<commit_message>
added headers to the files
</commit_message>
<xml_diff>
--- a/burgerzaken.docx
+++ b/burgerzaken.docx
@@ -451,14 +451,7 @@
           <w:sz w:val="26"/>
           <w:szCs w:val="26"/>
         </w:rPr>
-        <w:t>Coronavirus</w:t>
-      </w:r>
-      <w:r>
-        <w:rPr>
-          <w:sz w:val="26"/>
-          <w:szCs w:val="26"/>
-        </w:rPr>
-        <w:t>, toets 1</w:t>
+        <w:t>Coronavirus, toets 1</w:t>
       </w:r>
     </w:p>
     <w:p>
@@ -475,14 +468,7 @@
           <w:sz w:val="26"/>
           <w:szCs w:val="26"/>
         </w:rPr>
-        <w:t>Afspraken stad</w:t>
-      </w:r>
-      <w:r>
-        <w:rPr>
-          <w:sz w:val="26"/>
-          <w:szCs w:val="26"/>
-        </w:rPr>
-        <w:t>, toets 2</w:t>
+        <w:t>Afspraken stad, toets 2</w:t>
       </w:r>
     </w:p>
     <w:p>
@@ -499,14 +485,7 @@
           <w:sz w:val="26"/>
           <w:szCs w:val="26"/>
         </w:rPr>
-        <w:t>Werk en Inkomen</w:t>
-      </w:r>
-      <w:r>
-        <w:rPr>
-          <w:sz w:val="26"/>
-          <w:szCs w:val="26"/>
-        </w:rPr>
-        <w:t>, toets 3</w:t>
+        <w:t>Werk en Inkomen, toets 3</w:t>
       </w:r>
     </w:p>
     <w:p>
@@ -523,14 +502,7 @@
           <w:sz w:val="26"/>
           <w:szCs w:val="26"/>
         </w:rPr>
-        <w:t>Parkeren</w:t>
-      </w:r>
-      <w:r>
-        <w:rPr>
-          <w:sz w:val="26"/>
-          <w:szCs w:val="26"/>
-        </w:rPr>
-        <w:t>, toets 4</w:t>
+        <w:t>Parkeren, toets 4</w:t>
       </w:r>
     </w:p>
     <w:p>
@@ -1700,7 +1672,7 @@
       <w:tblPr>
         <w:tblW w:w="9638" w:type="dxa"/>
         <w:jc w:val="left"/>
-        <w:tblInd w:w="-22" w:type="dxa"/>
+        <w:tblInd w:w="-24" w:type="dxa"/>
         <w:tblBorders>
           <w:top w:val="single" w:sz="2" w:space="0" w:color="000001"/>
           <w:left w:val="single" w:sz="2" w:space="0" w:color="000001"/>
@@ -1830,7 +1802,7 @@
       <w:tblPr>
         <w:tblW w:w="9638" w:type="dxa"/>
         <w:jc w:val="left"/>
-        <w:tblInd w:w="-22" w:type="dxa"/>
+        <w:tblInd w:w="-24" w:type="dxa"/>
         <w:tblBorders>
           <w:top w:val="single" w:sz="2" w:space="0" w:color="000001"/>
           <w:left w:val="single" w:sz="2" w:space="0" w:color="000001"/>
@@ -2012,7 +1984,7 @@
       <w:tblPr>
         <w:tblW w:w="9638" w:type="dxa"/>
         <w:jc w:val="left"/>
-        <w:tblInd w:w="-22" w:type="dxa"/>
+        <w:tblInd w:w="-24" w:type="dxa"/>
         <w:tblBorders>
           <w:top w:val="single" w:sz="2" w:space="0" w:color="000001"/>
           <w:left w:val="single" w:sz="2" w:space="0" w:color="000001"/>
@@ -3439,7 +3411,7 @@
       <w:tblPr>
         <w:tblW w:w="7894" w:type="dxa"/>
         <w:jc w:val="left"/>
-        <w:tblInd w:w="-81" w:type="dxa"/>
+        <w:tblInd w:w="-91" w:type="dxa"/>
         <w:tblBorders>
           <w:top w:val="single" w:sz="8" w:space="0" w:color="00000A"/>
           <w:left w:val="single" w:sz="8" w:space="0" w:color="00000A"/>
@@ -4844,7 +4816,7 @@
       <w:tblPr>
         <w:tblW w:w="9638" w:type="dxa"/>
         <w:jc w:val="left"/>
-        <w:tblInd w:w="19" w:type="dxa"/>
+        <w:tblInd w:w="17" w:type="dxa"/>
         <w:tblBorders>
           <w:top w:val="single" w:sz="2" w:space="0" w:color="000001"/>
           <w:left w:val="single" w:sz="2" w:space="0" w:color="000001"/>
@@ -4853,7 +4825,7 @@
         </w:tblBorders>
         <w:tblCellMar>
           <w:top w:w="55" w:type="dxa"/>
-          <w:left w:w="6" w:type="dxa"/>
+          <w:left w:w="3" w:type="dxa"/>
           <w:bottom w:w="55" w:type="dxa"/>
           <w:right w:w="55" w:type="dxa"/>
         </w:tblCellMar>
@@ -4877,7 +4849,7 @@
             </w:tcBorders>
             <w:shd w:fill="auto" w:val="clear"/>
             <w:tcMar>
-              <w:left w:w="6" w:type="dxa"/>
+              <w:left w:w="3" w:type="dxa"/>
             </w:tcMar>
           </w:tcPr>
           <w:p>
@@ -4902,7 +4874,7 @@
             </w:tcBorders>
             <w:shd w:fill="auto" w:val="clear"/>
             <w:tcMar>
-              <w:left w:w="6" w:type="dxa"/>
+              <w:left w:w="3" w:type="dxa"/>
             </w:tcMar>
           </w:tcPr>
           <w:p>
@@ -4937,7 +4909,7 @@
             </w:tcBorders>
             <w:shd w:fill="auto" w:val="clear"/>
             <w:tcMar>
-              <w:left w:w="6" w:type="dxa"/>
+              <w:left w:w="3" w:type="dxa"/>
             </w:tcMar>
           </w:tcPr>
           <w:p>
@@ -4974,7 +4946,7 @@
             </w:tcBorders>
             <w:shd w:fill="auto" w:val="clear"/>
             <w:tcMar>
-              <w:left w:w="6" w:type="dxa"/>
+              <w:left w:w="3" w:type="dxa"/>
             </w:tcMar>
           </w:tcPr>
           <w:p>
@@ -5032,7 +5004,7 @@
             </w:tcBorders>
             <w:shd w:fill="auto" w:val="clear"/>
             <w:tcMar>
-              <w:left w:w="6" w:type="dxa"/>
+              <w:left w:w="3" w:type="dxa"/>
             </w:tcMar>
           </w:tcPr>
           <w:p>
@@ -5077,7 +5049,7 @@
             </w:tcBorders>
             <w:shd w:fill="auto" w:val="clear"/>
             <w:tcMar>
-              <w:left w:w="6" w:type="dxa"/>
+              <w:left w:w="3" w:type="dxa"/>
             </w:tcMar>
           </w:tcPr>
           <w:p>
@@ -5102,7 +5074,7 @@
             </w:tcBorders>
             <w:shd w:fill="auto" w:val="clear"/>
             <w:tcMar>
-              <w:left w:w="6" w:type="dxa"/>
+              <w:left w:w="3" w:type="dxa"/>
             </w:tcMar>
           </w:tcPr>
           <w:p>
@@ -5129,7 +5101,7 @@
             </w:tcBorders>
             <w:shd w:fill="auto" w:val="clear"/>
             <w:tcMar>
-              <w:left w:w="6" w:type="dxa"/>
+              <w:left w:w="3" w:type="dxa"/>
             </w:tcMar>
           </w:tcPr>
           <w:p>
@@ -5167,7 +5139,7 @@
             </w:tcBorders>
             <w:shd w:fill="auto" w:val="clear"/>
             <w:tcMar>
-              <w:left w:w="6" w:type="dxa"/>
+              <w:left w:w="3" w:type="dxa"/>
             </w:tcMar>
           </w:tcPr>
           <w:p>
@@ -5212,7 +5184,7 @@
             </w:tcBorders>
             <w:shd w:fill="auto" w:val="clear"/>
             <w:tcMar>
-              <w:left w:w="6" w:type="dxa"/>
+              <w:left w:w="3" w:type="dxa"/>
             </w:tcMar>
           </w:tcPr>
           <w:p>
@@ -5237,7 +5209,7 @@
             </w:tcBorders>
             <w:shd w:fill="auto" w:val="clear"/>
             <w:tcMar>
-              <w:left w:w="6" w:type="dxa"/>
+              <w:left w:w="3" w:type="dxa"/>
             </w:tcMar>
           </w:tcPr>
           <w:p>
@@ -5264,7 +5236,7 @@
             </w:tcBorders>
             <w:shd w:fill="auto" w:val="clear"/>
             <w:tcMar>
-              <w:left w:w="6" w:type="dxa"/>
+              <w:left w:w="3" w:type="dxa"/>
             </w:tcMar>
           </w:tcPr>
           <w:p>
@@ -5302,7 +5274,7 @@
             </w:tcBorders>
             <w:shd w:fill="auto" w:val="clear"/>
             <w:tcMar>
-              <w:left w:w="6" w:type="dxa"/>
+              <w:left w:w="3" w:type="dxa"/>
             </w:tcMar>
           </w:tcPr>
           <w:p>
@@ -5327,7 +5299,7 @@
             </w:tcBorders>
             <w:shd w:fill="auto" w:val="clear"/>
             <w:tcMar>
-              <w:left w:w="6" w:type="dxa"/>
+              <w:left w:w="3" w:type="dxa"/>
             </w:tcMar>
           </w:tcPr>
           <w:p>
@@ -5408,7 +5380,7 @@
             </w:tcBorders>
             <w:shd w:fill="auto" w:val="clear"/>
             <w:tcMar>
-              <w:left w:w="6" w:type="dxa"/>
+              <w:left w:w="3" w:type="dxa"/>
             </w:tcMar>
           </w:tcPr>
           <w:p>
@@ -5445,7 +5417,7 @@
             </w:tcBorders>
             <w:shd w:fill="auto" w:val="clear"/>
             <w:tcMar>
-              <w:left w:w="6" w:type="dxa"/>
+              <w:left w:w="3" w:type="dxa"/>
             </w:tcMar>
           </w:tcPr>
           <w:p>
@@ -5666,7 +5638,7 @@
       <w:tblPr>
         <w:tblW w:w="9638" w:type="dxa"/>
         <w:jc w:val="left"/>
-        <w:tblInd w:w="38" w:type="dxa"/>
+        <w:tblInd w:w="36" w:type="dxa"/>
         <w:tblBorders>
           <w:top w:val="single" w:sz="2" w:space="0" w:color="000001"/>
           <w:left w:val="single" w:sz="2" w:space="0" w:color="000001"/>
@@ -5675,7 +5647,7 @@
         </w:tblBorders>
         <w:tblCellMar>
           <w:top w:w="55" w:type="dxa"/>
-          <w:left w:w="33" w:type="dxa"/>
+          <w:left w:w="30" w:type="dxa"/>
           <w:bottom w:w="55" w:type="dxa"/>
           <w:right w:w="55" w:type="dxa"/>
         </w:tblCellMar>
@@ -5697,7 +5669,7 @@
             </w:tcBorders>
             <w:shd w:fill="auto" w:val="clear"/>
             <w:tcMar>
-              <w:left w:w="33" w:type="dxa"/>
+              <w:left w:w="30" w:type="dxa"/>
             </w:tcMar>
           </w:tcPr>
           <w:p>
@@ -5732,7 +5704,7 @@
             </w:tcBorders>
             <w:shd w:fill="auto" w:val="clear"/>
             <w:tcMar>
-              <w:left w:w="33" w:type="dxa"/>
+              <w:left w:w="30" w:type="dxa"/>
             </w:tcMar>
           </w:tcPr>
           <w:p>
@@ -5768,7 +5740,7 @@
             </w:tcBorders>
             <w:shd w:fill="auto" w:val="clear"/>
             <w:tcMar>
-              <w:left w:w="33" w:type="dxa"/>
+              <w:left w:w="30" w:type="dxa"/>
             </w:tcMar>
           </w:tcPr>
           <w:p>
@@ -5803,7 +5775,7 @@
             </w:tcBorders>
             <w:shd w:fill="auto" w:val="clear"/>
             <w:tcMar>
-              <w:left w:w="33" w:type="dxa"/>
+              <w:left w:w="30" w:type="dxa"/>
             </w:tcMar>
           </w:tcPr>
           <w:p>
@@ -5838,7 +5810,7 @@
             </w:tcBorders>
             <w:shd w:fill="auto" w:val="clear"/>
             <w:tcMar>
-              <w:left w:w="33" w:type="dxa"/>
+              <w:left w:w="30" w:type="dxa"/>
             </w:tcMar>
           </w:tcPr>
           <w:p>
@@ -5873,7 +5845,7 @@
             </w:tcBorders>
             <w:shd w:fill="auto" w:val="clear"/>
             <w:tcMar>
-              <w:left w:w="33" w:type="dxa"/>
+              <w:left w:w="30" w:type="dxa"/>
             </w:tcMar>
           </w:tcPr>
           <w:p>
@@ -5909,7 +5881,7 @@
             </w:tcBorders>
             <w:shd w:fill="auto" w:val="clear"/>
             <w:tcMar>
-              <w:left w:w="33" w:type="dxa"/>
+              <w:left w:w="30" w:type="dxa"/>
             </w:tcMar>
           </w:tcPr>
           <w:p>
@@ -5944,7 +5916,7 @@
             </w:tcBorders>
             <w:shd w:fill="auto" w:val="clear"/>
             <w:tcMar>
-              <w:left w:w="33" w:type="dxa"/>
+              <w:left w:w="30" w:type="dxa"/>
             </w:tcMar>
           </w:tcPr>
           <w:p>
@@ -5980,7 +5952,7 @@
             </w:tcBorders>
             <w:shd w:fill="auto" w:val="clear"/>
             <w:tcMar>
-              <w:left w:w="33" w:type="dxa"/>
+              <w:left w:w="30" w:type="dxa"/>
             </w:tcMar>
           </w:tcPr>
           <w:p>
@@ -6015,7 +5987,7 @@
             </w:tcBorders>
             <w:shd w:fill="auto" w:val="clear"/>
             <w:tcMar>
-              <w:left w:w="33" w:type="dxa"/>
+              <w:left w:w="30" w:type="dxa"/>
             </w:tcMar>
           </w:tcPr>
           <w:p>
@@ -6051,7 +6023,7 @@
             </w:tcBorders>
             <w:shd w:fill="auto" w:val="clear"/>
             <w:tcMar>
-              <w:left w:w="33" w:type="dxa"/>
+              <w:left w:w="30" w:type="dxa"/>
             </w:tcMar>
           </w:tcPr>
           <w:p>
@@ -6086,7 +6058,7 @@
             </w:tcBorders>
             <w:shd w:fill="auto" w:val="clear"/>
             <w:tcMar>
-              <w:left w:w="33" w:type="dxa"/>
+              <w:left w:w="30" w:type="dxa"/>
             </w:tcMar>
           </w:tcPr>
           <w:p>
@@ -6122,7 +6094,7 @@
             </w:tcBorders>
             <w:shd w:fill="auto" w:val="clear"/>
             <w:tcMar>
-              <w:left w:w="33" w:type="dxa"/>
+              <w:left w:w="30" w:type="dxa"/>
             </w:tcMar>
           </w:tcPr>
           <w:p>
@@ -6157,7 +6129,7 @@
             </w:tcBorders>
             <w:shd w:fill="auto" w:val="clear"/>
             <w:tcMar>
-              <w:left w:w="33" w:type="dxa"/>
+              <w:left w:w="30" w:type="dxa"/>
             </w:tcMar>
           </w:tcPr>
           <w:p>
@@ -6242,7 +6214,7 @@
       <w:tblPr>
         <w:tblW w:w="9638" w:type="dxa"/>
         <w:jc w:val="left"/>
-        <w:tblInd w:w="38" w:type="dxa"/>
+        <w:tblInd w:w="36" w:type="dxa"/>
         <w:tblBorders>
           <w:top w:val="single" w:sz="2" w:space="0" w:color="000001"/>
           <w:left w:val="single" w:sz="2" w:space="0" w:color="000001"/>
@@ -6251,7 +6223,7 @@
         </w:tblBorders>
         <w:tblCellMar>
           <w:top w:w="55" w:type="dxa"/>
-          <w:left w:w="33" w:type="dxa"/>
+          <w:left w:w="30" w:type="dxa"/>
           <w:bottom w:w="55" w:type="dxa"/>
           <w:right w:w="55" w:type="dxa"/>
         </w:tblCellMar>
@@ -6273,7 +6245,7 @@
             </w:tcBorders>
             <w:shd w:fill="auto" w:val="clear"/>
             <w:tcMar>
-              <w:left w:w="33" w:type="dxa"/>
+              <w:left w:w="30" w:type="dxa"/>
             </w:tcMar>
           </w:tcPr>
           <w:p>
@@ -6308,7 +6280,7 @@
             </w:tcBorders>
             <w:shd w:fill="auto" w:val="clear"/>
             <w:tcMar>
-              <w:left w:w="33" w:type="dxa"/>
+              <w:left w:w="30" w:type="dxa"/>
             </w:tcMar>
           </w:tcPr>
           <w:p>
@@ -6344,7 +6316,7 @@
             </w:tcBorders>
             <w:shd w:fill="auto" w:val="clear"/>
             <w:tcMar>
-              <w:left w:w="33" w:type="dxa"/>
+              <w:left w:w="30" w:type="dxa"/>
             </w:tcMar>
           </w:tcPr>
           <w:p>
@@ -6379,7 +6351,7 @@
             </w:tcBorders>
             <w:shd w:fill="auto" w:val="clear"/>
             <w:tcMar>
-              <w:left w:w="33" w:type="dxa"/>
+              <w:left w:w="30" w:type="dxa"/>
             </w:tcMar>
           </w:tcPr>
           <w:p>
@@ -6415,7 +6387,7 @@
             </w:tcBorders>
             <w:shd w:fill="auto" w:val="clear"/>
             <w:tcMar>
-              <w:left w:w="33" w:type="dxa"/>
+              <w:left w:w="30" w:type="dxa"/>
             </w:tcMar>
           </w:tcPr>
           <w:p>
@@ -6450,7 +6422,7 @@
             </w:tcBorders>
             <w:shd w:fill="auto" w:val="clear"/>
             <w:tcMar>
-              <w:left w:w="33" w:type="dxa"/>
+              <w:left w:w="30" w:type="dxa"/>
             </w:tcMar>
           </w:tcPr>
           <w:p>
@@ -6486,7 +6458,7 @@
             </w:tcBorders>
             <w:shd w:fill="auto" w:val="clear"/>
             <w:tcMar>
-              <w:left w:w="33" w:type="dxa"/>
+              <w:left w:w="30" w:type="dxa"/>
             </w:tcMar>
           </w:tcPr>
           <w:p>
@@ -6521,7 +6493,7 @@
             </w:tcBorders>
             <w:shd w:fill="auto" w:val="clear"/>
             <w:tcMar>
-              <w:left w:w="33" w:type="dxa"/>
+              <w:left w:w="30" w:type="dxa"/>
             </w:tcMar>
           </w:tcPr>
           <w:p>
@@ -6557,7 +6529,7 @@
             </w:tcBorders>
             <w:shd w:fill="auto" w:val="clear"/>
             <w:tcMar>
-              <w:left w:w="33" w:type="dxa"/>
+              <w:left w:w="30" w:type="dxa"/>
             </w:tcMar>
           </w:tcPr>
           <w:p>
@@ -6592,7 +6564,7 @@
             </w:tcBorders>
             <w:shd w:fill="auto" w:val="clear"/>
             <w:tcMar>
-              <w:left w:w="33" w:type="dxa"/>
+              <w:left w:w="30" w:type="dxa"/>
             </w:tcMar>
           </w:tcPr>
           <w:p>
@@ -6628,7 +6600,7 @@
             </w:tcBorders>
             <w:shd w:fill="auto" w:val="clear"/>
             <w:tcMar>
-              <w:left w:w="33" w:type="dxa"/>
+              <w:left w:w="30" w:type="dxa"/>
             </w:tcMar>
           </w:tcPr>
           <w:p>
@@ -6663,7 +6635,7 @@
             </w:tcBorders>
             <w:shd w:fill="auto" w:val="clear"/>
             <w:tcMar>
-              <w:left w:w="33" w:type="dxa"/>
+              <w:left w:w="30" w:type="dxa"/>
             </w:tcMar>
           </w:tcPr>
           <w:p>
@@ -6699,7 +6671,7 @@
             </w:tcBorders>
             <w:shd w:fill="auto" w:val="clear"/>
             <w:tcMar>
-              <w:left w:w="33" w:type="dxa"/>
+              <w:left w:w="30" w:type="dxa"/>
             </w:tcMar>
           </w:tcPr>
           <w:p>
@@ -6734,7 +6706,7 @@
             </w:tcBorders>
             <w:shd w:fill="auto" w:val="clear"/>
             <w:tcMar>
-              <w:left w:w="33" w:type="dxa"/>
+              <w:left w:w="30" w:type="dxa"/>
             </w:tcMar>
           </w:tcPr>
           <w:p>
@@ -6770,7 +6742,7 @@
             </w:tcBorders>
             <w:shd w:fill="auto" w:val="clear"/>
             <w:tcMar>
-              <w:left w:w="33" w:type="dxa"/>
+              <w:left w:w="30" w:type="dxa"/>
             </w:tcMar>
           </w:tcPr>
           <w:p>
@@ -6805,7 +6777,7 @@
             </w:tcBorders>
             <w:shd w:fill="auto" w:val="clear"/>
             <w:tcMar>
-              <w:left w:w="33" w:type="dxa"/>
+              <w:left w:w="30" w:type="dxa"/>
             </w:tcMar>
           </w:tcPr>
           <w:p>
@@ -6841,7 +6813,7 @@
             </w:tcBorders>
             <w:shd w:fill="auto" w:val="clear"/>
             <w:tcMar>
-              <w:left w:w="33" w:type="dxa"/>
+              <w:left w:w="30" w:type="dxa"/>
             </w:tcMar>
           </w:tcPr>
           <w:p>
@@ -6872,7 +6844,7 @@
             </w:tcBorders>
             <w:shd w:fill="auto" w:val="clear"/>
             <w:tcMar>
-              <w:left w:w="33" w:type="dxa"/>
+              <w:left w:w="30" w:type="dxa"/>
             </w:tcMar>
           </w:tcPr>
           <w:p>
@@ -6908,7 +6880,7 @@
             </w:tcBorders>
             <w:shd w:fill="auto" w:val="clear"/>
             <w:tcMar>
-              <w:left w:w="33" w:type="dxa"/>
+              <w:left w:w="30" w:type="dxa"/>
             </w:tcMar>
           </w:tcPr>
           <w:p>
@@ -6943,7 +6915,7 @@
             </w:tcBorders>
             <w:shd w:fill="auto" w:val="clear"/>
             <w:tcMar>
-              <w:left w:w="33" w:type="dxa"/>
+              <w:left w:w="30" w:type="dxa"/>
             </w:tcMar>
           </w:tcPr>
           <w:p>
@@ -6979,7 +6951,7 @@
             </w:tcBorders>
             <w:shd w:fill="auto" w:val="clear"/>
             <w:tcMar>
-              <w:left w:w="33" w:type="dxa"/>
+              <w:left w:w="30" w:type="dxa"/>
             </w:tcMar>
           </w:tcPr>
           <w:p>
@@ -7014,7 +6986,7 @@
             </w:tcBorders>
             <w:shd w:fill="auto" w:val="clear"/>
             <w:tcMar>
-              <w:left w:w="33" w:type="dxa"/>
+              <w:left w:w="30" w:type="dxa"/>
             </w:tcMar>
           </w:tcPr>
           <w:p>
@@ -7065,10 +7037,11 @@
       </w:r>
     </w:p>
     <w:sectPr>
-      <w:footerReference w:type="default" r:id="rId2"/>
+      <w:headerReference w:type="default" r:id="rId2"/>
+      <w:footerReference w:type="default" r:id="rId3"/>
       <w:type w:val="nextPage"/>
       <w:pgSz w:w="11906" w:h="16838"/>
-      <w:pgMar w:left="1134" w:right="1134" w:header="0" w:top="1134" w:footer="1134" w:bottom="1693" w:gutter="0"/>
+      <w:pgMar w:left="1134" w:right="1134" w:header="1134" w:top="1693" w:footer="1134" w:bottom="1693" w:gutter="0"/>
       <w:pgNumType w:fmt="decimal"/>
       <w:formProt w:val="false"/>
       <w:textDirection w:val="lrTb"/>
@@ -7097,13 +7070,28 @@
       <w:fldChar w:fldCharType="separate"/>
     </w:r>
     <w:r>
-      <w:t>6</w:t>
+      <w:t>7</w:t>
     </w:r>
     <w:r>
       <w:fldChar w:fldCharType="end"/>
     </w:r>
   </w:p>
 </w:ftr>
+</file>
+
+<file path=word/header1.xml><?xml version="1.0" encoding="utf-8"?>
+<w:hdr xmlns:o="urn:schemas-microsoft-com:office:office" xmlns:r="http://schemas.openxmlformats.org/officeDocument/2006/relationships" xmlns:v="urn:schemas-microsoft-com:vml" xmlns:w="http://schemas.openxmlformats.org/wordprocessingml/2006/main" xmlns:w10="urn:schemas-microsoft-com:office:word" xmlns:wp="http://schemas.openxmlformats.org/drawingml/2006/wordprocessingDrawing" xmlns:wps="http://schemas.microsoft.com/office/word/2010/wordprocessingShape" xmlns:wpg="http://schemas.microsoft.com/office/word/2010/wordprocessingGroup" xmlns:mc="http://schemas.openxmlformats.org/markup-compatibility/2006" xmlns:wp14="http://schemas.microsoft.com/office/word/2010/wordprocessingDrawing" xmlns:w14="http://schemas.microsoft.com/office/word/2010/wordml" mc:Ignorable="w14 wp14">
+  <w:p>
+    <w:pPr>
+      <w:pStyle w:val="Header"/>
+      <w:rPr/>
+    </w:pPr>
+    <w:r>
+      <w:rPr/>
+      <w:t>burgerzaken.docx</w:t>
+    </w:r>
+  </w:p>
+</w:hdr>
 </file>
 
 <file path=word/numbering.xml><?xml version="1.0" encoding="utf-8"?>
@@ -8235,6 +8223,70 @@
       <w:rFonts w:cs="OpenSymbol"/>
     </w:rPr>
   </w:style>
+  <w:style w:type="character" w:styleId="ListLabel82">
+    <w:name w:val="ListLabel 82"/>
+    <w:qFormat/>
+    <w:rPr>
+      <w:rFonts w:cs="OpenSymbol"/>
+      <w:sz w:val="26"/>
+    </w:rPr>
+  </w:style>
+  <w:style w:type="character" w:styleId="ListLabel83">
+    <w:name w:val="ListLabel 83"/>
+    <w:qFormat/>
+    <w:rPr>
+      <w:rFonts w:cs="OpenSymbol"/>
+    </w:rPr>
+  </w:style>
+  <w:style w:type="character" w:styleId="ListLabel84">
+    <w:name w:val="ListLabel 84"/>
+    <w:qFormat/>
+    <w:rPr>
+      <w:rFonts w:cs="OpenSymbol"/>
+    </w:rPr>
+  </w:style>
+  <w:style w:type="character" w:styleId="ListLabel85">
+    <w:name w:val="ListLabel 85"/>
+    <w:qFormat/>
+    <w:rPr>
+      <w:rFonts w:cs="OpenSymbol"/>
+    </w:rPr>
+  </w:style>
+  <w:style w:type="character" w:styleId="ListLabel86">
+    <w:name w:val="ListLabel 86"/>
+    <w:qFormat/>
+    <w:rPr>
+      <w:rFonts w:cs="OpenSymbol"/>
+    </w:rPr>
+  </w:style>
+  <w:style w:type="character" w:styleId="ListLabel87">
+    <w:name w:val="ListLabel 87"/>
+    <w:qFormat/>
+    <w:rPr>
+      <w:rFonts w:cs="OpenSymbol"/>
+    </w:rPr>
+  </w:style>
+  <w:style w:type="character" w:styleId="ListLabel88">
+    <w:name w:val="ListLabel 88"/>
+    <w:qFormat/>
+    <w:rPr>
+      <w:rFonts w:cs="OpenSymbol"/>
+    </w:rPr>
+  </w:style>
+  <w:style w:type="character" w:styleId="ListLabel89">
+    <w:name w:val="ListLabel 89"/>
+    <w:qFormat/>
+    <w:rPr>
+      <w:rFonts w:cs="OpenSymbol"/>
+    </w:rPr>
+  </w:style>
+  <w:style w:type="character" w:styleId="ListLabel90">
+    <w:name w:val="ListLabel 90"/>
+    <w:qFormat/>
+    <w:rPr>
+      <w:rFonts w:cs="OpenSymbol"/>
+    </w:rPr>
+  </w:style>
   <w:style w:type="paragraph" w:styleId="Heading">
     <w:name w:val="Heading"/>
     <w:basedOn w:val="Normal"/>
@@ -8334,5 +8386,11 @@
       <w:szCs w:val="20"/>
     </w:rPr>
   </w:style>
+  <w:style w:type="paragraph" w:styleId="Header">
+    <w:name w:val="Header"/>
+    <w:basedOn w:val="Normal"/>
+    <w:pPr/>
+    <w:rPr/>
+  </w:style>
 </w:styles>
 </file>
</xml_diff>

<commit_message>
2 new files and one modified
</commit_message>
<xml_diff>
--- a/burgerzaken.docx
+++ b/burgerzaken.docx
@@ -645,24 +645,6 @@
       </w:pPr>
       <w:r>
         <w:rPr/>
-      </w:r>
-    </w:p>
-    <w:p>
-      <w:pPr>
-        <w:pStyle w:val="Normal"/>
-        <w:rPr/>
-      </w:pPr>
-      <w:r>
-        <w:rPr/>
-      </w:r>
-    </w:p>
-    <w:p>
-      <w:pPr>
-        <w:pStyle w:val="Normal"/>
-        <w:rPr/>
-      </w:pPr>
-      <w:r>
-        <w:rPr/>
         <w:t>- 48 huizen van de wijk</w:t>
       </w:r>
     </w:p>
@@ -1108,22 +1090,6 @@
           <w:sz w:val="24"/>
           <w:szCs w:val="24"/>
         </w:rPr>
-        <w:t>- Melding illegale bouw en gebruik (en andere meldingen)</w:t>
-      </w:r>
-    </w:p>
-    <w:p>
-      <w:pPr>
-        <w:pStyle w:val="Normal"/>
-        <w:rPr>
-          <w:sz w:val="26"/>
-          <w:szCs w:val="26"/>
-        </w:rPr>
-      </w:pPr>
-      <w:r>
-        <w:rPr>
-          <w:sz w:val="24"/>
-          <w:szCs w:val="24"/>
-        </w:rPr>
         <w:t>- IND-loket in Rotterdam (Conradstraat)</w:t>
       </w:r>
     </w:p>
@@ -1672,7 +1638,7 @@
       <w:tblPr>
         <w:tblW w:w="9638" w:type="dxa"/>
         <w:jc w:val="left"/>
-        <w:tblInd w:w="-24" w:type="dxa"/>
+        <w:tblInd w:w="-26" w:type="dxa"/>
         <w:tblBorders>
           <w:top w:val="single" w:sz="2" w:space="0" w:color="000001"/>
           <w:left w:val="single" w:sz="2" w:space="0" w:color="000001"/>
@@ -1802,7 +1768,7 @@
       <w:tblPr>
         <w:tblW w:w="9638" w:type="dxa"/>
         <w:jc w:val="left"/>
-        <w:tblInd w:w="-24" w:type="dxa"/>
+        <w:tblInd w:w="-26" w:type="dxa"/>
         <w:tblBorders>
           <w:top w:val="single" w:sz="2" w:space="0" w:color="000001"/>
           <w:left w:val="single" w:sz="2" w:space="0" w:color="000001"/>
@@ -1984,7 +1950,7 @@
       <w:tblPr>
         <w:tblW w:w="9638" w:type="dxa"/>
         <w:jc w:val="left"/>
-        <w:tblInd w:w="-24" w:type="dxa"/>
+        <w:tblInd w:w="-26" w:type="dxa"/>
         <w:tblBorders>
           <w:top w:val="single" w:sz="2" w:space="0" w:color="000001"/>
           <w:left w:val="single" w:sz="2" w:space="0" w:color="000001"/>
@@ -2736,17 +2702,24 @@
           <w:sz w:val="26"/>
           <w:szCs w:val="26"/>
         </w:rPr>
-        <w:t>Bestemmingsplan:</w:t>
-      </w:r>
-    </w:p>
-    <w:p>
-      <w:pPr>
-        <w:pStyle w:val="Normal"/>
-        <w:rPr>
-          <w:sz w:val="26"/>
-          <w:szCs w:val="26"/>
-        </w:rPr>
-      </w:pPr>
+        <w:t>Bouwinspectie:</w:t>
+      </w:r>
+    </w:p>
+    <w:p>
+      <w:pPr>
+        <w:pStyle w:val="Normal"/>
+        <w:rPr>
+          <w:sz w:val="26"/>
+          <w:szCs w:val="26"/>
+        </w:rPr>
+      </w:pPr>
+      <w:r>
+        <w:rPr>
+          <w:sz w:val="26"/>
+          <w:szCs w:val="26"/>
+        </w:rPr>
+        <w:t xml:space="preserve">1. </w:t>
+      </w:r>
       <w:r>
         <w:rPr>
           <w:sz w:val="26"/>
@@ -2765,7 +2738,79 @@
           <w:sz w:val="26"/>
           <w:szCs w:val="26"/>
         </w:rPr>
+        <w:t xml:space="preserve">2. </w:t>
+      </w:r>
+      <w:r>
+        <w:rPr>
+          <w:sz w:val="26"/>
+          <w:szCs w:val="26"/>
+        </w:rPr>
         <w:t>Bestemmingsplan inzien</w:t>
+      </w:r>
+    </w:p>
+    <w:p>
+      <w:pPr>
+        <w:pStyle w:val="Normal"/>
+        <w:rPr/>
+      </w:pPr>
+      <w:r>
+        <w:rPr>
+          <w:sz w:val="26"/>
+          <w:szCs w:val="26"/>
+        </w:rPr>
+        <w:t>3. Illegaal gebruik van een gebouw melden</w:t>
+      </w:r>
+    </w:p>
+    <w:p>
+      <w:pPr>
+        <w:pStyle w:val="Normal"/>
+        <w:rPr/>
+      </w:pPr>
+      <w:r>
+        <w:rPr>
+          <w:sz w:val="26"/>
+          <w:szCs w:val="26"/>
+        </w:rPr>
+        <w:t>4. Achterstallig woningonderhoud melden</w:t>
+      </w:r>
+    </w:p>
+    <w:p>
+      <w:pPr>
+        <w:pStyle w:val="Normal"/>
+        <w:rPr/>
+      </w:pPr>
+      <w:r>
+        <w:rPr>
+          <w:sz w:val="26"/>
+          <w:szCs w:val="26"/>
+        </w:rPr>
+        <w:t>5. Hennepkwekerij melden</w:t>
+      </w:r>
+    </w:p>
+    <w:p>
+      <w:pPr>
+        <w:pStyle w:val="Normal"/>
+        <w:rPr/>
+      </w:pPr>
+      <w:r>
+        <w:rPr>
+          <w:sz w:val="26"/>
+          <w:szCs w:val="26"/>
+        </w:rPr>
+        <w:t>6. Brandonveilige situatie melden</w:t>
+      </w:r>
+    </w:p>
+    <w:p>
+      <w:pPr>
+        <w:pStyle w:val="Normal"/>
+        <w:rPr/>
+      </w:pPr>
+      <w:r>
+        <w:rPr>
+          <w:sz w:val="26"/>
+          <w:szCs w:val="26"/>
+        </w:rPr>
+        <w:t>7. Overlast doorgeven</w:t>
       </w:r>
     </w:p>
     <w:p>
@@ -3000,6 +3045,81 @@
     <w:p>
       <w:pPr>
         <w:pStyle w:val="Normal"/>
+        <w:rPr>
+          <w:b/>
+          <w:b/>
+          <w:bCs/>
+          <w:sz w:val="26"/>
+          <w:szCs w:val="26"/>
+        </w:rPr>
+      </w:pPr>
+      <w:r>
+        <w:rPr/>
+      </w:r>
+    </w:p>
+    <w:p>
+      <w:pPr>
+        <w:pStyle w:val="Normal"/>
+        <w:rPr>
+          <w:b/>
+          <w:b/>
+          <w:bCs/>
+          <w:sz w:val="26"/>
+          <w:szCs w:val="26"/>
+        </w:rPr>
+      </w:pPr>
+      <w:r>
+        <w:rPr/>
+      </w:r>
+    </w:p>
+    <w:p>
+      <w:pPr>
+        <w:pStyle w:val="Normal"/>
+        <w:rPr>
+          <w:b/>
+          <w:b/>
+          <w:bCs/>
+          <w:sz w:val="26"/>
+          <w:szCs w:val="26"/>
+        </w:rPr>
+      </w:pPr>
+      <w:r>
+        <w:rPr/>
+      </w:r>
+    </w:p>
+    <w:p>
+      <w:pPr>
+        <w:pStyle w:val="Normal"/>
+        <w:rPr>
+          <w:b/>
+          <w:b/>
+          <w:bCs/>
+          <w:sz w:val="26"/>
+          <w:szCs w:val="26"/>
+        </w:rPr>
+      </w:pPr>
+      <w:r>
+        <w:rPr/>
+      </w:r>
+    </w:p>
+    <w:p>
+      <w:pPr>
+        <w:pStyle w:val="Normal"/>
+        <w:rPr>
+          <w:b/>
+          <w:b/>
+          <w:bCs/>
+          <w:sz w:val="26"/>
+          <w:szCs w:val="26"/>
+        </w:rPr>
+      </w:pPr>
+      <w:r>
+        <w:rPr/>
+      </w:r>
+    </w:p>
+    <w:p>
+      <w:pPr>
+        <w:pStyle w:val="Normal"/>
         <w:rPr/>
       </w:pPr>
       <w:r>
@@ -3192,6 +3312,21 @@
     <w:p>
       <w:pPr>
         <w:pStyle w:val="Normal"/>
+        <w:rPr>
+          <w:b/>
+          <w:b/>
+          <w:bCs/>
+          <w:sz w:val="26"/>
+          <w:szCs w:val="26"/>
+        </w:rPr>
+      </w:pPr>
+      <w:r>
+        <w:rPr/>
+      </w:r>
+    </w:p>
+    <w:p>
+      <w:pPr>
+        <w:pStyle w:val="Normal"/>
         <w:rPr/>
       </w:pPr>
       <w:r>
@@ -3411,7 +3546,7 @@
       <w:tblPr>
         <w:tblW w:w="7894" w:type="dxa"/>
         <w:jc w:val="left"/>
-        <w:tblInd w:w="-91" w:type="dxa"/>
+        <w:tblInd w:w="-101" w:type="dxa"/>
         <w:tblBorders>
           <w:top w:val="single" w:sz="8" w:space="0" w:color="00000A"/>
           <w:left w:val="single" w:sz="8" w:space="0" w:color="00000A"/>
@@ -4787,6 +4922,136 @@
         </w:rPr>
       </w:pPr>
       <w:r>
+        <w:rPr/>
+      </w:r>
+    </w:p>
+    <w:p>
+      <w:pPr>
+        <w:pStyle w:val="Normal"/>
+        <w:rPr>
+          <w:b/>
+          <w:b/>
+          <w:bCs/>
+        </w:rPr>
+      </w:pPr>
+      <w:r>
+        <w:rPr/>
+      </w:r>
+    </w:p>
+    <w:p>
+      <w:pPr>
+        <w:pStyle w:val="Normal"/>
+        <w:rPr>
+          <w:b/>
+          <w:b/>
+          <w:bCs/>
+        </w:rPr>
+      </w:pPr>
+      <w:r>
+        <w:rPr/>
+      </w:r>
+    </w:p>
+    <w:p>
+      <w:pPr>
+        <w:pStyle w:val="Normal"/>
+        <w:rPr>
+          <w:b/>
+          <w:b/>
+          <w:bCs/>
+        </w:rPr>
+      </w:pPr>
+      <w:r>
+        <w:rPr/>
+      </w:r>
+    </w:p>
+    <w:p>
+      <w:pPr>
+        <w:pStyle w:val="Normal"/>
+        <w:rPr>
+          <w:b/>
+          <w:b/>
+          <w:bCs/>
+        </w:rPr>
+      </w:pPr>
+      <w:r>
+        <w:rPr/>
+      </w:r>
+    </w:p>
+    <w:p>
+      <w:pPr>
+        <w:pStyle w:val="Normal"/>
+        <w:rPr>
+          <w:b/>
+          <w:b/>
+          <w:bCs/>
+        </w:rPr>
+      </w:pPr>
+      <w:r>
+        <w:rPr/>
+      </w:r>
+    </w:p>
+    <w:p>
+      <w:pPr>
+        <w:pStyle w:val="Normal"/>
+        <w:rPr>
+          <w:b/>
+          <w:b/>
+          <w:bCs/>
+        </w:rPr>
+      </w:pPr>
+      <w:r>
+        <w:rPr/>
+      </w:r>
+    </w:p>
+    <w:p>
+      <w:pPr>
+        <w:pStyle w:val="Normal"/>
+        <w:rPr>
+          <w:b/>
+          <w:b/>
+          <w:bCs/>
+        </w:rPr>
+      </w:pPr>
+      <w:r>
+        <w:rPr/>
+      </w:r>
+    </w:p>
+    <w:p>
+      <w:pPr>
+        <w:pStyle w:val="Normal"/>
+        <w:rPr>
+          <w:b/>
+          <w:b/>
+          <w:bCs/>
+        </w:rPr>
+      </w:pPr>
+      <w:r>
+        <w:rPr/>
+      </w:r>
+    </w:p>
+    <w:p>
+      <w:pPr>
+        <w:pStyle w:val="Normal"/>
+        <w:rPr>
+          <w:b/>
+          <w:b/>
+          <w:bCs/>
+        </w:rPr>
+      </w:pPr>
+      <w:r>
+        <w:rPr/>
+      </w:r>
+    </w:p>
+    <w:p>
+      <w:pPr>
+        <w:pStyle w:val="Normal"/>
+        <w:rPr>
+          <w:b/>
+          <w:b/>
+          <w:bCs/>
+        </w:rPr>
+      </w:pPr>
+      <w:r>
         <w:rPr>
           <w:b/>
           <w:bCs/>
@@ -4816,7 +5081,7 @@
       <w:tblPr>
         <w:tblW w:w="9638" w:type="dxa"/>
         <w:jc w:val="left"/>
-        <w:tblInd w:w="17" w:type="dxa"/>
+        <w:tblInd w:w="15" w:type="dxa"/>
         <w:tblBorders>
           <w:top w:val="single" w:sz="2" w:space="0" w:color="000001"/>
           <w:left w:val="single" w:sz="2" w:space="0" w:color="000001"/>
@@ -4825,7 +5090,7 @@
         </w:tblBorders>
         <w:tblCellMar>
           <w:top w:w="55" w:type="dxa"/>
-          <w:left w:w="3" w:type="dxa"/>
+          <w:left w:w="0" w:type="dxa"/>
           <w:bottom w:w="55" w:type="dxa"/>
           <w:right w:w="55" w:type="dxa"/>
         </w:tblCellMar>
@@ -4849,7 +5114,7 @@
             </w:tcBorders>
             <w:shd w:fill="auto" w:val="clear"/>
             <w:tcMar>
-              <w:left w:w="3" w:type="dxa"/>
+              <w:left w:w="0" w:type="dxa"/>
             </w:tcMar>
           </w:tcPr>
           <w:p>
@@ -4874,7 +5139,7 @@
             </w:tcBorders>
             <w:shd w:fill="auto" w:val="clear"/>
             <w:tcMar>
-              <w:left w:w="3" w:type="dxa"/>
+              <w:left w:w="0" w:type="dxa"/>
             </w:tcMar>
           </w:tcPr>
           <w:p>
@@ -4909,7 +5174,7 @@
             </w:tcBorders>
             <w:shd w:fill="auto" w:val="clear"/>
             <w:tcMar>
-              <w:left w:w="3" w:type="dxa"/>
+              <w:left w:w="0" w:type="dxa"/>
             </w:tcMar>
           </w:tcPr>
           <w:p>
@@ -4946,7 +5211,7 @@
             </w:tcBorders>
             <w:shd w:fill="auto" w:val="clear"/>
             <w:tcMar>
-              <w:left w:w="3" w:type="dxa"/>
+              <w:left w:w="0" w:type="dxa"/>
             </w:tcMar>
           </w:tcPr>
           <w:p>
@@ -5004,7 +5269,7 @@
             </w:tcBorders>
             <w:shd w:fill="auto" w:val="clear"/>
             <w:tcMar>
-              <w:left w:w="3" w:type="dxa"/>
+              <w:left w:w="0" w:type="dxa"/>
             </w:tcMar>
           </w:tcPr>
           <w:p>
@@ -5049,7 +5314,7 @@
             </w:tcBorders>
             <w:shd w:fill="auto" w:val="clear"/>
             <w:tcMar>
-              <w:left w:w="3" w:type="dxa"/>
+              <w:left w:w="0" w:type="dxa"/>
             </w:tcMar>
           </w:tcPr>
           <w:p>
@@ -5074,7 +5339,7 @@
             </w:tcBorders>
             <w:shd w:fill="auto" w:val="clear"/>
             <w:tcMar>
-              <w:left w:w="3" w:type="dxa"/>
+              <w:left w:w="0" w:type="dxa"/>
             </w:tcMar>
           </w:tcPr>
           <w:p>
@@ -5101,7 +5366,7 @@
             </w:tcBorders>
             <w:shd w:fill="auto" w:val="clear"/>
             <w:tcMar>
-              <w:left w:w="3" w:type="dxa"/>
+              <w:left w:w="0" w:type="dxa"/>
             </w:tcMar>
           </w:tcPr>
           <w:p>
@@ -5139,7 +5404,7 @@
             </w:tcBorders>
             <w:shd w:fill="auto" w:val="clear"/>
             <w:tcMar>
-              <w:left w:w="3" w:type="dxa"/>
+              <w:left w:w="0" w:type="dxa"/>
             </w:tcMar>
           </w:tcPr>
           <w:p>
@@ -5184,7 +5449,7 @@
             </w:tcBorders>
             <w:shd w:fill="auto" w:val="clear"/>
             <w:tcMar>
-              <w:left w:w="3" w:type="dxa"/>
+              <w:left w:w="0" w:type="dxa"/>
             </w:tcMar>
           </w:tcPr>
           <w:p>
@@ -5209,7 +5474,7 @@
             </w:tcBorders>
             <w:shd w:fill="auto" w:val="clear"/>
             <w:tcMar>
-              <w:left w:w="3" w:type="dxa"/>
+              <w:left w:w="0" w:type="dxa"/>
             </w:tcMar>
           </w:tcPr>
           <w:p>
@@ -5236,7 +5501,7 @@
             </w:tcBorders>
             <w:shd w:fill="auto" w:val="clear"/>
             <w:tcMar>
-              <w:left w:w="3" w:type="dxa"/>
+              <w:left w:w="0" w:type="dxa"/>
             </w:tcMar>
           </w:tcPr>
           <w:p>
@@ -5274,7 +5539,7 @@
             </w:tcBorders>
             <w:shd w:fill="auto" w:val="clear"/>
             <w:tcMar>
-              <w:left w:w="3" w:type="dxa"/>
+              <w:left w:w="0" w:type="dxa"/>
             </w:tcMar>
           </w:tcPr>
           <w:p>
@@ -5299,7 +5564,7 @@
             </w:tcBorders>
             <w:shd w:fill="auto" w:val="clear"/>
             <w:tcMar>
-              <w:left w:w="3" w:type="dxa"/>
+              <w:left w:w="0" w:type="dxa"/>
             </w:tcMar>
           </w:tcPr>
           <w:p>
@@ -5380,7 +5645,7 @@
             </w:tcBorders>
             <w:shd w:fill="auto" w:val="clear"/>
             <w:tcMar>
-              <w:left w:w="3" w:type="dxa"/>
+              <w:left w:w="0" w:type="dxa"/>
             </w:tcMar>
           </w:tcPr>
           <w:p>
@@ -5417,7 +5682,7 @@
             </w:tcBorders>
             <w:shd w:fill="auto" w:val="clear"/>
             <w:tcMar>
-              <w:left w:w="3" w:type="dxa"/>
+              <w:left w:w="0" w:type="dxa"/>
             </w:tcMar>
           </w:tcPr>
           <w:p>
@@ -5607,6 +5872,262 @@
         </w:rPr>
       </w:pPr>
       <w:r>
+        <w:rPr/>
+      </w:r>
+    </w:p>
+    <w:p>
+      <w:pPr>
+        <w:pStyle w:val="PreformattedText"/>
+        <w:rPr>
+          <w:rFonts w:ascii="Liberation Serif" w:hAnsi="Liberation Serif"/>
+          <w:b/>
+          <w:b/>
+          <w:bCs/>
+          <w:sz w:val="32"/>
+          <w:szCs w:val="32"/>
+        </w:rPr>
+      </w:pPr>
+      <w:r>
+        <w:rPr/>
+      </w:r>
+    </w:p>
+    <w:p>
+      <w:pPr>
+        <w:pStyle w:val="PreformattedText"/>
+        <w:rPr>
+          <w:rFonts w:ascii="Liberation Serif" w:hAnsi="Liberation Serif"/>
+          <w:b/>
+          <w:b/>
+          <w:bCs/>
+          <w:sz w:val="32"/>
+          <w:szCs w:val="32"/>
+        </w:rPr>
+      </w:pPr>
+      <w:r>
+        <w:rPr/>
+      </w:r>
+    </w:p>
+    <w:p>
+      <w:pPr>
+        <w:pStyle w:val="PreformattedText"/>
+        <w:rPr>
+          <w:rFonts w:ascii="Liberation Serif" w:hAnsi="Liberation Serif"/>
+          <w:b/>
+          <w:b/>
+          <w:bCs/>
+          <w:sz w:val="32"/>
+          <w:szCs w:val="32"/>
+        </w:rPr>
+      </w:pPr>
+      <w:r>
+        <w:rPr/>
+      </w:r>
+    </w:p>
+    <w:p>
+      <w:pPr>
+        <w:pStyle w:val="PreformattedText"/>
+        <w:rPr>
+          <w:rFonts w:ascii="Liberation Serif" w:hAnsi="Liberation Serif"/>
+          <w:b/>
+          <w:b/>
+          <w:bCs/>
+          <w:sz w:val="32"/>
+          <w:szCs w:val="32"/>
+        </w:rPr>
+      </w:pPr>
+      <w:r>
+        <w:rPr/>
+      </w:r>
+    </w:p>
+    <w:p>
+      <w:pPr>
+        <w:pStyle w:val="PreformattedText"/>
+        <w:rPr>
+          <w:rFonts w:ascii="Liberation Serif" w:hAnsi="Liberation Serif"/>
+          <w:b/>
+          <w:b/>
+          <w:bCs/>
+          <w:sz w:val="32"/>
+          <w:szCs w:val="32"/>
+        </w:rPr>
+      </w:pPr>
+      <w:r>
+        <w:rPr/>
+      </w:r>
+    </w:p>
+    <w:p>
+      <w:pPr>
+        <w:pStyle w:val="PreformattedText"/>
+        <w:rPr>
+          <w:rFonts w:ascii="Liberation Serif" w:hAnsi="Liberation Serif"/>
+          <w:b/>
+          <w:b/>
+          <w:bCs/>
+          <w:sz w:val="32"/>
+          <w:szCs w:val="32"/>
+        </w:rPr>
+      </w:pPr>
+      <w:r>
+        <w:rPr/>
+      </w:r>
+    </w:p>
+    <w:p>
+      <w:pPr>
+        <w:pStyle w:val="PreformattedText"/>
+        <w:rPr>
+          <w:rFonts w:ascii="Liberation Serif" w:hAnsi="Liberation Serif"/>
+          <w:b/>
+          <w:b/>
+          <w:bCs/>
+          <w:sz w:val="32"/>
+          <w:szCs w:val="32"/>
+        </w:rPr>
+      </w:pPr>
+      <w:r>
+        <w:rPr/>
+      </w:r>
+    </w:p>
+    <w:p>
+      <w:pPr>
+        <w:pStyle w:val="PreformattedText"/>
+        <w:rPr>
+          <w:rFonts w:ascii="Liberation Serif" w:hAnsi="Liberation Serif"/>
+          <w:b/>
+          <w:b/>
+          <w:bCs/>
+          <w:sz w:val="32"/>
+          <w:szCs w:val="32"/>
+        </w:rPr>
+      </w:pPr>
+      <w:r>
+        <w:rPr/>
+      </w:r>
+    </w:p>
+    <w:p>
+      <w:pPr>
+        <w:pStyle w:val="PreformattedText"/>
+        <w:rPr>
+          <w:rFonts w:ascii="Liberation Serif" w:hAnsi="Liberation Serif"/>
+          <w:b/>
+          <w:b/>
+          <w:bCs/>
+          <w:sz w:val="32"/>
+          <w:szCs w:val="32"/>
+        </w:rPr>
+      </w:pPr>
+      <w:r>
+        <w:rPr/>
+      </w:r>
+    </w:p>
+    <w:p>
+      <w:pPr>
+        <w:pStyle w:val="PreformattedText"/>
+        <w:rPr>
+          <w:rFonts w:ascii="Liberation Serif" w:hAnsi="Liberation Serif"/>
+          <w:b/>
+          <w:b/>
+          <w:bCs/>
+          <w:sz w:val="32"/>
+          <w:szCs w:val="32"/>
+        </w:rPr>
+      </w:pPr>
+      <w:r>
+        <w:rPr/>
+      </w:r>
+    </w:p>
+    <w:p>
+      <w:pPr>
+        <w:pStyle w:val="PreformattedText"/>
+        <w:rPr>
+          <w:rFonts w:ascii="Liberation Serif" w:hAnsi="Liberation Serif"/>
+          <w:b/>
+          <w:b/>
+          <w:bCs/>
+          <w:sz w:val="32"/>
+          <w:szCs w:val="32"/>
+        </w:rPr>
+      </w:pPr>
+      <w:r>
+        <w:rPr/>
+      </w:r>
+    </w:p>
+    <w:p>
+      <w:pPr>
+        <w:pStyle w:val="PreformattedText"/>
+        <w:rPr>
+          <w:rFonts w:ascii="Liberation Serif" w:hAnsi="Liberation Serif"/>
+          <w:b/>
+          <w:b/>
+          <w:bCs/>
+          <w:sz w:val="32"/>
+          <w:szCs w:val="32"/>
+        </w:rPr>
+      </w:pPr>
+      <w:r>
+        <w:rPr/>
+      </w:r>
+    </w:p>
+    <w:p>
+      <w:pPr>
+        <w:pStyle w:val="PreformattedText"/>
+        <w:rPr>
+          <w:rFonts w:ascii="Liberation Serif" w:hAnsi="Liberation Serif"/>
+          <w:b/>
+          <w:b/>
+          <w:bCs/>
+          <w:sz w:val="32"/>
+          <w:szCs w:val="32"/>
+        </w:rPr>
+      </w:pPr>
+      <w:r>
+        <w:rPr/>
+      </w:r>
+    </w:p>
+    <w:p>
+      <w:pPr>
+        <w:pStyle w:val="PreformattedText"/>
+        <w:rPr>
+          <w:rFonts w:ascii="Liberation Serif" w:hAnsi="Liberation Serif"/>
+          <w:b/>
+          <w:b/>
+          <w:bCs/>
+          <w:sz w:val="32"/>
+          <w:szCs w:val="32"/>
+        </w:rPr>
+      </w:pPr>
+      <w:r>
+        <w:rPr/>
+      </w:r>
+    </w:p>
+    <w:p>
+      <w:pPr>
+        <w:pStyle w:val="PreformattedText"/>
+        <w:rPr>
+          <w:rFonts w:ascii="Liberation Serif" w:hAnsi="Liberation Serif"/>
+          <w:b/>
+          <w:b/>
+          <w:bCs/>
+          <w:sz w:val="32"/>
+          <w:szCs w:val="32"/>
+        </w:rPr>
+      </w:pPr>
+      <w:r>
+        <w:rPr/>
+      </w:r>
+    </w:p>
+    <w:p>
+      <w:pPr>
+        <w:pStyle w:val="PreformattedText"/>
+        <w:rPr>
+          <w:rFonts w:ascii="Liberation Serif" w:hAnsi="Liberation Serif"/>
+          <w:b/>
+          <w:b/>
+          <w:bCs/>
+          <w:sz w:val="32"/>
+          <w:szCs w:val="32"/>
+        </w:rPr>
+      </w:pPr>
+      <w:r>
         <w:rPr>
           <w:rFonts w:ascii="Liberation Serif" w:hAnsi="Liberation Serif"/>
           <w:b/>
@@ -5638,7 +6159,7 @@
       <w:tblPr>
         <w:tblW w:w="9638" w:type="dxa"/>
         <w:jc w:val="left"/>
-        <w:tblInd w:w="36" w:type="dxa"/>
+        <w:tblInd w:w="34" w:type="dxa"/>
         <w:tblBorders>
           <w:top w:val="single" w:sz="2" w:space="0" w:color="000001"/>
           <w:left w:val="single" w:sz="2" w:space="0" w:color="000001"/>
@@ -5647,7 +6168,7 @@
         </w:tblBorders>
         <w:tblCellMar>
           <w:top w:w="55" w:type="dxa"/>
-          <w:left w:w="30" w:type="dxa"/>
+          <w:left w:w="27" w:type="dxa"/>
           <w:bottom w:w="55" w:type="dxa"/>
           <w:right w:w="55" w:type="dxa"/>
         </w:tblCellMar>
@@ -5669,7 +6190,7 @@
             </w:tcBorders>
             <w:shd w:fill="auto" w:val="clear"/>
             <w:tcMar>
-              <w:left w:w="30" w:type="dxa"/>
+              <w:left w:w="27" w:type="dxa"/>
             </w:tcMar>
           </w:tcPr>
           <w:p>
@@ -5704,7 +6225,7 @@
             </w:tcBorders>
             <w:shd w:fill="auto" w:val="clear"/>
             <w:tcMar>
-              <w:left w:w="30" w:type="dxa"/>
+              <w:left w:w="27" w:type="dxa"/>
             </w:tcMar>
           </w:tcPr>
           <w:p>
@@ -5740,7 +6261,7 @@
             </w:tcBorders>
             <w:shd w:fill="auto" w:val="clear"/>
             <w:tcMar>
-              <w:left w:w="30" w:type="dxa"/>
+              <w:left w:w="27" w:type="dxa"/>
             </w:tcMar>
           </w:tcPr>
           <w:p>
@@ -5775,7 +6296,7 @@
             </w:tcBorders>
             <w:shd w:fill="auto" w:val="clear"/>
             <w:tcMar>
-              <w:left w:w="30" w:type="dxa"/>
+              <w:left w:w="27" w:type="dxa"/>
             </w:tcMar>
           </w:tcPr>
           <w:p>
@@ -5810,7 +6331,7 @@
             </w:tcBorders>
             <w:shd w:fill="auto" w:val="clear"/>
             <w:tcMar>
-              <w:left w:w="30" w:type="dxa"/>
+              <w:left w:w="27" w:type="dxa"/>
             </w:tcMar>
           </w:tcPr>
           <w:p>
@@ -5845,7 +6366,7 @@
             </w:tcBorders>
             <w:shd w:fill="auto" w:val="clear"/>
             <w:tcMar>
-              <w:left w:w="30" w:type="dxa"/>
+              <w:left w:w="27" w:type="dxa"/>
             </w:tcMar>
           </w:tcPr>
           <w:p>
@@ -5881,7 +6402,7 @@
             </w:tcBorders>
             <w:shd w:fill="auto" w:val="clear"/>
             <w:tcMar>
-              <w:left w:w="30" w:type="dxa"/>
+              <w:left w:w="27" w:type="dxa"/>
             </w:tcMar>
           </w:tcPr>
           <w:p>
@@ -5916,7 +6437,7 @@
             </w:tcBorders>
             <w:shd w:fill="auto" w:val="clear"/>
             <w:tcMar>
-              <w:left w:w="30" w:type="dxa"/>
+              <w:left w:w="27" w:type="dxa"/>
             </w:tcMar>
           </w:tcPr>
           <w:p>
@@ -5952,7 +6473,7 @@
             </w:tcBorders>
             <w:shd w:fill="auto" w:val="clear"/>
             <w:tcMar>
-              <w:left w:w="30" w:type="dxa"/>
+              <w:left w:w="27" w:type="dxa"/>
             </w:tcMar>
           </w:tcPr>
           <w:p>
@@ -5987,7 +6508,7 @@
             </w:tcBorders>
             <w:shd w:fill="auto" w:val="clear"/>
             <w:tcMar>
-              <w:left w:w="30" w:type="dxa"/>
+              <w:left w:w="27" w:type="dxa"/>
             </w:tcMar>
           </w:tcPr>
           <w:p>
@@ -6023,7 +6544,7 @@
             </w:tcBorders>
             <w:shd w:fill="auto" w:val="clear"/>
             <w:tcMar>
-              <w:left w:w="30" w:type="dxa"/>
+              <w:left w:w="27" w:type="dxa"/>
             </w:tcMar>
           </w:tcPr>
           <w:p>
@@ -6058,7 +6579,7 @@
             </w:tcBorders>
             <w:shd w:fill="auto" w:val="clear"/>
             <w:tcMar>
-              <w:left w:w="30" w:type="dxa"/>
+              <w:left w:w="27" w:type="dxa"/>
             </w:tcMar>
           </w:tcPr>
           <w:p>
@@ -6094,7 +6615,7 @@
             </w:tcBorders>
             <w:shd w:fill="auto" w:val="clear"/>
             <w:tcMar>
-              <w:left w:w="30" w:type="dxa"/>
+              <w:left w:w="27" w:type="dxa"/>
             </w:tcMar>
           </w:tcPr>
           <w:p>
@@ -6129,7 +6650,7 @@
             </w:tcBorders>
             <w:shd w:fill="auto" w:val="clear"/>
             <w:tcMar>
-              <w:left w:w="30" w:type="dxa"/>
+              <w:left w:w="27" w:type="dxa"/>
             </w:tcMar>
           </w:tcPr>
           <w:p>
@@ -6214,7 +6735,7 @@
       <w:tblPr>
         <w:tblW w:w="9638" w:type="dxa"/>
         <w:jc w:val="left"/>
-        <w:tblInd w:w="36" w:type="dxa"/>
+        <w:tblInd w:w="34" w:type="dxa"/>
         <w:tblBorders>
           <w:top w:val="single" w:sz="2" w:space="0" w:color="000001"/>
           <w:left w:val="single" w:sz="2" w:space="0" w:color="000001"/>
@@ -6223,7 +6744,7 @@
         </w:tblBorders>
         <w:tblCellMar>
           <w:top w:w="55" w:type="dxa"/>
-          <w:left w:w="30" w:type="dxa"/>
+          <w:left w:w="27" w:type="dxa"/>
           <w:bottom w:w="55" w:type="dxa"/>
           <w:right w:w="55" w:type="dxa"/>
         </w:tblCellMar>
@@ -6245,7 +6766,7 @@
             </w:tcBorders>
             <w:shd w:fill="auto" w:val="clear"/>
             <w:tcMar>
-              <w:left w:w="30" w:type="dxa"/>
+              <w:left w:w="27" w:type="dxa"/>
             </w:tcMar>
           </w:tcPr>
           <w:p>
@@ -6280,7 +6801,7 @@
             </w:tcBorders>
             <w:shd w:fill="auto" w:val="clear"/>
             <w:tcMar>
-              <w:left w:w="30" w:type="dxa"/>
+              <w:left w:w="27" w:type="dxa"/>
             </w:tcMar>
           </w:tcPr>
           <w:p>
@@ -6316,7 +6837,7 @@
             </w:tcBorders>
             <w:shd w:fill="auto" w:val="clear"/>
             <w:tcMar>
-              <w:left w:w="30" w:type="dxa"/>
+              <w:left w:w="27" w:type="dxa"/>
             </w:tcMar>
           </w:tcPr>
           <w:p>
@@ -6351,7 +6872,7 @@
             </w:tcBorders>
             <w:shd w:fill="auto" w:val="clear"/>
             <w:tcMar>
-              <w:left w:w="30" w:type="dxa"/>
+              <w:left w:w="27" w:type="dxa"/>
             </w:tcMar>
           </w:tcPr>
           <w:p>
@@ -6387,7 +6908,7 @@
             </w:tcBorders>
             <w:shd w:fill="auto" w:val="clear"/>
             <w:tcMar>
-              <w:left w:w="30" w:type="dxa"/>
+              <w:left w:w="27" w:type="dxa"/>
             </w:tcMar>
           </w:tcPr>
           <w:p>
@@ -6422,7 +6943,7 @@
             </w:tcBorders>
             <w:shd w:fill="auto" w:val="clear"/>
             <w:tcMar>
-              <w:left w:w="30" w:type="dxa"/>
+              <w:left w:w="27" w:type="dxa"/>
             </w:tcMar>
           </w:tcPr>
           <w:p>
@@ -6458,7 +6979,7 @@
             </w:tcBorders>
             <w:shd w:fill="auto" w:val="clear"/>
             <w:tcMar>
-              <w:left w:w="30" w:type="dxa"/>
+              <w:left w:w="27" w:type="dxa"/>
             </w:tcMar>
           </w:tcPr>
           <w:p>
@@ -6493,7 +7014,7 @@
             </w:tcBorders>
             <w:shd w:fill="auto" w:val="clear"/>
             <w:tcMar>
-              <w:left w:w="30" w:type="dxa"/>
+              <w:left w:w="27" w:type="dxa"/>
             </w:tcMar>
           </w:tcPr>
           <w:p>
@@ -6529,7 +7050,7 @@
             </w:tcBorders>
             <w:shd w:fill="auto" w:val="clear"/>
             <w:tcMar>
-              <w:left w:w="30" w:type="dxa"/>
+              <w:left w:w="27" w:type="dxa"/>
             </w:tcMar>
           </w:tcPr>
           <w:p>
@@ -6564,7 +7085,7 @@
             </w:tcBorders>
             <w:shd w:fill="auto" w:val="clear"/>
             <w:tcMar>
-              <w:left w:w="30" w:type="dxa"/>
+              <w:left w:w="27" w:type="dxa"/>
             </w:tcMar>
           </w:tcPr>
           <w:p>
@@ -6600,7 +7121,7 @@
             </w:tcBorders>
             <w:shd w:fill="auto" w:val="clear"/>
             <w:tcMar>
-              <w:left w:w="30" w:type="dxa"/>
+              <w:left w:w="27" w:type="dxa"/>
             </w:tcMar>
           </w:tcPr>
           <w:p>
@@ -6635,7 +7156,7 @@
             </w:tcBorders>
             <w:shd w:fill="auto" w:val="clear"/>
             <w:tcMar>
-              <w:left w:w="30" w:type="dxa"/>
+              <w:left w:w="27" w:type="dxa"/>
             </w:tcMar>
           </w:tcPr>
           <w:p>
@@ -6671,7 +7192,7 @@
             </w:tcBorders>
             <w:shd w:fill="auto" w:val="clear"/>
             <w:tcMar>
-              <w:left w:w="30" w:type="dxa"/>
+              <w:left w:w="27" w:type="dxa"/>
             </w:tcMar>
           </w:tcPr>
           <w:p>
@@ -6706,7 +7227,7 @@
             </w:tcBorders>
             <w:shd w:fill="auto" w:val="clear"/>
             <w:tcMar>
-              <w:left w:w="30" w:type="dxa"/>
+              <w:left w:w="27" w:type="dxa"/>
             </w:tcMar>
           </w:tcPr>
           <w:p>
@@ -6742,7 +7263,7 @@
             </w:tcBorders>
             <w:shd w:fill="auto" w:val="clear"/>
             <w:tcMar>
-              <w:left w:w="30" w:type="dxa"/>
+              <w:left w:w="27" w:type="dxa"/>
             </w:tcMar>
           </w:tcPr>
           <w:p>
@@ -6777,7 +7298,7 @@
             </w:tcBorders>
             <w:shd w:fill="auto" w:val="clear"/>
             <w:tcMar>
-              <w:left w:w="30" w:type="dxa"/>
+              <w:left w:w="27" w:type="dxa"/>
             </w:tcMar>
           </w:tcPr>
           <w:p>
@@ -6813,7 +7334,7 @@
             </w:tcBorders>
             <w:shd w:fill="auto" w:val="clear"/>
             <w:tcMar>
-              <w:left w:w="30" w:type="dxa"/>
+              <w:left w:w="27" w:type="dxa"/>
             </w:tcMar>
           </w:tcPr>
           <w:p>
@@ -6844,7 +7365,7 @@
             </w:tcBorders>
             <w:shd w:fill="auto" w:val="clear"/>
             <w:tcMar>
-              <w:left w:w="30" w:type="dxa"/>
+              <w:left w:w="27" w:type="dxa"/>
             </w:tcMar>
           </w:tcPr>
           <w:p>
@@ -6880,7 +7401,7 @@
             </w:tcBorders>
             <w:shd w:fill="auto" w:val="clear"/>
             <w:tcMar>
-              <w:left w:w="30" w:type="dxa"/>
+              <w:left w:w="27" w:type="dxa"/>
             </w:tcMar>
           </w:tcPr>
           <w:p>
@@ -6915,7 +7436,7 @@
             </w:tcBorders>
             <w:shd w:fill="auto" w:val="clear"/>
             <w:tcMar>
-              <w:left w:w="30" w:type="dxa"/>
+              <w:left w:w="27" w:type="dxa"/>
             </w:tcMar>
           </w:tcPr>
           <w:p>
@@ -6951,7 +7472,7 @@
             </w:tcBorders>
             <w:shd w:fill="auto" w:val="clear"/>
             <w:tcMar>
-              <w:left w:w="30" w:type="dxa"/>
+              <w:left w:w="27" w:type="dxa"/>
             </w:tcMar>
           </w:tcPr>
           <w:p>
@@ -6986,7 +7507,7 @@
             </w:tcBorders>
             <w:shd w:fill="auto" w:val="clear"/>
             <w:tcMar>
-              <w:left w:w="30" w:type="dxa"/>
+              <w:left w:w="27" w:type="dxa"/>
             </w:tcMar>
           </w:tcPr>
           <w:p>
@@ -8287,6 +8808,70 @@
       <w:rFonts w:cs="OpenSymbol"/>
     </w:rPr>
   </w:style>
+  <w:style w:type="character" w:styleId="ListLabel91">
+    <w:name w:val="ListLabel 91"/>
+    <w:qFormat/>
+    <w:rPr>
+      <w:rFonts w:cs="OpenSymbol"/>
+      <w:sz w:val="26"/>
+    </w:rPr>
+  </w:style>
+  <w:style w:type="character" w:styleId="ListLabel92">
+    <w:name w:val="ListLabel 92"/>
+    <w:qFormat/>
+    <w:rPr>
+      <w:rFonts w:cs="OpenSymbol"/>
+    </w:rPr>
+  </w:style>
+  <w:style w:type="character" w:styleId="ListLabel93">
+    <w:name w:val="ListLabel 93"/>
+    <w:qFormat/>
+    <w:rPr>
+      <w:rFonts w:cs="OpenSymbol"/>
+    </w:rPr>
+  </w:style>
+  <w:style w:type="character" w:styleId="ListLabel94">
+    <w:name w:val="ListLabel 94"/>
+    <w:qFormat/>
+    <w:rPr>
+      <w:rFonts w:cs="OpenSymbol"/>
+    </w:rPr>
+  </w:style>
+  <w:style w:type="character" w:styleId="ListLabel95">
+    <w:name w:val="ListLabel 95"/>
+    <w:qFormat/>
+    <w:rPr>
+      <w:rFonts w:cs="OpenSymbol"/>
+    </w:rPr>
+  </w:style>
+  <w:style w:type="character" w:styleId="ListLabel96">
+    <w:name w:val="ListLabel 96"/>
+    <w:qFormat/>
+    <w:rPr>
+      <w:rFonts w:cs="OpenSymbol"/>
+    </w:rPr>
+  </w:style>
+  <w:style w:type="character" w:styleId="ListLabel97">
+    <w:name w:val="ListLabel 97"/>
+    <w:qFormat/>
+    <w:rPr>
+      <w:rFonts w:cs="OpenSymbol"/>
+    </w:rPr>
+  </w:style>
+  <w:style w:type="character" w:styleId="ListLabel98">
+    <w:name w:val="ListLabel 98"/>
+    <w:qFormat/>
+    <w:rPr>
+      <w:rFonts w:cs="OpenSymbol"/>
+    </w:rPr>
+  </w:style>
+  <w:style w:type="character" w:styleId="ListLabel99">
+    <w:name w:val="ListLabel 99"/>
+    <w:qFormat/>
+    <w:rPr>
+      <w:rFonts w:cs="OpenSymbol"/>
+    </w:rPr>
+  </w:style>
   <w:style w:type="paragraph" w:styleId="Heading">
     <w:name w:val="Heading"/>
     <w:basedOn w:val="Normal"/>

</xml_diff>

<commit_message>
changes to burgerzaken en gbr.docx
</commit_message>
<xml_diff>
--- a/burgerzaken.docx
+++ b/burgerzaken.docx
@@ -1638,7 +1638,7 @@
       <w:tblPr>
         <w:tblW w:w="9638" w:type="dxa"/>
         <w:jc w:val="left"/>
-        <w:tblInd w:w="-26" w:type="dxa"/>
+        <w:tblInd w:w="-30" w:type="dxa"/>
         <w:tblBorders>
           <w:top w:val="single" w:sz="2" w:space="0" w:color="000001"/>
           <w:left w:val="single" w:sz="2" w:space="0" w:color="000001"/>
@@ -1768,7 +1768,7 @@
       <w:tblPr>
         <w:tblW w:w="9638" w:type="dxa"/>
         <w:jc w:val="left"/>
-        <w:tblInd w:w="-26" w:type="dxa"/>
+        <w:tblInd w:w="-30" w:type="dxa"/>
         <w:tblBorders>
           <w:top w:val="single" w:sz="2" w:space="0" w:color="000001"/>
           <w:left w:val="single" w:sz="2" w:space="0" w:color="000001"/>
@@ -1950,7 +1950,7 @@
       <w:tblPr>
         <w:tblW w:w="9638" w:type="dxa"/>
         <w:jc w:val="left"/>
-        <w:tblInd w:w="-26" w:type="dxa"/>
+        <w:tblInd w:w="-30" w:type="dxa"/>
         <w:tblBorders>
           <w:top w:val="single" w:sz="2" w:space="0" w:color="000001"/>
           <w:left w:val="single" w:sz="2" w:space="0" w:color="000001"/>
@@ -2718,34 +2718,20 @@
           <w:sz w:val="26"/>
           <w:szCs w:val="26"/>
         </w:rPr>
-        <w:t xml:space="preserve">1. </w:t>
-      </w:r>
-      <w:r>
-        <w:rPr>
-          <w:sz w:val="26"/>
-          <w:szCs w:val="26"/>
-        </w:rPr>
-        <w:t>Contact bouwinspecteur</w:t>
-      </w:r>
-    </w:p>
-    <w:p>
-      <w:pPr>
-        <w:pStyle w:val="Normal"/>
-        <w:rPr/>
-      </w:pPr>
-      <w:r>
-        <w:rPr>
-          <w:sz w:val="26"/>
-          <w:szCs w:val="26"/>
-        </w:rPr>
-        <w:t xml:space="preserve">2. </w:t>
-      </w:r>
-      <w:r>
-        <w:rPr>
-          <w:sz w:val="26"/>
-          <w:szCs w:val="26"/>
-        </w:rPr>
-        <w:t>Bestemmingsplan inzien</w:t>
+        <w:t>1. Contact bouwinspecteur</w:t>
+      </w:r>
+    </w:p>
+    <w:p>
+      <w:pPr>
+        <w:pStyle w:val="Normal"/>
+        <w:rPr/>
+      </w:pPr>
+      <w:r>
+        <w:rPr>
+          <w:sz w:val="26"/>
+          <w:szCs w:val="26"/>
+        </w:rPr>
+        <w:t>2. Bestemmingsplan inzien</w:t>
       </w:r>
     </w:p>
     <w:p>
@@ -3054,67 +3040,92 @@
         </w:rPr>
       </w:pPr>
       <w:r>
-        <w:rPr/>
-      </w:r>
-    </w:p>
-    <w:p>
-      <w:pPr>
-        <w:pStyle w:val="Normal"/>
-        <w:rPr>
-          <w:b/>
-          <w:b/>
-          <w:bCs/>
-          <w:sz w:val="26"/>
-          <w:szCs w:val="26"/>
-        </w:rPr>
-      </w:pPr>
-      <w:r>
-        <w:rPr/>
-      </w:r>
-    </w:p>
-    <w:p>
-      <w:pPr>
-        <w:pStyle w:val="Normal"/>
-        <w:rPr>
-          <w:b/>
-          <w:b/>
-          <w:bCs/>
-          <w:sz w:val="26"/>
-          <w:szCs w:val="26"/>
-        </w:rPr>
-      </w:pPr>
-      <w:r>
-        <w:rPr/>
-      </w:r>
-    </w:p>
-    <w:p>
-      <w:pPr>
-        <w:pStyle w:val="Normal"/>
-        <w:rPr>
-          <w:b/>
-          <w:b/>
-          <w:bCs/>
-          <w:sz w:val="26"/>
-          <w:szCs w:val="26"/>
-        </w:rPr>
-      </w:pPr>
-      <w:r>
-        <w:rPr/>
-      </w:r>
-    </w:p>
-    <w:p>
-      <w:pPr>
-        <w:pStyle w:val="Normal"/>
-        <w:rPr>
-          <w:b/>
-          <w:b/>
-          <w:bCs/>
-          <w:sz w:val="26"/>
-          <w:szCs w:val="26"/>
-        </w:rPr>
-      </w:pPr>
-      <w:r>
-        <w:rPr/>
+        <w:rPr>
+          <w:b/>
+          <w:bCs/>
+          <w:sz w:val="26"/>
+          <w:szCs w:val="26"/>
+        </w:rPr>
+      </w:r>
+    </w:p>
+    <w:p>
+      <w:pPr>
+        <w:pStyle w:val="Normal"/>
+        <w:rPr>
+          <w:b/>
+          <w:b/>
+          <w:bCs/>
+          <w:sz w:val="26"/>
+          <w:szCs w:val="26"/>
+        </w:rPr>
+      </w:pPr>
+      <w:r>
+        <w:rPr>
+          <w:b/>
+          <w:bCs/>
+          <w:sz w:val="26"/>
+          <w:szCs w:val="26"/>
+        </w:rPr>
+      </w:r>
+    </w:p>
+    <w:p>
+      <w:pPr>
+        <w:pStyle w:val="Normal"/>
+        <w:rPr>
+          <w:b/>
+          <w:b/>
+          <w:bCs/>
+          <w:sz w:val="26"/>
+          <w:szCs w:val="26"/>
+        </w:rPr>
+      </w:pPr>
+      <w:r>
+        <w:rPr>
+          <w:b/>
+          <w:bCs/>
+          <w:sz w:val="26"/>
+          <w:szCs w:val="26"/>
+        </w:rPr>
+      </w:r>
+    </w:p>
+    <w:p>
+      <w:pPr>
+        <w:pStyle w:val="Normal"/>
+        <w:rPr>
+          <w:b/>
+          <w:b/>
+          <w:bCs/>
+          <w:sz w:val="26"/>
+          <w:szCs w:val="26"/>
+        </w:rPr>
+      </w:pPr>
+      <w:r>
+        <w:rPr>
+          <w:b/>
+          <w:bCs/>
+          <w:sz w:val="26"/>
+          <w:szCs w:val="26"/>
+        </w:rPr>
+      </w:r>
+    </w:p>
+    <w:p>
+      <w:pPr>
+        <w:pStyle w:val="Normal"/>
+        <w:rPr>
+          <w:b/>
+          <w:b/>
+          <w:bCs/>
+          <w:sz w:val="26"/>
+          <w:szCs w:val="26"/>
+        </w:rPr>
+      </w:pPr>
+      <w:r>
+        <w:rPr>
+          <w:b/>
+          <w:bCs/>
+          <w:sz w:val="26"/>
+          <w:szCs w:val="26"/>
+        </w:rPr>
       </w:r>
     </w:p>
     <w:p>
@@ -3321,7 +3332,12 @@
         </w:rPr>
       </w:pPr>
       <w:r>
-        <w:rPr/>
+        <w:rPr>
+          <w:b/>
+          <w:bCs/>
+          <w:sz w:val="26"/>
+          <w:szCs w:val="26"/>
+        </w:rPr>
       </w:r>
     </w:p>
     <w:p>
@@ -3546,7 +3562,7 @@
       <w:tblPr>
         <w:tblW w:w="7894" w:type="dxa"/>
         <w:jc w:val="left"/>
-        <w:tblInd w:w="-101" w:type="dxa"/>
+        <w:tblInd w:w="-121" w:type="dxa"/>
         <w:tblBorders>
           <w:top w:val="single" w:sz="8" w:space="0" w:color="00000A"/>
           <w:left w:val="single" w:sz="8" w:space="0" w:color="00000A"/>
@@ -4922,124 +4938,122 @@
         </w:rPr>
       </w:pPr>
       <w:r>
-        <w:rPr/>
-      </w:r>
-    </w:p>
-    <w:p>
-      <w:pPr>
-        <w:pStyle w:val="Normal"/>
-        <w:rPr>
-          <w:b/>
-          <w:b/>
-          <w:bCs/>
-        </w:rPr>
-      </w:pPr>
-      <w:r>
-        <w:rPr/>
-      </w:r>
-    </w:p>
-    <w:p>
-      <w:pPr>
-        <w:pStyle w:val="Normal"/>
-        <w:rPr>
-          <w:b/>
-          <w:b/>
-          <w:bCs/>
-        </w:rPr>
-      </w:pPr>
-      <w:r>
-        <w:rPr/>
-      </w:r>
-    </w:p>
-    <w:p>
-      <w:pPr>
-        <w:pStyle w:val="Normal"/>
-        <w:rPr>
-          <w:b/>
-          <w:b/>
-          <w:bCs/>
-        </w:rPr>
-      </w:pPr>
-      <w:r>
-        <w:rPr/>
-      </w:r>
-    </w:p>
-    <w:p>
-      <w:pPr>
-        <w:pStyle w:val="Normal"/>
-        <w:rPr>
-          <w:b/>
-          <w:b/>
-          <w:bCs/>
-        </w:rPr>
-      </w:pPr>
-      <w:r>
-        <w:rPr/>
-      </w:r>
-    </w:p>
-    <w:p>
-      <w:pPr>
-        <w:pStyle w:val="Normal"/>
-        <w:rPr>
-          <w:b/>
-          <w:b/>
-          <w:bCs/>
-        </w:rPr>
-      </w:pPr>
-      <w:r>
-        <w:rPr/>
-      </w:r>
-    </w:p>
-    <w:p>
-      <w:pPr>
-        <w:pStyle w:val="Normal"/>
-        <w:rPr>
-          <w:b/>
-          <w:b/>
-          <w:bCs/>
-        </w:rPr>
-      </w:pPr>
-      <w:r>
-        <w:rPr/>
-      </w:r>
-    </w:p>
-    <w:p>
-      <w:pPr>
-        <w:pStyle w:val="Normal"/>
-        <w:rPr>
-          <w:b/>
-          <w:b/>
-          <w:bCs/>
-        </w:rPr>
-      </w:pPr>
-      <w:r>
-        <w:rPr/>
-      </w:r>
-    </w:p>
-    <w:p>
-      <w:pPr>
-        <w:pStyle w:val="Normal"/>
-        <w:rPr>
-          <w:b/>
-          <w:b/>
-          <w:bCs/>
-        </w:rPr>
-      </w:pPr>
-      <w:r>
-        <w:rPr/>
-      </w:r>
-    </w:p>
-    <w:p>
-      <w:pPr>
-        <w:pStyle w:val="Normal"/>
-        <w:rPr>
-          <w:b/>
-          <w:b/>
-          <w:bCs/>
-        </w:rPr>
-      </w:pPr>
-      <w:r>
-        <w:rPr/>
+        <w:rPr>
+          <w:b/>
+          <w:bCs/>
+        </w:rPr>
+      </w:r>
+    </w:p>
+    <w:p>
+      <w:pPr>
+        <w:pStyle w:val="Normal"/>
+        <w:rPr>
+          <w:b/>
+          <w:b/>
+          <w:bCs/>
+        </w:rPr>
+      </w:pPr>
+      <w:r>
+        <w:rPr>
+          <w:b/>
+          <w:bCs/>
+        </w:rPr>
+      </w:r>
+    </w:p>
+    <w:p>
+      <w:pPr>
+        <w:pStyle w:val="Normal"/>
+        <w:rPr>
+          <w:b/>
+          <w:b/>
+          <w:bCs/>
+        </w:rPr>
+      </w:pPr>
+      <w:r>
+        <w:rPr>
+          <w:b/>
+          <w:bCs/>
+        </w:rPr>
+      </w:r>
+    </w:p>
+    <w:p>
+      <w:pPr>
+        <w:pStyle w:val="Normal"/>
+        <w:rPr>
+          <w:b/>
+          <w:b/>
+          <w:bCs/>
+        </w:rPr>
+      </w:pPr>
+      <w:r>
+        <w:rPr>
+          <w:b/>
+          <w:bCs/>
+        </w:rPr>
+      </w:r>
+    </w:p>
+    <w:p>
+      <w:pPr>
+        <w:pStyle w:val="Normal"/>
+        <w:rPr>
+          <w:b/>
+          <w:b/>
+          <w:bCs/>
+        </w:rPr>
+      </w:pPr>
+      <w:r>
+        <w:rPr>
+          <w:b/>
+          <w:bCs/>
+        </w:rPr>
+      </w:r>
+    </w:p>
+    <w:p>
+      <w:pPr>
+        <w:pStyle w:val="Normal"/>
+        <w:rPr>
+          <w:b/>
+          <w:b/>
+          <w:bCs/>
+        </w:rPr>
+      </w:pPr>
+      <w:r>
+        <w:rPr>
+          <w:b/>
+          <w:bCs/>
+        </w:rPr>
+      </w:r>
+    </w:p>
+    <w:p>
+      <w:pPr>
+        <w:pStyle w:val="Normal"/>
+        <w:rPr>
+          <w:b/>
+          <w:b/>
+          <w:bCs/>
+        </w:rPr>
+      </w:pPr>
+      <w:r>
+        <w:rPr>
+          <w:b/>
+          <w:bCs/>
+        </w:rPr>
+      </w:r>
+    </w:p>
+    <w:p>
+      <w:pPr>
+        <w:pStyle w:val="Normal"/>
+        <w:rPr>
+          <w:b/>
+          <w:b/>
+          <w:bCs/>
+        </w:rPr>
+      </w:pPr>
+      <w:r>
+        <w:rPr>
+          <w:b/>
+          <w:bCs/>
+        </w:rPr>
       </w:r>
     </w:p>
     <w:p>
@@ -5081,7 +5095,7 @@
       <w:tblPr>
         <w:tblW w:w="9638" w:type="dxa"/>
         <w:jc w:val="left"/>
-        <w:tblInd w:w="15" w:type="dxa"/>
+        <w:tblInd w:w="10" w:type="dxa"/>
         <w:tblBorders>
           <w:top w:val="single" w:sz="2" w:space="0" w:color="000001"/>
           <w:left w:val="single" w:sz="2" w:space="0" w:color="000001"/>
@@ -5090,7 +5104,7 @@
         </w:tblBorders>
         <w:tblCellMar>
           <w:top w:w="55" w:type="dxa"/>
-          <w:left w:w="0" w:type="dxa"/>
+          <w:left w:w="-2" w:type="dxa"/>
           <w:bottom w:w="55" w:type="dxa"/>
           <w:right w:w="55" w:type="dxa"/>
         </w:tblCellMar>
@@ -5114,7 +5128,7 @@
             </w:tcBorders>
             <w:shd w:fill="auto" w:val="clear"/>
             <w:tcMar>
-              <w:left w:w="0" w:type="dxa"/>
+              <w:left w:w="-2" w:type="dxa"/>
             </w:tcMar>
           </w:tcPr>
           <w:p>
@@ -5139,7 +5153,7 @@
             </w:tcBorders>
             <w:shd w:fill="auto" w:val="clear"/>
             <w:tcMar>
-              <w:left w:w="0" w:type="dxa"/>
+              <w:left w:w="-2" w:type="dxa"/>
             </w:tcMar>
           </w:tcPr>
           <w:p>
@@ -5174,7 +5188,7 @@
             </w:tcBorders>
             <w:shd w:fill="auto" w:val="clear"/>
             <w:tcMar>
-              <w:left w:w="0" w:type="dxa"/>
+              <w:left w:w="-2" w:type="dxa"/>
             </w:tcMar>
           </w:tcPr>
           <w:p>
@@ -5211,7 +5225,7 @@
             </w:tcBorders>
             <w:shd w:fill="auto" w:val="clear"/>
             <w:tcMar>
-              <w:left w:w="0" w:type="dxa"/>
+              <w:left w:w="-2" w:type="dxa"/>
             </w:tcMar>
           </w:tcPr>
           <w:p>
@@ -5269,7 +5283,7 @@
             </w:tcBorders>
             <w:shd w:fill="auto" w:val="clear"/>
             <w:tcMar>
-              <w:left w:w="0" w:type="dxa"/>
+              <w:left w:w="-2" w:type="dxa"/>
             </w:tcMar>
           </w:tcPr>
           <w:p>
@@ -5314,7 +5328,7 @@
             </w:tcBorders>
             <w:shd w:fill="auto" w:val="clear"/>
             <w:tcMar>
-              <w:left w:w="0" w:type="dxa"/>
+              <w:left w:w="-2" w:type="dxa"/>
             </w:tcMar>
           </w:tcPr>
           <w:p>
@@ -5339,7 +5353,7 @@
             </w:tcBorders>
             <w:shd w:fill="auto" w:val="clear"/>
             <w:tcMar>
-              <w:left w:w="0" w:type="dxa"/>
+              <w:left w:w="-2" w:type="dxa"/>
             </w:tcMar>
           </w:tcPr>
           <w:p>
@@ -5366,7 +5380,7 @@
             </w:tcBorders>
             <w:shd w:fill="auto" w:val="clear"/>
             <w:tcMar>
-              <w:left w:w="0" w:type="dxa"/>
+              <w:left w:w="-2" w:type="dxa"/>
             </w:tcMar>
           </w:tcPr>
           <w:p>
@@ -5404,7 +5418,7 @@
             </w:tcBorders>
             <w:shd w:fill="auto" w:val="clear"/>
             <w:tcMar>
-              <w:left w:w="0" w:type="dxa"/>
+              <w:left w:w="-2" w:type="dxa"/>
             </w:tcMar>
           </w:tcPr>
           <w:p>
@@ -5449,7 +5463,7 @@
             </w:tcBorders>
             <w:shd w:fill="auto" w:val="clear"/>
             <w:tcMar>
-              <w:left w:w="0" w:type="dxa"/>
+              <w:left w:w="-2" w:type="dxa"/>
             </w:tcMar>
           </w:tcPr>
           <w:p>
@@ -5474,7 +5488,7 @@
             </w:tcBorders>
             <w:shd w:fill="auto" w:val="clear"/>
             <w:tcMar>
-              <w:left w:w="0" w:type="dxa"/>
+              <w:left w:w="-2" w:type="dxa"/>
             </w:tcMar>
           </w:tcPr>
           <w:p>
@@ -5501,7 +5515,7 @@
             </w:tcBorders>
             <w:shd w:fill="auto" w:val="clear"/>
             <w:tcMar>
-              <w:left w:w="0" w:type="dxa"/>
+              <w:left w:w="-2" w:type="dxa"/>
             </w:tcMar>
           </w:tcPr>
           <w:p>
@@ -5539,7 +5553,7 @@
             </w:tcBorders>
             <w:shd w:fill="auto" w:val="clear"/>
             <w:tcMar>
-              <w:left w:w="0" w:type="dxa"/>
+              <w:left w:w="-2" w:type="dxa"/>
             </w:tcMar>
           </w:tcPr>
           <w:p>
@@ -5564,7 +5578,7 @@
             </w:tcBorders>
             <w:shd w:fill="auto" w:val="clear"/>
             <w:tcMar>
-              <w:left w:w="0" w:type="dxa"/>
+              <w:left w:w="-2" w:type="dxa"/>
             </w:tcMar>
           </w:tcPr>
           <w:p>
@@ -5645,7 +5659,7 @@
             </w:tcBorders>
             <w:shd w:fill="auto" w:val="clear"/>
             <w:tcMar>
-              <w:left w:w="0" w:type="dxa"/>
+              <w:left w:w="-2" w:type="dxa"/>
             </w:tcMar>
           </w:tcPr>
           <w:p>
@@ -5682,7 +5696,7 @@
             </w:tcBorders>
             <w:shd w:fill="auto" w:val="clear"/>
             <w:tcMar>
-              <w:left w:w="0" w:type="dxa"/>
+              <w:left w:w="-2" w:type="dxa"/>
             </w:tcMar>
           </w:tcPr>
           <w:p>
@@ -5872,23 +5886,13 @@
         </w:rPr>
       </w:pPr>
       <w:r>
-        <w:rPr/>
-      </w:r>
-    </w:p>
-    <w:p>
-      <w:pPr>
-        <w:pStyle w:val="PreformattedText"/>
         <w:rPr>
           <w:rFonts w:ascii="Liberation Serif" w:hAnsi="Liberation Serif"/>
-          <w:b/>
           <w:b/>
           <w:bCs/>
           <w:sz w:val="32"/>
           <w:szCs w:val="32"/>
         </w:rPr>
-      </w:pPr>
-      <w:r>
-        <w:rPr/>
       </w:r>
     </w:p>
     <w:p>
@@ -5904,23 +5908,13 @@
         </w:rPr>
       </w:pPr>
       <w:r>
-        <w:rPr/>
-      </w:r>
-    </w:p>
-    <w:p>
-      <w:pPr>
-        <w:pStyle w:val="PreformattedText"/>
         <w:rPr>
           <w:rFonts w:ascii="Liberation Serif" w:hAnsi="Liberation Serif"/>
-          <w:b/>
           <w:b/>
           <w:bCs/>
           <w:sz w:val="32"/>
           <w:szCs w:val="32"/>
         </w:rPr>
-      </w:pPr>
-      <w:r>
-        <w:rPr/>
       </w:r>
     </w:p>
     <w:p>
@@ -5936,23 +5930,13 @@
         </w:rPr>
       </w:pPr>
       <w:r>
-        <w:rPr/>
-      </w:r>
-    </w:p>
-    <w:p>
-      <w:pPr>
-        <w:pStyle w:val="PreformattedText"/>
         <w:rPr>
           <w:rFonts w:ascii="Liberation Serif" w:hAnsi="Liberation Serif"/>
-          <w:b/>
           <w:b/>
           <w:bCs/>
           <w:sz w:val="32"/>
           <w:szCs w:val="32"/>
         </w:rPr>
-      </w:pPr>
-      <w:r>
-        <w:rPr/>
       </w:r>
     </w:p>
     <w:p>
@@ -5968,23 +5952,13 @@
         </w:rPr>
       </w:pPr>
       <w:r>
-        <w:rPr/>
-      </w:r>
-    </w:p>
-    <w:p>
-      <w:pPr>
-        <w:pStyle w:val="PreformattedText"/>
         <w:rPr>
           <w:rFonts w:ascii="Liberation Serif" w:hAnsi="Liberation Serif"/>
-          <w:b/>
           <w:b/>
           <w:bCs/>
           <w:sz w:val="32"/>
           <w:szCs w:val="32"/>
         </w:rPr>
-      </w:pPr>
-      <w:r>
-        <w:rPr/>
       </w:r>
     </w:p>
     <w:p>
@@ -6000,23 +5974,13 @@
         </w:rPr>
       </w:pPr>
       <w:r>
-        <w:rPr/>
-      </w:r>
-    </w:p>
-    <w:p>
-      <w:pPr>
-        <w:pStyle w:val="PreformattedText"/>
         <w:rPr>
           <w:rFonts w:ascii="Liberation Serif" w:hAnsi="Liberation Serif"/>
-          <w:b/>
           <w:b/>
           <w:bCs/>
           <w:sz w:val="32"/>
           <w:szCs w:val="32"/>
         </w:rPr>
-      </w:pPr>
-      <w:r>
-        <w:rPr/>
       </w:r>
     </w:p>
     <w:p>
@@ -6032,23 +5996,13 @@
         </w:rPr>
       </w:pPr>
       <w:r>
-        <w:rPr/>
-      </w:r>
-    </w:p>
-    <w:p>
-      <w:pPr>
-        <w:pStyle w:val="PreformattedText"/>
         <w:rPr>
           <w:rFonts w:ascii="Liberation Serif" w:hAnsi="Liberation Serif"/>
-          <w:b/>
           <w:b/>
           <w:bCs/>
           <w:sz w:val="32"/>
           <w:szCs w:val="32"/>
         </w:rPr>
-      </w:pPr>
-      <w:r>
-        <w:rPr/>
       </w:r>
     </w:p>
     <w:p>
@@ -6064,23 +6018,13 @@
         </w:rPr>
       </w:pPr>
       <w:r>
-        <w:rPr/>
-      </w:r>
-    </w:p>
-    <w:p>
-      <w:pPr>
-        <w:pStyle w:val="PreformattedText"/>
         <w:rPr>
           <w:rFonts w:ascii="Liberation Serif" w:hAnsi="Liberation Serif"/>
-          <w:b/>
           <w:b/>
           <w:bCs/>
           <w:sz w:val="32"/>
           <w:szCs w:val="32"/>
         </w:rPr>
-      </w:pPr>
-      <w:r>
-        <w:rPr/>
       </w:r>
     </w:p>
     <w:p>
@@ -6096,23 +6040,79 @@
         </w:rPr>
       </w:pPr>
       <w:r>
-        <w:rPr/>
-      </w:r>
-    </w:p>
-    <w:p>
-      <w:pPr>
-        <w:pStyle w:val="PreformattedText"/>
         <w:rPr>
           <w:rFonts w:ascii="Liberation Serif" w:hAnsi="Liberation Serif"/>
-          <w:b/>
           <w:b/>
           <w:bCs/>
           <w:sz w:val="32"/>
           <w:szCs w:val="32"/>
         </w:rPr>
-      </w:pPr>
-      <w:r>
-        <w:rPr/>
+      </w:r>
+    </w:p>
+    <w:p>
+      <w:pPr>
+        <w:pStyle w:val="PreformattedText"/>
+        <w:rPr>
+          <w:rFonts w:ascii="Liberation Serif" w:hAnsi="Liberation Serif"/>
+          <w:b/>
+          <w:b/>
+          <w:bCs/>
+          <w:sz w:val="32"/>
+          <w:szCs w:val="32"/>
+        </w:rPr>
+      </w:pPr>
+      <w:r>
+        <w:rPr>
+          <w:rFonts w:ascii="Liberation Serif" w:hAnsi="Liberation Serif"/>
+          <w:b/>
+          <w:bCs/>
+          <w:sz w:val="32"/>
+          <w:szCs w:val="32"/>
+        </w:rPr>
+      </w:r>
+    </w:p>
+    <w:p>
+      <w:pPr>
+        <w:pStyle w:val="PreformattedText"/>
+        <w:rPr>
+          <w:rFonts w:ascii="Liberation Serif" w:hAnsi="Liberation Serif"/>
+          <w:b/>
+          <w:b/>
+          <w:bCs/>
+          <w:sz w:val="32"/>
+          <w:szCs w:val="32"/>
+        </w:rPr>
+      </w:pPr>
+      <w:r>
+        <w:rPr>
+          <w:rFonts w:ascii="Liberation Serif" w:hAnsi="Liberation Serif"/>
+          <w:b/>
+          <w:bCs/>
+          <w:sz w:val="32"/>
+          <w:szCs w:val="32"/>
+        </w:rPr>
+      </w:r>
+    </w:p>
+    <w:p>
+      <w:pPr>
+        <w:pStyle w:val="PreformattedText"/>
+        <w:rPr>
+          <w:rFonts w:ascii="Liberation Serif" w:hAnsi="Liberation Serif"/>
+          <w:b/>
+          <w:b/>
+          <w:bCs/>
+          <w:sz w:val="32"/>
+          <w:szCs w:val="32"/>
+        </w:rPr>
+      </w:pPr>
+      <w:r>
+        <w:rPr>
+          <w:rFonts w:ascii="Liberation Serif" w:hAnsi="Liberation Serif"/>
+          <w:b/>
+          <w:bCs/>
+          <w:sz w:val="32"/>
+          <w:szCs w:val="32"/>
+        </w:rPr>
       </w:r>
     </w:p>
     <w:p>
@@ -6159,7 +6159,7 @@
       <w:tblPr>
         <w:tblW w:w="9638" w:type="dxa"/>
         <w:jc w:val="left"/>
-        <w:tblInd w:w="34" w:type="dxa"/>
+        <w:tblInd w:w="30" w:type="dxa"/>
         <w:tblBorders>
           <w:top w:val="single" w:sz="2" w:space="0" w:color="000001"/>
           <w:left w:val="single" w:sz="2" w:space="0" w:color="000001"/>
@@ -6168,7 +6168,7 @@
         </w:tblBorders>
         <w:tblCellMar>
           <w:top w:w="55" w:type="dxa"/>
-          <w:left w:w="27" w:type="dxa"/>
+          <w:left w:w="21" w:type="dxa"/>
           <w:bottom w:w="55" w:type="dxa"/>
           <w:right w:w="55" w:type="dxa"/>
         </w:tblCellMar>
@@ -6190,7 +6190,7 @@
             </w:tcBorders>
             <w:shd w:fill="auto" w:val="clear"/>
             <w:tcMar>
-              <w:left w:w="27" w:type="dxa"/>
+              <w:left w:w="21" w:type="dxa"/>
             </w:tcMar>
           </w:tcPr>
           <w:p>
@@ -6225,7 +6225,7 @@
             </w:tcBorders>
             <w:shd w:fill="auto" w:val="clear"/>
             <w:tcMar>
-              <w:left w:w="27" w:type="dxa"/>
+              <w:left w:w="21" w:type="dxa"/>
             </w:tcMar>
           </w:tcPr>
           <w:p>
@@ -6261,7 +6261,7 @@
             </w:tcBorders>
             <w:shd w:fill="auto" w:val="clear"/>
             <w:tcMar>
-              <w:left w:w="27" w:type="dxa"/>
+              <w:left w:w="21" w:type="dxa"/>
             </w:tcMar>
           </w:tcPr>
           <w:p>
@@ -6296,7 +6296,7 @@
             </w:tcBorders>
             <w:shd w:fill="auto" w:val="clear"/>
             <w:tcMar>
-              <w:left w:w="27" w:type="dxa"/>
+              <w:left w:w="21" w:type="dxa"/>
             </w:tcMar>
           </w:tcPr>
           <w:p>
@@ -6331,7 +6331,7 @@
             </w:tcBorders>
             <w:shd w:fill="auto" w:val="clear"/>
             <w:tcMar>
-              <w:left w:w="27" w:type="dxa"/>
+              <w:left w:w="21" w:type="dxa"/>
             </w:tcMar>
           </w:tcPr>
           <w:p>
@@ -6366,7 +6366,7 @@
             </w:tcBorders>
             <w:shd w:fill="auto" w:val="clear"/>
             <w:tcMar>
-              <w:left w:w="27" w:type="dxa"/>
+              <w:left w:w="21" w:type="dxa"/>
             </w:tcMar>
           </w:tcPr>
           <w:p>
@@ -6402,7 +6402,7 @@
             </w:tcBorders>
             <w:shd w:fill="auto" w:val="clear"/>
             <w:tcMar>
-              <w:left w:w="27" w:type="dxa"/>
+              <w:left w:w="21" w:type="dxa"/>
             </w:tcMar>
           </w:tcPr>
           <w:p>
@@ -6437,7 +6437,7 @@
             </w:tcBorders>
             <w:shd w:fill="auto" w:val="clear"/>
             <w:tcMar>
-              <w:left w:w="27" w:type="dxa"/>
+              <w:left w:w="21" w:type="dxa"/>
             </w:tcMar>
           </w:tcPr>
           <w:p>
@@ -6473,7 +6473,7 @@
             </w:tcBorders>
             <w:shd w:fill="auto" w:val="clear"/>
             <w:tcMar>
-              <w:left w:w="27" w:type="dxa"/>
+              <w:left w:w="21" w:type="dxa"/>
             </w:tcMar>
           </w:tcPr>
           <w:p>
@@ -6508,7 +6508,7 @@
             </w:tcBorders>
             <w:shd w:fill="auto" w:val="clear"/>
             <w:tcMar>
-              <w:left w:w="27" w:type="dxa"/>
+              <w:left w:w="21" w:type="dxa"/>
             </w:tcMar>
           </w:tcPr>
           <w:p>
@@ -6544,7 +6544,7 @@
             </w:tcBorders>
             <w:shd w:fill="auto" w:val="clear"/>
             <w:tcMar>
-              <w:left w:w="27" w:type="dxa"/>
+              <w:left w:w="21" w:type="dxa"/>
             </w:tcMar>
           </w:tcPr>
           <w:p>
@@ -6579,7 +6579,7 @@
             </w:tcBorders>
             <w:shd w:fill="auto" w:val="clear"/>
             <w:tcMar>
-              <w:left w:w="27" w:type="dxa"/>
+              <w:left w:w="21" w:type="dxa"/>
             </w:tcMar>
           </w:tcPr>
           <w:p>
@@ -6615,7 +6615,7 @@
             </w:tcBorders>
             <w:shd w:fill="auto" w:val="clear"/>
             <w:tcMar>
-              <w:left w:w="27" w:type="dxa"/>
+              <w:left w:w="21" w:type="dxa"/>
             </w:tcMar>
           </w:tcPr>
           <w:p>
@@ -6650,7 +6650,7 @@
             </w:tcBorders>
             <w:shd w:fill="auto" w:val="clear"/>
             <w:tcMar>
-              <w:left w:w="27" w:type="dxa"/>
+              <w:left w:w="21" w:type="dxa"/>
             </w:tcMar>
           </w:tcPr>
           <w:p>
@@ -6735,7 +6735,7 @@
       <w:tblPr>
         <w:tblW w:w="9638" w:type="dxa"/>
         <w:jc w:val="left"/>
-        <w:tblInd w:w="34" w:type="dxa"/>
+        <w:tblInd w:w="30" w:type="dxa"/>
         <w:tblBorders>
           <w:top w:val="single" w:sz="2" w:space="0" w:color="000001"/>
           <w:left w:val="single" w:sz="2" w:space="0" w:color="000001"/>
@@ -6744,7 +6744,7 @@
         </w:tblBorders>
         <w:tblCellMar>
           <w:top w:w="55" w:type="dxa"/>
-          <w:left w:w="27" w:type="dxa"/>
+          <w:left w:w="21" w:type="dxa"/>
           <w:bottom w:w="55" w:type="dxa"/>
           <w:right w:w="55" w:type="dxa"/>
         </w:tblCellMar>
@@ -6766,7 +6766,7 @@
             </w:tcBorders>
             <w:shd w:fill="auto" w:val="clear"/>
             <w:tcMar>
-              <w:left w:w="27" w:type="dxa"/>
+              <w:left w:w="21" w:type="dxa"/>
             </w:tcMar>
           </w:tcPr>
           <w:p>
@@ -6801,7 +6801,7 @@
             </w:tcBorders>
             <w:shd w:fill="auto" w:val="clear"/>
             <w:tcMar>
-              <w:left w:w="27" w:type="dxa"/>
+              <w:left w:w="21" w:type="dxa"/>
             </w:tcMar>
           </w:tcPr>
           <w:p>
@@ -6837,7 +6837,7 @@
             </w:tcBorders>
             <w:shd w:fill="auto" w:val="clear"/>
             <w:tcMar>
-              <w:left w:w="27" w:type="dxa"/>
+              <w:left w:w="21" w:type="dxa"/>
             </w:tcMar>
           </w:tcPr>
           <w:p>
@@ -6872,7 +6872,7 @@
             </w:tcBorders>
             <w:shd w:fill="auto" w:val="clear"/>
             <w:tcMar>
-              <w:left w:w="27" w:type="dxa"/>
+              <w:left w:w="21" w:type="dxa"/>
             </w:tcMar>
           </w:tcPr>
           <w:p>
@@ -6908,7 +6908,7 @@
             </w:tcBorders>
             <w:shd w:fill="auto" w:val="clear"/>
             <w:tcMar>
-              <w:left w:w="27" w:type="dxa"/>
+              <w:left w:w="21" w:type="dxa"/>
             </w:tcMar>
           </w:tcPr>
           <w:p>
@@ -6943,7 +6943,7 @@
             </w:tcBorders>
             <w:shd w:fill="auto" w:val="clear"/>
             <w:tcMar>
-              <w:left w:w="27" w:type="dxa"/>
+              <w:left w:w="21" w:type="dxa"/>
             </w:tcMar>
           </w:tcPr>
           <w:p>
@@ -6979,7 +6979,7 @@
             </w:tcBorders>
             <w:shd w:fill="auto" w:val="clear"/>
             <w:tcMar>
-              <w:left w:w="27" w:type="dxa"/>
+              <w:left w:w="21" w:type="dxa"/>
             </w:tcMar>
           </w:tcPr>
           <w:p>
@@ -7014,7 +7014,7 @@
             </w:tcBorders>
             <w:shd w:fill="auto" w:val="clear"/>
             <w:tcMar>
-              <w:left w:w="27" w:type="dxa"/>
+              <w:left w:w="21" w:type="dxa"/>
             </w:tcMar>
           </w:tcPr>
           <w:p>
@@ -7050,7 +7050,7 @@
             </w:tcBorders>
             <w:shd w:fill="auto" w:val="clear"/>
             <w:tcMar>
-              <w:left w:w="27" w:type="dxa"/>
+              <w:left w:w="21" w:type="dxa"/>
             </w:tcMar>
           </w:tcPr>
           <w:p>
@@ -7085,7 +7085,7 @@
             </w:tcBorders>
             <w:shd w:fill="auto" w:val="clear"/>
             <w:tcMar>
-              <w:left w:w="27" w:type="dxa"/>
+              <w:left w:w="21" w:type="dxa"/>
             </w:tcMar>
           </w:tcPr>
           <w:p>
@@ -7121,7 +7121,7 @@
             </w:tcBorders>
             <w:shd w:fill="auto" w:val="clear"/>
             <w:tcMar>
-              <w:left w:w="27" w:type="dxa"/>
+              <w:left w:w="21" w:type="dxa"/>
             </w:tcMar>
           </w:tcPr>
           <w:p>
@@ -7156,7 +7156,7 @@
             </w:tcBorders>
             <w:shd w:fill="auto" w:val="clear"/>
             <w:tcMar>
-              <w:left w:w="27" w:type="dxa"/>
+              <w:left w:w="21" w:type="dxa"/>
             </w:tcMar>
           </w:tcPr>
           <w:p>
@@ -7192,7 +7192,7 @@
             </w:tcBorders>
             <w:shd w:fill="auto" w:val="clear"/>
             <w:tcMar>
-              <w:left w:w="27" w:type="dxa"/>
+              <w:left w:w="21" w:type="dxa"/>
             </w:tcMar>
           </w:tcPr>
           <w:p>
@@ -7227,7 +7227,7 @@
             </w:tcBorders>
             <w:shd w:fill="auto" w:val="clear"/>
             <w:tcMar>
-              <w:left w:w="27" w:type="dxa"/>
+              <w:left w:w="21" w:type="dxa"/>
             </w:tcMar>
           </w:tcPr>
           <w:p>
@@ -7263,7 +7263,7 @@
             </w:tcBorders>
             <w:shd w:fill="auto" w:val="clear"/>
             <w:tcMar>
-              <w:left w:w="27" w:type="dxa"/>
+              <w:left w:w="21" w:type="dxa"/>
             </w:tcMar>
           </w:tcPr>
           <w:p>
@@ -7298,7 +7298,7 @@
             </w:tcBorders>
             <w:shd w:fill="auto" w:val="clear"/>
             <w:tcMar>
-              <w:left w:w="27" w:type="dxa"/>
+              <w:left w:w="21" w:type="dxa"/>
             </w:tcMar>
           </w:tcPr>
           <w:p>
@@ -7334,7 +7334,7 @@
             </w:tcBorders>
             <w:shd w:fill="auto" w:val="clear"/>
             <w:tcMar>
-              <w:left w:w="27" w:type="dxa"/>
+              <w:left w:w="21" w:type="dxa"/>
             </w:tcMar>
           </w:tcPr>
           <w:p>
@@ -7365,7 +7365,7 @@
             </w:tcBorders>
             <w:shd w:fill="auto" w:val="clear"/>
             <w:tcMar>
-              <w:left w:w="27" w:type="dxa"/>
+              <w:left w:w="21" w:type="dxa"/>
             </w:tcMar>
           </w:tcPr>
           <w:p>
@@ -7401,7 +7401,7 @@
             </w:tcBorders>
             <w:shd w:fill="auto" w:val="clear"/>
             <w:tcMar>
-              <w:left w:w="27" w:type="dxa"/>
+              <w:left w:w="21" w:type="dxa"/>
             </w:tcMar>
           </w:tcPr>
           <w:p>
@@ -7436,7 +7436,7 @@
             </w:tcBorders>
             <w:shd w:fill="auto" w:val="clear"/>
             <w:tcMar>
-              <w:left w:w="27" w:type="dxa"/>
+              <w:left w:w="21" w:type="dxa"/>
             </w:tcMar>
           </w:tcPr>
           <w:p>
@@ -7472,7 +7472,7 @@
             </w:tcBorders>
             <w:shd w:fill="auto" w:val="clear"/>
             <w:tcMar>
-              <w:left w:w="27" w:type="dxa"/>
+              <w:left w:w="21" w:type="dxa"/>
             </w:tcMar>
           </w:tcPr>
           <w:p>
@@ -7507,7 +7507,7 @@
             </w:tcBorders>
             <w:shd w:fill="auto" w:val="clear"/>
             <w:tcMar>
-              <w:left w:w="27" w:type="dxa"/>
+              <w:left w:w="21" w:type="dxa"/>
             </w:tcMar>
           </w:tcPr>
           <w:p>
@@ -8872,6 +8872,134 @@
       <w:rFonts w:cs="OpenSymbol"/>
     </w:rPr>
   </w:style>
+  <w:style w:type="character" w:styleId="ListLabel100">
+    <w:name w:val="ListLabel 100"/>
+    <w:qFormat/>
+    <w:rPr>
+      <w:rFonts w:cs="OpenSymbol"/>
+      <w:sz w:val="26"/>
+    </w:rPr>
+  </w:style>
+  <w:style w:type="character" w:styleId="ListLabel101">
+    <w:name w:val="ListLabel 101"/>
+    <w:qFormat/>
+    <w:rPr>
+      <w:rFonts w:cs="OpenSymbol"/>
+    </w:rPr>
+  </w:style>
+  <w:style w:type="character" w:styleId="ListLabel102">
+    <w:name w:val="ListLabel 102"/>
+    <w:qFormat/>
+    <w:rPr>
+      <w:rFonts w:cs="OpenSymbol"/>
+    </w:rPr>
+  </w:style>
+  <w:style w:type="character" w:styleId="ListLabel103">
+    <w:name w:val="ListLabel 103"/>
+    <w:qFormat/>
+    <w:rPr>
+      <w:rFonts w:cs="OpenSymbol"/>
+    </w:rPr>
+  </w:style>
+  <w:style w:type="character" w:styleId="ListLabel104">
+    <w:name w:val="ListLabel 104"/>
+    <w:qFormat/>
+    <w:rPr>
+      <w:rFonts w:cs="OpenSymbol"/>
+    </w:rPr>
+  </w:style>
+  <w:style w:type="character" w:styleId="ListLabel105">
+    <w:name w:val="ListLabel 105"/>
+    <w:qFormat/>
+    <w:rPr>
+      <w:rFonts w:cs="OpenSymbol"/>
+    </w:rPr>
+  </w:style>
+  <w:style w:type="character" w:styleId="ListLabel106">
+    <w:name w:val="ListLabel 106"/>
+    <w:qFormat/>
+    <w:rPr>
+      <w:rFonts w:cs="OpenSymbol"/>
+    </w:rPr>
+  </w:style>
+  <w:style w:type="character" w:styleId="ListLabel107">
+    <w:name w:val="ListLabel 107"/>
+    <w:qFormat/>
+    <w:rPr>
+      <w:rFonts w:cs="OpenSymbol"/>
+    </w:rPr>
+  </w:style>
+  <w:style w:type="character" w:styleId="ListLabel108">
+    <w:name w:val="ListLabel 108"/>
+    <w:qFormat/>
+    <w:rPr>
+      <w:rFonts w:cs="OpenSymbol"/>
+    </w:rPr>
+  </w:style>
+  <w:style w:type="character" w:styleId="ListLabel109">
+    <w:name w:val="ListLabel 109"/>
+    <w:qFormat/>
+    <w:rPr>
+      <w:rFonts w:cs="OpenSymbol"/>
+      <w:sz w:val="26"/>
+    </w:rPr>
+  </w:style>
+  <w:style w:type="character" w:styleId="ListLabel110">
+    <w:name w:val="ListLabel 110"/>
+    <w:qFormat/>
+    <w:rPr>
+      <w:rFonts w:cs="OpenSymbol"/>
+    </w:rPr>
+  </w:style>
+  <w:style w:type="character" w:styleId="ListLabel111">
+    <w:name w:val="ListLabel 111"/>
+    <w:qFormat/>
+    <w:rPr>
+      <w:rFonts w:cs="OpenSymbol"/>
+    </w:rPr>
+  </w:style>
+  <w:style w:type="character" w:styleId="ListLabel112">
+    <w:name w:val="ListLabel 112"/>
+    <w:qFormat/>
+    <w:rPr>
+      <w:rFonts w:cs="OpenSymbol"/>
+    </w:rPr>
+  </w:style>
+  <w:style w:type="character" w:styleId="ListLabel113">
+    <w:name w:val="ListLabel 113"/>
+    <w:qFormat/>
+    <w:rPr>
+      <w:rFonts w:cs="OpenSymbol"/>
+    </w:rPr>
+  </w:style>
+  <w:style w:type="character" w:styleId="ListLabel114">
+    <w:name w:val="ListLabel 114"/>
+    <w:qFormat/>
+    <w:rPr>
+      <w:rFonts w:cs="OpenSymbol"/>
+    </w:rPr>
+  </w:style>
+  <w:style w:type="character" w:styleId="ListLabel115">
+    <w:name w:val="ListLabel 115"/>
+    <w:qFormat/>
+    <w:rPr>
+      <w:rFonts w:cs="OpenSymbol"/>
+    </w:rPr>
+  </w:style>
+  <w:style w:type="character" w:styleId="ListLabel116">
+    <w:name w:val="ListLabel 116"/>
+    <w:qFormat/>
+    <w:rPr>
+      <w:rFonts w:cs="OpenSymbol"/>
+    </w:rPr>
+  </w:style>
+  <w:style w:type="character" w:styleId="ListLabel117">
+    <w:name w:val="ListLabel 117"/>
+    <w:qFormat/>
+    <w:rPr>
+      <w:rFonts w:cs="OpenSymbol"/>
+    </w:rPr>
+  </w:style>
   <w:style w:type="paragraph" w:styleId="Heading">
     <w:name w:val="Heading"/>
     <w:basedOn w:val="Normal"/>

</xml_diff>

<commit_message>
modifications with two files
</commit_message>
<xml_diff>
--- a/burgerzaken.docx
+++ b/burgerzaken.docx
@@ -565,7 +565,10 @@
         </w:rPr>
       </w:pPr>
       <w:r>
-        <w:rPr/>
+        <w:rPr>
+          <w:sz w:val="26"/>
+          <w:szCs w:val="26"/>
+        </w:rPr>
       </w:r>
     </w:p>
     <w:p>
@@ -840,320 +843,8 @@
           <w:sz w:val="24"/>
           <w:szCs w:val="24"/>
         </w:rPr>
-        <w:t>Bestuurlijke informatie</w:t>
-      </w:r>
-    </w:p>
-    <w:p>
-      <w:pPr>
-        <w:pStyle w:val="Normal"/>
-        <w:rPr/>
-      </w:pPr>
-      <w:r>
-        <w:rPr>
-          <w:sz w:val="24"/>
-          <w:szCs w:val="24"/>
-        </w:rPr>
-        <w:t>- Bouwinspecteur</w:t>
-      </w:r>
-      <w:r>
-        <w:rPr>
-          <w:sz w:val="26"/>
-          <w:szCs w:val="26"/>
-        </w:rPr>
-        <w:t xml:space="preserve"> &lt;=&gt; </w:t>
-      </w:r>
-      <w:r>
-        <w:rPr>
-          <w:sz w:val="24"/>
-          <w:szCs w:val="24"/>
-        </w:rPr>
-        <w:t>Burenakkoord</w:t>
-      </w:r>
-    </w:p>
-    <w:p>
-      <w:pPr>
-        <w:pStyle w:val="Normal"/>
-        <w:rPr/>
-      </w:pPr>
-      <w:r>
-        <w:rPr>
-          <w:sz w:val="24"/>
-          <w:szCs w:val="24"/>
-        </w:rPr>
-        <w:t>- BRP -&gt; gezag tbv reizen met minderjarigen &lt;=&gt; Op reis met een kind (onder paspoort)</w:t>
-      </w:r>
-    </w:p>
-    <w:p>
-      <w:pPr>
-        <w:pStyle w:val="Normal"/>
-        <w:rPr>
-          <w:sz w:val="26"/>
-          <w:szCs w:val="26"/>
-        </w:rPr>
-      </w:pPr>
-      <w:r>
-        <w:rPr>
-          <w:sz w:val="24"/>
-          <w:szCs w:val="24"/>
-        </w:rPr>
-        <w:t>- Burgerinitiatief</w:t>
-      </w:r>
-    </w:p>
-    <w:p>
-      <w:pPr>
-        <w:pStyle w:val="Normal"/>
-        <w:rPr/>
-      </w:pPr>
-      <w:r>
-        <w:rPr>
-          <w:sz w:val="24"/>
-          <w:szCs w:val="24"/>
-        </w:rPr>
-        <w:t>- Contactformulier (e-suite) en Wijzigingsformulier</w:t>
-      </w:r>
-      <w:r>
-        <w:rPr>
-          <w:sz w:val="26"/>
-          <w:szCs w:val="26"/>
-        </w:rPr>
-        <w:t xml:space="preserve"> </w:t>
-      </w:r>
-    </w:p>
-    <w:p>
-      <w:pPr>
-        <w:pStyle w:val="Normal"/>
-        <w:rPr/>
-      </w:pPr>
-      <w:r>
-        <w:rPr>
-          <w:sz w:val="24"/>
-          <w:szCs w:val="24"/>
-        </w:rPr>
-        <w:t>- Correctie Adresgegevens</w:t>
-      </w:r>
-      <w:r>
-        <w:rPr>
-          <w:sz w:val="24"/>
-          <w:szCs w:val="24"/>
-          <w:u w:val="none"/>
-        </w:rPr>
-        <w:t xml:space="preserve"> &lt;=&gt; BRP onjuist</w:t>
-      </w:r>
-    </w:p>
-    <w:p>
-      <w:pPr>
-        <w:pStyle w:val="Normal"/>
-        <w:rPr>
-          <w:sz w:val="24"/>
-          <w:szCs w:val="24"/>
-        </w:rPr>
-      </w:pPr>
-      <w:r>
-        <w:rPr>
-          <w:sz w:val="24"/>
-          <w:szCs w:val="24"/>
-        </w:rPr>
-        <w:t>- Crediteuren/Debiteuren</w:t>
-      </w:r>
-    </w:p>
-    <w:p>
-      <w:pPr>
-        <w:pStyle w:val="Normal"/>
-        <w:rPr>
-          <w:sz w:val="24"/>
-          <w:szCs w:val="24"/>
-        </w:rPr>
-      </w:pPr>
-      <w:r>
-        <w:rPr>
-          <w:sz w:val="24"/>
-          <w:szCs w:val="24"/>
-        </w:rPr>
-        <w:t>- Deelvervoer</w:t>
-      </w:r>
-    </w:p>
-    <w:p>
-      <w:pPr>
-        <w:pStyle w:val="Normal"/>
-        <w:rPr>
-          <w:sz w:val="24"/>
-          <w:szCs w:val="24"/>
-        </w:rPr>
-      </w:pPr>
-      <w:r>
-        <w:rPr>
-          <w:sz w:val="24"/>
-          <w:szCs w:val="24"/>
-        </w:rPr>
-        <w:t>- Deregistration/Vertrek naar buitenland</w:t>
-      </w:r>
-    </w:p>
-    <w:p>
-      <w:pPr>
-        <w:pStyle w:val="Normal"/>
-        <w:rPr>
-          <w:b/>
-          <w:b/>
-          <w:bCs/>
-        </w:rPr>
-      </w:pPr>
-      <w:r>
-        <w:rPr>
-          <w:sz w:val="24"/>
-          <w:szCs w:val="24"/>
-        </w:rPr>
-        <w:t>- Doelgroepenverklaring (</w:t>
-      </w:r>
-      <w:r>
-        <w:rPr>
-          <w:b/>
-          <w:bCs/>
-          <w:sz w:val="24"/>
-          <w:szCs w:val="24"/>
-        </w:rPr>
-        <w:t>LKV)</w:t>
-      </w:r>
-    </w:p>
-    <w:p>
-      <w:pPr>
-        <w:pStyle w:val="Normal"/>
-        <w:rPr/>
-      </w:pPr>
-      <w:r>
-        <w:rPr>
-          <w:sz w:val="24"/>
-          <w:szCs w:val="24"/>
-        </w:rPr>
-        <w:t>- Dringend een woning nodig</w:t>
-      </w:r>
-    </w:p>
-    <w:p>
-      <w:pPr>
-        <w:pStyle w:val="Normal"/>
-        <w:rPr/>
-      </w:pPr>
-      <w:r>
-        <w:rPr>
-          <w:sz w:val="24"/>
-          <w:szCs w:val="24"/>
-        </w:rPr>
-        <w:t>- Erfpacht (Contractbeheer en Erfpacht): 010-2673550</w:t>
-      </w:r>
-    </w:p>
-    <w:p>
-      <w:pPr>
-        <w:pStyle w:val="Normal"/>
-        <w:rPr>
-          <w:sz w:val="24"/>
-          <w:szCs w:val="24"/>
-        </w:rPr>
-      </w:pPr>
-      <w:r>
-        <w:rPr>
-          <w:sz w:val="24"/>
-          <w:szCs w:val="24"/>
-        </w:rPr>
-        <w:t>- e-suite (e-suite zaken in Mijn Loket)</w:t>
-      </w:r>
-    </w:p>
-    <w:p>
-      <w:pPr>
-        <w:pStyle w:val="Normal"/>
-        <w:rPr/>
-      </w:pPr>
-      <w:r>
-        <w:rPr>
-          <w:sz w:val="24"/>
-          <w:szCs w:val="24"/>
-        </w:rPr>
-        <w:t>- Exceptioneel transport</w:t>
-      </w:r>
-    </w:p>
-    <w:p>
-      <w:pPr>
-        <w:pStyle w:val="Normal"/>
-        <w:rPr/>
-      </w:pPr>
-      <w:r>
-        <w:rPr>
-          <w:sz w:val="24"/>
-          <w:szCs w:val="24"/>
-        </w:rPr>
-        <w:t>- Wie krijgen mijn gegevens uit de Basisregistratie Personen (BRP)?</w:t>
-      </w:r>
-    </w:p>
-    <w:p>
-      <w:pPr>
-        <w:pStyle w:val="Normal"/>
-        <w:rPr/>
-      </w:pPr>
-      <w:r>
-        <w:rPr>
-          <w:sz w:val="24"/>
-          <w:szCs w:val="24"/>
-        </w:rPr>
-        <w:t>- IND-loket in Rotterdam (Conradstraat)</w:t>
-      </w:r>
-    </w:p>
-    <w:p>
-      <w:pPr>
-        <w:pStyle w:val="Normal"/>
-        <w:rPr>
-          <w:sz w:val="26"/>
-          <w:szCs w:val="26"/>
-        </w:rPr>
-      </w:pPr>
-      <w:r>
-        <w:rPr>
-          <w:sz w:val="24"/>
-          <w:szCs w:val="24"/>
-        </w:rPr>
-        <w:t>- Inlichtingen Nalatenschapsonderzoek</w:t>
-      </w:r>
-    </w:p>
-    <w:p>
-      <w:pPr>
-        <w:pStyle w:val="Normal"/>
-        <w:rPr>
-          <w:sz w:val="26"/>
-          <w:szCs w:val="26"/>
-        </w:rPr>
-      </w:pPr>
-      <w:r>
-        <w:rPr>
-          <w:sz w:val="24"/>
-          <w:szCs w:val="24"/>
-        </w:rPr>
-        <w:t>- Instructie afspraken maken voor meerdere personen</w:t>
-      </w:r>
-    </w:p>
-    <w:p>
-      <w:pPr>
-        <w:pStyle w:val="Normal"/>
-        <w:rPr/>
-      </w:pPr>
-      <w:r>
-        <w:rPr>
-          <w:sz w:val="24"/>
-          <w:szCs w:val="24"/>
-        </w:rPr>
-        <w:t xml:space="preserve">- Intake bereikbaarheid en tijdelijke verkeersmaatregel </w:t>
-      </w:r>
-      <w:r>
-        <w:rPr>
-          <w:b/>
-          <w:bCs/>
-          <w:sz w:val="24"/>
-          <w:szCs w:val="24"/>
-        </w:rPr>
-        <w:t>(TVM)</w:t>
-      </w:r>
-    </w:p>
-    <w:p>
-      <w:pPr>
-        <w:pStyle w:val="Normal"/>
-        <w:rPr/>
-      </w:pPr>
+        <w:t xml:space="preserve">Bestuurlijke informatie </w:t>
+      </w:r>
       <w:r>
         <w:rPr>
           <w:b w:val="false"/>
@@ -1161,343 +852,712 @@
           <w:sz w:val="24"/>
           <w:szCs w:val="24"/>
         </w:rPr>
-        <w:t>- Justis/Covag voor VOG:</w:t>
-      </w:r>
-      <w:r>
-        <w:rPr>
-          <w:b/>
-          <w:bCs/>
-          <w:sz w:val="24"/>
-          <w:szCs w:val="24"/>
-        </w:rPr>
-        <w:t xml:space="preserve"> (088-9982200)</w:t>
-      </w:r>
-    </w:p>
-    <w:p>
-      <w:pPr>
-        <w:pStyle w:val="Normal"/>
-        <w:rPr/>
-      </w:pPr>
-      <w:r>
-        <w:rPr>
-          <w:sz w:val="24"/>
-          <w:szCs w:val="24"/>
-        </w:rPr>
-        <w:t>- Meld Isolement/verwarde personen/huiselijk geweld</w:t>
-      </w:r>
-    </w:p>
-    <w:p>
-      <w:pPr>
-        <w:pStyle w:val="Normal"/>
-        <w:rPr>
-          <w:sz w:val="26"/>
-          <w:szCs w:val="26"/>
-        </w:rPr>
-      </w:pPr>
-      <w:r>
-        <w:rPr>
-          <w:sz w:val="24"/>
-          <w:szCs w:val="24"/>
-        </w:rPr>
-        <w:t>- Normbedragen bijstandsuitkering</w:t>
-      </w:r>
-    </w:p>
-    <w:p>
-      <w:pPr>
-        <w:pStyle w:val="Normal"/>
-        <w:rPr>
-          <w:sz w:val="24"/>
-          <w:szCs w:val="24"/>
-        </w:rPr>
-      </w:pPr>
-      <w:r>
-        <w:rPr>
-          <w:sz w:val="24"/>
-          <w:szCs w:val="24"/>
-        </w:rPr>
-        <w:t>- Omwisseling rijbewijs</w:t>
-      </w:r>
-    </w:p>
-    <w:p>
-      <w:pPr>
-        <w:pStyle w:val="Normal"/>
-        <w:rPr/>
-      </w:pPr>
-      <w:r>
-        <w:rPr>
-          <w:sz w:val="24"/>
-          <w:szCs w:val="24"/>
-        </w:rPr>
-        <w:t xml:space="preserve">- Ondernemers in de kinderopvang </w:t>
-      </w:r>
-      <w:r>
-        <w:rPr>
-          <w:b/>
-          <w:bCs/>
-          <w:sz w:val="24"/>
-          <w:szCs w:val="24"/>
-        </w:rPr>
-        <w:t>(LRK)</w:t>
-      </w:r>
-    </w:p>
-    <w:p>
-      <w:pPr>
-        <w:pStyle w:val="Normal"/>
-        <w:rPr>
-          <w:sz w:val="24"/>
-          <w:szCs w:val="24"/>
-        </w:rPr>
-      </w:pPr>
-      <w:r>
-        <w:rPr>
-          <w:sz w:val="24"/>
-          <w:szCs w:val="24"/>
-        </w:rPr>
-        <w:t>- Onderzoek en Business Intelligence</w:t>
-      </w:r>
-    </w:p>
-    <w:p>
-      <w:pPr>
-        <w:pStyle w:val="Normal"/>
-        <w:rPr/>
-      </w:pPr>
-      <w:r>
-        <w:rPr>
-          <w:sz w:val="24"/>
-          <w:szCs w:val="24"/>
-        </w:rPr>
-        <w:t>- Paspoort (blijft in Stadswinkel 3 maanden)</w:t>
-      </w:r>
-    </w:p>
-    <w:p>
-      <w:pPr>
-        <w:pStyle w:val="Normal"/>
-        <w:rPr/>
-      </w:pPr>
-      <w:r>
-        <w:rPr>
-          <w:sz w:val="24"/>
-          <w:szCs w:val="24"/>
-        </w:rPr>
-        <w:t>- Personeelszaken Rotterdam</w:t>
-      </w:r>
-    </w:p>
-    <w:p>
-      <w:pPr>
-        <w:pStyle w:val="Normal"/>
-        <w:rPr>
-          <w:sz w:val="24"/>
-          <w:szCs w:val="24"/>
-        </w:rPr>
-      </w:pPr>
-      <w:r>
-        <w:rPr>
-          <w:sz w:val="24"/>
-          <w:szCs w:val="24"/>
-        </w:rPr>
-        <w:t>- Persvoorlichters</w:t>
-      </w:r>
-    </w:p>
-    <w:p>
-      <w:pPr>
-        <w:pStyle w:val="Normal"/>
-        <w:rPr>
-          <w:sz w:val="24"/>
-          <w:szCs w:val="24"/>
-        </w:rPr>
-      </w:pPr>
-      <w:r>
-        <w:rPr>
-          <w:sz w:val="24"/>
-          <w:szCs w:val="24"/>
-        </w:rPr>
-        <w:t>- Probleem in parkeergarage van de gemeente Rotterdam</w:t>
-      </w:r>
-    </w:p>
-    <w:p>
-      <w:pPr>
-        <w:pStyle w:val="Normal"/>
-        <w:rPr>
-          <w:sz w:val="24"/>
-          <w:szCs w:val="24"/>
-        </w:rPr>
-      </w:pPr>
-      <w:r>
-        <w:rPr>
-          <w:sz w:val="24"/>
-          <w:szCs w:val="24"/>
-        </w:rPr>
-        <w:t>- Publieksreactie =&gt; Aanmelden Informatieverzoek, Melding, Overlast, Compliment en Klacht</w:t>
-      </w:r>
-    </w:p>
-    <w:p>
-      <w:pPr>
-        <w:pStyle w:val="Normal"/>
-        <w:rPr>
-          <w:sz w:val="26"/>
-          <w:szCs w:val="26"/>
-        </w:rPr>
-      </w:pPr>
-      <w:r>
-        <w:rPr>
-          <w:sz w:val="24"/>
-          <w:szCs w:val="24"/>
-        </w:rPr>
-        <w:t>- Registratie Levenloos geboren kinderen in BRP</w:t>
-      </w:r>
-    </w:p>
-    <w:p>
-      <w:pPr>
-        <w:pStyle w:val="Normal"/>
-        <w:rPr/>
-      </w:pPr>
-      <w:r>
-        <w:rPr>
-          <w:sz w:val="24"/>
-          <w:szCs w:val="24"/>
-        </w:rPr>
-        <w:t>- Rijbewijs is identiteitskaart</w:t>
-      </w:r>
-    </w:p>
-    <w:p>
-      <w:pPr>
-        <w:pStyle w:val="Normal"/>
-        <w:rPr/>
-      </w:pPr>
-      <w:r>
-        <w:rPr>
-          <w:sz w:val="26"/>
-          <w:szCs w:val="26"/>
-        </w:rPr>
-        <w:t>- Rotterdambericht (met kaart)</w:t>
-      </w:r>
-    </w:p>
-    <w:p>
-      <w:pPr>
-        <w:pStyle w:val="Normal"/>
-        <w:rPr>
-          <w:sz w:val="24"/>
-          <w:szCs w:val="24"/>
-        </w:rPr>
-      </w:pPr>
-      <w:r>
-        <w:rPr>
-          <w:sz w:val="24"/>
-          <w:szCs w:val="24"/>
-        </w:rPr>
-        <w:t>- SB en TH Parkeervoorzieningen</w:t>
-      </w:r>
-    </w:p>
-    <w:p>
-      <w:pPr>
-        <w:pStyle w:val="Normal"/>
-        <w:rPr/>
-      </w:pPr>
-      <w:r>
-        <w:rPr>
-          <w:sz w:val="24"/>
-          <w:szCs w:val="24"/>
-        </w:rPr>
-        <w:t>- Sociaal Medische Indicatie Kinderopvang &lt;=&gt; Kinderopvang Pluk</w:t>
-      </w:r>
-    </w:p>
-    <w:p>
-      <w:pPr>
-        <w:pStyle w:val="Normal"/>
-        <w:rPr>
-          <w:sz w:val="24"/>
-          <w:szCs w:val="24"/>
-        </w:rPr>
-      </w:pPr>
-      <w:r>
-        <w:rPr>
-          <w:sz w:val="24"/>
-          <w:szCs w:val="24"/>
-        </w:rPr>
-        <w:t>- Spoedaanvraag 'Verklaring voorgenomen huwelijk voor terminaal zieke patienten'  (zoek op terminaal)</w:t>
-      </w:r>
-    </w:p>
-    <w:p>
-      <w:pPr>
-        <w:pStyle w:val="Normal"/>
-        <w:rPr>
-          <w:sz w:val="24"/>
-          <w:szCs w:val="24"/>
-        </w:rPr>
-      </w:pPr>
-      <w:r>
-        <w:rPr>
-          <w:sz w:val="24"/>
-          <w:szCs w:val="24"/>
-        </w:rPr>
-        <w:t xml:space="preserve">- Spoedmeldingen Openbare Verlichting =&gt; Citytec: </w:t>
-      </w:r>
-      <w:r>
-        <w:rPr>
-          <w:b/>
-          <w:bCs/>
-          <w:sz w:val="24"/>
-          <w:szCs w:val="24"/>
-        </w:rPr>
-        <w:t>088-1002710</w:t>
-      </w:r>
-    </w:p>
-    <w:p>
-      <w:pPr>
-        <w:pStyle w:val="Normal"/>
-        <w:rPr/>
-      </w:pPr>
-      <w:r>
-        <w:rPr>
-          <w:sz w:val="24"/>
-          <w:szCs w:val="24"/>
-        </w:rPr>
-        <w:t>- Standaard mail</w:t>
-      </w:r>
-    </w:p>
-    <w:p>
-      <w:pPr>
-        <w:pStyle w:val="Normal"/>
-        <w:rPr/>
-      </w:pPr>
-      <w:r>
-        <w:rPr>
-          <w:sz w:val="26"/>
-          <w:szCs w:val="26"/>
-        </w:rPr>
-        <w:t>- Stadsarchief</w:t>
-      </w:r>
-    </w:p>
-    <w:p>
-      <w:pPr>
-        <w:pStyle w:val="Normal"/>
-        <w:rPr/>
-      </w:pPr>
-      <w:r>
-        <w:rPr>
-          <w:sz w:val="24"/>
-          <w:szCs w:val="24"/>
-        </w:rPr>
-        <w:t xml:space="preserve">- Status bezwaarschrift </w:t>
-      </w:r>
-      <w:r>
-        <w:rPr>
-          <w:b/>
-          <w:bCs/>
-          <w:sz w:val="24"/>
-          <w:szCs w:val="24"/>
-        </w:rPr>
-        <w:t>(010-2675983)</w:t>
-      </w:r>
-    </w:p>
-    <w:p>
-      <w:pPr>
-        <w:pStyle w:val="Normal"/>
-        <w:rPr>
-          <w:b w:val="false"/>
+        <w:t>&lt;=&gt; Onderzoek en Business Intelligence</w:t>
+      </w:r>
+    </w:p>
+    <w:p>
+      <w:pPr>
+        <w:pStyle w:val="Normal"/>
+        <w:rPr/>
+      </w:pPr>
+      <w:r>
+        <w:rPr>
+          <w:sz w:val="24"/>
+          <w:szCs w:val="24"/>
+        </w:rPr>
+        <w:t>- Bouwinspecteur</w:t>
+      </w:r>
+      <w:r>
+        <w:rPr>
+          <w:sz w:val="26"/>
+          <w:szCs w:val="26"/>
+        </w:rPr>
+        <w:t xml:space="preserve"> &lt;=&gt; </w:t>
+      </w:r>
+      <w:r>
+        <w:rPr>
+          <w:sz w:val="24"/>
+          <w:szCs w:val="24"/>
+        </w:rPr>
+        <w:t>Burenakkoord</w:t>
+      </w:r>
+    </w:p>
+    <w:p>
+      <w:pPr>
+        <w:pStyle w:val="Normal"/>
+        <w:rPr/>
+      </w:pPr>
+      <w:r>
+        <w:rPr>
+          <w:sz w:val="24"/>
+          <w:szCs w:val="24"/>
+        </w:rPr>
+        <w:t>- BRP -&gt; gezag tbv reizen met minderjarigen &lt;=&gt; Op reis met een kind (onder paspoort)</w:t>
+      </w:r>
+    </w:p>
+    <w:p>
+      <w:pPr>
+        <w:pStyle w:val="Normal"/>
+        <w:rPr>
+          <w:sz w:val="26"/>
+          <w:szCs w:val="26"/>
+        </w:rPr>
+      </w:pPr>
+      <w:r>
+        <w:rPr>
+          <w:sz w:val="24"/>
+          <w:szCs w:val="24"/>
+        </w:rPr>
+        <w:t>- Burgerinitiatief</w:t>
+      </w:r>
+    </w:p>
+    <w:p>
+      <w:pPr>
+        <w:pStyle w:val="Normal"/>
+        <w:rPr/>
+      </w:pPr>
+      <w:r>
+        <w:rPr>
+          <w:sz w:val="24"/>
+          <w:szCs w:val="24"/>
+        </w:rPr>
+        <w:t>- Contactformulier (e-suite) en Wijzigingsformulier</w:t>
+      </w:r>
+      <w:r>
+        <w:rPr>
+          <w:sz w:val="26"/>
+          <w:szCs w:val="26"/>
+        </w:rPr>
+        <w:t xml:space="preserve"> </w:t>
+      </w:r>
+    </w:p>
+    <w:p>
+      <w:pPr>
+        <w:pStyle w:val="Normal"/>
+        <w:rPr/>
+      </w:pPr>
+      <w:r>
+        <w:rPr>
+          <w:sz w:val="24"/>
+          <w:szCs w:val="24"/>
+        </w:rPr>
+        <w:t>- Correctie Adresgegevens</w:t>
+      </w:r>
+      <w:r>
+        <w:rPr>
+          <w:sz w:val="24"/>
+          <w:szCs w:val="24"/>
+          <w:u w:val="none"/>
+        </w:rPr>
+        <w:t xml:space="preserve"> &lt;=&gt; BRP </w:t>
+      </w:r>
+      <w:r>
+        <w:rPr>
+          <w:sz w:val="24"/>
+          <w:szCs w:val="24"/>
+          <w:u w:val="none"/>
+        </w:rPr>
+        <w:t>onjuist (let op: de laatste FAQ geeft minder info)</w:t>
+      </w:r>
+    </w:p>
+    <w:p>
+      <w:pPr>
+        <w:pStyle w:val="Normal"/>
+        <w:rPr>
+          <w:sz w:val="24"/>
+          <w:szCs w:val="24"/>
+        </w:rPr>
+      </w:pPr>
+      <w:r>
+        <w:rPr>
+          <w:sz w:val="24"/>
+          <w:szCs w:val="24"/>
+        </w:rPr>
+        <w:t>- Crediteuren/Debiteuren</w:t>
+      </w:r>
+    </w:p>
+    <w:p>
+      <w:pPr>
+        <w:pStyle w:val="Normal"/>
+        <w:rPr>
+          <w:sz w:val="24"/>
+          <w:szCs w:val="24"/>
+        </w:rPr>
+      </w:pPr>
+      <w:r>
+        <w:rPr>
+          <w:sz w:val="24"/>
+          <w:szCs w:val="24"/>
+        </w:rPr>
+        <w:t>- Deelvervoer</w:t>
+      </w:r>
+    </w:p>
+    <w:p>
+      <w:pPr>
+        <w:pStyle w:val="Normal"/>
+        <w:rPr>
+          <w:sz w:val="24"/>
+          <w:szCs w:val="24"/>
+        </w:rPr>
+      </w:pPr>
+      <w:r>
+        <w:rPr>
+          <w:sz w:val="24"/>
+          <w:szCs w:val="24"/>
+        </w:rPr>
+        <w:t>- Deregistration/Vertrek naar buitenland</w:t>
+      </w:r>
+    </w:p>
+    <w:p>
+      <w:pPr>
+        <w:pStyle w:val="Normal"/>
+        <w:rPr>
+          <w:b/>
+          <w:b/>
+          <w:bCs/>
+        </w:rPr>
+      </w:pPr>
+      <w:r>
+        <w:rPr>
+          <w:sz w:val="24"/>
+          <w:szCs w:val="24"/>
+        </w:rPr>
+        <w:t>- Doelgroepenverklaring (</w:t>
+      </w:r>
+      <w:r>
+        <w:rPr>
+          <w:b/>
+          <w:bCs/>
+          <w:sz w:val="24"/>
+          <w:szCs w:val="24"/>
+        </w:rPr>
+        <w:t>LKV)</w:t>
+      </w:r>
+    </w:p>
+    <w:p>
+      <w:pPr>
+        <w:pStyle w:val="Normal"/>
+        <w:rPr/>
+      </w:pPr>
+      <w:r>
+        <w:rPr>
+          <w:sz w:val="24"/>
+          <w:szCs w:val="24"/>
+        </w:rPr>
+        <w:t>- Dringend een woning nodig</w:t>
+      </w:r>
+    </w:p>
+    <w:p>
+      <w:pPr>
+        <w:pStyle w:val="Normal"/>
+        <w:rPr/>
+      </w:pPr>
+      <w:r>
+        <w:rPr>
+          <w:sz w:val="24"/>
+          <w:szCs w:val="24"/>
+        </w:rPr>
+        <w:t xml:space="preserve">- Erfpacht (Contractbeheer en Erfpacht): 010-2673550 </w:t>
+      </w:r>
+      <w:r>
+        <w:rPr>
+          <w:sz w:val="24"/>
+          <w:szCs w:val="24"/>
+        </w:rPr>
+        <w:t>en erfpacht@rotterdam.nl</w:t>
+      </w:r>
+    </w:p>
+    <w:p>
+      <w:pPr>
+        <w:pStyle w:val="Normal"/>
+        <w:rPr>
+          <w:sz w:val="24"/>
+          <w:szCs w:val="24"/>
+        </w:rPr>
+      </w:pPr>
+      <w:r>
+        <w:rPr>
+          <w:sz w:val="24"/>
+          <w:szCs w:val="24"/>
+        </w:rPr>
+        <w:t>- e-suite (e-suite zaken in Mijn Loket)</w:t>
+      </w:r>
+    </w:p>
+    <w:p>
+      <w:pPr>
+        <w:pStyle w:val="Normal"/>
+        <w:rPr/>
+      </w:pPr>
+      <w:r>
+        <w:rPr>
+          <w:sz w:val="24"/>
+          <w:szCs w:val="24"/>
+        </w:rPr>
+        <w:t>- Exceptioneel transport</w:t>
+      </w:r>
+    </w:p>
+    <w:p>
+      <w:pPr>
+        <w:pStyle w:val="Normal"/>
+        <w:rPr/>
+      </w:pPr>
+      <w:r>
+        <w:rPr>
+          <w:sz w:val="24"/>
+          <w:szCs w:val="24"/>
+        </w:rPr>
+        <w:t xml:space="preserve">- Wie </w:t>
+      </w:r>
+      <w:r>
+        <w:rPr>
+          <w:sz w:val="24"/>
+          <w:szCs w:val="24"/>
+        </w:rPr>
+        <w:t>mogen m</w:t>
+      </w:r>
+      <w:r>
+        <w:rPr>
+          <w:sz w:val="24"/>
+          <w:szCs w:val="24"/>
+        </w:rPr>
+        <w:t xml:space="preserve">ijn gegevens </w:t>
+      </w:r>
+      <w:r>
+        <w:rPr>
+          <w:sz w:val="24"/>
+          <w:szCs w:val="24"/>
+        </w:rPr>
+        <w:t xml:space="preserve">in </w:t>
+      </w:r>
+      <w:r>
+        <w:rPr>
+          <w:sz w:val="24"/>
+          <w:szCs w:val="24"/>
+        </w:rPr>
+        <w:t xml:space="preserve">de Basisregistratie Personen (BRP) </w:t>
+      </w:r>
+      <w:r>
+        <w:rPr>
+          <w:sz w:val="24"/>
+          <w:szCs w:val="24"/>
+        </w:rPr>
+        <w:t>inzien</w:t>
+      </w:r>
+      <w:r>
+        <w:rPr>
+          <w:sz w:val="24"/>
+          <w:szCs w:val="24"/>
+        </w:rPr>
+        <w:t xml:space="preserve">? </w:t>
+      </w:r>
+      <w:r>
+        <w:rPr>
+          <w:sz w:val="24"/>
+          <w:szCs w:val="24"/>
+        </w:rPr>
+        <w:t>(rijksoverheid.nl)</w:t>
+      </w:r>
+    </w:p>
+    <w:p>
+      <w:pPr>
+        <w:pStyle w:val="Normal"/>
+        <w:rPr/>
+      </w:pPr>
+      <w:r>
+        <w:rPr>
+          <w:sz w:val="24"/>
+          <w:szCs w:val="24"/>
+        </w:rPr>
+        <w:t>- IND-loket in Rotterdam (Conradstraat)</w:t>
+      </w:r>
+    </w:p>
+    <w:p>
+      <w:pPr>
+        <w:pStyle w:val="Normal"/>
+        <w:rPr/>
+      </w:pPr>
+      <w:r>
+        <w:rPr>
+          <w:sz w:val="24"/>
+          <w:szCs w:val="24"/>
+        </w:rPr>
+        <w:t>- Instructie afspraken maken voor meerdere personen</w:t>
+      </w:r>
+    </w:p>
+    <w:p>
+      <w:pPr>
+        <w:pStyle w:val="Normal"/>
+        <w:rPr/>
+      </w:pPr>
+      <w:r>
+        <w:rPr>
+          <w:sz w:val="24"/>
+          <w:szCs w:val="24"/>
+        </w:rPr>
+        <w:t xml:space="preserve">- Intake bereikbaarheid en tijdelijke verkeersmaatregel </w:t>
+      </w:r>
+      <w:r>
+        <w:rPr>
+          <w:b/>
+          <w:bCs/>
+          <w:sz w:val="24"/>
+          <w:szCs w:val="24"/>
+        </w:rPr>
+        <w:t>(TVM)</w:t>
+      </w:r>
+    </w:p>
+    <w:p>
+      <w:pPr>
+        <w:pStyle w:val="Normal"/>
+        <w:rPr/>
+      </w:pPr>
+      <w:r>
+        <w:rPr>
           <w:b w:val="false"/>
           <w:bCs w:val="false"/>
-        </w:rPr>
+          <w:sz w:val="24"/>
+          <w:szCs w:val="24"/>
+        </w:rPr>
+        <w:t>- Justis/Covag voor VOG:</w:t>
+      </w:r>
+      <w:r>
+        <w:rPr>
+          <w:b/>
+          <w:bCs/>
+          <w:sz w:val="24"/>
+          <w:szCs w:val="24"/>
+        </w:rPr>
+        <w:t xml:space="preserve"> (088-9982200)</w:t>
+      </w:r>
+    </w:p>
+    <w:p>
+      <w:pPr>
+        <w:pStyle w:val="Normal"/>
+        <w:rPr/>
+      </w:pPr>
+      <w:r>
+        <w:rPr>
+          <w:sz w:val="24"/>
+          <w:szCs w:val="24"/>
+        </w:rPr>
+        <w:t>- Meld Isolement/verwarde personen/huiselijk geweld/</w:t>
+      </w:r>
+      <w:r>
+        <w:rPr>
+          <w:sz w:val="24"/>
+          <w:szCs w:val="24"/>
+        </w:rPr>
+        <w:t>Schadelijke traditionele praktijken (rot.nl)</w:t>
+      </w:r>
+    </w:p>
+    <w:p>
+      <w:pPr>
+        <w:pStyle w:val="Normal"/>
+        <w:rPr>
+          <w:sz w:val="26"/>
+          <w:szCs w:val="26"/>
+        </w:rPr>
+      </w:pPr>
+      <w:r>
+        <w:rPr>
+          <w:sz w:val="24"/>
+          <w:szCs w:val="24"/>
+        </w:rPr>
+        <w:t>- Normbedragen bijstandsuitkering</w:t>
+      </w:r>
+    </w:p>
+    <w:p>
+      <w:pPr>
+        <w:pStyle w:val="Normal"/>
+        <w:rPr>
+          <w:sz w:val="24"/>
+          <w:szCs w:val="24"/>
+        </w:rPr>
+      </w:pPr>
+      <w:r>
+        <w:rPr>
+          <w:sz w:val="24"/>
+          <w:szCs w:val="24"/>
+        </w:rPr>
+        <w:t>- Omwisseling rijbewijs</w:t>
+      </w:r>
+    </w:p>
+    <w:p>
+      <w:pPr>
+        <w:pStyle w:val="Normal"/>
+        <w:rPr/>
+      </w:pPr>
+      <w:r>
+        <w:rPr>
+          <w:sz w:val="24"/>
+          <w:szCs w:val="24"/>
+        </w:rPr>
+        <w:t xml:space="preserve">- Ondernemers in de kinderopvang </w:t>
+      </w:r>
+      <w:r>
+        <w:rPr>
+          <w:b/>
+          <w:bCs/>
+          <w:sz w:val="24"/>
+          <w:szCs w:val="24"/>
+        </w:rPr>
+        <w:t>(LRK)</w:t>
+      </w:r>
+    </w:p>
+    <w:p>
+      <w:pPr>
+        <w:pStyle w:val="Normal"/>
+        <w:rPr>
+          <w:sz w:val="24"/>
+          <w:szCs w:val="24"/>
+        </w:rPr>
+      </w:pPr>
+      <w:r>
+        <w:rPr>
+          <w:sz w:val="24"/>
+          <w:szCs w:val="24"/>
+        </w:rPr>
+        <w:t>- Onderzoek en Business Intelligence</w:t>
+      </w:r>
+    </w:p>
+    <w:p>
+      <w:pPr>
+        <w:pStyle w:val="Normal"/>
+        <w:rPr/>
+      </w:pPr>
+      <w:r>
+        <w:rPr>
+          <w:sz w:val="24"/>
+          <w:szCs w:val="24"/>
+        </w:rPr>
+        <w:t>- Paspoort (blijft in Stadswinkel 3 maanden)</w:t>
+      </w:r>
+    </w:p>
+    <w:p>
+      <w:pPr>
+        <w:pStyle w:val="Normal"/>
+        <w:rPr/>
+      </w:pPr>
+      <w:r>
+        <w:rPr>
+          <w:sz w:val="24"/>
+          <w:szCs w:val="24"/>
+        </w:rPr>
+        <w:t>- Personeelszaken Rotterdam</w:t>
+      </w:r>
+    </w:p>
+    <w:p>
+      <w:pPr>
+        <w:pStyle w:val="Normal"/>
+        <w:rPr>
+          <w:sz w:val="24"/>
+          <w:szCs w:val="24"/>
+        </w:rPr>
+      </w:pPr>
+      <w:r>
+        <w:rPr>
+          <w:sz w:val="24"/>
+          <w:szCs w:val="24"/>
+        </w:rPr>
+        <w:t>- Persvoorlichters</w:t>
+      </w:r>
+    </w:p>
+    <w:p>
+      <w:pPr>
+        <w:pStyle w:val="Normal"/>
+        <w:rPr>
+          <w:sz w:val="24"/>
+          <w:szCs w:val="24"/>
+        </w:rPr>
+      </w:pPr>
+      <w:r>
+        <w:rPr>
+          <w:sz w:val="24"/>
+          <w:szCs w:val="24"/>
+        </w:rPr>
+        <w:t>- Probleem in parkeergarage van de gemeente Rotterdam</w:t>
+      </w:r>
+    </w:p>
+    <w:p>
+      <w:pPr>
+        <w:pStyle w:val="Normal"/>
+        <w:rPr>
+          <w:sz w:val="24"/>
+          <w:szCs w:val="24"/>
+        </w:rPr>
+      </w:pPr>
+      <w:r>
+        <w:rPr>
+          <w:sz w:val="24"/>
+          <w:szCs w:val="24"/>
+        </w:rPr>
+        <w:t>- Publieksreactie =&gt; Aanmelden Informatieverzoek, Melding, Overlast, Compliment en Klacht</w:t>
+      </w:r>
+    </w:p>
+    <w:p>
+      <w:pPr>
+        <w:pStyle w:val="Normal"/>
+        <w:rPr>
+          <w:sz w:val="26"/>
+          <w:szCs w:val="26"/>
+        </w:rPr>
+      </w:pPr>
+      <w:r>
+        <w:rPr>
+          <w:sz w:val="24"/>
+          <w:szCs w:val="24"/>
+        </w:rPr>
+        <w:t>- Registratie Levenloos geboren kinderen in BRP</w:t>
+      </w:r>
+    </w:p>
+    <w:p>
+      <w:pPr>
+        <w:pStyle w:val="Normal"/>
+        <w:rPr/>
+      </w:pPr>
+      <w:r>
+        <w:rPr>
+          <w:sz w:val="24"/>
+          <w:szCs w:val="24"/>
+        </w:rPr>
+        <w:t>- Rijbewijs is identiteitskaart</w:t>
+      </w:r>
+    </w:p>
+    <w:p>
+      <w:pPr>
+        <w:pStyle w:val="Normal"/>
+        <w:rPr/>
+      </w:pPr>
+      <w:r>
+        <w:rPr>
+          <w:sz w:val="26"/>
+          <w:szCs w:val="26"/>
+        </w:rPr>
+        <w:t>- Rotterdambericht (met kaart)</w:t>
+      </w:r>
+    </w:p>
+    <w:p>
+      <w:pPr>
+        <w:pStyle w:val="Normal"/>
+        <w:rPr>
+          <w:sz w:val="24"/>
+          <w:szCs w:val="24"/>
+        </w:rPr>
+      </w:pPr>
+      <w:r>
+        <w:rPr>
+          <w:sz w:val="24"/>
+          <w:szCs w:val="24"/>
+        </w:rPr>
+        <w:t>- SB en TH Parkeervoorzieningen</w:t>
+      </w:r>
+    </w:p>
+    <w:p>
+      <w:pPr>
+        <w:pStyle w:val="Normal"/>
+        <w:rPr/>
+      </w:pPr>
+      <w:r>
+        <w:rPr>
+          <w:sz w:val="24"/>
+          <w:szCs w:val="24"/>
+        </w:rPr>
+        <w:t>- Sociaal Medische Indicatie Kinderopvang &lt;=&gt; Kinderopvang Pluk</w:t>
+      </w:r>
+    </w:p>
+    <w:p>
+      <w:pPr>
+        <w:pStyle w:val="Normal"/>
+        <w:rPr>
+          <w:sz w:val="24"/>
+          <w:szCs w:val="24"/>
+        </w:rPr>
+      </w:pPr>
+      <w:r>
+        <w:rPr>
+          <w:sz w:val="24"/>
+          <w:szCs w:val="24"/>
+        </w:rPr>
+        <w:t>- Spoedaanvraag 'Verklaring voorgenomen huwelijk voor terminaal zieke patienten'  (zoek op terminaal)</w:t>
+      </w:r>
+    </w:p>
+    <w:p>
+      <w:pPr>
+        <w:pStyle w:val="Normal"/>
+        <w:rPr>
+          <w:sz w:val="24"/>
+          <w:szCs w:val="24"/>
+        </w:rPr>
+      </w:pPr>
+      <w:r>
+        <w:rPr>
+          <w:sz w:val="24"/>
+          <w:szCs w:val="24"/>
+        </w:rPr>
+        <w:t xml:space="preserve">- Spoedmeldingen Openbare Verlichting =&gt; Citytec: </w:t>
+      </w:r>
+      <w:r>
+        <w:rPr>
+          <w:b/>
+          <w:bCs/>
+          <w:sz w:val="24"/>
+          <w:szCs w:val="24"/>
+        </w:rPr>
+        <w:t>088-1002710</w:t>
+      </w:r>
+    </w:p>
+    <w:p>
+      <w:pPr>
+        <w:pStyle w:val="Normal"/>
+        <w:rPr/>
+      </w:pPr>
+      <w:r>
+        <w:rPr>
+          <w:sz w:val="24"/>
+          <w:szCs w:val="24"/>
+        </w:rPr>
+        <w:t>- Standaard mail</w:t>
+      </w:r>
+    </w:p>
+    <w:p>
+      <w:pPr>
+        <w:pStyle w:val="Normal"/>
+        <w:rPr/>
+      </w:pPr>
+      <w:r>
+        <w:rPr>
+          <w:sz w:val="26"/>
+          <w:szCs w:val="26"/>
+        </w:rPr>
+        <w:t>- Stadsarchief</w:t>
+      </w:r>
+    </w:p>
+    <w:p>
+      <w:pPr>
+        <w:pStyle w:val="Normal"/>
+        <w:rPr/>
+      </w:pPr>
+      <w:r>
+        <w:rPr>
+          <w:sz w:val="24"/>
+          <w:szCs w:val="24"/>
+        </w:rPr>
+        <w:t xml:space="preserve">- Status bezwaarschrift </w:t>
+      </w:r>
+      <w:r>
+        <w:rPr>
+          <w:b/>
+          <w:bCs/>
+          <w:sz w:val="24"/>
+          <w:szCs w:val="24"/>
+        </w:rPr>
+        <w:t>(010-2675983)</w:t>
+      </w:r>
+    </w:p>
+    <w:p>
+      <w:pPr>
+        <w:pStyle w:val="Normal"/>
+        <w:rPr/>
       </w:pPr>
       <w:r>
         <w:rPr>
@@ -1506,7 +1566,16 @@
           <w:sz w:val="24"/>
           <w:szCs w:val="24"/>
         </w:rPr>
-        <w:t>- Telefonisch documenten</w:t>
+        <w:t xml:space="preserve">- Telefonisch documenten </w:t>
+      </w:r>
+      <w:r>
+        <w:rPr>
+          <w:b w:val="false"/>
+          <w:bCs w:val="false"/>
+          <w:sz w:val="24"/>
+          <w:szCs w:val="24"/>
+        </w:rPr>
+        <w:t>(met lijst)</w:t>
       </w:r>
     </w:p>
     <w:p>
@@ -1592,6 +1661,19 @@
           <w:szCs w:val="24"/>
         </w:rPr>
         <w:t>- Zoektocht naar uit het oog verloren familie/vrienden (uittreksel BRP)</w:t>
+      </w:r>
+    </w:p>
+    <w:p>
+      <w:pPr>
+        <w:pStyle w:val="Normal"/>
+        <w:rPr/>
+      </w:pPr>
+      <w:r>
+        <w:rPr>
+          <w:sz w:val="24"/>
+          <w:szCs w:val="24"/>
+        </w:rPr>
+        <w:t>- Inlichtingen Nalatenschapsonderzoek</w:t>
       </w:r>
     </w:p>
     <w:p>
@@ -1649,9 +1731,9 @@
         </w:tblBorders>
         <w:tblCellMar>
           <w:top w:w="55" w:type="dxa"/>
-          <w:left w:w="-2" w:type="dxa"/>
+          <w:left w:w="0" w:type="dxa"/>
           <w:bottom w:w="55" w:type="dxa"/>
-          <w:right w:w="55" w:type="dxa"/>
+          <w:right w:w="53" w:type="dxa"/>
         </w:tblCellMar>
       </w:tblPr>
       <w:tblGrid>
@@ -1671,9 +1753,6 @@
               <w:insideH w:val="single" w:sz="2" w:space="0" w:color="000001"/>
             </w:tcBorders>
             <w:shd w:fill="auto" w:val="clear"/>
-            <w:tcMar>
-              <w:left w:w="-2" w:type="dxa"/>
-            </w:tcMar>
           </w:tcPr>
           <w:p>
             <w:pPr>
@@ -1696,9 +1775,6 @@
               <w:insideH w:val="single" w:sz="2" w:space="0" w:color="000001"/>
             </w:tcBorders>
             <w:shd w:fill="auto" w:val="clear"/>
-            <w:tcMar>
-              <w:left w:w="-2" w:type="dxa"/>
-            </w:tcMar>
           </w:tcPr>
           <w:p>
             <w:pPr>
@@ -1723,9 +1799,6 @@
               <w:insideV w:val="single" w:sz="2" w:space="0" w:color="000001"/>
             </w:tcBorders>
             <w:shd w:fill="auto" w:val="clear"/>
-            <w:tcMar>
-              <w:left w:w="-2" w:type="dxa"/>
-            </w:tcMar>
           </w:tcPr>
           <w:p>
             <w:pPr>
@@ -1779,9 +1852,9 @@
         </w:tblBorders>
         <w:tblCellMar>
           <w:top w:w="55" w:type="dxa"/>
-          <w:left w:w="-2" w:type="dxa"/>
+          <w:left w:w="0" w:type="dxa"/>
           <w:bottom w:w="55" w:type="dxa"/>
-          <w:right w:w="55" w:type="dxa"/>
+          <w:right w:w="53" w:type="dxa"/>
         </w:tblCellMar>
       </w:tblPr>
       <w:tblGrid>
@@ -1803,9 +1876,6 @@
               <w:insideH w:val="single" w:sz="2" w:space="0" w:color="000001"/>
             </w:tcBorders>
             <w:shd w:fill="auto" w:val="clear"/>
-            <w:tcMar>
-              <w:left w:w="-2" w:type="dxa"/>
-            </w:tcMar>
           </w:tcPr>
           <w:p>
             <w:pPr>
@@ -1828,9 +1898,6 @@
               <w:insideH w:val="single" w:sz="2" w:space="0" w:color="000001"/>
             </w:tcBorders>
             <w:shd w:fill="auto" w:val="clear"/>
-            <w:tcMar>
-              <w:left w:w="-2" w:type="dxa"/>
-            </w:tcMar>
           </w:tcPr>
           <w:p>
             <w:pPr>
@@ -1853,9 +1920,6 @@
               <w:insideH w:val="single" w:sz="2" w:space="0" w:color="000001"/>
             </w:tcBorders>
             <w:shd w:fill="auto" w:val="clear"/>
-            <w:tcMar>
-              <w:left w:w="-2" w:type="dxa"/>
-            </w:tcMar>
           </w:tcPr>
           <w:p>
             <w:pPr>
@@ -1878,9 +1942,6 @@
               <w:insideH w:val="single" w:sz="2" w:space="0" w:color="000001"/>
             </w:tcBorders>
             <w:shd w:fill="auto" w:val="clear"/>
-            <w:tcMar>
-              <w:left w:w="-2" w:type="dxa"/>
-            </w:tcMar>
           </w:tcPr>
           <w:p>
             <w:pPr>
@@ -1905,9 +1966,6 @@
               <w:insideV w:val="single" w:sz="2" w:space="0" w:color="000001"/>
             </w:tcBorders>
             <w:shd w:fill="auto" w:val="clear"/>
-            <w:tcMar>
-              <w:left w:w="-2" w:type="dxa"/>
-            </w:tcMar>
           </w:tcPr>
           <w:p>
             <w:pPr>
@@ -1961,9 +2019,9 @@
         </w:tblBorders>
         <w:tblCellMar>
           <w:top w:w="55" w:type="dxa"/>
-          <w:left w:w="-2" w:type="dxa"/>
+          <w:left w:w="0" w:type="dxa"/>
           <w:bottom w:w="55" w:type="dxa"/>
-          <w:right w:w="55" w:type="dxa"/>
+          <w:right w:w="53" w:type="dxa"/>
         </w:tblCellMar>
       </w:tblPr>
       <w:tblGrid>
@@ -1983,9 +2041,6 @@
               <w:insideH w:val="single" w:sz="2" w:space="0" w:color="000001"/>
             </w:tcBorders>
             <w:shd w:fill="auto" w:val="clear"/>
-            <w:tcMar>
-              <w:left w:w="-2" w:type="dxa"/>
-            </w:tcMar>
           </w:tcPr>
           <w:p>
             <w:pPr>
@@ -2008,9 +2063,6 @@
               <w:insideH w:val="single" w:sz="2" w:space="0" w:color="000001"/>
             </w:tcBorders>
             <w:shd w:fill="auto" w:val="clear"/>
-            <w:tcMar>
-              <w:left w:w="-2" w:type="dxa"/>
-            </w:tcMar>
           </w:tcPr>
           <w:p>
             <w:pPr>
@@ -2035,9 +2087,6 @@
               <w:insideV w:val="single" w:sz="2" w:space="0" w:color="000001"/>
             </w:tcBorders>
             <w:shd w:fill="auto" w:val="clear"/>
-            <w:tcMar>
-              <w:left w:w="-2" w:type="dxa"/>
-            </w:tcMar>
           </w:tcPr>
           <w:p>
             <w:pPr>
@@ -2191,7 +2240,14 @@
           <w:sz w:val="26"/>
           <w:szCs w:val="26"/>
         </w:rPr>
-        <w:t>- Eerste Vestging (wel of geen EU-onderdaan)</w:t>
+        <w:t>- Eerste Vestging (</w:t>
+      </w:r>
+      <w:r>
+        <w:rPr>
+          <w:sz w:val="26"/>
+          <w:szCs w:val="26"/>
+        </w:rPr>
+        <w:t>geen EU-onderdaan: verblijfsvergunning nodig)</w:t>
       </w:r>
     </w:p>
     <w:p>
@@ -2217,7 +2273,21 @@
           <w:sz w:val="26"/>
           <w:szCs w:val="26"/>
         </w:rPr>
-        <w:t>- RNI (groepen buitenland)</w:t>
+        <w:t xml:space="preserve">- RNI (groepen, </w:t>
+      </w:r>
+      <w:r>
+        <w:rPr>
+          <w:sz w:val="26"/>
+          <w:szCs w:val="26"/>
+        </w:rPr>
+        <w:t xml:space="preserve">inschrijven vanuit </w:t>
+      </w:r>
+      <w:r>
+        <w:rPr>
+          <w:sz w:val="26"/>
+          <w:szCs w:val="26"/>
+        </w:rPr>
+        <w:t>buitenland)</w:t>
       </w:r>
     </w:p>
     <w:p>
@@ -2401,10 +2471,7 @@
         <w:t xml:space="preserve">Bedrijfspand.com  </w:t>
       </w:r>
       <w:r>
-        <w:rPr>
-          <w:sz w:val="26"/>
-          <w:szCs w:val="26"/>
-        </w:rPr>
+        <w:rPr/>
       </w:r>
       <m:oMath xmlns:m="http://schemas.openxmlformats.org/officeDocument/2006/math">
         <m:r>
@@ -2811,6 +2878,32 @@
           <w:sz w:val="26"/>
           <w:szCs w:val="26"/>
         </w:rPr>
+        <w:t>8. Burenakkoord in plaats van vergunning</w:t>
+      </w:r>
+    </w:p>
+    <w:p>
+      <w:pPr>
+        <w:pStyle w:val="Normal"/>
+        <w:rPr/>
+      </w:pPr>
+      <w:r>
+        <w:rPr>
+          <w:sz w:val="26"/>
+          <w:szCs w:val="26"/>
+        </w:rPr>
+        <w:t>9. Omgevingsvergunning</w:t>
+      </w:r>
+    </w:p>
+    <w:p>
+      <w:pPr>
+        <w:pStyle w:val="Normal"/>
+        <w:rPr/>
+      </w:pPr>
+      <w:r>
+        <w:rPr>
+          <w:sz w:val="26"/>
+          <w:szCs w:val="26"/>
+        </w:rPr>
         <w:t>https://www.rotterdam.nl/wonen-leven/bouwen/</w:t>
       </w:r>
     </w:p>
@@ -2900,20 +2993,25 @@
     <w:p>
       <w:pPr>
         <w:pStyle w:val="Normal"/>
-        <w:rPr>
-          <w:b/>
-          <w:b/>
-          <w:bCs/>
-        </w:rPr>
-      </w:pPr>
-      <w:r>
-        <w:rPr>
-          <w:b/>
-          <w:bCs/>
-          <w:sz w:val="26"/>
-          <w:szCs w:val="26"/>
-        </w:rPr>
-        <w:t>Burgerinitiatief</w:t>
+        <w:rPr/>
+      </w:pPr>
+      <w:r>
+        <w:rPr>
+          <w:b/>
+          <w:bCs/>
+          <w:sz w:val="26"/>
+          <w:szCs w:val="26"/>
+        </w:rPr>
+        <w:t xml:space="preserve">Burgerinitiatief </w:t>
+      </w:r>
+      <w:r>
+        <w:rPr>
+          <w:b/>
+          <w:bCs/>
+          <w:sz w:val="26"/>
+          <w:szCs w:val="26"/>
+        </w:rPr>
+        <w:t>&lt;=&gt; Ondernemers</w:t>
       </w:r>
     </w:p>
     <w:p>
@@ -3053,66 +3151,6 @@
     <w:p>
       <w:pPr>
         <w:pStyle w:val="Normal"/>
-        <w:rPr>
-          <w:b/>
-          <w:b/>
-          <w:bCs/>
-          <w:sz w:val="26"/>
-          <w:szCs w:val="26"/>
-        </w:rPr>
-      </w:pPr>
-      <w:r>
-        <w:rPr>
-          <w:b/>
-          <w:bCs/>
-          <w:sz w:val="26"/>
-          <w:szCs w:val="26"/>
-        </w:rPr>
-      </w:r>
-    </w:p>
-    <w:p>
-      <w:pPr>
-        <w:pStyle w:val="Normal"/>
-        <w:rPr>
-          <w:b/>
-          <w:b/>
-          <w:bCs/>
-          <w:sz w:val="26"/>
-          <w:szCs w:val="26"/>
-        </w:rPr>
-      </w:pPr>
-      <w:r>
-        <w:rPr>
-          <w:b/>
-          <w:bCs/>
-          <w:sz w:val="26"/>
-          <w:szCs w:val="26"/>
-        </w:rPr>
-      </w:r>
-    </w:p>
-    <w:p>
-      <w:pPr>
-        <w:pStyle w:val="Normal"/>
-        <w:rPr>
-          <w:b/>
-          <w:b/>
-          <w:bCs/>
-          <w:sz w:val="26"/>
-          <w:szCs w:val="26"/>
-        </w:rPr>
-      </w:pPr>
-      <w:r>
-        <w:rPr>
-          <w:b/>
-          <w:bCs/>
-          <w:sz w:val="26"/>
-          <w:szCs w:val="26"/>
-        </w:rPr>
-      </w:r>
-    </w:p>
-    <w:p>
-      <w:pPr>
-        <w:pStyle w:val="Normal"/>
         <w:rPr/>
       </w:pPr>
       <w:r>
@@ -3294,7 +3332,21 @@
           <w:sz w:val="26"/>
           <w:szCs w:val="26"/>
         </w:rPr>
-        <w:t>- BRP  Gezag tbv reizen met minderjarigen</w:t>
+        <w:t xml:space="preserve">- </w:t>
+      </w:r>
+      <w:r>
+        <w:rPr>
+          <w:sz w:val="26"/>
+          <w:szCs w:val="26"/>
+        </w:rPr>
+        <w:t xml:space="preserve">Uittreksel </w:t>
+      </w:r>
+      <w:r>
+        <w:rPr>
+          <w:sz w:val="26"/>
+          <w:szCs w:val="26"/>
+        </w:rPr>
+        <w:t>BRP Gezag tbv reizen met minderjarigen</w:t>
       </w:r>
     </w:p>
     <w:p>
@@ -3320,6 +3372,26 @@
           <w:sz w:val="26"/>
           <w:szCs w:val="26"/>
         </w:rPr>
+        <w:t xml:space="preserve">– </w:t>
+      </w:r>
+      <w:r>
+        <w:rPr>
+          <w:sz w:val="26"/>
+          <w:szCs w:val="26"/>
+        </w:rPr>
+        <w:t>Verklaring van toestemming reisdocument minderjarige (voor aanvragen reisdocument)</w:t>
+      </w:r>
+    </w:p>
+    <w:p>
+      <w:pPr>
+        <w:pStyle w:val="Normal"/>
+        <w:rPr/>
+      </w:pPr>
+      <w:r>
+        <w:rPr>
+          <w:sz w:val="26"/>
+          <w:szCs w:val="26"/>
+        </w:rPr>
         <w:t>- FAQ Paspoort (tweede gedeelte van de FAQ)</w:t>
       </w:r>
     </w:p>
@@ -3434,11 +3506,7 @@
     <w:p>
       <w:pPr>
         <w:pStyle w:val="Normal"/>
-        <w:rPr>
-          <w:b/>
-          <w:b/>
-          <w:bCs/>
-        </w:rPr>
+        <w:rPr/>
       </w:pPr>
       <w:r>
         <w:rPr>
@@ -3517,33 +3585,41 @@
     <w:p>
       <w:pPr>
         <w:pStyle w:val="Normal"/>
-        <w:rPr>
-          <w:sz w:val="26"/>
-          <w:szCs w:val="26"/>
-        </w:rPr>
-      </w:pPr>
-      <w:r>
-        <w:rPr>
-          <w:sz w:val="26"/>
-          <w:szCs w:val="26"/>
-        </w:rPr>
-        <w:t>- Schadelijke traditionele praktijken</w:t>
-      </w:r>
-    </w:p>
-    <w:p>
-      <w:pPr>
-        <w:pStyle w:val="Normal"/>
-        <w:rPr>
-          <w:sz w:val="26"/>
-          <w:szCs w:val="26"/>
-        </w:rPr>
-      </w:pPr>
-      <w:r>
-        <w:rPr>
-          <w:sz w:val="26"/>
-          <w:szCs w:val="26"/>
-        </w:rPr>
-        <w:t>- De trouwambtenaar</w:t>
+        <w:rPr/>
+      </w:pPr>
+      <w:r>
+        <w:rPr>
+          <w:sz w:val="26"/>
+          <w:szCs w:val="26"/>
+        </w:rPr>
+        <w:t xml:space="preserve">- Schadelijke traditionele praktijken </w:t>
+      </w:r>
+      <w:r>
+        <w:rPr>
+          <w:sz w:val="26"/>
+          <w:szCs w:val="26"/>
+        </w:rPr>
+        <w:t>(rotterdam.nl)</w:t>
+      </w:r>
+    </w:p>
+    <w:p>
+      <w:pPr>
+        <w:pStyle w:val="Normal"/>
+        <w:rPr/>
+      </w:pPr>
+      <w:r>
+        <w:rPr>
+          <w:sz w:val="26"/>
+          <w:szCs w:val="26"/>
+        </w:rPr>
+        <w:t xml:space="preserve">- De trouwambtenaar </w:t>
+      </w:r>
+      <w:r>
+        <w:rPr>
+          <w:sz w:val="26"/>
+          <w:szCs w:val="26"/>
+        </w:rPr>
+        <w:t>(rotterdam.nl)</w:t>
       </w:r>
     </w:p>
     <w:p>
@@ -3576,11 +3652,11 @@
         </w:tblBorders>
         <w:tblCellMar>
           <w:top w:w="0" w:type="dxa"/>
-          <w:left w:w="-10" w:type="dxa"/>
+          <w:left w:w="0" w:type="dxa"/>
           <w:bottom w:w="0" w:type="dxa"/>
-          <w:right w:w="70" w:type="dxa"/>
+          <w:right w:w="60" w:type="dxa"/>
         </w:tblCellMar>
-        <w:tblLook w:val="04a0" w:noVBand="1" w:noHBand="0" w:lastColumn="0" w:firstColumn="1" w:lastRow="0" w:firstRow="1"/>
+        <w:tblLook w:noVBand="1" w:val="04a0" w:noHBand="0" w:lastColumn="0" w:firstColumn="1" w:lastRow="0" w:firstRow="1"/>
       </w:tblPr>
       <w:tblGrid>
         <w:gridCol w:w="4106"/>
@@ -3604,9 +3680,6 @@
               <w:insideV w:val="single" w:sz="8" w:space="0" w:color="00000A"/>
             </w:tcBorders>
             <w:shd w:fill="auto" w:val="clear"/>
-            <w:tcMar>
-              <w:left w:w="-10" w:type="dxa"/>
-            </w:tcMar>
             <w:vAlign w:val="center"/>
           </w:tcPr>
           <w:p>
@@ -3651,9 +3724,6 @@
               <w:insideV w:val="single" w:sz="8" w:space="0" w:color="00000A"/>
             </w:tcBorders>
             <w:shd w:fill="auto" w:val="clear"/>
-            <w:tcMar>
-              <w:left w:w="-10" w:type="dxa"/>
-            </w:tcMar>
             <w:vAlign w:val="center"/>
           </w:tcPr>
           <w:p>
@@ -3688,9 +3758,6 @@
               <w:insideV w:val="single" w:sz="8" w:space="0" w:color="00000A"/>
             </w:tcBorders>
             <w:shd w:fill="auto" w:val="clear"/>
-            <w:tcMar>
-              <w:left w:w="-10" w:type="dxa"/>
-            </w:tcMar>
             <w:vAlign w:val="center"/>
           </w:tcPr>
           <w:p>
@@ -3725,9 +3792,6 @@
               <w:insideV w:val="single" w:sz="8" w:space="0" w:color="00000A"/>
             </w:tcBorders>
             <w:shd w:fill="auto" w:val="clear"/>
-            <w:tcMar>
-              <w:left w:w="-10" w:type="dxa"/>
-            </w:tcMar>
             <w:vAlign w:val="center"/>
           </w:tcPr>
           <w:p>
@@ -3767,9 +3831,6 @@
               <w:insideV w:val="single" w:sz="8" w:space="0" w:color="00000A"/>
             </w:tcBorders>
             <w:shd w:fill="auto" w:val="clear"/>
-            <w:tcMar>
-              <w:left w:w="-10" w:type="dxa"/>
-            </w:tcMar>
             <w:vAlign w:val="center"/>
           </w:tcPr>
           <w:p>
@@ -3801,9 +3862,6 @@
               <w:insideV w:val="single" w:sz="8" w:space="0" w:color="00000A"/>
             </w:tcBorders>
             <w:shd w:fill="auto" w:val="clear"/>
-            <w:tcMar>
-              <w:left w:w="-10" w:type="dxa"/>
-            </w:tcMar>
             <w:vAlign w:val="center"/>
           </w:tcPr>
           <w:p>
@@ -3836,9 +3894,6 @@
               <w:insideV w:val="single" w:sz="8" w:space="0" w:color="00000A"/>
             </w:tcBorders>
             <w:shd w:fill="auto" w:val="clear"/>
-            <w:tcMar>
-              <w:left w:w="-10" w:type="dxa"/>
-            </w:tcMar>
             <w:vAlign w:val="center"/>
           </w:tcPr>
           <w:p>
@@ -3871,9 +3926,6 @@
               <w:insideV w:val="single" w:sz="8" w:space="0" w:color="00000A"/>
             </w:tcBorders>
             <w:shd w:fill="auto" w:val="clear"/>
-            <w:tcMar>
-              <w:left w:w="-10" w:type="dxa"/>
-            </w:tcMar>
             <w:vAlign w:val="center"/>
           </w:tcPr>
           <w:p>
@@ -3911,9 +3963,6 @@
               <w:insideV w:val="single" w:sz="8" w:space="0" w:color="00000A"/>
             </w:tcBorders>
             <w:shd w:fill="auto" w:val="clear"/>
-            <w:tcMar>
-              <w:left w:w="-10" w:type="dxa"/>
-            </w:tcMar>
             <w:vAlign w:val="center"/>
           </w:tcPr>
           <w:p>
@@ -3945,9 +3994,6 @@
               <w:insideV w:val="single" w:sz="8" w:space="0" w:color="00000A"/>
             </w:tcBorders>
             <w:shd w:fill="auto" w:val="clear"/>
-            <w:tcMar>
-              <w:left w:w="-10" w:type="dxa"/>
-            </w:tcMar>
             <w:vAlign w:val="center"/>
           </w:tcPr>
           <w:p>
@@ -3980,9 +4026,6 @@
               <w:insideV w:val="single" w:sz="8" w:space="0" w:color="00000A"/>
             </w:tcBorders>
             <w:shd w:fill="auto" w:val="clear"/>
-            <w:tcMar>
-              <w:left w:w="-10" w:type="dxa"/>
-            </w:tcMar>
             <w:vAlign w:val="center"/>
           </w:tcPr>
           <w:p>
@@ -4015,9 +4058,6 @@
               <w:insideV w:val="single" w:sz="8" w:space="0" w:color="00000A"/>
             </w:tcBorders>
             <w:shd w:fill="auto" w:val="clear"/>
-            <w:tcMar>
-              <w:left w:w="-10" w:type="dxa"/>
-            </w:tcMar>
             <w:vAlign w:val="center"/>
           </w:tcPr>
           <w:p>
@@ -4064,9 +4104,6 @@
               <w:insideV w:val="single" w:sz="8" w:space="0" w:color="00000A"/>
             </w:tcBorders>
             <w:shd w:fill="auto" w:val="clear"/>
-            <w:tcMar>
-              <w:left w:w="-10" w:type="dxa"/>
-            </w:tcMar>
             <w:vAlign w:val="center"/>
           </w:tcPr>
           <w:p>
@@ -4098,9 +4135,6 @@
               <w:insideV w:val="single" w:sz="8" w:space="0" w:color="00000A"/>
             </w:tcBorders>
             <w:shd w:fill="auto" w:val="clear"/>
-            <w:tcMar>
-              <w:left w:w="-10" w:type="dxa"/>
-            </w:tcMar>
             <w:vAlign w:val="center"/>
           </w:tcPr>
           <w:p>
@@ -4133,9 +4167,6 @@
               <w:insideV w:val="single" w:sz="8" w:space="0" w:color="00000A"/>
             </w:tcBorders>
             <w:shd w:fill="auto" w:val="clear"/>
-            <w:tcMar>
-              <w:left w:w="-10" w:type="dxa"/>
-            </w:tcMar>
             <w:vAlign w:val="center"/>
           </w:tcPr>
           <w:p>
@@ -4168,9 +4199,6 @@
               <w:insideV w:val="single" w:sz="8" w:space="0" w:color="00000A"/>
             </w:tcBorders>
             <w:shd w:fill="auto" w:val="clear"/>
-            <w:tcMar>
-              <w:left w:w="-10" w:type="dxa"/>
-            </w:tcMar>
             <w:vAlign w:val="center"/>
           </w:tcPr>
           <w:p>
@@ -4217,9 +4245,6 @@
               <w:insideV w:val="single" w:sz="8" w:space="0" w:color="00000A"/>
             </w:tcBorders>
             <w:shd w:fill="auto" w:val="clear"/>
-            <w:tcMar>
-              <w:left w:w="-10" w:type="dxa"/>
-            </w:tcMar>
             <w:vAlign w:val="center"/>
           </w:tcPr>
           <w:p>
@@ -4251,9 +4276,6 @@
               <w:insideV w:val="single" w:sz="8" w:space="0" w:color="00000A"/>
             </w:tcBorders>
             <w:shd w:fill="auto" w:val="clear"/>
-            <w:tcMar>
-              <w:left w:w="-10" w:type="dxa"/>
-            </w:tcMar>
             <w:vAlign w:val="center"/>
           </w:tcPr>
           <w:p>
@@ -4286,9 +4308,6 @@
               <w:insideV w:val="single" w:sz="8" w:space="0" w:color="00000A"/>
             </w:tcBorders>
             <w:shd w:fill="auto" w:val="clear"/>
-            <w:tcMar>
-              <w:left w:w="-10" w:type="dxa"/>
-            </w:tcMar>
             <w:vAlign w:val="center"/>
           </w:tcPr>
           <w:p>
@@ -4321,9 +4340,6 @@
               <w:insideV w:val="single" w:sz="8" w:space="0" w:color="00000A"/>
             </w:tcBorders>
             <w:shd w:fill="auto" w:val="clear"/>
-            <w:tcMar>
-              <w:left w:w="-10" w:type="dxa"/>
-            </w:tcMar>
             <w:vAlign w:val="center"/>
           </w:tcPr>
           <w:p>
@@ -4361,9 +4377,6 @@
               <w:insideV w:val="single" w:sz="8" w:space="0" w:color="00000A"/>
             </w:tcBorders>
             <w:shd w:fill="auto" w:val="clear"/>
-            <w:tcMar>
-              <w:left w:w="-10" w:type="dxa"/>
-            </w:tcMar>
             <w:vAlign w:val="center"/>
           </w:tcPr>
           <w:p>
@@ -4395,9 +4408,6 @@
               <w:insideV w:val="single" w:sz="8" w:space="0" w:color="00000A"/>
             </w:tcBorders>
             <w:shd w:fill="auto" w:val="clear"/>
-            <w:tcMar>
-              <w:left w:w="-10" w:type="dxa"/>
-            </w:tcMar>
             <w:vAlign w:val="center"/>
           </w:tcPr>
           <w:p>
@@ -4430,9 +4440,6 @@
               <w:insideV w:val="single" w:sz="8" w:space="0" w:color="00000A"/>
             </w:tcBorders>
             <w:shd w:fill="auto" w:val="clear"/>
-            <w:tcMar>
-              <w:left w:w="-10" w:type="dxa"/>
-            </w:tcMar>
             <w:vAlign w:val="center"/>
           </w:tcPr>
           <w:p>
@@ -4465,9 +4472,6 @@
               <w:insideV w:val="single" w:sz="8" w:space="0" w:color="00000A"/>
             </w:tcBorders>
             <w:shd w:fill="auto" w:val="clear"/>
-            <w:tcMar>
-              <w:left w:w="-10" w:type="dxa"/>
-            </w:tcMar>
             <w:vAlign w:val="center"/>
           </w:tcPr>
           <w:p>
@@ -4505,9 +4509,6 @@
               <w:insideV w:val="single" w:sz="8" w:space="0" w:color="00000A"/>
             </w:tcBorders>
             <w:shd w:fill="auto" w:val="clear"/>
-            <w:tcMar>
-              <w:left w:w="-10" w:type="dxa"/>
-            </w:tcMar>
             <w:vAlign w:val="center"/>
           </w:tcPr>
           <w:p>
@@ -4539,9 +4540,6 @@
               <w:insideV w:val="single" w:sz="8" w:space="0" w:color="00000A"/>
             </w:tcBorders>
             <w:shd w:fill="auto" w:val="clear"/>
-            <w:tcMar>
-              <w:left w:w="-10" w:type="dxa"/>
-            </w:tcMar>
             <w:vAlign w:val="center"/>
           </w:tcPr>
           <w:p>
@@ -4574,9 +4572,6 @@
               <w:insideV w:val="single" w:sz="8" w:space="0" w:color="00000A"/>
             </w:tcBorders>
             <w:shd w:fill="auto" w:val="clear"/>
-            <w:tcMar>
-              <w:left w:w="-10" w:type="dxa"/>
-            </w:tcMar>
             <w:vAlign w:val="center"/>
           </w:tcPr>
           <w:p>
@@ -4609,9 +4604,6 @@
               <w:insideV w:val="single" w:sz="8" w:space="0" w:color="00000A"/>
             </w:tcBorders>
             <w:shd w:fill="auto" w:val="clear"/>
-            <w:tcMar>
-              <w:left w:w="-10" w:type="dxa"/>
-            </w:tcMar>
             <w:vAlign w:val="center"/>
           </w:tcPr>
           <w:p>
@@ -4649,9 +4641,6 @@
               <w:insideV w:val="single" w:sz="8" w:space="0" w:color="00000A"/>
             </w:tcBorders>
             <w:shd w:fill="auto" w:val="clear"/>
-            <w:tcMar>
-              <w:left w:w="-10" w:type="dxa"/>
-            </w:tcMar>
             <w:vAlign w:val="center"/>
           </w:tcPr>
           <w:p>
@@ -4683,9 +4672,6 @@
               <w:insideV w:val="single" w:sz="8" w:space="0" w:color="00000A"/>
             </w:tcBorders>
             <w:shd w:fill="auto" w:val="clear"/>
-            <w:tcMar>
-              <w:left w:w="-10" w:type="dxa"/>
-            </w:tcMar>
             <w:vAlign w:val="center"/>
           </w:tcPr>
           <w:p>
@@ -4718,9 +4704,6 @@
               <w:insideV w:val="single" w:sz="8" w:space="0" w:color="00000A"/>
             </w:tcBorders>
             <w:shd w:fill="auto" w:val="clear"/>
-            <w:tcMar>
-              <w:left w:w="-10" w:type="dxa"/>
-            </w:tcMar>
             <w:vAlign w:val="center"/>
           </w:tcPr>
           <w:p>
@@ -4753,9 +4736,6 @@
               <w:insideV w:val="single" w:sz="8" w:space="0" w:color="00000A"/>
             </w:tcBorders>
             <w:shd w:fill="auto" w:val="clear"/>
-            <w:tcMar>
-              <w:left w:w="-10" w:type="dxa"/>
-            </w:tcMar>
             <w:vAlign w:val="center"/>
           </w:tcPr>
           <w:p>
@@ -4793,9 +4773,6 @@
               <w:insideV w:val="single" w:sz="8" w:space="0" w:color="00000A"/>
             </w:tcBorders>
             <w:shd w:fill="auto" w:val="clear"/>
-            <w:tcMar>
-              <w:left w:w="-10" w:type="dxa"/>
-            </w:tcMar>
             <w:vAlign w:val="center"/>
           </w:tcPr>
           <w:p>
@@ -4827,9 +4804,6 @@
               <w:insideV w:val="single" w:sz="8" w:space="0" w:color="00000A"/>
             </w:tcBorders>
             <w:shd w:fill="auto" w:val="clear"/>
-            <w:tcMar>
-              <w:left w:w="-10" w:type="dxa"/>
-            </w:tcMar>
             <w:vAlign w:val="center"/>
           </w:tcPr>
           <w:p>
@@ -4862,9 +4836,6 @@
               <w:insideV w:val="single" w:sz="8" w:space="0" w:color="00000A"/>
             </w:tcBorders>
             <w:shd w:fill="auto" w:val="clear"/>
-            <w:tcMar>
-              <w:left w:w="-10" w:type="dxa"/>
-            </w:tcMar>
             <w:vAlign w:val="center"/>
           </w:tcPr>
           <w:p>
@@ -4897,9 +4868,6 @@
               <w:insideV w:val="single" w:sz="8" w:space="0" w:color="00000A"/>
             </w:tcBorders>
             <w:shd w:fill="auto" w:val="clear"/>
-            <w:tcMar>
-              <w:left w:w="-10" w:type="dxa"/>
-            </w:tcMar>
             <w:vAlign w:val="center"/>
           </w:tcPr>
           <w:p>
@@ -5107,9 +5075,9 @@
         </w:tblBorders>
         <w:tblCellMar>
           <w:top w:w="55" w:type="dxa"/>
-          <w:left w:w="-2" w:type="dxa"/>
+          <w:left w:w="0" w:type="dxa"/>
           <w:bottom w:w="55" w:type="dxa"/>
-          <w:right w:w="55" w:type="dxa"/>
+          <w:right w:w="53" w:type="dxa"/>
         </w:tblCellMar>
       </w:tblPr>
       <w:tblGrid>
@@ -5130,9 +5098,6 @@
               <w:insideH w:val="single" w:sz="2" w:space="0" w:color="000001"/>
             </w:tcBorders>
             <w:shd w:fill="auto" w:val="clear"/>
-            <w:tcMar>
-              <w:left w:w="-2" w:type="dxa"/>
-            </w:tcMar>
           </w:tcPr>
           <w:p>
             <w:pPr>
@@ -5155,9 +5120,6 @@
               <w:insideH w:val="single" w:sz="2" w:space="0" w:color="000001"/>
             </w:tcBorders>
             <w:shd w:fill="auto" w:val="clear"/>
-            <w:tcMar>
-              <w:left w:w="-2" w:type="dxa"/>
-            </w:tcMar>
           </w:tcPr>
           <w:p>
             <w:pPr>
@@ -5190,9 +5152,6 @@
               <w:insideH w:val="single" w:sz="2" w:space="0" w:color="000001"/>
             </w:tcBorders>
             <w:shd w:fill="auto" w:val="clear"/>
-            <w:tcMar>
-              <w:left w:w="-2" w:type="dxa"/>
-            </w:tcMar>
           </w:tcPr>
           <w:p>
             <w:pPr>
@@ -5227,9 +5186,6 @@
               <w:insideV w:val="single" w:sz="2" w:space="0" w:color="000001"/>
             </w:tcBorders>
             <w:shd w:fill="auto" w:val="clear"/>
-            <w:tcMar>
-              <w:left w:w="-2" w:type="dxa"/>
-            </w:tcMar>
           </w:tcPr>
           <w:p>
             <w:pPr>
@@ -5285,9 +5241,6 @@
               <w:insideH w:val="single" w:sz="2" w:space="0" w:color="000001"/>
             </w:tcBorders>
             <w:shd w:fill="auto" w:val="clear"/>
-            <w:tcMar>
-              <w:left w:w="-2" w:type="dxa"/>
-            </w:tcMar>
           </w:tcPr>
           <w:p>
             <w:pPr>
@@ -5330,9 +5283,6 @@
               <w:insideH w:val="single" w:sz="2" w:space="0" w:color="000001"/>
             </w:tcBorders>
             <w:shd w:fill="auto" w:val="clear"/>
-            <w:tcMar>
-              <w:left w:w="-2" w:type="dxa"/>
-            </w:tcMar>
           </w:tcPr>
           <w:p>
             <w:pPr>
@@ -5355,9 +5305,6 @@
               <w:insideH w:val="single" w:sz="2" w:space="0" w:color="000001"/>
             </w:tcBorders>
             <w:shd w:fill="auto" w:val="clear"/>
-            <w:tcMar>
-              <w:left w:w="-2" w:type="dxa"/>
-            </w:tcMar>
           </w:tcPr>
           <w:p>
             <w:pPr>
@@ -5382,9 +5329,6 @@
               <w:insideV w:val="single" w:sz="2" w:space="0" w:color="000001"/>
             </w:tcBorders>
             <w:shd w:fill="auto" w:val="clear"/>
-            <w:tcMar>
-              <w:left w:w="-2" w:type="dxa"/>
-            </w:tcMar>
           </w:tcPr>
           <w:p>
             <w:pPr>
@@ -5420,9 +5364,6 @@
               <w:insideH w:val="single" w:sz="2" w:space="0" w:color="000001"/>
             </w:tcBorders>
             <w:shd w:fill="auto" w:val="clear"/>
-            <w:tcMar>
-              <w:left w:w="-2" w:type="dxa"/>
-            </w:tcMar>
           </w:tcPr>
           <w:p>
             <w:pPr>
@@ -5465,9 +5406,6 @@
               <w:insideH w:val="single" w:sz="2" w:space="0" w:color="000001"/>
             </w:tcBorders>
             <w:shd w:fill="auto" w:val="clear"/>
-            <w:tcMar>
-              <w:left w:w="-2" w:type="dxa"/>
-            </w:tcMar>
           </w:tcPr>
           <w:p>
             <w:pPr>
@@ -5490,9 +5428,6 @@
               <w:insideH w:val="single" w:sz="2" w:space="0" w:color="000001"/>
             </w:tcBorders>
             <w:shd w:fill="auto" w:val="clear"/>
-            <w:tcMar>
-              <w:left w:w="-2" w:type="dxa"/>
-            </w:tcMar>
           </w:tcPr>
           <w:p>
             <w:pPr>
@@ -5517,9 +5452,6 @@
               <w:insideV w:val="single" w:sz="2" w:space="0" w:color="000001"/>
             </w:tcBorders>
             <w:shd w:fill="auto" w:val="clear"/>
-            <w:tcMar>
-              <w:left w:w="-2" w:type="dxa"/>
-            </w:tcMar>
           </w:tcPr>
           <w:p>
             <w:pPr>
@@ -5555,9 +5487,6 @@
               <w:insideH w:val="single" w:sz="2" w:space="0" w:color="000001"/>
             </w:tcBorders>
             <w:shd w:fill="auto" w:val="clear"/>
-            <w:tcMar>
-              <w:left w:w="-2" w:type="dxa"/>
-            </w:tcMar>
           </w:tcPr>
           <w:p>
             <w:pPr>
@@ -5580,9 +5509,6 @@
               <w:insideH w:val="single" w:sz="2" w:space="0" w:color="000001"/>
             </w:tcBorders>
             <w:shd w:fill="auto" w:val="clear"/>
-            <w:tcMar>
-              <w:left w:w="-2" w:type="dxa"/>
-            </w:tcMar>
           </w:tcPr>
           <w:p>
             <w:pPr>
@@ -5661,9 +5587,6 @@
               <w:insideH w:val="single" w:sz="2" w:space="0" w:color="000001"/>
             </w:tcBorders>
             <w:shd w:fill="auto" w:val="clear"/>
-            <w:tcMar>
-              <w:left w:w="-2" w:type="dxa"/>
-            </w:tcMar>
           </w:tcPr>
           <w:p>
             <w:pPr>
@@ -5698,9 +5621,6 @@
               <w:insideV w:val="single" w:sz="2" w:space="0" w:color="000001"/>
             </w:tcBorders>
             <w:shd w:fill="auto" w:val="clear"/>
-            <w:tcMar>
-              <w:left w:w="-2" w:type="dxa"/>
-            </w:tcMar>
           </w:tcPr>
           <w:p>
             <w:pPr>
@@ -6192,9 +6112,6 @@
               <w:insideH w:val="single" w:sz="2" w:space="0" w:color="000001"/>
             </w:tcBorders>
             <w:shd w:fill="auto" w:val="clear"/>
-            <w:tcMar>
-              <w:left w:w="9" w:type="dxa"/>
-            </w:tcMar>
           </w:tcPr>
           <w:p>
             <w:pPr>
@@ -6227,9 +6144,6 @@
               <w:insideV w:val="single" w:sz="2" w:space="0" w:color="000001"/>
             </w:tcBorders>
             <w:shd w:fill="auto" w:val="clear"/>
-            <w:tcMar>
-              <w:left w:w="9" w:type="dxa"/>
-            </w:tcMar>
           </w:tcPr>
           <w:p>
             <w:pPr>
@@ -6263,9 +6177,6 @@
               <w:insideH w:val="single" w:sz="2" w:space="0" w:color="000001"/>
             </w:tcBorders>
             <w:shd w:fill="auto" w:val="clear"/>
-            <w:tcMar>
-              <w:left w:w="9" w:type="dxa"/>
-            </w:tcMar>
           </w:tcPr>
           <w:p>
             <w:pPr>
@@ -6298,9 +6209,6 @@
               <w:insideV w:val="single" w:sz="2" w:space="0" w:color="000001"/>
             </w:tcBorders>
             <w:shd w:fill="auto" w:val="clear"/>
-            <w:tcMar>
-              <w:left w:w="9" w:type="dxa"/>
-            </w:tcMar>
           </w:tcPr>
           <w:p>
             <w:pPr>
@@ -6333,9 +6241,6 @@
               <w:insideH w:val="single" w:sz="2" w:space="0" w:color="000001"/>
             </w:tcBorders>
             <w:shd w:fill="auto" w:val="clear"/>
-            <w:tcMar>
-              <w:left w:w="9" w:type="dxa"/>
-            </w:tcMar>
           </w:tcPr>
           <w:p>
             <w:pPr>
@@ -6368,9 +6273,6 @@
               <w:insideV w:val="single" w:sz="2" w:space="0" w:color="000001"/>
             </w:tcBorders>
             <w:shd w:fill="auto" w:val="clear"/>
-            <w:tcMar>
-              <w:left w:w="9" w:type="dxa"/>
-            </w:tcMar>
           </w:tcPr>
           <w:p>
             <w:pPr>
@@ -6404,9 +6306,6 @@
               <w:insideH w:val="single" w:sz="2" w:space="0" w:color="000001"/>
             </w:tcBorders>
             <w:shd w:fill="auto" w:val="clear"/>
-            <w:tcMar>
-              <w:left w:w="9" w:type="dxa"/>
-            </w:tcMar>
           </w:tcPr>
           <w:p>
             <w:pPr>
@@ -6439,9 +6338,6 @@
               <w:insideV w:val="single" w:sz="2" w:space="0" w:color="000001"/>
             </w:tcBorders>
             <w:shd w:fill="auto" w:val="clear"/>
-            <w:tcMar>
-              <w:left w:w="9" w:type="dxa"/>
-            </w:tcMar>
           </w:tcPr>
           <w:p>
             <w:pPr>
@@ -6475,9 +6371,6 @@
               <w:insideH w:val="single" w:sz="2" w:space="0" w:color="000001"/>
             </w:tcBorders>
             <w:shd w:fill="auto" w:val="clear"/>
-            <w:tcMar>
-              <w:left w:w="9" w:type="dxa"/>
-            </w:tcMar>
           </w:tcPr>
           <w:p>
             <w:pPr>
@@ -6510,9 +6403,6 @@
               <w:insideV w:val="single" w:sz="2" w:space="0" w:color="000001"/>
             </w:tcBorders>
             <w:shd w:fill="auto" w:val="clear"/>
-            <w:tcMar>
-              <w:left w:w="9" w:type="dxa"/>
-            </w:tcMar>
           </w:tcPr>
           <w:p>
             <w:pPr>
@@ -6546,9 +6436,6 @@
               <w:insideH w:val="single" w:sz="2" w:space="0" w:color="000001"/>
             </w:tcBorders>
             <w:shd w:fill="auto" w:val="clear"/>
-            <w:tcMar>
-              <w:left w:w="9" w:type="dxa"/>
-            </w:tcMar>
           </w:tcPr>
           <w:p>
             <w:pPr>
@@ -6581,9 +6468,6 @@
               <w:insideV w:val="single" w:sz="2" w:space="0" w:color="000001"/>
             </w:tcBorders>
             <w:shd w:fill="auto" w:val="clear"/>
-            <w:tcMar>
-              <w:left w:w="9" w:type="dxa"/>
-            </w:tcMar>
           </w:tcPr>
           <w:p>
             <w:pPr>
@@ -6617,9 +6501,6 @@
               <w:insideH w:val="single" w:sz="2" w:space="0" w:color="000001"/>
             </w:tcBorders>
             <w:shd w:fill="auto" w:val="clear"/>
-            <w:tcMar>
-              <w:left w:w="9" w:type="dxa"/>
-            </w:tcMar>
           </w:tcPr>
           <w:p>
             <w:pPr>
@@ -6652,9 +6533,6 @@
               <w:insideV w:val="single" w:sz="2" w:space="0" w:color="000001"/>
             </w:tcBorders>
             <w:shd w:fill="auto" w:val="clear"/>
-            <w:tcMar>
-              <w:left w:w="9" w:type="dxa"/>
-            </w:tcMar>
           </w:tcPr>
           <w:p>
             <w:pPr>
@@ -6768,9 +6646,6 @@
               <w:insideH w:val="single" w:sz="2" w:space="0" w:color="000001"/>
             </w:tcBorders>
             <w:shd w:fill="auto" w:val="clear"/>
-            <w:tcMar>
-              <w:left w:w="9" w:type="dxa"/>
-            </w:tcMar>
           </w:tcPr>
           <w:p>
             <w:pPr>
@@ -6803,9 +6678,6 @@
               <w:insideV w:val="single" w:sz="2" w:space="0" w:color="000001"/>
             </w:tcBorders>
             <w:shd w:fill="auto" w:val="clear"/>
-            <w:tcMar>
-              <w:left w:w="9" w:type="dxa"/>
-            </w:tcMar>
           </w:tcPr>
           <w:p>
             <w:pPr>
@@ -6839,9 +6711,6 @@
               <w:insideH w:val="single" w:sz="2" w:space="0" w:color="000001"/>
             </w:tcBorders>
             <w:shd w:fill="auto" w:val="clear"/>
-            <w:tcMar>
-              <w:left w:w="9" w:type="dxa"/>
-            </w:tcMar>
           </w:tcPr>
           <w:p>
             <w:pPr>
@@ -6874,9 +6743,6 @@
               <w:insideV w:val="single" w:sz="2" w:space="0" w:color="000001"/>
             </w:tcBorders>
             <w:shd w:fill="auto" w:val="clear"/>
-            <w:tcMar>
-              <w:left w:w="9" w:type="dxa"/>
-            </w:tcMar>
           </w:tcPr>
           <w:p>
             <w:pPr>
@@ -6910,9 +6776,6 @@
               <w:insideH w:val="single" w:sz="2" w:space="0" w:color="000001"/>
             </w:tcBorders>
             <w:shd w:fill="auto" w:val="clear"/>
-            <w:tcMar>
-              <w:left w:w="9" w:type="dxa"/>
-            </w:tcMar>
           </w:tcPr>
           <w:p>
             <w:pPr>
@@ -6945,9 +6808,6 @@
               <w:insideV w:val="single" w:sz="2" w:space="0" w:color="000001"/>
             </w:tcBorders>
             <w:shd w:fill="auto" w:val="clear"/>
-            <w:tcMar>
-              <w:left w:w="9" w:type="dxa"/>
-            </w:tcMar>
           </w:tcPr>
           <w:p>
             <w:pPr>
@@ -6981,9 +6841,6 @@
               <w:insideH w:val="single" w:sz="2" w:space="0" w:color="000001"/>
             </w:tcBorders>
             <w:shd w:fill="auto" w:val="clear"/>
-            <w:tcMar>
-              <w:left w:w="9" w:type="dxa"/>
-            </w:tcMar>
           </w:tcPr>
           <w:p>
             <w:pPr>
@@ -7016,9 +6873,6 @@
               <w:insideV w:val="single" w:sz="2" w:space="0" w:color="000001"/>
             </w:tcBorders>
             <w:shd w:fill="auto" w:val="clear"/>
-            <w:tcMar>
-              <w:left w:w="9" w:type="dxa"/>
-            </w:tcMar>
           </w:tcPr>
           <w:p>
             <w:pPr>
@@ -7052,9 +6906,6 @@
               <w:insideH w:val="single" w:sz="2" w:space="0" w:color="000001"/>
             </w:tcBorders>
             <w:shd w:fill="auto" w:val="clear"/>
-            <w:tcMar>
-              <w:left w:w="9" w:type="dxa"/>
-            </w:tcMar>
           </w:tcPr>
           <w:p>
             <w:pPr>
@@ -7087,9 +6938,6 @@
               <w:insideV w:val="single" w:sz="2" w:space="0" w:color="000001"/>
             </w:tcBorders>
             <w:shd w:fill="auto" w:val="clear"/>
-            <w:tcMar>
-              <w:left w:w="9" w:type="dxa"/>
-            </w:tcMar>
           </w:tcPr>
           <w:p>
             <w:pPr>
@@ -7123,9 +6971,6 @@
               <w:insideH w:val="single" w:sz="2" w:space="0" w:color="000001"/>
             </w:tcBorders>
             <w:shd w:fill="auto" w:val="clear"/>
-            <w:tcMar>
-              <w:left w:w="9" w:type="dxa"/>
-            </w:tcMar>
           </w:tcPr>
           <w:p>
             <w:pPr>
@@ -7158,9 +7003,6 @@
               <w:insideV w:val="single" w:sz="2" w:space="0" w:color="000001"/>
             </w:tcBorders>
             <w:shd w:fill="auto" w:val="clear"/>
-            <w:tcMar>
-              <w:left w:w="9" w:type="dxa"/>
-            </w:tcMar>
           </w:tcPr>
           <w:p>
             <w:pPr>
@@ -7194,9 +7036,6 @@
               <w:insideH w:val="single" w:sz="2" w:space="0" w:color="000001"/>
             </w:tcBorders>
             <w:shd w:fill="auto" w:val="clear"/>
-            <w:tcMar>
-              <w:left w:w="9" w:type="dxa"/>
-            </w:tcMar>
           </w:tcPr>
           <w:p>
             <w:pPr>
@@ -7229,9 +7068,6 @@
               <w:insideV w:val="single" w:sz="2" w:space="0" w:color="000001"/>
             </w:tcBorders>
             <w:shd w:fill="auto" w:val="clear"/>
-            <w:tcMar>
-              <w:left w:w="9" w:type="dxa"/>
-            </w:tcMar>
           </w:tcPr>
           <w:p>
             <w:pPr>
@@ -7265,9 +7101,6 @@
               <w:insideH w:val="single" w:sz="2" w:space="0" w:color="000001"/>
             </w:tcBorders>
             <w:shd w:fill="auto" w:val="clear"/>
-            <w:tcMar>
-              <w:left w:w="9" w:type="dxa"/>
-            </w:tcMar>
           </w:tcPr>
           <w:p>
             <w:pPr>
@@ -7300,9 +7133,6 @@
               <w:insideV w:val="single" w:sz="2" w:space="0" w:color="000001"/>
             </w:tcBorders>
             <w:shd w:fill="auto" w:val="clear"/>
-            <w:tcMar>
-              <w:left w:w="9" w:type="dxa"/>
-            </w:tcMar>
           </w:tcPr>
           <w:p>
             <w:pPr>
@@ -7336,9 +7166,6 @@
               <w:insideH w:val="single" w:sz="2" w:space="0" w:color="000001"/>
             </w:tcBorders>
             <w:shd w:fill="auto" w:val="clear"/>
-            <w:tcMar>
-              <w:left w:w="9" w:type="dxa"/>
-            </w:tcMar>
           </w:tcPr>
           <w:p>
             <w:pPr>
@@ -7367,9 +7194,6 @@
               <w:insideV w:val="single" w:sz="2" w:space="0" w:color="000001"/>
             </w:tcBorders>
             <w:shd w:fill="auto" w:val="clear"/>
-            <w:tcMar>
-              <w:left w:w="9" w:type="dxa"/>
-            </w:tcMar>
           </w:tcPr>
           <w:p>
             <w:pPr>
@@ -7403,9 +7227,6 @@
               <w:insideH w:val="single" w:sz="2" w:space="0" w:color="000001"/>
             </w:tcBorders>
             <w:shd w:fill="auto" w:val="clear"/>
-            <w:tcMar>
-              <w:left w:w="9" w:type="dxa"/>
-            </w:tcMar>
           </w:tcPr>
           <w:p>
             <w:pPr>
@@ -7438,9 +7259,6 @@
               <w:insideV w:val="single" w:sz="2" w:space="0" w:color="000001"/>
             </w:tcBorders>
             <w:shd w:fill="auto" w:val="clear"/>
-            <w:tcMar>
-              <w:left w:w="9" w:type="dxa"/>
-            </w:tcMar>
           </w:tcPr>
           <w:p>
             <w:pPr>
@@ -7474,9 +7292,6 @@
               <w:insideH w:val="single" w:sz="2" w:space="0" w:color="000001"/>
             </w:tcBorders>
             <w:shd w:fill="auto" w:val="clear"/>
-            <w:tcMar>
-              <w:left w:w="9" w:type="dxa"/>
-            </w:tcMar>
           </w:tcPr>
           <w:p>
             <w:pPr>
@@ -7509,9 +7324,6 @@
               <w:insideV w:val="single" w:sz="2" w:space="0" w:color="000001"/>
             </w:tcBorders>
             <w:shd w:fill="auto" w:val="clear"/>
-            <w:tcMar>
-              <w:left w:w="9" w:type="dxa"/>
-            </w:tcMar>
           </w:tcPr>
           <w:p>
             <w:pPr>
@@ -7569,7 +7381,7 @@
       <w:pgNumType w:fmt="decimal"/>
       <w:formProt w:val="false"/>
       <w:textDirection w:val="lrTb"/>
-      <w:docGrid w:type="default" w:linePitch="240" w:charSpace="4294961151"/>
+      <w:docGrid w:type="default" w:linePitch="240" w:charSpace="0"/>
     </w:sectPr>
   </w:body>
 </w:document>
@@ -7588,15 +7400,19 @@
       <w:fldChar w:fldCharType="begin"/>
     </w:r>
     <w:r>
+      <w:rPr/>
       <w:instrText> PAGE </w:instrText>
     </w:r>
     <w:r>
+      <w:rPr/>
       <w:fldChar w:fldCharType="separate"/>
     </w:r>
     <w:r>
+      <w:rPr/>
       <w:t>7</w:t>
     </w:r>
     <w:r>
+      <w:rPr/>
       <w:fldChar w:fldCharType="end"/>
     </w:r>
   </w:p>
@@ -7848,10 +7664,7 @@
       <w:lvlText w:val=""/>
       <w:lvlJc w:val="left"/>
       <w:pPr>
-        <w:tabs>
-          <w:tab w:val="num" w:pos="432"/>
-        </w:tabs>
-        <w:ind w:left="432" w:hanging="432"/>
+        <w:ind w:left="0" w:hanging="0"/>
       </w:pPr>
     </w:lvl>
     <w:lvl w:ilvl="1">
@@ -7861,10 +7674,7 @@
       <w:lvlText w:val=""/>
       <w:lvlJc w:val="left"/>
       <w:pPr>
-        <w:tabs>
-          <w:tab w:val="num" w:pos="576"/>
-        </w:tabs>
-        <w:ind w:left="576" w:hanging="576"/>
+        <w:ind w:left="0" w:hanging="0"/>
       </w:pPr>
     </w:lvl>
     <w:lvl w:ilvl="2">
@@ -7874,10 +7684,7 @@
       <w:lvlText w:val=""/>
       <w:lvlJc w:val="left"/>
       <w:pPr>
-        <w:tabs>
-          <w:tab w:val="num" w:pos="720"/>
-        </w:tabs>
-        <w:ind w:left="720" w:hanging="720"/>
+        <w:ind w:left="0" w:hanging="0"/>
       </w:pPr>
     </w:lvl>
     <w:lvl w:ilvl="3">
@@ -7887,10 +7694,7 @@
       <w:lvlText w:val=""/>
       <w:lvlJc w:val="left"/>
       <w:pPr>
-        <w:tabs>
-          <w:tab w:val="num" w:pos="864"/>
-        </w:tabs>
-        <w:ind w:left="864" w:hanging="864"/>
+        <w:ind w:left="0" w:hanging="0"/>
       </w:pPr>
     </w:lvl>
     <w:lvl w:ilvl="4">
@@ -7900,10 +7704,7 @@
       <w:lvlText w:val=""/>
       <w:lvlJc w:val="left"/>
       <w:pPr>
-        <w:tabs>
-          <w:tab w:val="num" w:pos="1008"/>
-        </w:tabs>
-        <w:ind w:left="1008" w:hanging="1008"/>
+        <w:ind w:left="0" w:hanging="0"/>
       </w:pPr>
     </w:lvl>
     <w:lvl w:ilvl="5">
@@ -7913,10 +7714,7 @@
       <w:lvlText w:val=""/>
       <w:lvlJc w:val="left"/>
       <w:pPr>
-        <w:tabs>
-          <w:tab w:val="num" w:pos="1152"/>
-        </w:tabs>
-        <w:ind w:left="1152" w:hanging="1152"/>
+        <w:ind w:left="0" w:hanging="0"/>
       </w:pPr>
     </w:lvl>
     <w:lvl w:ilvl="6">
@@ -7926,10 +7724,7 @@
       <w:lvlText w:val=""/>
       <w:lvlJc w:val="left"/>
       <w:pPr>
-        <w:tabs>
-          <w:tab w:val="num" w:pos="1296"/>
-        </w:tabs>
-        <w:ind w:left="1296" w:hanging="1296"/>
+        <w:ind w:left="0" w:hanging="0"/>
       </w:pPr>
     </w:lvl>
     <w:lvl w:ilvl="7">
@@ -7939,10 +7734,7 @@
       <w:lvlText w:val=""/>
       <w:lvlJc w:val="left"/>
       <w:pPr>
-        <w:tabs>
-          <w:tab w:val="num" w:pos="1440"/>
-        </w:tabs>
-        <w:ind w:left="1440" w:hanging="1440"/>
+        <w:ind w:left="0" w:hanging="0"/>
       </w:pPr>
     </w:lvl>
     <w:lvl w:ilvl="8">
@@ -7952,10 +7744,7 @@
       <w:lvlText w:val=""/>
       <w:lvlJc w:val="left"/>
       <w:pPr>
-        <w:tabs>
-          <w:tab w:val="num" w:pos="1584"/>
-        </w:tabs>
-        <w:ind w:left="1584" w:hanging="1584"/>
+        <w:ind w:left="0" w:hanging="0"/>
       </w:pPr>
     </w:lvl>
   </w:abstractNum>
@@ -7997,6 +7786,7 @@
     <w:rPr>
       <w:rFonts w:ascii="Liberation Serif" w:hAnsi="Liberation Serif" w:eastAsia="Noto Sans CJK SC Regular" w:cs="FreeSans"/>
       <w:color w:val="00000A"/>
+      <w:kern w:val="0"/>
       <w:sz w:val="24"/>
       <w:szCs w:val="24"/>
       <w:lang w:val="nl-NL" w:eastAsia="zh-CN" w:bidi="hi-IN"/>
@@ -9115,7 +8905,7 @@
     <w:next w:val="TextBody"/>
     <w:qFormat/>
     <w:pPr>
-      <w:keepNext/>
+      <w:keepNext w:val="true"/>
       <w:spacing w:before="240" w:after="120"/>
     </w:pPr>
     <w:rPr>

</xml_diff>

<commit_message>
one small item added
</commit_message>
<xml_diff>
--- a/burgerzaken.docx
+++ b/burgerzaken.docx
@@ -843,8 +843,301 @@
           <w:sz w:val="24"/>
           <w:szCs w:val="24"/>
         </w:rPr>
-        <w:t xml:space="preserve">Bestuurlijke informatie </w:t>
-      </w:r>
+        <w:t>Bestuurlijke informatie &lt;=&gt; Onderzoek en Business Intelligence</w:t>
+      </w:r>
+    </w:p>
+    <w:p>
+      <w:pPr>
+        <w:pStyle w:val="Normal"/>
+        <w:rPr/>
+      </w:pPr>
+      <w:r>
+        <w:rPr>
+          <w:sz w:val="24"/>
+          <w:szCs w:val="24"/>
+        </w:rPr>
+        <w:t>- Bouwinspecteur</w:t>
+      </w:r>
+      <w:r>
+        <w:rPr>
+          <w:sz w:val="26"/>
+          <w:szCs w:val="26"/>
+        </w:rPr>
+        <w:t xml:space="preserve"> &lt;=&gt; </w:t>
+      </w:r>
+      <w:r>
+        <w:rPr>
+          <w:sz w:val="24"/>
+          <w:szCs w:val="24"/>
+        </w:rPr>
+        <w:t>Burenakkoord</w:t>
+      </w:r>
+    </w:p>
+    <w:p>
+      <w:pPr>
+        <w:pStyle w:val="Normal"/>
+        <w:rPr/>
+      </w:pPr>
+      <w:r>
+        <w:rPr>
+          <w:sz w:val="24"/>
+          <w:szCs w:val="24"/>
+        </w:rPr>
+        <w:t>- BRP -&gt; gezag tbv reizen met minderjarigen &lt;=&gt; Op reis met een kind (onder paspoort)</w:t>
+      </w:r>
+    </w:p>
+    <w:p>
+      <w:pPr>
+        <w:pStyle w:val="Normal"/>
+        <w:rPr>
+          <w:sz w:val="26"/>
+          <w:szCs w:val="26"/>
+        </w:rPr>
+      </w:pPr>
+      <w:r>
+        <w:rPr>
+          <w:sz w:val="24"/>
+          <w:szCs w:val="24"/>
+        </w:rPr>
+        <w:t>- Burgerinitiatief</w:t>
+      </w:r>
+    </w:p>
+    <w:p>
+      <w:pPr>
+        <w:pStyle w:val="Normal"/>
+        <w:rPr/>
+      </w:pPr>
+      <w:r>
+        <w:rPr>
+          <w:sz w:val="24"/>
+          <w:szCs w:val="24"/>
+        </w:rPr>
+        <w:t>- Contactformulier (e-suite) en Wijzigingsformulier</w:t>
+      </w:r>
+      <w:r>
+        <w:rPr>
+          <w:sz w:val="26"/>
+          <w:szCs w:val="26"/>
+        </w:rPr>
+        <w:t xml:space="preserve"> </w:t>
+      </w:r>
+    </w:p>
+    <w:p>
+      <w:pPr>
+        <w:pStyle w:val="Normal"/>
+        <w:rPr/>
+      </w:pPr>
+      <w:r>
+        <w:rPr>
+          <w:sz w:val="24"/>
+          <w:szCs w:val="24"/>
+        </w:rPr>
+        <w:t>- Correctie Adresgegevens</w:t>
+      </w:r>
+      <w:r>
+        <w:rPr>
+          <w:sz w:val="24"/>
+          <w:szCs w:val="24"/>
+          <w:u w:val="none"/>
+        </w:rPr>
+        <w:t xml:space="preserve"> &lt;=&gt; BRP onjuist (let op: de laatste FAQ geeft minder info)</w:t>
+      </w:r>
+    </w:p>
+    <w:p>
+      <w:pPr>
+        <w:pStyle w:val="Normal"/>
+        <w:rPr>
+          <w:sz w:val="24"/>
+          <w:szCs w:val="24"/>
+        </w:rPr>
+      </w:pPr>
+      <w:r>
+        <w:rPr>
+          <w:sz w:val="24"/>
+          <w:szCs w:val="24"/>
+        </w:rPr>
+        <w:t>- Crediteuren/Debiteuren</w:t>
+      </w:r>
+    </w:p>
+    <w:p>
+      <w:pPr>
+        <w:pStyle w:val="Normal"/>
+        <w:rPr>
+          <w:sz w:val="24"/>
+          <w:szCs w:val="24"/>
+        </w:rPr>
+      </w:pPr>
+      <w:r>
+        <w:rPr>
+          <w:sz w:val="24"/>
+          <w:szCs w:val="24"/>
+        </w:rPr>
+        <w:t>- Deelvervoer</w:t>
+      </w:r>
+    </w:p>
+    <w:p>
+      <w:pPr>
+        <w:pStyle w:val="Normal"/>
+        <w:rPr>
+          <w:sz w:val="24"/>
+          <w:szCs w:val="24"/>
+        </w:rPr>
+      </w:pPr>
+      <w:r>
+        <w:rPr>
+          <w:sz w:val="24"/>
+          <w:szCs w:val="24"/>
+        </w:rPr>
+        <w:t>- Deregistration/Vertrek naar buitenland</w:t>
+      </w:r>
+    </w:p>
+    <w:p>
+      <w:pPr>
+        <w:pStyle w:val="Normal"/>
+        <w:rPr>
+          <w:b/>
+          <w:b/>
+          <w:bCs/>
+        </w:rPr>
+      </w:pPr>
+      <w:r>
+        <w:rPr>
+          <w:sz w:val="24"/>
+          <w:szCs w:val="24"/>
+        </w:rPr>
+        <w:t>- Doelgroepenverklaring (</w:t>
+      </w:r>
+      <w:r>
+        <w:rPr>
+          <w:b/>
+          <w:bCs/>
+          <w:sz w:val="24"/>
+          <w:szCs w:val="24"/>
+        </w:rPr>
+        <w:t>LKV)</w:t>
+      </w:r>
+    </w:p>
+    <w:p>
+      <w:pPr>
+        <w:pStyle w:val="Normal"/>
+        <w:rPr/>
+      </w:pPr>
+      <w:r>
+        <w:rPr>
+          <w:sz w:val="24"/>
+          <w:szCs w:val="24"/>
+        </w:rPr>
+        <w:t>- Dringend een woning nodig</w:t>
+      </w:r>
+    </w:p>
+    <w:p>
+      <w:pPr>
+        <w:pStyle w:val="Normal"/>
+        <w:rPr/>
+      </w:pPr>
+      <w:r>
+        <w:rPr>
+          <w:sz w:val="24"/>
+          <w:szCs w:val="24"/>
+        </w:rPr>
+        <w:t>- Erfpacht (Contractbeheer en Erfpacht): 010-2673550 en erfpacht@rotterdam.nl</w:t>
+      </w:r>
+    </w:p>
+    <w:p>
+      <w:pPr>
+        <w:pStyle w:val="Normal"/>
+        <w:rPr>
+          <w:sz w:val="24"/>
+          <w:szCs w:val="24"/>
+        </w:rPr>
+      </w:pPr>
+      <w:r>
+        <w:rPr>
+          <w:sz w:val="24"/>
+          <w:szCs w:val="24"/>
+        </w:rPr>
+        <w:t>- e-suite (e-suite zaken in Mijn Loket)</w:t>
+      </w:r>
+    </w:p>
+    <w:p>
+      <w:pPr>
+        <w:pStyle w:val="Normal"/>
+        <w:rPr/>
+      </w:pPr>
+      <w:r>
+        <w:rPr>
+          <w:sz w:val="24"/>
+          <w:szCs w:val="24"/>
+        </w:rPr>
+        <w:t>- Exceptioneel transport</w:t>
+      </w:r>
+    </w:p>
+    <w:p>
+      <w:pPr>
+        <w:pStyle w:val="Normal"/>
+        <w:rPr/>
+      </w:pPr>
+      <w:r>
+        <w:rPr>
+          <w:sz w:val="24"/>
+          <w:szCs w:val="24"/>
+        </w:rPr>
+        <w:t>- Wie mogen mijn gegevens in de Basisregistratie Personen (BRP) inzien? (rijksoverheid.nl)</w:t>
+      </w:r>
+    </w:p>
+    <w:p>
+      <w:pPr>
+        <w:pStyle w:val="Normal"/>
+        <w:rPr/>
+      </w:pPr>
+      <w:r>
+        <w:rPr>
+          <w:sz w:val="24"/>
+          <w:szCs w:val="24"/>
+        </w:rPr>
+        <w:t>- IND-loket in Rotterdam (Conradstraat)</w:t>
+      </w:r>
+    </w:p>
+    <w:p>
+      <w:pPr>
+        <w:pStyle w:val="Normal"/>
+        <w:rPr/>
+      </w:pPr>
+      <w:r>
+        <w:rPr>
+          <w:sz w:val="24"/>
+          <w:szCs w:val="24"/>
+        </w:rPr>
+        <w:t>- Instructie afspraken maken voor meerdere personen</w:t>
+      </w:r>
+    </w:p>
+    <w:p>
+      <w:pPr>
+        <w:pStyle w:val="Normal"/>
+        <w:rPr/>
+      </w:pPr>
+      <w:r>
+        <w:rPr>
+          <w:sz w:val="24"/>
+          <w:szCs w:val="24"/>
+        </w:rPr>
+        <w:t xml:space="preserve">- Intake bereikbaarheid en tijdelijke verkeersmaatregel </w:t>
+      </w:r>
+      <w:r>
+        <w:rPr>
+          <w:b/>
+          <w:bCs/>
+          <w:sz w:val="24"/>
+          <w:szCs w:val="24"/>
+        </w:rPr>
+        <w:t>(TVM)</w:t>
+      </w:r>
+    </w:p>
+    <w:p>
+      <w:pPr>
+        <w:pStyle w:val="Normal"/>
+        <w:rPr/>
+      </w:pPr>
       <w:r>
         <w:rPr>
           <w:b w:val="false"/>
@@ -852,83 +1145,61 @@
           <w:sz w:val="24"/>
           <w:szCs w:val="24"/>
         </w:rPr>
-        <w:t>&lt;=&gt; Onderzoek en Business Intelligence</w:t>
-      </w:r>
-    </w:p>
-    <w:p>
-      <w:pPr>
-        <w:pStyle w:val="Normal"/>
-        <w:rPr/>
-      </w:pPr>
-      <w:r>
-        <w:rPr>
+        <w:t>- Justis/Covag voor VOG:</w:t>
+      </w:r>
+      <w:r>
+        <w:rPr>
+          <w:b/>
+          <w:bCs/>
           <w:sz w:val="24"/>
           <w:szCs w:val="24"/>
         </w:rPr>
-        <w:t>- Bouwinspecteur</w:t>
-      </w:r>
-      <w:r>
-        <w:rPr>
-          <w:sz w:val="26"/>
-          <w:szCs w:val="26"/>
-        </w:rPr>
-        <w:t xml:space="preserve"> &lt;=&gt; </w:t>
-      </w:r>
+        <w:t xml:space="preserve"> (088-9982200)</w:t>
+      </w:r>
+    </w:p>
+    <w:p>
+      <w:pPr>
+        <w:pStyle w:val="Normal"/>
+        <w:rPr/>
+      </w:pPr>
       <w:r>
         <w:rPr>
           <w:sz w:val="24"/>
           <w:szCs w:val="24"/>
         </w:rPr>
-        <w:t>Burenakkoord</w:t>
-      </w:r>
-    </w:p>
-    <w:p>
-      <w:pPr>
-        <w:pStyle w:val="Normal"/>
-        <w:rPr/>
+        <w:t>- Meld Isolement/verwarde personen/huiselijk geweld/Schadelijke traditionele praktijken (rot.nl)</w:t>
+      </w:r>
+    </w:p>
+    <w:p>
+      <w:pPr>
+        <w:pStyle w:val="Normal"/>
+        <w:rPr>
+          <w:sz w:val="26"/>
+          <w:szCs w:val="26"/>
+        </w:rPr>
       </w:pPr>
       <w:r>
         <w:rPr>
           <w:sz w:val="24"/>
           <w:szCs w:val="24"/>
         </w:rPr>
-        <w:t>- BRP -&gt; gezag tbv reizen met minderjarigen &lt;=&gt; Op reis met een kind (onder paspoort)</w:t>
-      </w:r>
-    </w:p>
-    <w:p>
-      <w:pPr>
-        <w:pStyle w:val="Normal"/>
-        <w:rPr>
-          <w:sz w:val="26"/>
-          <w:szCs w:val="26"/>
-        </w:rPr>
-      </w:pPr>
-      <w:r>
+        <w:t>- Normbedragen bijstandsuitkering</w:t>
+      </w:r>
+    </w:p>
+    <w:p>
+      <w:pPr>
+        <w:pStyle w:val="Normal"/>
         <w:rPr>
           <w:sz w:val="24"/>
           <w:szCs w:val="24"/>
         </w:rPr>
-        <w:t>- Burgerinitiatief</w:t>
-      </w:r>
-    </w:p>
-    <w:p>
-      <w:pPr>
-        <w:pStyle w:val="Normal"/>
-        <w:rPr/>
       </w:pPr>
       <w:r>
         <w:rPr>
           <w:sz w:val="24"/>
           <w:szCs w:val="24"/>
         </w:rPr>
-        <w:t>- Contactformulier (e-suite) en Wijzigingsformulier</w:t>
-      </w:r>
-      <w:r>
-        <w:rPr>
-          <w:sz w:val="26"/>
-          <w:szCs w:val="26"/>
-        </w:rPr>
-        <w:t xml:space="preserve"> </w:t>
+        <w:t>- Omwisseling rijbewijs</w:t>
       </w:r>
     </w:p>
     <w:p>
@@ -941,130 +1212,148 @@
           <w:sz w:val="24"/>
           <w:szCs w:val="24"/>
         </w:rPr>
-        <w:t>- Correctie Adresgegevens</w:t>
-      </w:r>
-      <w:r>
-        <w:rPr>
+        <w:t xml:space="preserve">- Ondernemers in de kinderopvang </w:t>
+      </w:r>
+      <w:r>
+        <w:rPr>
+          <w:b/>
+          <w:bCs/>
           <w:sz w:val="24"/>
           <w:szCs w:val="24"/>
-          <w:u w:val="none"/>
-        </w:rPr>
-        <w:t xml:space="preserve"> &lt;=&gt; BRP </w:t>
-      </w:r>
-      <w:r>
+        </w:rPr>
+        <w:t>(LRK)</w:t>
+      </w:r>
+    </w:p>
+    <w:p>
+      <w:pPr>
+        <w:pStyle w:val="Normal"/>
         <w:rPr>
           <w:sz w:val="24"/>
           <w:szCs w:val="24"/>
-          <w:u w:val="none"/>
-        </w:rPr>
-        <w:t>onjuist (let op: de laatste FAQ geeft minder info)</w:t>
-      </w:r>
-    </w:p>
-    <w:p>
-      <w:pPr>
-        <w:pStyle w:val="Normal"/>
+        </w:rPr>
+      </w:pPr>
+      <w:r>
         <w:rPr>
           <w:sz w:val="24"/>
           <w:szCs w:val="24"/>
         </w:rPr>
+        <w:t>- Onderzoek en Business Intelligence</w:t>
+      </w:r>
+    </w:p>
+    <w:p>
+      <w:pPr>
+        <w:pStyle w:val="Normal"/>
+        <w:rPr/>
       </w:pPr>
       <w:r>
         <w:rPr>
           <w:sz w:val="24"/>
           <w:szCs w:val="24"/>
         </w:rPr>
-        <w:t>- Crediteuren/Debiteuren</w:t>
-      </w:r>
-    </w:p>
-    <w:p>
-      <w:pPr>
-        <w:pStyle w:val="Normal"/>
+        <w:t>- Paspoort (blijft in Stadswinkel 3 maanden)</w:t>
+      </w:r>
+    </w:p>
+    <w:p>
+      <w:pPr>
+        <w:pStyle w:val="Normal"/>
+        <w:rPr/>
+      </w:pPr>
+      <w:r>
         <w:rPr>
           <w:sz w:val="24"/>
           <w:szCs w:val="24"/>
         </w:rPr>
-      </w:pPr>
-      <w:r>
+        <w:t>- Personeelszaken Rotterdam</w:t>
+      </w:r>
+    </w:p>
+    <w:p>
+      <w:pPr>
+        <w:pStyle w:val="Normal"/>
         <w:rPr>
           <w:sz w:val="24"/>
           <w:szCs w:val="24"/>
         </w:rPr>
-        <w:t>- Deelvervoer</w:t>
-      </w:r>
-    </w:p>
-    <w:p>
-      <w:pPr>
-        <w:pStyle w:val="Normal"/>
+      </w:pPr>
+      <w:r>
         <w:rPr>
           <w:sz w:val="24"/>
           <w:szCs w:val="24"/>
         </w:rPr>
-      </w:pPr>
-      <w:r>
+        <w:t>- Persvoorlichters</w:t>
+      </w:r>
+    </w:p>
+    <w:p>
+      <w:pPr>
+        <w:pStyle w:val="Normal"/>
         <w:rPr>
           <w:sz w:val="24"/>
           <w:szCs w:val="24"/>
         </w:rPr>
-        <w:t>- Deregistration/Vertrek naar buitenland</w:t>
-      </w:r>
-    </w:p>
-    <w:p>
-      <w:pPr>
-        <w:pStyle w:val="Normal"/>
-        <w:rPr>
-          <w:b/>
-          <w:b/>
-          <w:bCs/>
-        </w:rPr>
       </w:pPr>
       <w:r>
         <w:rPr>
           <w:sz w:val="24"/>
           <w:szCs w:val="24"/>
         </w:rPr>
-        <w:t>- Doelgroepenverklaring (</w:t>
-      </w:r>
-      <w:r>
-        <w:rPr>
-          <w:b/>
-          <w:bCs/>
+        <w:t>- Probleem in parkeergarage van de gemeente Rotterdam</w:t>
+      </w:r>
+    </w:p>
+    <w:p>
+      <w:pPr>
+        <w:pStyle w:val="Normal"/>
+        <w:rPr>
           <w:sz w:val="24"/>
           <w:szCs w:val="24"/>
         </w:rPr>
-        <w:t>LKV)</w:t>
-      </w:r>
-    </w:p>
-    <w:p>
-      <w:pPr>
-        <w:pStyle w:val="Normal"/>
-        <w:rPr/>
       </w:pPr>
       <w:r>
         <w:rPr>
           <w:sz w:val="24"/>
           <w:szCs w:val="24"/>
         </w:rPr>
-        <w:t>- Dringend een woning nodig</w:t>
-      </w:r>
-    </w:p>
-    <w:p>
-      <w:pPr>
-        <w:pStyle w:val="Normal"/>
-        <w:rPr/>
+        <w:t>- Publieksreactie =&gt; Aanmelden Informatieverzoek, Melding, Overlast, Compliment en Klacht</w:t>
+      </w:r>
+    </w:p>
+    <w:p>
+      <w:pPr>
+        <w:pStyle w:val="Normal"/>
+        <w:rPr>
+          <w:sz w:val="26"/>
+          <w:szCs w:val="26"/>
+        </w:rPr>
       </w:pPr>
       <w:r>
         <w:rPr>
           <w:sz w:val="24"/>
           <w:szCs w:val="24"/>
         </w:rPr>
-        <w:t xml:space="preserve">- Erfpacht (Contractbeheer en Erfpacht): 010-2673550 </w:t>
-      </w:r>
+        <w:t>- Registratie Levenloos geboren kinderen in BRP</w:t>
+      </w:r>
+    </w:p>
+    <w:p>
+      <w:pPr>
+        <w:pStyle w:val="Normal"/>
+        <w:rPr/>
+      </w:pPr>
       <w:r>
         <w:rPr>
           <w:sz w:val="24"/>
           <w:szCs w:val="24"/>
         </w:rPr>
-        <w:t>en erfpacht@rotterdam.nl</w:t>
+        <w:t>- Rijbewijs is identiteitskaart</w:t>
+      </w:r>
+    </w:p>
+    <w:p>
+      <w:pPr>
+        <w:pStyle w:val="Normal"/>
+        <w:rPr/>
+      </w:pPr>
+      <w:r>
+        <w:rPr>
+          <w:sz w:val="26"/>
+          <w:szCs w:val="26"/>
+        </w:rPr>
+        <w:t>- Rotterdambericht (met kaart)</w:t>
       </w:r>
     </w:p>
     <w:p>
@@ -1080,7 +1369,7 @@
           <w:sz w:val="24"/>
           <w:szCs w:val="24"/>
         </w:rPr>
-        <w:t>- e-suite (e-suite zaken in Mijn Loket)</w:t>
+        <w:t>- SB en TH Parkeervoorzieningen</w:t>
       </w:r>
     </w:p>
     <w:p>
@@ -1093,117 +1382,80 @@
           <w:sz w:val="24"/>
           <w:szCs w:val="24"/>
         </w:rPr>
-        <w:t>- Exceptioneel transport</w:t>
-      </w:r>
-    </w:p>
-    <w:p>
-      <w:pPr>
-        <w:pStyle w:val="Normal"/>
-        <w:rPr/>
-      </w:pPr>
-      <w:r>
+        <w:t>- Sociaal Medische Indicatie Kinderopvang &lt;=&gt; Kinderopvang Pluk- Spoedaanvraag 'Verklaring voorgenomen huwelijk voor terminaal zieke patienten'  (zoek op terminaal)</w:t>
+      </w:r>
+    </w:p>
+    <w:p>
+      <w:pPr>
+        <w:pStyle w:val="Normal"/>
         <w:rPr>
           <w:sz w:val="24"/>
           <w:szCs w:val="24"/>
         </w:rPr>
-        <w:t xml:space="preserve">- Wie </w:t>
-      </w:r>
+      </w:pPr>
       <w:r>
         <w:rPr>
           <w:sz w:val="24"/>
           <w:szCs w:val="24"/>
         </w:rPr>
-        <w:t>mogen m</w:t>
-      </w:r>
-      <w:r>
-        <w:rPr>
+        <w:t xml:space="preserve">- Spoedmeldingen Openbare Verlichting =&gt; Citytec: </w:t>
+      </w:r>
+      <w:r>
+        <w:rPr>
+          <w:b/>
+          <w:bCs/>
           <w:sz w:val="24"/>
           <w:szCs w:val="24"/>
         </w:rPr>
-        <w:t xml:space="preserve">ijn gegevens </w:t>
-      </w:r>
+        <w:t>088-1002710</w:t>
+      </w:r>
+    </w:p>
+    <w:p>
+      <w:pPr>
+        <w:pStyle w:val="Normal"/>
+        <w:rPr/>
+      </w:pPr>
       <w:r>
         <w:rPr>
           <w:sz w:val="24"/>
           <w:szCs w:val="24"/>
         </w:rPr>
-        <w:t xml:space="preserve">in </w:t>
-      </w:r>
+        <w:t>- Standaard mail</w:t>
+      </w:r>
+    </w:p>
+    <w:p>
+      <w:pPr>
+        <w:pStyle w:val="Normal"/>
+        <w:rPr/>
+      </w:pPr>
+      <w:r>
+        <w:rPr>
+          <w:sz w:val="26"/>
+          <w:szCs w:val="26"/>
+        </w:rPr>
+        <w:t>- Stadsarchief</w:t>
+      </w:r>
+    </w:p>
+    <w:p>
+      <w:pPr>
+        <w:pStyle w:val="Normal"/>
+        <w:rPr/>
+      </w:pPr>
       <w:r>
         <w:rPr>
           <w:sz w:val="24"/>
           <w:szCs w:val="24"/>
         </w:rPr>
-        <w:t xml:space="preserve">de Basisregistratie Personen (BRP) </w:t>
-      </w:r>
-      <w:r>
-        <w:rPr>
+        <w:t xml:space="preserve">- Status bezwaarschrift </w:t>
+      </w:r>
+      <w:r>
+        <w:rPr>
+          <w:b/>
+          <w:bCs/>
           <w:sz w:val="24"/>
           <w:szCs w:val="24"/>
         </w:rPr>
-        <w:t>inzien</w:t>
-      </w:r>
-      <w:r>
-        <w:rPr>
-          <w:sz w:val="24"/>
-          <w:szCs w:val="24"/>
-        </w:rPr>
-        <w:t xml:space="preserve">? </w:t>
-      </w:r>
-      <w:r>
-        <w:rPr>
-          <w:sz w:val="24"/>
-          <w:szCs w:val="24"/>
-        </w:rPr>
-        <w:t>(rijksoverheid.nl)</w:t>
-      </w:r>
-    </w:p>
-    <w:p>
-      <w:pPr>
-        <w:pStyle w:val="Normal"/>
-        <w:rPr/>
-      </w:pPr>
-      <w:r>
-        <w:rPr>
-          <w:sz w:val="24"/>
-          <w:szCs w:val="24"/>
-        </w:rPr>
-        <w:t>- IND-loket in Rotterdam (Conradstraat)</w:t>
-      </w:r>
-    </w:p>
-    <w:p>
-      <w:pPr>
-        <w:pStyle w:val="Normal"/>
-        <w:rPr/>
-      </w:pPr>
-      <w:r>
-        <w:rPr>
-          <w:sz w:val="24"/>
-          <w:szCs w:val="24"/>
-        </w:rPr>
-        <w:t>- Instructie afspraken maken voor meerdere personen</w:t>
-      </w:r>
-    </w:p>
-    <w:p>
-      <w:pPr>
-        <w:pStyle w:val="Normal"/>
-        <w:rPr/>
-      </w:pPr>
-      <w:r>
-        <w:rPr>
-          <w:sz w:val="24"/>
-          <w:szCs w:val="24"/>
-        </w:rPr>
-        <w:t xml:space="preserve">- Intake bereikbaarheid en tijdelijke verkeersmaatregel </w:t>
-      </w:r>
-      <w:r>
-        <w:rPr>
-          <w:b/>
-          <w:bCs/>
-          <w:sz w:val="24"/>
-          <w:szCs w:val="24"/>
-        </w:rPr>
-        <w:t>(TVM)</w:t>
+        <w:t>(010-2675983)</w:t>
       </w:r>
     </w:p>
     <w:p>
@@ -1218,364 +1470,7 @@
           <w:sz w:val="24"/>
           <w:szCs w:val="24"/>
         </w:rPr>
-        <w:t>- Justis/Covag voor VOG:</w:t>
-      </w:r>
-      <w:r>
-        <w:rPr>
-          <w:b/>
-          <w:bCs/>
-          <w:sz w:val="24"/>
-          <w:szCs w:val="24"/>
-        </w:rPr>
-        <w:t xml:space="preserve"> (088-9982200)</w:t>
-      </w:r>
-    </w:p>
-    <w:p>
-      <w:pPr>
-        <w:pStyle w:val="Normal"/>
-        <w:rPr/>
-      </w:pPr>
-      <w:r>
-        <w:rPr>
-          <w:sz w:val="24"/>
-          <w:szCs w:val="24"/>
-        </w:rPr>
-        <w:t>- Meld Isolement/verwarde personen/huiselijk geweld/</w:t>
-      </w:r>
-      <w:r>
-        <w:rPr>
-          <w:sz w:val="24"/>
-          <w:szCs w:val="24"/>
-        </w:rPr>
-        <w:t>Schadelijke traditionele praktijken (rot.nl)</w:t>
-      </w:r>
-    </w:p>
-    <w:p>
-      <w:pPr>
-        <w:pStyle w:val="Normal"/>
-        <w:rPr>
-          <w:sz w:val="26"/>
-          <w:szCs w:val="26"/>
-        </w:rPr>
-      </w:pPr>
-      <w:r>
-        <w:rPr>
-          <w:sz w:val="24"/>
-          <w:szCs w:val="24"/>
-        </w:rPr>
-        <w:t>- Normbedragen bijstandsuitkering</w:t>
-      </w:r>
-    </w:p>
-    <w:p>
-      <w:pPr>
-        <w:pStyle w:val="Normal"/>
-        <w:rPr>
-          <w:sz w:val="24"/>
-          <w:szCs w:val="24"/>
-        </w:rPr>
-      </w:pPr>
-      <w:r>
-        <w:rPr>
-          <w:sz w:val="24"/>
-          <w:szCs w:val="24"/>
-        </w:rPr>
-        <w:t>- Omwisseling rijbewijs</w:t>
-      </w:r>
-    </w:p>
-    <w:p>
-      <w:pPr>
-        <w:pStyle w:val="Normal"/>
-        <w:rPr/>
-      </w:pPr>
-      <w:r>
-        <w:rPr>
-          <w:sz w:val="24"/>
-          <w:szCs w:val="24"/>
-        </w:rPr>
-        <w:t xml:space="preserve">- Ondernemers in de kinderopvang </w:t>
-      </w:r>
-      <w:r>
-        <w:rPr>
-          <w:b/>
-          <w:bCs/>
-          <w:sz w:val="24"/>
-          <w:szCs w:val="24"/>
-        </w:rPr>
-        <w:t>(LRK)</w:t>
-      </w:r>
-    </w:p>
-    <w:p>
-      <w:pPr>
-        <w:pStyle w:val="Normal"/>
-        <w:rPr>
-          <w:sz w:val="24"/>
-          <w:szCs w:val="24"/>
-        </w:rPr>
-      </w:pPr>
-      <w:r>
-        <w:rPr>
-          <w:sz w:val="24"/>
-          <w:szCs w:val="24"/>
-        </w:rPr>
-        <w:t>- Onderzoek en Business Intelligence</w:t>
-      </w:r>
-    </w:p>
-    <w:p>
-      <w:pPr>
-        <w:pStyle w:val="Normal"/>
-        <w:rPr/>
-      </w:pPr>
-      <w:r>
-        <w:rPr>
-          <w:sz w:val="24"/>
-          <w:szCs w:val="24"/>
-        </w:rPr>
-        <w:t>- Paspoort (blijft in Stadswinkel 3 maanden)</w:t>
-      </w:r>
-    </w:p>
-    <w:p>
-      <w:pPr>
-        <w:pStyle w:val="Normal"/>
-        <w:rPr/>
-      </w:pPr>
-      <w:r>
-        <w:rPr>
-          <w:sz w:val="24"/>
-          <w:szCs w:val="24"/>
-        </w:rPr>
-        <w:t>- Personeelszaken Rotterdam</w:t>
-      </w:r>
-    </w:p>
-    <w:p>
-      <w:pPr>
-        <w:pStyle w:val="Normal"/>
-        <w:rPr>
-          <w:sz w:val="24"/>
-          <w:szCs w:val="24"/>
-        </w:rPr>
-      </w:pPr>
-      <w:r>
-        <w:rPr>
-          <w:sz w:val="24"/>
-          <w:szCs w:val="24"/>
-        </w:rPr>
-        <w:t>- Persvoorlichters</w:t>
-      </w:r>
-    </w:p>
-    <w:p>
-      <w:pPr>
-        <w:pStyle w:val="Normal"/>
-        <w:rPr>
-          <w:sz w:val="24"/>
-          <w:szCs w:val="24"/>
-        </w:rPr>
-      </w:pPr>
-      <w:r>
-        <w:rPr>
-          <w:sz w:val="24"/>
-          <w:szCs w:val="24"/>
-        </w:rPr>
-        <w:t>- Probleem in parkeergarage van de gemeente Rotterdam</w:t>
-      </w:r>
-    </w:p>
-    <w:p>
-      <w:pPr>
-        <w:pStyle w:val="Normal"/>
-        <w:rPr>
-          <w:sz w:val="24"/>
-          <w:szCs w:val="24"/>
-        </w:rPr>
-      </w:pPr>
-      <w:r>
-        <w:rPr>
-          <w:sz w:val="24"/>
-          <w:szCs w:val="24"/>
-        </w:rPr>
-        <w:t>- Publieksreactie =&gt; Aanmelden Informatieverzoek, Melding, Overlast, Compliment en Klacht</w:t>
-      </w:r>
-    </w:p>
-    <w:p>
-      <w:pPr>
-        <w:pStyle w:val="Normal"/>
-        <w:rPr>
-          <w:sz w:val="26"/>
-          <w:szCs w:val="26"/>
-        </w:rPr>
-      </w:pPr>
-      <w:r>
-        <w:rPr>
-          <w:sz w:val="24"/>
-          <w:szCs w:val="24"/>
-        </w:rPr>
-        <w:t>- Registratie Levenloos geboren kinderen in BRP</w:t>
-      </w:r>
-    </w:p>
-    <w:p>
-      <w:pPr>
-        <w:pStyle w:val="Normal"/>
-        <w:rPr/>
-      </w:pPr>
-      <w:r>
-        <w:rPr>
-          <w:sz w:val="24"/>
-          <w:szCs w:val="24"/>
-        </w:rPr>
-        <w:t>- Rijbewijs is identiteitskaart</w:t>
-      </w:r>
-    </w:p>
-    <w:p>
-      <w:pPr>
-        <w:pStyle w:val="Normal"/>
-        <w:rPr/>
-      </w:pPr>
-      <w:r>
-        <w:rPr>
-          <w:sz w:val="26"/>
-          <w:szCs w:val="26"/>
-        </w:rPr>
-        <w:t>- Rotterdambericht (met kaart)</w:t>
-      </w:r>
-    </w:p>
-    <w:p>
-      <w:pPr>
-        <w:pStyle w:val="Normal"/>
-        <w:rPr>
-          <w:sz w:val="24"/>
-          <w:szCs w:val="24"/>
-        </w:rPr>
-      </w:pPr>
-      <w:r>
-        <w:rPr>
-          <w:sz w:val="24"/>
-          <w:szCs w:val="24"/>
-        </w:rPr>
-        <w:t>- SB en TH Parkeervoorzieningen</w:t>
-      </w:r>
-    </w:p>
-    <w:p>
-      <w:pPr>
-        <w:pStyle w:val="Normal"/>
-        <w:rPr/>
-      </w:pPr>
-      <w:r>
-        <w:rPr>
-          <w:sz w:val="24"/>
-          <w:szCs w:val="24"/>
-        </w:rPr>
-        <w:t>- Sociaal Medische Indicatie Kinderopvang &lt;=&gt; Kinderopvang Pluk</w:t>
-      </w:r>
-    </w:p>
-    <w:p>
-      <w:pPr>
-        <w:pStyle w:val="Normal"/>
-        <w:rPr>
-          <w:sz w:val="24"/>
-          <w:szCs w:val="24"/>
-        </w:rPr>
-      </w:pPr>
-      <w:r>
-        <w:rPr>
-          <w:sz w:val="24"/>
-          <w:szCs w:val="24"/>
-        </w:rPr>
-        <w:t>- Spoedaanvraag 'Verklaring voorgenomen huwelijk voor terminaal zieke patienten'  (zoek op terminaal)</w:t>
-      </w:r>
-    </w:p>
-    <w:p>
-      <w:pPr>
-        <w:pStyle w:val="Normal"/>
-        <w:rPr>
-          <w:sz w:val="24"/>
-          <w:szCs w:val="24"/>
-        </w:rPr>
-      </w:pPr>
-      <w:r>
-        <w:rPr>
-          <w:sz w:val="24"/>
-          <w:szCs w:val="24"/>
-        </w:rPr>
-        <w:t xml:space="preserve">- Spoedmeldingen Openbare Verlichting =&gt; Citytec: </w:t>
-      </w:r>
-      <w:r>
-        <w:rPr>
-          <w:b/>
-          <w:bCs/>
-          <w:sz w:val="24"/>
-          <w:szCs w:val="24"/>
-        </w:rPr>
-        <w:t>088-1002710</w:t>
-      </w:r>
-    </w:p>
-    <w:p>
-      <w:pPr>
-        <w:pStyle w:val="Normal"/>
-        <w:rPr/>
-      </w:pPr>
-      <w:r>
-        <w:rPr>
-          <w:sz w:val="24"/>
-          <w:szCs w:val="24"/>
-        </w:rPr>
-        <w:t>- Standaard mail</w:t>
-      </w:r>
-    </w:p>
-    <w:p>
-      <w:pPr>
-        <w:pStyle w:val="Normal"/>
-        <w:rPr/>
-      </w:pPr>
-      <w:r>
-        <w:rPr>
-          <w:sz w:val="26"/>
-          <w:szCs w:val="26"/>
-        </w:rPr>
-        <w:t>- Stadsarchief</w:t>
-      </w:r>
-    </w:p>
-    <w:p>
-      <w:pPr>
-        <w:pStyle w:val="Normal"/>
-        <w:rPr/>
-      </w:pPr>
-      <w:r>
-        <w:rPr>
-          <w:sz w:val="24"/>
-          <w:szCs w:val="24"/>
-        </w:rPr>
-        <w:t xml:space="preserve">- Status bezwaarschrift </w:t>
-      </w:r>
-      <w:r>
-        <w:rPr>
-          <w:b/>
-          <w:bCs/>
-          <w:sz w:val="24"/>
-          <w:szCs w:val="24"/>
-        </w:rPr>
-        <w:t>(010-2675983)</w:t>
-      </w:r>
-    </w:p>
-    <w:p>
-      <w:pPr>
-        <w:pStyle w:val="Normal"/>
-        <w:rPr/>
-      </w:pPr>
-      <w:r>
-        <w:rPr>
-          <w:b w:val="false"/>
-          <w:bCs w:val="false"/>
-          <w:sz w:val="24"/>
-          <w:szCs w:val="24"/>
-        </w:rPr>
-        <w:t xml:space="preserve">- Telefonisch documenten </w:t>
-      </w:r>
-      <w:r>
-        <w:rPr>
-          <w:b w:val="false"/>
-          <w:bCs w:val="false"/>
-          <w:sz w:val="24"/>
-          <w:szCs w:val="24"/>
-        </w:rPr>
-        <w:t>(met lijst)</w:t>
+        <w:t>- Telefonisch documenten (met lijst)</w:t>
       </w:r>
     </w:p>
     <w:p>
@@ -1731,9 +1626,9 @@
         </w:tblBorders>
         <w:tblCellMar>
           <w:top w:w="55" w:type="dxa"/>
-          <w:left w:w="0" w:type="dxa"/>
+          <w:left w:w="2" w:type="dxa"/>
           <w:bottom w:w="55" w:type="dxa"/>
-          <w:right w:w="53" w:type="dxa"/>
+          <w:right w:w="50" w:type="dxa"/>
         </w:tblCellMar>
       </w:tblPr>
       <w:tblGrid>
@@ -1852,9 +1747,9 @@
         </w:tblBorders>
         <w:tblCellMar>
           <w:top w:w="55" w:type="dxa"/>
-          <w:left w:w="0" w:type="dxa"/>
+          <w:left w:w="2" w:type="dxa"/>
           <w:bottom w:w="55" w:type="dxa"/>
-          <w:right w:w="53" w:type="dxa"/>
+          <w:right w:w="50" w:type="dxa"/>
         </w:tblCellMar>
       </w:tblPr>
       <w:tblGrid>
@@ -2019,9 +1914,9 @@
         </w:tblBorders>
         <w:tblCellMar>
           <w:top w:w="55" w:type="dxa"/>
-          <w:left w:w="0" w:type="dxa"/>
+          <w:left w:w="2" w:type="dxa"/>
           <w:bottom w:w="55" w:type="dxa"/>
-          <w:right w:w="53" w:type="dxa"/>
+          <w:right w:w="50" w:type="dxa"/>
         </w:tblCellMar>
       </w:tblPr>
       <w:tblGrid>
@@ -2240,14 +2135,7 @@
           <w:sz w:val="26"/>
           <w:szCs w:val="26"/>
         </w:rPr>
-        <w:t>- Eerste Vestging (</w:t>
-      </w:r>
-      <w:r>
-        <w:rPr>
-          <w:sz w:val="26"/>
-          <w:szCs w:val="26"/>
-        </w:rPr>
-        <w:t>geen EU-onderdaan: verblijfsvergunning nodig)</w:t>
+        <w:t>- Eerste Vestging (geen EU-onderdaan: verblijfsvergunning nodig)</w:t>
       </w:r>
     </w:p>
     <w:p>
@@ -2273,21 +2161,7 @@
           <w:sz w:val="26"/>
           <w:szCs w:val="26"/>
         </w:rPr>
-        <w:t xml:space="preserve">- RNI (groepen, </w:t>
-      </w:r>
-      <w:r>
-        <w:rPr>
-          <w:sz w:val="26"/>
-          <w:szCs w:val="26"/>
-        </w:rPr>
-        <w:t xml:space="preserve">inschrijven vanuit </w:t>
-      </w:r>
-      <w:r>
-        <w:rPr>
-          <w:sz w:val="26"/>
-          <w:szCs w:val="26"/>
-        </w:rPr>
-        <w:t>buitenland)</w:t>
+        <w:t>- RNI (groepen, inschrijven vanuit buitenland)</w:t>
       </w:r>
     </w:p>
     <w:p>
@@ -2438,6 +2312,26 @@
           <w:szCs w:val="26"/>
         </w:rPr>
         <w:t>- Vergunning woningvorming</w:t>
+      </w:r>
+    </w:p>
+    <w:p>
+      <w:pPr>
+        <w:pStyle w:val="Normal"/>
+        <w:rPr/>
+      </w:pPr>
+      <w:r>
+        <w:rPr>
+          <w:sz w:val="26"/>
+          <w:szCs w:val="26"/>
+        </w:rPr>
+        <w:t xml:space="preserve">– </w:t>
+      </w:r>
+      <w:r>
+        <w:rPr>
+          <w:sz w:val="26"/>
+          <w:szCs w:val="26"/>
+        </w:rPr>
+        <w:t>Afwijking melden Basisregistratie Adressen en Gebouwen (BAG)</w:t>
       </w:r>
     </w:p>
     <w:p>
@@ -3002,16 +2896,7 @@
           <w:sz w:val="26"/>
           <w:szCs w:val="26"/>
         </w:rPr>
-        <w:t xml:space="preserve">Burgerinitiatief </w:t>
-      </w:r>
-      <w:r>
-        <w:rPr>
-          <w:b/>
-          <w:bCs/>
-          <w:sz w:val="26"/>
-          <w:szCs w:val="26"/>
-        </w:rPr>
-        <w:t>&lt;=&gt; Ondernemers</w:t>
+        <w:t>Burgerinitiatief &lt;=&gt; Ondernemers</w:t>
       </w:r>
     </w:p>
     <w:p>
@@ -3332,21 +3217,7 @@
           <w:sz w:val="26"/>
           <w:szCs w:val="26"/>
         </w:rPr>
-        <w:t xml:space="preserve">- </w:t>
-      </w:r>
-      <w:r>
-        <w:rPr>
-          <w:sz w:val="26"/>
-          <w:szCs w:val="26"/>
-        </w:rPr>
-        <w:t xml:space="preserve">Uittreksel </w:t>
-      </w:r>
-      <w:r>
-        <w:rPr>
-          <w:sz w:val="26"/>
-          <w:szCs w:val="26"/>
-        </w:rPr>
-        <w:t>BRP Gezag tbv reizen met minderjarigen</w:t>
+        <w:t>- Uittreksel BRP Gezag tbv reizen met minderjarigen</w:t>
       </w:r>
     </w:p>
     <w:p>
@@ -3592,34 +3463,20 @@
           <w:sz w:val="26"/>
           <w:szCs w:val="26"/>
         </w:rPr>
-        <w:t xml:space="preserve">- Schadelijke traditionele praktijken </w:t>
-      </w:r>
-      <w:r>
-        <w:rPr>
-          <w:sz w:val="26"/>
-          <w:szCs w:val="26"/>
-        </w:rPr>
-        <w:t>(rotterdam.nl)</w:t>
-      </w:r>
-    </w:p>
-    <w:p>
-      <w:pPr>
-        <w:pStyle w:val="Normal"/>
-        <w:rPr/>
-      </w:pPr>
-      <w:r>
-        <w:rPr>
-          <w:sz w:val="26"/>
-          <w:szCs w:val="26"/>
-        </w:rPr>
-        <w:t xml:space="preserve">- De trouwambtenaar </w:t>
-      </w:r>
-      <w:r>
-        <w:rPr>
-          <w:sz w:val="26"/>
-          <w:szCs w:val="26"/>
-        </w:rPr>
-        <w:t>(rotterdam.nl)</w:t>
+        <w:t>- Schadelijke traditionele praktijken (rotterdam.nl)</w:t>
+      </w:r>
+    </w:p>
+    <w:p>
+      <w:pPr>
+        <w:pStyle w:val="Normal"/>
+        <w:rPr/>
+      </w:pPr>
+      <w:r>
+        <w:rPr>
+          <w:sz w:val="26"/>
+          <w:szCs w:val="26"/>
+        </w:rPr>
+        <w:t>- De trouwambtenaar (rotterdam.nl)</w:t>
       </w:r>
     </w:p>
     <w:p>
@@ -3652,9 +3509,9 @@
         </w:tblBorders>
         <w:tblCellMar>
           <w:top w:w="0" w:type="dxa"/>
-          <w:left w:w="0" w:type="dxa"/>
+          <w:left w:w="10" w:type="dxa"/>
           <w:bottom w:w="0" w:type="dxa"/>
-          <w:right w:w="60" w:type="dxa"/>
+          <w:right w:w="50" w:type="dxa"/>
         </w:tblCellMar>
         <w:tblLook w:noVBand="1" w:val="04a0" w:noHBand="0" w:lastColumn="0" w:firstColumn="1" w:lastRow="0" w:firstRow="1"/>
       </w:tblPr>
@@ -5075,9 +4932,9 @@
         </w:tblBorders>
         <w:tblCellMar>
           <w:top w:w="55" w:type="dxa"/>
-          <w:left w:w="0" w:type="dxa"/>
+          <w:left w:w="2" w:type="dxa"/>
           <w:bottom w:w="55" w:type="dxa"/>
-          <w:right w:w="53" w:type="dxa"/>
+          <w:right w:w="50" w:type="dxa"/>
         </w:tblCellMar>
       </w:tblPr>
       <w:tblGrid>

</xml_diff>

<commit_message>
a change was made
</commit_message>
<xml_diff>
--- a/burgerzaken.docx
+++ b/burgerzaken.docx
@@ -9,15 +9,6 @@
       </w:pPr>
       <w:r>
         <w:rPr/>
-      </w:r>
-    </w:p>
-    <w:p>
-      <w:pPr>
-        <w:pStyle w:val="Normal"/>
-        <w:rPr/>
-      </w:pPr>
-      <w:r>
-        <w:rPr/>
         <w:t xml:space="preserve">- </w:t>
       </w:r>
       <w:r>
@@ -622,64 +613,70 @@
     <w:p>
       <w:pPr>
         <w:pStyle w:val="Normal"/>
-        <w:rPr/>
-      </w:pPr>
-      <w:r>
-        <w:rPr/>
-      </w:r>
-    </w:p>
-    <w:p>
-      <w:pPr>
-        <w:pStyle w:val="Normal"/>
-        <w:rPr/>
-      </w:pPr>
-      <w:r>
-        <w:rPr/>
-      </w:r>
-    </w:p>
-    <w:p>
-      <w:pPr>
-        <w:pStyle w:val="Normal"/>
-        <w:rPr/>
-      </w:pPr>
-      <w:r>
-        <w:rPr/>
-      </w:r>
-    </w:p>
-    <w:p>
-      <w:pPr>
-        <w:pStyle w:val="Normal"/>
-        <w:rPr/>
-      </w:pPr>
-      <w:r>
-        <w:rPr/>
-      </w:r>
-    </w:p>
-    <w:p>
-      <w:pPr>
-        <w:pStyle w:val="Normal"/>
-        <w:rPr/>
-      </w:pPr>
-      <w:r>
-        <w:rPr/>
-      </w:r>
-    </w:p>
-    <w:p>
-      <w:pPr>
-        <w:pStyle w:val="Normal"/>
-        <w:rPr/>
-      </w:pPr>
-      <w:r>
-        <w:rPr/>
-      </w:r>
-    </w:p>
-    <w:p>
-      <w:pPr>
-        <w:pStyle w:val="Normal"/>
-        <w:rPr/>
-      </w:pPr>
-      <w:r>
-        <w:rPr/>
+        <w:rPr>
+          <w:b/>
+          <w:b/>
+          <w:bCs/>
+          <w:sz w:val="26"/>
+          <w:szCs w:val="26"/>
+        </w:rPr>
+      </w:pPr>
+      <w:r>
+        <w:rPr>
+          <w:b/>
+          <w:bCs/>
+          <w:sz w:val="26"/>
+          <w:szCs w:val="26"/>
+        </w:rPr>
+        <w:t>Corona maatregelen per product van Burgerzaken</w:t>
+      </w:r>
+    </w:p>
+    <w:p>
+      <w:pPr>
+        <w:pStyle w:val="Normal"/>
+        <w:rPr>
+          <w:sz w:val="26"/>
+          <w:szCs w:val="26"/>
+        </w:rPr>
+      </w:pPr>
+      <w:r>
+        <w:rPr>
+          <w:sz w:val="26"/>
+          <w:szCs w:val="26"/>
+        </w:rPr>
+        <w:t>Antwoord</w:t>
+      </w:r>
+    </w:p>
+    <w:p>
+      <w:pPr>
+        <w:pStyle w:val="Normal"/>
+        <w:rPr>
+          <w:sz w:val="26"/>
+          <w:szCs w:val="26"/>
+        </w:rPr>
+      </w:pPr>
+      <w:r>
+        <w:rPr>
+          <w:sz w:val="26"/>
+          <w:szCs w:val="26"/>
+        </w:rPr>
+        <w:t xml:space="preserve">Let op: als je een afspraak gaat maken voor RNI of eerste vestiging binnen èn buiten Europa: vraag of de beller uit een land komt met code oranje of rood. Zo ja, dan moet diegene eerst 14 dagen in thuisquarantaine. Maak de afspraak dan 14 dagen na het moment waarop de beller is geland. </w:t>
+      </w:r>
+    </w:p>
+    <w:p>
+      <w:pPr>
+        <w:pStyle w:val="Normal"/>
+        <w:rPr>
+          <w:sz w:val="26"/>
+          <w:szCs w:val="26"/>
+        </w:rPr>
+      </w:pPr>
+      <w:r>
+        <w:rPr>
+          <w:sz w:val="26"/>
+          <w:szCs w:val="26"/>
+        </w:rPr>
+        <w:t>Je kan opzoeken welke kleur code een land heeft op deze pagina:  https://www.nederlandwereldwijd.nl/reizen/reisadviezen Vul het land van herkomst in.</w:t>
       </w:r>
     </w:p>
     <w:p>
@@ -1141,6 +1138,26 @@
           <w:szCs w:val="24"/>
         </w:rPr>
         <w:t>- IND-loket in Rotterdam (Conradstraat)</w:t>
+      </w:r>
+    </w:p>
+    <w:p>
+      <w:pPr>
+        <w:pStyle w:val="Normal"/>
+        <w:rPr/>
+      </w:pPr>
+      <w:r>
+        <w:rPr>
+          <w:sz w:val="24"/>
+          <w:szCs w:val="24"/>
+        </w:rPr>
+        <w:t xml:space="preserve">– </w:t>
+      </w:r>
+      <w:r>
+        <w:rPr>
+          <w:sz w:val="24"/>
+          <w:szCs w:val="24"/>
+        </w:rPr>
+        <w:t>Inlichtingen Nalatenschapsonderzoek</w:t>
       </w:r>
     </w:p>
     <w:p>
@@ -2318,6 +2335,81 @@
           <w:b/>
           <w:b/>
           <w:bCs/>
+          <w:sz w:val="26"/>
+          <w:szCs w:val="26"/>
+        </w:rPr>
+      </w:pPr>
+      <w:r>
+        <w:rPr/>
+      </w:r>
+    </w:p>
+    <w:p>
+      <w:pPr>
+        <w:pStyle w:val="Normal"/>
+        <w:rPr>
+          <w:b/>
+          <w:b/>
+          <w:bCs/>
+          <w:sz w:val="26"/>
+          <w:szCs w:val="26"/>
+        </w:rPr>
+      </w:pPr>
+      <w:r>
+        <w:rPr/>
+      </w:r>
+    </w:p>
+    <w:p>
+      <w:pPr>
+        <w:pStyle w:val="Normal"/>
+        <w:rPr>
+          <w:b/>
+          <w:b/>
+          <w:bCs/>
+          <w:sz w:val="26"/>
+          <w:szCs w:val="26"/>
+        </w:rPr>
+      </w:pPr>
+      <w:r>
+        <w:rPr/>
+      </w:r>
+    </w:p>
+    <w:p>
+      <w:pPr>
+        <w:pStyle w:val="Normal"/>
+        <w:rPr>
+          <w:b/>
+          <w:b/>
+          <w:bCs/>
+          <w:sz w:val="26"/>
+          <w:szCs w:val="26"/>
+        </w:rPr>
+      </w:pPr>
+      <w:r>
+        <w:rPr/>
+      </w:r>
+    </w:p>
+    <w:p>
+      <w:pPr>
+        <w:pStyle w:val="Normal"/>
+        <w:rPr>
+          <w:b/>
+          <w:b/>
+          <w:bCs/>
+          <w:sz w:val="26"/>
+          <w:szCs w:val="26"/>
+        </w:rPr>
+      </w:pPr>
+      <w:r>
+        <w:rPr/>
+      </w:r>
+    </w:p>
+    <w:p>
+      <w:pPr>
+        <w:pStyle w:val="Normal"/>
+        <w:rPr>
+          <w:b/>
+          <w:b/>
+          <w:bCs/>
         </w:rPr>
       </w:pPr>
       <w:r>
@@ -3119,21 +3211,6 @@
           <w:szCs w:val="26"/>
         </w:rPr>
         <w:t>Ondernemers in de kinderopvang.</w:t>
-      </w:r>
-    </w:p>
-    <w:p>
-      <w:pPr>
-        <w:pStyle w:val="Normal"/>
-        <w:rPr>
-          <w:sz w:val="26"/>
-          <w:szCs w:val="26"/>
-        </w:rPr>
-      </w:pPr>
-      <w:r>
-        <w:rPr>
-          <w:sz w:val="26"/>
-          <w:szCs w:val="26"/>
-        </w:rPr>
       </w:r>
     </w:p>
     <w:p>
@@ -4901,102 +4978,6 @@
           <w:bCs/>
         </w:rPr>
         <w:t>FAQ Instructie Afspraak maken voor meerdere personen</w:t>
-      </w:r>
-    </w:p>
-    <w:p>
-      <w:pPr>
-        <w:pStyle w:val="Normal"/>
-        <w:rPr>
-          <w:b/>
-          <w:b/>
-          <w:bCs/>
-        </w:rPr>
-      </w:pPr>
-      <w:r>
-        <w:rPr>
-          <w:b/>
-          <w:bCs/>
-        </w:rPr>
-      </w:r>
-    </w:p>
-    <w:p>
-      <w:pPr>
-        <w:pStyle w:val="Normal"/>
-        <w:rPr>
-          <w:b/>
-          <w:b/>
-          <w:bCs/>
-        </w:rPr>
-      </w:pPr>
-      <w:r>
-        <w:rPr>
-          <w:b/>
-          <w:bCs/>
-        </w:rPr>
-      </w:r>
-    </w:p>
-    <w:p>
-      <w:pPr>
-        <w:pStyle w:val="Normal"/>
-        <w:rPr>
-          <w:b/>
-          <w:b/>
-          <w:bCs/>
-        </w:rPr>
-      </w:pPr>
-      <w:r>
-        <w:rPr>
-          <w:b/>
-          <w:bCs/>
-        </w:rPr>
-      </w:r>
-    </w:p>
-    <w:p>
-      <w:pPr>
-        <w:pStyle w:val="Normal"/>
-        <w:rPr>
-          <w:b/>
-          <w:b/>
-          <w:bCs/>
-        </w:rPr>
-      </w:pPr>
-      <w:r>
-        <w:rPr>
-          <w:b/>
-          <w:bCs/>
-        </w:rPr>
-      </w:r>
-    </w:p>
-    <w:p>
-      <w:pPr>
-        <w:pStyle w:val="Normal"/>
-        <w:rPr>
-          <w:b/>
-          <w:b/>
-          <w:bCs/>
-        </w:rPr>
-      </w:pPr>
-      <w:r>
-        <w:rPr>
-          <w:b/>
-          <w:bCs/>
-        </w:rPr>
-      </w:r>
-    </w:p>
-    <w:p>
-      <w:pPr>
-        <w:pStyle w:val="Normal"/>
-        <w:rPr>
-          <w:b/>
-          <w:b/>
-          <w:bCs/>
-        </w:rPr>
-      </w:pPr>
-      <w:r>
-        <w:rPr>
-          <w:b/>
-          <w:bCs/>
-        </w:rPr>
       </w:r>
     </w:p>
     <w:p>
@@ -9077,6 +9058,195 @@
       <w:rFonts w:cs="OpenSymbol"/>
     </w:rPr>
   </w:style>
+  <w:style w:type="character" w:styleId="ListLabel154">
+    <w:name w:val="ListLabel 154"/>
+    <w:qFormat/>
+    <w:rPr>
+      <w:rFonts w:cs="OpenSymbol"/>
+    </w:rPr>
+  </w:style>
+  <w:style w:type="character" w:styleId="ListLabel155">
+    <w:name w:val="ListLabel 155"/>
+    <w:qFormat/>
+    <w:rPr>
+      <w:rFonts w:cs="OpenSymbol"/>
+    </w:rPr>
+  </w:style>
+  <w:style w:type="character" w:styleId="ListLabel156">
+    <w:name w:val="ListLabel 156"/>
+    <w:qFormat/>
+    <w:rPr>
+      <w:rFonts w:cs="OpenSymbol"/>
+    </w:rPr>
+  </w:style>
+  <w:style w:type="character" w:styleId="ListLabel157">
+    <w:name w:val="ListLabel 157"/>
+    <w:qFormat/>
+    <w:rPr>
+      <w:rFonts w:cs="OpenSymbol"/>
+    </w:rPr>
+  </w:style>
+  <w:style w:type="character" w:styleId="ListLabel158">
+    <w:name w:val="ListLabel 158"/>
+    <w:qFormat/>
+    <w:rPr>
+      <w:rFonts w:cs="OpenSymbol"/>
+    </w:rPr>
+  </w:style>
+  <w:style w:type="character" w:styleId="ListLabel159">
+    <w:name w:val="ListLabel 159"/>
+    <w:qFormat/>
+    <w:rPr>
+      <w:rFonts w:cs="OpenSymbol"/>
+    </w:rPr>
+  </w:style>
+  <w:style w:type="character" w:styleId="ListLabel160">
+    <w:name w:val="ListLabel 160"/>
+    <w:qFormat/>
+    <w:rPr>
+      <w:rFonts w:cs="OpenSymbol"/>
+    </w:rPr>
+  </w:style>
+  <w:style w:type="character" w:styleId="ListLabel161">
+    <w:name w:val="ListLabel 161"/>
+    <w:qFormat/>
+    <w:rPr>
+      <w:rFonts w:cs="OpenSymbol"/>
+    </w:rPr>
+  </w:style>
+  <w:style w:type="character" w:styleId="ListLabel162">
+    <w:name w:val="ListLabel 162"/>
+    <w:qFormat/>
+    <w:rPr>
+      <w:rFonts w:cs="OpenSymbol"/>
+    </w:rPr>
+  </w:style>
+  <w:style w:type="character" w:styleId="ListLabel163">
+    <w:name w:val="ListLabel 163"/>
+    <w:qFormat/>
+    <w:rPr>
+      <w:rFonts w:cs="OpenSymbol"/>
+    </w:rPr>
+  </w:style>
+  <w:style w:type="character" w:styleId="ListLabel164">
+    <w:name w:val="ListLabel 164"/>
+    <w:qFormat/>
+    <w:rPr>
+      <w:rFonts w:cs="OpenSymbol"/>
+    </w:rPr>
+  </w:style>
+  <w:style w:type="character" w:styleId="ListLabel165">
+    <w:name w:val="ListLabel 165"/>
+    <w:qFormat/>
+    <w:rPr>
+      <w:rFonts w:cs="OpenSymbol"/>
+    </w:rPr>
+  </w:style>
+  <w:style w:type="character" w:styleId="ListLabel166">
+    <w:name w:val="ListLabel 166"/>
+    <w:qFormat/>
+    <w:rPr>
+      <w:rFonts w:cs="OpenSymbol"/>
+    </w:rPr>
+  </w:style>
+  <w:style w:type="character" w:styleId="ListLabel167">
+    <w:name w:val="ListLabel 167"/>
+    <w:qFormat/>
+    <w:rPr>
+      <w:rFonts w:cs="OpenSymbol"/>
+    </w:rPr>
+  </w:style>
+  <w:style w:type="character" w:styleId="ListLabel168">
+    <w:name w:val="ListLabel 168"/>
+    <w:qFormat/>
+    <w:rPr>
+      <w:rFonts w:cs="OpenSymbol"/>
+    </w:rPr>
+  </w:style>
+  <w:style w:type="character" w:styleId="ListLabel169">
+    <w:name w:val="ListLabel 169"/>
+    <w:qFormat/>
+    <w:rPr>
+      <w:rFonts w:cs="OpenSymbol"/>
+    </w:rPr>
+  </w:style>
+  <w:style w:type="character" w:styleId="ListLabel170">
+    <w:name w:val="ListLabel 170"/>
+    <w:qFormat/>
+    <w:rPr>
+      <w:rFonts w:cs="OpenSymbol"/>
+    </w:rPr>
+  </w:style>
+  <w:style w:type="character" w:styleId="ListLabel171">
+    <w:name w:val="ListLabel 171"/>
+    <w:qFormat/>
+    <w:rPr>
+      <w:rFonts w:cs="OpenSymbol"/>
+    </w:rPr>
+  </w:style>
+  <w:style w:type="character" w:styleId="ListLabel172">
+    <w:name w:val="ListLabel 172"/>
+    <w:qFormat/>
+    <w:rPr>
+      <w:rFonts w:cs="OpenSymbol"/>
+    </w:rPr>
+  </w:style>
+  <w:style w:type="character" w:styleId="ListLabel173">
+    <w:name w:val="ListLabel 173"/>
+    <w:qFormat/>
+    <w:rPr>
+      <w:rFonts w:cs="OpenSymbol"/>
+    </w:rPr>
+  </w:style>
+  <w:style w:type="character" w:styleId="ListLabel174">
+    <w:name w:val="ListLabel 174"/>
+    <w:qFormat/>
+    <w:rPr>
+      <w:rFonts w:cs="OpenSymbol"/>
+    </w:rPr>
+  </w:style>
+  <w:style w:type="character" w:styleId="ListLabel175">
+    <w:name w:val="ListLabel 175"/>
+    <w:qFormat/>
+    <w:rPr>
+      <w:rFonts w:cs="OpenSymbol"/>
+    </w:rPr>
+  </w:style>
+  <w:style w:type="character" w:styleId="ListLabel176">
+    <w:name w:val="ListLabel 176"/>
+    <w:qFormat/>
+    <w:rPr>
+      <w:rFonts w:cs="OpenSymbol"/>
+    </w:rPr>
+  </w:style>
+  <w:style w:type="character" w:styleId="ListLabel177">
+    <w:name w:val="ListLabel 177"/>
+    <w:qFormat/>
+    <w:rPr>
+      <w:rFonts w:cs="OpenSymbol"/>
+    </w:rPr>
+  </w:style>
+  <w:style w:type="character" w:styleId="ListLabel178">
+    <w:name w:val="ListLabel 178"/>
+    <w:qFormat/>
+    <w:rPr>
+      <w:rFonts w:cs="OpenSymbol"/>
+    </w:rPr>
+  </w:style>
+  <w:style w:type="character" w:styleId="ListLabel179">
+    <w:name w:val="ListLabel 179"/>
+    <w:qFormat/>
+    <w:rPr>
+      <w:rFonts w:cs="OpenSymbol"/>
+    </w:rPr>
+  </w:style>
+  <w:style w:type="character" w:styleId="ListLabel180">
+    <w:name w:val="ListLabel 180"/>
+    <w:qFormat/>
+    <w:rPr>
+      <w:rFonts w:cs="OpenSymbol"/>
+    </w:rPr>
+  </w:style>
   <w:style w:type="paragraph" w:styleId="Heading">
     <w:name w:val="Heading"/>
     <w:basedOn w:val="Normal"/>

</xml_diff>

<commit_message>
small changes and one md file
</commit_message>
<xml_diff>
--- a/burgerzaken.docx
+++ b/burgerzaken.docx
@@ -327,10 +327,7 @@
     <w:p>
       <w:pPr>
         <w:pStyle w:val="Normal"/>
-        <w:rPr>
-          <w:sz w:val="26"/>
-          <w:szCs w:val="26"/>
-        </w:rPr>
+        <w:rPr/>
       </w:pPr>
       <w:r>
         <w:rPr>
@@ -691,10 +688,63 @@
     <w:p>
       <w:pPr>
         <w:pStyle w:val="Normal"/>
-        <w:rPr/>
-      </w:pPr>
-      <w:r>
-        <w:rPr/>
+        <w:rPr>
+          <w:b/>
+          <w:b/>
+          <w:bCs/>
+          <w:i w:val="false"/>
+          <w:i w:val="false"/>
+          <w:iCs w:val="false"/>
+        </w:rPr>
+      </w:pPr>
+      <w:r>
+        <w:rPr>
+          <w:b/>
+          <w:bCs/>
+          <w:i w:val="false"/>
+          <w:iCs w:val="false"/>
+        </w:rPr>
+        <w:t xml:space="preserve">– </w:t>
+      </w:r>
+      <w:r>
+        <w:rPr>
+          <w:b/>
+          <w:bCs/>
+          <w:i w:val="false"/>
+          <w:iCs w:val="false"/>
+        </w:rPr>
+        <w:t>Verzoek Contact Zorgondersteuning</w:t>
+      </w:r>
+    </w:p>
+    <w:p>
+      <w:pPr>
+        <w:pStyle w:val="Normal"/>
+        <w:rPr>
+          <w:b/>
+          <w:b/>
+          <w:bCs/>
+          <w:i w:val="false"/>
+          <w:i w:val="false"/>
+          <w:iCs w:val="false"/>
+        </w:rPr>
+      </w:pPr>
+      <w:r>
+        <w:rPr>
+          <w:b/>
+          <w:bCs/>
+          <w:i w:val="false"/>
+          <w:iCs w:val="false"/>
+        </w:rPr>
+        <w:t xml:space="preserve">– </w:t>
+      </w:r>
+      <w:r>
+        <w:rPr>
+          <w:b/>
+          <w:bCs/>
+          <w:i w:val="false"/>
+          <w:iCs w:val="false"/>
+        </w:rPr>
+        <w:t>Verkoop recreatieoord Hoek van Holland</w:t>
       </w:r>
     </w:p>
     <w:p>
@@ -1662,6 +1712,26 @@
           <w:szCs w:val="24"/>
         </w:rPr>
         <w:t>- Gebruikers van de basisregistratie (Rijksoverheid)</w:t>
+      </w:r>
+    </w:p>
+    <w:p>
+      <w:pPr>
+        <w:pStyle w:val="Normal"/>
+        <w:rPr/>
+      </w:pPr>
+      <w:r>
+        <w:rPr>
+          <w:sz w:val="24"/>
+          <w:szCs w:val="24"/>
+        </w:rPr>
+        <w:t xml:space="preserve">– </w:t>
+      </w:r>
+      <w:r>
+        <w:rPr>
+          <w:sz w:val="24"/>
+          <w:szCs w:val="24"/>
+        </w:rPr>
+        <w:t>Zoektocht naar uit het oog verloren familie/vrienden</w:t>
       </w:r>
     </w:p>
     <w:p>
@@ -2309,10 +2379,7 @@
     <w:p>
       <w:pPr>
         <w:pStyle w:val="Normal"/>
-        <w:rPr>
-          <w:sz w:val="26"/>
-          <w:szCs w:val="26"/>
-        </w:rPr>
+        <w:rPr/>
       </w:pPr>
       <w:r>
         <w:rPr>
@@ -2325,126 +2392,102 @@
     <w:p>
       <w:pPr>
         <w:pStyle w:val="Normal"/>
-        <w:rPr>
-          <w:sz w:val="26"/>
-          <w:szCs w:val="26"/>
-        </w:rPr>
-      </w:pPr>
-      <w:r>
-        <w:rPr>
-          <w:sz w:val="26"/>
-          <w:szCs w:val="26"/>
-        </w:rPr>
-      </w:r>
-    </w:p>
-    <w:p>
-      <w:pPr>
-        <w:pStyle w:val="Normal"/>
-        <w:rPr>
-          <w:b/>
-          <w:b/>
-          <w:bCs/>
-          <w:sz w:val="26"/>
-          <w:szCs w:val="26"/>
-        </w:rPr>
-      </w:pPr>
-      <w:r>
-        <w:rPr>
-          <w:b/>
-          <w:bCs/>
-          <w:sz w:val="26"/>
-          <w:szCs w:val="26"/>
-        </w:rPr>
-      </w:r>
-    </w:p>
-    <w:p>
-      <w:pPr>
-        <w:pStyle w:val="Normal"/>
-        <w:rPr>
-          <w:b/>
-          <w:b/>
-          <w:bCs/>
-          <w:sz w:val="26"/>
-          <w:szCs w:val="26"/>
-        </w:rPr>
-      </w:pPr>
-      <w:r>
-        <w:rPr>
-          <w:b/>
-          <w:bCs/>
-          <w:sz w:val="26"/>
-          <w:szCs w:val="26"/>
-        </w:rPr>
-      </w:r>
-    </w:p>
-    <w:p>
-      <w:pPr>
-        <w:pStyle w:val="Normal"/>
-        <w:rPr>
-          <w:b/>
-          <w:b/>
-          <w:bCs/>
-          <w:sz w:val="26"/>
-          <w:szCs w:val="26"/>
-        </w:rPr>
-      </w:pPr>
-      <w:r>
-        <w:rPr>
-          <w:b/>
-          <w:bCs/>
-          <w:sz w:val="26"/>
-          <w:szCs w:val="26"/>
-        </w:rPr>
-      </w:r>
-    </w:p>
-    <w:p>
-      <w:pPr>
-        <w:pStyle w:val="Normal"/>
-        <w:rPr>
-          <w:b/>
-          <w:b/>
-          <w:bCs/>
-          <w:sz w:val="26"/>
-          <w:szCs w:val="26"/>
-        </w:rPr>
-      </w:pPr>
-      <w:r>
-        <w:rPr>
-          <w:b/>
-          <w:bCs/>
-          <w:sz w:val="26"/>
-          <w:szCs w:val="26"/>
-        </w:rPr>
-      </w:r>
-    </w:p>
-    <w:p>
-      <w:pPr>
-        <w:pStyle w:val="Normal"/>
-        <w:rPr>
-          <w:b/>
-          <w:b/>
-          <w:bCs/>
-          <w:sz w:val="26"/>
-          <w:szCs w:val="26"/>
-        </w:rPr>
-      </w:pPr>
-      <w:r>
-        <w:rPr>
-          <w:b/>
-          <w:bCs/>
-          <w:sz w:val="26"/>
-          <w:szCs w:val="26"/>
-        </w:rPr>
-      </w:r>
-    </w:p>
-    <w:p>
-      <w:pPr>
-        <w:pStyle w:val="Normal"/>
-        <w:rPr>
-          <w:b/>
-          <w:b/>
-          <w:bCs/>
-        </w:rPr>
+        <w:rPr/>
+      </w:pPr>
+      <w:r>
+        <w:rPr>
+          <w:sz w:val="26"/>
+          <w:szCs w:val="26"/>
+        </w:rPr>
+        <w:t xml:space="preserve">– </w:t>
+      </w:r>
+      <w:r>
+        <w:rPr>
+          <w:sz w:val="26"/>
+          <w:szCs w:val="26"/>
+        </w:rPr>
+        <w:t>Inschrijving werknemer uit het buitenland</w:t>
+      </w:r>
+    </w:p>
+    <w:p>
+      <w:pPr>
+        <w:pStyle w:val="Normal"/>
+        <w:rPr>
+          <w:sz w:val="26"/>
+          <w:szCs w:val="26"/>
+        </w:rPr>
+      </w:pPr>
+      <w:r>
+        <w:rPr>
+          <w:sz w:val="26"/>
+          <w:szCs w:val="26"/>
+        </w:rPr>
+      </w:r>
+    </w:p>
+    <w:p>
+      <w:pPr>
+        <w:pStyle w:val="Normal"/>
+        <w:rPr>
+          <w:b/>
+          <w:b/>
+          <w:bCs/>
+          <w:sz w:val="26"/>
+          <w:szCs w:val="26"/>
+        </w:rPr>
+      </w:pPr>
+      <w:r>
+        <w:rPr>
+          <w:b/>
+          <w:bCs/>
+          <w:sz w:val="26"/>
+          <w:szCs w:val="26"/>
+        </w:rPr>
+      </w:r>
+    </w:p>
+    <w:p>
+      <w:pPr>
+        <w:pStyle w:val="Normal"/>
+        <w:rPr>
+          <w:b/>
+          <w:b/>
+          <w:bCs/>
+          <w:sz w:val="26"/>
+          <w:szCs w:val="26"/>
+        </w:rPr>
+      </w:pPr>
+      <w:r>
+        <w:rPr>
+          <w:b/>
+          <w:bCs/>
+          <w:sz w:val="26"/>
+          <w:szCs w:val="26"/>
+        </w:rPr>
+      </w:r>
+    </w:p>
+    <w:p>
+      <w:pPr>
+        <w:pStyle w:val="Normal"/>
+        <w:rPr>
+          <w:b/>
+          <w:b/>
+          <w:bCs/>
+          <w:sz w:val="26"/>
+          <w:szCs w:val="26"/>
+        </w:rPr>
+      </w:pPr>
+      <w:r>
+        <w:rPr>
+          <w:b/>
+          <w:bCs/>
+          <w:sz w:val="26"/>
+          <w:szCs w:val="26"/>
+        </w:rPr>
+      </w:r>
+    </w:p>
+    <w:p>
+      <w:pPr>
+        <w:pStyle w:val="Normal"/>
+        <w:rPr/>
       </w:pPr>
       <w:r>
         <w:rPr>
@@ -3116,21 +3159,6 @@
           <w:szCs w:val="26"/>
         </w:rPr>
         <w:t>2. Omgevingsloket online</w:t>
-      </w:r>
-    </w:p>
-    <w:p>
-      <w:pPr>
-        <w:pStyle w:val="Normal"/>
-        <w:rPr>
-          <w:sz w:val="26"/>
-          <w:szCs w:val="26"/>
-        </w:rPr>
-      </w:pPr>
-      <w:r>
-        <w:rPr>
-          <w:sz w:val="26"/>
-          <w:szCs w:val="26"/>
-        </w:rPr>
       </w:r>
     </w:p>
     <w:p>
@@ -9344,6 +9372,132 @@
       <w:rFonts w:cs="OpenSymbol"/>
     </w:rPr>
   </w:style>
+  <w:style w:type="character" w:styleId="ListLabel190">
+    <w:name w:val="ListLabel 190"/>
+    <w:qFormat/>
+    <w:rPr>
+      <w:rFonts w:cs="OpenSymbol"/>
+    </w:rPr>
+  </w:style>
+  <w:style w:type="character" w:styleId="ListLabel191">
+    <w:name w:val="ListLabel 191"/>
+    <w:qFormat/>
+    <w:rPr>
+      <w:rFonts w:cs="OpenSymbol"/>
+    </w:rPr>
+  </w:style>
+  <w:style w:type="character" w:styleId="ListLabel192">
+    <w:name w:val="ListLabel 192"/>
+    <w:qFormat/>
+    <w:rPr>
+      <w:rFonts w:cs="OpenSymbol"/>
+    </w:rPr>
+  </w:style>
+  <w:style w:type="character" w:styleId="ListLabel193">
+    <w:name w:val="ListLabel 193"/>
+    <w:qFormat/>
+    <w:rPr>
+      <w:rFonts w:cs="OpenSymbol"/>
+    </w:rPr>
+  </w:style>
+  <w:style w:type="character" w:styleId="ListLabel194">
+    <w:name w:val="ListLabel 194"/>
+    <w:qFormat/>
+    <w:rPr>
+      <w:rFonts w:cs="OpenSymbol"/>
+    </w:rPr>
+  </w:style>
+  <w:style w:type="character" w:styleId="ListLabel195">
+    <w:name w:val="ListLabel 195"/>
+    <w:qFormat/>
+    <w:rPr>
+      <w:rFonts w:cs="OpenSymbol"/>
+    </w:rPr>
+  </w:style>
+  <w:style w:type="character" w:styleId="ListLabel196">
+    <w:name w:val="ListLabel 196"/>
+    <w:qFormat/>
+    <w:rPr>
+      <w:rFonts w:cs="OpenSymbol"/>
+    </w:rPr>
+  </w:style>
+  <w:style w:type="character" w:styleId="ListLabel197">
+    <w:name w:val="ListLabel 197"/>
+    <w:qFormat/>
+    <w:rPr>
+      <w:rFonts w:cs="OpenSymbol"/>
+    </w:rPr>
+  </w:style>
+  <w:style w:type="character" w:styleId="ListLabel198">
+    <w:name w:val="ListLabel 198"/>
+    <w:qFormat/>
+    <w:rPr>
+      <w:rFonts w:cs="OpenSymbol"/>
+    </w:rPr>
+  </w:style>
+  <w:style w:type="character" w:styleId="ListLabel199">
+    <w:name w:val="ListLabel 199"/>
+    <w:qFormat/>
+    <w:rPr>
+      <w:rFonts w:cs="OpenSymbol"/>
+    </w:rPr>
+  </w:style>
+  <w:style w:type="character" w:styleId="ListLabel200">
+    <w:name w:val="ListLabel 200"/>
+    <w:qFormat/>
+    <w:rPr>
+      <w:rFonts w:cs="OpenSymbol"/>
+    </w:rPr>
+  </w:style>
+  <w:style w:type="character" w:styleId="ListLabel201">
+    <w:name w:val="ListLabel 201"/>
+    <w:qFormat/>
+    <w:rPr>
+      <w:rFonts w:cs="OpenSymbol"/>
+    </w:rPr>
+  </w:style>
+  <w:style w:type="character" w:styleId="ListLabel202">
+    <w:name w:val="ListLabel 202"/>
+    <w:qFormat/>
+    <w:rPr>
+      <w:rFonts w:cs="OpenSymbol"/>
+    </w:rPr>
+  </w:style>
+  <w:style w:type="character" w:styleId="ListLabel203">
+    <w:name w:val="ListLabel 203"/>
+    <w:qFormat/>
+    <w:rPr>
+      <w:rFonts w:cs="OpenSymbol"/>
+    </w:rPr>
+  </w:style>
+  <w:style w:type="character" w:styleId="ListLabel204">
+    <w:name w:val="ListLabel 204"/>
+    <w:qFormat/>
+    <w:rPr>
+      <w:rFonts w:cs="OpenSymbol"/>
+    </w:rPr>
+  </w:style>
+  <w:style w:type="character" w:styleId="ListLabel205">
+    <w:name w:val="ListLabel 205"/>
+    <w:qFormat/>
+    <w:rPr>
+      <w:rFonts w:cs="OpenSymbol"/>
+    </w:rPr>
+  </w:style>
+  <w:style w:type="character" w:styleId="ListLabel206">
+    <w:name w:val="ListLabel 206"/>
+    <w:qFormat/>
+    <w:rPr>
+      <w:rFonts w:cs="OpenSymbol"/>
+    </w:rPr>
+  </w:style>
+  <w:style w:type="character" w:styleId="ListLabel207">
+    <w:name w:val="ListLabel 207"/>
+    <w:qFormat/>
+    <w:rPr>
+      <w:rFonts w:cs="OpenSymbol"/>
+    </w:rPr>
+  </w:style>
   <w:style w:type="paragraph" w:styleId="Heading">
     <w:name w:val="Heading"/>
     <w:basedOn w:val="Normal"/>

</xml_diff>

<commit_message>
two files modified and 5 new files
</commit_message>
<xml_diff>
--- a/burgerzaken.docx
+++ b/burgerzaken.docx
@@ -241,7 +241,16 @@
           <w:sz w:val="26"/>
           <w:szCs w:val="26"/>
         </w:rPr>
-        <w:t>- Stedelijke Zorg en Participatie</w:t>
+        <w:t xml:space="preserve">- Stedelijke Zorg en </w:t>
+      </w:r>
+      <w:r>
+        <w:rPr>
+          <w:b/>
+          <w:bCs/>
+          <w:sz w:val="26"/>
+          <w:szCs w:val="26"/>
+        </w:rPr>
+        <w:t>Participatie</w:t>
       </w:r>
     </w:p>
     <w:p>
@@ -683,6 +692,30 @@
           <w:szCs w:val="26"/>
         </w:rPr>
         <w:t>Je kan opzoeken welke kleur code een land heeft op deze pagina:  https://www.nederlandwereldwijd.nl/reizen/reisadviezen Vul het land van herkomst in.</w:t>
+      </w:r>
+    </w:p>
+    <w:p>
+      <w:pPr>
+        <w:pStyle w:val="Normal"/>
+        <w:rPr/>
+      </w:pPr>
+      <w:r>
+        <w:rPr>
+          <w:b/>
+          <w:bCs/>
+          <w:i w:val="false"/>
+          <w:iCs w:val="false"/>
+        </w:rPr>
+        <w:t xml:space="preserve">– </w:t>
+      </w:r>
+      <w:r>
+        <w:rPr>
+          <w:b/>
+          <w:bCs/>
+          <w:i w:val="false"/>
+          <w:iCs w:val="false"/>
+        </w:rPr>
+        <w:t>Verzoek Contact Zorgondersteuning – Melding Ondersteuningsvraag</w:t>
       </w:r>
     </w:p>
     <w:p>
@@ -713,37 +746,6 @@
           <w:i w:val="false"/>
           <w:iCs w:val="false"/>
         </w:rPr>
-        <w:t>Verzoek Contact Zorgondersteuning</w:t>
-      </w:r>
-    </w:p>
-    <w:p>
-      <w:pPr>
-        <w:pStyle w:val="Normal"/>
-        <w:rPr>
-          <w:b/>
-          <w:b/>
-          <w:bCs/>
-          <w:i w:val="false"/>
-          <w:i w:val="false"/>
-          <w:iCs w:val="false"/>
-        </w:rPr>
-      </w:pPr>
-      <w:r>
-        <w:rPr>
-          <w:b/>
-          <w:bCs/>
-          <w:i w:val="false"/>
-          <w:iCs w:val="false"/>
-        </w:rPr>
-        <w:t xml:space="preserve">– </w:t>
-      </w:r>
-      <w:r>
-        <w:rPr>
-          <w:b/>
-          <w:bCs/>
-          <w:i w:val="false"/>
-          <w:iCs w:val="false"/>
-        </w:rPr>
         <w:t>Verkoop recreatieoord Hoek van Holland</w:t>
       </w:r>
     </w:p>
@@ -1141,6 +1143,26 @@
           <w:sz w:val="24"/>
           <w:szCs w:val="24"/>
         </w:rPr>
+        <w:t xml:space="preserve">– </w:t>
+      </w:r>
+      <w:r>
+        <w:rPr>
+          <w:sz w:val="24"/>
+          <w:szCs w:val="24"/>
+        </w:rPr>
+        <w:t>Energievouchers</w:t>
+      </w:r>
+    </w:p>
+    <w:p>
+      <w:pPr>
+        <w:pStyle w:val="Normal"/>
+        <w:rPr/>
+      </w:pPr>
+      <w:r>
+        <w:rPr>
+          <w:sz w:val="24"/>
+          <w:szCs w:val="24"/>
+        </w:rPr>
         <w:t>- Erfpacht (Contractbeheer en Erfpacht): 010-2673550 en erfpacht@rotterdam.nl</w:t>
       </w:r>
     </w:p>
@@ -1276,6 +1298,34 @@
           <w:szCs w:val="24"/>
         </w:rPr>
         <w:t xml:space="preserve"> (088-9982200)</w:t>
+      </w:r>
+    </w:p>
+    <w:p>
+      <w:pPr>
+        <w:pStyle w:val="Normal"/>
+        <w:rPr>
+          <w:b w:val="false"/>
+          <w:b w:val="false"/>
+          <w:bCs w:val="false"/>
+        </w:rPr>
+      </w:pPr>
+      <w:r>
+        <w:rPr>
+          <w:b w:val="false"/>
+          <w:bCs w:val="false"/>
+          <w:sz w:val="24"/>
+          <w:szCs w:val="24"/>
+        </w:rPr>
+        <w:t xml:space="preserve">– </w:t>
+      </w:r>
+      <w:r>
+        <w:rPr>
+          <w:b w:val="false"/>
+          <w:bCs w:val="false"/>
+          <w:sz w:val="24"/>
+          <w:szCs w:val="24"/>
+        </w:rPr>
+        <w:t>Rotterdamse Lerarenbeurs – Leraren CAO (Rotterdampas)</w:t>
       </w:r>
     </w:p>
     <w:p>
@@ -2472,66 +2522,6 @@
     <w:p>
       <w:pPr>
         <w:pStyle w:val="Normal"/>
-        <w:rPr>
-          <w:b/>
-          <w:b/>
-          <w:bCs/>
-          <w:sz w:val="26"/>
-          <w:szCs w:val="26"/>
-        </w:rPr>
-      </w:pPr>
-      <w:r>
-        <w:rPr>
-          <w:b/>
-          <w:bCs/>
-          <w:sz w:val="26"/>
-          <w:szCs w:val="26"/>
-        </w:rPr>
-      </w:r>
-    </w:p>
-    <w:p>
-      <w:pPr>
-        <w:pStyle w:val="Normal"/>
-        <w:rPr>
-          <w:b/>
-          <w:b/>
-          <w:bCs/>
-          <w:sz w:val="26"/>
-          <w:szCs w:val="26"/>
-        </w:rPr>
-      </w:pPr>
-      <w:r>
-        <w:rPr>
-          <w:b/>
-          <w:bCs/>
-          <w:sz w:val="26"/>
-          <w:szCs w:val="26"/>
-        </w:rPr>
-      </w:r>
-    </w:p>
-    <w:p>
-      <w:pPr>
-        <w:pStyle w:val="Normal"/>
-        <w:rPr>
-          <w:b/>
-          <w:b/>
-          <w:bCs/>
-          <w:sz w:val="26"/>
-          <w:szCs w:val="26"/>
-        </w:rPr>
-      </w:pPr>
-      <w:r>
-        <w:rPr>
-          <w:b/>
-          <w:bCs/>
-          <w:sz w:val="26"/>
-          <w:szCs w:val="26"/>
-        </w:rPr>
-      </w:r>
-    </w:p>
-    <w:p>
-      <w:pPr>
-        <w:pStyle w:val="Normal"/>
         <w:rPr/>
       </w:pPr>
       <w:r>
@@ -2789,126 +2779,409 @@
     <w:p>
       <w:pPr>
         <w:pStyle w:val="Normal"/>
-        <w:rPr>
-          <w:b/>
+        <w:rPr/>
+      </w:pPr>
+      <w:r>
+        <w:rPr>
           <w:b/>
           <w:bCs/>
           <w:sz w:val="26"/>
           <w:szCs w:val="26"/>
         </w:rPr>
-      </w:pPr>
-      <w:r>
-        <w:rPr>
+        <w:t>Loketten:</w:t>
+      </w:r>
+    </w:p>
+    <w:tbl>
+      <w:tblPr>
+        <w:tblW w:w="9638" w:type="dxa"/>
+        <w:jc w:val="left"/>
+        <w:tblInd w:w="0" w:type="dxa"/>
+        <w:tblBorders>
+          <w:top w:val="single" w:sz="4" w:space="0" w:color="000000"/>
+          <w:left w:val="single" w:sz="4" w:space="0" w:color="000000"/>
+          <w:bottom w:val="single" w:sz="4" w:space="0" w:color="000000"/>
+          <w:insideH w:val="single" w:sz="4" w:space="0" w:color="000000"/>
+        </w:tblBorders>
+        <w:tblCellMar>
+          <w:top w:w="55" w:type="dxa"/>
+          <w:left w:w="55" w:type="dxa"/>
+          <w:bottom w:w="55" w:type="dxa"/>
+          <w:right w:w="55" w:type="dxa"/>
+        </w:tblCellMar>
+      </w:tblPr>
+      <w:tblGrid>
+        <w:gridCol w:w="4819"/>
+        <w:gridCol w:w="4819"/>
+      </w:tblGrid>
+      <w:tr>
+        <w:trPr/>
+        <w:tc>
+          <w:tcPr>
+            <w:tcW w:w="4819" w:type="dxa"/>
+            <w:tcBorders>
+              <w:top w:val="single" w:sz="4" w:space="0" w:color="000000"/>
+              <w:left w:val="single" w:sz="4" w:space="0" w:color="000000"/>
+              <w:bottom w:val="single" w:sz="4" w:space="0" w:color="000000"/>
+              <w:insideH w:val="single" w:sz="4" w:space="0" w:color="000000"/>
+            </w:tcBorders>
+            <w:shd w:fill="auto" w:val="clear"/>
+          </w:tcPr>
+          <w:p>
+            <w:pPr>
+              <w:pStyle w:val="TableContents"/>
+              <w:jc w:val="left"/>
+              <w:rPr>
+                <w:rFonts w:ascii="Liberation Serif" w:hAnsi="Liberation Serif"/>
+                <w:b w:val="false"/>
+                <w:b w:val="false"/>
+                <w:bCs w:val="false"/>
+                <w:i w:val="false"/>
+                <w:i w:val="false"/>
+                <w:iCs w:val="false"/>
+                <w:strike w:val="false"/>
+                <w:dstrike w:val="false"/>
+                <w:outline w:val="false"/>
+                <w:shadow w:val="false"/>
+                <w:color w:val="000000"/>
+                <w:sz w:val="24"/>
+                <w:szCs w:val="24"/>
+                <w:u w:val="none"/>
+              </w:rPr>
+            </w:pPr>
+            <w:r>
+              <w:rPr>
+                <w:b w:val="false"/>
+                <w:bCs w:val="false"/>
+                <w:i w:val="false"/>
+                <w:iCs w:val="false"/>
+                <w:strike w:val="false"/>
+                <w:dstrike w:val="false"/>
+                <w:outline w:val="false"/>
+                <w:shadow w:val="false"/>
+                <w:color w:val="000000"/>
+                <w:sz w:val="24"/>
+                <w:szCs w:val="24"/>
+                <w:u w:val="none"/>
+              </w:rPr>
+              <w:t>Funderingsloket</w:t>
+            </w:r>
+          </w:p>
+          <w:p>
+            <w:pPr>
+              <w:pStyle w:val="TableContents"/>
+              <w:jc w:val="left"/>
+              <w:rPr>
+                <w:rFonts w:ascii="Liberation Serif" w:hAnsi="Liberation Serif"/>
+                <w:b w:val="false"/>
+                <w:b w:val="false"/>
+                <w:bCs w:val="false"/>
+                <w:i w:val="false"/>
+                <w:i w:val="false"/>
+                <w:iCs w:val="false"/>
+                <w:strike w:val="false"/>
+                <w:dstrike w:val="false"/>
+                <w:outline w:val="false"/>
+                <w:shadow w:val="false"/>
+                <w:color w:val="000000"/>
+                <w:sz w:val="24"/>
+                <w:szCs w:val="24"/>
+                <w:u w:val="none"/>
+              </w:rPr>
+            </w:pPr>
+            <w:r>
+              <w:rPr>
+                <w:b w:val="false"/>
+                <w:bCs w:val="false"/>
+                <w:i w:val="false"/>
+                <w:iCs w:val="false"/>
+                <w:strike w:val="false"/>
+                <w:dstrike w:val="false"/>
+                <w:outline w:val="false"/>
+                <w:shadow w:val="false"/>
+                <w:color w:val="000000"/>
+                <w:sz w:val="24"/>
+                <w:szCs w:val="24"/>
+                <w:u w:val="none"/>
+              </w:rPr>
+              <w:t>Waterloket (vragen over water en riolering)</w:t>
+            </w:r>
+          </w:p>
+          <w:p>
+            <w:pPr>
+              <w:pStyle w:val="TableContents"/>
+              <w:jc w:val="left"/>
+              <w:rPr>
+                <w:rFonts w:ascii="Liberation Serif" w:hAnsi="Liberation Serif"/>
+                <w:b w:val="false"/>
+                <w:b w:val="false"/>
+                <w:bCs w:val="false"/>
+                <w:i w:val="false"/>
+                <w:i w:val="false"/>
+                <w:iCs w:val="false"/>
+                <w:strike w:val="false"/>
+                <w:dstrike w:val="false"/>
+                <w:outline w:val="false"/>
+                <w:shadow w:val="false"/>
+                <w:color w:val="000000"/>
+                <w:sz w:val="24"/>
+                <w:szCs w:val="24"/>
+                <w:u w:val="none"/>
+              </w:rPr>
+            </w:pPr>
+            <w:r>
+              <w:rPr>
+                <w:b w:val="false"/>
+                <w:bCs w:val="false"/>
+                <w:i w:val="false"/>
+                <w:iCs w:val="false"/>
+                <w:strike w:val="false"/>
+                <w:dstrike w:val="false"/>
+                <w:outline w:val="false"/>
+                <w:shadow w:val="false"/>
+                <w:color w:val="000000"/>
+                <w:sz w:val="24"/>
+                <w:szCs w:val="24"/>
+                <w:u w:val="none"/>
+              </w:rPr>
+              <w:t>Ondernemersloket &lt;=&gt; Bestuurlijke informatie</w:t>
+            </w:r>
+          </w:p>
+          <w:p>
+            <w:pPr>
+              <w:pStyle w:val="TableContents"/>
+              <w:jc w:val="left"/>
+              <w:rPr>
+                <w:rFonts w:ascii="Liberation Serif" w:hAnsi="Liberation Serif"/>
+                <w:b w:val="false"/>
+                <w:b w:val="false"/>
+                <w:bCs w:val="false"/>
+                <w:i w:val="false"/>
+                <w:i w:val="false"/>
+                <w:iCs w:val="false"/>
+                <w:strike w:val="false"/>
+                <w:dstrike w:val="false"/>
+                <w:outline w:val="false"/>
+                <w:shadow w:val="false"/>
+                <w:color w:val="000000"/>
+                <w:sz w:val="24"/>
+                <w:szCs w:val="24"/>
+                <w:u w:val="none"/>
+              </w:rPr>
+            </w:pPr>
+            <w:r>
+              <w:rPr>
+                <w:b w:val="false"/>
+                <w:bCs w:val="false"/>
+                <w:i w:val="false"/>
+                <w:iCs w:val="false"/>
+                <w:strike w:val="false"/>
+                <w:dstrike w:val="false"/>
+                <w:outline w:val="false"/>
+                <w:shadow w:val="false"/>
+                <w:color w:val="000000"/>
+                <w:sz w:val="24"/>
+                <w:szCs w:val="24"/>
+                <w:u w:val="none"/>
+              </w:rPr>
+              <w:t>Subsidieloket</w:t>
+            </w:r>
+          </w:p>
+          <w:p>
+            <w:pPr>
+              <w:pStyle w:val="TableContents"/>
+              <w:jc w:val="left"/>
+              <w:rPr>
+                <w:rFonts w:ascii="Liberation Serif" w:hAnsi="Liberation Serif"/>
+                <w:b w:val="false"/>
+                <w:b w:val="false"/>
+                <w:bCs w:val="false"/>
+                <w:i w:val="false"/>
+                <w:i w:val="false"/>
+                <w:iCs w:val="false"/>
+                <w:strike w:val="false"/>
+                <w:dstrike w:val="false"/>
+                <w:outline w:val="false"/>
+                <w:shadow w:val="false"/>
+                <w:color w:val="000000"/>
+                <w:sz w:val="24"/>
+                <w:szCs w:val="24"/>
+                <w:u w:val="none"/>
+              </w:rPr>
+            </w:pPr>
+            <w:r>
+              <w:rPr>
+                <w:b w:val="false"/>
+                <w:bCs w:val="false"/>
+                <w:i w:val="false"/>
+                <w:iCs w:val="false"/>
+                <w:strike w:val="false"/>
+                <w:dstrike w:val="false"/>
+                <w:outline w:val="false"/>
+                <w:shadow w:val="false"/>
+                <w:color w:val="000000"/>
+                <w:sz w:val="24"/>
+                <w:szCs w:val="24"/>
+                <w:u w:val="none"/>
+              </w:rPr>
+              <w:t>Jongerenloket</w:t>
+            </w:r>
+          </w:p>
+        </w:tc>
+        <w:tc>
+          <w:tcPr>
+            <w:tcW w:w="4819" w:type="dxa"/>
+            <w:tcBorders>
+              <w:top w:val="single" w:sz="4" w:space="0" w:color="000000"/>
+              <w:left w:val="single" w:sz="4" w:space="0" w:color="000000"/>
+              <w:bottom w:val="single" w:sz="4" w:space="0" w:color="000000"/>
+              <w:right w:val="single" w:sz="4" w:space="0" w:color="000000"/>
+              <w:insideH w:val="single" w:sz="4" w:space="0" w:color="000000"/>
+              <w:insideV w:val="single" w:sz="4" w:space="0" w:color="000000"/>
+            </w:tcBorders>
+            <w:shd w:fill="auto" w:val="clear"/>
+          </w:tcPr>
+          <w:p>
+            <w:pPr>
+              <w:pStyle w:val="TableContents"/>
+              <w:jc w:val="left"/>
+              <w:rPr>
+                <w:rFonts w:ascii="Liberation Serif" w:hAnsi="Liberation Serif"/>
+                <w:b w:val="false"/>
+                <w:b w:val="false"/>
+                <w:bCs w:val="false"/>
+                <w:i w:val="false"/>
+                <w:i w:val="false"/>
+                <w:iCs w:val="false"/>
+                <w:strike w:val="false"/>
+                <w:dstrike w:val="false"/>
+                <w:outline w:val="false"/>
+                <w:shadow w:val="false"/>
+                <w:color w:val="000000"/>
+                <w:sz w:val="24"/>
+                <w:szCs w:val="24"/>
+                <w:u w:val="none"/>
+              </w:rPr>
+            </w:pPr>
+            <w:r>
+              <w:rPr>
+                <w:b w:val="false"/>
+                <w:bCs w:val="false"/>
+                <w:i w:val="false"/>
+                <w:iCs w:val="false"/>
+                <w:strike w:val="false"/>
+                <w:dstrike w:val="false"/>
+                <w:outline w:val="false"/>
+                <w:shadow w:val="false"/>
+                <w:color w:val="000000"/>
+                <w:sz w:val="24"/>
+                <w:szCs w:val="24"/>
+                <w:u w:val="none"/>
+              </w:rPr>
+              <w:t>Helpdesk Cultuur</w:t>
+            </w:r>
+          </w:p>
+          <w:p>
+            <w:pPr>
+              <w:pStyle w:val="TableContents"/>
+              <w:jc w:val="left"/>
+              <w:rPr>
+                <w:rFonts w:ascii="Liberation Serif" w:hAnsi="Liberation Serif"/>
+                <w:b w:val="false"/>
+                <w:b w:val="false"/>
+                <w:bCs w:val="false"/>
+                <w:i w:val="false"/>
+                <w:i w:val="false"/>
+                <w:iCs w:val="false"/>
+                <w:strike w:val="false"/>
+                <w:dstrike w:val="false"/>
+                <w:outline w:val="false"/>
+                <w:shadow w:val="false"/>
+                <w:color w:val="000000"/>
+                <w:sz w:val="24"/>
+                <w:szCs w:val="24"/>
+                <w:u w:val="none"/>
+              </w:rPr>
+            </w:pPr>
+            <w:r>
+              <w:rPr>
+                <w:b w:val="false"/>
+                <w:bCs w:val="false"/>
+                <w:i w:val="false"/>
+                <w:iCs w:val="false"/>
+                <w:strike w:val="false"/>
+                <w:dstrike w:val="false"/>
+                <w:outline w:val="false"/>
+                <w:shadow w:val="false"/>
+                <w:color w:val="000000"/>
+                <w:sz w:val="24"/>
+                <w:szCs w:val="24"/>
+                <w:u w:val="none"/>
+              </w:rPr>
+              <w:t>VVE010</w:t>
+            </w:r>
+          </w:p>
+          <w:p>
+            <w:pPr>
+              <w:pStyle w:val="TableContents"/>
+              <w:jc w:val="left"/>
+              <w:rPr>
+                <w:rFonts w:ascii="Liberation Serif" w:hAnsi="Liberation Serif"/>
+                <w:b w:val="false"/>
+                <w:b w:val="false"/>
+                <w:bCs w:val="false"/>
+                <w:i w:val="false"/>
+                <w:i w:val="false"/>
+                <w:iCs w:val="false"/>
+                <w:strike w:val="false"/>
+                <w:dstrike w:val="false"/>
+                <w:outline w:val="false"/>
+                <w:shadow w:val="false"/>
+                <w:color w:val="000000"/>
+                <w:sz w:val="24"/>
+                <w:szCs w:val="24"/>
+                <w:u w:val="none"/>
+              </w:rPr>
+            </w:pPr>
+            <w:r>
+              <w:rPr>
+                <w:b w:val="false"/>
+                <w:bCs w:val="false"/>
+                <w:i w:val="false"/>
+                <w:iCs w:val="false"/>
+                <w:strike w:val="false"/>
+                <w:dstrike w:val="false"/>
+                <w:outline w:val="false"/>
+                <w:shadow w:val="false"/>
+                <w:color w:val="000000"/>
+                <w:sz w:val="24"/>
+                <w:szCs w:val="24"/>
+                <w:u w:val="none"/>
+              </w:rPr>
+              <w:t>Duurzaam010</w:t>
+            </w:r>
+          </w:p>
+        </w:tc>
+      </w:tr>
+    </w:tbl>
+    <w:p>
+      <w:pPr>
+        <w:pStyle w:val="Normal"/>
+        <w:rPr>
+          <w:b/>
           <w:b/>
           <w:bCs/>
           <w:sz w:val="26"/>
           <w:szCs w:val="26"/>
         </w:rPr>
-        <w:t>Loketten:</w:t>
-      </w:r>
-    </w:p>
-    <w:p>
-      <w:pPr>
-        <w:pStyle w:val="Normal"/>
-        <w:rPr/>
-      </w:pPr>
-      <w:r>
-        <w:rPr>
-          <w:sz w:val="26"/>
-          <w:szCs w:val="26"/>
-        </w:rPr>
-        <w:t xml:space="preserve">– </w:t>
-      </w:r>
-      <w:r>
-        <w:rPr>
-          <w:sz w:val="26"/>
-          <w:szCs w:val="26"/>
-        </w:rPr>
-        <w:t>Funderingsloket</w:t>
-      </w:r>
-    </w:p>
-    <w:p>
-      <w:pPr>
-        <w:pStyle w:val="Normal"/>
-        <w:rPr/>
-      </w:pPr>
-      <w:r>
-        <w:rPr>
-          <w:sz w:val="26"/>
-          <w:szCs w:val="26"/>
-        </w:rPr>
-        <w:t xml:space="preserve">– </w:t>
-      </w:r>
-      <w:r>
-        <w:rPr>
-          <w:sz w:val="26"/>
-          <w:szCs w:val="26"/>
-        </w:rPr>
-        <w:t>Ondernemersloket &lt;=&gt; Bestuurlijke informatie</w:t>
-      </w:r>
-    </w:p>
-    <w:p>
-      <w:pPr>
-        <w:pStyle w:val="Normal"/>
-        <w:rPr/>
-      </w:pPr>
-      <w:r>
-        <w:rPr>
-          <w:sz w:val="26"/>
-          <w:szCs w:val="26"/>
-        </w:rPr>
-        <w:t xml:space="preserve">– </w:t>
-      </w:r>
-      <w:r>
-        <w:rPr>
-          <w:sz w:val="26"/>
-          <w:szCs w:val="26"/>
-        </w:rPr>
-        <w:t>Subsidieloket</w:t>
-      </w:r>
-    </w:p>
-    <w:p>
-      <w:pPr>
-        <w:pStyle w:val="Normal"/>
-        <w:rPr/>
-      </w:pPr>
-      <w:r>
-        <w:rPr>
-          <w:sz w:val="26"/>
-          <w:szCs w:val="26"/>
-        </w:rPr>
-        <w:t xml:space="preserve">– </w:t>
-      </w:r>
-      <w:r>
-        <w:rPr>
-          <w:sz w:val="26"/>
-          <w:szCs w:val="26"/>
-        </w:rPr>
-        <w:t>Waterloket (vragen over water en riolering)</w:t>
-      </w:r>
-    </w:p>
-    <w:p>
-      <w:pPr>
-        <w:pStyle w:val="Normal"/>
-        <w:rPr>
-          <w:sz w:val="26"/>
-          <w:szCs w:val="26"/>
-        </w:rPr>
-      </w:pPr>
-      <w:r>
-        <w:rPr>
-          <w:sz w:val="26"/>
-          <w:szCs w:val="26"/>
-        </w:rPr>
-      </w:r>
-    </w:p>
-    <w:p>
-      <w:pPr>
-        <w:pStyle w:val="Normal"/>
-        <w:rPr>
-          <w:sz w:val="26"/>
-          <w:szCs w:val="26"/>
-        </w:rPr>
+      </w:pPr>
+      <w:r>
+        <w:rPr/>
+      </w:r>
+    </w:p>
+    <w:p>
+      <w:pPr>
+        <w:pStyle w:val="Normal"/>
+        <w:rPr/>
       </w:pPr>
       <w:r>
         <w:rPr>
@@ -3096,14 +3369,7 @@
           <w:sz w:val="26"/>
           <w:szCs w:val="26"/>
         </w:rPr>
-        <w:t xml:space="preserve">7. Overlast doorgeven </w:t>
-      </w:r>
-      <w:r>
-        <w:rPr>
-          <w:sz w:val="26"/>
-          <w:szCs w:val="26"/>
-        </w:rPr>
-        <w:t>↔ Advieslijn</w:t>
+        <w:t>7. Overlast doorgeven ↔ Advieslijn</w:t>
       </w:r>
     </w:p>
     <w:p>
@@ -3143,6 +3409,46 @@
           <w:szCs w:val="26"/>
         </w:rPr>
         <w:t>https://www.rotterdam.nl/wonen-leven/bouwen/</w:t>
+      </w:r>
+    </w:p>
+    <w:p>
+      <w:pPr>
+        <w:pStyle w:val="Normal"/>
+        <w:rPr>
+          <w:b/>
+          <w:b/>
+          <w:bCs/>
+          <w:sz w:val="26"/>
+          <w:szCs w:val="26"/>
+        </w:rPr>
+      </w:pPr>
+      <w:r>
+        <w:rPr>
+          <w:b/>
+          <w:bCs/>
+          <w:sz w:val="26"/>
+          <w:szCs w:val="26"/>
+        </w:rPr>
+      </w:r>
+    </w:p>
+    <w:p>
+      <w:pPr>
+        <w:pStyle w:val="Normal"/>
+        <w:rPr>
+          <w:b/>
+          <w:b/>
+          <w:bCs/>
+          <w:sz w:val="26"/>
+          <w:szCs w:val="26"/>
+        </w:rPr>
+      </w:pPr>
+      <w:r>
+        <w:rPr>
+          <w:b/>
+          <w:bCs/>
+          <w:sz w:val="26"/>
+          <w:szCs w:val="26"/>
+        </w:rPr>
       </w:r>
     </w:p>
     <w:p>
@@ -3314,10 +3620,7 @@
           <w:ilvl w:val="0"/>
           <w:numId w:val="2"/>
         </w:numPr>
-        <w:rPr>
-          <w:sz w:val="26"/>
-          <w:szCs w:val="26"/>
-        </w:rPr>
+        <w:rPr/>
       </w:pPr>
       <w:r>
         <w:rPr>
@@ -3325,6 +3628,23 @@
           <w:szCs w:val="26"/>
         </w:rPr>
         <w:t>Ondernemers in de kinderopvang.</w:t>
+      </w:r>
+    </w:p>
+    <w:p>
+      <w:pPr>
+        <w:pStyle w:val="Normal"/>
+        <w:numPr>
+          <w:ilvl w:val="0"/>
+          <w:numId w:val="2"/>
+        </w:numPr>
+        <w:rPr/>
+      </w:pPr>
+      <w:r>
+        <w:rPr>
+          <w:sz w:val="26"/>
+          <w:szCs w:val="26"/>
+        </w:rPr>
+        <w:t>Ondernemersbalie/Ondernemersloket</w:t>
       </w:r>
     </w:p>
     <w:p>
@@ -3791,6 +4111,1014 @@
           <w:szCs w:val="26"/>
         </w:rPr>
         <w:t>- De trouwambtenaar (rotterdam.nl)</w:t>
+      </w:r>
+    </w:p>
+    <w:p>
+      <w:pPr>
+        <w:pStyle w:val="Normal"/>
+        <w:rPr>
+          <w:sz w:val="26"/>
+          <w:szCs w:val="26"/>
+        </w:rPr>
+      </w:pPr>
+      <w:r>
+        <w:rPr>
+          <w:sz w:val="26"/>
+          <w:szCs w:val="26"/>
+        </w:rPr>
+      </w:r>
+    </w:p>
+    <w:p>
+      <w:pPr>
+        <w:pStyle w:val="Normal"/>
+        <w:rPr>
+          <w:sz w:val="26"/>
+          <w:szCs w:val="26"/>
+        </w:rPr>
+      </w:pPr>
+      <w:r>
+        <w:rPr>
+          <w:sz w:val="26"/>
+          <w:szCs w:val="26"/>
+        </w:rPr>
+      </w:r>
+    </w:p>
+    <w:p>
+      <w:pPr>
+        <w:pStyle w:val="Normal"/>
+        <w:rPr>
+          <w:sz w:val="26"/>
+          <w:szCs w:val="26"/>
+        </w:rPr>
+      </w:pPr>
+      <w:r>
+        <w:rPr>
+          <w:sz w:val="26"/>
+          <w:szCs w:val="26"/>
+        </w:rPr>
+      </w:r>
+    </w:p>
+    <w:p>
+      <w:pPr>
+        <w:pStyle w:val="Normal"/>
+        <w:rPr>
+          <w:sz w:val="26"/>
+          <w:szCs w:val="26"/>
+        </w:rPr>
+      </w:pPr>
+      <w:r>
+        <w:rPr>
+          <w:sz w:val="26"/>
+          <w:szCs w:val="26"/>
+        </w:rPr>
+      </w:r>
+    </w:p>
+    <w:p>
+      <w:pPr>
+        <w:pStyle w:val="Normal"/>
+        <w:rPr>
+          <w:b/>
+          <w:b/>
+          <w:bCs/>
+          <w:sz w:val="26"/>
+          <w:szCs w:val="26"/>
+          <w:u w:val="single"/>
+        </w:rPr>
+      </w:pPr>
+      <w:r>
+        <w:rPr>
+          <w:b/>
+          <w:bCs/>
+          <w:sz w:val="26"/>
+          <w:szCs w:val="26"/>
+          <w:u w:val="single"/>
+        </w:rPr>
+        <w:t>Paspoort:</w:t>
+      </w:r>
+    </w:p>
+    <w:p>
+      <w:pPr>
+        <w:pStyle w:val="Normal"/>
+        <w:rPr>
+          <w:sz w:val="26"/>
+          <w:szCs w:val="26"/>
+        </w:rPr>
+      </w:pPr>
+      <w:r>
+        <w:rPr>
+          <w:sz w:val="26"/>
+          <w:szCs w:val="26"/>
+        </w:rPr>
+      </w:r>
+    </w:p>
+    <w:tbl>
+      <w:tblPr>
+        <w:tblW w:w="9638" w:type="dxa"/>
+        <w:jc w:val="left"/>
+        <w:tblInd w:w="0" w:type="dxa"/>
+        <w:tblBorders>
+          <w:top w:val="single" w:sz="2" w:space="0" w:color="000000"/>
+          <w:left w:val="single" w:sz="2" w:space="0" w:color="000000"/>
+        </w:tblBorders>
+        <w:tblCellMar>
+          <w:top w:w="55" w:type="dxa"/>
+          <w:left w:w="55" w:type="dxa"/>
+          <w:bottom w:w="55" w:type="dxa"/>
+          <w:right w:w="55" w:type="dxa"/>
+        </w:tblCellMar>
+      </w:tblPr>
+      <w:tblGrid>
+        <w:gridCol w:w="3212"/>
+        <w:gridCol w:w="3213"/>
+        <w:gridCol w:w="3213"/>
+      </w:tblGrid>
+      <w:tr>
+        <w:trPr>
+          <w:trHeight w:val="675" w:hRule="atLeast"/>
+        </w:trPr>
+        <w:tc>
+          <w:tcPr>
+            <w:tcW w:w="3212" w:type="dxa"/>
+            <w:tcBorders>
+              <w:top w:val="single" w:sz="2" w:space="0" w:color="000000"/>
+              <w:left w:val="single" w:sz="2" w:space="0" w:color="000000"/>
+            </w:tcBorders>
+            <w:shd w:fill="auto" w:val="clear"/>
+          </w:tcPr>
+          <w:p>
+            <w:pPr>
+              <w:pStyle w:val="TableContents"/>
+              <w:jc w:val="center"/>
+              <w:rPr/>
+            </w:pPr>
+            <w:r>
+              <w:rPr/>
+              <w:t>&lt;12</w:t>
+            </w:r>
+          </w:p>
+          <w:p>
+            <w:pPr>
+              <w:pStyle w:val="TableContents"/>
+              <w:jc w:val="center"/>
+              <w:rPr/>
+            </w:pPr>
+            <w:r>
+              <w:rPr/>
+              <w:t xml:space="preserve">– </w:t>
+            </w:r>
+            <w:r>
+              <w:rPr/>
+              <w:t>aanvragen door ouder</w:t>
+            </w:r>
+          </w:p>
+          <w:p>
+            <w:pPr>
+              <w:pStyle w:val="TableContents"/>
+              <w:jc w:val="center"/>
+              <w:rPr/>
+            </w:pPr>
+            <w:r>
+              <w:rPr/>
+              <w:t xml:space="preserve">– </w:t>
+            </w:r>
+            <w:r>
+              <w:rPr/>
+              <w:t>afhalen door ouder</w:t>
+            </w:r>
+          </w:p>
+          <w:p>
+            <w:pPr>
+              <w:pStyle w:val="TableContents"/>
+              <w:jc w:val="center"/>
+              <w:rPr/>
+            </w:pPr>
+            <w:r>
+              <w:rPr/>
+            </w:r>
+          </w:p>
+        </w:tc>
+        <w:tc>
+          <w:tcPr>
+            <w:tcW w:w="3213" w:type="dxa"/>
+            <w:tcBorders>
+              <w:top w:val="single" w:sz="2" w:space="0" w:color="000000"/>
+              <w:left w:val="single" w:sz="2" w:space="0" w:color="000000"/>
+            </w:tcBorders>
+            <w:shd w:fill="auto" w:val="clear"/>
+          </w:tcPr>
+          <w:p>
+            <w:pPr>
+              <w:pStyle w:val="TableContents"/>
+              <w:jc w:val="center"/>
+              <w:rPr/>
+            </w:pPr>
+            <w:r>
+              <w:rPr/>
+              <w:t>12 – 17</w:t>
+            </w:r>
+          </w:p>
+          <w:p>
+            <w:pPr>
+              <w:pStyle w:val="TableContents"/>
+              <w:jc w:val="center"/>
+              <w:rPr/>
+            </w:pPr>
+            <w:r>
+              <w:rPr/>
+              <w:t xml:space="preserve">– </w:t>
+            </w:r>
+            <w:r>
+              <w:rPr/>
+              <w:t>aanvragen van kind mag</w:t>
+            </w:r>
+          </w:p>
+          <w:p>
+            <w:pPr>
+              <w:pStyle w:val="TableContents"/>
+              <w:jc w:val="center"/>
+              <w:rPr/>
+            </w:pPr>
+            <w:r>
+              <w:rPr/>
+              <w:t xml:space="preserve">– </w:t>
+            </w:r>
+            <w:r>
+              <w:rPr/>
+              <w:t>afhalen van kind mag</w:t>
+            </w:r>
+          </w:p>
+          <w:p>
+            <w:pPr>
+              <w:pStyle w:val="TableContents"/>
+              <w:jc w:val="center"/>
+              <w:rPr/>
+            </w:pPr>
+            <w:r>
+              <w:rPr/>
+            </w:r>
+          </w:p>
+        </w:tc>
+        <w:tc>
+          <w:tcPr>
+            <w:tcW w:w="3213" w:type="dxa"/>
+            <w:tcBorders>
+              <w:top w:val="single" w:sz="2" w:space="0" w:color="000000"/>
+              <w:left w:val="single" w:sz="2" w:space="0" w:color="000000"/>
+              <w:right w:val="single" w:sz="2" w:space="0" w:color="000000"/>
+              <w:insideV w:val="single" w:sz="2" w:space="0" w:color="000000"/>
+            </w:tcBorders>
+            <w:shd w:fill="auto" w:val="clear"/>
+          </w:tcPr>
+          <w:p>
+            <w:pPr>
+              <w:pStyle w:val="TableContents"/>
+              <w:jc w:val="center"/>
+              <w:rPr/>
+            </w:pPr>
+            <w:r>
+              <w:rPr/>
+              <w:t>18 jaar en ouder</w:t>
+            </w:r>
+          </w:p>
+          <w:p>
+            <w:pPr>
+              <w:pStyle w:val="TableContents"/>
+              <w:jc w:val="center"/>
+              <w:rPr/>
+            </w:pPr>
+            <w:r>
+              <w:rPr/>
+              <w:t>geen toestemming nodig</w:t>
+            </w:r>
+          </w:p>
+        </w:tc>
+      </w:tr>
+      <w:tr>
+        <w:trPr>
+          <w:trHeight w:val="1363" w:hRule="atLeast"/>
+        </w:trPr>
+        <w:tc>
+          <w:tcPr>
+            <w:tcW w:w="3212" w:type="dxa"/>
+            <w:tcBorders>
+              <w:top w:val="single" w:sz="2" w:space="0" w:color="000000"/>
+              <w:left w:val="single" w:sz="2" w:space="0" w:color="000000"/>
+              <w:bottom w:val="single" w:sz="2" w:space="0" w:color="000000"/>
+              <w:insideH w:val="single" w:sz="2" w:space="0" w:color="000000"/>
+            </w:tcBorders>
+            <w:shd w:fill="auto" w:val="clear"/>
+          </w:tcPr>
+          <w:p>
+            <w:pPr>
+              <w:pStyle w:val="TableContents"/>
+              <w:jc w:val="center"/>
+              <w:rPr/>
+            </w:pPr>
+            <w:r>
+              <w:rPr/>
+              <w:t>toestemming van beide gezaghouders</w:t>
+            </w:r>
+          </w:p>
+          <w:p>
+            <w:pPr>
+              <w:pStyle w:val="TableContents"/>
+              <w:jc w:val="center"/>
+              <w:rPr/>
+            </w:pPr>
+            <w:r>
+              <w:rPr/>
+            </w:r>
+          </w:p>
+          <w:p>
+            <w:pPr>
+              <w:pStyle w:val="TableContents"/>
+              <w:jc w:val="center"/>
+              <w:rPr>
+                <w:b/>
+                <w:b/>
+                <w:bCs/>
+              </w:rPr>
+            </w:pPr>
+            <w:r>
+              <w:rPr>
+                <w:b/>
+                <w:bCs/>
+              </w:rPr>
+              <w:t>Een  ouder niet aanwezig:</w:t>
+            </w:r>
+          </w:p>
+          <w:p>
+            <w:pPr>
+              <w:pStyle w:val="TableContents"/>
+              <w:jc w:val="center"/>
+              <w:rPr>
+                <w:b/>
+                <w:b/>
+                <w:bCs/>
+              </w:rPr>
+            </w:pPr>
+            <w:r>
+              <w:rPr>
+                <w:b/>
+                <w:bCs/>
+              </w:rPr>
+              <w:t>Toestemmingsformulier +</w:t>
+            </w:r>
+          </w:p>
+          <w:p>
+            <w:pPr>
+              <w:pStyle w:val="TableContents"/>
+              <w:jc w:val="center"/>
+              <w:rPr>
+                <w:b/>
+                <w:b/>
+                <w:bCs/>
+              </w:rPr>
+            </w:pPr>
+            <w:r>
+              <w:rPr>
+                <w:b/>
+                <w:bCs/>
+              </w:rPr>
+              <w:t>kopie identiteitsbewijs</w:t>
+            </w:r>
+          </w:p>
+        </w:tc>
+        <w:tc>
+          <w:tcPr>
+            <w:tcW w:w="3213" w:type="dxa"/>
+            <w:tcBorders>
+              <w:top w:val="single" w:sz="2" w:space="0" w:color="000000"/>
+              <w:left w:val="single" w:sz="2" w:space="0" w:color="000000"/>
+              <w:bottom w:val="single" w:sz="2" w:space="0" w:color="000000"/>
+              <w:insideH w:val="single" w:sz="2" w:space="0" w:color="000000"/>
+            </w:tcBorders>
+            <w:shd w:fill="auto" w:val="clear"/>
+          </w:tcPr>
+          <w:p>
+            <w:pPr>
+              <w:pStyle w:val="TableContents"/>
+              <w:jc w:val="center"/>
+              <w:rPr/>
+            </w:pPr>
+            <w:r>
+              <w:rPr/>
+              <w:t xml:space="preserve">toestemming van beide </w:t>
+            </w:r>
+          </w:p>
+          <w:p>
+            <w:pPr>
+              <w:pStyle w:val="TableContents"/>
+              <w:jc w:val="center"/>
+              <w:rPr/>
+            </w:pPr>
+            <w:r>
+              <w:rPr/>
+              <w:t>gezaghouders</w:t>
+            </w:r>
+          </w:p>
+        </w:tc>
+        <w:tc>
+          <w:tcPr>
+            <w:tcW w:w="3213" w:type="dxa"/>
+            <w:tcBorders>
+              <w:top w:val="single" w:sz="2" w:space="0" w:color="000000"/>
+              <w:left w:val="single" w:sz="2" w:space="0" w:color="000000"/>
+              <w:bottom w:val="single" w:sz="2" w:space="0" w:color="000000"/>
+              <w:right w:val="single" w:sz="2" w:space="0" w:color="000000"/>
+              <w:insideH w:val="single" w:sz="2" w:space="0" w:color="000000"/>
+              <w:insideV w:val="single" w:sz="2" w:space="0" w:color="000000"/>
+            </w:tcBorders>
+            <w:shd w:fill="auto" w:val="clear"/>
+          </w:tcPr>
+          <w:p>
+            <w:pPr>
+              <w:pStyle w:val="TableContents"/>
+              <w:rPr/>
+            </w:pPr>
+            <w:r>
+              <w:rPr/>
+            </w:r>
+          </w:p>
+        </w:tc>
+      </w:tr>
+    </w:tbl>
+    <w:p>
+      <w:pPr>
+        <w:pStyle w:val="Normal"/>
+        <w:rPr>
+          <w:sz w:val="26"/>
+          <w:szCs w:val="26"/>
+        </w:rPr>
+      </w:pPr>
+      <w:r>
+        <w:rPr>
+          <w:sz w:val="26"/>
+          <w:szCs w:val="26"/>
+        </w:rPr>
+      </w:r>
+    </w:p>
+    <w:p>
+      <w:pPr>
+        <w:pStyle w:val="Normal"/>
+        <w:rPr>
+          <w:b/>
+          <w:b/>
+          <w:bCs/>
+          <w:sz w:val="26"/>
+          <w:szCs w:val="26"/>
+          <w:u w:val="single"/>
+        </w:rPr>
+      </w:pPr>
+      <w:r>
+        <w:rPr>
+          <w:b/>
+          <w:bCs/>
+          <w:sz w:val="26"/>
+          <w:szCs w:val="26"/>
+          <w:u w:val="single"/>
+        </w:rPr>
+      </w:r>
+    </w:p>
+    <w:p>
+      <w:pPr>
+        <w:pStyle w:val="Normal"/>
+        <w:rPr>
+          <w:b/>
+          <w:b/>
+          <w:bCs/>
+          <w:sz w:val="26"/>
+          <w:szCs w:val="26"/>
+          <w:u w:val="single"/>
+        </w:rPr>
+      </w:pPr>
+      <w:r>
+        <w:rPr>
+          <w:b/>
+          <w:bCs/>
+          <w:sz w:val="26"/>
+          <w:szCs w:val="26"/>
+          <w:u w:val="single"/>
+        </w:rPr>
+        <w:t>Nederlands identiteitsbewijs:</w:t>
+      </w:r>
+    </w:p>
+    <w:p>
+      <w:pPr>
+        <w:pStyle w:val="Normal"/>
+        <w:rPr>
+          <w:sz w:val="26"/>
+          <w:szCs w:val="26"/>
+        </w:rPr>
+      </w:pPr>
+      <w:r>
+        <w:rPr>
+          <w:sz w:val="26"/>
+          <w:szCs w:val="26"/>
+        </w:rPr>
+      </w:r>
+    </w:p>
+    <w:tbl>
+      <w:tblPr>
+        <w:tblW w:w="9638" w:type="dxa"/>
+        <w:jc w:val="left"/>
+        <w:tblInd w:w="0" w:type="dxa"/>
+        <w:tblBorders>
+          <w:top w:val="single" w:sz="2" w:space="0" w:color="000000"/>
+          <w:left w:val="single" w:sz="2" w:space="0" w:color="000000"/>
+          <w:bottom w:val="single" w:sz="2" w:space="0" w:color="000000"/>
+          <w:insideH w:val="single" w:sz="2" w:space="0" w:color="000000"/>
+        </w:tblBorders>
+        <w:tblCellMar>
+          <w:top w:w="55" w:type="dxa"/>
+          <w:left w:w="55" w:type="dxa"/>
+          <w:bottom w:w="55" w:type="dxa"/>
+          <w:right w:w="55" w:type="dxa"/>
+        </w:tblCellMar>
+      </w:tblPr>
+      <w:tblGrid>
+        <w:gridCol w:w="4819"/>
+        <w:gridCol w:w="4818"/>
+      </w:tblGrid>
+      <w:tr>
+        <w:trPr/>
+        <w:tc>
+          <w:tcPr>
+            <w:tcW w:w="4819" w:type="dxa"/>
+            <w:tcBorders>
+              <w:top w:val="single" w:sz="2" w:space="0" w:color="000000"/>
+              <w:left w:val="single" w:sz="2" w:space="0" w:color="000000"/>
+              <w:bottom w:val="single" w:sz="2" w:space="0" w:color="000000"/>
+              <w:insideH w:val="single" w:sz="2" w:space="0" w:color="000000"/>
+            </w:tcBorders>
+            <w:shd w:fill="auto" w:val="clear"/>
+          </w:tcPr>
+          <w:p>
+            <w:pPr>
+              <w:pStyle w:val="TableContents"/>
+              <w:rPr/>
+            </w:pPr>
+            <w:r>
+              <w:rPr/>
+              <w:t xml:space="preserve"> </w:t>
+            </w:r>
+            <w:r>
+              <w:rPr/>
+              <w:t>&lt; 12</w:t>
+            </w:r>
+          </w:p>
+          <w:p>
+            <w:pPr>
+              <w:pStyle w:val="TableContents"/>
+              <w:rPr/>
+            </w:pPr>
+            <w:r>
+              <w:rPr/>
+            </w:r>
+          </w:p>
+        </w:tc>
+        <w:tc>
+          <w:tcPr>
+            <w:tcW w:w="4818" w:type="dxa"/>
+            <w:tcBorders>
+              <w:top w:val="single" w:sz="2" w:space="0" w:color="000000"/>
+              <w:left w:val="single" w:sz="2" w:space="0" w:color="000000"/>
+              <w:bottom w:val="single" w:sz="2" w:space="0" w:color="000000"/>
+              <w:right w:val="single" w:sz="2" w:space="0" w:color="000000"/>
+              <w:insideH w:val="single" w:sz="2" w:space="0" w:color="000000"/>
+              <w:insideV w:val="single" w:sz="2" w:space="0" w:color="000000"/>
+            </w:tcBorders>
+            <w:shd w:fill="auto" w:val="clear"/>
+          </w:tcPr>
+          <w:p>
+            <w:pPr>
+              <w:pStyle w:val="TableContents"/>
+              <w:rPr/>
+            </w:pPr>
+            <w:r>
+              <w:rPr/>
+              <w:t>&gt; 12</w:t>
+            </w:r>
+          </w:p>
+          <w:p>
+            <w:pPr>
+              <w:pStyle w:val="TableContents"/>
+              <w:rPr/>
+            </w:pPr>
+            <w:r>
+              <w:rPr/>
+              <w:t>-aanvragen en afhalen mag door het kind zelf.</w:t>
+            </w:r>
+          </w:p>
+          <w:p>
+            <w:pPr>
+              <w:pStyle w:val="TableContents"/>
+              <w:rPr/>
+            </w:pPr>
+            <w:r>
+              <w:rPr/>
+            </w:r>
+          </w:p>
+        </w:tc>
+      </w:tr>
+      <w:tr>
+        <w:trPr/>
+        <w:tc>
+          <w:tcPr>
+            <w:tcW w:w="4819" w:type="dxa"/>
+            <w:tcBorders>
+              <w:top w:val="single" w:sz="2" w:space="0" w:color="000000"/>
+              <w:left w:val="single" w:sz="2" w:space="0" w:color="000000"/>
+              <w:bottom w:val="single" w:sz="2" w:space="0" w:color="000000"/>
+              <w:insideH w:val="single" w:sz="2" w:space="0" w:color="000000"/>
+            </w:tcBorders>
+            <w:shd w:fill="auto" w:val="clear"/>
+          </w:tcPr>
+          <w:p>
+            <w:pPr>
+              <w:pStyle w:val="TableContents"/>
+              <w:rPr/>
+            </w:pPr>
+            <w:r>
+              <w:rPr/>
+              <w:t>toestemming van de ouders nodig</w:t>
+            </w:r>
+          </w:p>
+          <w:p>
+            <w:pPr>
+              <w:pStyle w:val="TableContents"/>
+              <w:rPr/>
+            </w:pPr>
+            <w:r>
+              <w:rPr/>
+            </w:r>
+          </w:p>
+          <w:p>
+            <w:pPr>
+              <w:pStyle w:val="TableContents"/>
+              <w:rPr>
+                <w:b/>
+                <w:b/>
+                <w:bCs/>
+              </w:rPr>
+            </w:pPr>
+            <w:r>
+              <w:rPr>
+                <w:b/>
+                <w:bCs/>
+              </w:rPr>
+              <w:t>Een ouder niet aanwezig:</w:t>
+            </w:r>
+          </w:p>
+          <w:p>
+            <w:pPr>
+              <w:pStyle w:val="TableContents"/>
+              <w:rPr>
+                <w:b/>
+                <w:b/>
+                <w:bCs/>
+              </w:rPr>
+            </w:pPr>
+            <w:r>
+              <w:rPr>
+                <w:b/>
+                <w:bCs/>
+              </w:rPr>
+              <w:t xml:space="preserve">Toestemmingsformulier + </w:t>
+            </w:r>
+          </w:p>
+          <w:p>
+            <w:pPr>
+              <w:pStyle w:val="TableContents"/>
+              <w:rPr>
+                <w:b/>
+                <w:b/>
+                <w:bCs/>
+              </w:rPr>
+            </w:pPr>
+            <w:r>
+              <w:rPr>
+                <w:b/>
+                <w:bCs/>
+              </w:rPr>
+              <w:t>kopie identiteitsbewijs</w:t>
+            </w:r>
+          </w:p>
+          <w:p>
+            <w:pPr>
+              <w:pStyle w:val="TableContents"/>
+              <w:rPr/>
+            </w:pPr>
+            <w:r>
+              <w:rPr/>
+            </w:r>
+          </w:p>
+        </w:tc>
+        <w:tc>
+          <w:tcPr>
+            <w:tcW w:w="4818" w:type="dxa"/>
+            <w:tcBorders>
+              <w:top w:val="single" w:sz="2" w:space="0" w:color="000000"/>
+              <w:left w:val="single" w:sz="2" w:space="0" w:color="000000"/>
+              <w:bottom w:val="single" w:sz="2" w:space="0" w:color="000000"/>
+              <w:right w:val="single" w:sz="2" w:space="0" w:color="000000"/>
+              <w:insideH w:val="single" w:sz="2" w:space="0" w:color="000000"/>
+              <w:insideV w:val="single" w:sz="2" w:space="0" w:color="000000"/>
+            </w:tcBorders>
+            <w:shd w:fill="auto" w:val="clear"/>
+          </w:tcPr>
+          <w:p>
+            <w:pPr>
+              <w:pStyle w:val="TableContents"/>
+              <w:rPr/>
+            </w:pPr>
+            <w:r>
+              <w:rPr/>
+              <w:t>geen toestemming van de ouders nodig</w:t>
+            </w:r>
+          </w:p>
+        </w:tc>
+      </w:tr>
+    </w:tbl>
+    <w:p>
+      <w:pPr>
+        <w:pStyle w:val="Normal"/>
+        <w:rPr>
+          <w:sz w:val="26"/>
+          <w:szCs w:val="26"/>
+        </w:rPr>
+      </w:pPr>
+      <w:r>
+        <w:rPr>
+          <w:sz w:val="26"/>
+          <w:szCs w:val="26"/>
+        </w:rPr>
+      </w:r>
+    </w:p>
+    <w:p>
+      <w:pPr>
+        <w:pStyle w:val="Normal"/>
+        <w:rPr>
+          <w:sz w:val="26"/>
+          <w:szCs w:val="26"/>
+        </w:rPr>
+      </w:pPr>
+      <w:r>
+        <w:rPr>
+          <w:sz w:val="26"/>
+          <w:szCs w:val="26"/>
+        </w:rPr>
+        <w:t xml:space="preserve">Let op: </w:t>
+      </w:r>
+    </w:p>
+    <w:p>
+      <w:pPr>
+        <w:pStyle w:val="Normal"/>
+        <w:rPr>
+          <w:sz w:val="26"/>
+          <w:szCs w:val="26"/>
+        </w:rPr>
+      </w:pPr>
+      <w:r>
+        <w:rPr>
+          <w:sz w:val="26"/>
+          <w:szCs w:val="26"/>
+        </w:rPr>
+        <w:t>Er is een verschil tussen het aanvragen van een identiteitsbewijs en het daadwerkelijk op reis gaan met een kind.</w:t>
+      </w:r>
+    </w:p>
+    <w:p>
+      <w:pPr>
+        <w:pStyle w:val="Normal"/>
+        <w:rPr>
+          <w:sz w:val="26"/>
+          <w:szCs w:val="26"/>
+        </w:rPr>
+      </w:pPr>
+      <w:r>
+        <w:rPr>
+          <w:sz w:val="26"/>
+          <w:szCs w:val="26"/>
+        </w:rPr>
+      </w:r>
+    </w:p>
+    <w:p>
+      <w:pPr>
+        <w:pStyle w:val="Normal"/>
+        <w:rPr>
+          <w:sz w:val="26"/>
+          <w:szCs w:val="26"/>
+        </w:rPr>
+      </w:pPr>
+      <w:r>
+        <w:rPr>
+          <w:sz w:val="26"/>
+          <w:szCs w:val="26"/>
+        </w:rPr>
+        <w:t xml:space="preserve">– </w:t>
+      </w:r>
+      <w:r>
+        <w:rPr>
+          <w:sz w:val="26"/>
+          <w:szCs w:val="26"/>
+        </w:rPr>
+        <w:t>WOZ-taxatieverslag</w:t>
+      </w:r>
+    </w:p>
+    <w:p>
+      <w:pPr>
+        <w:pStyle w:val="Normal"/>
+        <w:rPr>
+          <w:sz w:val="26"/>
+          <w:szCs w:val="26"/>
+        </w:rPr>
+      </w:pPr>
+      <w:r>
+        <w:rPr>
+          <w:sz w:val="26"/>
+          <w:szCs w:val="26"/>
+        </w:rPr>
+        <w:t xml:space="preserve">– </w:t>
+      </w:r>
+      <w:r>
+        <w:rPr>
+          <w:sz w:val="26"/>
+          <w:szCs w:val="26"/>
+        </w:rPr>
+        <w:t>WOZ-inlichtingenformulier</w:t>
+      </w:r>
+    </w:p>
+    <w:p>
+      <w:pPr>
+        <w:pStyle w:val="Normal"/>
+        <w:rPr>
+          <w:sz w:val="26"/>
+          <w:szCs w:val="26"/>
+        </w:rPr>
+      </w:pPr>
+      <w:r>
+        <w:rPr>
+          <w:sz w:val="26"/>
+          <w:szCs w:val="26"/>
+        </w:rPr>
+      </w:r>
+    </w:p>
+    <w:p>
+      <w:pPr>
+        <w:pStyle w:val="Normal"/>
+        <w:rPr>
+          <w:sz w:val="26"/>
+          <w:szCs w:val="26"/>
+        </w:rPr>
+      </w:pPr>
+      <w:r>
+        <w:rPr>
+          <w:sz w:val="26"/>
+          <w:szCs w:val="26"/>
+        </w:rPr>
+        <w:t xml:space="preserve">– </w:t>
+      </w:r>
+      <w:r>
+        <w:rPr>
+          <w:sz w:val="26"/>
+          <w:szCs w:val="26"/>
+        </w:rPr>
+        <w:t>WOZ-beschikking (inzien)</w:t>
+      </w:r>
+    </w:p>
+    <w:p>
+      <w:pPr>
+        <w:pStyle w:val="Normal"/>
+        <w:rPr>
+          <w:sz w:val="26"/>
+          <w:szCs w:val="26"/>
+        </w:rPr>
+      </w:pPr>
+      <w:r>
+        <w:rPr>
+          <w:sz w:val="26"/>
+          <w:szCs w:val="26"/>
+        </w:rPr>
+      </w:r>
+    </w:p>
+    <w:p>
+      <w:pPr>
+        <w:pStyle w:val="Normal"/>
+        <w:rPr>
+          <w:sz w:val="26"/>
+          <w:szCs w:val="26"/>
+        </w:rPr>
+      </w:pPr>
+      <w:r>
+        <w:rPr>
+          <w:sz w:val="26"/>
+          <w:szCs w:val="26"/>
+        </w:rPr>
+      </w:r>
+    </w:p>
+    <w:p>
+      <w:pPr>
+        <w:pStyle w:val="Normal"/>
+        <w:rPr>
+          <w:sz w:val="26"/>
+          <w:szCs w:val="26"/>
+        </w:rPr>
+      </w:pPr>
+      <w:r>
+        <w:rPr>
+          <w:sz w:val="26"/>
+          <w:szCs w:val="26"/>
+        </w:rPr>
+      </w:r>
+    </w:p>
+    <w:p>
+      <w:pPr>
+        <w:pStyle w:val="Normal"/>
+        <w:rPr>
+          <w:sz w:val="26"/>
+          <w:szCs w:val="26"/>
+        </w:rPr>
+      </w:pPr>
+      <w:r>
+        <w:rPr>
+          <w:sz w:val="26"/>
+          <w:szCs w:val="26"/>
+        </w:rPr>
+      </w:r>
+    </w:p>
+    <w:p>
+      <w:pPr>
+        <w:pStyle w:val="Normal"/>
+        <w:rPr>
+          <w:sz w:val="26"/>
+          <w:szCs w:val="26"/>
+        </w:rPr>
+      </w:pPr>
+      <w:r>
+        <w:rPr>
+          <w:sz w:val="26"/>
+          <w:szCs w:val="26"/>
+        </w:rPr>
+      </w:r>
+    </w:p>
+    <w:p>
+      <w:pPr>
+        <w:pStyle w:val="Normal"/>
+        <w:rPr>
+          <w:sz w:val="26"/>
+          <w:szCs w:val="26"/>
+        </w:rPr>
+      </w:pPr>
+      <w:r>
+        <w:rPr>
+          <w:sz w:val="26"/>
+          <w:szCs w:val="26"/>
+        </w:rPr>
+      </w:r>
+    </w:p>
+    <w:p>
+      <w:pPr>
+        <w:pStyle w:val="Normal"/>
+        <w:rPr>
+          <w:sz w:val="26"/>
+          <w:szCs w:val="26"/>
+        </w:rPr>
+      </w:pPr>
+      <w:r>
+        <w:rPr>
+          <w:sz w:val="26"/>
+          <w:szCs w:val="26"/>
+        </w:rPr>
+      </w:r>
+    </w:p>
+    <w:p>
+      <w:pPr>
+        <w:pStyle w:val="Normal"/>
+        <w:rPr>
+          <w:sz w:val="26"/>
+          <w:szCs w:val="26"/>
+        </w:rPr>
+      </w:pPr>
+      <w:r>
+        <w:rPr>
+          <w:sz w:val="26"/>
+          <w:szCs w:val="26"/>
+        </w:rPr>
+      </w:r>
+    </w:p>
+    <w:p>
+      <w:pPr>
+        <w:pStyle w:val="Normal"/>
+        <w:rPr>
+          <w:sz w:val="26"/>
+          <w:szCs w:val="26"/>
+        </w:rPr>
+      </w:pPr>
+      <w:r>
+        <w:rPr>
+          <w:sz w:val="26"/>
+          <w:szCs w:val="26"/>
+        </w:rPr>
       </w:r>
     </w:p>
     <w:p>
@@ -5866,7 +7194,7 @@
       </w:pPr>
       <w:r>
         <w:rPr/>
-        <w:t>Vergunning inname openbare grond</w:t>
+        <w:t>Vergunning inname openbare grond (reclamezuilen, plantenbakken, straatmeubilair)</w:t>
       </w:r>
     </w:p>
     <w:p>
@@ -5894,7 +7222,14 @@
       </w:pPr>
       <w:r>
         <w:rPr/>
-        <w:t>Tijdelijke verkeersmaatregel</w:t>
+        <w:t xml:space="preserve">Tijdelijke verkeersmaatregel </w:t>
+      </w:r>
+      <w:r>
+        <w:rPr>
+          <w:b/>
+          <w:bCs/>
+        </w:rPr>
+        <w:t>(TVM)</w:t>
       </w:r>
     </w:p>
     <w:p>
@@ -5908,7 +7243,7 @@
       </w:pPr>
       <w:r>
         <w:rPr/>
-        <w:t>Vergunning gebruik van de weg</w:t>
+        <w:t>Vergunning gebruik van de weg (bouwplaatsen, steigers, verhuisliften)</w:t>
       </w:r>
     </w:p>
     <w:p>
@@ -5945,234 +7280,7 @@
     <w:p>
       <w:pPr>
         <w:pStyle w:val="PreformattedText"/>
-        <w:rPr>
-          <w:rFonts w:ascii="Liberation Serif" w:hAnsi="Liberation Serif"/>
-          <w:b/>
-          <w:b/>
-          <w:bCs/>
-          <w:sz w:val="32"/>
-          <w:szCs w:val="32"/>
-        </w:rPr>
-      </w:pPr>
-      <w:r>
-        <w:rPr>
-          <w:rFonts w:ascii="Liberation Serif" w:hAnsi="Liberation Serif"/>
-          <w:b/>
-          <w:bCs/>
-          <w:sz w:val="32"/>
-          <w:szCs w:val="32"/>
-        </w:rPr>
-      </w:r>
-    </w:p>
-    <w:p>
-      <w:pPr>
-        <w:pStyle w:val="PreformattedText"/>
-        <w:rPr>
-          <w:rFonts w:ascii="Liberation Serif" w:hAnsi="Liberation Serif"/>
-          <w:b/>
-          <w:b/>
-          <w:bCs/>
-          <w:sz w:val="32"/>
-          <w:szCs w:val="32"/>
-        </w:rPr>
-      </w:pPr>
-      <w:r>
-        <w:rPr>
-          <w:rFonts w:ascii="Liberation Serif" w:hAnsi="Liberation Serif"/>
-          <w:b/>
-          <w:bCs/>
-          <w:sz w:val="32"/>
-          <w:szCs w:val="32"/>
-        </w:rPr>
-      </w:r>
-    </w:p>
-    <w:p>
-      <w:pPr>
-        <w:pStyle w:val="PreformattedText"/>
-        <w:rPr>
-          <w:rFonts w:ascii="Liberation Serif" w:hAnsi="Liberation Serif"/>
-          <w:b/>
-          <w:b/>
-          <w:bCs/>
-          <w:sz w:val="32"/>
-          <w:szCs w:val="32"/>
-        </w:rPr>
-      </w:pPr>
-      <w:r>
-        <w:rPr>
-          <w:rFonts w:ascii="Liberation Serif" w:hAnsi="Liberation Serif"/>
-          <w:b/>
-          <w:bCs/>
-          <w:sz w:val="32"/>
-          <w:szCs w:val="32"/>
-        </w:rPr>
-      </w:r>
-    </w:p>
-    <w:p>
-      <w:pPr>
-        <w:pStyle w:val="PreformattedText"/>
-        <w:rPr>
-          <w:rFonts w:ascii="Liberation Serif" w:hAnsi="Liberation Serif"/>
-          <w:b/>
-          <w:b/>
-          <w:bCs/>
-          <w:sz w:val="32"/>
-          <w:szCs w:val="32"/>
-        </w:rPr>
-      </w:pPr>
-      <w:r>
-        <w:rPr>
-          <w:rFonts w:ascii="Liberation Serif" w:hAnsi="Liberation Serif"/>
-          <w:b/>
-          <w:bCs/>
-          <w:sz w:val="32"/>
-          <w:szCs w:val="32"/>
-        </w:rPr>
-      </w:r>
-    </w:p>
-    <w:p>
-      <w:pPr>
-        <w:pStyle w:val="PreformattedText"/>
-        <w:rPr>
-          <w:rFonts w:ascii="Liberation Serif" w:hAnsi="Liberation Serif"/>
-          <w:b/>
-          <w:b/>
-          <w:bCs/>
-          <w:sz w:val="32"/>
-          <w:szCs w:val="32"/>
-        </w:rPr>
-      </w:pPr>
-      <w:r>
-        <w:rPr>
-          <w:rFonts w:ascii="Liberation Serif" w:hAnsi="Liberation Serif"/>
-          <w:b/>
-          <w:bCs/>
-          <w:sz w:val="32"/>
-          <w:szCs w:val="32"/>
-        </w:rPr>
-      </w:r>
-    </w:p>
-    <w:p>
-      <w:pPr>
-        <w:pStyle w:val="PreformattedText"/>
-        <w:rPr>
-          <w:rFonts w:ascii="Liberation Serif" w:hAnsi="Liberation Serif"/>
-          <w:b/>
-          <w:b/>
-          <w:bCs/>
-          <w:sz w:val="32"/>
-          <w:szCs w:val="32"/>
-        </w:rPr>
-      </w:pPr>
-      <w:r>
-        <w:rPr>
-          <w:rFonts w:ascii="Liberation Serif" w:hAnsi="Liberation Serif"/>
-          <w:b/>
-          <w:bCs/>
-          <w:sz w:val="32"/>
-          <w:szCs w:val="32"/>
-        </w:rPr>
-      </w:r>
-    </w:p>
-    <w:p>
-      <w:pPr>
-        <w:pStyle w:val="PreformattedText"/>
-        <w:rPr>
-          <w:rFonts w:ascii="Liberation Serif" w:hAnsi="Liberation Serif"/>
-          <w:b/>
-          <w:b/>
-          <w:bCs/>
-          <w:sz w:val="32"/>
-          <w:szCs w:val="32"/>
-        </w:rPr>
-      </w:pPr>
-      <w:r>
-        <w:rPr>
-          <w:rFonts w:ascii="Liberation Serif" w:hAnsi="Liberation Serif"/>
-          <w:b/>
-          <w:bCs/>
-          <w:sz w:val="32"/>
-          <w:szCs w:val="32"/>
-        </w:rPr>
-      </w:r>
-    </w:p>
-    <w:p>
-      <w:pPr>
-        <w:pStyle w:val="PreformattedText"/>
-        <w:rPr>
-          <w:rFonts w:ascii="Liberation Serif" w:hAnsi="Liberation Serif"/>
-          <w:b/>
-          <w:b/>
-          <w:bCs/>
-          <w:sz w:val="32"/>
-          <w:szCs w:val="32"/>
-        </w:rPr>
-      </w:pPr>
-      <w:r>
-        <w:rPr>
-          <w:rFonts w:ascii="Liberation Serif" w:hAnsi="Liberation Serif"/>
-          <w:b/>
-          <w:bCs/>
-          <w:sz w:val="32"/>
-          <w:szCs w:val="32"/>
-        </w:rPr>
-      </w:r>
-    </w:p>
-    <w:p>
-      <w:pPr>
-        <w:pStyle w:val="PreformattedText"/>
-        <w:rPr>
-          <w:rFonts w:ascii="Liberation Serif" w:hAnsi="Liberation Serif"/>
-          <w:b/>
-          <w:b/>
-          <w:bCs/>
-          <w:sz w:val="32"/>
-          <w:szCs w:val="32"/>
-        </w:rPr>
-      </w:pPr>
-      <w:r>
-        <w:rPr>
-          <w:rFonts w:ascii="Liberation Serif" w:hAnsi="Liberation Serif"/>
-          <w:b/>
-          <w:bCs/>
-          <w:sz w:val="32"/>
-          <w:szCs w:val="32"/>
-        </w:rPr>
-      </w:r>
-    </w:p>
-    <w:p>
-      <w:pPr>
-        <w:pStyle w:val="PreformattedText"/>
-        <w:rPr>
-          <w:rFonts w:ascii="Liberation Serif" w:hAnsi="Liberation Serif"/>
-          <w:b/>
-          <w:b/>
-          <w:bCs/>
-          <w:sz w:val="32"/>
-          <w:szCs w:val="32"/>
-        </w:rPr>
-      </w:pPr>
-      <w:r>
-        <w:rPr>
-          <w:rFonts w:ascii="Liberation Serif" w:hAnsi="Liberation Serif"/>
-          <w:b/>
-          <w:bCs/>
-          <w:sz w:val="32"/>
-          <w:szCs w:val="32"/>
-        </w:rPr>
-      </w:r>
-    </w:p>
-    <w:p>
-      <w:pPr>
-        <w:pStyle w:val="PreformattedText"/>
-        <w:rPr>
-          <w:rFonts w:ascii="Liberation Serif" w:hAnsi="Liberation Serif"/>
-          <w:b/>
-          <w:b/>
-          <w:bCs/>
-          <w:sz w:val="32"/>
-          <w:szCs w:val="32"/>
-        </w:rPr>
+        <w:rPr/>
       </w:pPr>
       <w:r>
         <w:rPr>
@@ -7533,7 +8641,7 @@
     </w:r>
     <w:r>
       <w:rPr/>
-      <w:t>7</w:t>
+      <w:t>8</w:t>
     </w:r>
     <w:r>
       <w:rPr/>
@@ -9676,6 +10784,258 @@
       <w:rFonts w:cs="OpenSymbol"/>
     </w:rPr>
   </w:style>
+  <w:style w:type="character" w:styleId="ListLabel226">
+    <w:name w:val="ListLabel 226"/>
+    <w:qFormat/>
+    <w:rPr>
+      <w:rFonts w:cs="OpenSymbol"/>
+    </w:rPr>
+  </w:style>
+  <w:style w:type="character" w:styleId="ListLabel227">
+    <w:name w:val="ListLabel 227"/>
+    <w:qFormat/>
+    <w:rPr>
+      <w:rFonts w:cs="OpenSymbol"/>
+    </w:rPr>
+  </w:style>
+  <w:style w:type="character" w:styleId="ListLabel228">
+    <w:name w:val="ListLabel 228"/>
+    <w:qFormat/>
+    <w:rPr>
+      <w:rFonts w:cs="OpenSymbol"/>
+    </w:rPr>
+  </w:style>
+  <w:style w:type="character" w:styleId="ListLabel229">
+    <w:name w:val="ListLabel 229"/>
+    <w:qFormat/>
+    <w:rPr>
+      <w:rFonts w:cs="OpenSymbol"/>
+    </w:rPr>
+  </w:style>
+  <w:style w:type="character" w:styleId="ListLabel230">
+    <w:name w:val="ListLabel 230"/>
+    <w:qFormat/>
+    <w:rPr>
+      <w:rFonts w:cs="OpenSymbol"/>
+    </w:rPr>
+  </w:style>
+  <w:style w:type="character" w:styleId="ListLabel231">
+    <w:name w:val="ListLabel 231"/>
+    <w:qFormat/>
+    <w:rPr>
+      <w:rFonts w:cs="OpenSymbol"/>
+    </w:rPr>
+  </w:style>
+  <w:style w:type="character" w:styleId="ListLabel232">
+    <w:name w:val="ListLabel 232"/>
+    <w:qFormat/>
+    <w:rPr>
+      <w:rFonts w:cs="OpenSymbol"/>
+    </w:rPr>
+  </w:style>
+  <w:style w:type="character" w:styleId="ListLabel233">
+    <w:name w:val="ListLabel 233"/>
+    <w:qFormat/>
+    <w:rPr>
+      <w:rFonts w:cs="OpenSymbol"/>
+    </w:rPr>
+  </w:style>
+  <w:style w:type="character" w:styleId="ListLabel234">
+    <w:name w:val="ListLabel 234"/>
+    <w:qFormat/>
+    <w:rPr>
+      <w:rFonts w:cs="OpenSymbol"/>
+    </w:rPr>
+  </w:style>
+  <w:style w:type="character" w:styleId="ListLabel235">
+    <w:name w:val="ListLabel 235"/>
+    <w:qFormat/>
+    <w:rPr>
+      <w:rFonts w:cs="OpenSymbol"/>
+    </w:rPr>
+  </w:style>
+  <w:style w:type="character" w:styleId="ListLabel236">
+    <w:name w:val="ListLabel 236"/>
+    <w:qFormat/>
+    <w:rPr>
+      <w:rFonts w:cs="OpenSymbol"/>
+    </w:rPr>
+  </w:style>
+  <w:style w:type="character" w:styleId="ListLabel237">
+    <w:name w:val="ListLabel 237"/>
+    <w:qFormat/>
+    <w:rPr>
+      <w:rFonts w:cs="OpenSymbol"/>
+    </w:rPr>
+  </w:style>
+  <w:style w:type="character" w:styleId="ListLabel238">
+    <w:name w:val="ListLabel 238"/>
+    <w:qFormat/>
+    <w:rPr>
+      <w:rFonts w:cs="OpenSymbol"/>
+    </w:rPr>
+  </w:style>
+  <w:style w:type="character" w:styleId="ListLabel239">
+    <w:name w:val="ListLabel 239"/>
+    <w:qFormat/>
+    <w:rPr>
+      <w:rFonts w:cs="OpenSymbol"/>
+    </w:rPr>
+  </w:style>
+  <w:style w:type="character" w:styleId="ListLabel240">
+    <w:name w:val="ListLabel 240"/>
+    <w:qFormat/>
+    <w:rPr>
+      <w:rFonts w:cs="OpenSymbol"/>
+    </w:rPr>
+  </w:style>
+  <w:style w:type="character" w:styleId="ListLabel241">
+    <w:name w:val="ListLabel 241"/>
+    <w:qFormat/>
+    <w:rPr>
+      <w:rFonts w:cs="OpenSymbol"/>
+    </w:rPr>
+  </w:style>
+  <w:style w:type="character" w:styleId="ListLabel242">
+    <w:name w:val="ListLabel 242"/>
+    <w:qFormat/>
+    <w:rPr>
+      <w:rFonts w:cs="OpenSymbol"/>
+    </w:rPr>
+  </w:style>
+  <w:style w:type="character" w:styleId="ListLabel243">
+    <w:name w:val="ListLabel 243"/>
+    <w:qFormat/>
+    <w:rPr>
+      <w:rFonts w:cs="OpenSymbol"/>
+    </w:rPr>
+  </w:style>
+  <w:style w:type="character" w:styleId="ListLabel244">
+    <w:name w:val="ListLabel 244"/>
+    <w:qFormat/>
+    <w:rPr>
+      <w:rFonts w:cs="OpenSymbol"/>
+    </w:rPr>
+  </w:style>
+  <w:style w:type="character" w:styleId="ListLabel245">
+    <w:name w:val="ListLabel 245"/>
+    <w:qFormat/>
+    <w:rPr>
+      <w:rFonts w:cs="OpenSymbol"/>
+    </w:rPr>
+  </w:style>
+  <w:style w:type="character" w:styleId="ListLabel246">
+    <w:name w:val="ListLabel 246"/>
+    <w:qFormat/>
+    <w:rPr>
+      <w:rFonts w:cs="OpenSymbol"/>
+    </w:rPr>
+  </w:style>
+  <w:style w:type="character" w:styleId="ListLabel247">
+    <w:name w:val="ListLabel 247"/>
+    <w:qFormat/>
+    <w:rPr>
+      <w:rFonts w:cs="OpenSymbol"/>
+    </w:rPr>
+  </w:style>
+  <w:style w:type="character" w:styleId="ListLabel248">
+    <w:name w:val="ListLabel 248"/>
+    <w:qFormat/>
+    <w:rPr>
+      <w:rFonts w:cs="OpenSymbol"/>
+    </w:rPr>
+  </w:style>
+  <w:style w:type="character" w:styleId="ListLabel249">
+    <w:name w:val="ListLabel 249"/>
+    <w:qFormat/>
+    <w:rPr>
+      <w:rFonts w:cs="OpenSymbol"/>
+    </w:rPr>
+  </w:style>
+  <w:style w:type="character" w:styleId="ListLabel250">
+    <w:name w:val="ListLabel 250"/>
+    <w:qFormat/>
+    <w:rPr>
+      <w:rFonts w:cs="OpenSymbol"/>
+    </w:rPr>
+  </w:style>
+  <w:style w:type="character" w:styleId="ListLabel251">
+    <w:name w:val="ListLabel 251"/>
+    <w:qFormat/>
+    <w:rPr>
+      <w:rFonts w:cs="OpenSymbol"/>
+    </w:rPr>
+  </w:style>
+  <w:style w:type="character" w:styleId="ListLabel252">
+    <w:name w:val="ListLabel 252"/>
+    <w:qFormat/>
+    <w:rPr>
+      <w:rFonts w:cs="OpenSymbol"/>
+    </w:rPr>
+  </w:style>
+  <w:style w:type="character" w:styleId="ListLabel253">
+    <w:name w:val="ListLabel 253"/>
+    <w:qFormat/>
+    <w:rPr>
+      <w:rFonts w:cs="OpenSymbol"/>
+    </w:rPr>
+  </w:style>
+  <w:style w:type="character" w:styleId="ListLabel254">
+    <w:name w:val="ListLabel 254"/>
+    <w:qFormat/>
+    <w:rPr>
+      <w:rFonts w:cs="OpenSymbol"/>
+    </w:rPr>
+  </w:style>
+  <w:style w:type="character" w:styleId="ListLabel255">
+    <w:name w:val="ListLabel 255"/>
+    <w:qFormat/>
+    <w:rPr>
+      <w:rFonts w:cs="OpenSymbol"/>
+    </w:rPr>
+  </w:style>
+  <w:style w:type="character" w:styleId="ListLabel256">
+    <w:name w:val="ListLabel 256"/>
+    <w:qFormat/>
+    <w:rPr>
+      <w:rFonts w:cs="OpenSymbol"/>
+    </w:rPr>
+  </w:style>
+  <w:style w:type="character" w:styleId="ListLabel257">
+    <w:name w:val="ListLabel 257"/>
+    <w:qFormat/>
+    <w:rPr>
+      <w:rFonts w:cs="OpenSymbol"/>
+    </w:rPr>
+  </w:style>
+  <w:style w:type="character" w:styleId="ListLabel258">
+    <w:name w:val="ListLabel 258"/>
+    <w:qFormat/>
+    <w:rPr>
+      <w:rFonts w:cs="OpenSymbol"/>
+    </w:rPr>
+  </w:style>
+  <w:style w:type="character" w:styleId="ListLabel259">
+    <w:name w:val="ListLabel 259"/>
+    <w:qFormat/>
+    <w:rPr>
+      <w:rFonts w:cs="OpenSymbol"/>
+    </w:rPr>
+  </w:style>
+  <w:style w:type="character" w:styleId="ListLabel260">
+    <w:name w:val="ListLabel 260"/>
+    <w:qFormat/>
+    <w:rPr>
+      <w:rFonts w:cs="OpenSymbol"/>
+    </w:rPr>
+  </w:style>
+  <w:style w:type="character" w:styleId="ListLabel261">
+    <w:name w:val="ListLabel 261"/>
+    <w:qFormat/>
+    <w:rPr>
+      <w:rFonts w:cs="OpenSymbol"/>
+    </w:rPr>
+  </w:style>
   <w:style w:type="paragraph" w:styleId="Heading">
     <w:name w:val="Heading"/>
     <w:basedOn w:val="Normal"/>

</xml_diff>

<commit_message>
changes to two files
</commit_message>
<xml_diff>
--- a/burgerzaken.docx
+++ b/burgerzaken.docx
@@ -1279,7 +1279,11 @@
     <w:p>
       <w:pPr>
         <w:pStyle w:val="Normal"/>
-        <w:rPr/>
+        <w:rPr>
+          <w:b w:val="false"/>
+          <w:b w:val="false"/>
+          <w:bCs w:val="false"/>
+        </w:rPr>
       </w:pPr>
       <w:r>
         <w:rPr>
@@ -1288,27 +1292,8 @@
           <w:sz w:val="24"/>
           <w:szCs w:val="24"/>
         </w:rPr>
-        <w:t>- Justis/Covag voor VOG:</w:t>
-      </w:r>
-      <w:r>
-        <w:rPr>
-          <w:b/>
-          <w:bCs/>
-          <w:sz w:val="24"/>
-          <w:szCs w:val="24"/>
-        </w:rPr>
-        <w:t xml:space="preserve"> (088-9982200)</w:t>
-      </w:r>
-    </w:p>
-    <w:p>
-      <w:pPr>
-        <w:pStyle w:val="Normal"/>
-        <w:rPr>
-          <w:b w:val="false"/>
-          <w:b w:val="false"/>
-          <w:bCs w:val="false"/>
-        </w:rPr>
-      </w:pPr>
+        <w:t xml:space="preserve">– </w:t>
+      </w:r>
       <w:r>
         <w:rPr>
           <w:b w:val="false"/>
@@ -1316,8 +1301,14 @@
           <w:sz w:val="24"/>
           <w:szCs w:val="24"/>
         </w:rPr>
-        <w:t xml:space="preserve">– </w:t>
-      </w:r>
+        <w:t>Inschrijving werknemer uit het buitenland</w:t>
+      </w:r>
+    </w:p>
+    <w:p>
+      <w:pPr>
+        <w:pStyle w:val="Normal"/>
+        <w:rPr/>
+      </w:pPr>
       <w:r>
         <w:rPr>
           <w:b w:val="false"/>
@@ -1325,20 +1316,7 @@
           <w:sz w:val="24"/>
           <w:szCs w:val="24"/>
         </w:rPr>
-        <w:t>Rotterdamse Lerarenbeurs – Leraren CAO (Rotterdampas)</w:t>
-      </w:r>
-    </w:p>
-    <w:p>
-      <w:pPr>
-        <w:pStyle w:val="Normal"/>
-        <w:rPr/>
-      </w:pPr>
-      <w:r>
-        <w:rPr>
-          <w:sz w:val="24"/>
-          <w:szCs w:val="24"/>
-        </w:rPr>
-        <w:t xml:space="preserve">- Meld Isolement/verwarde personen/huiselijk geweld/Schadelijke traditionele praktijken (rot.nl) </w:t>
+        <w:t>- Justis/Covag voor VOG:</w:t>
       </w:r>
       <w:r>
         <w:rPr>
@@ -1347,7 +1325,7 @@
           <w:sz w:val="24"/>
           <w:szCs w:val="24"/>
         </w:rPr>
-        <w:t>(Veilig Thuis)</w:t>
+        <w:t xml:space="preserve"> (088-9982200)</w:t>
       </w:r>
     </w:p>
     <w:p>
@@ -1375,52 +1353,20 @@
           <w:sz w:val="24"/>
           <w:szCs w:val="24"/>
         </w:rPr>
-        <w:t>Melding Ondersteuningsvraag</w:t>
-      </w:r>
-    </w:p>
-    <w:p>
-      <w:pPr>
-        <w:pStyle w:val="Normal"/>
-        <w:rPr>
-          <w:sz w:val="26"/>
-          <w:szCs w:val="26"/>
-        </w:rPr>
+        <w:t>Rotterdamse Lerarenbeurs – Leraren CAO (Rotterdampas)</w:t>
+      </w:r>
+    </w:p>
+    <w:p>
+      <w:pPr>
+        <w:pStyle w:val="Normal"/>
+        <w:rPr/>
       </w:pPr>
       <w:r>
         <w:rPr>
           <w:sz w:val="24"/>
           <w:szCs w:val="24"/>
         </w:rPr>
-        <w:t>- Normbedragen bijstandsuitkering</w:t>
-      </w:r>
-    </w:p>
-    <w:p>
-      <w:pPr>
-        <w:pStyle w:val="Normal"/>
-        <w:rPr>
-          <w:sz w:val="24"/>
-          <w:szCs w:val="24"/>
-        </w:rPr>
-      </w:pPr>
-      <w:r>
-        <w:rPr>
-          <w:sz w:val="24"/>
-          <w:szCs w:val="24"/>
-        </w:rPr>
-        <w:t>- Omwisseling rijbewijs</w:t>
-      </w:r>
-    </w:p>
-    <w:p>
-      <w:pPr>
-        <w:pStyle w:val="Normal"/>
-        <w:rPr/>
-      </w:pPr>
-      <w:r>
-        <w:rPr>
-          <w:sz w:val="24"/>
-          <w:szCs w:val="24"/>
-        </w:rPr>
-        <w:t xml:space="preserve">- Ondernemers in de kinderopvang </w:t>
+        <w:t xml:space="preserve">- Meld Isolement/verwarde personen/huiselijk geweld/Schadelijke traditionele praktijken (rot.nl) </w:t>
       </w:r>
       <w:r>
         <w:rPr>
@@ -1429,244 +1375,17 @@
           <w:sz w:val="24"/>
           <w:szCs w:val="24"/>
         </w:rPr>
-        <w:t>(LRK)</w:t>
-      </w:r>
-    </w:p>
-    <w:p>
-      <w:pPr>
-        <w:pStyle w:val="Normal"/>
-        <w:rPr>
-          <w:sz w:val="24"/>
-          <w:szCs w:val="24"/>
-        </w:rPr>
-      </w:pPr>
-      <w:r>
-        <w:rPr>
-          <w:sz w:val="24"/>
-          <w:szCs w:val="24"/>
-        </w:rPr>
-        <w:t>- Onderzoek en Business Intelligence</w:t>
-      </w:r>
-    </w:p>
-    <w:p>
-      <w:pPr>
-        <w:pStyle w:val="Normal"/>
-        <w:rPr/>
-      </w:pPr>
-      <w:r>
-        <w:rPr>
-          <w:sz w:val="24"/>
-          <w:szCs w:val="24"/>
-        </w:rPr>
-        <w:t>- Paspoort (blijft in Stadswinkel 3 maanden)</w:t>
-      </w:r>
-    </w:p>
-    <w:p>
-      <w:pPr>
-        <w:pStyle w:val="Normal"/>
-        <w:rPr/>
-      </w:pPr>
-      <w:r>
-        <w:rPr>
-          <w:sz w:val="24"/>
-          <w:szCs w:val="24"/>
-        </w:rPr>
-        <w:t>- Personeelszaken Rotterdam</w:t>
-      </w:r>
-    </w:p>
-    <w:p>
-      <w:pPr>
-        <w:pStyle w:val="Normal"/>
-        <w:rPr>
-          <w:sz w:val="24"/>
-          <w:szCs w:val="24"/>
-        </w:rPr>
-      </w:pPr>
-      <w:r>
-        <w:rPr>
-          <w:sz w:val="24"/>
-          <w:szCs w:val="24"/>
-        </w:rPr>
-        <w:t>- Persvoorlichters</w:t>
-      </w:r>
-    </w:p>
-    <w:p>
-      <w:pPr>
-        <w:pStyle w:val="Normal"/>
-        <w:rPr>
-          <w:sz w:val="24"/>
-          <w:szCs w:val="24"/>
-        </w:rPr>
-      </w:pPr>
-      <w:r>
-        <w:rPr>
-          <w:sz w:val="24"/>
-          <w:szCs w:val="24"/>
-        </w:rPr>
-        <w:t>- Probleem in parkeergarage van de gemeente Rotterdam</w:t>
-      </w:r>
-    </w:p>
-    <w:p>
-      <w:pPr>
-        <w:pStyle w:val="Normal"/>
-        <w:rPr/>
-      </w:pPr>
-      <w:r>
-        <w:rPr>
-          <w:sz w:val="24"/>
-          <w:szCs w:val="24"/>
-        </w:rPr>
-        <w:t>- Publieksreactie =&gt; Aanmelden Informatieverzoek, Melding, Overlast, Compliment en Klacht</w:t>
-      </w:r>
-    </w:p>
-    <w:p>
-      <w:pPr>
-        <w:pStyle w:val="Normal"/>
-        <w:rPr>
-          <w:sz w:val="26"/>
-          <w:szCs w:val="26"/>
-        </w:rPr>
-      </w:pPr>
-      <w:r>
-        <w:rPr>
-          <w:sz w:val="24"/>
-          <w:szCs w:val="24"/>
-        </w:rPr>
-        <w:t>- Registratie Levenloos geboren kinderen in BRP</w:t>
-      </w:r>
-    </w:p>
-    <w:p>
-      <w:pPr>
-        <w:pStyle w:val="Normal"/>
-        <w:rPr/>
-      </w:pPr>
-      <w:r>
-        <w:rPr>
-          <w:sz w:val="24"/>
-          <w:szCs w:val="24"/>
-        </w:rPr>
-        <w:t>- Rijbewijs is identiteitskaart</w:t>
-      </w:r>
-    </w:p>
-    <w:p>
-      <w:pPr>
-        <w:pStyle w:val="Normal"/>
-        <w:rPr/>
-      </w:pPr>
-      <w:r>
-        <w:rPr>
-          <w:sz w:val="26"/>
-          <w:szCs w:val="26"/>
-        </w:rPr>
-        <w:t>- Rotterdambericht (met kaart) =&gt; omgevingsvergunningen</w:t>
-      </w:r>
-    </w:p>
-    <w:p>
-      <w:pPr>
-        <w:pStyle w:val="Normal"/>
-        <w:rPr>
-          <w:sz w:val="24"/>
-          <w:szCs w:val="24"/>
-        </w:rPr>
-      </w:pPr>
-      <w:r>
-        <w:rPr>
-          <w:sz w:val="24"/>
-          <w:szCs w:val="24"/>
-        </w:rPr>
-        <w:t>- SB en TH Parkeervoorzieningen</w:t>
-      </w:r>
-    </w:p>
-    <w:p>
-      <w:pPr>
-        <w:pStyle w:val="Normal"/>
-        <w:rPr/>
-      </w:pPr>
-      <w:r>
-        <w:rPr>
-          <w:sz w:val="24"/>
-          <w:szCs w:val="24"/>
-        </w:rPr>
-        <w:t>- Sociaal Medische Indicatie Kinderopvang &lt;=&gt; Kinderopvang Pluk- Spoedaanvraag 'Verklaring voorgenomen huwelijk voor terminaal zieke patienten'  (zoek op terminaal)</w:t>
-      </w:r>
-    </w:p>
-    <w:p>
-      <w:pPr>
-        <w:pStyle w:val="Normal"/>
-        <w:rPr>
-          <w:sz w:val="24"/>
-          <w:szCs w:val="24"/>
-        </w:rPr>
-      </w:pPr>
-      <w:r>
-        <w:rPr>
-          <w:sz w:val="24"/>
-          <w:szCs w:val="24"/>
-        </w:rPr>
-        <w:t xml:space="preserve">- Spoedmeldingen Openbare Verlichting =&gt; Citytec: </w:t>
-      </w:r>
-      <w:r>
-        <w:rPr>
-          <w:b/>
-          <w:bCs/>
-          <w:sz w:val="24"/>
-          <w:szCs w:val="24"/>
-        </w:rPr>
-        <w:t>088-1002710</w:t>
-      </w:r>
-    </w:p>
-    <w:p>
-      <w:pPr>
-        <w:pStyle w:val="Normal"/>
-        <w:rPr/>
-      </w:pPr>
-      <w:r>
-        <w:rPr>
-          <w:sz w:val="24"/>
-          <w:szCs w:val="24"/>
-        </w:rPr>
-        <w:t>- Standaard mail</w:t>
-      </w:r>
-    </w:p>
-    <w:p>
-      <w:pPr>
-        <w:pStyle w:val="Normal"/>
-        <w:rPr/>
-      </w:pPr>
-      <w:r>
-        <w:rPr>
-          <w:sz w:val="26"/>
-          <w:szCs w:val="26"/>
-        </w:rPr>
-        <w:t>- Stadsarchief</w:t>
-      </w:r>
-    </w:p>
-    <w:p>
-      <w:pPr>
-        <w:pStyle w:val="Normal"/>
-        <w:rPr/>
-      </w:pPr>
-      <w:r>
-        <w:rPr>
-          <w:sz w:val="24"/>
-          <w:szCs w:val="24"/>
-        </w:rPr>
-        <w:t xml:space="preserve">- Status bezwaarschrift </w:t>
-      </w:r>
-      <w:r>
-        <w:rPr>
-          <w:b/>
-          <w:bCs/>
-          <w:sz w:val="24"/>
-          <w:szCs w:val="24"/>
-        </w:rPr>
-        <w:t>(010-2675983)</w:t>
-      </w:r>
-    </w:p>
-    <w:p>
-      <w:pPr>
-        <w:pStyle w:val="Normal"/>
-        <w:rPr/>
+        <w:t>(Veilig Thuis)</w:t>
+      </w:r>
+    </w:p>
+    <w:p>
+      <w:pPr>
+        <w:pStyle w:val="Normal"/>
+        <w:rPr>
+          <w:b w:val="false"/>
+          <w:b w:val="false"/>
+          <w:bCs w:val="false"/>
+        </w:rPr>
       </w:pPr>
       <w:r>
         <w:rPr>
@@ -1675,112 +1394,86 @@
           <w:sz w:val="24"/>
           <w:szCs w:val="24"/>
         </w:rPr>
-        <w:t>- Telefonisch documenten (met lijst)</w:t>
-      </w:r>
-    </w:p>
-    <w:p>
-      <w:pPr>
-        <w:pStyle w:val="Normal"/>
-        <w:rPr/>
-      </w:pPr>
-      <w:r>
-        <w:rPr>
+        <w:t xml:space="preserve">– </w:t>
+      </w:r>
+      <w:r>
+        <w:rPr>
+          <w:b w:val="false"/>
+          <w:bCs w:val="false"/>
           <w:sz w:val="24"/>
           <w:szCs w:val="24"/>
         </w:rPr>
-        <w:t>- Vastgoed</w:t>
-      </w:r>
-      <w:r>
-        <w:rPr>
-          <w:sz w:val="26"/>
-          <w:szCs w:val="26"/>
-        </w:rPr>
-        <w:t xml:space="preserve">, </w:t>
-      </w:r>
+        <w:t>Melding Ondersteuningsvraag</w:t>
+      </w:r>
+    </w:p>
+    <w:p>
+      <w:pPr>
+        <w:pStyle w:val="Normal"/>
+        <w:rPr>
+          <w:sz w:val="26"/>
+          <w:szCs w:val="26"/>
+        </w:rPr>
+      </w:pPr>
       <w:r>
         <w:rPr>
           <w:sz w:val="24"/>
           <w:szCs w:val="24"/>
         </w:rPr>
-        <w:t>Opvragen Vastgoed informatie</w:t>
-      </w:r>
-    </w:p>
-    <w:p>
-      <w:pPr>
-        <w:pStyle w:val="Normal"/>
-        <w:rPr/>
-      </w:pPr>
-      <w:r>
+        <w:t>- Normbedragen bijstandsuitkering</w:t>
+      </w:r>
+    </w:p>
+    <w:p>
+      <w:pPr>
+        <w:pStyle w:val="Normal"/>
         <w:rPr>
           <w:sz w:val="24"/>
           <w:szCs w:val="24"/>
         </w:rPr>
-        <w:t xml:space="preserve">– </w:t>
-      </w:r>
+      </w:pPr>
       <w:r>
         <w:rPr>
           <w:sz w:val="24"/>
           <w:szCs w:val="24"/>
         </w:rPr>
-        <w:t>Verklaring Voorgenomen Huwelijk</w:t>
-      </w:r>
-    </w:p>
-    <w:p>
-      <w:pPr>
-        <w:pStyle w:val="Normal"/>
-        <w:rPr>
-          <w:sz w:val="26"/>
-          <w:szCs w:val="26"/>
-        </w:rPr>
+        <w:t>- Omwisseling rijbewijs</w:t>
+      </w:r>
+    </w:p>
+    <w:p>
+      <w:pPr>
+        <w:pStyle w:val="Normal"/>
+        <w:rPr/>
       </w:pPr>
       <w:r>
         <w:rPr>
           <w:sz w:val="24"/>
           <w:szCs w:val="24"/>
         </w:rPr>
-        <w:t>- Wet verbod op gezichtsbedekkende kleding</w:t>
-      </w:r>
-    </w:p>
-    <w:p>
-      <w:pPr>
-        <w:pStyle w:val="Normal"/>
-        <w:rPr>
-          <w:sz w:val="26"/>
-          <w:szCs w:val="26"/>
-        </w:rPr>
-      </w:pPr>
-      <w:r>
-        <w:rPr>
+        <w:t xml:space="preserve">- Ondernemers in de kinderopvang </w:t>
+      </w:r>
+      <w:r>
+        <w:rPr>
+          <w:b/>
+          <w:bCs/>
           <w:sz w:val="24"/>
           <w:szCs w:val="24"/>
         </w:rPr>
-        <w:t>- www.werkenvoorrotterdam.nl</w:t>
-      </w:r>
-    </w:p>
-    <w:p>
-      <w:pPr>
-        <w:pStyle w:val="Normal"/>
-        <w:rPr/>
-      </w:pPr>
-      <w:r>
+        <w:t>(LRK)</w:t>
+      </w:r>
+    </w:p>
+    <w:p>
+      <w:pPr>
+        <w:pStyle w:val="Normal"/>
         <w:rPr>
           <w:sz w:val="24"/>
           <w:szCs w:val="24"/>
         </w:rPr>
-        <w:t>- Zelfbeheer groen</w:t>
-      </w:r>
-    </w:p>
-    <w:p>
-      <w:pPr>
-        <w:pStyle w:val="Normal"/>
-        <w:rPr/>
       </w:pPr>
       <w:r>
         <w:rPr>
           <w:sz w:val="24"/>
           <w:szCs w:val="24"/>
         </w:rPr>
-        <w:t>- Zoektocht naar uit het oog verloren familie/vrienden (uittreksel BRP)</w:t>
+        <w:t>- Onderzoek en Business Intelligence</w:t>
       </w:r>
     </w:p>
     <w:p>
@@ -1793,7 +1486,7 @@
           <w:sz w:val="24"/>
           <w:szCs w:val="24"/>
         </w:rPr>
-        <w:t>- Inlichtingen Nalatenschapsonderzoek</w:t>
+        <w:t>- Paspoort (blijft in Stadswinkel 3 maanden)</w:t>
       </w:r>
     </w:p>
     <w:p>
@@ -1806,27 +1499,342 @@
           <w:sz w:val="24"/>
           <w:szCs w:val="24"/>
         </w:rPr>
-        <w:t>- Gebruikers van de basisregistratie (Rijksoverheid)</w:t>
-      </w:r>
-    </w:p>
-    <w:p>
-      <w:pPr>
-        <w:pStyle w:val="Normal"/>
-        <w:rPr/>
-      </w:pPr>
-      <w:r>
+        <w:t>- Personeelszaken Rotterdam</w:t>
+      </w:r>
+    </w:p>
+    <w:p>
+      <w:pPr>
+        <w:pStyle w:val="Normal"/>
         <w:rPr>
           <w:sz w:val="24"/>
           <w:szCs w:val="24"/>
         </w:rPr>
-        <w:t xml:space="preserve">– </w:t>
-      </w:r>
+      </w:pPr>
       <w:r>
         <w:rPr>
           <w:sz w:val="24"/>
           <w:szCs w:val="24"/>
         </w:rPr>
-        <w:t>Zoektocht naar uit het oog verloren familie/vrienden</w:t>
+        <w:t>- Persvoorlichters</w:t>
+      </w:r>
+    </w:p>
+    <w:p>
+      <w:pPr>
+        <w:pStyle w:val="Normal"/>
+        <w:rPr>
+          <w:sz w:val="24"/>
+          <w:szCs w:val="24"/>
+        </w:rPr>
+      </w:pPr>
+      <w:r>
+        <w:rPr>
+          <w:sz w:val="24"/>
+          <w:szCs w:val="24"/>
+        </w:rPr>
+        <w:t>- Probleem in parkeergarage van de gemeente Rotterdam</w:t>
+      </w:r>
+    </w:p>
+    <w:p>
+      <w:pPr>
+        <w:pStyle w:val="Normal"/>
+        <w:rPr/>
+      </w:pPr>
+      <w:r>
+        <w:rPr>
+          <w:sz w:val="24"/>
+          <w:szCs w:val="24"/>
+        </w:rPr>
+        <w:t>- Publieksreactie =&gt; Aanmelden Informatieverzoek, Melding, Overlast, Compliment en Klacht</w:t>
+      </w:r>
+    </w:p>
+    <w:p>
+      <w:pPr>
+        <w:pStyle w:val="Normal"/>
+        <w:rPr>
+          <w:sz w:val="26"/>
+          <w:szCs w:val="26"/>
+        </w:rPr>
+      </w:pPr>
+      <w:r>
+        <w:rPr>
+          <w:sz w:val="24"/>
+          <w:szCs w:val="24"/>
+        </w:rPr>
+        <w:t>- Registratie Levenloos geboren kinderen in BRP</w:t>
+      </w:r>
+    </w:p>
+    <w:p>
+      <w:pPr>
+        <w:pStyle w:val="Normal"/>
+        <w:rPr/>
+      </w:pPr>
+      <w:r>
+        <w:rPr>
+          <w:sz w:val="24"/>
+          <w:szCs w:val="24"/>
+        </w:rPr>
+        <w:t>- Rijbewijs is identiteitskaart</w:t>
+      </w:r>
+    </w:p>
+    <w:p>
+      <w:pPr>
+        <w:pStyle w:val="Normal"/>
+        <w:rPr/>
+      </w:pPr>
+      <w:r>
+        <w:rPr>
+          <w:sz w:val="26"/>
+          <w:szCs w:val="26"/>
+        </w:rPr>
+        <w:t>- Rotterdambericht (met kaart) =&gt; omgevingsvergunningen (rotterdam.nl)</w:t>
+      </w:r>
+    </w:p>
+    <w:p>
+      <w:pPr>
+        <w:pStyle w:val="Normal"/>
+        <w:rPr>
+          <w:sz w:val="24"/>
+          <w:szCs w:val="24"/>
+        </w:rPr>
+      </w:pPr>
+      <w:r>
+        <w:rPr>
+          <w:sz w:val="24"/>
+          <w:szCs w:val="24"/>
+        </w:rPr>
+        <w:t>- SB en TH Parkeervoorzieningen</w:t>
+      </w:r>
+    </w:p>
+    <w:p>
+      <w:pPr>
+        <w:pStyle w:val="Normal"/>
+        <w:rPr/>
+      </w:pPr>
+      <w:r>
+        <w:rPr>
+          <w:sz w:val="24"/>
+          <w:szCs w:val="24"/>
+        </w:rPr>
+        <w:t>- Sociaal Medische Indicatie Kinderopvang &lt;=&gt; Kinderopvang Pluk- Spoedaanvraag 'Verklaring voorgenomen huwelijk voor terminaal zieke patienten'  (zoek op terminaal)</w:t>
+      </w:r>
+    </w:p>
+    <w:p>
+      <w:pPr>
+        <w:pStyle w:val="Normal"/>
+        <w:rPr>
+          <w:sz w:val="24"/>
+          <w:szCs w:val="24"/>
+        </w:rPr>
+      </w:pPr>
+      <w:r>
+        <w:rPr>
+          <w:sz w:val="24"/>
+          <w:szCs w:val="24"/>
+        </w:rPr>
+        <w:t xml:space="preserve">- Spoedmeldingen Openbare Verlichting =&gt; Citytec: </w:t>
+      </w:r>
+      <w:r>
+        <w:rPr>
+          <w:b/>
+          <w:bCs/>
+          <w:sz w:val="24"/>
+          <w:szCs w:val="24"/>
+        </w:rPr>
+        <w:t>088-1002710</w:t>
+      </w:r>
+    </w:p>
+    <w:p>
+      <w:pPr>
+        <w:pStyle w:val="Normal"/>
+        <w:rPr/>
+      </w:pPr>
+      <w:r>
+        <w:rPr>
+          <w:sz w:val="24"/>
+          <w:szCs w:val="24"/>
+        </w:rPr>
+        <w:t>- Standaard mail</w:t>
+      </w:r>
+    </w:p>
+    <w:p>
+      <w:pPr>
+        <w:pStyle w:val="Normal"/>
+        <w:rPr/>
+      </w:pPr>
+      <w:r>
+        <w:rPr>
+          <w:sz w:val="26"/>
+          <w:szCs w:val="26"/>
+        </w:rPr>
+        <w:t>- Stadsarchief</w:t>
+      </w:r>
+    </w:p>
+    <w:p>
+      <w:pPr>
+        <w:pStyle w:val="Normal"/>
+        <w:rPr/>
+      </w:pPr>
+      <w:r>
+        <w:rPr>
+          <w:sz w:val="24"/>
+          <w:szCs w:val="24"/>
+        </w:rPr>
+        <w:t xml:space="preserve">- Status bezwaarschrift </w:t>
+      </w:r>
+      <w:r>
+        <w:rPr>
+          <w:b/>
+          <w:bCs/>
+          <w:sz w:val="24"/>
+          <w:szCs w:val="24"/>
+        </w:rPr>
+        <w:t>(010-2675983)</w:t>
+      </w:r>
+    </w:p>
+    <w:p>
+      <w:pPr>
+        <w:pStyle w:val="Normal"/>
+        <w:rPr/>
+      </w:pPr>
+      <w:r>
+        <w:rPr>
+          <w:b w:val="false"/>
+          <w:bCs w:val="false"/>
+          <w:sz w:val="24"/>
+          <w:szCs w:val="24"/>
+        </w:rPr>
+        <w:t>- Telefonisch documenten (met lijst)</w:t>
+      </w:r>
+    </w:p>
+    <w:p>
+      <w:pPr>
+        <w:pStyle w:val="Normal"/>
+        <w:rPr/>
+      </w:pPr>
+      <w:r>
+        <w:rPr>
+          <w:sz w:val="24"/>
+          <w:szCs w:val="24"/>
+        </w:rPr>
+        <w:t>- Vastgoed</w:t>
+      </w:r>
+      <w:r>
+        <w:rPr>
+          <w:sz w:val="26"/>
+          <w:szCs w:val="26"/>
+        </w:rPr>
+        <w:t xml:space="preserve">, </w:t>
+      </w:r>
+      <w:r>
+        <w:rPr>
+          <w:sz w:val="24"/>
+          <w:szCs w:val="24"/>
+        </w:rPr>
+        <w:t>Opvragen Vastgoed informatie</w:t>
+      </w:r>
+    </w:p>
+    <w:p>
+      <w:pPr>
+        <w:pStyle w:val="Normal"/>
+        <w:rPr/>
+      </w:pPr>
+      <w:r>
+        <w:rPr>
+          <w:sz w:val="24"/>
+          <w:szCs w:val="24"/>
+        </w:rPr>
+        <w:t xml:space="preserve">– </w:t>
+      </w:r>
+      <w:r>
+        <w:rPr>
+          <w:sz w:val="24"/>
+          <w:szCs w:val="24"/>
+        </w:rPr>
+        <w:t>Verklaring Voorgenomen Huwelijk</w:t>
+      </w:r>
+    </w:p>
+    <w:p>
+      <w:pPr>
+        <w:pStyle w:val="Normal"/>
+        <w:rPr>
+          <w:sz w:val="26"/>
+          <w:szCs w:val="26"/>
+        </w:rPr>
+      </w:pPr>
+      <w:r>
+        <w:rPr>
+          <w:sz w:val="24"/>
+          <w:szCs w:val="24"/>
+        </w:rPr>
+        <w:t>- Wet verbod op gezichtsbedekkende kleding</w:t>
+      </w:r>
+    </w:p>
+    <w:p>
+      <w:pPr>
+        <w:pStyle w:val="Normal"/>
+        <w:rPr>
+          <w:sz w:val="26"/>
+          <w:szCs w:val="26"/>
+        </w:rPr>
+      </w:pPr>
+      <w:r>
+        <w:rPr>
+          <w:sz w:val="24"/>
+          <w:szCs w:val="24"/>
+        </w:rPr>
+        <w:t>- www.werkenvoorrotterdam.nl</w:t>
+      </w:r>
+    </w:p>
+    <w:p>
+      <w:pPr>
+        <w:pStyle w:val="Normal"/>
+        <w:rPr/>
+      </w:pPr>
+      <w:r>
+        <w:rPr>
+          <w:sz w:val="24"/>
+          <w:szCs w:val="24"/>
+        </w:rPr>
+        <w:t>- Zelfbeheer groen</w:t>
+      </w:r>
+    </w:p>
+    <w:p>
+      <w:pPr>
+        <w:pStyle w:val="Normal"/>
+        <w:rPr/>
+      </w:pPr>
+      <w:r>
+        <w:rPr>
+          <w:sz w:val="24"/>
+          <w:szCs w:val="24"/>
+        </w:rPr>
+        <w:t>- Zoektocht naar uit het oog verloren familie/vrienden (uittreksel BRP)</w:t>
+      </w:r>
+    </w:p>
+    <w:p>
+      <w:pPr>
+        <w:pStyle w:val="Normal"/>
+        <w:rPr/>
+      </w:pPr>
+      <w:r>
+        <w:rPr>
+          <w:sz w:val="24"/>
+          <w:szCs w:val="24"/>
+        </w:rPr>
+        <w:t>- Inlichtingen Nalatenschapsonderzoek (notaris)</w:t>
+      </w:r>
+    </w:p>
+    <w:p>
+      <w:pPr>
+        <w:pStyle w:val="Normal"/>
+        <w:rPr/>
+      </w:pPr>
+      <w:r>
+        <w:rPr>
+          <w:sz w:val="24"/>
+          <w:szCs w:val="24"/>
+        </w:rPr>
+        <w:t>- Gebruikers van de basisregistratie (rijksoverheid.nl)</w:t>
       </w:r>
     </w:p>
     <w:p>
@@ -2340,24 +2348,11 @@
       <w:pPr>
         <w:pStyle w:val="Normal"/>
         <w:rPr>
-          <w:sz w:val="26"/>
-          <w:szCs w:val="26"/>
-        </w:rPr>
-      </w:pPr>
-      <w:r>
-        <w:rPr>
-          <w:sz w:val="26"/>
-          <w:szCs w:val="26"/>
-        </w:rPr>
-      </w:r>
-    </w:p>
-    <w:p>
-      <w:pPr>
-        <w:pStyle w:val="Normal"/>
-        <w:rPr>
           <w:b/>
           <w:b/>
           <w:bCs/>
+          <w:sz w:val="26"/>
+          <w:szCs w:val="26"/>
         </w:rPr>
       </w:pPr>
       <w:r>
@@ -2367,7 +2362,21 @@
           <w:sz w:val="26"/>
           <w:szCs w:val="26"/>
         </w:rPr>
-        <w:t>Verhuizing:</w:t>
+      </w:r>
+    </w:p>
+    <w:p>
+      <w:pPr>
+        <w:pStyle w:val="Normal"/>
+        <w:rPr/>
+      </w:pPr>
+      <w:r>
+        <w:rPr>
+          <w:b/>
+          <w:bCs/>
+          <w:sz w:val="26"/>
+          <w:szCs w:val="26"/>
+        </w:rPr>
+        <w:t>Verhuizing: (zie ook pagina 4)</w:t>
       </w:r>
     </w:p>
     <w:p>
@@ -2487,10 +2496,16 @@
     <w:p>
       <w:pPr>
         <w:pStyle w:val="Normal"/>
-        <w:rPr/>
-      </w:pPr>
-      <w:r>
-        <w:rPr>
+        <w:rPr>
+          <w:b w:val="false"/>
+          <w:b w:val="false"/>
+          <w:bCs w:val="false"/>
+        </w:rPr>
+      </w:pPr>
+      <w:r>
+        <w:rPr>
+          <w:b w:val="false"/>
+          <w:bCs w:val="false"/>
           <w:sz w:val="26"/>
           <w:szCs w:val="26"/>
         </w:rPr>
@@ -2498,6 +2513,8 @@
       </w:r>
       <w:r>
         <w:rPr>
+          <w:b w:val="false"/>
+          <w:bCs w:val="false"/>
           <w:sz w:val="26"/>
           <w:szCs w:val="26"/>
         </w:rPr>
@@ -2811,7 +2828,7 @@
       </w:tblPr>
       <w:tblGrid>
         <w:gridCol w:w="4819"/>
-        <w:gridCol w:w="4819"/>
+        <w:gridCol w:w="4818"/>
       </w:tblGrid>
       <w:tr>
         <w:trPr/>
@@ -2943,7 +2960,41 @@
                 <w:szCs w:val="24"/>
                 <w:u w:val="none"/>
               </w:rPr>
-              <w:t>Ondernemersloket &lt;=&gt; Bestuurlijke informatie</w:t>
+              <w:t>Ondernemers</w:t>
+            </w:r>
+            <w:r>
+              <w:rPr>
+                <w:b w:val="false"/>
+                <w:bCs w:val="false"/>
+                <w:i w:val="false"/>
+                <w:iCs w:val="false"/>
+                <w:strike w:val="false"/>
+                <w:dstrike w:val="false"/>
+                <w:outline w:val="false"/>
+                <w:shadow w:val="false"/>
+                <w:color w:val="000000"/>
+                <w:sz w:val="24"/>
+                <w:szCs w:val="24"/>
+                <w:u w:val="none"/>
+              </w:rPr>
+              <w:t>balie</w:t>
+            </w:r>
+            <w:r>
+              <w:rPr>
+                <w:b w:val="false"/>
+                <w:bCs w:val="false"/>
+                <w:i w:val="false"/>
+                <w:iCs w:val="false"/>
+                <w:strike w:val="false"/>
+                <w:dstrike w:val="false"/>
+                <w:outline w:val="false"/>
+                <w:shadow w:val="false"/>
+                <w:color w:val="000000"/>
+                <w:sz w:val="24"/>
+                <w:szCs w:val="24"/>
+                <w:u w:val="none"/>
+              </w:rPr>
+              <w:t xml:space="preserve"> &lt;=&gt; Bestuurlijke informatie</w:t>
             </w:r>
           </w:p>
           <w:p>
@@ -3029,7 +3080,7 @@
         </w:tc>
         <w:tc>
           <w:tcPr>
-            <w:tcW w:w="4819" w:type="dxa"/>
+            <w:tcW w:w="4818" w:type="dxa"/>
             <w:tcBorders>
               <w:top w:val="single" w:sz="4" w:space="0" w:color="000000"/>
               <w:left w:val="single" w:sz="4" w:space="0" w:color="000000"/>
@@ -3175,7 +3226,12 @@
         </w:rPr>
       </w:pPr>
       <w:r>
-        <w:rPr/>
+        <w:rPr>
+          <w:b/>
+          <w:bCs/>
+          <w:sz w:val="26"/>
+          <w:szCs w:val="26"/>
+        </w:rPr>
       </w:r>
     </w:p>
     <w:p>
@@ -3644,7 +3700,7 @@
           <w:sz w:val="26"/>
           <w:szCs w:val="26"/>
         </w:rPr>
-        <w:t>Ondernemersbalie/Ondernemersloket</w:t>
+        <w:t>Ondernemersbalie</w:t>
       </w:r>
     </w:p>
     <w:p>
@@ -3851,7 +3907,14 @@
           <w:sz w:val="26"/>
           <w:szCs w:val="26"/>
         </w:rPr>
-        <w:t>- Uittreksel BRP Gezag tbv reizen met minderjarigen</w:t>
+        <w:t xml:space="preserve">– </w:t>
+      </w:r>
+      <w:r>
+        <w:rPr>
+          <w:sz w:val="26"/>
+          <w:szCs w:val="26"/>
+        </w:rPr>
+        <w:t>Internationaal uittreksel minderjarige met oudergegevens (reizen minderjarige zonder gezaghouder)</w:t>
       </w:r>
     </w:p>
     <w:p>
@@ -3884,6 +3947,26 @@
           <w:sz w:val="26"/>
           <w:szCs w:val="26"/>
         </w:rPr>
+        <w:t>Heb ik toestemming nodig om alleen met mijn kind te reizen? (rijksoverheid.nl + tel;.nr.!)</w:t>
+      </w:r>
+    </w:p>
+    <w:p>
+      <w:pPr>
+        <w:pStyle w:val="Normal"/>
+        <w:rPr/>
+      </w:pPr>
+      <w:r>
+        <w:rPr>
+          <w:sz w:val="26"/>
+          <w:szCs w:val="26"/>
+        </w:rPr>
+        <w:t xml:space="preserve">– </w:t>
+      </w:r>
+      <w:r>
+        <w:rPr>
+          <w:sz w:val="26"/>
+          <w:szCs w:val="26"/>
+        </w:rPr>
         <w:t>Verklaring van toestemming reisdocument minderjarige (voor aanvragen reisdocument)</w:t>
       </w:r>
     </w:p>
@@ -4042,49 +4125,34 @@
     <w:p>
       <w:pPr>
         <w:pStyle w:val="Normal"/>
-        <w:rPr>
-          <w:sz w:val="26"/>
-          <w:szCs w:val="26"/>
-        </w:rPr>
-      </w:pPr>
-      <w:r>
-        <w:rPr>
-          <w:sz w:val="26"/>
-          <w:szCs w:val="26"/>
-        </w:rPr>
-        <w:t>- (H)echt verbonden</w:t>
-      </w:r>
-    </w:p>
-    <w:p>
-      <w:pPr>
-        <w:pStyle w:val="Normal"/>
-        <w:rPr>
-          <w:sz w:val="26"/>
-          <w:szCs w:val="26"/>
-        </w:rPr>
-      </w:pPr>
-      <w:r>
-        <w:rPr>
-          <w:sz w:val="26"/>
-          <w:szCs w:val="26"/>
-        </w:rPr>
-        <w:t>- Huwelijk buitenland</w:t>
-      </w:r>
-    </w:p>
-    <w:p>
-      <w:pPr>
-        <w:pStyle w:val="Normal"/>
-        <w:rPr>
-          <w:sz w:val="26"/>
-          <w:szCs w:val="26"/>
-        </w:rPr>
-      </w:pPr>
-      <w:r>
-        <w:rPr>
-          <w:sz w:val="26"/>
-          <w:szCs w:val="26"/>
-        </w:rPr>
-        <w:t>- Trouwen</w:t>
+        <w:rPr/>
+      </w:pPr>
+      <w:r>
+        <w:rPr>
+          <w:sz w:val="26"/>
+          <w:szCs w:val="26"/>
+        </w:rPr>
+        <w:t>- Ik ga trouwen</w:t>
+      </w:r>
+    </w:p>
+    <w:p>
+      <w:pPr>
+        <w:pStyle w:val="Normal"/>
+        <w:rPr/>
+      </w:pPr>
+      <w:r>
+        <w:rPr>
+          <w:sz w:val="26"/>
+          <w:szCs w:val="26"/>
+        </w:rPr>
+        <w:t xml:space="preserve">– </w:t>
+      </w:r>
+      <w:r>
+        <w:rPr>
+          <w:sz w:val="26"/>
+          <w:szCs w:val="26"/>
+        </w:rPr>
+        <w:t>Trouwen (rotterdam.nl)</w:t>
       </w:r>
     </w:p>
     <w:p>
@@ -4102,45 +4170,19 @@
     </w:p>
     <w:p>
       <w:pPr>
-        <w:pStyle w:val="Normal"/>
-        <w:rPr/>
-      </w:pPr>
-      <w:r>
-        <w:rPr>
-          <w:sz w:val="26"/>
-          <w:szCs w:val="26"/>
-        </w:rPr>
-        <w:t>- De trouwambtenaar (rotterdam.nl)</w:t>
-      </w:r>
-    </w:p>
-    <w:p>
-      <w:pPr>
-        <w:pStyle w:val="Normal"/>
-        <w:rPr>
-          <w:sz w:val="26"/>
-          <w:szCs w:val="26"/>
-        </w:rPr>
-      </w:pPr>
-      <w:r>
-        <w:rPr>
-          <w:sz w:val="26"/>
-          <w:szCs w:val="26"/>
-        </w:rPr>
-      </w:r>
-    </w:p>
-    <w:p>
-      <w:pPr>
-        <w:pStyle w:val="Normal"/>
-        <w:rPr>
-          <w:sz w:val="26"/>
-          <w:szCs w:val="26"/>
-        </w:rPr>
-      </w:pPr>
-      <w:r>
-        <w:rPr>
-          <w:sz w:val="26"/>
-          <w:szCs w:val="26"/>
-        </w:rPr>
+        <w:pStyle w:val="TextBody"/>
+        <w:rPr/>
+      </w:pPr>
+      <w:r>
+        <w:rPr>
+          <w:sz w:val="26"/>
+          <w:szCs w:val="26"/>
+        </w:rPr>
+        <w:t xml:space="preserve">- De trouwambtenaar (rotterdam.nl) (BABS= </w:t>
+      </w:r>
+      <w:r>
+        <w:rPr/>
+        <w:t>benoeming als onbezoldigd ambtenaar van de burgerlijke stand)</w:t>
       </w:r>
     </w:p>
     <w:p>
@@ -4329,7 +4371,7 @@
             </w:r>
             <w:r>
               <w:rPr/>
-              <w:t>aanvragen van kind mag</w:t>
+              <w:t>aanvragen door kind mag</w:t>
             </w:r>
           </w:p>
           <w:p>
@@ -4344,7 +4386,7 @@
             </w:r>
             <w:r>
               <w:rPr/>
-              <w:t>afhalen van kind mag</w:t>
+              <w:t>afhalen door kind mag</w:t>
             </w:r>
           </w:p>
           <w:p>
@@ -4951,25 +4993,7 @@
     <w:p>
       <w:pPr>
         <w:pStyle w:val="Normal"/>
-        <w:rPr>
-          <w:sz w:val="26"/>
-          <w:szCs w:val="26"/>
-        </w:rPr>
-      </w:pPr>
-      <w:r>
-        <w:rPr>
-          <w:sz w:val="26"/>
-          <w:szCs w:val="26"/>
-        </w:rPr>
-      </w:r>
-    </w:p>
-    <w:p>
-      <w:pPr>
-        <w:pStyle w:val="Normal"/>
-        <w:rPr>
-          <w:sz w:val="26"/>
-          <w:szCs w:val="26"/>
-        </w:rPr>
+        <w:rPr/>
       </w:pPr>
       <w:r>
         <w:rPr>
@@ -4984,21 +5008,6 @@
           <w:szCs w:val="26"/>
         </w:rPr>
         <w:t>WOZ-beschikking (inzien)</w:t>
-      </w:r>
-    </w:p>
-    <w:p>
-      <w:pPr>
-        <w:pStyle w:val="Normal"/>
-        <w:rPr>
-          <w:sz w:val="26"/>
-          <w:szCs w:val="26"/>
-        </w:rPr>
-      </w:pPr>
-      <w:r>
-        <w:rPr>
-          <w:sz w:val="26"/>
-          <w:szCs w:val="26"/>
-        </w:rPr>
       </w:r>
     </w:p>
     <w:p>
@@ -8641,7 +8650,7 @@
     </w:r>
     <w:r>
       <w:rPr/>
-      <w:t>8</w:t>
+      <w:t>1</w:t>
     </w:r>
     <w:r>
       <w:rPr/>
@@ -11036,6 +11045,132 @@
       <w:rFonts w:cs="OpenSymbol"/>
     </w:rPr>
   </w:style>
+  <w:style w:type="character" w:styleId="ListLabel262">
+    <w:name w:val="ListLabel 262"/>
+    <w:qFormat/>
+    <w:rPr>
+      <w:rFonts w:cs="OpenSymbol"/>
+    </w:rPr>
+  </w:style>
+  <w:style w:type="character" w:styleId="ListLabel263">
+    <w:name w:val="ListLabel 263"/>
+    <w:qFormat/>
+    <w:rPr>
+      <w:rFonts w:cs="OpenSymbol"/>
+    </w:rPr>
+  </w:style>
+  <w:style w:type="character" w:styleId="ListLabel264">
+    <w:name w:val="ListLabel 264"/>
+    <w:qFormat/>
+    <w:rPr>
+      <w:rFonts w:cs="OpenSymbol"/>
+    </w:rPr>
+  </w:style>
+  <w:style w:type="character" w:styleId="ListLabel265">
+    <w:name w:val="ListLabel 265"/>
+    <w:qFormat/>
+    <w:rPr>
+      <w:rFonts w:cs="OpenSymbol"/>
+    </w:rPr>
+  </w:style>
+  <w:style w:type="character" w:styleId="ListLabel266">
+    <w:name w:val="ListLabel 266"/>
+    <w:qFormat/>
+    <w:rPr>
+      <w:rFonts w:cs="OpenSymbol"/>
+    </w:rPr>
+  </w:style>
+  <w:style w:type="character" w:styleId="ListLabel267">
+    <w:name w:val="ListLabel 267"/>
+    <w:qFormat/>
+    <w:rPr>
+      <w:rFonts w:cs="OpenSymbol"/>
+    </w:rPr>
+  </w:style>
+  <w:style w:type="character" w:styleId="ListLabel268">
+    <w:name w:val="ListLabel 268"/>
+    <w:qFormat/>
+    <w:rPr>
+      <w:rFonts w:cs="OpenSymbol"/>
+    </w:rPr>
+  </w:style>
+  <w:style w:type="character" w:styleId="ListLabel269">
+    <w:name w:val="ListLabel 269"/>
+    <w:qFormat/>
+    <w:rPr>
+      <w:rFonts w:cs="OpenSymbol"/>
+    </w:rPr>
+  </w:style>
+  <w:style w:type="character" w:styleId="ListLabel270">
+    <w:name w:val="ListLabel 270"/>
+    <w:qFormat/>
+    <w:rPr>
+      <w:rFonts w:cs="OpenSymbol"/>
+    </w:rPr>
+  </w:style>
+  <w:style w:type="character" w:styleId="ListLabel271">
+    <w:name w:val="ListLabel 271"/>
+    <w:qFormat/>
+    <w:rPr>
+      <w:rFonts w:cs="OpenSymbol"/>
+    </w:rPr>
+  </w:style>
+  <w:style w:type="character" w:styleId="ListLabel272">
+    <w:name w:val="ListLabel 272"/>
+    <w:qFormat/>
+    <w:rPr>
+      <w:rFonts w:cs="OpenSymbol"/>
+    </w:rPr>
+  </w:style>
+  <w:style w:type="character" w:styleId="ListLabel273">
+    <w:name w:val="ListLabel 273"/>
+    <w:qFormat/>
+    <w:rPr>
+      <w:rFonts w:cs="OpenSymbol"/>
+    </w:rPr>
+  </w:style>
+  <w:style w:type="character" w:styleId="ListLabel274">
+    <w:name w:val="ListLabel 274"/>
+    <w:qFormat/>
+    <w:rPr>
+      <w:rFonts w:cs="OpenSymbol"/>
+    </w:rPr>
+  </w:style>
+  <w:style w:type="character" w:styleId="ListLabel275">
+    <w:name w:val="ListLabel 275"/>
+    <w:qFormat/>
+    <w:rPr>
+      <w:rFonts w:cs="OpenSymbol"/>
+    </w:rPr>
+  </w:style>
+  <w:style w:type="character" w:styleId="ListLabel276">
+    <w:name w:val="ListLabel 276"/>
+    <w:qFormat/>
+    <w:rPr>
+      <w:rFonts w:cs="OpenSymbol"/>
+    </w:rPr>
+  </w:style>
+  <w:style w:type="character" w:styleId="ListLabel277">
+    <w:name w:val="ListLabel 277"/>
+    <w:qFormat/>
+    <w:rPr>
+      <w:rFonts w:cs="OpenSymbol"/>
+    </w:rPr>
+  </w:style>
+  <w:style w:type="character" w:styleId="ListLabel278">
+    <w:name w:val="ListLabel 278"/>
+    <w:qFormat/>
+    <w:rPr>
+      <w:rFonts w:cs="OpenSymbol"/>
+    </w:rPr>
+  </w:style>
+  <w:style w:type="character" w:styleId="ListLabel279">
+    <w:name w:val="ListLabel 279"/>
+    <w:qFormat/>
+    <w:rPr>
+      <w:rFonts w:cs="OpenSymbol"/>
+    </w:rPr>
+  </w:style>
   <w:style w:type="paragraph" w:styleId="Heading">
     <w:name w:val="Heading"/>
     <w:basedOn w:val="Normal"/>

</xml_diff>

<commit_message>
four edited files and one new file
</commit_message>
<xml_diff>
--- a/burgerzaken.docx
+++ b/burgerzaken.docx
@@ -321,16 +321,21 @@
     <w:p>
       <w:pPr>
         <w:pStyle w:val="Normal"/>
-        <w:rPr>
-          <w:sz w:val="26"/>
-          <w:szCs w:val="26"/>
-        </w:rPr>
-      </w:pPr>
-      <w:r>
-        <w:rPr>
-          <w:sz w:val="26"/>
-          <w:szCs w:val="26"/>
-        </w:rPr>
+        <w:rPr/>
+      </w:pPr>
+      <w:r>
+        <w:rPr>
+          <w:sz w:val="26"/>
+          <w:szCs w:val="26"/>
+        </w:rPr>
+        <w:t xml:space="preserve">– </w:t>
+      </w:r>
+      <w:r>
+        <w:rPr>
+          <w:sz w:val="26"/>
+          <w:szCs w:val="26"/>
+        </w:rPr>
+        <w:t>RPA= Raadplegen Aanslagen</w:t>
       </w:r>
     </w:p>
     <w:p>
@@ -516,7 +521,7 @@
           <w:sz w:val="26"/>
           <w:szCs w:val="26"/>
         </w:rPr>
-        <w:t>1. Tozo</w:t>
+        <w:t>1. Tozo/Tonk</w:t>
       </w:r>
     </w:p>
     <w:p>
@@ -721,14 +726,7 @@
     <w:p>
       <w:pPr>
         <w:pStyle w:val="Normal"/>
-        <w:rPr>
-          <w:b/>
-          <w:b/>
-          <w:bCs/>
-          <w:i w:val="false"/>
-          <w:i w:val="false"/>
-          <w:iCs w:val="false"/>
-        </w:rPr>
+        <w:rPr/>
       </w:pPr>
       <w:r>
         <w:rPr>
@@ -959,21 +957,23 @@
           <w:sz w:val="24"/>
           <w:szCs w:val="24"/>
         </w:rPr>
-        <w:t>- Bouwinspecteur</w:t>
-      </w:r>
-      <w:r>
-        <w:rPr>
-          <w:sz w:val="26"/>
-          <w:szCs w:val="26"/>
-        </w:rPr>
-        <w:t xml:space="preserve"> &lt;=&gt; </w:t>
+        <w:t xml:space="preserve">- </w:t>
       </w:r>
       <w:r>
         <w:rPr>
           <w:sz w:val="24"/>
           <w:szCs w:val="24"/>
-        </w:rPr>
-        <w:t>Burenakkoord</w:t>
+          <w:u w:val="single"/>
+        </w:rPr>
+        <w:t xml:space="preserve">Burenakkoord </w:t>
+      </w:r>
+      <w:r>
+        <w:rPr>
+          <w:sz w:val="24"/>
+          <w:szCs w:val="24"/>
+          <w:u w:val="single"/>
+        </w:rPr>
+        <w:t>&lt;=&gt; Omgevingsvergunning</w:t>
       </w:r>
     </w:p>
     <w:p>
@@ -1130,27 +1130,23 @@
           <w:sz w:val="24"/>
           <w:szCs w:val="24"/>
         </w:rPr>
-        <w:t>- Dringend een woning nodig</w:t>
-      </w:r>
-    </w:p>
-    <w:p>
-      <w:pPr>
-        <w:pStyle w:val="Normal"/>
-        <w:rPr/>
-      </w:pPr>
+        <w:t xml:space="preserve">- </w:t>
+      </w:r>
       <w:r>
         <w:rPr>
           <w:sz w:val="24"/>
           <w:szCs w:val="24"/>
-        </w:rPr>
-        <w:t xml:space="preserve">– </w:t>
+          <w:u w:val="single"/>
+        </w:rPr>
+        <w:t xml:space="preserve">Dringend een woning nodig </w:t>
       </w:r>
       <w:r>
         <w:rPr>
           <w:sz w:val="24"/>
           <w:szCs w:val="24"/>
-        </w:rPr>
-        <w:t>Energievouchers</w:t>
+          <w:u w:val="single"/>
+        </w:rPr>
+        <w:t>&lt;=&gt; Huisvesting voor leraren, politie agenten en mensen in de zorg</w:t>
       </w:r>
     </w:p>
     <w:p>
@@ -1163,49 +1159,43 @@
           <w:sz w:val="24"/>
           <w:szCs w:val="24"/>
         </w:rPr>
-        <w:t>- Erfpacht (Contractbeheer en Erfpacht): 010-2673550 en erfpacht@rotterdam.nl</w:t>
-      </w:r>
-    </w:p>
-    <w:p>
-      <w:pPr>
-        <w:pStyle w:val="Normal"/>
+        <w:t xml:space="preserve">– </w:t>
+      </w:r>
+      <w:r>
         <w:rPr>
           <w:sz w:val="24"/>
           <w:szCs w:val="24"/>
         </w:rPr>
+        <w:t>Energievouchers</w:t>
+      </w:r>
+    </w:p>
+    <w:p>
+      <w:pPr>
+        <w:pStyle w:val="Normal"/>
+        <w:rPr/>
       </w:pPr>
       <w:r>
         <w:rPr>
           <w:sz w:val="24"/>
           <w:szCs w:val="24"/>
         </w:rPr>
-        <w:t>- e-suite (e-suite zaken in Mijn Loket)</w:t>
-      </w:r>
-    </w:p>
-    <w:p>
-      <w:pPr>
-        <w:pStyle w:val="Normal"/>
-        <w:rPr/>
-      </w:pPr>
-      <w:r>
+        <w:t>- Erfpacht (Contractbeheer en Erfpacht): 010-2673550 en erfpacht@rotterdam.nl</w:t>
+      </w:r>
+    </w:p>
+    <w:p>
+      <w:pPr>
+        <w:pStyle w:val="Normal"/>
         <w:rPr>
           <w:sz w:val="24"/>
           <w:szCs w:val="24"/>
         </w:rPr>
-        <w:t>- Exceptioneel transport</w:t>
-      </w:r>
-    </w:p>
-    <w:p>
-      <w:pPr>
-        <w:pStyle w:val="Normal"/>
-        <w:rPr/>
       </w:pPr>
       <w:r>
         <w:rPr>
           <w:sz w:val="24"/>
           <w:szCs w:val="24"/>
         </w:rPr>
-        <w:t>- Wie mogen mijn gegevens in de Basisregistratie Personen (BRP) inzien? (rijksoverheid.nl)</w:t>
+        <w:t>- e-suite (e-suite zaken in Mijn Loket)</w:t>
       </w:r>
     </w:p>
     <w:p>
@@ -1218,7 +1208,53 @@
           <w:sz w:val="24"/>
           <w:szCs w:val="24"/>
         </w:rPr>
+        <w:t>- Exceptioneel transport</w:t>
+      </w:r>
+    </w:p>
+    <w:p>
+      <w:pPr>
+        <w:pStyle w:val="Normal"/>
+        <w:rPr/>
+      </w:pPr>
+      <w:r>
+        <w:rPr>
+          <w:sz w:val="24"/>
+          <w:szCs w:val="24"/>
+        </w:rPr>
+        <w:t>- Wie mogen mijn gegevens in de Basisregistratie Personen (BRP) inzien? (rijksoverheid.nl)</w:t>
+      </w:r>
+    </w:p>
+    <w:p>
+      <w:pPr>
+        <w:pStyle w:val="Normal"/>
+        <w:rPr/>
+      </w:pPr>
+      <w:r>
+        <w:rPr>
+          <w:sz w:val="24"/>
+          <w:szCs w:val="24"/>
+        </w:rPr>
         <w:t>- IND-loket in Rotterdam (Conradstraat)</w:t>
+      </w:r>
+    </w:p>
+    <w:p>
+      <w:pPr>
+        <w:pStyle w:val="Normal"/>
+        <w:rPr/>
+      </w:pPr>
+      <w:r>
+        <w:rPr>
+          <w:sz w:val="24"/>
+          <w:szCs w:val="24"/>
+        </w:rPr>
+        <w:t xml:space="preserve">– </w:t>
+      </w:r>
+      <w:r>
+        <w:rPr>
+          <w:sz w:val="24"/>
+          <w:szCs w:val="24"/>
+        </w:rPr>
+        <w:t>Informatie uittreksel historische adressen voor bezichtigen woning</w:t>
       </w:r>
     </w:p>
     <w:p>
@@ -1521,46 +1557,41 @@
     <w:p>
       <w:pPr>
         <w:pStyle w:val="Normal"/>
+        <w:rPr/>
+      </w:pPr>
+      <w:r>
         <w:rPr>
           <w:sz w:val="24"/>
           <w:szCs w:val="24"/>
         </w:rPr>
-      </w:pPr>
+        <w:t>–</w:t>
+      </w:r>
       <w:r>
         <w:rPr>
           <w:sz w:val="24"/>
           <w:szCs w:val="24"/>
         </w:rPr>
-        <w:t>- Probleem in parkeergarage van de gemeente Rotterdam</w:t>
-      </w:r>
-    </w:p>
-    <w:p>
-      <w:pPr>
-        <w:pStyle w:val="Normal"/>
-        <w:rPr/>
-      </w:pPr>
+        <w:t xml:space="preserve">Overlijden/Huwelijken </w:t>
+      </w:r>
       <w:r>
         <w:rPr>
           <w:sz w:val="24"/>
           <w:szCs w:val="24"/>
         </w:rPr>
-        <w:t>- Publieksreactie =&gt; Aanmelden Informatieverzoek, Melding, Overlast, Compliment en Klacht</w:t>
-      </w:r>
-    </w:p>
-    <w:p>
-      <w:pPr>
-        <w:pStyle w:val="Normal"/>
-        <w:rPr>
-          <w:sz w:val="26"/>
-          <w:szCs w:val="26"/>
-        </w:rPr>
+        <w:t>(piketnummer)</w:t>
+      </w:r>
+    </w:p>
+    <w:p>
+      <w:pPr>
+        <w:pStyle w:val="Normal"/>
+        <w:rPr/>
       </w:pPr>
       <w:r>
         <w:rPr>
           <w:sz w:val="24"/>
           <w:szCs w:val="24"/>
         </w:rPr>
-        <w:t>- Registratie Levenloos geboren kinderen in BRP</w:t>
+        <w:t>- Probleem in parkeergarage van de gemeente Rotterdam</w:t>
       </w:r>
     </w:p>
     <w:p>
@@ -1573,6 +1604,35 @@
           <w:sz w:val="24"/>
           <w:szCs w:val="24"/>
         </w:rPr>
+        <w:t>- Publieksreactie =&gt; Aanmelden Informatieverzoek, Melding, Overlast, Compliment en Klacht</w:t>
+      </w:r>
+    </w:p>
+    <w:p>
+      <w:pPr>
+        <w:pStyle w:val="Normal"/>
+        <w:rPr>
+          <w:sz w:val="26"/>
+          <w:szCs w:val="26"/>
+        </w:rPr>
+      </w:pPr>
+      <w:r>
+        <w:rPr>
+          <w:sz w:val="24"/>
+          <w:szCs w:val="24"/>
+        </w:rPr>
+        <w:t>- Registratie Levenloos geboren kinderen in BRP</w:t>
+      </w:r>
+    </w:p>
+    <w:p>
+      <w:pPr>
+        <w:pStyle w:val="Normal"/>
+        <w:rPr/>
+      </w:pPr>
+      <w:r>
+        <w:rPr>
+          <w:sz w:val="24"/>
+          <w:szCs w:val="24"/>
+        </w:rPr>
         <w:t>- Rijbewijs is identiteitskaart</w:t>
       </w:r>
     </w:p>
@@ -1586,7 +1646,15 @@
           <w:sz w:val="26"/>
           <w:szCs w:val="26"/>
         </w:rPr>
-        <w:t>- Rotterdambericht (met kaart) =&gt; omgevingsvergunningen (rotterdam.nl)</w:t>
+        <w:t xml:space="preserve">- </w:t>
+      </w:r>
+      <w:r>
+        <w:rPr>
+          <w:sz w:val="26"/>
+          <w:szCs w:val="26"/>
+          <w:u w:val="single"/>
+        </w:rPr>
+        <w:t>Rotterdambericht (met kaart) =&gt; omgevingsvergunningen (rotterdam.nl)</w:t>
       </w:r>
     </w:p>
     <w:p>
@@ -3436,13 +3504,51 @@
     <w:p>
       <w:pPr>
         <w:pStyle w:val="Normal"/>
-        <w:rPr>
-          <w:b/>
+        <w:rPr/>
+      </w:pPr>
+      <w:r>
+        <w:rPr>
           <w:b/>
           <w:bCs/>
           <w:sz w:val="26"/>
           <w:szCs w:val="26"/>
         </w:rPr>
+        <w:t>Omgevingsvergunning:</w:t>
+      </w:r>
+    </w:p>
+    <w:p>
+      <w:pPr>
+        <w:pStyle w:val="Normal"/>
+        <w:rPr/>
+      </w:pPr>
+      <w:r>
+        <w:rPr>
+          <w:sz w:val="26"/>
+          <w:szCs w:val="26"/>
+        </w:rPr>
+        <w:t>1. Ik wil verbouwen (zelftoets): als de burger er zelf niet uitkomt, dan conceptaanvraag.</w:t>
+      </w:r>
+    </w:p>
+    <w:p>
+      <w:pPr>
+        <w:pStyle w:val="Normal"/>
+        <w:rPr>
+          <w:sz w:val="26"/>
+          <w:szCs w:val="26"/>
+        </w:rPr>
+      </w:pPr>
+      <w:r>
+        <w:rPr>
+          <w:sz w:val="26"/>
+          <w:szCs w:val="26"/>
+        </w:rPr>
+        <w:t>2. Omgevingsloket online</w:t>
+      </w:r>
+    </w:p>
+    <w:p>
+      <w:pPr>
+        <w:pStyle w:val="Normal"/>
+        <w:rPr/>
       </w:pPr>
       <w:r>
         <w:rPr>
@@ -3451,6 +3557,7 @@
           <w:sz w:val="26"/>
           <w:szCs w:val="26"/>
         </w:rPr>
+        <w:t>Burgerinitiatief &lt;=&gt; Ondernemers</w:t>
       </w:r>
     </w:p>
     <w:p>
@@ -3460,8 +3567,6 @@
           <w:b/>
           <w:b/>
           <w:bCs/>
-          <w:sz w:val="26"/>
-          <w:szCs w:val="26"/>
         </w:rPr>
       </w:pPr>
       <w:r>
@@ -3471,6 +3576,101 @@
           <w:sz w:val="26"/>
           <w:szCs w:val="26"/>
         </w:rPr>
+        <w:t>Ondernemers:</w:t>
+      </w:r>
+    </w:p>
+    <w:p>
+      <w:pPr>
+        <w:pStyle w:val="Normal"/>
+        <w:numPr>
+          <w:ilvl w:val="0"/>
+          <w:numId w:val="4"/>
+        </w:numPr>
+        <w:rPr>
+          <w:sz w:val="26"/>
+          <w:szCs w:val="26"/>
+        </w:rPr>
+      </w:pPr>
+      <w:r>
+        <w:rPr>
+          <w:sz w:val="26"/>
+          <w:szCs w:val="26"/>
+        </w:rPr>
+        <w:t>Ondernemersplein</w:t>
+      </w:r>
+    </w:p>
+    <w:p>
+      <w:pPr>
+        <w:pStyle w:val="Normal"/>
+        <w:numPr>
+          <w:ilvl w:val="0"/>
+          <w:numId w:val="4"/>
+        </w:numPr>
+        <w:rPr>
+          <w:sz w:val="26"/>
+          <w:szCs w:val="26"/>
+        </w:rPr>
+      </w:pPr>
+      <w:r>
+        <w:rPr>
+          <w:sz w:val="26"/>
+          <w:szCs w:val="26"/>
+        </w:rPr>
+        <w:t>Regionaal Bureau Zelfstandigen</w:t>
+      </w:r>
+    </w:p>
+    <w:p>
+      <w:pPr>
+        <w:pStyle w:val="Normal"/>
+        <w:numPr>
+          <w:ilvl w:val="0"/>
+          <w:numId w:val="4"/>
+        </w:numPr>
+        <w:rPr>
+          <w:sz w:val="26"/>
+          <w:szCs w:val="26"/>
+        </w:rPr>
+      </w:pPr>
+      <w:r>
+        <w:rPr>
+          <w:sz w:val="26"/>
+          <w:szCs w:val="26"/>
+        </w:rPr>
+        <w:t>Vergunningen en overige wet- en regelgeving bij het starten van een onderneming.</w:t>
+      </w:r>
+    </w:p>
+    <w:p>
+      <w:pPr>
+        <w:pStyle w:val="Normal"/>
+        <w:numPr>
+          <w:ilvl w:val="0"/>
+          <w:numId w:val="4"/>
+        </w:numPr>
+        <w:rPr/>
+      </w:pPr>
+      <w:r>
+        <w:rPr>
+          <w:sz w:val="26"/>
+          <w:szCs w:val="26"/>
+        </w:rPr>
+        <w:t>Ondernemers in de kinderopvang.</w:t>
+      </w:r>
+    </w:p>
+    <w:p>
+      <w:pPr>
+        <w:pStyle w:val="Normal"/>
+        <w:numPr>
+          <w:ilvl w:val="0"/>
+          <w:numId w:val="4"/>
+        </w:numPr>
+        <w:rPr/>
+      </w:pPr>
+      <w:r>
+        <w:rPr>
+          <w:sz w:val="26"/>
+          <w:szCs w:val="26"/>
+        </w:rPr>
+        <w:t>Ondernemersbalie</w:t>
       </w:r>
     </w:p>
     <w:p>
@@ -3496,83 +3696,16 @@
     <w:p>
       <w:pPr>
         <w:pStyle w:val="Normal"/>
-        <w:rPr>
-          <w:b/>
+        <w:rPr/>
+      </w:pPr>
+      <w:r>
+        <w:rPr>
           <w:b/>
           <w:bCs/>
-        </w:rPr>
-      </w:pPr>
-      <w:r>
-        <w:rPr>
-          <w:b/>
-          <w:bCs/>
-          <w:sz w:val="26"/>
-          <w:szCs w:val="26"/>
-        </w:rPr>
-        <w:t>Omgevingsvergunning:</w:t>
-      </w:r>
-    </w:p>
-    <w:p>
-      <w:pPr>
-        <w:pStyle w:val="Normal"/>
-        <w:rPr/>
-      </w:pPr>
-      <w:r>
-        <w:rPr>
-          <w:sz w:val="26"/>
-          <w:szCs w:val="26"/>
-        </w:rPr>
-        <w:t>1. Ik wil verbouwen (zelftoets): als de burger er zelf niet uitkomt, dan conceptaanvraag.</w:t>
-      </w:r>
-    </w:p>
-    <w:p>
-      <w:pPr>
-        <w:pStyle w:val="Normal"/>
-        <w:rPr>
-          <w:sz w:val="26"/>
-          <w:szCs w:val="26"/>
-        </w:rPr>
-      </w:pPr>
-      <w:r>
-        <w:rPr>
-          <w:sz w:val="26"/>
-          <w:szCs w:val="26"/>
-        </w:rPr>
-        <w:t>2. Omgevingsloket online</w:t>
-      </w:r>
-    </w:p>
-    <w:p>
-      <w:pPr>
-        <w:pStyle w:val="Normal"/>
-        <w:rPr/>
-      </w:pPr>
-      <w:r>
-        <w:rPr>
-          <w:b/>
-          <w:bCs/>
-          <w:sz w:val="26"/>
-          <w:szCs w:val="26"/>
-        </w:rPr>
-        <w:t>Burgerinitiatief &lt;=&gt; Ondernemers</w:t>
-      </w:r>
-    </w:p>
-    <w:p>
-      <w:pPr>
-        <w:pStyle w:val="Normal"/>
-        <w:rPr>
-          <w:b/>
-          <w:b/>
-          <w:bCs/>
-        </w:rPr>
-      </w:pPr>
-      <w:r>
-        <w:rPr>
-          <w:b/>
-          <w:bCs/>
-          <w:sz w:val="26"/>
-          <w:szCs w:val="26"/>
-        </w:rPr>
-        <w:t>Ondernemers:</w:t>
+          <w:sz w:val="26"/>
+          <w:szCs w:val="26"/>
+        </w:rPr>
+        <w:t>Winkeltijdenwet:</w:t>
       </w:r>
     </w:p>
     <w:p>
@@ -3592,7 +3725,7 @@
           <w:sz w:val="26"/>
           <w:szCs w:val="26"/>
         </w:rPr>
-        <w:t>Ondernemersplein</w:t>
+        <w:t>Winkeltijdenwet Incidentele Ontheffing</w:t>
       </w:r>
     </w:p>
     <w:p>
@@ -3612,7 +3745,7 @@
           <w:sz w:val="26"/>
           <w:szCs w:val="26"/>
         </w:rPr>
-        <w:t>Regionaal Bureau Zelfstandigen</w:t>
+        <w:t>Winkeltijdenwet Permanente Ontheffing</w:t>
       </w:r>
     </w:p>
     <w:p>
@@ -3632,41 +3765,22 @@
           <w:sz w:val="26"/>
           <w:szCs w:val="26"/>
         </w:rPr>
-        <w:t>Vergunningen en overige wet- en regelgeving bij het starten van een onderneming.</w:t>
-      </w:r>
-    </w:p>
-    <w:p>
-      <w:pPr>
-        <w:pStyle w:val="Normal"/>
-        <w:numPr>
-          <w:ilvl w:val="0"/>
-          <w:numId w:val="3"/>
-        </w:numPr>
-        <w:rPr/>
-      </w:pPr>
-      <w:r>
-        <w:rPr>
-          <w:sz w:val="26"/>
-          <w:szCs w:val="26"/>
-        </w:rPr>
-        <w:t>Ondernemers in de kinderopvang.</w:t>
-      </w:r>
-    </w:p>
-    <w:p>
-      <w:pPr>
-        <w:pStyle w:val="Normal"/>
-        <w:numPr>
-          <w:ilvl w:val="0"/>
-          <w:numId w:val="3"/>
-        </w:numPr>
-        <w:rPr/>
-      </w:pPr>
-      <w:r>
-        <w:rPr>
-          <w:sz w:val="26"/>
-          <w:szCs w:val="26"/>
-        </w:rPr>
-        <w:t>Ondernemersbalie</w:t>
+        <w:t>Kaart Incidentele Ontheffing (verlaatje)</w:t>
+      </w:r>
+    </w:p>
+    <w:p>
+      <w:pPr>
+        <w:pStyle w:val="Normal"/>
+        <w:rPr>
+          <w:sz w:val="26"/>
+          <w:szCs w:val="26"/>
+        </w:rPr>
+      </w:pPr>
+      <w:r>
+        <w:rPr>
+          <w:sz w:val="26"/>
+          <w:szCs w:val="26"/>
+        </w:rPr>
       </w:r>
     </w:p>
     <w:p>
@@ -3687,171 +3801,182 @@
           <w:sz w:val="26"/>
           <w:szCs w:val="26"/>
         </w:rPr>
-      </w:r>
-    </w:p>
-    <w:p>
-      <w:pPr>
-        <w:pStyle w:val="Normal"/>
-        <w:rPr/>
-      </w:pPr>
-      <w:r>
-        <w:rPr>
+        <w:t>Informatie over gebouwen en het doorgeven van veranderingen:</w:t>
+      </w:r>
+    </w:p>
+    <w:p>
+      <w:pPr>
+        <w:pStyle w:val="Normal"/>
+        <w:rPr>
+          <w:sz w:val="26"/>
+          <w:szCs w:val="26"/>
+        </w:rPr>
+      </w:pPr>
+      <w:r>
+        <w:rPr>
+          <w:sz w:val="26"/>
+          <w:szCs w:val="26"/>
+        </w:rPr>
+        <w:t>- Afwijking melden Basisregistratie Adressen en Gebouwen (BAG)</w:t>
+      </w:r>
+    </w:p>
+    <w:p>
+      <w:pPr>
+        <w:pStyle w:val="Normal"/>
+        <w:rPr/>
+      </w:pPr>
+      <w:r>
+        <w:rPr>
+          <w:sz w:val="26"/>
+          <w:szCs w:val="26"/>
+        </w:rPr>
+        <w:t>- Geografische basisinformatie</w:t>
+      </w:r>
+    </w:p>
+    <w:p>
+      <w:pPr>
+        <w:pStyle w:val="Normal"/>
+        <w:rPr>
+          <w:sz w:val="26"/>
+          <w:szCs w:val="26"/>
+        </w:rPr>
+      </w:pPr>
+      <w:r>
+        <w:rPr>
+          <w:sz w:val="26"/>
+          <w:szCs w:val="26"/>
+        </w:rPr>
+      </w:r>
+    </w:p>
+    <w:p>
+      <w:pPr>
+        <w:pStyle w:val="Normal"/>
+        <w:rPr>
+          <w:b/>
           <w:b/>
           <w:bCs/>
-          <w:sz w:val="26"/>
-          <w:szCs w:val="26"/>
-        </w:rPr>
-        <w:t>Winkeltijdenwet:</w:t>
-      </w:r>
-    </w:p>
-    <w:p>
-      <w:pPr>
-        <w:pStyle w:val="Normal"/>
-        <w:numPr>
-          <w:ilvl w:val="0"/>
-          <w:numId w:val="2"/>
-        </w:numPr>
-        <w:rPr>
-          <w:sz w:val="26"/>
-          <w:szCs w:val="26"/>
-        </w:rPr>
-      </w:pPr>
-      <w:r>
-        <w:rPr>
-          <w:sz w:val="26"/>
-          <w:szCs w:val="26"/>
-        </w:rPr>
-        <w:t>Winkeltijdenwet Incidentele Ontheffing</w:t>
-      </w:r>
-    </w:p>
-    <w:p>
-      <w:pPr>
-        <w:pStyle w:val="Normal"/>
-        <w:numPr>
-          <w:ilvl w:val="0"/>
-          <w:numId w:val="2"/>
-        </w:numPr>
-        <w:rPr>
-          <w:sz w:val="26"/>
-          <w:szCs w:val="26"/>
-        </w:rPr>
-      </w:pPr>
-      <w:r>
-        <w:rPr>
-          <w:sz w:val="26"/>
-          <w:szCs w:val="26"/>
-        </w:rPr>
-        <w:t>Winkeltijdenwet Permanente Ontheffing</w:t>
-      </w:r>
-    </w:p>
-    <w:p>
-      <w:pPr>
-        <w:pStyle w:val="Normal"/>
-        <w:numPr>
-          <w:ilvl w:val="0"/>
-          <w:numId w:val="2"/>
-        </w:numPr>
-        <w:rPr>
-          <w:sz w:val="26"/>
-          <w:szCs w:val="26"/>
-        </w:rPr>
-      </w:pPr>
-      <w:r>
-        <w:rPr>
-          <w:sz w:val="26"/>
-          <w:szCs w:val="26"/>
-        </w:rPr>
-        <w:t>Kaart Incidentele Ontheffing (verlaatje)</w:t>
-      </w:r>
-    </w:p>
-    <w:p>
-      <w:pPr>
-        <w:pStyle w:val="Normal"/>
-        <w:rPr>
-          <w:sz w:val="26"/>
-          <w:szCs w:val="26"/>
-        </w:rPr>
-      </w:pPr>
-      <w:r>
-        <w:rPr>
-          <w:sz w:val="26"/>
-          <w:szCs w:val="26"/>
-        </w:rPr>
-      </w:r>
-    </w:p>
-    <w:p>
-      <w:pPr>
-        <w:pStyle w:val="Normal"/>
-        <w:rPr>
-          <w:b/>
+        </w:rPr>
+      </w:pPr>
+      <w:r>
+        <w:rPr>
           <w:b/>
           <w:bCs/>
           <w:sz w:val="26"/>
           <w:szCs w:val="26"/>
         </w:rPr>
-      </w:pPr>
-      <w:r>
-        <w:rPr>
+        <w:t>Reizen met kinderen:</w:t>
+      </w:r>
+    </w:p>
+    <w:p>
+      <w:pPr>
+        <w:pStyle w:val="Normal"/>
+        <w:rPr/>
+      </w:pPr>
+      <w:r>
+        <w:rPr>
+          <w:sz w:val="26"/>
+          <w:szCs w:val="26"/>
+        </w:rPr>
+        <w:t xml:space="preserve">– </w:t>
+      </w:r>
+      <w:r>
+        <w:rPr>
+          <w:sz w:val="26"/>
+          <w:szCs w:val="26"/>
+        </w:rPr>
+        <w:t>Internationaal uittreksel minderjarige met oudergegevens (reizen minderjarige zonder gezaghouder)</w:t>
+      </w:r>
+    </w:p>
+    <w:p>
+      <w:pPr>
+        <w:pStyle w:val="Normal"/>
+        <w:rPr/>
+      </w:pPr>
+      <w:r>
+        <w:rPr>
+          <w:sz w:val="26"/>
+          <w:szCs w:val="26"/>
+        </w:rPr>
+        <w:t>- Formulier toestemming reizen met minderjarigen naar het buitenland (rijksoverheid.nl)</w:t>
+      </w:r>
+    </w:p>
+    <w:p>
+      <w:pPr>
+        <w:pStyle w:val="Normal"/>
+        <w:rPr/>
+      </w:pPr>
+      <w:r>
+        <w:rPr>
+          <w:sz w:val="26"/>
+          <w:szCs w:val="26"/>
+        </w:rPr>
+        <w:t xml:space="preserve">– </w:t>
+      </w:r>
+      <w:r>
+        <w:rPr>
+          <w:sz w:val="26"/>
+          <w:szCs w:val="26"/>
+        </w:rPr>
+        <w:t>Heb ik toestemming nodig om alleen met mijn kind te reizen? (rijksoverheid.nl + tel;.nr.!)</w:t>
+      </w:r>
+    </w:p>
+    <w:p>
+      <w:pPr>
+        <w:pStyle w:val="Normal"/>
+        <w:rPr/>
+      </w:pPr>
+      <w:r>
+        <w:rPr>
+          <w:sz w:val="26"/>
+          <w:szCs w:val="26"/>
+        </w:rPr>
+        <w:t xml:space="preserve">– </w:t>
+      </w:r>
+      <w:r>
+        <w:rPr>
+          <w:sz w:val="26"/>
+          <w:szCs w:val="26"/>
+        </w:rPr>
+        <w:t>Verklaring van toestemming reisdocument minderjarige (voor aanvragen reisdocument)</w:t>
+      </w:r>
+    </w:p>
+    <w:p>
+      <w:pPr>
+        <w:pStyle w:val="Normal"/>
+        <w:rPr/>
+      </w:pPr>
+      <w:r>
+        <w:rPr>
+          <w:sz w:val="26"/>
+          <w:szCs w:val="26"/>
+        </w:rPr>
+        <w:t>- FAQ Paspoort (tweede gedeelte van de FAQ)</w:t>
+      </w:r>
+    </w:p>
+    <w:p>
+      <w:pPr>
+        <w:pStyle w:val="Normal"/>
+        <w:rPr>
+          <w:b/>
           <w:b/>
           <w:bCs/>
           <w:sz w:val="26"/>
           <w:szCs w:val="26"/>
         </w:rPr>
-        <w:t>Informatie over gebouwen en het doorgeven van veranderingen:</w:t>
-      </w:r>
-    </w:p>
-    <w:p>
-      <w:pPr>
-        <w:pStyle w:val="Normal"/>
-        <w:rPr>
-          <w:sz w:val="26"/>
-          <w:szCs w:val="26"/>
-        </w:rPr>
-      </w:pPr>
-      <w:r>
-        <w:rPr>
-          <w:sz w:val="26"/>
-          <w:szCs w:val="26"/>
-        </w:rPr>
-        <w:t>- Afwijking melden Basisregistratie Adressen en Gebouwen (BAG)</w:t>
-      </w:r>
-    </w:p>
-    <w:p>
-      <w:pPr>
-        <w:pStyle w:val="Normal"/>
-        <w:rPr/>
-      </w:pPr>
-      <w:r>
-        <w:rPr>
-          <w:sz w:val="26"/>
-          <w:szCs w:val="26"/>
-        </w:rPr>
-        <w:t>- Geografische basisinformatie</w:t>
-      </w:r>
-    </w:p>
-    <w:p>
-      <w:pPr>
-        <w:pStyle w:val="Normal"/>
-        <w:rPr>
-          <w:sz w:val="26"/>
-          <w:szCs w:val="26"/>
-        </w:rPr>
-      </w:pPr>
-      <w:r>
-        <w:rPr>
-          <w:sz w:val="26"/>
-          <w:szCs w:val="26"/>
-        </w:rPr>
-      </w:r>
-    </w:p>
-    <w:p>
-      <w:pPr>
-        <w:pStyle w:val="Normal"/>
-        <w:rPr>
-          <w:b/>
+      </w:pPr>
+      <w:r>
+        <w:rPr>
           <w:b/>
           <w:bCs/>
-        </w:rPr>
+          <w:sz w:val="26"/>
+          <w:szCs w:val="26"/>
+        </w:rPr>
+      </w:r>
+    </w:p>
+    <w:p>
+      <w:pPr>
+        <w:pStyle w:val="Normal"/>
+        <w:rPr/>
       </w:pPr>
       <w:r>
         <w:rPr>
@@ -3860,7 +3985,124 @@
           <w:sz w:val="26"/>
           <w:szCs w:val="26"/>
         </w:rPr>
-        <w:t>Reizen met kinderen:</w:t>
+        <w:t>Naamskeuze en Naamsverklaring:</w:t>
+      </w:r>
+    </w:p>
+    <w:p>
+      <w:pPr>
+        <w:pStyle w:val="Normal"/>
+        <w:rPr>
+          <w:sz w:val="26"/>
+          <w:szCs w:val="26"/>
+        </w:rPr>
+      </w:pPr>
+      <w:r>
+        <w:rPr>
+          <w:sz w:val="26"/>
+          <w:szCs w:val="26"/>
+        </w:rPr>
+        <w:t>- Naamskeuze bij geboorte</w:t>
+      </w:r>
+    </w:p>
+    <w:p>
+      <w:pPr>
+        <w:pStyle w:val="Normal"/>
+        <w:rPr/>
+      </w:pPr>
+      <w:r>
+        <w:rPr>
+          <w:sz w:val="26"/>
+          <w:szCs w:val="26"/>
+        </w:rPr>
+        <w:t>- Verklaring naamgebruik (hoe ik aangeschreven wil worden door de overheid)</w:t>
+      </w:r>
+    </w:p>
+    <w:p>
+      <w:pPr>
+        <w:pStyle w:val="Normal"/>
+        <w:rPr>
+          <w:sz w:val="26"/>
+          <w:szCs w:val="26"/>
+        </w:rPr>
+      </w:pPr>
+      <w:r>
+        <w:rPr>
+          <w:sz w:val="26"/>
+          <w:szCs w:val="26"/>
+        </w:rPr>
+        <w:t>- Naamswijziging (1400)</w:t>
+      </w:r>
+    </w:p>
+    <w:p>
+      <w:pPr>
+        <w:pStyle w:val="Normal"/>
+        <w:rPr/>
+      </w:pPr>
+      <w:r>
+        <w:rPr>
+          <w:sz w:val="26"/>
+          <w:szCs w:val="26"/>
+        </w:rPr>
+        <w:t>- BRP gegevens onjuist</w:t>
+      </w:r>
+    </w:p>
+    <w:p>
+      <w:pPr>
+        <w:pStyle w:val="Normal"/>
+        <w:rPr>
+          <w:sz w:val="26"/>
+          <w:szCs w:val="26"/>
+        </w:rPr>
+      </w:pPr>
+      <w:r>
+        <w:rPr>
+          <w:sz w:val="26"/>
+          <w:szCs w:val="26"/>
+        </w:rPr>
+      </w:r>
+    </w:p>
+    <w:p>
+      <w:pPr>
+        <w:pStyle w:val="Normal"/>
+        <w:rPr/>
+      </w:pPr>
+      <w:r>
+        <w:rPr>
+          <w:b/>
+          <w:bCs/>
+          <w:sz w:val="26"/>
+          <w:szCs w:val="26"/>
+        </w:rPr>
+        <w:t>Huwelijk:</w:t>
+      </w:r>
+    </w:p>
+    <w:p>
+      <w:pPr>
+        <w:pStyle w:val="Normal"/>
+        <w:rPr>
+          <w:sz w:val="26"/>
+          <w:szCs w:val="26"/>
+        </w:rPr>
+      </w:pPr>
+      <w:r>
+        <w:rPr>
+          <w:sz w:val="26"/>
+          <w:szCs w:val="26"/>
+        </w:rPr>
+        <w:t>- Verklaring huwelijksbevoegdheid</w:t>
+      </w:r>
+    </w:p>
+    <w:p>
+      <w:pPr>
+        <w:pStyle w:val="Normal"/>
+        <w:rPr/>
+      </w:pPr>
+      <w:r>
+        <w:rPr>
+          <w:sz w:val="26"/>
+          <w:szCs w:val="26"/>
+        </w:rPr>
+        <w:t>- Ik ga trouwen</w:t>
       </w:r>
     </w:p>
     <w:p>
@@ -3880,73 +4122,67 @@
           <w:sz w:val="26"/>
           <w:szCs w:val="26"/>
         </w:rPr>
-        <w:t>Internationaal uittreksel minderjarige met oudergegevens (reizen minderjarige zonder gezaghouder)</w:t>
-      </w:r>
-    </w:p>
-    <w:p>
-      <w:pPr>
-        <w:pStyle w:val="Normal"/>
-        <w:rPr/>
-      </w:pPr>
-      <w:r>
-        <w:rPr>
-          <w:sz w:val="26"/>
-          <w:szCs w:val="26"/>
-        </w:rPr>
-        <w:t>- Formulier toestemming reizen met minderjarigen naar het buitenland (rijksoverheid.nl)</w:t>
-      </w:r>
-    </w:p>
-    <w:p>
-      <w:pPr>
-        <w:pStyle w:val="Normal"/>
-        <w:rPr/>
-      </w:pPr>
-      <w:r>
-        <w:rPr>
-          <w:sz w:val="26"/>
-          <w:szCs w:val="26"/>
-        </w:rPr>
-        <w:t xml:space="preserve">– </w:t>
-      </w:r>
-      <w:r>
-        <w:rPr>
-          <w:sz w:val="26"/>
-          <w:szCs w:val="26"/>
-        </w:rPr>
-        <w:t>Heb ik toestemming nodig om alleen met mijn kind te reizen? (rijksoverheid.nl + tel;.nr.!)</w:t>
-      </w:r>
-    </w:p>
-    <w:p>
-      <w:pPr>
-        <w:pStyle w:val="Normal"/>
-        <w:rPr/>
-      </w:pPr>
-      <w:r>
-        <w:rPr>
-          <w:sz w:val="26"/>
-          <w:szCs w:val="26"/>
-        </w:rPr>
-        <w:t xml:space="preserve">– </w:t>
-      </w:r>
-      <w:r>
-        <w:rPr>
-          <w:sz w:val="26"/>
-          <w:szCs w:val="26"/>
-        </w:rPr>
-        <w:t>Verklaring van toestemming reisdocument minderjarige (voor aanvragen reisdocument)</w:t>
-      </w:r>
-    </w:p>
-    <w:p>
-      <w:pPr>
-        <w:pStyle w:val="Normal"/>
-        <w:rPr/>
-      </w:pPr>
-      <w:r>
-        <w:rPr>
-          <w:sz w:val="26"/>
-          <w:szCs w:val="26"/>
-        </w:rPr>
-        <w:t>- FAQ Paspoort (tweede gedeelte van de FAQ)</w:t>
+        <w:t>Trouwen (rotterdam.nl)</w:t>
+      </w:r>
+    </w:p>
+    <w:p>
+      <w:pPr>
+        <w:pStyle w:val="Normal"/>
+        <w:rPr/>
+      </w:pPr>
+      <w:r>
+        <w:rPr>
+          <w:sz w:val="26"/>
+          <w:szCs w:val="26"/>
+        </w:rPr>
+        <w:t>- Schadelijke traditionele praktijken (rotterdam.nl)</w:t>
+      </w:r>
+    </w:p>
+    <w:p>
+      <w:pPr>
+        <w:pStyle w:val="TextBody"/>
+        <w:rPr/>
+      </w:pPr>
+      <w:r>
+        <w:rPr>
+          <w:sz w:val="26"/>
+          <w:szCs w:val="26"/>
+        </w:rPr>
+        <w:t xml:space="preserve">- De trouwambtenaar (rotterdam.nl) (BABS= </w:t>
+      </w:r>
+      <w:r>
+        <w:rPr/>
+        <w:t>benoeming als onbezoldigd ambtenaar van de burgerlijke stand)</w:t>
+      </w:r>
+    </w:p>
+    <w:p>
+      <w:pPr>
+        <w:pStyle w:val="Normal"/>
+        <w:rPr>
+          <w:sz w:val="26"/>
+          <w:szCs w:val="26"/>
+        </w:rPr>
+      </w:pPr>
+      <w:r>
+        <w:rPr>
+          <w:sz w:val="26"/>
+          <w:szCs w:val="26"/>
+        </w:rPr>
+      </w:r>
+    </w:p>
+    <w:p>
+      <w:pPr>
+        <w:pStyle w:val="Normal"/>
+        <w:rPr>
+          <w:sz w:val="26"/>
+          <w:szCs w:val="26"/>
+        </w:rPr>
+      </w:pPr>
+      <w:r>
+        <w:rPr>
+          <w:sz w:val="26"/>
+          <w:szCs w:val="26"/>
+        </w:rPr>
       </w:r>
     </w:p>
     <w:p>
@@ -3958,109 +4194,40 @@
           <w:bCs/>
           <w:sz w:val="26"/>
           <w:szCs w:val="26"/>
-        </w:rPr>
-      </w:pPr>
-      <w:r>
-        <w:rPr>
+          <w:u w:val="single"/>
+        </w:rPr>
+      </w:pPr>
+      <w:r>
+        <w:rPr/>
+      </w:r>
+    </w:p>
+    <w:p>
+      <w:pPr>
+        <w:pStyle w:val="Normal"/>
+        <w:rPr>
+          <w:b/>
           <w:b/>
           <w:bCs/>
           <w:sz w:val="26"/>
           <w:szCs w:val="26"/>
-        </w:rPr>
-      </w:r>
-    </w:p>
-    <w:p>
-      <w:pPr>
-        <w:pStyle w:val="Normal"/>
-        <w:rPr/>
-      </w:pPr>
-      <w:r>
-        <w:rPr>
+          <w:u w:val="single"/>
+        </w:rPr>
+      </w:pPr>
+      <w:r>
+        <w:rPr/>
+      </w:r>
+    </w:p>
+    <w:p>
+      <w:pPr>
+        <w:pStyle w:val="Normal"/>
+        <w:rPr>
+          <w:b/>
           <w:b/>
           <w:bCs/>
           <w:sz w:val="26"/>
           <w:szCs w:val="26"/>
-        </w:rPr>
-        <w:t>Naamskeuze en Naamsverklaring:</w:t>
-      </w:r>
-    </w:p>
-    <w:p>
-      <w:pPr>
-        <w:pStyle w:val="Normal"/>
-        <w:rPr>
-          <w:sz w:val="26"/>
-          <w:szCs w:val="26"/>
-        </w:rPr>
-      </w:pPr>
-      <w:r>
-        <w:rPr>
-          <w:sz w:val="26"/>
-          <w:szCs w:val="26"/>
-        </w:rPr>
-        <w:t>- Naamskeuze bij geboorte</w:t>
-      </w:r>
-    </w:p>
-    <w:p>
-      <w:pPr>
-        <w:pStyle w:val="Normal"/>
-        <w:rPr/>
-      </w:pPr>
-      <w:r>
-        <w:rPr>
-          <w:sz w:val="26"/>
-          <w:szCs w:val="26"/>
-        </w:rPr>
-        <w:t>- Verklaring naamgebruik (hoe ik aangeschreven wil worden door de overheid)</w:t>
-      </w:r>
-    </w:p>
-    <w:p>
-      <w:pPr>
-        <w:pStyle w:val="Normal"/>
-        <w:rPr>
-          <w:sz w:val="26"/>
-          <w:szCs w:val="26"/>
-        </w:rPr>
-      </w:pPr>
-      <w:r>
-        <w:rPr>
-          <w:sz w:val="26"/>
-          <w:szCs w:val="26"/>
-        </w:rPr>
-        <w:t>- Naamswijziging (1400)</w:t>
-      </w:r>
-    </w:p>
-    <w:p>
-      <w:pPr>
-        <w:pStyle w:val="Normal"/>
-        <w:rPr/>
-      </w:pPr>
-      <w:r>
-        <w:rPr>
-          <w:sz w:val="26"/>
-          <w:szCs w:val="26"/>
-        </w:rPr>
-        <w:t>- BRP gegevens onjuist</w:t>
-      </w:r>
-    </w:p>
-    <w:p>
-      <w:pPr>
-        <w:pStyle w:val="Normal"/>
-        <w:rPr>
-          <w:sz w:val="26"/>
-          <w:szCs w:val="26"/>
-        </w:rPr>
-      </w:pPr>
-      <w:r>
-        <w:rPr>
-          <w:sz w:val="26"/>
-          <w:szCs w:val="26"/>
-        </w:rPr>
-      </w:r>
-    </w:p>
-    <w:p>
-      <w:pPr>
-        <w:pStyle w:val="Normal"/>
-        <w:rPr/>
+          <w:u w:val="single"/>
+        </w:rPr>
       </w:pPr>
       <w:r>
         <w:rPr>
@@ -4068,139 +4235,8 @@
           <w:bCs/>
           <w:sz w:val="26"/>
           <w:szCs w:val="26"/>
-        </w:rPr>
-        <w:t>Huwelijk:</w:t>
-      </w:r>
-    </w:p>
-    <w:p>
-      <w:pPr>
-        <w:pStyle w:val="Normal"/>
-        <w:rPr>
-          <w:sz w:val="26"/>
-          <w:szCs w:val="26"/>
-        </w:rPr>
-      </w:pPr>
-      <w:r>
-        <w:rPr>
-          <w:sz w:val="26"/>
-          <w:szCs w:val="26"/>
-        </w:rPr>
-        <w:t>- Verklaring huwelijksbevoegdheid</w:t>
-      </w:r>
-    </w:p>
-    <w:p>
-      <w:pPr>
-        <w:pStyle w:val="Normal"/>
-        <w:rPr/>
-      </w:pPr>
-      <w:r>
-        <w:rPr>
-          <w:sz w:val="26"/>
-          <w:szCs w:val="26"/>
-        </w:rPr>
-        <w:t>- Ik ga trouwen</w:t>
-      </w:r>
-    </w:p>
-    <w:p>
-      <w:pPr>
-        <w:pStyle w:val="Normal"/>
-        <w:rPr/>
-      </w:pPr>
-      <w:r>
-        <w:rPr>
-          <w:sz w:val="26"/>
-          <w:szCs w:val="26"/>
-        </w:rPr>
-        <w:t xml:space="preserve">– </w:t>
-      </w:r>
-      <w:r>
-        <w:rPr>
-          <w:sz w:val="26"/>
-          <w:szCs w:val="26"/>
-        </w:rPr>
-        <w:t>Trouwen (rotterdam.nl)</w:t>
-      </w:r>
-    </w:p>
-    <w:p>
-      <w:pPr>
-        <w:pStyle w:val="Normal"/>
-        <w:rPr/>
-      </w:pPr>
-      <w:r>
-        <w:rPr>
-          <w:sz w:val="26"/>
-          <w:szCs w:val="26"/>
-        </w:rPr>
-        <w:t>- Schadelijke traditionele praktijken (rotterdam.nl)</w:t>
-      </w:r>
-    </w:p>
-    <w:p>
-      <w:pPr>
-        <w:pStyle w:val="TextBody"/>
-        <w:rPr/>
-      </w:pPr>
-      <w:r>
-        <w:rPr>
-          <w:sz w:val="26"/>
-          <w:szCs w:val="26"/>
-        </w:rPr>
-        <w:t xml:space="preserve">- De trouwambtenaar (rotterdam.nl) (BABS= </w:t>
-      </w:r>
-      <w:r>
-        <w:rPr/>
-        <w:t>benoeming als onbezoldigd ambtenaar van de burgerlijke stand)</w:t>
-      </w:r>
-    </w:p>
-    <w:p>
-      <w:pPr>
-        <w:pStyle w:val="Normal"/>
-        <w:rPr>
-          <w:sz w:val="26"/>
-          <w:szCs w:val="26"/>
-        </w:rPr>
-      </w:pPr>
-      <w:r>
-        <w:rPr>
-          <w:sz w:val="26"/>
-          <w:szCs w:val="26"/>
-        </w:rPr>
-      </w:r>
-    </w:p>
-    <w:p>
-      <w:pPr>
-        <w:pStyle w:val="Normal"/>
-        <w:rPr>
-          <w:sz w:val="26"/>
-          <w:szCs w:val="26"/>
-        </w:rPr>
-      </w:pPr>
-      <w:r>
-        <w:rPr>
-          <w:sz w:val="26"/>
-          <w:szCs w:val="26"/>
-        </w:rPr>
-      </w:r>
-    </w:p>
-    <w:p>
-      <w:pPr>
-        <w:pStyle w:val="Normal"/>
-        <w:rPr>
-          <w:b/>
-          <w:b/>
-          <w:bCs/>
-          <w:sz w:val="26"/>
-          <w:szCs w:val="26"/>
           <w:u w:val="single"/>
         </w:rPr>
-      </w:pPr>
-      <w:r>
-        <w:rPr>
-          <w:b/>
-          <w:bCs/>
-          <w:sz w:val="26"/>
-          <w:szCs w:val="26"/>
-          <w:u w:val="single"/>
-        </w:rPr>
         <w:t>Paspoort:</w:t>
       </w:r>
     </w:p>
@@ -4217,6 +4253,63 @@
           <w:sz w:val="26"/>
           <w:szCs w:val="26"/>
         </w:rPr>
+        <mc:AlternateContent>
+          <mc:Choice Requires="wps">
+            <w:drawing>
+              <wp:anchor behindDoc="0" distT="0" distB="0" distL="0" distR="0" simplePos="0" locked="0" layoutInCell="1" allowOverlap="1" relativeHeight="3">
+                <wp:simplePos x="0" y="0"/>
+                <wp:positionH relativeFrom="column">
+                  <wp:posOffset>1090295</wp:posOffset>
+                </wp:positionH>
+                <wp:positionV relativeFrom="paragraph">
+                  <wp:posOffset>-446405</wp:posOffset>
+                </wp:positionV>
+                <wp:extent cx="810260" cy="2442845"/>
+                <wp:effectExtent l="0" t="0" r="0" b="0"/>
+                <wp:wrapNone/>
+                <wp:docPr id="1" name="Shape1"/>
+                <a:graphic xmlns:a="http://schemas.openxmlformats.org/drawingml/2006/main">
+                  <a:graphicData uri="http://schemas.microsoft.com/office/word/2010/wordprocessingShape">
+                    <wps:wsp>
+                      <wps:cNvSpPr/>
+                      <wps:spPr>
+                        <a:xfrm>
+                          <a:off x="0" y="0"/>
+                          <a:ext cx="809640" cy="2442240"/>
+                        </a:xfrm>
+                        <a:prstGeom prst="line">
+                          <a:avLst/>
+                        </a:prstGeom>
+                        <a:ln>
+                          <a:solidFill>
+                            <a:srgbClr val="3465a4"/>
+                          </a:solidFill>
+                          <a:headEnd len="med" type="triangle" w="med"/>
+                          <a:tailEnd len="med" type="triangle" w="med"/>
+                        </a:ln>
+                      </wps:spPr>
+                      <wps:style>
+                        <a:lnRef idx="0"/>
+                        <a:fillRef idx="0"/>
+                        <a:effectRef idx="0"/>
+                        <a:fontRef idx="minor"/>
+                      </wps:style>
+                      <wps:bodyPr/>
+                    </wps:wsp>
+                  </a:graphicData>
+                </a:graphic>
+              </wp:anchor>
+            </w:drawing>
+          </mc:Choice>
+          <mc:Fallback>
+            <w:pict>
+              <v:line id="shape_0" from="16.45pt,0.45pt" to="80.15pt,192.7pt" ID="Shape1" stroked="t" style="position:absolute">
+                <v:stroke color="#3465a4" startarrow="block" endarrow="block" startarrowwidth="medium" startarrowlength="medium" endarrowwidth="medium" endarrowlength="medium" joinstyle="round" endcap="flat"/>
+                <v:fill o:detectmouseclick="t" on="false"/>
+              </v:line>
+            </w:pict>
+          </mc:Fallback>
+        </mc:AlternateContent>
       </w:r>
     </w:p>
     <w:tbl>
@@ -7063,7 +7156,16 @@
           <w:i w:val="false"/>
           <w:iCs w:val="false"/>
         </w:rPr>
-        <w:t>FAQ Trouwen</w:t>
+        <w:t xml:space="preserve">FAQ </w:t>
+      </w:r>
+      <w:r>
+        <w:rPr>
+          <w:b/>
+          <w:bCs/>
+          <w:i w:val="false"/>
+          <w:iCs w:val="false"/>
+        </w:rPr>
+        <w:t>Ik ga trouwen: stap 1: schema documenten</w:t>
       </w:r>
     </w:p>
     <w:p>
@@ -7193,7 +7295,7 @@
         <w:pStyle w:val="Normal"/>
         <w:numPr>
           <w:ilvl w:val="0"/>
-          <w:numId w:val="4"/>
+          <w:numId w:val="5"/>
         </w:numPr>
         <w:rPr/>
       </w:pPr>
@@ -7207,7 +7309,7 @@
         <w:pStyle w:val="Normal"/>
         <w:numPr>
           <w:ilvl w:val="0"/>
-          <w:numId w:val="4"/>
+          <w:numId w:val="5"/>
         </w:numPr>
         <w:rPr/>
       </w:pPr>
@@ -7221,7 +7323,7 @@
         <w:pStyle w:val="Normal"/>
         <w:numPr>
           <w:ilvl w:val="0"/>
-          <w:numId w:val="4"/>
+          <w:numId w:val="5"/>
         </w:numPr>
         <w:rPr/>
       </w:pPr>
@@ -7242,7 +7344,7 @@
         <w:pStyle w:val="Normal"/>
         <w:numPr>
           <w:ilvl w:val="0"/>
-          <w:numId w:val="4"/>
+          <w:numId w:val="5"/>
         </w:numPr>
         <w:rPr/>
       </w:pPr>
@@ -7254,6 +7356,10 @@
     <w:p>
       <w:pPr>
         <w:pStyle w:val="Heading2"/>
+        <w:numPr>
+          <w:ilvl w:val="1"/>
+          <w:numId w:val="2"/>
+        </w:numPr>
         <w:rPr/>
       </w:pPr>
       <w:r>
@@ -7278,11 +7384,7 @@
       </w:pPr>
       <w:r>
         <w:rPr/>
-        <w:t>Www.</w:t>
-      </w:r>
-      <w:r>
-        <w:rPr/>
-        <w:t xml:space="preserve">rotterdampas.nl/reductiecheck </w:t>
+        <w:t xml:space="preserve">Www.rotterdampas.nl/reductiecheck </w:t>
       </w:r>
     </w:p>
     <w:p>
@@ -7409,11 +7511,7 @@
       </w:r>
       <w:r>
         <w:rPr/>
-        <w:t xml:space="preserve"> </w:t>
-      </w:r>
-      <w:r>
-        <w:rPr/>
-        <w:t>NL06ABNA0644512393.</w:t>
+        <w:t xml:space="preserve"> NL06ABNA0644512393.</w:t>
       </w:r>
     </w:p>
     <w:p>
@@ -7447,11 +7545,7 @@
       </w:r>
       <w:r>
         <w:rPr/>
-        <w:t xml:space="preserve"> </w:t>
-      </w:r>
-      <w:r>
-        <w:rPr/>
-        <w:t xml:space="preserve">Gratis Rotterdampas met 25 Euro </w:t>
+        <w:t xml:space="preserve"> Gratis Rotterdampas met 25 Euro </w:t>
       </w:r>
       <w:hyperlink r:id="rId2">
         <w:r>
@@ -7540,11 +7634,7 @@
       </w:pPr>
       <w:r>
         <w:rPr/>
-        <w:t>4</w:t>
-      </w:r>
-      <w:r>
-        <w:rPr/>
-        <w:t>. Wij checken of je voldoet aan de voorwaarden.</w:t>
+        <w:t>4. Wij checken of je voldoet aan de voorwaarden.</w:t>
       </w:r>
     </w:p>
     <w:p>
@@ -7581,7 +7671,13 @@
         </w:rPr>
       </w:pPr>
       <w:r>
-        <w:rPr/>
+        <w:rPr>
+          <w:rFonts w:ascii="Liberation Serif" w:hAnsi="Liberation Serif"/>
+          <w:b/>
+          <w:bCs/>
+          <w:sz w:val="32"/>
+          <w:szCs w:val="32"/>
+        </w:rPr>
       </w:r>
     </w:p>
     <w:p>
@@ -9071,110 +9167,92 @@
   <w:abstractNum w:abstractNumId="2">
     <w:lvl w:ilvl="0">
       <w:start w:val="1"/>
-      <w:numFmt w:val="decimal"/>
-      <w:lvlText w:val="%1."/>
+      <w:numFmt w:val="none"/>
+      <w:suff w:val="nothing"/>
+      <w:lvlText w:val=""/>
       <w:lvlJc w:val="left"/>
       <w:pPr>
-        <w:tabs>
-          <w:tab w:val="num" w:pos="720"/>
-        </w:tabs>
-        <w:ind w:left="720" w:hanging="360"/>
+        <w:ind w:left="0" w:hanging="0"/>
       </w:pPr>
     </w:lvl>
     <w:lvl w:ilvl="1">
       <w:start w:val="1"/>
-      <w:numFmt w:val="decimal"/>
-      <w:lvlText w:val="%2."/>
+      <w:numFmt w:val="none"/>
+      <w:suff w:val="nothing"/>
+      <w:lvlText w:val=""/>
       <w:lvlJc w:val="left"/>
       <w:pPr>
-        <w:tabs>
-          <w:tab w:val="num" w:pos="1080"/>
-        </w:tabs>
-        <w:ind w:left="1080" w:hanging="360"/>
+        <w:ind w:left="0" w:hanging="0"/>
       </w:pPr>
     </w:lvl>
     <w:lvl w:ilvl="2">
       <w:start w:val="1"/>
-      <w:numFmt w:val="decimal"/>
-      <w:lvlText w:val="%3."/>
+      <w:numFmt w:val="none"/>
+      <w:suff w:val="nothing"/>
+      <w:lvlText w:val=""/>
       <w:lvlJc w:val="left"/>
       <w:pPr>
-        <w:tabs>
-          <w:tab w:val="num" w:pos="1440"/>
-        </w:tabs>
-        <w:ind w:left="1440" w:hanging="360"/>
+        <w:ind w:left="0" w:hanging="0"/>
       </w:pPr>
     </w:lvl>
     <w:lvl w:ilvl="3">
       <w:start w:val="1"/>
-      <w:numFmt w:val="decimal"/>
-      <w:lvlText w:val="%4."/>
+      <w:numFmt w:val="none"/>
+      <w:suff w:val="nothing"/>
+      <w:lvlText w:val=""/>
       <w:lvlJc w:val="left"/>
       <w:pPr>
-        <w:tabs>
-          <w:tab w:val="num" w:pos="1800"/>
-        </w:tabs>
-        <w:ind w:left="1800" w:hanging="360"/>
+        <w:ind w:left="0" w:hanging="0"/>
       </w:pPr>
     </w:lvl>
     <w:lvl w:ilvl="4">
       <w:start w:val="1"/>
-      <w:numFmt w:val="decimal"/>
-      <w:lvlText w:val="%5."/>
+      <w:numFmt w:val="none"/>
+      <w:suff w:val="nothing"/>
+      <w:lvlText w:val=""/>
       <w:lvlJc w:val="left"/>
       <w:pPr>
-        <w:tabs>
-          <w:tab w:val="num" w:pos="2160"/>
-        </w:tabs>
-        <w:ind w:left="2160" w:hanging="360"/>
+        <w:ind w:left="0" w:hanging="0"/>
       </w:pPr>
     </w:lvl>
     <w:lvl w:ilvl="5">
       <w:start w:val="1"/>
-      <w:numFmt w:val="decimal"/>
-      <w:lvlText w:val="%6."/>
+      <w:numFmt w:val="none"/>
+      <w:suff w:val="nothing"/>
+      <w:lvlText w:val=""/>
       <w:lvlJc w:val="left"/>
       <w:pPr>
-        <w:tabs>
-          <w:tab w:val="num" w:pos="2520"/>
-        </w:tabs>
-        <w:ind w:left="2520" w:hanging="360"/>
+        <w:ind w:left="0" w:hanging="0"/>
       </w:pPr>
     </w:lvl>
     <w:lvl w:ilvl="6">
       <w:start w:val="1"/>
-      <w:numFmt w:val="decimal"/>
-      <w:lvlText w:val="%7."/>
+      <w:numFmt w:val="none"/>
+      <w:suff w:val="nothing"/>
+      <w:lvlText w:val=""/>
       <w:lvlJc w:val="left"/>
       <w:pPr>
-        <w:tabs>
-          <w:tab w:val="num" w:pos="2880"/>
-        </w:tabs>
-        <w:ind w:left="2880" w:hanging="360"/>
+        <w:ind w:left="0" w:hanging="0"/>
       </w:pPr>
     </w:lvl>
     <w:lvl w:ilvl="7">
       <w:start w:val="1"/>
-      <w:numFmt w:val="decimal"/>
-      <w:lvlText w:val="%8."/>
+      <w:numFmt w:val="none"/>
+      <w:suff w:val="nothing"/>
+      <w:lvlText w:val=""/>
       <w:lvlJc w:val="left"/>
       <w:pPr>
-        <w:tabs>
-          <w:tab w:val="num" w:pos="3240"/>
-        </w:tabs>
-        <w:ind w:left="3240" w:hanging="360"/>
+        <w:ind w:left="0" w:hanging="0"/>
       </w:pPr>
     </w:lvl>
     <w:lvl w:ilvl="8">
       <w:start w:val="1"/>
-      <w:numFmt w:val="decimal"/>
-      <w:lvlText w:val="%9."/>
+      <w:numFmt w:val="none"/>
+      <w:suff w:val="nothing"/>
+      <w:lvlText w:val=""/>
       <w:lvlJc w:val="left"/>
       <w:pPr>
-        <w:tabs>
-          <w:tab w:val="num" w:pos="3600"/>
-        </w:tabs>
-        <w:ind w:left="3600" w:hanging="360"/>
+        <w:ind w:left="0" w:hanging="0"/>
       </w:pPr>
     </w:lvl>
   </w:abstractNum>
@@ -9289,6 +9367,116 @@
     </w:lvl>
   </w:abstractNum>
   <w:abstractNum w:abstractNumId="4">
+    <w:lvl w:ilvl="0">
+      <w:start w:val="1"/>
+      <w:numFmt w:val="decimal"/>
+      <w:lvlText w:val="%1."/>
+      <w:lvlJc w:val="left"/>
+      <w:pPr>
+        <w:tabs>
+          <w:tab w:val="num" w:pos="720"/>
+        </w:tabs>
+        <w:ind w:left="720" w:hanging="360"/>
+      </w:pPr>
+    </w:lvl>
+    <w:lvl w:ilvl="1">
+      <w:start w:val="1"/>
+      <w:numFmt w:val="decimal"/>
+      <w:lvlText w:val="%2."/>
+      <w:lvlJc w:val="left"/>
+      <w:pPr>
+        <w:tabs>
+          <w:tab w:val="num" w:pos="1080"/>
+        </w:tabs>
+        <w:ind w:left="1080" w:hanging="360"/>
+      </w:pPr>
+    </w:lvl>
+    <w:lvl w:ilvl="2">
+      <w:start w:val="1"/>
+      <w:numFmt w:val="decimal"/>
+      <w:lvlText w:val="%3."/>
+      <w:lvlJc w:val="left"/>
+      <w:pPr>
+        <w:tabs>
+          <w:tab w:val="num" w:pos="1440"/>
+        </w:tabs>
+        <w:ind w:left="1440" w:hanging="360"/>
+      </w:pPr>
+    </w:lvl>
+    <w:lvl w:ilvl="3">
+      <w:start w:val="1"/>
+      <w:numFmt w:val="decimal"/>
+      <w:lvlText w:val="%4."/>
+      <w:lvlJc w:val="left"/>
+      <w:pPr>
+        <w:tabs>
+          <w:tab w:val="num" w:pos="1800"/>
+        </w:tabs>
+        <w:ind w:left="1800" w:hanging="360"/>
+      </w:pPr>
+    </w:lvl>
+    <w:lvl w:ilvl="4">
+      <w:start w:val="1"/>
+      <w:numFmt w:val="decimal"/>
+      <w:lvlText w:val="%5."/>
+      <w:lvlJc w:val="left"/>
+      <w:pPr>
+        <w:tabs>
+          <w:tab w:val="num" w:pos="2160"/>
+        </w:tabs>
+        <w:ind w:left="2160" w:hanging="360"/>
+      </w:pPr>
+    </w:lvl>
+    <w:lvl w:ilvl="5">
+      <w:start w:val="1"/>
+      <w:numFmt w:val="decimal"/>
+      <w:lvlText w:val="%6."/>
+      <w:lvlJc w:val="left"/>
+      <w:pPr>
+        <w:tabs>
+          <w:tab w:val="num" w:pos="2520"/>
+        </w:tabs>
+        <w:ind w:left="2520" w:hanging="360"/>
+      </w:pPr>
+    </w:lvl>
+    <w:lvl w:ilvl="6">
+      <w:start w:val="1"/>
+      <w:numFmt w:val="decimal"/>
+      <w:lvlText w:val="%7."/>
+      <w:lvlJc w:val="left"/>
+      <w:pPr>
+        <w:tabs>
+          <w:tab w:val="num" w:pos="2880"/>
+        </w:tabs>
+        <w:ind w:left="2880" w:hanging="360"/>
+      </w:pPr>
+    </w:lvl>
+    <w:lvl w:ilvl="7">
+      <w:start w:val="1"/>
+      <w:numFmt w:val="decimal"/>
+      <w:lvlText w:val="%8."/>
+      <w:lvlJc w:val="left"/>
+      <w:pPr>
+        <w:tabs>
+          <w:tab w:val="num" w:pos="3240"/>
+        </w:tabs>
+        <w:ind w:left="3240" w:hanging="360"/>
+      </w:pPr>
+    </w:lvl>
+    <w:lvl w:ilvl="8">
+      <w:start w:val="1"/>
+      <w:numFmt w:val="decimal"/>
+      <w:lvlText w:val="%9."/>
+      <w:lvlJc w:val="left"/>
+      <w:pPr>
+        <w:tabs>
+          <w:tab w:val="num" w:pos="3600"/>
+        </w:tabs>
+        <w:ind w:left="3600" w:hanging="360"/>
+      </w:pPr>
+    </w:lvl>
+  </w:abstractNum>
+  <w:abstractNum w:abstractNumId="5">
     <w:lvl w:ilvl="0">
       <w:start w:val="1"/>
       <w:numFmt w:val="bullet"/>
@@ -9445,6 +9633,9 @@
   </w:num>
   <w:num w:numId="4">
     <w:abstractNumId w:val="4"/>
+  </w:num>
+  <w:num w:numId="5">
+    <w:abstractNumId w:val="5"/>
   </w:num>
 </w:numbering>
 </file>
@@ -11561,6 +11752,142 @@
       <w:lang w:val="zxx" w:eastAsia="zxx" w:bidi="zxx"/>
     </w:rPr>
   </w:style>
+  <w:style w:type="character" w:styleId="ListLabel289">
+    <w:name w:val="ListLabel 289"/>
+    <w:qFormat/>
+    <w:rPr>
+      <w:rFonts w:cs="OpenSymbol"/>
+    </w:rPr>
+  </w:style>
+  <w:style w:type="character" w:styleId="ListLabel290">
+    <w:name w:val="ListLabel 290"/>
+    <w:qFormat/>
+    <w:rPr>
+      <w:rFonts w:cs="OpenSymbol"/>
+    </w:rPr>
+  </w:style>
+  <w:style w:type="character" w:styleId="ListLabel291">
+    <w:name w:val="ListLabel 291"/>
+    <w:qFormat/>
+    <w:rPr>
+      <w:rFonts w:cs="OpenSymbol"/>
+    </w:rPr>
+  </w:style>
+  <w:style w:type="character" w:styleId="ListLabel292">
+    <w:name w:val="ListLabel 292"/>
+    <w:qFormat/>
+    <w:rPr>
+      <w:rFonts w:cs="OpenSymbol"/>
+    </w:rPr>
+  </w:style>
+  <w:style w:type="character" w:styleId="ListLabel293">
+    <w:name w:val="ListLabel 293"/>
+    <w:qFormat/>
+    <w:rPr>
+      <w:rFonts w:cs="OpenSymbol"/>
+    </w:rPr>
+  </w:style>
+  <w:style w:type="character" w:styleId="ListLabel294">
+    <w:name w:val="ListLabel 294"/>
+    <w:qFormat/>
+    <w:rPr>
+      <w:rFonts w:cs="OpenSymbol"/>
+    </w:rPr>
+  </w:style>
+  <w:style w:type="character" w:styleId="ListLabel295">
+    <w:name w:val="ListLabel 295"/>
+    <w:qFormat/>
+    <w:rPr>
+      <w:rFonts w:cs="OpenSymbol"/>
+    </w:rPr>
+  </w:style>
+  <w:style w:type="character" w:styleId="ListLabel296">
+    <w:name w:val="ListLabel 296"/>
+    <w:qFormat/>
+    <w:rPr>
+      <w:rFonts w:cs="OpenSymbol"/>
+    </w:rPr>
+  </w:style>
+  <w:style w:type="character" w:styleId="ListLabel297">
+    <w:name w:val="ListLabel 297"/>
+    <w:qFormat/>
+    <w:rPr>
+      <w:rFonts w:cs="OpenSymbol"/>
+    </w:rPr>
+  </w:style>
+  <w:style w:type="character" w:styleId="ListLabel298">
+    <w:name w:val="ListLabel 298"/>
+    <w:qFormat/>
+    <w:rPr/>
+  </w:style>
+  <w:style w:type="character" w:styleId="ListLabel299">
+    <w:name w:val="ListLabel 299"/>
+    <w:qFormat/>
+    <w:rPr>
+      <w:rFonts w:cs="OpenSymbol"/>
+    </w:rPr>
+  </w:style>
+  <w:style w:type="character" w:styleId="ListLabel300">
+    <w:name w:val="ListLabel 300"/>
+    <w:qFormat/>
+    <w:rPr>
+      <w:rFonts w:cs="OpenSymbol"/>
+    </w:rPr>
+  </w:style>
+  <w:style w:type="character" w:styleId="ListLabel301">
+    <w:name w:val="ListLabel 301"/>
+    <w:qFormat/>
+    <w:rPr>
+      <w:rFonts w:cs="OpenSymbol"/>
+    </w:rPr>
+  </w:style>
+  <w:style w:type="character" w:styleId="ListLabel302">
+    <w:name w:val="ListLabel 302"/>
+    <w:qFormat/>
+    <w:rPr>
+      <w:rFonts w:cs="OpenSymbol"/>
+    </w:rPr>
+  </w:style>
+  <w:style w:type="character" w:styleId="ListLabel303">
+    <w:name w:val="ListLabel 303"/>
+    <w:qFormat/>
+    <w:rPr>
+      <w:rFonts w:cs="OpenSymbol"/>
+    </w:rPr>
+  </w:style>
+  <w:style w:type="character" w:styleId="ListLabel304">
+    <w:name w:val="ListLabel 304"/>
+    <w:qFormat/>
+    <w:rPr>
+      <w:rFonts w:cs="OpenSymbol"/>
+    </w:rPr>
+  </w:style>
+  <w:style w:type="character" w:styleId="ListLabel305">
+    <w:name w:val="ListLabel 305"/>
+    <w:qFormat/>
+    <w:rPr>
+      <w:rFonts w:cs="OpenSymbol"/>
+    </w:rPr>
+  </w:style>
+  <w:style w:type="character" w:styleId="ListLabel306">
+    <w:name w:val="ListLabel 306"/>
+    <w:qFormat/>
+    <w:rPr>
+      <w:rFonts w:cs="OpenSymbol"/>
+    </w:rPr>
+  </w:style>
+  <w:style w:type="character" w:styleId="ListLabel307">
+    <w:name w:val="ListLabel 307"/>
+    <w:qFormat/>
+    <w:rPr>
+      <w:rFonts w:cs="OpenSymbol"/>
+    </w:rPr>
+  </w:style>
+  <w:style w:type="character" w:styleId="ListLabel308">
+    <w:name w:val="ListLabel 308"/>
+    <w:qFormat/>
+    <w:rPr/>
+  </w:style>
   <w:style w:type="paragraph" w:styleId="Heading">
     <w:name w:val="Heading"/>
     <w:basedOn w:val="Normal"/>

</xml_diff>

<commit_message>
changes to 3 files
</commit_message>
<xml_diff>
--- a/burgerzaken.docx
+++ b/burgerzaken.docx
@@ -5020,6 +5020,7 @@
           <w:tcPr>
             <w:tcW w:w="4819" w:type="dxa"/>
             <w:tcBorders>
+              <w:top w:val="single" w:sz="2" w:space="0" w:color="000000"/>
               <w:left w:val="single" w:sz="2" w:space="0" w:color="000000"/>
               <w:bottom w:val="single" w:sz="2" w:space="0" w:color="000000"/>
               <w:insideH w:val="single" w:sz="2" w:space="0" w:color="000000"/>
@@ -5040,6 +5041,7 @@
           <w:tcPr>
             <w:tcW w:w="4818" w:type="dxa"/>
             <w:tcBorders>
+              <w:top w:val="single" w:sz="2" w:space="0" w:color="000000"/>
               <w:left w:val="single" w:sz="2" w:space="0" w:color="000000"/>
               <w:bottom w:val="single" w:sz="2" w:space="0" w:color="000000"/>
               <w:right w:val="single" w:sz="2" w:space="0" w:color="000000"/>
@@ -9178,7 +9180,7 @@
     </w:r>
     <w:r>
       <w:rPr/>
-      <w:t>7</w:t>
+      <w:t>9</w:t>
     </w:r>
     <w:r>
       <w:rPr/>
@@ -12158,6 +12160,74 @@
     <w:qFormat/>
     <w:rPr/>
   </w:style>
+  <w:style w:type="character" w:styleId="ListLabel329">
+    <w:name w:val="ListLabel 329"/>
+    <w:qFormat/>
+    <w:rPr>
+      <w:rFonts w:cs="OpenSymbol"/>
+    </w:rPr>
+  </w:style>
+  <w:style w:type="character" w:styleId="ListLabel330">
+    <w:name w:val="ListLabel 330"/>
+    <w:qFormat/>
+    <w:rPr>
+      <w:rFonts w:cs="OpenSymbol"/>
+    </w:rPr>
+  </w:style>
+  <w:style w:type="character" w:styleId="ListLabel331">
+    <w:name w:val="ListLabel 331"/>
+    <w:qFormat/>
+    <w:rPr>
+      <w:rFonts w:cs="OpenSymbol"/>
+    </w:rPr>
+  </w:style>
+  <w:style w:type="character" w:styleId="ListLabel332">
+    <w:name w:val="ListLabel 332"/>
+    <w:qFormat/>
+    <w:rPr>
+      <w:rFonts w:cs="OpenSymbol"/>
+    </w:rPr>
+  </w:style>
+  <w:style w:type="character" w:styleId="ListLabel333">
+    <w:name w:val="ListLabel 333"/>
+    <w:qFormat/>
+    <w:rPr>
+      <w:rFonts w:cs="OpenSymbol"/>
+    </w:rPr>
+  </w:style>
+  <w:style w:type="character" w:styleId="ListLabel334">
+    <w:name w:val="ListLabel 334"/>
+    <w:qFormat/>
+    <w:rPr>
+      <w:rFonts w:cs="OpenSymbol"/>
+    </w:rPr>
+  </w:style>
+  <w:style w:type="character" w:styleId="ListLabel335">
+    <w:name w:val="ListLabel 335"/>
+    <w:qFormat/>
+    <w:rPr>
+      <w:rFonts w:cs="OpenSymbol"/>
+    </w:rPr>
+  </w:style>
+  <w:style w:type="character" w:styleId="ListLabel336">
+    <w:name w:val="ListLabel 336"/>
+    <w:qFormat/>
+    <w:rPr>
+      <w:rFonts w:cs="OpenSymbol"/>
+    </w:rPr>
+  </w:style>
+  <w:style w:type="character" w:styleId="ListLabel337">
+    <w:name w:val="ListLabel 337"/>
+    <w:qFormat/>
+    <w:rPr>
+      <w:rFonts w:cs="OpenSymbol"/>
+    </w:rPr>
+  </w:style>
+  <w:style w:type="character" w:styleId="ListLabel338">
+    <w:name w:val="ListLabel 338"/>
+    <w:qFormat/>
+    <w:rPr/>
+  </w:style>
   <w:style w:type="paragraph" w:styleId="Heading">
     <w:name w:val="Heading"/>
     <w:basedOn w:val="Normal"/>

</xml_diff>

<commit_message>
belangrijke aanpassingen bij burgerzaken
</commit_message>
<xml_diff>
--- a/burgerzaken.docx
+++ b/burgerzaken.docx
@@ -132,22 +132,7 @@
           <w:sz w:val="26"/>
           <w:szCs w:val="26"/>
         </w:rPr>
-        <w:t>: Schipluiden, Maasland, Den Hoorn, 't Woudt</w:t>
-      </w:r>
-    </w:p>
-    <w:p>
-      <w:pPr>
-        <w:pStyle w:val="Normal"/>
-        <w:rPr>
-          <w:sz w:val="26"/>
-          <w:szCs w:val="26"/>
-        </w:rPr>
-      </w:pPr>
-      <w:r>
-        <w:rPr>
-          <w:sz w:val="26"/>
-          <w:szCs w:val="26"/>
-        </w:rPr>
+        <w:t>: dorpen: Schipluiden, Maasland en buurtschappen: ’t Woudt, De Zweth en De Kapel)</w:t>
       </w:r>
     </w:p>
     <w:p>
@@ -199,7 +184,7 @@
           <w:sz w:val="26"/>
           <w:szCs w:val="26"/>
         </w:rPr>
-        <w:t>- RBZ = Regionaal Bureau Zelfstandigen (</w:t>
+        <w:t>- RBZ = Regionaal Bureau Zelfstandigen(</w:t>
       </w:r>
       <w:r>
         <w:rPr>
@@ -212,44 +197,53 @@
       </w:r>
       <w:r>
         <w:rPr>
-          <w:sz w:val="26"/>
-          <w:szCs w:val="26"/>
-        </w:rPr>
-        <w:t>)</w:t>
-      </w:r>
-    </w:p>
-    <w:p>
-      <w:pPr>
-        <w:pStyle w:val="Normal"/>
-        <w:rPr/>
-      </w:pPr>
-      <w:r>
-        <w:rPr>
-          <w:sz w:val="26"/>
-          <w:szCs w:val="26"/>
-        </w:rPr>
-        <w:t>- RDW = Rijksdienst Wegverkeer</w:t>
-      </w:r>
-    </w:p>
-    <w:p>
-      <w:pPr>
-        <w:pStyle w:val="Normal"/>
-        <w:rPr/>
-      </w:pPr>
-      <w:r>
-        <w:rPr>
-          <w:sz w:val="26"/>
-          <w:szCs w:val="26"/>
-        </w:rPr>
-        <w:t xml:space="preserve">- Stedelijke Zorg en </w:t>
-      </w:r>
-      <w:r>
-        <w:rPr>
           <w:b/>
           <w:bCs/>
           <w:sz w:val="26"/>
           <w:szCs w:val="26"/>
         </w:rPr>
+        <w:t>=Besluit Bijstandsverlening zelfstandigen</w:t>
+      </w:r>
+      <w:r>
+        <w:rPr>
+          <w:sz w:val="26"/>
+          <w:szCs w:val="26"/>
+        </w:rPr>
+        <w:t>)</w:t>
+      </w:r>
+    </w:p>
+    <w:p>
+      <w:pPr>
+        <w:pStyle w:val="Normal"/>
+        <w:rPr/>
+      </w:pPr>
+      <w:r>
+        <w:rPr>
+          <w:sz w:val="26"/>
+          <w:szCs w:val="26"/>
+        </w:rPr>
+        <w:t>- RDW = Rijksdienst Wegverkeer</w:t>
+      </w:r>
+    </w:p>
+    <w:p>
+      <w:pPr>
+        <w:pStyle w:val="Normal"/>
+        <w:rPr/>
+      </w:pPr>
+      <w:r>
+        <w:rPr>
+          <w:sz w:val="26"/>
+          <w:szCs w:val="26"/>
+        </w:rPr>
+        <w:t xml:space="preserve">- Stedelijke Zorg en </w:t>
+      </w:r>
+      <w:r>
+        <w:rPr>
+          <w:b/>
+          <w:bCs/>
+          <w:sz w:val="26"/>
+          <w:szCs w:val="26"/>
+        </w:rPr>
         <w:t>Participatie</w:t>
       </w:r>
     </w:p>
@@ -315,7 +309,14 @@
           <w:sz w:val="26"/>
           <w:szCs w:val="26"/>
         </w:rPr>
-        <w:t>- WWvGZ = Wet Verplichte Geestelijke Gezondheidszorg</w:t>
+        <w:t xml:space="preserve">- WWvGZ = Wet Verplichte Geestelijke Gezondheidszorg </w:t>
+      </w:r>
+      <w:r>
+        <w:rPr>
+          <w:sz w:val="26"/>
+          <w:szCs w:val="26"/>
+        </w:rPr>
+        <w:t>(zelfmoord: 14010, Antes)</w:t>
       </w:r>
     </w:p>
     <w:p>
@@ -361,7 +362,14 @@
           <w:sz w:val="26"/>
           <w:szCs w:val="26"/>
         </w:rPr>
-        <w:t>- 010-26 en 5 cijfers</w:t>
+        <w:t>- 010-26</w:t>
+      </w:r>
+      <w:r>
+        <w:rPr>
+          <w:sz w:val="26"/>
+          <w:szCs w:val="26"/>
+        </w:rPr>
+        <w:t>71625 (alternatief voor 14010)</w:t>
       </w:r>
     </w:p>
     <w:p>
@@ -686,17 +694,37 @@
     <w:p>
       <w:pPr>
         <w:pStyle w:val="Normal"/>
-        <w:rPr>
-          <w:sz w:val="26"/>
-          <w:szCs w:val="26"/>
-        </w:rPr>
-      </w:pPr>
-      <w:r>
-        <w:rPr>
-          <w:sz w:val="26"/>
-          <w:szCs w:val="26"/>
-        </w:rPr>
-        <w:t>Je kan opzoeken welke kleur code een land heeft op deze pagina:  https://www.nederlandwereldwijd.nl/reizen/reisadviezen Vul het land van herkomst in.</w:t>
+        <w:rPr/>
+      </w:pPr>
+      <w:r>
+        <w:rPr>
+          <w:sz w:val="26"/>
+          <w:szCs w:val="26"/>
+        </w:rPr>
+        <w:t>Kleurcode land:</w:t>
+      </w:r>
+    </w:p>
+    <w:p>
+      <w:pPr>
+        <w:pStyle w:val="Normal"/>
+        <w:rPr>
+          <w:sz w:val="26"/>
+          <w:szCs w:val="26"/>
+        </w:rPr>
+      </w:pPr>
+      <w:r>
+        <w:rPr>
+          <w:sz w:val="26"/>
+          <w:szCs w:val="26"/>
+        </w:rPr>
+        <w:t xml:space="preserve"> </w:t>
+      </w:r>
+      <w:r>
+        <w:rPr>
+          <w:sz w:val="26"/>
+          <w:szCs w:val="26"/>
+        </w:rPr>
+        <w:t>https://www.nederlandwereldwijd.nl/reizen/reisadviezen Vul het land van herkomst in.</w:t>
       </w:r>
     </w:p>
     <w:p>
@@ -796,33 +824,21 @@
     <w:p>
       <w:pPr>
         <w:pStyle w:val="Normal"/>
-        <w:rPr>
-          <w:sz w:val="24"/>
-          <w:szCs w:val="24"/>
-        </w:rPr>
-      </w:pPr>
-      <w:r>
-        <w:rPr>
-          <w:sz w:val="24"/>
-          <w:szCs w:val="24"/>
-        </w:rPr>
-        <w:t>- Aanvraag akte of uittreksel vanwege tegemoetkoming NS aan slachtoffers Holocaust (zoeken op Holocaust)</w:t>
-      </w:r>
-    </w:p>
-    <w:p>
-      <w:pPr>
-        <w:pStyle w:val="Normal"/>
-        <w:rPr>
-          <w:sz w:val="24"/>
-          <w:szCs w:val="24"/>
-        </w:rPr>
-      </w:pPr>
-      <w:r>
-        <w:rPr>
-          <w:sz w:val="24"/>
-          <w:szCs w:val="24"/>
-        </w:rPr>
-        <w:t>- Abonnement elektrische fietsklem</w:t>
+        <w:rPr/>
+      </w:pPr>
+      <w:r>
+        <w:rPr>
+          <w:sz w:val="24"/>
+          <w:szCs w:val="24"/>
+        </w:rPr>
+        <w:t xml:space="preserve">- Abonnement elektrische fietsklem </w:t>
+      </w:r>
+      <w:r>
+        <w:rPr>
+          <w:sz w:val="24"/>
+          <w:szCs w:val="24"/>
+        </w:rPr>
+        <w:t>&lt;=&gt; toegangstag fietsenstalling Hoogvliet</w:t>
       </w:r>
     </w:p>
     <w:p>
@@ -844,10 +860,7 @@
     <w:p>
       <w:pPr>
         <w:pStyle w:val="Normal"/>
-        <w:rPr>
-          <w:sz w:val="26"/>
-          <w:szCs w:val="26"/>
-        </w:rPr>
+        <w:rPr/>
       </w:pPr>
       <w:r>
         <w:rPr>
@@ -855,6 +868,20 @@
           <w:szCs w:val="24"/>
         </w:rPr>
         <w:t>- Advieslijn Woonoverlast en Buurtbemiddeling Rotterdam</w:t>
+      </w:r>
+      <w:r>
+        <w:rPr>
+          <w:sz w:val="26"/>
+          <w:szCs w:val="26"/>
+        </w:rPr>
+        <w:t xml:space="preserve"> </w:t>
+      </w:r>
+      <w:r>
+        <w:rPr>
+          <w:sz w:val="26"/>
+          <w:szCs w:val="26"/>
+        </w:rPr>
+        <w:t>&lt;=&gt; Melding Overlast</w:t>
       </w:r>
     </w:p>
     <w:p>
@@ -1117,43 +1144,48 @@
     <w:p>
       <w:pPr>
         <w:pStyle w:val="Normal"/>
-        <w:rPr>
-          <w:sz w:val="24"/>
-          <w:szCs w:val="24"/>
-        </w:rPr>
-      </w:pPr>
-      <w:r>
-        <w:rPr>
-          <w:sz w:val="24"/>
-          <w:szCs w:val="24"/>
-        </w:rPr>
-        <w:t>- Deregistration/Vertrek naar buitenland</w:t>
-      </w:r>
-    </w:p>
-    <w:p>
-      <w:pPr>
-        <w:pStyle w:val="Normal"/>
-        <w:rPr>
-          <w:b/>
+        <w:rPr/>
+      </w:pPr>
+      <w:r>
+        <w:rPr>
+          <w:sz w:val="24"/>
+          <w:szCs w:val="24"/>
+        </w:rPr>
+        <w:t>- Deregistration/Vertrek naar buitenland/</w:t>
+      </w:r>
+    </w:p>
+    <w:p>
+      <w:pPr>
+        <w:pStyle w:val="Normal"/>
+        <w:rPr/>
+      </w:pPr>
+      <w:r>
+        <w:rPr>
+          <w:sz w:val="24"/>
+          <w:szCs w:val="24"/>
+        </w:rPr>
+        <w:t>- Doelgroepenverklaring (</w:t>
+      </w:r>
+      <w:r>
+        <w:rPr>
           <w:b/>
           <w:bCs/>
-        </w:rPr>
-      </w:pPr>
-      <w:r>
-        <w:rPr>
-          <w:sz w:val="24"/>
-          <w:szCs w:val="24"/>
-        </w:rPr>
-        <w:t>- Doelgroepenverklaring (</w:t>
-      </w:r>
-      <w:r>
-        <w:rPr>
-          <w:b/>
-          <w:bCs/>
-          <w:sz w:val="24"/>
-          <w:szCs w:val="24"/>
-        </w:rPr>
-        <w:t>LKV)</w:t>
+          <w:sz w:val="24"/>
+          <w:szCs w:val="24"/>
+        </w:rPr>
+        <w:t xml:space="preserve">LKV): </w:t>
+      </w:r>
+      <w:r>
+        <w:rPr>
+          <w:b w:val="false"/>
+          <w:bCs w:val="false"/>
+          <w:i w:val="false"/>
+          <w:iCs w:val="false"/>
+          <w:sz w:val="24"/>
+          <w:szCs w:val="24"/>
+          <w:u w:val="none"/>
+        </w:rPr>
+        <w:t>oudere werknemers: 56+</w:t>
       </w:r>
     </w:p>
     <w:p>
@@ -1238,10 +1270,7 @@
     <w:p>
       <w:pPr>
         <w:pStyle w:val="Normal"/>
-        <w:rPr>
-          <w:sz w:val="24"/>
-          <w:szCs w:val="24"/>
-        </w:rPr>
+        <w:rPr/>
       </w:pPr>
       <w:r>
         <w:rPr>
@@ -1254,10 +1283,7 @@
     <w:p>
       <w:pPr>
         <w:pStyle w:val="Normal"/>
-        <w:rPr>
-          <w:sz w:val="24"/>
-          <w:szCs w:val="24"/>
-        </w:rPr>
+        <w:rPr/>
       </w:pPr>
       <w:r>
         <w:rPr>
@@ -1270,6 +1296,26 @@
     <w:p>
       <w:pPr>
         <w:pStyle w:val="Normal"/>
+        <w:rPr/>
+      </w:pPr>
+      <w:r>
+        <w:rPr>
+          <w:sz w:val="24"/>
+          <w:szCs w:val="24"/>
+        </w:rPr>
+        <w:t xml:space="preserve">– </w:t>
+      </w:r>
+      <w:r>
+        <w:rPr>
+          <w:sz w:val="24"/>
+          <w:szCs w:val="24"/>
+        </w:rPr>
+        <w:t>Gratis OV voor kinderen</w:t>
+      </w:r>
+    </w:p>
+    <w:p>
+      <w:pPr>
+        <w:pStyle w:val="Normal"/>
         <w:rPr>
           <w:sz w:val="24"/>
           <w:szCs w:val="24"/>
@@ -1309,10 +1355,7 @@
     <w:p>
       <w:pPr>
         <w:pStyle w:val="Normal"/>
-        <w:rPr>
-          <w:sz w:val="24"/>
-          <w:szCs w:val="24"/>
-        </w:rPr>
+        <w:rPr/>
       </w:pPr>
       <w:r>
         <w:rPr>
@@ -1326,7 +1369,14 @@
           <w:sz w:val="24"/>
           <w:szCs w:val="24"/>
         </w:rPr>
-        <w:t>Inlichtingen Nalatenschapsonderzoek</w:t>
+        <w:t xml:space="preserve">Inlichtingen Nalatenschapsonderzoek </w:t>
+      </w:r>
+      <w:r>
+        <w:rPr>
+          <w:sz w:val="24"/>
+          <w:szCs w:val="24"/>
+        </w:rPr>
+        <w:t>(notaris)</w:t>
       </w:r>
     </w:p>
     <w:p>
@@ -1582,10 +1632,7 @@
     <w:p>
       <w:pPr>
         <w:pStyle w:val="Normal"/>
-        <w:rPr>
-          <w:sz w:val="24"/>
-          <w:szCs w:val="24"/>
-        </w:rPr>
+        <w:rPr/>
       </w:pPr>
       <w:r>
         <w:rPr>
@@ -1598,6 +1645,26 @@
     <w:p>
       <w:pPr>
         <w:pStyle w:val="Normal"/>
+        <w:rPr/>
+      </w:pPr>
+      <w:r>
+        <w:rPr>
+          <w:sz w:val="24"/>
+          <w:szCs w:val="24"/>
+        </w:rPr>
+        <w:t xml:space="preserve">– </w:t>
+      </w:r>
+      <w:r>
+        <w:rPr>
+          <w:sz w:val="24"/>
+          <w:szCs w:val="24"/>
+        </w:rPr>
+        <w:t>Paspoort/identiteitskaart – niet meer ingeschreven in de BRP</w:t>
+      </w:r>
+    </w:p>
+    <w:p>
+      <w:pPr>
+        <w:pStyle w:val="Normal"/>
         <w:rPr>
           <w:sz w:val="24"/>
           <w:szCs w:val="24"/>
@@ -1630,24 +1697,48 @@
     <w:p>
       <w:pPr>
         <w:pStyle w:val="Normal"/>
-        <w:rPr>
-          <w:sz w:val="24"/>
-          <w:szCs w:val="24"/>
-        </w:rPr>
-      </w:pPr>
-      <w:r>
-        <w:rPr>
-          <w:sz w:val="24"/>
-          <w:szCs w:val="24"/>
-        </w:rPr>
-        <w:t>–</w:t>
-      </w:r>
-      <w:r>
-        <w:rPr>
-          <w:sz w:val="24"/>
-          <w:szCs w:val="24"/>
-        </w:rPr>
-        <w:t>Overlijden/Huwelijken (piketnummer)</w:t>
+        <w:rPr/>
+      </w:pPr>
+      <w:r>
+        <w:rPr>
+          <w:sz w:val="24"/>
+          <w:szCs w:val="24"/>
+        </w:rPr>
+        <w:t xml:space="preserve">– </w:t>
+      </w:r>
+      <w:r>
+        <w:rPr>
+          <w:sz w:val="24"/>
+          <w:szCs w:val="24"/>
+        </w:rPr>
+        <w:t xml:space="preserve">Overlijden/Huwelijken (piketnummer) </w:t>
+      </w:r>
+      <w:r>
+        <w:rPr>
+          <w:sz w:val="24"/>
+          <w:szCs w:val="24"/>
+        </w:rPr>
+        <w:t>&lt;=&gt; Ik ga trouwen. Stap 6. Spoed (zoek op terminaal)</w:t>
+      </w:r>
+    </w:p>
+    <w:p>
+      <w:pPr>
+        <w:pStyle w:val="Normal"/>
+        <w:rPr/>
+      </w:pPr>
+      <w:r>
+        <w:rPr>
+          <w:sz w:val="24"/>
+          <w:szCs w:val="24"/>
+        </w:rPr>
+        <w:t xml:space="preserve">– </w:t>
+      </w:r>
+      <w:r>
+        <w:rPr>
+          <w:sz w:val="24"/>
+          <w:szCs w:val="24"/>
+        </w:rPr>
+        <w:t>Phishing, babbeltrucs,valse mails en telefoontjes</w:t>
       </w:r>
     </w:p>
     <w:p>
@@ -1781,17 +1872,21 @@
     <w:p>
       <w:pPr>
         <w:pStyle w:val="Normal"/>
-        <w:rPr>
-          <w:sz w:val="24"/>
-          <w:szCs w:val="24"/>
-        </w:rPr>
-      </w:pPr>
-      <w:r>
-        <w:rPr>
-          <w:sz w:val="24"/>
-          <w:szCs w:val="24"/>
-        </w:rPr>
-        <w:t>- Sociaal Medische Indicatie Kinderopvang &lt;=&gt; Kinderopvang Pluk- Spoedaanvraag 'Verklaring voorgenomen huwelijk voor terminaal zieke patienten'  (zoek op terminaal)</w:t>
+        <w:rPr/>
+      </w:pPr>
+      <w:r>
+        <w:rPr>
+          <w:sz w:val="24"/>
+          <w:szCs w:val="24"/>
+        </w:rPr>
+        <w:t>- Sociaal Medische Indicatie Kinderopvang &lt;=&gt; Kinderopvang Plu</w:t>
+      </w:r>
+      <w:r>
+        <w:rPr>
+          <w:sz w:val="24"/>
+          <w:szCs w:val="24"/>
+        </w:rPr>
+        <w:t>s</w:t>
       </w:r>
     </w:p>
     <w:p>
@@ -1920,17 +2015,21 @@
     <w:p>
       <w:pPr>
         <w:pStyle w:val="Normal"/>
-        <w:rPr>
-          <w:sz w:val="24"/>
-          <w:szCs w:val="24"/>
-        </w:rPr>
-      </w:pPr>
-      <w:r>
-        <w:rPr>
-          <w:sz w:val="24"/>
-          <w:szCs w:val="24"/>
-        </w:rPr>
-        <w:t>- Vastgoed, Opvragen Vastgoed informatie</w:t>
+        <w:rPr/>
+      </w:pPr>
+      <w:r>
+        <w:rPr>
+          <w:sz w:val="24"/>
+          <w:szCs w:val="24"/>
+        </w:rPr>
+        <w:t xml:space="preserve">- Vastgoed, Opvragen Vastgoed informatie, Bouwtekeningen, </w:t>
+      </w:r>
+      <w:r>
+        <w:rPr>
+          <w:sz w:val="24"/>
+          <w:szCs w:val="24"/>
+        </w:rPr>
+        <w:t>Bestemmingsplan</w:t>
       </w:r>
     </w:p>
     <w:p>
@@ -1959,10 +2058,7 @@
     <w:p>
       <w:pPr>
         <w:pStyle w:val="Normal"/>
-        <w:rPr>
-          <w:sz w:val="24"/>
-          <w:szCs w:val="24"/>
-        </w:rPr>
+        <w:rPr/>
       </w:pPr>
       <w:r>
         <w:rPr>
@@ -1992,7 +2088,14 @@
           <w:sz w:val="24"/>
           <w:szCs w:val="24"/>
         </w:rPr>
-        <w:t>groep)</w:t>
+        <w:t xml:space="preserve">groep) (VVE) – </w:t>
+      </w:r>
+      <w:r>
+        <w:rPr>
+          <w:sz w:val="24"/>
+          <w:szCs w:val="24"/>
+        </w:rPr>
+        <w:t>Extra spelen en leren (indicatie)</w:t>
       </w:r>
     </w:p>
     <w:p>
@@ -2046,33 +2149,14 @@
     <w:p>
       <w:pPr>
         <w:pStyle w:val="Normal"/>
-        <w:rPr>
-          <w:sz w:val="24"/>
-          <w:szCs w:val="24"/>
-        </w:rPr>
-      </w:pPr>
-      <w:r>
-        <w:rPr>
-          <w:sz w:val="24"/>
-          <w:szCs w:val="24"/>
-        </w:rPr>
-        <w:t>- Zoektocht naar uit het oog verloren familie/vrienden (uittreksel BRP)</w:t>
-      </w:r>
-    </w:p>
-    <w:p>
-      <w:pPr>
-        <w:pStyle w:val="Normal"/>
-        <w:rPr>
-          <w:sz w:val="24"/>
-          <w:szCs w:val="24"/>
-        </w:rPr>
-      </w:pPr>
-      <w:r>
-        <w:rPr>
-          <w:sz w:val="24"/>
-          <w:szCs w:val="24"/>
-        </w:rPr>
-        <w:t>- Inlichtingen Nalatenschapsonderzoek (notaris)</w:t>
+        <w:rPr/>
+      </w:pPr>
+      <w:r>
+        <w:rPr>
+          <w:sz w:val="24"/>
+          <w:szCs w:val="24"/>
+        </w:rPr>
+        <w:t>- Zoektocht naar uit het oog verloren familie/vrienden (uittreksel BRP), stamboomonderzoek,  inlichtingen Nalatenschapsonderzoek (notaris)</w:t>
       </w:r>
     </w:p>
     <w:p>
@@ -2519,99 +2603,260 @@
     <w:p>
       <w:pPr>
         <w:pStyle w:val="Normal"/>
+        <w:rPr/>
+      </w:pPr>
+      <w:r>
+        <w:rPr>
+          <w:b/>
+          <w:bCs/>
+          <w:u w:val="single"/>
+        </w:rPr>
+        <w:t>RNI:</w:t>
+      </w:r>
+    </w:p>
+    <w:p>
+      <w:pPr>
+        <w:pStyle w:val="Normal"/>
+        <w:rPr/>
+      </w:pPr>
+      <w:r>
+        <w:rPr>
+          <w:sz w:val="26"/>
+          <w:szCs w:val="26"/>
+        </w:rPr>
+        <w:t>- Registratie niet-ingezetenen (RNI)</w:t>
+      </w:r>
+    </w:p>
+    <w:p>
+      <w:pPr>
+        <w:pStyle w:val="Normal"/>
+        <w:rPr/>
+      </w:pPr>
+      <w:r>
+        <w:rPr>
+          <w:sz w:val="26"/>
+          <w:szCs w:val="26"/>
+        </w:rPr>
+        <w:tab/>
+        <w:t xml:space="preserve">- </w:t>
+      </w:r>
+      <w:r>
+        <w:rPr>
+          <w:sz w:val="26"/>
+          <w:szCs w:val="26"/>
+        </w:rPr>
+        <w:t xml:space="preserve">wonend in </w:t>
+      </w:r>
+      <w:r>
+        <w:rPr>
+          <w:sz w:val="26"/>
+          <w:szCs w:val="26"/>
+        </w:rPr>
+        <w:t>buitenland =&gt; belastingkantoor Heerlen =&gt; telefoonnummer</w:t>
+      </w:r>
+    </w:p>
+    <w:p>
+      <w:pPr>
+        <w:pStyle w:val="Normal"/>
+        <w:rPr/>
+      </w:pPr>
+      <w:r>
+        <w:rPr>
+          <w:sz w:val="26"/>
+          <w:szCs w:val="26"/>
+        </w:rPr>
+        <w:tab/>
+        <w:t xml:space="preserve">- </w:t>
+      </w:r>
+      <w:r>
+        <w:rPr>
+          <w:sz w:val="26"/>
+          <w:szCs w:val="26"/>
+        </w:rPr>
+        <w:t xml:space="preserve">werkgever voor meer dan 3 werknemers </w:t>
+      </w:r>
+      <w:r>
+        <w:rPr>
+          <w:sz w:val="26"/>
+          <w:szCs w:val="26"/>
+        </w:rPr>
+        <w:t>=&gt; e-mail</w:t>
+      </w:r>
+    </w:p>
+    <w:p>
+      <w:pPr>
+        <w:pStyle w:val="Normal"/>
+        <w:rPr/>
+      </w:pPr>
+      <w:r>
+        <w:rPr>
+          <w:sz w:val="26"/>
+          <w:szCs w:val="26"/>
+        </w:rPr>
+        <w:t>- Uittreksel registratie niet-ingezetenen (voor BSN)</w:t>
+      </w:r>
+    </w:p>
+    <w:p>
+      <w:pPr>
+        <w:pStyle w:val="Normal"/>
+        <w:rPr/>
+      </w:pPr>
+      <w:r>
+        <w:rPr>
+          <w:sz w:val="26"/>
+          <w:szCs w:val="26"/>
+        </w:rPr>
+        <w:t>- Adreswijziging buitenland doorgeven RNI</w:t>
+      </w:r>
+    </w:p>
+    <w:p>
+      <w:pPr>
+        <w:pStyle w:val="Normal"/>
         <w:rPr>
           <w:b/>
           <w:b/>
           <w:bCs/>
-          <w:u w:val="single"/>
+          <w:sz w:val="26"/>
+          <w:szCs w:val="26"/>
         </w:rPr>
       </w:pPr>
       <w:r>
         <w:rPr>
           <w:b/>
           <w:bCs/>
-          <w:u w:val="single"/>
-        </w:rPr>
-        <w:t>RNI:</w:t>
-      </w:r>
-    </w:p>
-    <w:p>
-      <w:pPr>
-        <w:pStyle w:val="Normal"/>
-        <w:rPr/>
-      </w:pPr>
-      <w:r>
-        <w:rPr>
-          <w:sz w:val="26"/>
-          <w:szCs w:val="26"/>
-        </w:rPr>
-        <w:t>- Registratie niet-ingezetenen (RNI)</w:t>
-      </w:r>
-    </w:p>
-    <w:p>
-      <w:pPr>
-        <w:pStyle w:val="Normal"/>
-        <w:rPr/>
-      </w:pPr>
-      <w:r>
-        <w:rPr>
-          <w:sz w:val="26"/>
-          <w:szCs w:val="26"/>
-        </w:rPr>
-        <w:tab/>
-        <w:t>- buitenland =&gt; belastingkantoor Heerlen =&gt; telefoonnummer</w:t>
-      </w:r>
-    </w:p>
-    <w:p>
-      <w:pPr>
-        <w:pStyle w:val="Normal"/>
-        <w:rPr/>
-      </w:pPr>
-      <w:r>
-        <w:rPr>
-          <w:sz w:val="26"/>
-          <w:szCs w:val="26"/>
-        </w:rPr>
-        <w:tab/>
-        <w:t>- groepen =&gt; e-mail</w:t>
-      </w:r>
-    </w:p>
-    <w:p>
-      <w:pPr>
-        <w:pStyle w:val="Normal"/>
-        <w:rPr/>
-      </w:pPr>
-      <w:r>
-        <w:rPr>
-          <w:sz w:val="26"/>
-          <w:szCs w:val="26"/>
-        </w:rPr>
-        <w:t>- Uittreksel registratie niet-ingezetenen (voor BSN)</w:t>
-      </w:r>
-    </w:p>
-    <w:p>
-      <w:pPr>
-        <w:pStyle w:val="Normal"/>
-        <w:rPr/>
-      </w:pPr>
-      <w:r>
-        <w:rPr>
-          <w:sz w:val="26"/>
-          <w:szCs w:val="26"/>
-        </w:rPr>
-        <w:t>- Adreswijziging buitenland doorgeven RNI</w:t>
-      </w:r>
-    </w:p>
-    <w:p>
-      <w:pPr>
-        <w:pStyle w:val="Normal"/>
-        <w:rPr>
-          <w:b/>
+          <w:sz w:val="26"/>
+          <w:szCs w:val="26"/>
+        </w:rPr>
+      </w:r>
+    </w:p>
+    <w:p>
+      <w:pPr>
+        <w:pStyle w:val="Normal"/>
+        <w:rPr/>
+      </w:pPr>
+      <w:r>
+        <w:rPr>
           <w:b/>
           <w:bCs/>
           <w:sz w:val="26"/>
           <w:szCs w:val="26"/>
         </w:rPr>
+        <w:t>Verhuizing: (zie ook pagina 4)</w:t>
+      </w:r>
+    </w:p>
+    <w:p>
+      <w:pPr>
+        <w:pStyle w:val="Normal"/>
+        <w:rPr/>
+      </w:pPr>
+      <w:r>
+        <w:rPr>
+          <w:sz w:val="26"/>
+          <w:szCs w:val="26"/>
+        </w:rPr>
+        <w:t>- Eerste Vestging (geen EU-onderdaan: verblijfsvergunning nodig)</w:t>
+      </w:r>
+    </w:p>
+    <w:p>
+      <w:pPr>
+        <w:pStyle w:val="Normal"/>
+        <w:rPr/>
+      </w:pPr>
+      <w:r>
+        <w:rPr>
+          <w:sz w:val="26"/>
+          <w:szCs w:val="26"/>
+        </w:rPr>
+        <w:t>- Hervestiging (eigenaar, huren, inwonen)</w:t>
+      </w:r>
+    </w:p>
+    <w:p>
+      <w:pPr>
+        <w:pStyle w:val="Normal"/>
+        <w:rPr/>
+      </w:pPr>
+      <w:r>
+        <w:rPr>
+          <w:sz w:val="26"/>
+          <w:szCs w:val="26"/>
+        </w:rPr>
+        <w:t>- RNI (groepen, inschrijven vanuit buitenland)</w:t>
+      </w:r>
+    </w:p>
+    <w:p>
+      <w:pPr>
+        <w:pStyle w:val="Normal"/>
+        <w:rPr/>
+      </w:pPr>
+      <w:r>
+        <w:rPr>
+          <w:sz w:val="26"/>
+          <w:szCs w:val="26"/>
+        </w:rPr>
+        <w:t>- Expat-centre =&gt; rotterdam.nl</w:t>
+      </w:r>
+    </w:p>
+    <w:p>
+      <w:pPr>
+        <w:pStyle w:val="Normal"/>
+        <w:rPr/>
+      </w:pPr>
+      <w:r>
+        <w:rPr>
+          <w:sz w:val="26"/>
+          <w:szCs w:val="26"/>
+        </w:rPr>
+        <w:t>- Verhuizen naar een huisvestigingsgebied (HVV)</w:t>
+      </w:r>
+    </w:p>
+    <w:p>
+      <w:pPr>
+        <w:pStyle w:val="Normal"/>
+        <w:rPr>
+          <w:sz w:val="26"/>
+          <w:szCs w:val="26"/>
+        </w:rPr>
+      </w:pPr>
+      <w:r>
+        <w:rPr>
+          <w:sz w:val="26"/>
+          <w:szCs w:val="26"/>
+        </w:rPr>
+        <w:t>- Krijg ik een bewijs van inschrijving nadat mijn verhuizing is verwerkt?</w:t>
+      </w:r>
+    </w:p>
+    <w:p>
+      <w:pPr>
+        <w:pStyle w:val="Normal"/>
+        <w:rPr/>
+      </w:pPr>
+      <w:r>
+        <w:rPr>
+          <w:sz w:val="26"/>
+          <w:szCs w:val="26"/>
+        </w:rPr>
+        <w:t>- Kan ik al aangifte van verhuizing doen voordat ik ga verhuizen?</w:t>
+      </w:r>
+    </w:p>
+    <w:p>
+      <w:pPr>
+        <w:pStyle w:val="Normal"/>
+        <w:rPr>
+          <w:sz w:val="26"/>
+          <w:szCs w:val="26"/>
+        </w:rPr>
+      </w:pPr>
+      <w:r>
+        <w:rPr>
+          <w:sz w:val="26"/>
+          <w:szCs w:val="26"/>
+        </w:rPr>
+      </w:r>
+    </w:p>
+    <w:p>
+      <w:pPr>
+        <w:pStyle w:val="Normal"/>
+        <w:rPr/>
       </w:pPr>
       <w:r>
         <w:rPr>
@@ -2620,34 +2865,65 @@
           <w:sz w:val="26"/>
           <w:szCs w:val="26"/>
         </w:rPr>
-      </w:r>
-    </w:p>
-    <w:p>
-      <w:pPr>
-        <w:pStyle w:val="Normal"/>
-        <w:rPr/>
-      </w:pPr>
-      <w:r>
-        <w:rPr>
-          <w:b/>
-          <w:bCs/>
-          <w:sz w:val="26"/>
-          <w:szCs w:val="26"/>
-        </w:rPr>
-        <w:t>Verhuizing: (zie ook pagina 4)</w:t>
-      </w:r>
-    </w:p>
-    <w:p>
-      <w:pPr>
-        <w:pStyle w:val="Normal"/>
-        <w:rPr/>
-      </w:pPr>
-      <w:r>
-        <w:rPr>
-          <w:sz w:val="26"/>
-          <w:szCs w:val="26"/>
-        </w:rPr>
-        <w:t>- Eerste Vestging (geen EU-onderdaan: verblijfsvergunning nodig)</w:t>
+        <w:t>Verandering woningen:</w:t>
+      </w:r>
+    </w:p>
+    <w:p>
+      <w:pPr>
+        <w:pStyle w:val="Normal"/>
+        <w:rPr>
+          <w:sz w:val="26"/>
+          <w:szCs w:val="26"/>
+        </w:rPr>
+      </w:pPr>
+      <w:r>
+        <w:rPr>
+          <w:sz w:val="26"/>
+          <w:szCs w:val="26"/>
+        </w:rPr>
+        <w:t>- Huisnummer aanvragen of intrekken</w:t>
+      </w:r>
+    </w:p>
+    <w:p>
+      <w:pPr>
+        <w:pStyle w:val="Normal"/>
+        <w:rPr>
+          <w:sz w:val="26"/>
+          <w:szCs w:val="26"/>
+        </w:rPr>
+      </w:pPr>
+      <w:r>
+        <w:rPr>
+          <w:sz w:val="26"/>
+          <w:szCs w:val="26"/>
+        </w:rPr>
+        <w:t>- Vergunning splitsen gebouw in appartementsrechten</w:t>
+      </w:r>
+    </w:p>
+    <w:p>
+      <w:pPr>
+        <w:pStyle w:val="Normal"/>
+        <w:rPr/>
+      </w:pPr>
+      <w:r>
+        <w:rPr>
+          <w:sz w:val="26"/>
+          <w:szCs w:val="26"/>
+        </w:rPr>
+        <w:t>- Kamerverhuur (splitsing)</w:t>
+      </w:r>
+    </w:p>
+    <w:p>
+      <w:pPr>
+        <w:pStyle w:val="Normal"/>
+        <w:rPr/>
+      </w:pPr>
+      <w:r>
+        <w:rPr>
+          <w:sz w:val="26"/>
+          <w:szCs w:val="26"/>
+        </w:rPr>
+        <w:t>- Vergunning woningvorming</w:t>
       </w:r>
     </w:p>
     <w:p>
@@ -2667,223 +2943,6 @@
           <w:sz w:val="26"/>
           <w:szCs w:val="26"/>
         </w:rPr>
-        <w:t>Eerste Vestiging met HVV</w:t>
-      </w:r>
-    </w:p>
-    <w:p>
-      <w:pPr>
-        <w:pStyle w:val="Normal"/>
-        <w:rPr/>
-      </w:pPr>
-      <w:r>
-        <w:rPr>
-          <w:sz w:val="26"/>
-          <w:szCs w:val="26"/>
-        </w:rPr>
-        <w:t>- Hervestiging (eigenaar, huren, inwonen)</w:t>
-      </w:r>
-    </w:p>
-    <w:p>
-      <w:pPr>
-        <w:pStyle w:val="Normal"/>
-        <w:rPr/>
-      </w:pPr>
-      <w:r>
-        <w:rPr>
-          <w:sz w:val="26"/>
-          <w:szCs w:val="26"/>
-        </w:rPr>
-        <w:t>- RNI (groepen, inschrijven vanuit buitenland)</w:t>
-      </w:r>
-    </w:p>
-    <w:p>
-      <w:pPr>
-        <w:pStyle w:val="Normal"/>
-        <w:rPr/>
-      </w:pPr>
-      <w:r>
-        <w:rPr>
-          <w:sz w:val="26"/>
-          <w:szCs w:val="26"/>
-        </w:rPr>
-        <w:t>- Expat-centre =&gt; rotterdam.nl</w:t>
-      </w:r>
-    </w:p>
-    <w:p>
-      <w:pPr>
-        <w:pStyle w:val="Normal"/>
-        <w:rPr/>
-      </w:pPr>
-      <w:r>
-        <w:rPr>
-          <w:sz w:val="26"/>
-          <w:szCs w:val="26"/>
-        </w:rPr>
-        <w:t>- Verhuizen naar een huisvestigingsgebied (HVV)</w:t>
-      </w:r>
-    </w:p>
-    <w:p>
-      <w:pPr>
-        <w:pStyle w:val="Normal"/>
-        <w:rPr>
-          <w:sz w:val="26"/>
-          <w:szCs w:val="26"/>
-        </w:rPr>
-      </w:pPr>
-      <w:r>
-        <w:rPr>
-          <w:sz w:val="26"/>
-          <w:szCs w:val="26"/>
-        </w:rPr>
-        <w:t>- Krijg ik een bewijs van inschrijving nadat mijn verhuizing is verwerkt?</w:t>
-      </w:r>
-    </w:p>
-    <w:p>
-      <w:pPr>
-        <w:pStyle w:val="Normal"/>
-        <w:rPr/>
-      </w:pPr>
-      <w:r>
-        <w:rPr>
-          <w:sz w:val="26"/>
-          <w:szCs w:val="26"/>
-        </w:rPr>
-        <w:t>- Kan ik al aangifte van verhuizing doen voordat ik ga verhuizen?</w:t>
-      </w:r>
-    </w:p>
-    <w:p>
-      <w:pPr>
-        <w:pStyle w:val="Normal"/>
-        <w:rPr>
-          <w:b w:val="false"/>
-          <w:b w:val="false"/>
-          <w:bCs w:val="false"/>
-        </w:rPr>
-      </w:pPr>
-      <w:r>
-        <w:rPr>
-          <w:b w:val="false"/>
-          <w:bCs w:val="false"/>
-          <w:sz w:val="26"/>
-          <w:szCs w:val="26"/>
-        </w:rPr>
-        <w:t xml:space="preserve">– </w:t>
-      </w:r>
-      <w:r>
-        <w:rPr>
-          <w:b w:val="false"/>
-          <w:bCs w:val="false"/>
-          <w:sz w:val="26"/>
-          <w:szCs w:val="26"/>
-        </w:rPr>
-        <w:t>Inschrijving werknemer uit het buitenland</w:t>
-      </w:r>
-    </w:p>
-    <w:p>
-      <w:pPr>
-        <w:pStyle w:val="Normal"/>
-        <w:rPr>
-          <w:sz w:val="26"/>
-          <w:szCs w:val="26"/>
-        </w:rPr>
-      </w:pPr>
-      <w:r>
-        <w:rPr>
-          <w:sz w:val="26"/>
-          <w:szCs w:val="26"/>
-        </w:rPr>
-      </w:r>
-    </w:p>
-    <w:p>
-      <w:pPr>
-        <w:pStyle w:val="Normal"/>
-        <w:rPr/>
-      </w:pPr>
-      <w:r>
-        <w:rPr>
-          <w:b/>
-          <w:bCs/>
-          <w:sz w:val="26"/>
-          <w:szCs w:val="26"/>
-        </w:rPr>
-        <w:t>Verandering woningen:</w:t>
-      </w:r>
-    </w:p>
-    <w:p>
-      <w:pPr>
-        <w:pStyle w:val="Normal"/>
-        <w:rPr>
-          <w:sz w:val="26"/>
-          <w:szCs w:val="26"/>
-        </w:rPr>
-      </w:pPr>
-      <w:r>
-        <w:rPr>
-          <w:sz w:val="26"/>
-          <w:szCs w:val="26"/>
-        </w:rPr>
-        <w:t>- Huisnummer aanvragen of intrekken</w:t>
-      </w:r>
-    </w:p>
-    <w:p>
-      <w:pPr>
-        <w:pStyle w:val="Normal"/>
-        <w:rPr>
-          <w:sz w:val="26"/>
-          <w:szCs w:val="26"/>
-        </w:rPr>
-      </w:pPr>
-      <w:r>
-        <w:rPr>
-          <w:sz w:val="26"/>
-          <w:szCs w:val="26"/>
-        </w:rPr>
-        <w:t>- Vergunning splitsen gebouw in appartementsrechten</w:t>
-      </w:r>
-    </w:p>
-    <w:p>
-      <w:pPr>
-        <w:pStyle w:val="Normal"/>
-        <w:rPr/>
-      </w:pPr>
-      <w:r>
-        <w:rPr>
-          <w:sz w:val="26"/>
-          <w:szCs w:val="26"/>
-        </w:rPr>
-        <w:t>- Kamerverhuur (splitsing)</w:t>
-      </w:r>
-    </w:p>
-    <w:p>
-      <w:pPr>
-        <w:pStyle w:val="Normal"/>
-        <w:rPr/>
-      </w:pPr>
-      <w:r>
-        <w:rPr>
-          <w:sz w:val="26"/>
-          <w:szCs w:val="26"/>
-        </w:rPr>
-        <w:t>- Vergunning woningvorming</w:t>
-      </w:r>
-    </w:p>
-    <w:p>
-      <w:pPr>
-        <w:pStyle w:val="Normal"/>
-        <w:rPr/>
-      </w:pPr>
-      <w:r>
-        <w:rPr>
-          <w:sz w:val="26"/>
-          <w:szCs w:val="26"/>
-        </w:rPr>
-        <w:t xml:space="preserve">– </w:t>
-      </w:r>
-      <w:r>
-        <w:rPr>
-          <w:sz w:val="26"/>
-          <w:szCs w:val="26"/>
-        </w:rPr>
         <w:t>Afwijking melden Basisregistratie Adressen en Gebouwen (BAG)</w:t>
       </w:r>
     </w:p>
@@ -2905,35 +2964,14 @@
     <w:p>
       <w:pPr>
         <w:pStyle w:val="Normal"/>
-        <w:rPr>
-          <w:sz w:val="26"/>
-          <w:szCs w:val="26"/>
-        </w:rPr>
-      </w:pPr>
-      <w:r>
-        <w:rPr>
-          <w:sz w:val="26"/>
-          <w:szCs w:val="26"/>
-        </w:rPr>
-        <w:t xml:space="preserve">Bedrijfspand.com  </w:t>
-      </w:r>
-      <w:r>
-        <w:rPr/>
-      </w:r>
-      <m:oMath xmlns:m="http://schemas.openxmlformats.org/officeDocument/2006/math">
-        <m:r>
-          <w:rPr>
-            <w:rFonts w:ascii="Cambria Math" w:hAnsi="Cambria Math"/>
-          </w:rPr>
-          <m:t xml:space="preserve">⇔</m:t>
-        </m:r>
-      </m:oMath>
-      <w:r>
-        <w:rPr>
-          <w:sz w:val="26"/>
-          <w:szCs w:val="26"/>
-        </w:rPr>
-        <w:t xml:space="preserve"> Pak je ruimte (Vastgoed)</w:t>
+        <w:rPr/>
+      </w:pPr>
+      <w:r>
+        <w:rPr>
+          <w:sz w:val="26"/>
+          <w:szCs w:val="26"/>
+        </w:rPr>
+        <w:t>Pak je ruimte (Vastgoed) → zelfbouwkavels, bedrijfskavels, ik zoek een ruimte</w:t>
       </w:r>
     </w:p>
     <w:p>
@@ -3267,6 +3305,68 @@
             <w:pPr>
               <w:pStyle w:val="TableContents"/>
               <w:jc w:val="left"/>
+              <w:rPr/>
+            </w:pPr>
+            <w:r>
+              <w:rPr>
+                <w:b w:val="false"/>
+                <w:bCs w:val="false"/>
+                <w:i w:val="false"/>
+                <w:iCs w:val="false"/>
+                <w:strike w:val="false"/>
+                <w:dstrike w:val="false"/>
+                <w:outline w:val="false"/>
+                <w:shadow w:val="false"/>
+                <w:color w:val="000000"/>
+                <w:sz w:val="24"/>
+                <w:szCs w:val="24"/>
+                <w:u w:val="none"/>
+              </w:rPr>
+              <w:t>Jongerenloket</w:t>
+            </w:r>
+          </w:p>
+          <w:p>
+            <w:pPr>
+              <w:pStyle w:val="TableContents"/>
+              <w:jc w:val="left"/>
+              <w:rPr/>
+            </w:pPr>
+            <w:r>
+              <w:rPr>
+                <w:b w:val="false"/>
+                <w:bCs w:val="false"/>
+                <w:i w:val="false"/>
+                <w:iCs w:val="false"/>
+                <w:strike w:val="false"/>
+                <w:dstrike w:val="false"/>
+                <w:outline w:val="false"/>
+                <w:shadow w:val="false"/>
+                <w:color w:val="000000"/>
+                <w:sz w:val="24"/>
+                <w:szCs w:val="24"/>
+                <w:u w:val="none"/>
+              </w:rPr>
+              <w:t>Veiligheidsloket</w:t>
+            </w:r>
+          </w:p>
+        </w:tc>
+        <w:tc>
+          <w:tcPr>
+            <w:tcW w:w="4818" w:type="dxa"/>
+            <w:tcBorders>
+              <w:top w:val="single" w:sz="4" w:space="0" w:color="000000"/>
+              <w:left w:val="single" w:sz="4" w:space="0" w:color="000000"/>
+              <w:bottom w:val="single" w:sz="4" w:space="0" w:color="000000"/>
+              <w:right w:val="single" w:sz="4" w:space="0" w:color="000000"/>
+              <w:insideH w:val="single" w:sz="4" w:space="0" w:color="000000"/>
+              <w:insideV w:val="single" w:sz="4" w:space="0" w:color="000000"/>
+            </w:tcBorders>
+            <w:shd w:fill="auto" w:val="clear"/>
+          </w:tcPr>
+          <w:p>
+            <w:pPr>
+              <w:pStyle w:val="TableContents"/>
+              <w:jc w:val="left"/>
               <w:rPr>
                 <w:rFonts w:ascii="Liberation Serif" w:hAnsi="Liberation Serif"/>
                 <w:b w:val="false"/>
@@ -3300,23 +3400,9 @@
                 <w:szCs w:val="24"/>
                 <w:u w:val="none"/>
               </w:rPr>
-              <w:t>Jongerenloket</w:t>
-            </w:r>
-          </w:p>
-        </w:tc>
-        <w:tc>
-          <w:tcPr>
-            <w:tcW w:w="4818" w:type="dxa"/>
-            <w:tcBorders>
-              <w:top w:val="single" w:sz="4" w:space="0" w:color="000000"/>
-              <w:left w:val="single" w:sz="4" w:space="0" w:color="000000"/>
-              <w:bottom w:val="single" w:sz="4" w:space="0" w:color="000000"/>
-              <w:right w:val="single" w:sz="4" w:space="0" w:color="000000"/>
-              <w:insideH w:val="single" w:sz="4" w:space="0" w:color="000000"/>
-              <w:insideV w:val="single" w:sz="4" w:space="0" w:color="000000"/>
-            </w:tcBorders>
-            <w:shd w:fill="auto" w:val="clear"/>
-          </w:tcPr>
+              <w:t>Helpdesk Cultuur</w:t>
+            </w:r>
+          </w:p>
           <w:p>
             <w:pPr>
               <w:pStyle w:val="TableContents"/>
@@ -3354,30 +3440,14 @@
                 <w:szCs w:val="24"/>
                 <w:u w:val="none"/>
               </w:rPr>
-              <w:t>Helpdesk Cultuur</w:t>
+              <w:t>VVE010</w:t>
             </w:r>
           </w:p>
           <w:p>
             <w:pPr>
               <w:pStyle w:val="TableContents"/>
               <w:jc w:val="left"/>
-              <w:rPr>
-                <w:rFonts w:ascii="Liberation Serif" w:hAnsi="Liberation Serif"/>
-                <w:b w:val="false"/>
-                <w:b w:val="false"/>
-                <w:bCs w:val="false"/>
-                <w:i w:val="false"/>
-                <w:i w:val="false"/>
-                <w:iCs w:val="false"/>
-                <w:strike w:val="false"/>
-                <w:dstrike w:val="false"/>
-                <w:outline w:val="false"/>
-                <w:shadow w:val="false"/>
-                <w:color w:val="000000"/>
-                <w:sz w:val="24"/>
-                <w:szCs w:val="24"/>
-                <w:u w:val="none"/>
-              </w:rPr>
+              <w:rPr/>
             </w:pPr>
             <w:r>
               <w:rPr>
@@ -3394,7 +3464,7 @@
                 <w:szCs w:val="24"/>
                 <w:u w:val="none"/>
               </w:rPr>
-              <w:t>VVE010</w:t>
+              <w:t>Duurzaam010</w:t>
             </w:r>
           </w:p>
           <w:p>
@@ -3418,7 +3488,7 @@
                 <w:szCs w:val="24"/>
                 <w:u w:val="none"/>
               </w:rPr>
-              <w:t>Duurzaam010</w:t>
+              <w:t>Bodeminformatie en bodemkwaliteit</w:t>
             </w:r>
           </w:p>
           <w:p>
@@ -3442,7 +3512,7 @@
                 <w:szCs w:val="24"/>
                 <w:u w:val="none"/>
               </w:rPr>
-              <w:t>Bodeminformatie en bodemkwaliteit</w:t>
+              <w:t>Informatiepunt asbest</w:t>
             </w:r>
           </w:p>
           <w:p>
@@ -3466,7 +3536,7 @@
                 <w:szCs w:val="24"/>
                 <w:u w:val="none"/>
               </w:rPr>
-              <w:t>Informatiepunt asbest</w:t>
+              <w:t>Hoogwaterkaart</w:t>
             </w:r>
           </w:p>
         </w:tc>
@@ -4040,11 +4110,94 @@
     <w:p>
       <w:pPr>
         <w:pStyle w:val="Normal"/>
+        <w:rPr/>
+      </w:pPr>
+      <w:r>
+        <w:rPr>
+          <w:b/>
+          <w:bCs/>
+          <w:sz w:val="26"/>
+          <w:szCs w:val="26"/>
+        </w:rPr>
+        <w:t>Reizen met kinderen:</w:t>
+      </w:r>
+    </w:p>
+    <w:p>
+      <w:pPr>
+        <w:pStyle w:val="Normal"/>
+        <w:rPr/>
+      </w:pPr>
+      <w:r>
+        <w:rPr>
+          <w:b/>
+          <w:bCs/>
+          <w:sz w:val="26"/>
+          <w:szCs w:val="26"/>
+        </w:rPr>
+        <w:t xml:space="preserve">– </w:t>
+      </w:r>
+      <w:r>
+        <w:rPr>
+          <w:b/>
+          <w:bCs/>
+          <w:sz w:val="26"/>
+          <w:szCs w:val="26"/>
+        </w:rPr>
+        <w:t>Paspoort –&gt; zoek op kind –&gt; kinderontvoering.org</w:t>
+      </w:r>
+    </w:p>
+    <w:p>
+      <w:pPr>
+        <w:pStyle w:val="Normal"/>
+        <w:rPr/>
+      </w:pPr>
+      <w:r>
+        <w:rPr>
+          <w:sz w:val="26"/>
+          <w:szCs w:val="26"/>
+        </w:rPr>
+        <w:t xml:space="preserve">– </w:t>
+      </w:r>
+      <w:r>
+        <w:rPr>
+          <w:sz w:val="26"/>
+          <w:szCs w:val="26"/>
+        </w:rPr>
+        <w:t>Internationaal uittreksel minderjarige met oudergegevens (reizen minderjarige zonder gezaghouder)</w:t>
+      </w:r>
+    </w:p>
+    <w:p>
+      <w:pPr>
+        <w:pStyle w:val="Normal"/>
+        <w:rPr/>
+      </w:pPr>
+      <w:r>
+        <w:rPr>
+          <w:sz w:val="26"/>
+          <w:szCs w:val="26"/>
+        </w:rPr>
+        <w:t>- Formulier toestemming reizen met minderjarigen naar het buitenland (rijksoverheid.nl)</w:t>
+      </w:r>
+    </w:p>
+    <w:p>
+      <w:pPr>
+        <w:pStyle w:val="Normal"/>
         <w:rPr>
           <w:b/>
           <w:b/>
           <w:bCs/>
-        </w:rPr>
+          <w:sz w:val="26"/>
+          <w:szCs w:val="26"/>
+        </w:rPr>
+      </w:pPr>
+      <w:r>
+        <w:rPr/>
+      </w:r>
+    </w:p>
+    <w:p>
+      <w:pPr>
+        <w:pStyle w:val="Normal"/>
+        <w:rPr/>
       </w:pPr>
       <w:r>
         <w:rPr>
@@ -4053,7 +4206,124 @@
           <w:sz w:val="26"/>
           <w:szCs w:val="26"/>
         </w:rPr>
-        <w:t>Reizen met kinderen:</w:t>
+        <w:t>Naamskeuze en Naamsverklaring:</w:t>
+      </w:r>
+    </w:p>
+    <w:p>
+      <w:pPr>
+        <w:pStyle w:val="Normal"/>
+        <w:rPr>
+          <w:sz w:val="26"/>
+          <w:szCs w:val="26"/>
+        </w:rPr>
+      </w:pPr>
+      <w:r>
+        <w:rPr>
+          <w:sz w:val="26"/>
+          <w:szCs w:val="26"/>
+        </w:rPr>
+        <w:t>- Naamskeuze bij geboorte</w:t>
+      </w:r>
+    </w:p>
+    <w:p>
+      <w:pPr>
+        <w:pStyle w:val="Normal"/>
+        <w:rPr/>
+      </w:pPr>
+      <w:r>
+        <w:rPr>
+          <w:sz w:val="26"/>
+          <w:szCs w:val="26"/>
+        </w:rPr>
+        <w:t>- Verklaring naamgebruik (hoe ik aangeschreven wil worden door de overheid)</w:t>
+      </w:r>
+    </w:p>
+    <w:p>
+      <w:pPr>
+        <w:pStyle w:val="Normal"/>
+        <w:rPr>
+          <w:sz w:val="26"/>
+          <w:szCs w:val="26"/>
+        </w:rPr>
+      </w:pPr>
+      <w:r>
+        <w:rPr>
+          <w:sz w:val="26"/>
+          <w:szCs w:val="26"/>
+        </w:rPr>
+        <w:t>- Naamswijziging (1400)</w:t>
+      </w:r>
+    </w:p>
+    <w:p>
+      <w:pPr>
+        <w:pStyle w:val="Normal"/>
+        <w:rPr/>
+      </w:pPr>
+      <w:r>
+        <w:rPr>
+          <w:sz w:val="26"/>
+          <w:szCs w:val="26"/>
+        </w:rPr>
+        <w:t>- BRP gegevens onjuist</w:t>
+      </w:r>
+    </w:p>
+    <w:p>
+      <w:pPr>
+        <w:pStyle w:val="Normal"/>
+        <w:rPr>
+          <w:sz w:val="26"/>
+          <w:szCs w:val="26"/>
+        </w:rPr>
+      </w:pPr>
+      <w:r>
+        <w:rPr>
+          <w:sz w:val="26"/>
+          <w:szCs w:val="26"/>
+        </w:rPr>
+      </w:r>
+    </w:p>
+    <w:p>
+      <w:pPr>
+        <w:pStyle w:val="Normal"/>
+        <w:rPr/>
+      </w:pPr>
+      <w:r>
+        <w:rPr>
+          <w:b/>
+          <w:bCs/>
+          <w:sz w:val="26"/>
+          <w:szCs w:val="26"/>
+        </w:rPr>
+        <w:t>Huwelijk:</w:t>
+      </w:r>
+    </w:p>
+    <w:p>
+      <w:pPr>
+        <w:pStyle w:val="Normal"/>
+        <w:rPr>
+          <w:sz w:val="26"/>
+          <w:szCs w:val="26"/>
+        </w:rPr>
+      </w:pPr>
+      <w:r>
+        <w:rPr>
+          <w:sz w:val="26"/>
+          <w:szCs w:val="26"/>
+        </w:rPr>
+        <w:t>- Verklaring huwelijksbevoegdheid</w:t>
+      </w:r>
+    </w:p>
+    <w:p>
+      <w:pPr>
+        <w:pStyle w:val="Normal"/>
+        <w:rPr/>
+      </w:pPr>
+      <w:r>
+        <w:rPr>
+          <w:sz w:val="26"/>
+          <w:szCs w:val="26"/>
+        </w:rPr>
+        <w:t>- Ik ga trouwen</w:t>
       </w:r>
     </w:p>
     <w:p>
@@ -4073,73 +4343,37 @@
           <w:sz w:val="26"/>
           <w:szCs w:val="26"/>
         </w:rPr>
-        <w:t>Internationaal uittreksel minderjarige met oudergegevens (reizen minderjarige zonder gezaghouder)</w:t>
-      </w:r>
-    </w:p>
-    <w:p>
-      <w:pPr>
-        <w:pStyle w:val="Normal"/>
-        <w:rPr/>
-      </w:pPr>
-      <w:r>
-        <w:rPr>
-          <w:sz w:val="26"/>
-          <w:szCs w:val="26"/>
-        </w:rPr>
-        <w:t>- Formulier toestemming reizen met minderjarigen naar het buitenland (rijksoverheid.nl)</w:t>
-      </w:r>
-    </w:p>
-    <w:p>
-      <w:pPr>
-        <w:pStyle w:val="Normal"/>
-        <w:rPr/>
-      </w:pPr>
-      <w:r>
-        <w:rPr>
-          <w:sz w:val="26"/>
-          <w:szCs w:val="26"/>
-        </w:rPr>
-        <w:t xml:space="preserve">– </w:t>
-      </w:r>
-      <w:r>
-        <w:rPr>
-          <w:sz w:val="26"/>
-          <w:szCs w:val="26"/>
-        </w:rPr>
-        <w:t>Heb ik toestemming nodig om alleen met mijn kind te reizen? (rijksoverheid.nl + tel;.nr.!)</w:t>
-      </w:r>
-    </w:p>
-    <w:p>
-      <w:pPr>
-        <w:pStyle w:val="Normal"/>
-        <w:rPr/>
-      </w:pPr>
-      <w:r>
-        <w:rPr>
-          <w:sz w:val="26"/>
-          <w:szCs w:val="26"/>
-        </w:rPr>
-        <w:t xml:space="preserve">– </w:t>
-      </w:r>
-      <w:r>
-        <w:rPr>
-          <w:sz w:val="26"/>
-          <w:szCs w:val="26"/>
-        </w:rPr>
-        <w:t>Verklaring van toestemming reisdocument minderjarige (voor aanvragen reisdocument)</w:t>
-      </w:r>
-    </w:p>
-    <w:p>
-      <w:pPr>
-        <w:pStyle w:val="Normal"/>
-        <w:rPr/>
-      </w:pPr>
-      <w:r>
-        <w:rPr>
-          <w:sz w:val="26"/>
-          <w:szCs w:val="26"/>
-        </w:rPr>
-        <w:t>- FAQ Paspoort (tweede gedeelte van de FAQ)</w:t>
+        <w:t>Trouwen (rotterdam.nl)</w:t>
+      </w:r>
+    </w:p>
+    <w:p>
+      <w:pPr>
+        <w:pStyle w:val="Normal"/>
+        <w:rPr/>
+      </w:pPr>
+      <w:r>
+        <w:rPr>
+          <w:sz w:val="26"/>
+          <w:szCs w:val="26"/>
+        </w:rPr>
+        <w:t>- Schadelijke traditionele praktijken (rotterdam.nl)</w:t>
+      </w:r>
+    </w:p>
+    <w:p>
+      <w:pPr>
+        <w:pStyle w:val="TextBody"/>
+        <w:rPr/>
+      </w:pPr>
+      <w:r>
+        <w:rPr>
+          <w:sz w:val="26"/>
+          <w:szCs w:val="26"/>
+        </w:rPr>
+        <w:t xml:space="preserve">- De trouwambtenaar (rotterdam.nl) (BABS= </w:t>
+      </w:r>
+      <w:r>
+        <w:rPr/>
+        <w:t>benoeming als onbezoldigd ambtenaar van de burgerlijke stand)</w:t>
       </w:r>
     </w:p>
     <w:p>
@@ -4160,218 +4394,157 @@
           <w:sz w:val="26"/>
           <w:szCs w:val="26"/>
         </w:rPr>
-      </w:r>
-    </w:p>
-    <w:p>
-      <w:pPr>
-        <w:pStyle w:val="Normal"/>
-        <w:rPr/>
+        <w:t>Formulieren:</w:t>
+      </w:r>
+    </w:p>
+    <w:p>
+      <w:pPr>
+        <w:pStyle w:val="Normal"/>
+        <w:rPr>
+          <w:sz w:val="26"/>
+          <w:szCs w:val="26"/>
+        </w:rPr>
       </w:pPr>
       <w:r>
         <w:rPr>
           <w:b/>
           <w:bCs/>
-          <w:sz w:val="26"/>
-          <w:szCs w:val="26"/>
-        </w:rPr>
-        <w:t>Naamskeuze en Naamsverklaring:</w:t>
-      </w:r>
-    </w:p>
-    <w:p>
-      <w:pPr>
-        <w:pStyle w:val="Normal"/>
-        <w:rPr>
-          <w:sz w:val="26"/>
-          <w:szCs w:val="26"/>
-        </w:rPr>
-      </w:pPr>
-      <w:r>
-        <w:rPr>
-          <w:sz w:val="26"/>
-          <w:szCs w:val="26"/>
-        </w:rPr>
-        <w:t>- Naamskeuze bij geboorte</w:t>
-      </w:r>
-    </w:p>
-    <w:p>
-      <w:pPr>
-        <w:pStyle w:val="Normal"/>
-        <w:rPr/>
-      </w:pPr>
-      <w:r>
-        <w:rPr>
-          <w:sz w:val="26"/>
-          <w:szCs w:val="26"/>
-        </w:rPr>
-        <w:t>- Verklaring naamgebruik (hoe ik aangeschreven wil worden door de overheid)</w:t>
-      </w:r>
-    </w:p>
-    <w:p>
-      <w:pPr>
-        <w:pStyle w:val="Normal"/>
-        <w:rPr>
-          <w:sz w:val="26"/>
-          <w:szCs w:val="26"/>
-        </w:rPr>
-      </w:pPr>
-      <w:r>
-        <w:rPr>
-          <w:sz w:val="26"/>
-          <w:szCs w:val="26"/>
-        </w:rPr>
-        <w:t>- Naamswijziging (1400)</w:t>
-      </w:r>
-    </w:p>
-    <w:p>
-      <w:pPr>
-        <w:pStyle w:val="Normal"/>
-        <w:rPr/>
-      </w:pPr>
-      <w:r>
-        <w:rPr>
-          <w:sz w:val="26"/>
-          <w:szCs w:val="26"/>
-        </w:rPr>
-        <w:t>- BRP gegevens onjuist</w:t>
-      </w:r>
-    </w:p>
-    <w:p>
-      <w:pPr>
-        <w:pStyle w:val="Normal"/>
-        <w:rPr>
-          <w:sz w:val="26"/>
-          <w:szCs w:val="26"/>
-        </w:rPr>
-      </w:pPr>
-      <w:r>
-        <w:rPr>
-          <w:sz w:val="26"/>
-          <w:szCs w:val="26"/>
-        </w:rPr>
-      </w:r>
-    </w:p>
-    <w:p>
-      <w:pPr>
-        <w:pStyle w:val="Normal"/>
-        <w:rPr/>
+          <w:i/>
+          <w:iCs/>
+          <w:sz w:val="26"/>
+          <w:szCs w:val="26"/>
+          <w:u w:val="none"/>
+        </w:rPr>
+        <w:t>Verhuizing</w:t>
+      </w:r>
+      <w:r>
+        <w:rPr>
+          <w:sz w:val="26"/>
+          <w:szCs w:val="26"/>
+        </w:rPr>
+        <w:t xml:space="preserve"> doorgeven - Formulier opsturen</w:t>
+      </w:r>
+    </w:p>
+    <w:p>
+      <w:pPr>
+        <w:pStyle w:val="Normal"/>
+        <w:rPr>
+          <w:sz w:val="26"/>
+          <w:szCs w:val="26"/>
+        </w:rPr>
       </w:pPr>
       <w:r>
         <w:rPr>
           <w:b/>
           <w:bCs/>
-          <w:sz w:val="26"/>
-          <w:szCs w:val="26"/>
-        </w:rPr>
-        <w:t>Huwelijk:</w:t>
-      </w:r>
-    </w:p>
-    <w:p>
-      <w:pPr>
-        <w:pStyle w:val="Normal"/>
-        <w:rPr>
-          <w:sz w:val="26"/>
-          <w:szCs w:val="26"/>
-        </w:rPr>
-      </w:pPr>
-      <w:r>
-        <w:rPr>
-          <w:sz w:val="26"/>
-          <w:szCs w:val="26"/>
-        </w:rPr>
-        <w:t>- Verklaring huwelijksbevoegdheid</w:t>
-      </w:r>
-    </w:p>
-    <w:p>
-      <w:pPr>
-        <w:pStyle w:val="Normal"/>
-        <w:rPr/>
-      </w:pPr>
-      <w:r>
-        <w:rPr>
-          <w:sz w:val="26"/>
-          <w:szCs w:val="26"/>
-        </w:rPr>
-        <w:t>- Ik ga trouwen</w:t>
-      </w:r>
-    </w:p>
-    <w:p>
-      <w:pPr>
-        <w:pStyle w:val="Normal"/>
-        <w:rPr/>
-      </w:pPr>
-      <w:r>
-        <w:rPr>
-          <w:sz w:val="26"/>
-          <w:szCs w:val="26"/>
-        </w:rPr>
-        <w:t xml:space="preserve">– </w:t>
-      </w:r>
-      <w:r>
-        <w:rPr>
-          <w:sz w:val="26"/>
-          <w:szCs w:val="26"/>
-        </w:rPr>
-        <w:t>Trouwen (rotterdam.nl)</w:t>
-      </w:r>
-    </w:p>
-    <w:p>
-      <w:pPr>
-        <w:pStyle w:val="Normal"/>
-        <w:rPr/>
-      </w:pPr>
-      <w:r>
-        <w:rPr>
-          <w:sz w:val="26"/>
-          <w:szCs w:val="26"/>
-        </w:rPr>
-        <w:t>- Schadelijke traditionele praktijken (rotterdam.nl)</w:t>
-      </w:r>
-    </w:p>
-    <w:p>
-      <w:pPr>
-        <w:pStyle w:val="TextBody"/>
-        <w:rPr/>
-      </w:pPr>
-      <w:r>
-        <w:rPr>
-          <w:sz w:val="26"/>
-          <w:szCs w:val="26"/>
-        </w:rPr>
-        <w:t xml:space="preserve">- De trouwambtenaar (rotterdam.nl) (BABS= </w:t>
-      </w:r>
-      <w:r>
-        <w:rPr/>
-        <w:t>benoeming als onbezoldigd ambtenaar van de burgerlijke stand)</w:t>
-      </w:r>
-    </w:p>
-    <w:p>
-      <w:pPr>
-        <w:pStyle w:val="Normal"/>
-        <w:rPr>
-          <w:sz w:val="26"/>
-          <w:szCs w:val="26"/>
-        </w:rPr>
-      </w:pPr>
-      <w:r>
-        <w:rPr>
-          <w:sz w:val="26"/>
-          <w:szCs w:val="26"/>
-        </w:rPr>
-      </w:r>
-    </w:p>
-    <w:p>
-      <w:pPr>
-        <w:pStyle w:val="Normal"/>
-        <w:rPr>
-          <w:sz w:val="26"/>
-          <w:szCs w:val="26"/>
-        </w:rPr>
-      </w:pPr>
-      <w:r>
-        <w:rPr>
-          <w:sz w:val="26"/>
-          <w:szCs w:val="26"/>
-        </w:rPr>
+          <w:i/>
+          <w:iCs/>
+          <w:sz w:val="26"/>
+          <w:szCs w:val="26"/>
+        </w:rPr>
+        <w:t>W&amp;I</w:t>
+      </w:r>
+      <w:r>
+        <w:rPr>
+          <w:sz w:val="26"/>
+          <w:szCs w:val="26"/>
+        </w:rPr>
+        <w:t xml:space="preserve"> - MO - Algemeen - Telefonisch documenten aanvragen</w:t>
+      </w:r>
+    </w:p>
+    <w:p>
+      <w:pPr>
+        <w:pStyle w:val="Normal"/>
+        <w:rPr>
+          <w:sz w:val="26"/>
+          <w:szCs w:val="26"/>
+        </w:rPr>
+      </w:pPr>
+      <w:r>
+        <w:rPr>
+          <w:sz w:val="26"/>
+          <w:szCs w:val="26"/>
+        </w:rPr>
+        <w:t xml:space="preserve">Bestellen van A en B formulieren voor het registreren van een </w:t>
+      </w:r>
+      <w:r>
+        <w:rPr>
+          <w:b/>
+          <w:bCs/>
+          <w:i/>
+          <w:iCs/>
+          <w:sz w:val="26"/>
+          <w:szCs w:val="26"/>
+        </w:rPr>
+        <w:t>overlijden</w:t>
+      </w:r>
+    </w:p>
+    <w:p>
+      <w:pPr>
+        <w:pStyle w:val="Normal"/>
+        <w:rPr>
+          <w:sz w:val="26"/>
+          <w:szCs w:val="26"/>
+        </w:rPr>
+      </w:pPr>
+      <w:r>
+        <w:rPr>
+          <w:sz w:val="26"/>
+          <w:szCs w:val="26"/>
+        </w:rPr>
+        <w:t xml:space="preserve">Aanvragen formulier </w:t>
+      </w:r>
+      <w:r>
+        <w:rPr>
+          <w:b/>
+          <w:bCs/>
+          <w:i/>
+          <w:iCs/>
+          <w:sz w:val="26"/>
+          <w:szCs w:val="26"/>
+        </w:rPr>
+        <w:t>kwijtschelding</w:t>
+      </w:r>
+      <w:r>
+        <w:rPr>
+          <w:sz w:val="26"/>
+          <w:szCs w:val="26"/>
+        </w:rPr>
+        <w:t xml:space="preserve"> Belastingen online en per post ontvangen</w:t>
+      </w:r>
+    </w:p>
+    <w:p>
+      <w:pPr>
+        <w:pStyle w:val="Normal"/>
+        <w:rPr>
+          <w:sz w:val="26"/>
+          <w:szCs w:val="26"/>
+        </w:rPr>
+      </w:pPr>
+      <w:r>
+        <w:rPr>
+          <w:sz w:val="26"/>
+          <w:szCs w:val="26"/>
+        </w:rPr>
+        <w:t xml:space="preserve">Ik wil het aanvraagformulier / opzegformulier van mijn </w:t>
+      </w:r>
+      <w:r>
+        <w:rPr>
+          <w:b/>
+          <w:bCs/>
+          <w:i/>
+          <w:iCs/>
+          <w:sz w:val="26"/>
+          <w:szCs w:val="26"/>
+        </w:rPr>
+        <w:t>parkeerproduct</w:t>
+      </w:r>
+      <w:r>
+        <w:rPr>
+          <w:sz w:val="26"/>
+          <w:szCs w:val="26"/>
+        </w:rPr>
+        <w:t xml:space="preserve"> per post ontvangen</w:t>
       </w:r>
     </w:p>
     <w:p>
@@ -4387,13 +4560,7 @@
         </w:rPr>
       </w:pPr>
       <w:r>
-        <w:rPr>
-          <w:b/>
-          <w:bCs/>
-          <w:sz w:val="26"/>
-          <w:szCs w:val="26"/>
-          <w:u w:val="single"/>
-        </w:rPr>
+        <w:rPr/>
       </w:r>
     </w:p>
     <w:p>
@@ -4409,26 +4576,13 @@
         </w:rPr>
       </w:pPr>
       <w:r>
-        <w:rPr>
-          <w:b/>
-          <w:bCs/>
-          <w:sz w:val="26"/>
-          <w:szCs w:val="26"/>
-          <w:u w:val="single"/>
-        </w:rPr>
-      </w:r>
-    </w:p>
-    <w:p>
-      <w:pPr>
-        <w:pStyle w:val="Normal"/>
-        <w:rPr>
-          <w:b/>
-          <w:b/>
-          <w:bCs/>
-          <w:sz w:val="26"/>
-          <w:szCs w:val="26"/>
-          <w:u w:val="single"/>
-        </w:rPr>
+        <w:rPr/>
+      </w:r>
+    </w:p>
+    <w:p>
+      <w:pPr>
+        <w:pStyle w:val="Normal"/>
+        <w:rPr/>
       </w:pPr>
       <w:r>
         <w:rPr>
@@ -5312,61 +5466,41 @@
     <w:p>
       <w:pPr>
         <w:pStyle w:val="Normal"/>
-        <w:rPr>
-          <w:sz w:val="26"/>
-          <w:szCs w:val="26"/>
-        </w:rPr>
-      </w:pPr>
-      <w:r>
-        <w:rPr>
-          <w:sz w:val="26"/>
-          <w:szCs w:val="26"/>
-        </w:rPr>
-      </w:r>
-    </w:p>
-    <w:p>
-      <w:pPr>
-        <w:pStyle w:val="Normal"/>
-        <w:rPr>
-          <w:sz w:val="26"/>
-          <w:szCs w:val="26"/>
-        </w:rPr>
-      </w:pPr>
-      <w:r>
-        <w:rPr>
-          <w:sz w:val="26"/>
-          <w:szCs w:val="26"/>
-        </w:rPr>
-      </w:r>
-    </w:p>
-    <w:p>
-      <w:pPr>
-        <w:pStyle w:val="Normal"/>
-        <w:rPr>
-          <w:sz w:val="26"/>
-          <w:szCs w:val="26"/>
-        </w:rPr>
-      </w:pPr>
-      <w:r>
-        <w:rPr>
-          <w:sz w:val="26"/>
-          <w:szCs w:val="26"/>
-        </w:rPr>
-      </w:r>
-    </w:p>
-    <w:p>
-      <w:pPr>
-        <w:pStyle w:val="Normal"/>
-        <w:rPr>
-          <w:sz w:val="26"/>
-          <w:szCs w:val="26"/>
-        </w:rPr>
-      </w:pPr>
-      <w:r>
-        <w:rPr>
-          <w:sz w:val="26"/>
-          <w:szCs w:val="26"/>
-        </w:rPr>
+        <w:rPr/>
+      </w:pPr>
+      <w:r>
+        <w:rPr>
+          <w:sz w:val="26"/>
+          <w:szCs w:val="26"/>
+        </w:rPr>
+        <w:t xml:space="preserve">– </w:t>
+      </w:r>
+      <w:r>
+        <w:rPr>
+          <w:sz w:val="26"/>
+          <w:szCs w:val="26"/>
+        </w:rPr>
+        <w:t>WOZ-bezwaar (bezwaar tegen belastingaanslag)</w:t>
+      </w:r>
+    </w:p>
+    <w:p>
+      <w:pPr>
+        <w:pStyle w:val="Normal"/>
+        <w:rPr/>
+      </w:pPr>
+      <w:r>
+        <w:rPr>
+          <w:sz w:val="26"/>
+          <w:szCs w:val="26"/>
+        </w:rPr>
+        <w:t xml:space="preserve">– </w:t>
+      </w:r>
+      <w:r>
+        <w:rPr>
+          <w:sz w:val="26"/>
+          <w:szCs w:val="26"/>
+        </w:rPr>
+        <w:t>Ik wil een WOZ-beschikking ontvangen</w:t>
       </w:r>
     </w:p>
     <w:p>
@@ -7713,6 +7847,17 @@
           <w:t>www.rotterdam.nl/mantelzorgwaardering</w:t>
         </w:r>
       </w:hyperlink>
+    </w:p>
+    <w:p>
+      <w:pPr>
+        <w:pStyle w:val="Normal"/>
+        <w:rPr>
+          <w:rStyle w:val="InternetLink"/>
+        </w:rPr>
+      </w:pPr>
+      <w:r>
+        <w:rPr/>
+      </w:r>
     </w:p>
     <w:p>
       <w:pPr>
@@ -12228,6 +12373,142 @@
     <w:qFormat/>
     <w:rPr/>
   </w:style>
+  <w:style w:type="character" w:styleId="ListLabel339">
+    <w:name w:val="ListLabel 339"/>
+    <w:qFormat/>
+    <w:rPr>
+      <w:rFonts w:cs="OpenSymbol"/>
+    </w:rPr>
+  </w:style>
+  <w:style w:type="character" w:styleId="ListLabel340">
+    <w:name w:val="ListLabel 340"/>
+    <w:qFormat/>
+    <w:rPr>
+      <w:rFonts w:cs="OpenSymbol"/>
+    </w:rPr>
+  </w:style>
+  <w:style w:type="character" w:styleId="ListLabel341">
+    <w:name w:val="ListLabel 341"/>
+    <w:qFormat/>
+    <w:rPr>
+      <w:rFonts w:cs="OpenSymbol"/>
+    </w:rPr>
+  </w:style>
+  <w:style w:type="character" w:styleId="ListLabel342">
+    <w:name w:val="ListLabel 342"/>
+    <w:qFormat/>
+    <w:rPr>
+      <w:rFonts w:cs="OpenSymbol"/>
+    </w:rPr>
+  </w:style>
+  <w:style w:type="character" w:styleId="ListLabel343">
+    <w:name w:val="ListLabel 343"/>
+    <w:qFormat/>
+    <w:rPr>
+      <w:rFonts w:cs="OpenSymbol"/>
+    </w:rPr>
+  </w:style>
+  <w:style w:type="character" w:styleId="ListLabel344">
+    <w:name w:val="ListLabel 344"/>
+    <w:qFormat/>
+    <w:rPr>
+      <w:rFonts w:cs="OpenSymbol"/>
+    </w:rPr>
+  </w:style>
+  <w:style w:type="character" w:styleId="ListLabel345">
+    <w:name w:val="ListLabel 345"/>
+    <w:qFormat/>
+    <w:rPr>
+      <w:rFonts w:cs="OpenSymbol"/>
+    </w:rPr>
+  </w:style>
+  <w:style w:type="character" w:styleId="ListLabel346">
+    <w:name w:val="ListLabel 346"/>
+    <w:qFormat/>
+    <w:rPr>
+      <w:rFonts w:cs="OpenSymbol"/>
+    </w:rPr>
+  </w:style>
+  <w:style w:type="character" w:styleId="ListLabel347">
+    <w:name w:val="ListLabel 347"/>
+    <w:qFormat/>
+    <w:rPr>
+      <w:rFonts w:cs="OpenSymbol"/>
+    </w:rPr>
+  </w:style>
+  <w:style w:type="character" w:styleId="ListLabel348">
+    <w:name w:val="ListLabel 348"/>
+    <w:qFormat/>
+    <w:rPr/>
+  </w:style>
+  <w:style w:type="character" w:styleId="ListLabel349">
+    <w:name w:val="ListLabel 349"/>
+    <w:qFormat/>
+    <w:rPr>
+      <w:rFonts w:cs="OpenSymbol"/>
+    </w:rPr>
+  </w:style>
+  <w:style w:type="character" w:styleId="ListLabel350">
+    <w:name w:val="ListLabel 350"/>
+    <w:qFormat/>
+    <w:rPr>
+      <w:rFonts w:cs="OpenSymbol"/>
+    </w:rPr>
+  </w:style>
+  <w:style w:type="character" w:styleId="ListLabel351">
+    <w:name w:val="ListLabel 351"/>
+    <w:qFormat/>
+    <w:rPr>
+      <w:rFonts w:cs="OpenSymbol"/>
+    </w:rPr>
+  </w:style>
+  <w:style w:type="character" w:styleId="ListLabel352">
+    <w:name w:val="ListLabel 352"/>
+    <w:qFormat/>
+    <w:rPr>
+      <w:rFonts w:cs="OpenSymbol"/>
+    </w:rPr>
+  </w:style>
+  <w:style w:type="character" w:styleId="ListLabel353">
+    <w:name w:val="ListLabel 353"/>
+    <w:qFormat/>
+    <w:rPr>
+      <w:rFonts w:cs="OpenSymbol"/>
+    </w:rPr>
+  </w:style>
+  <w:style w:type="character" w:styleId="ListLabel354">
+    <w:name w:val="ListLabel 354"/>
+    <w:qFormat/>
+    <w:rPr>
+      <w:rFonts w:cs="OpenSymbol"/>
+    </w:rPr>
+  </w:style>
+  <w:style w:type="character" w:styleId="ListLabel355">
+    <w:name w:val="ListLabel 355"/>
+    <w:qFormat/>
+    <w:rPr>
+      <w:rFonts w:cs="OpenSymbol"/>
+    </w:rPr>
+  </w:style>
+  <w:style w:type="character" w:styleId="ListLabel356">
+    <w:name w:val="ListLabel 356"/>
+    <w:qFormat/>
+    <w:rPr>
+      <w:rFonts w:cs="OpenSymbol"/>
+    </w:rPr>
+  </w:style>
+  <w:style w:type="character" w:styleId="ListLabel357">
+    <w:name w:val="ListLabel 357"/>
+    <w:qFormat/>
+    <w:rPr>
+      <w:rFonts w:cs="OpenSymbol"/>
+    </w:rPr>
+  </w:style>
+  <w:style w:type="character" w:styleId="ListLabel358">
+    <w:name w:val="ListLabel 358"/>
+    <w:qFormat/>
+    <w:rPr/>
+  </w:style>
   <w:style w:type="paragraph" w:styleId="Heading">
     <w:name w:val="Heading"/>
     <w:basedOn w:val="Normal"/>

</xml_diff>

<commit_message>
major overhaul of 3 files
</commit_message>
<xml_diff>
--- a/burgerzaken.docx
+++ b/burgerzaken.docx
@@ -193,7 +193,40 @@
           <w:sz w:val="26"/>
           <w:szCs w:val="26"/>
         </w:rPr>
-        <w:t>BBZ</w:t>
+        <w:t>BBZ=Besluit Bijstandsverlening zelfstandigen</w:t>
+      </w:r>
+      <w:r>
+        <w:rPr>
+          <w:sz w:val="26"/>
+          <w:szCs w:val="26"/>
+        </w:rPr>
+        <w:t>)</w:t>
+      </w:r>
+    </w:p>
+    <w:p>
+      <w:pPr>
+        <w:pStyle w:val="Normal"/>
+        <w:rPr/>
+      </w:pPr>
+      <w:r>
+        <w:rPr>
+          <w:sz w:val="26"/>
+          <w:szCs w:val="26"/>
+        </w:rPr>
+        <w:t>- RDW = Rijksdienst Wegverkeer</w:t>
+      </w:r>
+    </w:p>
+    <w:p>
+      <w:pPr>
+        <w:pStyle w:val="Normal"/>
+        <w:rPr/>
+      </w:pPr>
+      <w:r>
+        <w:rPr>
+          <w:sz w:val="26"/>
+          <w:szCs w:val="26"/>
+        </w:rPr>
+        <w:t xml:space="preserve">- Stedelijke Zorg en </w:t>
       </w:r>
       <w:r>
         <w:rPr>
@@ -202,48 +235,6 @@
           <w:sz w:val="26"/>
           <w:szCs w:val="26"/>
         </w:rPr>
-        <w:t>=Besluit Bijstandsverlening zelfstandigen</w:t>
-      </w:r>
-      <w:r>
-        <w:rPr>
-          <w:sz w:val="26"/>
-          <w:szCs w:val="26"/>
-        </w:rPr>
-        <w:t>)</w:t>
-      </w:r>
-    </w:p>
-    <w:p>
-      <w:pPr>
-        <w:pStyle w:val="Normal"/>
-        <w:rPr/>
-      </w:pPr>
-      <w:r>
-        <w:rPr>
-          <w:sz w:val="26"/>
-          <w:szCs w:val="26"/>
-        </w:rPr>
-        <w:t>- RDW = Rijksdienst Wegverkeer</w:t>
-      </w:r>
-    </w:p>
-    <w:p>
-      <w:pPr>
-        <w:pStyle w:val="Normal"/>
-        <w:rPr/>
-      </w:pPr>
-      <w:r>
-        <w:rPr>
-          <w:sz w:val="26"/>
-          <w:szCs w:val="26"/>
-        </w:rPr>
-        <w:t xml:space="preserve">- Stedelijke Zorg en </w:t>
-      </w:r>
-      <w:r>
-        <w:rPr>
-          <w:b/>
-          <w:bCs/>
-          <w:sz w:val="26"/>
-          <w:szCs w:val="26"/>
-        </w:rPr>
         <w:t>Participatie</w:t>
       </w:r>
     </w:p>
@@ -309,14 +300,7 @@
           <w:sz w:val="26"/>
           <w:szCs w:val="26"/>
         </w:rPr>
-        <w:t xml:space="preserve">- WWvGZ = Wet Verplichte Geestelijke Gezondheidszorg </w:t>
-      </w:r>
-      <w:r>
-        <w:rPr>
-          <w:sz w:val="26"/>
-          <w:szCs w:val="26"/>
-        </w:rPr>
-        <w:t>(zelfmoord: 14010, Antes)</w:t>
+        <w:t>- WWvGZ = Wet Verplichte Geestelijke Gezondheidszorg (zelfmoord: 14010, Antes)</w:t>
       </w:r>
     </w:p>
     <w:p>
@@ -362,14 +346,7 @@
           <w:sz w:val="26"/>
           <w:szCs w:val="26"/>
         </w:rPr>
-        <w:t>- 010-26</w:t>
-      </w:r>
-      <w:r>
-        <w:rPr>
-          <w:sz w:val="26"/>
-          <w:szCs w:val="26"/>
-        </w:rPr>
-        <w:t>71625 (alternatief voor 14010)</w:t>
+        <w:t>- 010-2671625 (alternatief voor 14010)</w:t>
       </w:r>
     </w:p>
     <w:p>
@@ -831,14 +808,7 @@
           <w:sz w:val="24"/>
           <w:szCs w:val="24"/>
         </w:rPr>
-        <w:t xml:space="preserve">- Abonnement elektrische fietsklem </w:t>
-      </w:r>
-      <w:r>
-        <w:rPr>
-          <w:sz w:val="24"/>
-          <w:szCs w:val="24"/>
-        </w:rPr>
-        <w:t>&lt;=&gt; toegangstag fietsenstalling Hoogvliet</w:t>
+        <w:t>- Abonnement elektrische fietsklem &lt;=&gt; toegangstag fietsenstalling Hoogvliet</w:t>
       </w:r>
     </w:p>
     <w:p>
@@ -874,14 +844,7 @@
           <w:sz w:val="26"/>
           <w:szCs w:val="26"/>
         </w:rPr>
-        <w:t xml:space="preserve"> </w:t>
-      </w:r>
-      <w:r>
-        <w:rPr>
-          <w:sz w:val="26"/>
-          <w:szCs w:val="26"/>
-        </w:rPr>
-        <w:t>&lt;=&gt; Melding Overlast</w:t>
+        <w:t xml:space="preserve"> &lt;=&gt; Melding Overlast</w:t>
       </w:r>
     </w:p>
     <w:p>
@@ -1369,14 +1332,7 @@
           <w:sz w:val="24"/>
           <w:szCs w:val="24"/>
         </w:rPr>
-        <w:t xml:space="preserve">Inlichtingen Nalatenschapsonderzoek </w:t>
-      </w:r>
-      <w:r>
-        <w:rPr>
-          <w:sz w:val="24"/>
-          <w:szCs w:val="24"/>
-        </w:rPr>
-        <w:t>(notaris)</w:t>
+        <w:t>Inlichtingen Nalatenschapsonderzoek (notaris)</w:t>
       </w:r>
     </w:p>
     <w:p>
@@ -1711,14 +1667,7 @@
           <w:sz w:val="24"/>
           <w:szCs w:val="24"/>
         </w:rPr>
-        <w:t xml:space="preserve">Overlijden/Huwelijken (piketnummer) </w:t>
-      </w:r>
-      <w:r>
-        <w:rPr>
-          <w:sz w:val="24"/>
-          <w:szCs w:val="24"/>
-        </w:rPr>
-        <w:t>&lt;=&gt; Ik ga trouwen. Stap 6. Spoed (zoek op terminaal)</w:t>
+        <w:t>Overlijden/Huwelijken (piketnummer) &lt;=&gt; Ik ga trouwen. Stap 6. Spoed (zoek op terminaal)</w:t>
       </w:r>
     </w:p>
     <w:p>
@@ -1879,14 +1828,7 @@
           <w:sz w:val="24"/>
           <w:szCs w:val="24"/>
         </w:rPr>
-        <w:t>- Sociaal Medische Indicatie Kinderopvang &lt;=&gt; Kinderopvang Plu</w:t>
-      </w:r>
-      <w:r>
-        <w:rPr>
-          <w:sz w:val="24"/>
-          <w:szCs w:val="24"/>
-        </w:rPr>
-        <w:t>s</w:t>
+        <w:t>- Sociaal Medische Indicatie Kinderopvang &lt;=&gt; Kinderopvang Plus</w:t>
       </w:r>
     </w:p>
     <w:p>
@@ -2022,14 +1964,7 @@
           <w:sz w:val="24"/>
           <w:szCs w:val="24"/>
         </w:rPr>
-        <w:t xml:space="preserve">- Vastgoed, Opvragen Vastgoed informatie, Bouwtekeningen, </w:t>
-      </w:r>
-      <w:r>
-        <w:rPr>
-          <w:sz w:val="24"/>
-          <w:szCs w:val="24"/>
-        </w:rPr>
-        <w:t>Bestemmingsplan</w:t>
+        <w:t>- Vastgoed, Opvragen Vastgoed informatie, Bouwtekeningen, Bestemmingsplan</w:t>
       </w:r>
     </w:p>
     <w:p>
@@ -2088,14 +2023,7 @@
           <w:sz w:val="24"/>
           <w:szCs w:val="24"/>
         </w:rPr>
-        <w:t xml:space="preserve">groep) (VVE) – </w:t>
-      </w:r>
-      <w:r>
-        <w:rPr>
-          <w:sz w:val="24"/>
-          <w:szCs w:val="24"/>
-        </w:rPr>
-        <w:t>Extra spelen en leren (indicatie)</w:t>
+        <w:t>groep) (VVE) – Extra spelen en leren (indicatie)</w:t>
       </w:r>
     </w:p>
     <w:p>
@@ -2638,21 +2566,7 @@
           <w:szCs w:val="26"/>
         </w:rPr>
         <w:tab/>
-        <w:t xml:space="preserve">- </w:t>
-      </w:r>
-      <w:r>
-        <w:rPr>
-          <w:sz w:val="26"/>
-          <w:szCs w:val="26"/>
-        </w:rPr>
-        <w:t xml:space="preserve">wonend in </w:t>
-      </w:r>
-      <w:r>
-        <w:rPr>
-          <w:sz w:val="26"/>
-          <w:szCs w:val="26"/>
-        </w:rPr>
-        <w:t>buitenland =&gt; belastingkantoor Heerlen =&gt; telefoonnummer</w:t>
+        <w:t>- wonend in buitenland =&gt; belastingkantoor Heerlen =&gt; telefoonnummer</w:t>
       </w:r>
     </w:p>
     <w:p>
@@ -2666,21 +2580,7 @@
           <w:szCs w:val="26"/>
         </w:rPr>
         <w:tab/>
-        <w:t xml:space="preserve">- </w:t>
-      </w:r>
-      <w:r>
-        <w:rPr>
-          <w:sz w:val="26"/>
-          <w:szCs w:val="26"/>
-        </w:rPr>
-        <w:t xml:space="preserve">werkgever voor meer dan 3 werknemers </w:t>
-      </w:r>
-      <w:r>
-        <w:rPr>
-          <w:sz w:val="26"/>
-          <w:szCs w:val="26"/>
-        </w:rPr>
-        <w:t>=&gt; e-mail</w:t>
+        <w:t>- werkgever voor meer dan 3 werknemers =&gt; e-mail</w:t>
       </w:r>
     </w:p>
     <w:p>
@@ -3974,17 +3874,21 @@
           <w:ilvl w:val="0"/>
           <w:numId w:val="3"/>
         </w:numPr>
-        <w:rPr>
-          <w:sz w:val="26"/>
-          <w:szCs w:val="26"/>
-        </w:rPr>
-      </w:pPr>
-      <w:r>
-        <w:rPr>
-          <w:sz w:val="26"/>
-          <w:szCs w:val="26"/>
-        </w:rPr>
-        <w:t>Winkeltijdenwet Incidentele Ontheffing</w:t>
+        <w:rPr/>
+      </w:pPr>
+      <w:r>
+        <w:rPr>
+          <w:sz w:val="26"/>
+          <w:szCs w:val="26"/>
+        </w:rPr>
+        <w:t xml:space="preserve">Winkeltijdenwet Incidentele Ontheffing </w:t>
+      </w:r>
+      <w:r>
+        <w:rPr>
+          <w:sz w:val="26"/>
+          <w:szCs w:val="26"/>
+        </w:rPr>
+        <w:t>(inclusief verlaatje)</w:t>
       </w:r>
     </w:p>
     <w:p>
@@ -3994,10 +3898,7 @@
           <w:ilvl w:val="0"/>
           <w:numId w:val="3"/>
         </w:numPr>
-        <w:rPr>
-          <w:sz w:val="26"/>
-          <w:szCs w:val="26"/>
-        </w:rPr>
+        <w:rPr/>
       </w:pPr>
       <w:r>
         <w:rPr>
@@ -4005,26 +3906,6 @@
           <w:szCs w:val="26"/>
         </w:rPr>
         <w:t>Winkeltijdenwet Permanente Ontheffing</w:t>
-      </w:r>
-    </w:p>
-    <w:p>
-      <w:pPr>
-        <w:pStyle w:val="Normal"/>
-        <w:numPr>
-          <w:ilvl w:val="0"/>
-          <w:numId w:val="3"/>
-        </w:numPr>
-        <w:rPr>
-          <w:sz w:val="26"/>
-          <w:szCs w:val="26"/>
-        </w:rPr>
-      </w:pPr>
-      <w:r>
-        <w:rPr>
-          <w:sz w:val="26"/>
-          <w:szCs w:val="26"/>
-        </w:rPr>
-        <w:t>Kaart Incidentele Ontheffing (verlaatje)</w:t>
       </w:r>
     </w:p>
     <w:p>
@@ -4191,7 +4072,12 @@
         </w:rPr>
       </w:pPr>
       <w:r>
-        <w:rPr/>
+        <w:rPr>
+          <w:b/>
+          <w:bCs/>
+          <w:sz w:val="26"/>
+          <w:szCs w:val="26"/>
+        </w:rPr>
       </w:r>
     </w:p>
     <w:p>
@@ -4560,7 +4446,13 @@
         </w:rPr>
       </w:pPr>
       <w:r>
-        <w:rPr/>
+        <w:rPr>
+          <w:b/>
+          <w:bCs/>
+          <w:sz w:val="26"/>
+          <w:szCs w:val="26"/>
+          <w:u w:val="single"/>
+        </w:rPr>
       </w:r>
     </w:p>
     <w:p>
@@ -4576,7 +4468,13 @@
         </w:rPr>
       </w:pPr>
       <w:r>
-        <w:rPr/>
+        <w:rPr>
+          <w:b/>
+          <w:bCs/>
+          <w:sz w:val="26"/>
+          <w:szCs w:val="26"/>
+          <w:u w:val="single"/>
+        </w:rPr>
       </w:r>
     </w:p>
     <w:p>
@@ -12509,6 +12407,74 @@
     <w:qFormat/>
     <w:rPr/>
   </w:style>
+  <w:style w:type="character" w:styleId="ListLabel359">
+    <w:name w:val="ListLabel 359"/>
+    <w:qFormat/>
+    <w:rPr>
+      <w:rFonts w:cs="OpenSymbol"/>
+    </w:rPr>
+  </w:style>
+  <w:style w:type="character" w:styleId="ListLabel360">
+    <w:name w:val="ListLabel 360"/>
+    <w:qFormat/>
+    <w:rPr>
+      <w:rFonts w:cs="OpenSymbol"/>
+    </w:rPr>
+  </w:style>
+  <w:style w:type="character" w:styleId="ListLabel361">
+    <w:name w:val="ListLabel 361"/>
+    <w:qFormat/>
+    <w:rPr>
+      <w:rFonts w:cs="OpenSymbol"/>
+    </w:rPr>
+  </w:style>
+  <w:style w:type="character" w:styleId="ListLabel362">
+    <w:name w:val="ListLabel 362"/>
+    <w:qFormat/>
+    <w:rPr>
+      <w:rFonts w:cs="OpenSymbol"/>
+    </w:rPr>
+  </w:style>
+  <w:style w:type="character" w:styleId="ListLabel363">
+    <w:name w:val="ListLabel 363"/>
+    <w:qFormat/>
+    <w:rPr>
+      <w:rFonts w:cs="OpenSymbol"/>
+    </w:rPr>
+  </w:style>
+  <w:style w:type="character" w:styleId="ListLabel364">
+    <w:name w:val="ListLabel 364"/>
+    <w:qFormat/>
+    <w:rPr>
+      <w:rFonts w:cs="OpenSymbol"/>
+    </w:rPr>
+  </w:style>
+  <w:style w:type="character" w:styleId="ListLabel365">
+    <w:name w:val="ListLabel 365"/>
+    <w:qFormat/>
+    <w:rPr>
+      <w:rFonts w:cs="OpenSymbol"/>
+    </w:rPr>
+  </w:style>
+  <w:style w:type="character" w:styleId="ListLabel366">
+    <w:name w:val="ListLabel 366"/>
+    <w:qFormat/>
+    <w:rPr>
+      <w:rFonts w:cs="OpenSymbol"/>
+    </w:rPr>
+  </w:style>
+  <w:style w:type="character" w:styleId="ListLabel367">
+    <w:name w:val="ListLabel 367"/>
+    <w:qFormat/>
+    <w:rPr>
+      <w:rFonts w:cs="OpenSymbol"/>
+    </w:rPr>
+  </w:style>
+  <w:style w:type="character" w:styleId="ListLabel368">
+    <w:name w:val="ListLabel 368"/>
+    <w:qFormat/>
+    <w:rPr/>
+  </w:style>
   <w:style w:type="paragraph" w:styleId="Heading">
     <w:name w:val="Heading"/>
     <w:basedOn w:val="Normal"/>

</xml_diff>

<commit_message>
small changes to two files
</commit_message>
<xml_diff>
--- a/burgerzaken.docx
+++ b/burgerzaken.docx
@@ -5002,6 +5002,77 @@
               <w:t>gezaghouders</w:t>
             </w:r>
           </w:p>
+          <w:p>
+            <w:pPr>
+              <w:pStyle w:val="TableContents"/>
+              <w:jc w:val="center"/>
+              <w:rPr/>
+            </w:pPr>
+            <w:r>
+              <w:rPr/>
+            </w:r>
+          </w:p>
+          <w:p>
+            <w:pPr>
+              <w:pStyle w:val="TableContents"/>
+              <w:jc w:val="left"/>
+              <w:rPr>
+                <w:b/>
+                <w:b/>
+                <w:bCs/>
+              </w:rPr>
+            </w:pPr>
+            <w:r>
+              <w:rPr>
+                <w:b/>
+                <w:bCs/>
+              </w:rPr>
+              <w:t>Een ouder niet aanwezig:</w:t>
+            </w:r>
+          </w:p>
+          <w:p>
+            <w:pPr>
+              <w:pStyle w:val="TableContents"/>
+              <w:jc w:val="left"/>
+              <w:rPr>
+                <w:b/>
+                <w:b/>
+                <w:bCs/>
+              </w:rPr>
+            </w:pPr>
+            <w:r>
+              <w:rPr>
+                <w:b/>
+                <w:bCs/>
+              </w:rPr>
+              <w:t xml:space="preserve">Toestemmingsformulier + </w:t>
+            </w:r>
+          </w:p>
+          <w:p>
+            <w:pPr>
+              <w:pStyle w:val="TableContents"/>
+              <w:jc w:val="left"/>
+              <w:rPr>
+                <w:b/>
+                <w:b/>
+                <w:bCs/>
+              </w:rPr>
+            </w:pPr>
+            <w:r>
+              <w:rPr>
+                <w:b/>
+                <w:bCs/>
+              </w:rPr>
+              <w:t xml:space="preserve">   </w:t>
+            </w:r>
+            <w:r>
+              <w:rPr>
+                <w:b/>
+                <w:bCs/>
+              </w:rPr>
+              <w:t>kopie identiteitsbewijs</w:t>
+            </w:r>
+          </w:p>
         </w:tc>
         <w:tc>
           <w:tcPr>
@@ -5309,6 +5380,7 @@
                 <w:bCs/>
               </w:rPr>
             </w:pPr>
+            <w:bookmarkStart w:id="0" w:name="__DdeLink__723_2984652782"/>
             <w:r>
               <w:rPr>
                 <w:b/>
@@ -5343,6 +5415,7 @@
                 <w:bCs/>
               </w:rPr>
             </w:pPr>
+            <w:bookmarkStart w:id="1" w:name="__DdeLink__723_2984652782"/>
             <w:r>
               <w:rPr>
                 <w:b/>
@@ -5350,6 +5423,7 @@
               </w:rPr>
               <w:t>kopie identiteitsbewijs</w:t>
             </w:r>
+            <w:bookmarkEnd w:id="1"/>
           </w:p>
           <w:p>
             <w:pPr>
@@ -5382,6 +5456,66 @@
             <w:r>
               <w:rPr/>
               <w:t>geen toestemming van de ouders nodig</w:t>
+            </w:r>
+          </w:p>
+          <w:p>
+            <w:pPr>
+              <w:pStyle w:val="TableContents"/>
+              <w:rPr/>
+            </w:pPr>
+            <w:r>
+              <w:rPr/>
+            </w:r>
+          </w:p>
+          <w:p>
+            <w:pPr>
+              <w:pStyle w:val="TableContents"/>
+              <w:rPr>
+                <w:b/>
+                <w:b/>
+                <w:bCs/>
+              </w:rPr>
+            </w:pPr>
+            <w:r>
+              <w:rPr>
+                <w:b/>
+                <w:bCs/>
+              </w:rPr>
+              <w:t>Een ouder niet aanwezig:</w:t>
+            </w:r>
+          </w:p>
+          <w:p>
+            <w:pPr>
+              <w:pStyle w:val="TableContents"/>
+              <w:rPr>
+                <w:b/>
+                <w:b/>
+                <w:bCs/>
+              </w:rPr>
+            </w:pPr>
+            <w:r>
+              <w:rPr>
+                <w:b/>
+                <w:bCs/>
+              </w:rPr>
+              <w:t xml:space="preserve">Toestemmingsformulier + </w:t>
+            </w:r>
+          </w:p>
+          <w:p>
+            <w:pPr>
+              <w:pStyle w:val="TableContents"/>
+              <w:rPr>
+                <w:b/>
+                <w:b/>
+                <w:bCs/>
+              </w:rPr>
+            </w:pPr>
+            <w:r>
+              <w:rPr>
+                <w:b/>
+                <w:bCs/>
+              </w:rPr>
+              <w:t>kopie identiteitsbewijs</w:t>
             </w:r>
           </w:p>
         </w:tc>
@@ -12708,6 +12842,82 @@
     <w:qFormat/>
     <w:rPr/>
   </w:style>
+  <w:style w:type="character" w:styleId="ListLabel390">
+    <w:name w:val="ListLabel 390"/>
+    <w:qFormat/>
+    <w:rPr>
+      <w:rFonts w:cs="OpenSymbol"/>
+    </w:rPr>
+  </w:style>
+  <w:style w:type="character" w:styleId="ListLabel391">
+    <w:name w:val="ListLabel 391"/>
+    <w:qFormat/>
+    <w:rPr>
+      <w:rFonts w:cs="OpenSymbol"/>
+    </w:rPr>
+  </w:style>
+  <w:style w:type="character" w:styleId="ListLabel392">
+    <w:name w:val="ListLabel 392"/>
+    <w:qFormat/>
+    <w:rPr>
+      <w:rFonts w:cs="OpenSymbol"/>
+    </w:rPr>
+  </w:style>
+  <w:style w:type="character" w:styleId="ListLabel393">
+    <w:name w:val="ListLabel 393"/>
+    <w:qFormat/>
+    <w:rPr>
+      <w:rFonts w:cs="OpenSymbol"/>
+    </w:rPr>
+  </w:style>
+  <w:style w:type="character" w:styleId="ListLabel394">
+    <w:name w:val="ListLabel 394"/>
+    <w:qFormat/>
+    <w:rPr>
+      <w:rFonts w:cs="OpenSymbol"/>
+    </w:rPr>
+  </w:style>
+  <w:style w:type="character" w:styleId="ListLabel395">
+    <w:name w:val="ListLabel 395"/>
+    <w:qFormat/>
+    <w:rPr>
+      <w:rFonts w:cs="OpenSymbol"/>
+    </w:rPr>
+  </w:style>
+  <w:style w:type="character" w:styleId="ListLabel396">
+    <w:name w:val="ListLabel 396"/>
+    <w:qFormat/>
+    <w:rPr>
+      <w:rFonts w:cs="OpenSymbol"/>
+    </w:rPr>
+  </w:style>
+  <w:style w:type="character" w:styleId="ListLabel397">
+    <w:name w:val="ListLabel 397"/>
+    <w:qFormat/>
+    <w:rPr>
+      <w:rFonts w:cs="OpenSymbol"/>
+    </w:rPr>
+  </w:style>
+  <w:style w:type="character" w:styleId="ListLabel398">
+    <w:name w:val="ListLabel 398"/>
+    <w:qFormat/>
+    <w:rPr>
+      <w:rFonts w:cs="OpenSymbol"/>
+    </w:rPr>
+  </w:style>
+  <w:style w:type="character" w:styleId="ListLabel399">
+    <w:name w:val="ListLabel 399"/>
+    <w:qFormat/>
+    <w:rPr>
+      <w:sz w:val="26"/>
+      <w:szCs w:val="26"/>
+    </w:rPr>
+  </w:style>
+  <w:style w:type="character" w:styleId="ListLabel400">
+    <w:name w:val="ListLabel 400"/>
+    <w:qFormat/>
+    <w:rPr/>
+  </w:style>
   <w:style w:type="paragraph" w:styleId="Heading">
     <w:name w:val="Heading"/>
     <w:basedOn w:val="Normal"/>

</xml_diff>

<commit_message>
changes to four files
</commit_message>
<xml_diff>
--- a/burgerzaken.docx
+++ b/burgerzaken.docx
@@ -660,59 +660,111 @@
           <w:sz w:val="26"/>
           <w:szCs w:val="26"/>
         </w:rPr>
-        <w:t>Antwoord</w:t>
-      </w:r>
-    </w:p>
-    <w:p>
-      <w:pPr>
-        <w:pStyle w:val="Normal"/>
-        <w:rPr>
-          <w:sz w:val="26"/>
-          <w:szCs w:val="26"/>
-        </w:rPr>
-      </w:pPr>
-      <w:r>
-        <w:rPr>
-          <w:sz w:val="26"/>
-          <w:szCs w:val="26"/>
-        </w:rPr>
-        <w:t xml:space="preserve">Let op: als je een afspraak gaat maken voor RNI of eerste vestiging binnen èn buiten Europa: vraag of de beller uit een land komt met code oranje of rood. Zo ja, dan moet diegene eerst 14 dagen in thuisquarantaine. Maak de afspraak dan 14 dagen na het moment waarop de beller is geland. </w:t>
-      </w:r>
-    </w:p>
-    <w:p>
-      <w:pPr>
-        <w:pStyle w:val="Normal"/>
-        <w:rPr/>
-      </w:pPr>
-      <w:r>
-        <w:rPr>
-          <w:sz w:val="26"/>
-          <w:szCs w:val="26"/>
-        </w:rPr>
-        <w:t>Kleurcode land:</w:t>
-      </w:r>
-    </w:p>
-    <w:p>
-      <w:pPr>
-        <w:pStyle w:val="Normal"/>
-        <w:rPr>
-          <w:sz w:val="26"/>
-          <w:szCs w:val="26"/>
-        </w:rPr>
-      </w:pPr>
-      <w:r>
-        <w:rPr>
-          <w:sz w:val="26"/>
-          <w:szCs w:val="26"/>
-        </w:rPr>
-        <w:t xml:space="preserve"> </w:t>
-      </w:r>
-      <w:r>
-        <w:rPr>
-          <w:sz w:val="26"/>
-          <w:szCs w:val="26"/>
-        </w:rPr>
-        <w:t>https://www.nederlandwereldwijd.nl/reizen/reisadviezen Vul het land van herkomst in.</w:t>
+      </w:r>
+    </w:p>
+    <w:p>
+      <w:pPr>
+        <w:pStyle w:val="Normal"/>
+        <w:rPr>
+          <w:sz w:val="26"/>
+          <w:szCs w:val="26"/>
+        </w:rPr>
+      </w:pPr>
+      <w:r>
+        <w:rPr>
+          <w:sz w:val="26"/>
+          <w:szCs w:val="26"/>
+        </w:rPr>
+      </w:r>
+    </w:p>
+    <w:p>
+      <w:pPr>
+        <w:pStyle w:val="Normal"/>
+        <w:rPr>
+          <w:sz w:val="26"/>
+          <w:szCs w:val="26"/>
+        </w:rPr>
+      </w:pPr>
+      <w:r>
+        <w:rPr>
+          <w:sz w:val="26"/>
+          <w:szCs w:val="26"/>
+        </w:rPr>
+      </w:r>
+    </w:p>
+    <w:p>
+      <w:pPr>
+        <w:pStyle w:val="Normal"/>
+        <w:rPr>
+          <w:sz w:val="26"/>
+          <w:szCs w:val="26"/>
+        </w:rPr>
+      </w:pPr>
+      <w:r>
+        <w:rPr>
+          <w:sz w:val="26"/>
+          <w:szCs w:val="26"/>
+        </w:rPr>
+      </w:r>
+    </w:p>
+    <w:p>
+      <w:pPr>
+        <w:pStyle w:val="Normal"/>
+        <w:rPr>
+          <w:sz w:val="26"/>
+          <w:szCs w:val="26"/>
+        </w:rPr>
+      </w:pPr>
+      <w:r>
+        <w:rPr>
+          <w:sz w:val="26"/>
+          <w:szCs w:val="26"/>
+        </w:rPr>
+      </w:r>
+    </w:p>
+    <w:p>
+      <w:pPr>
+        <w:pStyle w:val="Normal"/>
+        <w:rPr>
+          <w:sz w:val="26"/>
+          <w:szCs w:val="26"/>
+        </w:rPr>
+      </w:pPr>
+      <w:r>
+        <w:rPr>
+          <w:sz w:val="26"/>
+          <w:szCs w:val="26"/>
+        </w:rPr>
+      </w:r>
+    </w:p>
+    <w:p>
+      <w:pPr>
+        <w:pStyle w:val="Normal"/>
+        <w:rPr>
+          <w:sz w:val="26"/>
+          <w:szCs w:val="26"/>
+        </w:rPr>
+      </w:pPr>
+      <w:r>
+        <w:rPr>
+          <w:sz w:val="26"/>
+          <w:szCs w:val="26"/>
+        </w:rPr>
+      </w:r>
+    </w:p>
+    <w:p>
+      <w:pPr>
+        <w:pStyle w:val="Normal"/>
+        <w:rPr>
+          <w:sz w:val="26"/>
+          <w:szCs w:val="26"/>
+        </w:rPr>
+      </w:pPr>
+      <w:r>
+        <w:rPr>
+          <w:sz w:val="26"/>
+          <w:szCs w:val="26"/>
+        </w:rPr>
       </w:r>
     </w:p>
     <w:p>
@@ -1679,6 +1731,26 @@
           <w:sz w:val="24"/>
           <w:szCs w:val="24"/>
         </w:rPr>
+        <w:t>Overlijden van burger zonder nabestaanden/Participatie en Stedelijke zorg: wet op de Lijkbezorging</w:t>
+      </w:r>
+    </w:p>
+    <w:p>
+      <w:pPr>
+        <w:pStyle w:val="Normal"/>
+        <w:rPr/>
+      </w:pPr>
+      <w:r>
+        <w:rPr>
+          <w:sz w:val="24"/>
+          <w:szCs w:val="24"/>
+        </w:rPr>
+        <w:t xml:space="preserve">– </w:t>
+      </w:r>
+      <w:r>
+        <w:rPr>
+          <w:sz w:val="24"/>
+          <w:szCs w:val="24"/>
+        </w:rPr>
         <w:t>Phishing, babbeltrucs,valse mails en telefoontjes</w:t>
       </w:r>
     </w:p>
@@ -2009,17 +2081,45 @@
     <w:p>
       <w:pPr>
         <w:pStyle w:val="Normal"/>
-        <w:rPr>
-          <w:sz w:val="26"/>
-          <w:szCs w:val="26"/>
-        </w:rPr>
-      </w:pPr>
-      <w:r>
-        <w:rPr>
-          <w:sz w:val="24"/>
-          <w:szCs w:val="24"/>
-        </w:rPr>
-        <w:t>- www.werkenvoorrotterdam.nl</w:t>
+        <w:rPr/>
+      </w:pPr>
+      <w:r>
+        <w:rPr>
+          <w:sz w:val="24"/>
+          <w:szCs w:val="24"/>
+        </w:rPr>
+        <w:t xml:space="preserve">- </w:t>
+      </w:r>
+      <w:hyperlink r:id="rId2">
+        <w:r>
+          <w:rPr>
+            <w:rStyle w:val="InternetLink"/>
+            <w:sz w:val="24"/>
+            <w:szCs w:val="24"/>
+          </w:rPr>
+          <w:t>www.werkenvoorrotterdam.nl</w:t>
+        </w:r>
+      </w:hyperlink>
+    </w:p>
+    <w:p>
+      <w:pPr>
+        <w:pStyle w:val="Normal"/>
+        <w:rPr/>
+      </w:pPr>
+      <w:r>
+        <w:rPr>
+          <w:sz w:val="26"/>
+          <w:szCs w:val="26"/>
+        </w:rPr>
+        <w:t xml:space="preserve">– </w:t>
+      </w:r>
+      <w:r>
+        <w:rPr>
+          <w:sz w:val="26"/>
+          <w:szCs w:val="26"/>
+          <w:u w:val="single"/>
+        </w:rPr>
+        <w:t>Woningcooperatie (Eerste hulp bij opzetten woningcooperatie) &lt;=&gt; Kamerverhuur</w:t>
       </w:r>
     </w:p>
     <w:p>
@@ -2596,15 +2696,35 @@
     <w:p>
       <w:pPr>
         <w:pStyle w:val="Normal"/>
-        <w:rPr/>
-      </w:pPr>
-      <w:r>
-        <w:rPr>
+        <w:rPr>
+          <w:b/>
           <w:b/>
           <w:bCs/>
           <w:sz w:val="26"/>
           <w:szCs w:val="26"/>
         </w:rPr>
+      </w:pPr>
+      <w:r>
+        <w:rPr>
+          <w:b/>
+          <w:bCs/>
+          <w:sz w:val="26"/>
+          <w:szCs w:val="26"/>
+        </w:rPr>
+      </w:r>
+    </w:p>
+    <w:p>
+      <w:pPr>
+        <w:pStyle w:val="Normal"/>
+        <w:rPr/>
+      </w:pPr>
+      <w:r>
+        <w:rPr>
+          <w:b/>
+          <w:bCs/>
+          <w:sz w:val="26"/>
+          <w:szCs w:val="26"/>
+        </w:rPr>
         <w:t>Verhuizing: (zie ook pagina 4)</w:t>
       </w:r>
     </w:p>
@@ -2673,7 +2793,7 @@
         </w:rPr>
         <w:t xml:space="preserve">– </w:t>
       </w:r>
-      <w:hyperlink r:id="rId2">
+      <w:hyperlink r:id="rId3">
         <w:r>
           <w:rPr>
             <w:rStyle w:val="InternetLink"/>
@@ -2721,7 +2841,7 @@
           <w:sz w:val="26"/>
           <w:szCs w:val="26"/>
         </w:rPr>
-        <w:t>Als ik ga women bij iemand die al een HVV heeft</w:t>
+        <w:t>Als ik ga wonen bij iemand die al een HVV heeft</w:t>
       </w:r>
     </w:p>
     <w:p>
@@ -2903,37 +3023,6 @@
           <w:szCs w:val="26"/>
         </w:rPr>
         <w:t>Pak je ruimte (Vastgoed) → zelfbouwkavels, bedrijfskavels, ik zoek een ruimte</w:t>
-      </w:r>
-    </w:p>
-    <w:p>
-      <w:pPr>
-        <w:pStyle w:val="Normal"/>
-        <w:rPr>
-          <w:sz w:val="26"/>
-          <w:szCs w:val="26"/>
-        </w:rPr>
-      </w:pPr>
-      <w:r>
-        <w:rPr>
-          <w:sz w:val="26"/>
-          <w:szCs w:val="26"/>
-        </w:rPr>
-      </w:r>
-    </w:p>
-    <w:p>
-      <w:pPr>
-        <w:pStyle w:val="Normal"/>
-        <w:rPr>
-          <w:sz w:val="26"/>
-          <w:szCs w:val="26"/>
-        </w:rPr>
-      </w:pPr>
-      <w:r>
-        <w:rPr>
-          <w:sz w:val="26"/>
-          <w:szCs w:val="26"/>
-        </w:rPr>
-        <w:t>Broodnood/ Overbruggingskrediet</w:t>
       </w:r>
     </w:p>
     <w:p>
@@ -3476,61 +3565,6 @@
     <w:p>
       <w:pPr>
         <w:pStyle w:val="Normal"/>
-        <w:rPr/>
-      </w:pPr>
-      <w:r>
-        <w:rPr>
-          <w:sz w:val="26"/>
-          <w:szCs w:val="26"/>
-        </w:rPr>
-        <w:t>www.jeugdtegoed.nl</w:t>
-      </w:r>
-    </w:p>
-    <w:p>
-      <w:pPr>
-        <w:pStyle w:val="Normal"/>
-        <w:rPr>
-          <w:sz w:val="26"/>
-          <w:szCs w:val="26"/>
-        </w:rPr>
-      </w:pPr>
-      <w:r>
-        <w:rPr>
-          <w:sz w:val="26"/>
-          <w:szCs w:val="26"/>
-        </w:rPr>
-        <w:t>www.aowtegoed.nl</w:t>
-      </w:r>
-    </w:p>
-    <w:p>
-      <w:pPr>
-        <w:pStyle w:val="Normal"/>
-        <w:rPr/>
-      </w:pPr>
-      <w:r>
-        <w:rPr>
-          <w:sz w:val="26"/>
-          <w:szCs w:val="26"/>
-        </w:rPr>
-        <w:t>Evenementenvergunning/</w:t>
-      </w:r>
-    </w:p>
-    <w:p>
-      <w:pPr>
-        <w:pStyle w:val="Normal"/>
-        <w:rPr/>
-      </w:pPr>
-      <w:r>
-        <w:rPr>
-          <w:sz w:val="26"/>
-          <w:szCs w:val="26"/>
-        </w:rPr>
-        <w:t>Omgevingsvergunning (zie op rotterdam.nl voor vele andere varianten)</w:t>
-      </w:r>
-    </w:p>
-    <w:p>
-      <w:pPr>
-        <w:pStyle w:val="Normal"/>
         <w:rPr>
           <w:sz w:val="26"/>
           <w:szCs w:val="26"/>
@@ -3688,6 +3722,64 @@
           <w:sz w:val="26"/>
           <w:szCs w:val="26"/>
         </w:rPr>
+        <w:t>10. Welstandsadvies</w:t>
+      </w:r>
+    </w:p>
+    <w:p>
+      <w:pPr>
+        <w:pStyle w:val="Normal"/>
+        <w:rPr>
+          <w:sz w:val="26"/>
+          <w:szCs w:val="26"/>
+        </w:rPr>
+      </w:pPr>
+      <w:r>
+        <w:rPr>
+          <w:sz w:val="26"/>
+          <w:szCs w:val="26"/>
+        </w:rPr>
+      </w:r>
+    </w:p>
+    <w:p>
+      <w:pPr>
+        <w:pStyle w:val="Normal"/>
+        <w:rPr>
+          <w:sz w:val="26"/>
+          <w:szCs w:val="26"/>
+        </w:rPr>
+      </w:pPr>
+      <w:r>
+        <w:rPr>
+          <w:sz w:val="26"/>
+          <w:szCs w:val="26"/>
+        </w:rPr>
+      </w:r>
+    </w:p>
+    <w:p>
+      <w:pPr>
+        <w:pStyle w:val="Normal"/>
+        <w:rPr>
+          <w:sz w:val="26"/>
+          <w:szCs w:val="26"/>
+        </w:rPr>
+      </w:pPr>
+      <w:r>
+        <w:rPr>
+          <w:sz w:val="26"/>
+          <w:szCs w:val="26"/>
+        </w:rPr>
+      </w:r>
+    </w:p>
+    <w:p>
+      <w:pPr>
+        <w:pStyle w:val="Normal"/>
+        <w:rPr/>
+      </w:pPr>
+      <w:r>
+        <w:rPr>
+          <w:sz w:val="26"/>
+          <w:szCs w:val="26"/>
+        </w:rPr>
         <w:t>https://www.rotterdam.nl/wonen-leven/bouwen/</w:t>
       </w:r>
     </w:p>
@@ -3722,10 +3814,7 @@
     <w:p>
       <w:pPr>
         <w:pStyle w:val="Normal"/>
-        <w:rPr>
-          <w:sz w:val="26"/>
-          <w:szCs w:val="26"/>
-        </w:rPr>
+        <w:rPr/>
       </w:pPr>
       <w:r>
         <w:rPr>
@@ -3733,6 +3822,136 @@
           <w:szCs w:val="26"/>
         </w:rPr>
         <w:t>2. Omgevingsloket online</w:t>
+      </w:r>
+    </w:p>
+    <w:p>
+      <w:pPr>
+        <w:pStyle w:val="Normal"/>
+        <w:rPr>
+          <w:sz w:val="26"/>
+          <w:szCs w:val="26"/>
+        </w:rPr>
+      </w:pPr>
+      <w:r>
+        <w:rPr>
+          <w:sz w:val="26"/>
+          <w:szCs w:val="26"/>
+        </w:rPr>
+      </w:r>
+    </w:p>
+    <w:p>
+      <w:pPr>
+        <w:pStyle w:val="Normal"/>
+        <w:rPr/>
+      </w:pPr>
+      <w:r>
+        <w:rPr>
+          <w:sz w:val="26"/>
+          <w:szCs w:val="26"/>
+        </w:rPr>
+        <w:t xml:space="preserve">– </w:t>
+      </w:r>
+      <w:r>
+        <w:rPr>
+          <w:sz w:val="26"/>
+          <w:szCs w:val="26"/>
+        </w:rPr>
+        <w:t>WOZ-taxatieverslag</w:t>
+      </w:r>
+    </w:p>
+    <w:p>
+      <w:pPr>
+        <w:pStyle w:val="Normal"/>
+        <w:rPr/>
+      </w:pPr>
+      <w:r>
+        <w:rPr>
+          <w:sz w:val="26"/>
+          <w:szCs w:val="26"/>
+        </w:rPr>
+        <w:t xml:space="preserve">– </w:t>
+      </w:r>
+      <w:r>
+        <w:rPr>
+          <w:sz w:val="26"/>
+          <w:szCs w:val="26"/>
+        </w:rPr>
+        <w:t>WOZ-inlichtingenformulier</w:t>
+      </w:r>
+    </w:p>
+    <w:p>
+      <w:pPr>
+        <w:pStyle w:val="Normal"/>
+        <w:rPr/>
+      </w:pPr>
+      <w:r>
+        <w:rPr>
+          <w:sz w:val="26"/>
+          <w:szCs w:val="26"/>
+        </w:rPr>
+        <w:t xml:space="preserve">– </w:t>
+      </w:r>
+      <w:r>
+        <w:rPr>
+          <w:sz w:val="26"/>
+          <w:szCs w:val="26"/>
+        </w:rPr>
+        <w:t>WOZ-beschikking (inzien)</w:t>
+      </w:r>
+    </w:p>
+    <w:p>
+      <w:pPr>
+        <w:pStyle w:val="Normal"/>
+        <w:rPr/>
+      </w:pPr>
+      <w:r>
+        <w:rPr>
+          <w:sz w:val="26"/>
+          <w:szCs w:val="26"/>
+        </w:rPr>
+        <w:t xml:space="preserve">– </w:t>
+      </w:r>
+      <w:r>
+        <w:rPr>
+          <w:sz w:val="26"/>
+          <w:szCs w:val="26"/>
+        </w:rPr>
+        <w:t>WOZ-bezwaar (bezwaar tegen belastingaanslag)</w:t>
+      </w:r>
+    </w:p>
+    <w:p>
+      <w:pPr>
+        <w:pStyle w:val="Normal"/>
+        <w:rPr/>
+      </w:pPr>
+      <w:r>
+        <w:rPr>
+          <w:sz w:val="26"/>
+          <w:szCs w:val="26"/>
+        </w:rPr>
+        <w:t xml:space="preserve">– </w:t>
+      </w:r>
+      <w:r>
+        <w:rPr>
+          <w:sz w:val="26"/>
+          <w:szCs w:val="26"/>
+        </w:rPr>
+        <w:t>Ik wil een WOZ-beschikking ontvangen</w:t>
+      </w:r>
+    </w:p>
+    <w:p>
+      <w:pPr>
+        <w:pStyle w:val="Normal"/>
+        <w:rPr>
+          <w:sz w:val="26"/>
+          <w:szCs w:val="26"/>
+        </w:rPr>
+      </w:pPr>
+      <w:r>
+        <w:rPr>
+          <w:sz w:val="26"/>
+          <w:szCs w:val="26"/>
+        </w:rPr>
       </w:r>
     </w:p>
     <w:p>
@@ -4301,86 +4520,6 @@
       <w:r>
         <w:rPr/>
         <w:t>benoeming als onbezoldigd ambtenaar van de burgerlijke stand)</w:t>
-      </w:r>
-    </w:p>
-    <w:p>
-      <w:pPr>
-        <w:pStyle w:val="Normal"/>
-        <w:rPr>
-          <w:b/>
-          <w:b/>
-          <w:bCs/>
-          <w:sz w:val="26"/>
-          <w:szCs w:val="26"/>
-        </w:rPr>
-      </w:pPr>
-      <w:r>
-        <w:rPr>
-          <w:b/>
-          <w:bCs/>
-          <w:sz w:val="26"/>
-          <w:szCs w:val="26"/>
-        </w:rPr>
-      </w:r>
-    </w:p>
-    <w:p>
-      <w:pPr>
-        <w:pStyle w:val="Normal"/>
-        <w:rPr>
-          <w:b/>
-          <w:b/>
-          <w:bCs/>
-          <w:sz w:val="26"/>
-          <w:szCs w:val="26"/>
-        </w:rPr>
-      </w:pPr>
-      <w:r>
-        <w:rPr>
-          <w:b/>
-          <w:bCs/>
-          <w:sz w:val="26"/>
-          <w:szCs w:val="26"/>
-        </w:rPr>
-      </w:r>
-    </w:p>
-    <w:p>
-      <w:pPr>
-        <w:pStyle w:val="Normal"/>
-        <w:rPr>
-          <w:b/>
-          <w:b/>
-          <w:bCs/>
-          <w:sz w:val="26"/>
-          <w:szCs w:val="26"/>
-        </w:rPr>
-      </w:pPr>
-      <w:r>
-        <w:rPr>
-          <w:b/>
-          <w:bCs/>
-          <w:sz w:val="26"/>
-          <w:szCs w:val="26"/>
-        </w:rPr>
-      </w:r>
-    </w:p>
-    <w:p>
-      <w:pPr>
-        <w:pStyle w:val="Normal"/>
-        <w:rPr>
-          <w:b/>
-          <w:b/>
-          <w:bCs/>
-          <w:sz w:val="26"/>
-          <w:szCs w:val="26"/>
-        </w:rPr>
-      </w:pPr>
-      <w:r>
-        <w:rPr>
-          <w:b/>
-          <w:bCs/>
-          <w:sz w:val="26"/>
-          <w:szCs w:val="26"/>
-        </w:rPr>
       </w:r>
     </w:p>
     <w:p>
@@ -5380,7 +5519,6 @@
                 <w:bCs/>
               </w:rPr>
             </w:pPr>
-            <w:bookmarkStart w:id="0" w:name="__DdeLink__723_2984652782"/>
             <w:r>
               <w:rPr>
                 <w:b/>
@@ -5415,7 +5553,7 @@
                 <w:bCs/>
               </w:rPr>
             </w:pPr>
-            <w:bookmarkStart w:id="1" w:name="__DdeLink__723_2984652782"/>
+            <w:bookmarkStart w:id="0" w:name="__DdeLink__723_2984652782"/>
             <w:r>
               <w:rPr>
                 <w:b/>
@@ -5423,7 +5561,7 @@
               </w:rPr>
               <w:t>kopie identiteitsbewijs</w:t>
             </w:r>
-            <w:bookmarkEnd w:id="1"/>
+            <w:bookmarkEnd w:id="0"/>
           </w:p>
           <w:p>
             <w:pPr>
@@ -5548,124 +5686,6 @@
           <w:szCs w:val="26"/>
         </w:rPr>
         <w:t>Er is een verschil tussen het aanvragen van een identiteitsbewijs en het daadwerkelijk op reis gaan met een kind.</w:t>
-      </w:r>
-    </w:p>
-    <w:p>
-      <w:pPr>
-        <w:pStyle w:val="Normal"/>
-        <w:rPr/>
-      </w:pPr>
-      <w:r>
-        <w:rPr>
-          <w:sz w:val="26"/>
-          <w:szCs w:val="26"/>
-        </w:rPr>
-        <w:t xml:space="preserve">– </w:t>
-      </w:r>
-      <w:r>
-        <w:rPr>
-          <w:sz w:val="26"/>
-          <w:szCs w:val="26"/>
-        </w:rPr>
-        <w:t>WOZ-taxatieverslag</w:t>
-      </w:r>
-    </w:p>
-    <w:p>
-      <w:pPr>
-        <w:pStyle w:val="Normal"/>
-        <w:rPr>
-          <w:sz w:val="26"/>
-          <w:szCs w:val="26"/>
-        </w:rPr>
-      </w:pPr>
-      <w:r>
-        <w:rPr>
-          <w:sz w:val="26"/>
-          <w:szCs w:val="26"/>
-        </w:rPr>
-        <w:t xml:space="preserve">– </w:t>
-      </w:r>
-      <w:r>
-        <w:rPr>
-          <w:sz w:val="26"/>
-          <w:szCs w:val="26"/>
-        </w:rPr>
-        <w:t>WOZ-inlichtingenformulier</w:t>
-      </w:r>
-    </w:p>
-    <w:p>
-      <w:pPr>
-        <w:pStyle w:val="Normal"/>
-        <w:rPr/>
-      </w:pPr>
-      <w:r>
-        <w:rPr>
-          <w:sz w:val="26"/>
-          <w:szCs w:val="26"/>
-        </w:rPr>
-        <w:t xml:space="preserve">– </w:t>
-      </w:r>
-      <w:r>
-        <w:rPr>
-          <w:sz w:val="26"/>
-          <w:szCs w:val="26"/>
-        </w:rPr>
-        <w:t>WOZ-beschikking (inzien)</w:t>
-      </w:r>
-    </w:p>
-    <w:p>
-      <w:pPr>
-        <w:pStyle w:val="Normal"/>
-        <w:rPr/>
-      </w:pPr>
-      <w:r>
-        <w:rPr>
-          <w:sz w:val="26"/>
-          <w:szCs w:val="26"/>
-        </w:rPr>
-        <w:t xml:space="preserve">– </w:t>
-      </w:r>
-      <w:r>
-        <w:rPr>
-          <w:sz w:val="26"/>
-          <w:szCs w:val="26"/>
-        </w:rPr>
-        <w:t>WOZ-bezwaar (bezwaar tegen belastingaanslag)</w:t>
-      </w:r>
-    </w:p>
-    <w:p>
-      <w:pPr>
-        <w:pStyle w:val="Normal"/>
-        <w:rPr/>
-      </w:pPr>
-      <w:r>
-        <w:rPr>
-          <w:sz w:val="26"/>
-          <w:szCs w:val="26"/>
-        </w:rPr>
-        <w:t xml:space="preserve">– </w:t>
-      </w:r>
-      <w:r>
-        <w:rPr>
-          <w:sz w:val="26"/>
-          <w:szCs w:val="26"/>
-        </w:rPr>
-        <w:t>Ik wil een WOZ-beschikking ontvangen</w:t>
-      </w:r>
-    </w:p>
-    <w:p>
-      <w:pPr>
-        <w:pStyle w:val="Normal"/>
-        <w:rPr>
-          <w:sz w:val="26"/>
-          <w:szCs w:val="26"/>
-        </w:rPr>
-      </w:pPr>
-      <w:r>
-        <w:rPr>
-          <w:sz w:val="26"/>
-          <w:szCs w:val="26"/>
-        </w:rPr>
       </w:r>
     </w:p>
     <w:p>
@@ -7632,12 +7652,21 @@
       </w:pPr>
       <w:r>
         <w:rPr>
+          <w:b/>
+          <w:bCs/>
+          <w:i w:val="false"/>
+          <w:iCs w:val="false"/>
+        </w:rPr>
+        <w:t>Bijstandsuitkering 18 t/m 26 jaar</w:t>
+      </w:r>
+      <w:r>
+        <w:rPr>
           <w:b w:val="false"/>
           <w:bCs w:val="false"/>
           <w:i w:val="false"/>
           <w:iCs w:val="false"/>
         </w:rPr>
-        <w:t>Bijstandsuitkering 18 t/m 26 jaar =&gt; stappen op rotterdam.nl</w:t>
+        <w:t xml:space="preserve"> =&gt; stappen op rotterdam.nl</w:t>
       </w:r>
     </w:p>
     <w:p>
@@ -7700,6 +7729,118 @@
           <w:b/>
           <w:bCs/>
         </w:rPr>
+      </w:r>
+    </w:p>
+    <w:p>
+      <w:pPr>
+        <w:pStyle w:val="Normal"/>
+        <w:rPr>
+          <w:b/>
+          <w:b/>
+          <w:bCs/>
+        </w:rPr>
+      </w:pPr>
+      <w:r>
+        <w:rPr>
+          <w:b/>
+          <w:bCs/>
+        </w:rPr>
+      </w:r>
+    </w:p>
+    <w:p>
+      <w:pPr>
+        <w:pStyle w:val="Normal"/>
+        <w:rPr>
+          <w:b/>
+          <w:b/>
+          <w:bCs/>
+        </w:rPr>
+      </w:pPr>
+      <w:r>
+        <w:rPr>
+          <w:b/>
+          <w:bCs/>
+        </w:rPr>
+      </w:r>
+    </w:p>
+    <w:p>
+      <w:pPr>
+        <w:pStyle w:val="Normal"/>
+        <w:rPr>
+          <w:b/>
+          <w:b/>
+          <w:bCs/>
+        </w:rPr>
+      </w:pPr>
+      <w:r>
+        <w:rPr>
+          <w:b/>
+          <w:bCs/>
+        </w:rPr>
+      </w:r>
+    </w:p>
+    <w:p>
+      <w:pPr>
+        <w:pStyle w:val="Normal"/>
+        <w:rPr>
+          <w:b/>
+          <w:b/>
+          <w:bCs/>
+        </w:rPr>
+      </w:pPr>
+      <w:r>
+        <w:rPr>
+          <w:b/>
+          <w:bCs/>
+        </w:rPr>
+      </w:r>
+    </w:p>
+    <w:p>
+      <w:pPr>
+        <w:pStyle w:val="Normal"/>
+        <w:rPr>
+          <w:b/>
+          <w:b/>
+          <w:bCs/>
+        </w:rPr>
+      </w:pPr>
+      <w:r>
+        <w:rPr>
+          <w:b/>
+          <w:bCs/>
+        </w:rPr>
+      </w:r>
+    </w:p>
+    <w:p>
+      <w:pPr>
+        <w:pStyle w:val="Normal"/>
+        <w:rPr>
+          <w:b/>
+          <w:b/>
+          <w:bCs/>
+        </w:rPr>
+      </w:pPr>
+      <w:r>
+        <w:rPr>
+          <w:b/>
+          <w:bCs/>
+        </w:rPr>
+      </w:r>
+    </w:p>
+    <w:p>
+      <w:pPr>
+        <w:pStyle w:val="Normal"/>
+        <w:rPr>
+          <w:b/>
+          <w:b/>
+          <w:bCs/>
+        </w:rPr>
+      </w:pPr>
+      <w:r>
+        <w:rPr>
+          <w:b/>
+          <w:bCs/>
+        </w:rPr>
         <w:t>Verkeersmaatregelen</w:t>
       </w:r>
     </w:p>
@@ -7764,6 +7905,20 @@
       <w:r>
         <w:rPr/>
         <w:t>Vergunning gebruik van de weg (bouwplaatsen, steigers, verhuisliften)</w:t>
+      </w:r>
+    </w:p>
+    <w:p>
+      <w:pPr>
+        <w:pStyle w:val="Normal"/>
+        <w:numPr>
+          <w:ilvl w:val="0"/>
+          <w:numId w:val="5"/>
+        </w:numPr>
+        <w:rPr/>
+      </w:pPr>
+      <w:r>
+        <w:rPr/>
+        <w:t>Ontheffing verkeersmaatregelen RVV</w:t>
       </w:r>
     </w:p>
     <w:p>
@@ -7960,7 +8115,7 @@
         <w:rPr/>
         <w:t xml:space="preserve"> Gratis Rotterdampas met 25 Euro </w:t>
       </w:r>
-      <w:hyperlink r:id="rId3">
+      <w:hyperlink r:id="rId4">
         <w:r>
           <w:rPr>
             <w:rStyle w:val="InternetLink"/>
@@ -9410,8 +9565,8 @@
       </w:r>
     </w:p>
     <w:sectPr>
-      <w:headerReference w:type="default" r:id="rId4"/>
-      <w:footerReference w:type="default" r:id="rId5"/>
+      <w:headerReference w:type="default" r:id="rId5"/>
+      <w:footerReference w:type="default" r:id="rId6"/>
       <w:type w:val="nextPage"/>
       <w:pgSz w:w="11906" w:h="16838"/>
       <w:pgMar w:left="1134" w:right="1134" w:header="1134" w:top="1693" w:footer="1134" w:bottom="1693" w:gutter="0"/>
@@ -9446,7 +9601,7 @@
     </w:r>
     <w:r>
       <w:rPr/>
-      <w:t>9</w:t>
+      <w:t>7</w:t>
     </w:r>
     <w:r>
       <w:rPr/>
@@ -12918,6 +13073,166 @@
     <w:qFormat/>
     <w:rPr/>
   </w:style>
+  <w:style w:type="character" w:styleId="ListLabel401">
+    <w:name w:val="ListLabel 401"/>
+    <w:qFormat/>
+    <w:rPr>
+      <w:rFonts w:cs="OpenSymbol"/>
+    </w:rPr>
+  </w:style>
+  <w:style w:type="character" w:styleId="ListLabel402">
+    <w:name w:val="ListLabel 402"/>
+    <w:qFormat/>
+    <w:rPr>
+      <w:rFonts w:cs="OpenSymbol"/>
+    </w:rPr>
+  </w:style>
+  <w:style w:type="character" w:styleId="ListLabel403">
+    <w:name w:val="ListLabel 403"/>
+    <w:qFormat/>
+    <w:rPr>
+      <w:rFonts w:cs="OpenSymbol"/>
+    </w:rPr>
+  </w:style>
+  <w:style w:type="character" w:styleId="ListLabel404">
+    <w:name w:val="ListLabel 404"/>
+    <w:qFormat/>
+    <w:rPr>
+      <w:rFonts w:cs="OpenSymbol"/>
+    </w:rPr>
+  </w:style>
+  <w:style w:type="character" w:styleId="ListLabel405">
+    <w:name w:val="ListLabel 405"/>
+    <w:qFormat/>
+    <w:rPr>
+      <w:rFonts w:cs="OpenSymbol"/>
+    </w:rPr>
+  </w:style>
+  <w:style w:type="character" w:styleId="ListLabel406">
+    <w:name w:val="ListLabel 406"/>
+    <w:qFormat/>
+    <w:rPr>
+      <w:rFonts w:cs="OpenSymbol"/>
+    </w:rPr>
+  </w:style>
+  <w:style w:type="character" w:styleId="ListLabel407">
+    <w:name w:val="ListLabel 407"/>
+    <w:qFormat/>
+    <w:rPr>
+      <w:rFonts w:cs="OpenSymbol"/>
+    </w:rPr>
+  </w:style>
+  <w:style w:type="character" w:styleId="ListLabel408">
+    <w:name w:val="ListLabel 408"/>
+    <w:qFormat/>
+    <w:rPr>
+      <w:rFonts w:cs="OpenSymbol"/>
+    </w:rPr>
+  </w:style>
+  <w:style w:type="character" w:styleId="ListLabel409">
+    <w:name w:val="ListLabel 409"/>
+    <w:qFormat/>
+    <w:rPr>
+      <w:rFonts w:cs="OpenSymbol"/>
+    </w:rPr>
+  </w:style>
+  <w:style w:type="character" w:styleId="ListLabel410">
+    <w:name w:val="ListLabel 410"/>
+    <w:qFormat/>
+    <w:rPr>
+      <w:sz w:val="26"/>
+      <w:szCs w:val="26"/>
+    </w:rPr>
+  </w:style>
+  <w:style w:type="character" w:styleId="ListLabel411">
+    <w:name w:val="ListLabel 411"/>
+    <w:qFormat/>
+    <w:rPr/>
+  </w:style>
+  <w:style w:type="character" w:styleId="ListLabel412">
+    <w:name w:val="ListLabel 412"/>
+    <w:qFormat/>
+    <w:rPr>
+      <w:rFonts w:cs="OpenSymbol"/>
+    </w:rPr>
+  </w:style>
+  <w:style w:type="character" w:styleId="ListLabel413">
+    <w:name w:val="ListLabel 413"/>
+    <w:qFormat/>
+    <w:rPr>
+      <w:rFonts w:cs="OpenSymbol"/>
+    </w:rPr>
+  </w:style>
+  <w:style w:type="character" w:styleId="ListLabel414">
+    <w:name w:val="ListLabel 414"/>
+    <w:qFormat/>
+    <w:rPr>
+      <w:rFonts w:cs="OpenSymbol"/>
+    </w:rPr>
+  </w:style>
+  <w:style w:type="character" w:styleId="ListLabel415">
+    <w:name w:val="ListLabel 415"/>
+    <w:qFormat/>
+    <w:rPr>
+      <w:rFonts w:cs="OpenSymbol"/>
+    </w:rPr>
+  </w:style>
+  <w:style w:type="character" w:styleId="ListLabel416">
+    <w:name w:val="ListLabel 416"/>
+    <w:qFormat/>
+    <w:rPr>
+      <w:rFonts w:cs="OpenSymbol"/>
+    </w:rPr>
+  </w:style>
+  <w:style w:type="character" w:styleId="ListLabel417">
+    <w:name w:val="ListLabel 417"/>
+    <w:qFormat/>
+    <w:rPr>
+      <w:rFonts w:cs="OpenSymbol"/>
+    </w:rPr>
+  </w:style>
+  <w:style w:type="character" w:styleId="ListLabel418">
+    <w:name w:val="ListLabel 418"/>
+    <w:qFormat/>
+    <w:rPr>
+      <w:rFonts w:cs="OpenSymbol"/>
+    </w:rPr>
+  </w:style>
+  <w:style w:type="character" w:styleId="ListLabel419">
+    <w:name w:val="ListLabel 419"/>
+    <w:qFormat/>
+    <w:rPr>
+      <w:rFonts w:cs="OpenSymbol"/>
+    </w:rPr>
+  </w:style>
+  <w:style w:type="character" w:styleId="ListLabel420">
+    <w:name w:val="ListLabel 420"/>
+    <w:qFormat/>
+    <w:rPr>
+      <w:rFonts w:cs="OpenSymbol"/>
+    </w:rPr>
+  </w:style>
+  <w:style w:type="character" w:styleId="ListLabel421">
+    <w:name w:val="ListLabel 421"/>
+    <w:qFormat/>
+    <w:rPr>
+      <w:sz w:val="24"/>
+      <w:szCs w:val="24"/>
+    </w:rPr>
+  </w:style>
+  <w:style w:type="character" w:styleId="ListLabel422">
+    <w:name w:val="ListLabel 422"/>
+    <w:qFormat/>
+    <w:rPr>
+      <w:sz w:val="26"/>
+      <w:szCs w:val="26"/>
+    </w:rPr>
+  </w:style>
+  <w:style w:type="character" w:styleId="ListLabel423">
+    <w:name w:val="ListLabel 423"/>
+    <w:qFormat/>
+    <w:rPr/>
+  </w:style>
   <w:style w:type="paragraph" w:styleId="Heading">
     <w:name w:val="Heading"/>
     <w:basedOn w:val="Normal"/>

</xml_diff>

<commit_message>
changes to two files and one new file
</commit_message>
<xml_diff>
--- a/burgerzaken.docx
+++ b/burgerzaken.docx
@@ -171,6 +171,26 @@
           <w:sz w:val="26"/>
           <w:szCs w:val="26"/>
         </w:rPr>
+        <w:t xml:space="preserve">– </w:t>
+      </w:r>
+      <w:r>
+        <w:rPr>
+          <w:sz w:val="26"/>
+          <w:szCs w:val="26"/>
+        </w:rPr>
+        <w:t>Gebiedskantoor</w:t>
+      </w:r>
+    </w:p>
+    <w:p>
+      <w:pPr>
+        <w:pStyle w:val="Normal"/>
+        <w:rPr/>
+      </w:pPr>
+      <w:r>
+        <w:rPr>
+          <w:sz w:val="26"/>
+          <w:szCs w:val="26"/>
+        </w:rPr>
         <w:t>- IWPM = prematching</w:t>
       </w:r>
     </w:p>
@@ -346,7 +366,21 @@
           <w:sz w:val="26"/>
           <w:szCs w:val="26"/>
         </w:rPr>
-        <w:t>- 010-2671625 (alternatief voor 14010)</w:t>
+        <w:t xml:space="preserve">- 010-2671625 (alternatief voor 14010, </w:t>
+      </w:r>
+      <w:r>
+        <w:rPr>
+          <w:sz w:val="26"/>
+          <w:szCs w:val="26"/>
+        </w:rPr>
+        <w:t>buitenland</w:t>
+      </w:r>
+      <w:r>
+        <w:rPr>
+          <w:sz w:val="26"/>
+          <w:szCs w:val="26"/>
+        </w:rPr>
+        <w:t>)</w:t>
       </w:r>
     </w:p>
     <w:p>
@@ -517,85 +551,33 @@
           <w:sz w:val="26"/>
           <w:szCs w:val="26"/>
         </w:rPr>
-        <w:t>1. Tozo/Tonk</w:t>
-      </w:r>
-    </w:p>
-    <w:p>
-      <w:pPr>
-        <w:pStyle w:val="Normal"/>
-        <w:rPr/>
-      </w:pPr>
-      <w:r>
-        <w:rPr>
-          <w:sz w:val="26"/>
-          <w:szCs w:val="26"/>
-        </w:rPr>
-        <w:t>2. Afspraak Stadswinkel</w:t>
-      </w:r>
-    </w:p>
-    <w:p>
-      <w:pPr>
-        <w:pStyle w:val="Normal"/>
-        <w:rPr/>
-      </w:pPr>
-      <w:r>
-        <w:rPr>
-          <w:sz w:val="26"/>
-          <w:szCs w:val="26"/>
-        </w:rPr>
-        <w:t>3. W&amp;I</w:t>
-      </w:r>
-    </w:p>
-    <w:p>
-      <w:pPr>
-        <w:pStyle w:val="Normal"/>
-        <w:rPr/>
-      </w:pPr>
-      <w:r>
-        <w:rPr>
-          <w:sz w:val="26"/>
-          <w:szCs w:val="26"/>
-        </w:rPr>
-        <w:t>4. Parkeren</w:t>
-      </w:r>
-    </w:p>
-    <w:p>
-      <w:pPr>
-        <w:pStyle w:val="Normal"/>
-        <w:rPr/>
-      </w:pPr>
-      <w:r>
-        <w:rPr>
-          <w:sz w:val="26"/>
-          <w:szCs w:val="26"/>
-        </w:rPr>
-        <w:t>5. MSB (grofvuil, melding buitenruimte)</w:t>
-      </w:r>
-    </w:p>
-    <w:p>
-      <w:pPr>
-        <w:pStyle w:val="Normal"/>
-        <w:rPr/>
-      </w:pPr>
-      <w:r>
-        <w:rPr>
-          <w:sz w:val="26"/>
-          <w:szCs w:val="26"/>
-        </w:rPr>
-        <w:t>6. Belastingen</w:t>
-      </w:r>
-    </w:p>
-    <w:p>
-      <w:pPr>
-        <w:pStyle w:val="Normal"/>
-        <w:rPr/>
-      </w:pPr>
-      <w:r>
-        <w:rPr>
-          <w:sz w:val="26"/>
-          <w:szCs w:val="26"/>
-        </w:rPr>
-        <w:t>7. Corona/Sociale Hulpdienst</w:t>
+        <w:t>1. Belasting/Parkeren</w:t>
+      </w:r>
+    </w:p>
+    <w:p>
+      <w:pPr>
+        <w:pStyle w:val="Normal"/>
+        <w:rPr/>
+      </w:pPr>
+      <w:r>
+        <w:rPr>
+          <w:sz w:val="26"/>
+          <w:szCs w:val="26"/>
+        </w:rPr>
+        <w:t>2. Bijstand/Bijzondere bijstand/Tozo</w:t>
+      </w:r>
+    </w:p>
+    <w:p>
+      <w:pPr>
+        <w:pStyle w:val="Normal"/>
+        <w:rPr/>
+      </w:pPr>
+      <w:r>
+        <w:rPr>
+          <w:sz w:val="26"/>
+          <w:szCs w:val="26"/>
+        </w:rPr>
+        <w:t>3. MSB</w:t>
       </w:r>
     </w:p>
     <w:p>
@@ -629,22 +611,58 @@
     <w:p>
       <w:pPr>
         <w:pStyle w:val="Normal"/>
-        <w:rPr>
-          <w:b/>
-          <w:b/>
-          <w:bCs/>
-          <w:sz w:val="26"/>
-          <w:szCs w:val="26"/>
-        </w:rPr>
-      </w:pPr>
-      <w:r>
-        <w:rPr>
-          <w:b/>
-          <w:bCs/>
-          <w:sz w:val="26"/>
-          <w:szCs w:val="26"/>
-        </w:rPr>
-        <w:t>Corona maatregelen per product van Burgerzaken</w:t>
+        <w:numPr>
+          <w:ilvl w:val="0"/>
+          <w:numId w:val="7"/>
+        </w:numPr>
+        <w:rPr/>
+      </w:pPr>
+      <w:r>
+        <w:rPr>
+          <w:b/>
+          <w:bCs/>
+          <w:sz w:val="26"/>
+          <w:szCs w:val="26"/>
+        </w:rPr>
+        <w:t>Afdeling WMO info en statusvragen</w:t>
+      </w:r>
+    </w:p>
+    <w:p>
+      <w:pPr>
+        <w:pStyle w:val="Normal"/>
+        <w:numPr>
+          <w:ilvl w:val="0"/>
+          <w:numId w:val="7"/>
+        </w:numPr>
+        <w:rPr/>
+      </w:pPr>
+      <w:r>
+        <w:rPr>
+          <w:b/>
+          <w:bCs/>
+          <w:sz w:val="26"/>
+          <w:szCs w:val="26"/>
+        </w:rPr>
+        <w:t>Vraagwijzer algemene informatie</w:t>
+      </w:r>
+    </w:p>
+    <w:p>
+      <w:pPr>
+        <w:pStyle w:val="Normal"/>
+        <w:numPr>
+          <w:ilvl w:val="0"/>
+          <w:numId w:val="7"/>
+        </w:numPr>
+        <w:rPr/>
+      </w:pPr>
+      <w:r>
+        <w:rPr>
+          <w:b/>
+          <w:bCs/>
+          <w:sz w:val="26"/>
+          <w:szCs w:val="26"/>
+        </w:rPr>
+        <w:t>Afspraak verzetten sociaal raadslieden</w:t>
       </w:r>
     </w:p>
     <w:p>
@@ -777,54 +795,66 @@
           <w:sz w:val="24"/>
           <w:szCs w:val="24"/>
         </w:rPr>
-        <w:t>Verzoek Contact Zorgondersteuning – Melding Ondersteuningsvraag</w:t>
-      </w:r>
-    </w:p>
-    <w:p>
-      <w:pPr>
-        <w:pStyle w:val="Normal"/>
+        <w:t>Verkoop recreatieoord Hoek van Holland</w:t>
+      </w:r>
+    </w:p>
+    <w:p>
+      <w:pPr>
+        <w:pStyle w:val="Normal"/>
+        <w:rPr/>
+      </w:pPr>
+      <w:r>
         <w:rPr>
           <w:sz w:val="24"/>
           <w:szCs w:val="24"/>
         </w:rPr>
-      </w:pPr>
-      <w:r>
-        <w:rPr>
-          <w:b/>
-          <w:bCs/>
-          <w:i w:val="false"/>
-          <w:iCs w:val="false"/>
+        <w:t>- 48 huizen van de wijk (te vinden op rotterdam.nl)</w:t>
+      </w:r>
+    </w:p>
+    <w:p>
+      <w:pPr>
+        <w:pStyle w:val="Normal"/>
+        <w:rPr/>
+      </w:pPr>
+      <w:r>
+        <w:rPr>
           <w:sz w:val="24"/>
           <w:szCs w:val="24"/>
         </w:rPr>
-        <w:t xml:space="preserve">– </w:t>
-      </w:r>
-      <w:r>
-        <w:rPr>
-          <w:b/>
-          <w:bCs/>
-          <w:i w:val="false"/>
-          <w:iCs w:val="false"/>
+        <w:t>- Verkeerd verbonden</w:t>
+      </w:r>
+    </w:p>
+    <w:p>
+      <w:pPr>
+        <w:pStyle w:val="Normal"/>
+        <w:rPr/>
+      </w:pPr>
+      <w:r>
+        <w:rPr>
           <w:sz w:val="24"/>
           <w:szCs w:val="24"/>
         </w:rPr>
-        <w:t>Verkoop recreatieoord Hoek van Holland</w:t>
-      </w:r>
-    </w:p>
-    <w:p>
-      <w:pPr>
-        <w:pStyle w:val="Normal"/>
+        <w:t xml:space="preserve">– </w:t>
+      </w:r>
+      <w:r>
         <w:rPr>
           <w:sz w:val="24"/>
           <w:szCs w:val="24"/>
         </w:rPr>
+        <w:t>Aanvragen opruimmaterialen</w:t>
+      </w:r>
+    </w:p>
+    <w:p>
+      <w:pPr>
+        <w:pStyle w:val="Normal"/>
+        <w:rPr/>
       </w:pPr>
       <w:r>
         <w:rPr>
           <w:sz w:val="24"/>
           <w:szCs w:val="24"/>
         </w:rPr>
-        <w:t>- 51 huizen van de wijk (te vinden op rotterdam.nl)</w:t>
+        <w:t>- Abonnement elektrische fietsklem &lt;=&gt; toegangstag fietsenstalling Hoogvliet</w:t>
       </w:r>
     </w:p>
     <w:p>
@@ -840,7 +870,7 @@
           <w:sz w:val="24"/>
           <w:szCs w:val="24"/>
         </w:rPr>
-        <w:t>- Verkeerd verbonden</w:t>
+        <w:t>- Inkoop en Aanbesteden</w:t>
       </w:r>
     </w:p>
     <w:p>
@@ -853,7 +883,14 @@
           <w:sz w:val="24"/>
           <w:szCs w:val="24"/>
         </w:rPr>
-        <w:t>- Abonnement elektrische fietsklem &lt;=&gt; toegangstag fietsenstalling Hoogvliet</w:t>
+        <w:t>- Advieslijn Woonoverlast en Buurtbemiddeling Rotterdam</w:t>
+      </w:r>
+      <w:r>
+        <w:rPr>
+          <w:sz w:val="26"/>
+          <w:szCs w:val="26"/>
+        </w:rPr>
+        <w:t xml:space="preserve"> &lt;=&gt; Melding Overlast</w:t>
       </w:r>
     </w:p>
     <w:p>
@@ -869,71 +906,35 @@
           <w:sz w:val="24"/>
           <w:szCs w:val="24"/>
         </w:rPr>
-        <w:t>- Inkoop en Aanbesteden</w:t>
-      </w:r>
-    </w:p>
-    <w:p>
-      <w:pPr>
-        <w:pStyle w:val="Normal"/>
-        <w:rPr/>
-      </w:pPr>
-      <w:r>
+        <w:t>- Afspraak maken Buitenlandse Brondocumenten tonen van buiten Europa: SW Centrum.</w:t>
+      </w:r>
+    </w:p>
+    <w:p>
+      <w:pPr>
+        <w:pStyle w:val="Normal"/>
         <w:rPr>
           <w:sz w:val="24"/>
           <w:szCs w:val="24"/>
         </w:rPr>
-        <w:t>- Advieslijn Woonoverlast en Buurtbemiddeling Rotterdam</w:t>
-      </w:r>
-      <w:r>
-        <w:rPr>
-          <w:sz w:val="26"/>
-          <w:szCs w:val="26"/>
-        </w:rPr>
-        <w:t xml:space="preserve"> &lt;=&gt; Melding Overlast</w:t>
-      </w:r>
-    </w:p>
-    <w:p>
-      <w:pPr>
-        <w:pStyle w:val="Normal"/>
+      </w:pPr>
+      <w:r>
         <w:rPr>
           <w:sz w:val="24"/>
           <w:szCs w:val="24"/>
         </w:rPr>
+        <w:t>- Alert</w:t>
+      </w:r>
+    </w:p>
+    <w:p>
+      <w:pPr>
+        <w:pStyle w:val="Normal"/>
+        <w:rPr/>
       </w:pPr>
       <w:r>
         <w:rPr>
           <w:sz w:val="24"/>
           <w:szCs w:val="24"/>
         </w:rPr>
-        <w:t>- Afspraak maken Buitenlandse Brondocumenten tonen van buiten Europa: SW Centrum.</w:t>
-      </w:r>
-    </w:p>
-    <w:p>
-      <w:pPr>
-        <w:pStyle w:val="Normal"/>
-        <w:rPr>
-          <w:sz w:val="24"/>
-          <w:szCs w:val="24"/>
-        </w:rPr>
-      </w:pPr>
-      <w:r>
-        <w:rPr>
-          <w:sz w:val="24"/>
-          <w:szCs w:val="24"/>
-        </w:rPr>
-        <w:t>- Alert</w:t>
-      </w:r>
-    </w:p>
-    <w:p>
-      <w:pPr>
-        <w:pStyle w:val="Normal"/>
-        <w:rPr/>
-      </w:pPr>
-      <w:r>
-        <w:rPr>
-          <w:sz w:val="24"/>
-          <w:szCs w:val="24"/>
-        </w:rPr>
         <w:t>- Alleenstaande Ouder Compensatie</w:t>
       </w:r>
     </w:p>
@@ -954,27 +955,69 @@
           <w:sz w:val="26"/>
           <w:szCs w:val="26"/>
         </w:rPr>
-        <w:t>Apostille (uittreksel aanvragen voor burgers =&gt; nederlandwereldwijd.nl) &lt;=&gt;</w:t>
-      </w:r>
-    </w:p>
-    <w:p>
-      <w:pPr>
-        <w:pStyle w:val="Normal"/>
-        <w:rPr/>
-      </w:pPr>
-      <w:r>
-        <w:rPr>
-          <w:sz w:val="26"/>
-          <w:szCs w:val="26"/>
-        </w:rPr>
-        <w:t xml:space="preserve">   </w:t>
-      </w:r>
-      <w:r>
-        <w:rPr>
-          <w:sz w:val="26"/>
-          <w:szCs w:val="26"/>
-        </w:rPr>
-        <w:t>buitenlandse documenten registreren (voor gebruik documenten in Nederland)</w:t>
+        <w:t>Apostille (</w:t>
+      </w:r>
+      <w:r>
+        <w:rPr>
+          <w:sz w:val="26"/>
+          <w:szCs w:val="26"/>
+        </w:rPr>
+        <w:t>Nederlandse documenten in buitenland:</w:t>
+      </w:r>
+      <w:r>
+        <w:rPr>
+          <w:sz w:val="26"/>
+          <w:szCs w:val="26"/>
+        </w:rPr>
+        <w:t>uittreksel aanvragen voor burgers =&gt; nederlandwereldwijd.nl) &lt;=&gt;</w:t>
+      </w:r>
+    </w:p>
+    <w:p>
+      <w:pPr>
+        <w:pStyle w:val="Normal"/>
+        <w:rPr/>
+      </w:pPr>
+      <w:r>
+        <w:rPr>
+          <w:sz w:val="26"/>
+          <w:szCs w:val="26"/>
+        </w:rPr>
+        <w:t xml:space="preserve">  </w:t>
+      </w:r>
+      <w:r>
+        <w:rPr>
+          <w:sz w:val="26"/>
+          <w:szCs w:val="26"/>
+        </w:rPr>
+        <w:t>(b</w:t>
+      </w:r>
+      <w:r>
+        <w:rPr>
+          <w:sz w:val="26"/>
+          <w:szCs w:val="26"/>
+        </w:rPr>
+        <w:t xml:space="preserve">uitenlandse documenten registreren (voor gebruik </w:t>
+      </w:r>
+      <w:r>
+        <w:rPr>
+          <w:sz w:val="26"/>
+          <w:szCs w:val="26"/>
+        </w:rPr>
+        <w:t xml:space="preserve">buitenlandse </w:t>
+      </w:r>
+      <w:r>
+        <w:rPr>
+          <w:sz w:val="26"/>
+          <w:szCs w:val="26"/>
+        </w:rPr>
+        <w:t>documenten in Nederland)</w:t>
+      </w:r>
+      <w:r>
+        <w:rPr>
+          <w:sz w:val="26"/>
+          <w:szCs w:val="26"/>
+        </w:rPr>
+        <w:t>)</w:t>
       </w:r>
     </w:p>
     <w:p>
@@ -1091,6 +1134,34 @@
     <w:p>
       <w:pPr>
         <w:pStyle w:val="Normal"/>
+        <w:rPr>
+          <w:u w:val="none"/>
+        </w:rPr>
+      </w:pPr>
+      <w:r>
+        <w:rPr>
+          <w:b w:val="false"/>
+          <w:bCs w:val="false"/>
+          <w:sz w:val="24"/>
+          <w:szCs w:val="24"/>
+          <w:u w:val="none"/>
+        </w:rPr>
+        <w:t xml:space="preserve">– </w:t>
+      </w:r>
+      <w:r>
+        <w:rPr>
+          <w:b w:val="false"/>
+          <w:bCs w:val="false"/>
+          <w:sz w:val="24"/>
+          <w:szCs w:val="24"/>
+          <w:u w:val="none"/>
+        </w:rPr>
+        <w:t>Bruggen en sluizen</w:t>
+      </w:r>
+    </w:p>
+    <w:p>
+      <w:pPr>
+        <w:pStyle w:val="Normal"/>
         <w:rPr/>
       </w:pPr>
       <w:r>
@@ -1201,17 +1272,35 @@
     <w:p>
       <w:pPr>
         <w:pStyle w:val="Normal"/>
+        <w:rPr/>
+      </w:pPr>
+      <w:r>
         <w:rPr>
           <w:sz w:val="24"/>
           <w:szCs w:val="24"/>
         </w:rPr>
-      </w:pPr>
+        <w:t xml:space="preserve">- Crediteuren </w:t>
+      </w:r>
       <w:r>
         <w:rPr>
           <w:sz w:val="24"/>
           <w:szCs w:val="24"/>
         </w:rPr>
-        <w:t>- Crediteuren/Debiteuren</w:t>
+        <w:t xml:space="preserve">(–) </w:t>
+      </w:r>
+      <w:r>
+        <w:rPr>
+          <w:sz w:val="24"/>
+          <w:szCs w:val="24"/>
+        </w:rPr>
+        <w:t xml:space="preserve">/Debiteuren </w:t>
+      </w:r>
+      <w:r>
+        <w:rPr>
+          <w:sz w:val="24"/>
+          <w:szCs w:val="24"/>
+        </w:rPr>
+        <w:t>(+)</w:t>
       </w:r>
     </w:p>
     <w:p>
@@ -1280,6 +1369,36 @@
     <w:p>
       <w:pPr>
         <w:pStyle w:val="Normal"/>
+        <w:rPr/>
+      </w:pPr>
+      <w:r>
+        <w:rPr>
+          <w:b w:val="false"/>
+          <w:bCs w:val="false"/>
+          <w:i w:val="false"/>
+          <w:iCs w:val="false"/>
+          <w:sz w:val="24"/>
+          <w:szCs w:val="24"/>
+          <w:u w:val="none"/>
+        </w:rPr>
+        <w:t xml:space="preserve">– </w:t>
+      </w:r>
+      <w:r>
+        <w:rPr>
+          <w:b w:val="false"/>
+          <w:bCs w:val="false"/>
+          <w:i w:val="false"/>
+          <w:iCs w:val="false"/>
+          <w:sz w:val="24"/>
+          <w:szCs w:val="24"/>
+          <w:u w:val="none"/>
+        </w:rPr>
+        <w:t>Energietoeslag (melding aanvraagformulier energietoeslag)</w:t>
+      </w:r>
+    </w:p>
+    <w:p>
+      <w:pPr>
+        <w:pStyle w:val="Normal"/>
         <w:rPr>
           <w:sz w:val="24"/>
           <w:szCs w:val="24"/>
@@ -1318,52 +1437,46 @@
           <w:sz w:val="24"/>
           <w:szCs w:val="24"/>
         </w:rPr>
-        <w:t>Energievouchers voor ondernemers op bedrijfsterreinen &lt;=&gt; energievouchers voor huurders en eigenaren</w:t>
-      </w:r>
-    </w:p>
-    <w:p>
-      <w:pPr>
-        <w:pStyle w:val="Normal"/>
+        <w:t xml:space="preserve">Energievouchers voor ondernemers op bedrijfsterreinen &lt;=&gt; energievouchers voor huurders en eigenaren </w:t>
+      </w:r>
+      <w:r>
         <w:rPr>
           <w:sz w:val="24"/>
           <w:szCs w:val="24"/>
         </w:rPr>
-      </w:pPr>
-      <w:r>
+        <w:t>&lt;=&gt; scholingsvouchers</w:t>
+      </w:r>
+    </w:p>
+    <w:p>
+      <w:pPr>
+        <w:pStyle w:val="Normal"/>
         <w:rPr>
           <w:sz w:val="24"/>
           <w:szCs w:val="24"/>
         </w:rPr>
-        <w:t>- Erfpacht (Contractbeheer en Erfpacht): 010-2673550 en erfpacht@rotterdam.nl</w:t>
-      </w:r>
-    </w:p>
-    <w:p>
-      <w:pPr>
-        <w:pStyle w:val="Normal"/>
+      </w:pPr>
+      <w:r>
         <w:rPr>
           <w:sz w:val="24"/>
           <w:szCs w:val="24"/>
         </w:rPr>
-      </w:pPr>
-      <w:r>
+        <w:t>- Erfpacht (Contractbeheer en Erfpacht): 010-2673550 en erfpacht@rotterdam.nl</w:t>
+      </w:r>
+    </w:p>
+    <w:p>
+      <w:pPr>
+        <w:pStyle w:val="Normal"/>
         <w:rPr>
           <w:sz w:val="24"/>
           <w:szCs w:val="24"/>
         </w:rPr>
-        <w:t>- e-suite (e-suite zaken in Mijn Loket)</w:t>
-      </w:r>
-    </w:p>
-    <w:p>
-      <w:pPr>
-        <w:pStyle w:val="Normal"/>
-        <w:rPr/>
       </w:pPr>
       <w:r>
         <w:rPr>
           <w:sz w:val="24"/>
           <w:szCs w:val="24"/>
         </w:rPr>
-        <w:t>- Exceptioneel transport</w:t>
+        <w:t>- e-suite (e-suite zaken in Mijn Loket)</w:t>
       </w:r>
     </w:p>
     <w:p>
@@ -1376,7 +1489,7 @@
           <w:sz w:val="24"/>
           <w:szCs w:val="24"/>
         </w:rPr>
-        <w:t>- Wie mogen mijn gegevens in de Basisregistratie Personen (BRP) inzien? (rijksoverheid.nl)</w:t>
+        <w:t>- Exceptioneel transport</w:t>
       </w:r>
     </w:p>
     <w:p>
@@ -1396,7 +1509,47 @@
           <w:sz w:val="24"/>
           <w:szCs w:val="24"/>
         </w:rPr>
-        <w:t>Gratis OV voor kinderen</w:t>
+        <w:t>Extraatje010</w:t>
+      </w:r>
+    </w:p>
+    <w:p>
+      <w:pPr>
+        <w:pStyle w:val="Normal"/>
+        <w:rPr/>
+      </w:pPr>
+      <w:r>
+        <w:rPr>
+          <w:sz w:val="24"/>
+          <w:szCs w:val="24"/>
+        </w:rPr>
+        <w:t>- Wie mogen mijn gegevens in de Basisregistratie Personen (BRP) inzien? (rijksoverheid.nl)</w:t>
+      </w:r>
+    </w:p>
+    <w:p>
+      <w:pPr>
+        <w:pStyle w:val="Normal"/>
+        <w:rPr/>
+      </w:pPr>
+      <w:r>
+        <w:rPr>
+          <w:sz w:val="24"/>
+          <w:szCs w:val="24"/>
+        </w:rPr>
+        <w:t xml:space="preserve">– </w:t>
+      </w:r>
+      <w:r>
+        <w:rPr>
+          <w:sz w:val="24"/>
+          <w:szCs w:val="24"/>
+        </w:rPr>
+        <w:t>Gratis OV voor kinderen/</w:t>
+      </w:r>
+      <w:r>
+        <w:rPr>
+          <w:sz w:val="24"/>
+          <w:szCs w:val="24"/>
+        </w:rPr>
+        <w:t>aow-gerechtigden</w:t>
       </w:r>
     </w:p>
     <w:p>
@@ -1707,17 +1860,21 @@
     <w:p>
       <w:pPr>
         <w:pStyle w:val="Normal"/>
+        <w:rPr/>
+      </w:pPr>
+      <w:r>
         <w:rPr>
           <w:sz w:val="24"/>
           <w:szCs w:val="24"/>
         </w:rPr>
-      </w:pPr>
+        <w:t xml:space="preserve">- Personeelszaken Rotterdam </w:t>
+      </w:r>
       <w:r>
         <w:rPr>
           <w:sz w:val="24"/>
           <w:szCs w:val="24"/>
         </w:rPr>
-        <w:t>- Personeelszaken Rotterdam</w:t>
+        <w:t>=&gt; email en telefoonnummer: ook voor salarisadministratie, verzuim</w:t>
       </w:r>
     </w:p>
     <w:p>
@@ -1773,7 +1930,14 @@
           <w:sz w:val="24"/>
           <w:szCs w:val="24"/>
         </w:rPr>
-        <w:t>Overlijden van burger zonder nabestaanden/Participatie en Stedelijke zorg: wet op de Lijkbezorging</w:t>
+        <w:t xml:space="preserve">Overlijden van burger zonder nabestaanden/Participatie en Stedelijke zorg: wet op de Lijkbezorging </w:t>
+      </w:r>
+      <w:r>
+        <w:rPr>
+          <w:sz w:val="24"/>
+          <w:szCs w:val="24"/>
+        </w:rPr>
+        <w:t>(lijk)</w:t>
       </w:r>
     </w:p>
     <w:p>
@@ -2210,26 +2374,6 @@
           <w:szCs w:val="24"/>
         </w:rPr>
         <w:t>- Gebruikers van de basisregistratie (rijksoverheid.nl)</w:t>
-      </w:r>
-    </w:p>
-    <w:p>
-      <w:pPr>
-        <w:pStyle w:val="Normal"/>
-        <w:rPr>
-          <w:b/>
-          <w:b/>
-          <w:bCs/>
-          <w:sz w:val="24"/>
-          <w:szCs w:val="24"/>
-        </w:rPr>
-      </w:pPr>
-      <w:r>
-        <w:rPr>
-          <w:b/>
-          <w:bCs/>
-          <w:sz w:val="24"/>
-          <w:szCs w:val="24"/>
-        </w:rPr>
       </w:r>
     </w:p>
     <w:p>
@@ -2631,15 +2775,6 @@
     <w:p>
       <w:pPr>
         <w:pStyle w:val="Normal"/>
-        <w:rPr/>
-      </w:pPr>
-      <w:r>
-        <w:rPr/>
-      </w:r>
-    </w:p>
-    <w:p>
-      <w:pPr>
-        <w:pStyle w:val="Normal"/>
         <w:rPr>
           <w:b/>
           <w:b/>
@@ -2648,35 +2783,11 @@
         </w:rPr>
       </w:pPr>
       <w:r>
-        <w:rPr/>
-      </w:r>
-    </w:p>
-    <w:p>
-      <w:pPr>
-        <w:pStyle w:val="Normal"/>
-        <w:rPr>
-          <w:b/>
+        <w:rPr>
           <w:b/>
           <w:bCs/>
           <w:u w:val="single"/>
         </w:rPr>
-      </w:pPr>
-      <w:r>
-        <w:rPr/>
-      </w:r>
-    </w:p>
-    <w:p>
-      <w:pPr>
-        <w:pStyle w:val="Normal"/>
-        <w:rPr>
-          <w:b/>
-          <w:b/>
-          <w:bCs/>
-          <w:u w:val="single"/>
-        </w:rPr>
-      </w:pPr>
-      <w:r>
-        <w:rPr/>
       </w:r>
     </w:p>
     <w:p>
@@ -3067,10 +3178,7 @@
     <w:p>
       <w:pPr>
         <w:pStyle w:val="Normal"/>
-        <w:rPr>
-          <w:sz w:val="26"/>
-          <w:szCs w:val="26"/>
-        </w:rPr>
+        <w:rPr/>
       </w:pPr>
       <w:r>
         <w:rPr>
@@ -3084,7 +3192,14 @@
           <w:sz w:val="26"/>
           <w:szCs w:val="26"/>
         </w:rPr>
-        <w:t>Verhuurdersvergunning (rotterdam.nl)</w:t>
+        <w:t xml:space="preserve">Verhuurdersvergunning (rotterdam.nl)/ </w:t>
+      </w:r>
+      <w:r>
+        <w:rPr>
+          <w:sz w:val="26"/>
+          <w:szCs w:val="26"/>
+        </w:rPr>
+        <w:t>opkoopbescherming</w:t>
       </w:r>
     </w:p>
     <w:p>
@@ -3104,7 +3219,7 @@
           <w:sz w:val="26"/>
           <w:szCs w:val="26"/>
         </w:rPr>
-        <w:t>Pak je ruimte (Vastgoed) → zelfbouwkavels, bedrijfskavels, ik zoek een ruimte</w:t>
+        <w:t>Ondernemen 010 – bedrijfsterreinen/bedrijfskavels/bedrijfsmakelaar (kavels, RoWiki)</w:t>
       </w:r>
     </w:p>
     <w:p>
@@ -3802,6 +3917,7 @@
           <w:sz w:val="26"/>
           <w:szCs w:val="26"/>
         </w:rPr>
+        <w:t>Reguliere en uitgebreide procedure</w:t>
       </w:r>
     </w:p>
     <w:p>
@@ -4035,6 +4151,135 @@
           <w:szCs w:val="26"/>
         </w:rPr>
         <w:t>Ondernemers:</w:t>
+      </w:r>
+    </w:p>
+    <w:p>
+      <w:pPr>
+        <w:pStyle w:val="Normal"/>
+        <w:numPr>
+          <w:ilvl w:val="0"/>
+          <w:numId w:val="5"/>
+        </w:numPr>
+        <w:rPr>
+          <w:sz w:val="26"/>
+          <w:szCs w:val="26"/>
+        </w:rPr>
+      </w:pPr>
+      <w:r>
+        <w:rPr>
+          <w:sz w:val="26"/>
+          <w:szCs w:val="26"/>
+        </w:rPr>
+        <w:t>Ondernemersplein</w:t>
+      </w:r>
+    </w:p>
+    <w:p>
+      <w:pPr>
+        <w:pStyle w:val="Normal"/>
+        <w:numPr>
+          <w:ilvl w:val="0"/>
+          <w:numId w:val="5"/>
+        </w:numPr>
+        <w:rPr>
+          <w:sz w:val="26"/>
+          <w:szCs w:val="26"/>
+        </w:rPr>
+      </w:pPr>
+      <w:r>
+        <w:rPr>
+          <w:sz w:val="26"/>
+          <w:szCs w:val="26"/>
+        </w:rPr>
+        <w:t>Regionaal Bureau Zelfstandigen</w:t>
+      </w:r>
+    </w:p>
+    <w:p>
+      <w:pPr>
+        <w:pStyle w:val="Normal"/>
+        <w:numPr>
+          <w:ilvl w:val="0"/>
+          <w:numId w:val="5"/>
+        </w:numPr>
+        <w:rPr>
+          <w:sz w:val="26"/>
+          <w:szCs w:val="26"/>
+        </w:rPr>
+      </w:pPr>
+      <w:r>
+        <w:rPr>
+          <w:sz w:val="26"/>
+          <w:szCs w:val="26"/>
+        </w:rPr>
+        <w:t>Vergunningen en overige wet- en regelgeving bij het starten van een onderneming.</w:t>
+      </w:r>
+    </w:p>
+    <w:p>
+      <w:pPr>
+        <w:pStyle w:val="Normal"/>
+        <w:numPr>
+          <w:ilvl w:val="0"/>
+          <w:numId w:val="5"/>
+        </w:numPr>
+        <w:rPr/>
+      </w:pPr>
+      <w:r>
+        <w:rPr>
+          <w:sz w:val="26"/>
+          <w:szCs w:val="26"/>
+        </w:rPr>
+        <w:t>Ondernemers in de kinderopvang.</w:t>
+      </w:r>
+    </w:p>
+    <w:p>
+      <w:pPr>
+        <w:pStyle w:val="Normal"/>
+        <w:numPr>
+          <w:ilvl w:val="0"/>
+          <w:numId w:val="5"/>
+        </w:numPr>
+        <w:rPr/>
+      </w:pPr>
+      <w:r>
+        <w:rPr>
+          <w:sz w:val="26"/>
+          <w:szCs w:val="26"/>
+        </w:rPr>
+        <w:t>Ondernemersbalie</w:t>
+      </w:r>
+    </w:p>
+    <w:p>
+      <w:pPr>
+        <w:pStyle w:val="Normal"/>
+        <w:rPr>
+          <w:b/>
+          <w:b/>
+          <w:bCs/>
+          <w:sz w:val="26"/>
+          <w:szCs w:val="26"/>
+        </w:rPr>
+      </w:pPr>
+      <w:r>
+        <w:rPr>
+          <w:b/>
+          <w:bCs/>
+          <w:sz w:val="26"/>
+          <w:szCs w:val="26"/>
+        </w:rPr>
+      </w:r>
+    </w:p>
+    <w:p>
+      <w:pPr>
+        <w:pStyle w:val="Normal"/>
+        <w:rPr/>
+      </w:pPr>
+      <w:r>
+        <w:rPr>
+          <w:b/>
+          <w:bCs/>
+          <w:sz w:val="26"/>
+          <w:szCs w:val="26"/>
+        </w:rPr>
+        <w:t>Winkeltijdenwet:</w:t>
       </w:r>
     </w:p>
     <w:p>
@@ -4044,17 +4289,14 @@
           <w:ilvl w:val="0"/>
           <w:numId w:val="4"/>
         </w:numPr>
-        <w:rPr>
-          <w:sz w:val="26"/>
-          <w:szCs w:val="26"/>
-        </w:rPr>
-      </w:pPr>
-      <w:r>
-        <w:rPr>
-          <w:sz w:val="26"/>
-          <w:szCs w:val="26"/>
-        </w:rPr>
-        <w:t>Ondernemersplein</w:t>
+        <w:rPr/>
+      </w:pPr>
+      <w:r>
+        <w:rPr>
+          <w:sz w:val="26"/>
+          <w:szCs w:val="26"/>
+        </w:rPr>
+        <w:t>Winkeltijdenwet Incidentele Ontheffing (inclusief verlaatje)</w:t>
       </w:r>
     </w:p>
     <w:p>
@@ -4064,17 +4306,14 @@
           <w:ilvl w:val="0"/>
           <w:numId w:val="4"/>
         </w:numPr>
-        <w:rPr>
-          <w:sz w:val="26"/>
-          <w:szCs w:val="26"/>
-        </w:rPr>
-      </w:pPr>
-      <w:r>
-        <w:rPr>
-          <w:sz w:val="26"/>
-          <w:szCs w:val="26"/>
-        </w:rPr>
-        <w:t>Regionaal Bureau Zelfstandigen</w:t>
+        <w:rPr/>
+      </w:pPr>
+      <w:r>
+        <w:rPr>
+          <w:sz w:val="26"/>
+          <w:szCs w:val="26"/>
+        </w:rPr>
+        <w:t>Winkeltijdenwet Permanente Ontheffing</w:t>
       </w:r>
     </w:p>
     <w:p>
@@ -4084,129 +4323,6 @@
           <w:ilvl w:val="0"/>
           <w:numId w:val="4"/>
         </w:numPr>
-        <w:rPr>
-          <w:sz w:val="26"/>
-          <w:szCs w:val="26"/>
-        </w:rPr>
-      </w:pPr>
-      <w:r>
-        <w:rPr>
-          <w:sz w:val="26"/>
-          <w:szCs w:val="26"/>
-        </w:rPr>
-        <w:t>Vergunningen en overige wet- en regelgeving bij het starten van een onderneming.</w:t>
-      </w:r>
-    </w:p>
-    <w:p>
-      <w:pPr>
-        <w:pStyle w:val="Normal"/>
-        <w:numPr>
-          <w:ilvl w:val="0"/>
-          <w:numId w:val="4"/>
-        </w:numPr>
-        <w:rPr/>
-      </w:pPr>
-      <w:r>
-        <w:rPr>
-          <w:sz w:val="26"/>
-          <w:szCs w:val="26"/>
-        </w:rPr>
-        <w:t>Ondernemers in de kinderopvang.</w:t>
-      </w:r>
-    </w:p>
-    <w:p>
-      <w:pPr>
-        <w:pStyle w:val="Normal"/>
-        <w:numPr>
-          <w:ilvl w:val="0"/>
-          <w:numId w:val="4"/>
-        </w:numPr>
-        <w:rPr/>
-      </w:pPr>
-      <w:r>
-        <w:rPr>
-          <w:sz w:val="26"/>
-          <w:szCs w:val="26"/>
-        </w:rPr>
-        <w:t>Ondernemersbalie</w:t>
-      </w:r>
-    </w:p>
-    <w:p>
-      <w:pPr>
-        <w:pStyle w:val="Normal"/>
-        <w:rPr>
-          <w:b/>
-          <w:b/>
-          <w:bCs/>
-          <w:sz w:val="26"/>
-          <w:szCs w:val="26"/>
-        </w:rPr>
-      </w:pPr>
-      <w:r>
-        <w:rPr>
-          <w:b/>
-          <w:bCs/>
-          <w:sz w:val="26"/>
-          <w:szCs w:val="26"/>
-        </w:rPr>
-      </w:r>
-    </w:p>
-    <w:p>
-      <w:pPr>
-        <w:pStyle w:val="Normal"/>
-        <w:rPr/>
-      </w:pPr>
-      <w:r>
-        <w:rPr>
-          <w:b/>
-          <w:bCs/>
-          <w:sz w:val="26"/>
-          <w:szCs w:val="26"/>
-        </w:rPr>
-        <w:t>Winkeltijdenwet:</w:t>
-      </w:r>
-    </w:p>
-    <w:p>
-      <w:pPr>
-        <w:pStyle w:val="Normal"/>
-        <w:numPr>
-          <w:ilvl w:val="0"/>
-          <w:numId w:val="3"/>
-        </w:numPr>
-        <w:rPr/>
-      </w:pPr>
-      <w:r>
-        <w:rPr>
-          <w:sz w:val="26"/>
-          <w:szCs w:val="26"/>
-        </w:rPr>
-        <w:t>Winkeltijdenwet Incidentele Ontheffing (inclusief verlaatje)</w:t>
-      </w:r>
-    </w:p>
-    <w:p>
-      <w:pPr>
-        <w:pStyle w:val="Normal"/>
-        <w:numPr>
-          <w:ilvl w:val="0"/>
-          <w:numId w:val="3"/>
-        </w:numPr>
-        <w:rPr/>
-      </w:pPr>
-      <w:r>
-        <w:rPr>
-          <w:sz w:val="26"/>
-          <w:szCs w:val="26"/>
-        </w:rPr>
-        <w:t>Winkeltijdenwet Permanente Ontheffing</w:t>
-      </w:r>
-    </w:p>
-    <w:p>
-      <w:pPr>
-        <w:pStyle w:val="Normal"/>
-        <w:numPr>
-          <w:ilvl w:val="0"/>
-          <w:numId w:val="3"/>
-        </w:numPr>
         <w:rPr/>
       </w:pPr>
       <w:r>
@@ -4401,67 +4517,52 @@
         </w:rPr>
       </w:pPr>
       <w:r>
-        <w:rPr/>
-      </w:r>
-    </w:p>
-    <w:p>
-      <w:pPr>
-        <w:pStyle w:val="Normal"/>
-        <w:rPr>
-          <w:b/>
-          <w:b/>
-          <w:bCs/>
-          <w:sz w:val="26"/>
-          <w:szCs w:val="26"/>
-        </w:rPr>
-      </w:pPr>
-      <w:r>
-        <w:rPr/>
-      </w:r>
-    </w:p>
-    <w:p>
-      <w:pPr>
-        <w:pStyle w:val="Normal"/>
-        <w:rPr>
-          <w:b/>
-          <w:b/>
-          <w:bCs/>
-          <w:sz w:val="26"/>
-          <w:szCs w:val="26"/>
-        </w:rPr>
-      </w:pPr>
-      <w:r>
-        <w:rPr/>
-      </w:r>
-    </w:p>
-    <w:p>
-      <w:pPr>
-        <w:pStyle w:val="Normal"/>
-        <w:rPr>
-          <w:b/>
-          <w:b/>
-          <w:bCs/>
-          <w:sz w:val="26"/>
-          <w:szCs w:val="26"/>
-        </w:rPr>
-      </w:pPr>
-      <w:r>
-        <w:rPr/>
-      </w:r>
-    </w:p>
-    <w:p>
-      <w:pPr>
-        <w:pStyle w:val="Normal"/>
-        <w:rPr>
-          <w:b/>
-          <w:b/>
-          <w:bCs/>
-          <w:sz w:val="26"/>
-          <w:szCs w:val="26"/>
-        </w:rPr>
-      </w:pPr>
-      <w:r>
-        <w:rPr/>
+        <w:rPr>
+          <w:b/>
+          <w:bCs/>
+          <w:sz w:val="26"/>
+          <w:szCs w:val="26"/>
+        </w:rPr>
+      </w:r>
+    </w:p>
+    <w:p>
+      <w:pPr>
+        <w:pStyle w:val="Normal"/>
+        <w:rPr>
+          <w:b/>
+          <w:b/>
+          <w:bCs/>
+          <w:sz w:val="26"/>
+          <w:szCs w:val="26"/>
+        </w:rPr>
+      </w:pPr>
+      <w:r>
+        <w:rPr>
+          <w:b/>
+          <w:bCs/>
+          <w:sz w:val="26"/>
+          <w:szCs w:val="26"/>
+        </w:rPr>
+      </w:r>
+    </w:p>
+    <w:p>
+      <w:pPr>
+        <w:pStyle w:val="Normal"/>
+        <w:rPr>
+          <w:b/>
+          <w:b/>
+          <w:bCs/>
+          <w:sz w:val="26"/>
+          <w:szCs w:val="26"/>
+        </w:rPr>
+      </w:pPr>
+      <w:r>
+        <w:rPr>
+          <w:b/>
+          <w:bCs/>
+          <w:sz w:val="26"/>
+          <w:szCs w:val="26"/>
+        </w:rPr>
       </w:r>
     </w:p>
     <w:p>
@@ -4576,10 +4677,7 @@
         </w:rPr>
       </w:pPr>
       <w:r>
-        <w:rPr>
-          <w:sz w:val="26"/>
-          <w:szCs w:val="26"/>
-        </w:rPr>
+        <w:rPr/>
         <w:t>- Verklaring huwelijksbevoegdheid</w:t>
       </w:r>
     </w:p>
@@ -4589,10 +4687,7 @@
         <w:rPr/>
       </w:pPr>
       <w:r>
-        <w:rPr>
-          <w:sz w:val="26"/>
-          <w:szCs w:val="26"/>
-        </w:rPr>
+        <w:rPr/>
         <w:t>- Ik ga trouwen</w:t>
       </w:r>
     </w:p>
@@ -4602,17 +4697,11 @@
         <w:rPr/>
       </w:pPr>
       <w:r>
-        <w:rPr>
-          <w:sz w:val="26"/>
-          <w:szCs w:val="26"/>
-        </w:rPr>
+        <w:rPr/>
         <w:t xml:space="preserve">– </w:t>
       </w:r>
       <w:r>
-        <w:rPr>
-          <w:sz w:val="26"/>
-          <w:szCs w:val="26"/>
-        </w:rPr>
+        <w:rPr/>
         <w:t>Trouwen (rotterdam.nl)</w:t>
       </w:r>
     </w:p>
@@ -4622,16 +4711,13 @@
         <w:rPr/>
       </w:pPr>
       <w:r>
-        <w:rPr>
-          <w:sz w:val="26"/>
-          <w:szCs w:val="26"/>
-        </w:rPr>
+        <w:rPr/>
         <w:t>- Schadelijke traditionele praktijken (rotterdam.nl)</w:t>
       </w:r>
     </w:p>
     <w:p>
       <w:pPr>
-        <w:pStyle w:val="TextBody"/>
+        <w:pStyle w:val="Normal"/>
         <w:rPr/>
       </w:pPr>
       <w:r>
@@ -4644,6 +4730,33 @@
       <w:r>
         <w:rPr/>
         <w:t>benoeming als onbezoldigd ambtenaar van de burgerlijke stand)</w:t>
+      </w:r>
+    </w:p>
+    <w:p>
+      <w:pPr>
+        <w:pStyle w:val="Normal"/>
+        <w:rPr/>
+      </w:pPr>
+      <w:r>
+        <w:rPr/>
+        <w:t xml:space="preserve">– </w:t>
+      </w:r>
+      <w:r>
+        <w:rPr/>
+        <w:t xml:space="preserve">Trouwen in Nederland met een buitenlandse partner: </w:t>
+      </w:r>
+      <w:r>
+        <w:rPr/>
+        <w:t>rijksoverheid.nl</w:t>
+      </w:r>
+    </w:p>
+    <w:p>
+      <w:pPr>
+        <w:pStyle w:val="Normal"/>
+        <w:rPr/>
+      </w:pPr>
+      <w:r>
+        <w:rPr/>
       </w:r>
     </w:p>
     <w:p>
@@ -4887,23 +5000,13 @@
         </w:rPr>
       </w:pPr>
       <w:r>
-        <w:rPr/>
-      </w:r>
-    </w:p>
-    <w:p>
-      <w:pPr>
-        <w:pStyle w:val="Normal"/>
-        <w:rPr>
-          <w:b/>
+        <w:rPr>
           <w:b/>
           <w:bCs/>
           <w:sz w:val="26"/>
           <w:szCs w:val="26"/>
           <w:u w:val="single"/>
         </w:rPr>
-      </w:pPr>
-      <w:r>
-        <w:rPr/>
       </w:r>
     </w:p>
     <w:p>
@@ -4919,23 +5022,13 @@
         </w:rPr>
       </w:pPr>
       <w:r>
-        <w:rPr/>
-      </w:r>
-    </w:p>
-    <w:p>
-      <w:pPr>
-        <w:pStyle w:val="Normal"/>
-        <w:rPr>
-          <w:b/>
+        <w:rPr>
           <w:b/>
           <w:bCs/>
           <w:sz w:val="26"/>
           <w:szCs w:val="26"/>
           <w:u w:val="single"/>
         </w:rPr>
-      </w:pPr>
-      <w:r>
-        <w:rPr/>
       </w:r>
     </w:p>
     <w:p>
@@ -4951,23 +5044,13 @@
         </w:rPr>
       </w:pPr>
       <w:r>
-        <w:rPr/>
-      </w:r>
-    </w:p>
-    <w:p>
-      <w:pPr>
-        <w:pStyle w:val="Normal"/>
-        <w:rPr>
-          <w:b/>
+        <w:rPr>
           <w:b/>
           <w:bCs/>
           <w:sz w:val="26"/>
           <w:szCs w:val="26"/>
           <w:u w:val="single"/>
         </w:rPr>
-      </w:pPr>
-      <w:r>
-        <w:rPr/>
       </w:r>
     </w:p>
     <w:p>
@@ -4983,23 +5066,13 @@
         </w:rPr>
       </w:pPr>
       <w:r>
-        <w:rPr/>
-      </w:r>
-    </w:p>
-    <w:p>
-      <w:pPr>
-        <w:pStyle w:val="Normal"/>
-        <w:rPr>
-          <w:b/>
+        <w:rPr>
           <w:b/>
           <w:bCs/>
           <w:sz w:val="26"/>
           <w:szCs w:val="26"/>
           <w:u w:val="single"/>
         </w:rPr>
-      </w:pPr>
-      <w:r>
-        <w:rPr/>
       </w:r>
     </w:p>
     <w:p>
@@ -5015,23 +5088,13 @@
         </w:rPr>
       </w:pPr>
       <w:r>
-        <w:rPr/>
-      </w:r>
-    </w:p>
-    <w:p>
-      <w:pPr>
-        <w:pStyle w:val="Normal"/>
-        <w:rPr>
-          <w:b/>
+        <w:rPr>
           <w:b/>
           <w:bCs/>
           <w:sz w:val="26"/>
           <w:szCs w:val="26"/>
           <w:u w:val="single"/>
         </w:rPr>
-      </w:pPr>
-      <w:r>
-        <w:rPr/>
       </w:r>
     </w:p>
     <w:p>
@@ -5047,23 +5110,13 @@
         </w:rPr>
       </w:pPr>
       <w:r>
-        <w:rPr/>
-      </w:r>
-    </w:p>
-    <w:p>
-      <w:pPr>
-        <w:pStyle w:val="Normal"/>
-        <w:rPr>
-          <w:b/>
+        <w:rPr>
           <w:b/>
           <w:bCs/>
           <w:sz w:val="26"/>
           <w:szCs w:val="26"/>
           <w:u w:val="single"/>
         </w:rPr>
-      </w:pPr>
-      <w:r>
-        <w:rPr/>
       </w:r>
     </w:p>
     <w:p>
@@ -5079,23 +5132,13 @@
         </w:rPr>
       </w:pPr>
       <w:r>
-        <w:rPr/>
-      </w:r>
-    </w:p>
-    <w:p>
-      <w:pPr>
-        <w:pStyle w:val="Normal"/>
-        <w:rPr>
-          <w:b/>
+        <w:rPr>
           <w:b/>
           <w:bCs/>
           <w:sz w:val="26"/>
           <w:szCs w:val="26"/>
           <w:u w:val="single"/>
         </w:rPr>
-      </w:pPr>
-      <w:r>
-        <w:rPr/>
       </w:r>
     </w:p>
     <w:p>
@@ -5111,23 +5154,13 @@
         </w:rPr>
       </w:pPr>
       <w:r>
-        <w:rPr/>
-      </w:r>
-    </w:p>
-    <w:p>
-      <w:pPr>
-        <w:pStyle w:val="Normal"/>
-        <w:rPr>
-          <w:b/>
+        <w:rPr>
           <w:b/>
           <w:bCs/>
           <w:sz w:val="26"/>
           <w:szCs w:val="26"/>
           <w:u w:val="single"/>
         </w:rPr>
-      </w:pPr>
-      <w:r>
-        <w:rPr/>
       </w:r>
     </w:p>
     <w:p>
@@ -5143,23 +5176,13 @@
         </w:rPr>
       </w:pPr>
       <w:r>
-        <w:rPr/>
-      </w:r>
-    </w:p>
-    <w:p>
-      <w:pPr>
-        <w:pStyle w:val="Normal"/>
-        <w:rPr>
-          <w:b/>
+        <w:rPr>
           <w:b/>
           <w:bCs/>
           <w:sz w:val="26"/>
           <w:szCs w:val="26"/>
           <w:u w:val="single"/>
         </w:rPr>
-      </w:pPr>
-      <w:r>
-        <w:rPr/>
       </w:r>
     </w:p>
     <w:p>
@@ -5175,23 +5198,13 @@
         </w:rPr>
       </w:pPr>
       <w:r>
-        <w:rPr/>
-      </w:r>
-    </w:p>
-    <w:p>
-      <w:pPr>
-        <w:pStyle w:val="Normal"/>
-        <w:rPr>
-          <w:b/>
+        <w:rPr>
           <w:b/>
           <w:bCs/>
           <w:sz w:val="26"/>
           <w:szCs w:val="26"/>
           <w:u w:val="single"/>
         </w:rPr>
-      </w:pPr>
-      <w:r>
-        <w:rPr/>
       </w:r>
     </w:p>
     <w:p>
@@ -5207,23 +5220,13 @@
         </w:rPr>
       </w:pPr>
       <w:r>
-        <w:rPr/>
-      </w:r>
-    </w:p>
-    <w:p>
-      <w:pPr>
-        <w:pStyle w:val="Normal"/>
-        <w:rPr>
-          <w:b/>
+        <w:rPr>
           <w:b/>
           <w:bCs/>
           <w:sz w:val="26"/>
           <w:szCs w:val="26"/>
           <w:u w:val="single"/>
         </w:rPr>
-      </w:pPr>
-      <w:r>
-        <w:rPr/>
       </w:r>
     </w:p>
     <w:p>
@@ -5239,23 +5242,13 @@
         </w:rPr>
       </w:pPr>
       <w:r>
-        <w:rPr/>
-      </w:r>
-    </w:p>
-    <w:p>
-      <w:pPr>
-        <w:pStyle w:val="Normal"/>
-        <w:rPr>
-          <w:b/>
+        <w:rPr>
           <w:b/>
           <w:bCs/>
           <w:sz w:val="26"/>
           <w:szCs w:val="26"/>
           <w:u w:val="single"/>
         </w:rPr>
-      </w:pPr>
-      <w:r>
-        <w:rPr/>
       </w:r>
     </w:p>
     <w:p>
@@ -5271,14 +5264,250 @@
         </w:rPr>
       </w:pPr>
       <w:r>
-        <w:rPr/>
-      </w:r>
-    </w:p>
-    <w:p>
-      <w:pPr>
-        <w:pStyle w:val="Normal"/>
-        <w:rPr/>
-      </w:pPr>
+        <w:rPr>
+          <w:b/>
+          <w:bCs/>
+          <w:sz w:val="26"/>
+          <w:szCs w:val="26"/>
+          <w:u w:val="single"/>
+        </w:rPr>
+      </w:r>
+    </w:p>
+    <w:p>
+      <w:pPr>
+        <w:pStyle w:val="Normal"/>
+        <w:rPr>
+          <w:b/>
+          <w:b/>
+          <w:bCs/>
+          <w:sz w:val="26"/>
+          <w:szCs w:val="26"/>
+          <w:u w:val="single"/>
+        </w:rPr>
+      </w:pPr>
+      <w:r>
+        <w:rPr>
+          <w:b/>
+          <w:bCs/>
+          <w:sz w:val="26"/>
+          <w:szCs w:val="26"/>
+          <w:u w:val="single"/>
+        </w:rPr>
+      </w:r>
+    </w:p>
+    <w:p>
+      <w:pPr>
+        <w:pStyle w:val="Normal"/>
+        <w:rPr>
+          <w:b/>
+          <w:b/>
+          <w:bCs/>
+          <w:sz w:val="26"/>
+          <w:szCs w:val="26"/>
+          <w:u w:val="single"/>
+        </w:rPr>
+      </w:pPr>
+      <w:r>
+        <w:rPr>
+          <w:b/>
+          <w:bCs/>
+          <w:sz w:val="26"/>
+          <w:szCs w:val="26"/>
+          <w:u w:val="single"/>
+        </w:rPr>
+      </w:r>
+    </w:p>
+    <w:p>
+      <w:pPr>
+        <w:pStyle w:val="Normal"/>
+        <w:rPr>
+          <w:b/>
+          <w:b/>
+          <w:bCs/>
+          <w:sz w:val="26"/>
+          <w:szCs w:val="26"/>
+          <w:u w:val="single"/>
+        </w:rPr>
+      </w:pPr>
+      <w:r>
+        <w:rPr>
+          <w:b/>
+          <w:bCs/>
+          <w:sz w:val="26"/>
+          <w:szCs w:val="26"/>
+          <w:u w:val="single"/>
+        </w:rPr>
+      </w:r>
+    </w:p>
+    <w:p>
+      <w:pPr>
+        <w:pStyle w:val="Normal"/>
+        <w:rPr>
+          <w:b/>
+          <w:b/>
+          <w:bCs/>
+          <w:sz w:val="26"/>
+          <w:szCs w:val="26"/>
+          <w:u w:val="single"/>
+        </w:rPr>
+      </w:pPr>
+      <w:r>
+        <w:rPr>
+          <w:b/>
+          <w:bCs/>
+          <w:sz w:val="26"/>
+          <w:szCs w:val="26"/>
+          <w:u w:val="single"/>
+        </w:rPr>
+      </w:r>
+    </w:p>
+    <w:p>
+      <w:pPr>
+        <w:pStyle w:val="Normal"/>
+        <w:rPr>
+          <w:b/>
+          <w:b/>
+          <w:bCs/>
+          <w:sz w:val="26"/>
+          <w:szCs w:val="26"/>
+          <w:u w:val="single"/>
+        </w:rPr>
+      </w:pPr>
+      <w:r>
+        <w:rPr>
+          <w:b/>
+          <w:bCs/>
+          <w:sz w:val="26"/>
+          <w:szCs w:val="26"/>
+          <w:u w:val="single"/>
+        </w:rPr>
+      </w:r>
+    </w:p>
+    <w:p>
+      <w:pPr>
+        <w:pStyle w:val="Normal"/>
+        <w:rPr>
+          <w:b/>
+          <w:b/>
+          <w:bCs/>
+          <w:sz w:val="26"/>
+          <w:szCs w:val="26"/>
+          <w:u w:val="single"/>
+        </w:rPr>
+      </w:pPr>
+      <w:r>
+        <w:rPr>
+          <w:b/>
+          <w:bCs/>
+          <w:sz w:val="26"/>
+          <w:szCs w:val="26"/>
+          <w:u w:val="single"/>
+        </w:rPr>
+      </w:r>
+    </w:p>
+    <w:p>
+      <w:pPr>
+        <w:pStyle w:val="Normal"/>
+        <w:rPr>
+          <w:b/>
+          <w:b/>
+          <w:bCs/>
+          <w:sz w:val="26"/>
+          <w:szCs w:val="26"/>
+          <w:u w:val="single"/>
+        </w:rPr>
+      </w:pPr>
+      <w:r>
+        <w:rPr>
+          <w:b/>
+          <w:bCs/>
+          <w:sz w:val="26"/>
+          <w:szCs w:val="26"/>
+          <w:u w:val="single"/>
+        </w:rPr>
+      </w:r>
+    </w:p>
+    <w:p>
+      <w:pPr>
+        <w:pStyle w:val="Normal"/>
+        <w:rPr>
+          <w:b/>
+          <w:b/>
+          <w:bCs/>
+          <w:sz w:val="26"/>
+          <w:szCs w:val="26"/>
+          <w:u w:val="single"/>
+        </w:rPr>
+      </w:pPr>
+      <w:r>
+        <w:rPr>
+          <w:b/>
+          <w:bCs/>
+          <w:sz w:val="26"/>
+          <w:szCs w:val="26"/>
+          <w:u w:val="single"/>
+        </w:rPr>
+      </w:r>
+    </w:p>
+    <w:p>
+      <w:pPr>
+        <w:pStyle w:val="Normal"/>
+        <w:rPr>
+          <w:b/>
+          <w:b/>
+          <w:bCs/>
+          <w:sz w:val="26"/>
+          <w:szCs w:val="26"/>
+          <w:u w:val="single"/>
+        </w:rPr>
+      </w:pPr>
+      <w:r>
+        <w:rPr>
+          <w:b/>
+          <w:bCs/>
+          <w:sz w:val="26"/>
+          <w:szCs w:val="26"/>
+          <w:u w:val="single"/>
+        </w:rPr>
+      </w:r>
+    </w:p>
+    <w:p>
+      <w:pPr>
+        <w:pStyle w:val="Normal"/>
+        <w:rPr>
+          <w:b/>
+          <w:b/>
+          <w:bCs/>
+          <w:sz w:val="26"/>
+          <w:szCs w:val="26"/>
+          <w:u w:val="single"/>
+        </w:rPr>
+      </w:pPr>
+      <w:r>
+        <w:rPr>
+          <w:b/>
+          <w:bCs/>
+          <w:sz w:val="26"/>
+          <w:szCs w:val="26"/>
+          <w:u w:val="single"/>
+        </w:rPr>
+      </w:r>
+    </w:p>
+    <w:p>
+      <w:pPr>
+        <w:pStyle w:val="Normal"/>
+        <w:rPr/>
+      </w:pPr>
+      <w:r>
+        <w:rPr>
+          <w:b/>
+          <w:bCs/>
+          <w:sz w:val="26"/>
+          <w:szCs w:val="26"/>
+          <w:u w:val="single"/>
+        </w:rPr>
+        <w:t xml:space="preserve"> </w:t>
+      </w:r>
       <w:r>
         <w:rPr>
           <w:b/>
@@ -7486,6 +7715,22 @@
         </w:rPr>
       </w:r>
     </w:p>
+    <w:p>
+      <w:pPr>
+        <w:pStyle w:val="Normal"/>
+        <w:rPr>
+          <w:b/>
+          <w:b/>
+          <w:bCs/>
+        </w:rPr>
+      </w:pPr>
+      <w:r>
+        <w:rPr>
+          <w:b/>
+          <w:bCs/>
+        </w:rPr>
+      </w:r>
+    </w:p>
     <w:tbl>
       <w:tblPr>
         <w:tblW w:w="9638" w:type="dxa"/>
@@ -8202,7 +8447,7 @@
         <w:pStyle w:val="Normal"/>
         <w:numPr>
           <w:ilvl w:val="0"/>
-          <w:numId w:val="5"/>
+          <w:numId w:val="6"/>
         </w:numPr>
         <w:rPr/>
       </w:pPr>
@@ -8216,7 +8461,7 @@
         <w:pStyle w:val="Normal"/>
         <w:numPr>
           <w:ilvl w:val="0"/>
-          <w:numId w:val="5"/>
+          <w:numId w:val="6"/>
         </w:numPr>
         <w:rPr/>
       </w:pPr>
@@ -8230,7 +8475,7 @@
         <w:pStyle w:val="Normal"/>
         <w:numPr>
           <w:ilvl w:val="0"/>
-          <w:numId w:val="5"/>
+          <w:numId w:val="6"/>
         </w:numPr>
         <w:rPr/>
       </w:pPr>
@@ -8251,7 +8496,7 @@
         <w:pStyle w:val="Normal"/>
         <w:numPr>
           <w:ilvl w:val="0"/>
-          <w:numId w:val="5"/>
+          <w:numId w:val="6"/>
         </w:numPr>
         <w:rPr/>
       </w:pPr>
@@ -8265,13 +8510,26 @@
         <w:pStyle w:val="Normal"/>
         <w:numPr>
           <w:ilvl w:val="0"/>
-          <w:numId w:val="5"/>
+          <w:numId w:val="6"/>
         </w:numPr>
         <w:rPr/>
       </w:pPr>
       <w:r>
         <w:rPr/>
         <w:t>Ontheffing verkeersmaatregelen RVV</w:t>
+      </w:r>
+    </w:p>
+    <w:p>
+      <w:pPr>
+        <w:pStyle w:val="Heading2"/>
+        <w:numPr>
+          <w:ilvl w:val="1"/>
+          <w:numId w:val="3"/>
+        </w:numPr>
+        <w:rPr/>
+      </w:pPr>
+      <w:r>
+        <w:rPr/>
       </w:r>
     </w:p>
     <w:p>
@@ -8289,15 +8547,6 @@
     </w:p>
     <w:p>
       <w:pPr>
-        <w:pStyle w:val="Heading2"/>
-        <w:rPr/>
-      </w:pPr>
-      <w:r>
-        <w:rPr/>
-      </w:r>
-    </w:p>
-    <w:p>
-      <w:pPr>
         <w:pStyle w:val="TextBody"/>
         <w:rPr/>
       </w:pPr>
@@ -8328,7 +8577,7 @@
         <w:pStyle w:val="Heading2"/>
         <w:numPr>
           <w:ilvl w:val="1"/>
-          <w:numId w:val="2"/>
+          <w:numId w:val="3"/>
         </w:numPr>
         <w:rPr/>
       </w:pPr>
@@ -8341,17 +8590,13 @@
         <w:pStyle w:val="Heading2"/>
         <w:numPr>
           <w:ilvl w:val="1"/>
-          <w:numId w:val="2"/>
+          <w:numId w:val="3"/>
         </w:numPr>
         <w:rPr/>
       </w:pPr>
       <w:r>
         <w:rPr/>
-        <w:t>R</w:t>
-      </w:r>
-      <w:r>
-        <w:rPr/>
-        <w:t>otterdampas</w:t>
+        <w:t>Rotterdampas</w:t>
       </w:r>
     </w:p>
     <w:p>
@@ -8464,11 +8709,7 @@
       </w:r>
       <w:r>
         <w:rPr/>
-        <w:t xml:space="preserve"> kunnen alleen in de eigen gemeente de pas tegen een reductietarief aanschaffen </w:t>
-      </w:r>
-      <w:r>
-        <w:rPr/>
-        <w:t>=&gt; verkooppunten</w:t>
+        <w:t xml:space="preserve"> kunnen alleen in de eigen gemeente de pas tegen een reductietarief aanschaffen =&gt; verkooppunten</w:t>
       </w:r>
     </w:p>
     <w:p>
@@ -10042,7 +10283,7 @@
     </w:r>
     <w:r>
       <w:rPr/>
-      <w:t>2</w:t>
+      <w:t>10</w:t>
     </w:r>
     <w:r>
       <w:rPr/>
@@ -10257,110 +10498,92 @@
   <w:abstractNum w:abstractNumId="3">
     <w:lvl w:ilvl="0">
       <w:start w:val="1"/>
-      <w:numFmt w:val="decimal"/>
-      <w:lvlText w:val="%1."/>
+      <w:numFmt w:val="none"/>
+      <w:suff w:val="nothing"/>
+      <w:lvlText w:val=""/>
       <w:lvlJc w:val="left"/>
       <w:pPr>
-        <w:tabs>
-          <w:tab w:val="num" w:pos="720"/>
-        </w:tabs>
-        <w:ind w:left="720" w:hanging="360"/>
+        <w:ind w:left="0" w:hanging="0"/>
       </w:pPr>
     </w:lvl>
     <w:lvl w:ilvl="1">
       <w:start w:val="1"/>
-      <w:numFmt w:val="decimal"/>
-      <w:lvlText w:val="%2."/>
+      <w:numFmt w:val="none"/>
+      <w:suff w:val="nothing"/>
+      <w:lvlText w:val=""/>
       <w:lvlJc w:val="left"/>
       <w:pPr>
-        <w:tabs>
-          <w:tab w:val="num" w:pos="1080"/>
-        </w:tabs>
-        <w:ind w:left="1080" w:hanging="360"/>
+        <w:ind w:left="0" w:hanging="0"/>
       </w:pPr>
     </w:lvl>
     <w:lvl w:ilvl="2">
       <w:start w:val="1"/>
-      <w:numFmt w:val="decimal"/>
-      <w:lvlText w:val="%3."/>
+      <w:numFmt w:val="none"/>
+      <w:suff w:val="nothing"/>
+      <w:lvlText w:val=""/>
       <w:lvlJc w:val="left"/>
       <w:pPr>
-        <w:tabs>
-          <w:tab w:val="num" w:pos="1440"/>
-        </w:tabs>
-        <w:ind w:left="1440" w:hanging="360"/>
+        <w:ind w:left="0" w:hanging="0"/>
       </w:pPr>
     </w:lvl>
     <w:lvl w:ilvl="3">
       <w:start w:val="1"/>
-      <w:numFmt w:val="decimal"/>
-      <w:lvlText w:val="%4."/>
+      <w:numFmt w:val="none"/>
+      <w:suff w:val="nothing"/>
+      <w:lvlText w:val=""/>
       <w:lvlJc w:val="left"/>
       <w:pPr>
-        <w:tabs>
-          <w:tab w:val="num" w:pos="1800"/>
-        </w:tabs>
-        <w:ind w:left="1800" w:hanging="360"/>
+        <w:ind w:left="0" w:hanging="0"/>
       </w:pPr>
     </w:lvl>
     <w:lvl w:ilvl="4">
       <w:start w:val="1"/>
-      <w:numFmt w:val="decimal"/>
-      <w:lvlText w:val="%5."/>
+      <w:numFmt w:val="none"/>
+      <w:suff w:val="nothing"/>
+      <w:lvlText w:val=""/>
       <w:lvlJc w:val="left"/>
       <w:pPr>
-        <w:tabs>
-          <w:tab w:val="num" w:pos="2160"/>
-        </w:tabs>
-        <w:ind w:left="2160" w:hanging="360"/>
+        <w:ind w:left="0" w:hanging="0"/>
       </w:pPr>
     </w:lvl>
     <w:lvl w:ilvl="5">
       <w:start w:val="1"/>
-      <w:numFmt w:val="decimal"/>
-      <w:lvlText w:val="%6."/>
+      <w:numFmt w:val="none"/>
+      <w:suff w:val="nothing"/>
+      <w:lvlText w:val=""/>
       <w:lvlJc w:val="left"/>
       <w:pPr>
-        <w:tabs>
-          <w:tab w:val="num" w:pos="2520"/>
-        </w:tabs>
-        <w:ind w:left="2520" w:hanging="360"/>
+        <w:ind w:left="0" w:hanging="0"/>
       </w:pPr>
     </w:lvl>
     <w:lvl w:ilvl="6">
       <w:start w:val="1"/>
-      <w:numFmt w:val="decimal"/>
-      <w:lvlText w:val="%7."/>
+      <w:numFmt w:val="none"/>
+      <w:suff w:val="nothing"/>
+      <w:lvlText w:val=""/>
       <w:lvlJc w:val="left"/>
       <w:pPr>
-        <w:tabs>
-          <w:tab w:val="num" w:pos="2880"/>
-        </w:tabs>
-        <w:ind w:left="2880" w:hanging="360"/>
+        <w:ind w:left="0" w:hanging="0"/>
       </w:pPr>
     </w:lvl>
     <w:lvl w:ilvl="7">
       <w:start w:val="1"/>
-      <w:numFmt w:val="decimal"/>
-      <w:lvlText w:val="%8."/>
+      <w:numFmt w:val="none"/>
+      <w:suff w:val="nothing"/>
+      <w:lvlText w:val=""/>
       <w:lvlJc w:val="left"/>
       <w:pPr>
-        <w:tabs>
-          <w:tab w:val="num" w:pos="3240"/>
-        </w:tabs>
-        <w:ind w:left="3240" w:hanging="360"/>
+        <w:ind w:left="0" w:hanging="0"/>
       </w:pPr>
     </w:lvl>
     <w:lvl w:ilvl="8">
       <w:start w:val="1"/>
-      <w:numFmt w:val="decimal"/>
-      <w:lvlText w:val="%9."/>
+      <w:numFmt w:val="none"/>
+      <w:suff w:val="nothing"/>
+      <w:lvlText w:val=""/>
       <w:lvlJc w:val="left"/>
       <w:pPr>
-        <w:tabs>
-          <w:tab w:val="num" w:pos="3600"/>
-        </w:tabs>
-        <w:ind w:left="3600" w:hanging="360"/>
+        <w:ind w:left="0" w:hanging="0"/>
       </w:pPr>
     </w:lvl>
   </w:abstractNum>
@@ -10475,6 +10698,262 @@
     </w:lvl>
   </w:abstractNum>
   <w:abstractNum w:abstractNumId="5">
+    <w:lvl w:ilvl="0">
+      <w:start w:val="1"/>
+      <w:numFmt w:val="decimal"/>
+      <w:lvlText w:val="%1."/>
+      <w:lvlJc w:val="left"/>
+      <w:pPr>
+        <w:tabs>
+          <w:tab w:val="num" w:pos="720"/>
+        </w:tabs>
+        <w:ind w:left="720" w:hanging="360"/>
+      </w:pPr>
+    </w:lvl>
+    <w:lvl w:ilvl="1">
+      <w:start w:val="1"/>
+      <w:numFmt w:val="decimal"/>
+      <w:lvlText w:val="%2."/>
+      <w:lvlJc w:val="left"/>
+      <w:pPr>
+        <w:tabs>
+          <w:tab w:val="num" w:pos="1080"/>
+        </w:tabs>
+        <w:ind w:left="1080" w:hanging="360"/>
+      </w:pPr>
+    </w:lvl>
+    <w:lvl w:ilvl="2">
+      <w:start w:val="1"/>
+      <w:numFmt w:val="decimal"/>
+      <w:lvlText w:val="%3."/>
+      <w:lvlJc w:val="left"/>
+      <w:pPr>
+        <w:tabs>
+          <w:tab w:val="num" w:pos="1440"/>
+        </w:tabs>
+        <w:ind w:left="1440" w:hanging="360"/>
+      </w:pPr>
+    </w:lvl>
+    <w:lvl w:ilvl="3">
+      <w:start w:val="1"/>
+      <w:numFmt w:val="decimal"/>
+      <w:lvlText w:val="%4."/>
+      <w:lvlJc w:val="left"/>
+      <w:pPr>
+        <w:tabs>
+          <w:tab w:val="num" w:pos="1800"/>
+        </w:tabs>
+        <w:ind w:left="1800" w:hanging="360"/>
+      </w:pPr>
+    </w:lvl>
+    <w:lvl w:ilvl="4">
+      <w:start w:val="1"/>
+      <w:numFmt w:val="decimal"/>
+      <w:lvlText w:val="%5."/>
+      <w:lvlJc w:val="left"/>
+      <w:pPr>
+        <w:tabs>
+          <w:tab w:val="num" w:pos="2160"/>
+        </w:tabs>
+        <w:ind w:left="2160" w:hanging="360"/>
+      </w:pPr>
+    </w:lvl>
+    <w:lvl w:ilvl="5">
+      <w:start w:val="1"/>
+      <w:numFmt w:val="decimal"/>
+      <w:lvlText w:val="%6."/>
+      <w:lvlJc w:val="left"/>
+      <w:pPr>
+        <w:tabs>
+          <w:tab w:val="num" w:pos="2520"/>
+        </w:tabs>
+        <w:ind w:left="2520" w:hanging="360"/>
+      </w:pPr>
+    </w:lvl>
+    <w:lvl w:ilvl="6">
+      <w:start w:val="1"/>
+      <w:numFmt w:val="decimal"/>
+      <w:lvlText w:val="%7."/>
+      <w:lvlJc w:val="left"/>
+      <w:pPr>
+        <w:tabs>
+          <w:tab w:val="num" w:pos="2880"/>
+        </w:tabs>
+        <w:ind w:left="2880" w:hanging="360"/>
+      </w:pPr>
+    </w:lvl>
+    <w:lvl w:ilvl="7">
+      <w:start w:val="1"/>
+      <w:numFmt w:val="decimal"/>
+      <w:lvlText w:val="%8."/>
+      <w:lvlJc w:val="left"/>
+      <w:pPr>
+        <w:tabs>
+          <w:tab w:val="num" w:pos="3240"/>
+        </w:tabs>
+        <w:ind w:left="3240" w:hanging="360"/>
+      </w:pPr>
+    </w:lvl>
+    <w:lvl w:ilvl="8">
+      <w:start w:val="1"/>
+      <w:numFmt w:val="decimal"/>
+      <w:lvlText w:val="%9."/>
+      <w:lvlJc w:val="left"/>
+      <w:pPr>
+        <w:tabs>
+          <w:tab w:val="num" w:pos="3600"/>
+        </w:tabs>
+        <w:ind w:left="3600" w:hanging="360"/>
+      </w:pPr>
+    </w:lvl>
+  </w:abstractNum>
+  <w:abstractNum w:abstractNumId="6">
+    <w:lvl w:ilvl="0">
+      <w:start w:val="1"/>
+      <w:numFmt w:val="bullet"/>
+      <w:lvlText w:val=""/>
+      <w:lvlJc w:val="left"/>
+      <w:pPr>
+        <w:tabs>
+          <w:tab w:val="num" w:pos="720"/>
+        </w:tabs>
+        <w:ind w:left="720" w:hanging="360"/>
+      </w:pPr>
+      <w:rPr>
+        <w:rFonts w:ascii="Symbol" w:hAnsi="Symbol" w:cs="Symbol" w:hint="default"/>
+        <w:rFonts w:cs="OpenSymbol"/>
+      </w:rPr>
+    </w:lvl>
+    <w:lvl w:ilvl="1">
+      <w:start w:val="1"/>
+      <w:numFmt w:val="bullet"/>
+      <w:lvlText w:val="◦"/>
+      <w:lvlJc w:val="left"/>
+      <w:pPr>
+        <w:tabs>
+          <w:tab w:val="num" w:pos="1080"/>
+        </w:tabs>
+        <w:ind w:left="1080" w:hanging="360"/>
+      </w:pPr>
+      <w:rPr>
+        <w:rFonts w:ascii="OpenSymbol" w:hAnsi="OpenSymbol" w:cs="OpenSymbol" w:hint="default"/>
+        <w:rFonts w:cs="OpenSymbol"/>
+      </w:rPr>
+    </w:lvl>
+    <w:lvl w:ilvl="2">
+      <w:start w:val="1"/>
+      <w:numFmt w:val="bullet"/>
+      <w:lvlText w:val="▪"/>
+      <w:lvlJc w:val="left"/>
+      <w:pPr>
+        <w:tabs>
+          <w:tab w:val="num" w:pos="1440"/>
+        </w:tabs>
+        <w:ind w:left="1440" w:hanging="360"/>
+      </w:pPr>
+      <w:rPr>
+        <w:rFonts w:ascii="OpenSymbol" w:hAnsi="OpenSymbol" w:cs="OpenSymbol" w:hint="default"/>
+        <w:rFonts w:cs="OpenSymbol"/>
+      </w:rPr>
+    </w:lvl>
+    <w:lvl w:ilvl="3">
+      <w:start w:val="1"/>
+      <w:numFmt w:val="bullet"/>
+      <w:lvlText w:val=""/>
+      <w:lvlJc w:val="left"/>
+      <w:pPr>
+        <w:tabs>
+          <w:tab w:val="num" w:pos="1800"/>
+        </w:tabs>
+        <w:ind w:left="1800" w:hanging="360"/>
+      </w:pPr>
+      <w:rPr>
+        <w:rFonts w:ascii="Symbol" w:hAnsi="Symbol" w:cs="Symbol" w:hint="default"/>
+        <w:rFonts w:cs="OpenSymbol"/>
+      </w:rPr>
+    </w:lvl>
+    <w:lvl w:ilvl="4">
+      <w:start w:val="1"/>
+      <w:numFmt w:val="bullet"/>
+      <w:lvlText w:val="◦"/>
+      <w:lvlJc w:val="left"/>
+      <w:pPr>
+        <w:tabs>
+          <w:tab w:val="num" w:pos="2160"/>
+        </w:tabs>
+        <w:ind w:left="2160" w:hanging="360"/>
+      </w:pPr>
+      <w:rPr>
+        <w:rFonts w:ascii="OpenSymbol" w:hAnsi="OpenSymbol" w:cs="OpenSymbol" w:hint="default"/>
+        <w:rFonts w:cs="OpenSymbol"/>
+      </w:rPr>
+    </w:lvl>
+    <w:lvl w:ilvl="5">
+      <w:start w:val="1"/>
+      <w:numFmt w:val="bullet"/>
+      <w:lvlText w:val="▪"/>
+      <w:lvlJc w:val="left"/>
+      <w:pPr>
+        <w:tabs>
+          <w:tab w:val="num" w:pos="2520"/>
+        </w:tabs>
+        <w:ind w:left="2520" w:hanging="360"/>
+      </w:pPr>
+      <w:rPr>
+        <w:rFonts w:ascii="OpenSymbol" w:hAnsi="OpenSymbol" w:cs="OpenSymbol" w:hint="default"/>
+        <w:rFonts w:cs="OpenSymbol"/>
+      </w:rPr>
+    </w:lvl>
+    <w:lvl w:ilvl="6">
+      <w:start w:val="1"/>
+      <w:numFmt w:val="bullet"/>
+      <w:lvlText w:val=""/>
+      <w:lvlJc w:val="left"/>
+      <w:pPr>
+        <w:tabs>
+          <w:tab w:val="num" w:pos="2880"/>
+        </w:tabs>
+        <w:ind w:left="2880" w:hanging="360"/>
+      </w:pPr>
+      <w:rPr>
+        <w:rFonts w:ascii="Symbol" w:hAnsi="Symbol" w:cs="Symbol" w:hint="default"/>
+        <w:rFonts w:cs="OpenSymbol"/>
+      </w:rPr>
+    </w:lvl>
+    <w:lvl w:ilvl="7">
+      <w:start w:val="1"/>
+      <w:numFmt w:val="bullet"/>
+      <w:lvlText w:val="◦"/>
+      <w:lvlJc w:val="left"/>
+      <w:pPr>
+        <w:tabs>
+          <w:tab w:val="num" w:pos="3240"/>
+        </w:tabs>
+        <w:ind w:left="3240" w:hanging="360"/>
+      </w:pPr>
+      <w:rPr>
+        <w:rFonts w:ascii="OpenSymbol" w:hAnsi="OpenSymbol" w:cs="OpenSymbol" w:hint="default"/>
+        <w:rFonts w:cs="OpenSymbol"/>
+      </w:rPr>
+    </w:lvl>
+    <w:lvl w:ilvl="8">
+      <w:start w:val="1"/>
+      <w:numFmt w:val="bullet"/>
+      <w:lvlText w:val="▪"/>
+      <w:lvlJc w:val="left"/>
+      <w:pPr>
+        <w:tabs>
+          <w:tab w:val="num" w:pos="3600"/>
+        </w:tabs>
+        <w:ind w:left="3600" w:hanging="360"/>
+      </w:pPr>
+      <w:rPr>
+        <w:rFonts w:ascii="OpenSymbol" w:hAnsi="OpenSymbol" w:cs="OpenSymbol" w:hint="default"/>
+        <w:rFonts w:cs="OpenSymbol"/>
+      </w:rPr>
+    </w:lvl>
+  </w:abstractNum>
+  <w:abstractNum w:abstractNumId="7">
     <w:lvl w:ilvl="0">
       <w:start w:val="1"/>
       <w:numFmt w:val="bullet"/>
@@ -10635,6 +11114,12 @@
   <w:num w:numId="5">
     <w:abstractNumId w:val="5"/>
   </w:num>
+  <w:num w:numId="6">
+    <w:abstractNumId w:val="6"/>
+  </w:num>
+  <w:num w:numId="7">
+    <w:abstractNumId w:val="7"/>
+  </w:num>
 </w:numbering>
 </file>
 
@@ -14099,6 +14584,336 @@
     <w:qFormat/>
     <w:rPr/>
   </w:style>
+  <w:style w:type="character" w:styleId="ListLabel485">
+    <w:name w:val="ListLabel 485"/>
+    <w:qFormat/>
+    <w:rPr>
+      <w:rFonts w:cs="OpenSymbol"/>
+    </w:rPr>
+  </w:style>
+  <w:style w:type="character" w:styleId="ListLabel486">
+    <w:name w:val="ListLabel 486"/>
+    <w:qFormat/>
+    <w:rPr>
+      <w:rFonts w:cs="OpenSymbol"/>
+    </w:rPr>
+  </w:style>
+  <w:style w:type="character" w:styleId="ListLabel487">
+    <w:name w:val="ListLabel 487"/>
+    <w:qFormat/>
+    <w:rPr>
+      <w:rFonts w:cs="OpenSymbol"/>
+    </w:rPr>
+  </w:style>
+  <w:style w:type="character" w:styleId="ListLabel488">
+    <w:name w:val="ListLabel 488"/>
+    <w:qFormat/>
+    <w:rPr>
+      <w:rFonts w:cs="OpenSymbol"/>
+    </w:rPr>
+  </w:style>
+  <w:style w:type="character" w:styleId="ListLabel489">
+    <w:name w:val="ListLabel 489"/>
+    <w:qFormat/>
+    <w:rPr>
+      <w:rFonts w:cs="OpenSymbol"/>
+    </w:rPr>
+  </w:style>
+  <w:style w:type="character" w:styleId="ListLabel490">
+    <w:name w:val="ListLabel 490"/>
+    <w:qFormat/>
+    <w:rPr>
+      <w:rFonts w:cs="OpenSymbol"/>
+    </w:rPr>
+  </w:style>
+  <w:style w:type="character" w:styleId="ListLabel491">
+    <w:name w:val="ListLabel 491"/>
+    <w:qFormat/>
+    <w:rPr>
+      <w:rFonts w:cs="OpenSymbol"/>
+    </w:rPr>
+  </w:style>
+  <w:style w:type="character" w:styleId="ListLabel492">
+    <w:name w:val="ListLabel 492"/>
+    <w:qFormat/>
+    <w:rPr>
+      <w:rFonts w:cs="OpenSymbol"/>
+    </w:rPr>
+  </w:style>
+  <w:style w:type="character" w:styleId="ListLabel493">
+    <w:name w:val="ListLabel 493"/>
+    <w:qFormat/>
+    <w:rPr>
+      <w:rFonts w:cs="OpenSymbol"/>
+    </w:rPr>
+  </w:style>
+  <w:style w:type="character" w:styleId="ListLabel494">
+    <w:name w:val="ListLabel 494"/>
+    <w:qFormat/>
+    <w:rPr>
+      <w:sz w:val="24"/>
+      <w:szCs w:val="24"/>
+    </w:rPr>
+  </w:style>
+  <w:style w:type="character" w:styleId="ListLabel495">
+    <w:name w:val="ListLabel 495"/>
+    <w:qFormat/>
+    <w:rPr>
+      <w:sz w:val="26"/>
+      <w:szCs w:val="26"/>
+    </w:rPr>
+  </w:style>
+  <w:style w:type="character" w:styleId="ListLabel496">
+    <w:name w:val="ListLabel 496"/>
+    <w:qFormat/>
+    <w:rPr/>
+  </w:style>
+  <w:style w:type="character" w:styleId="ListLabel497">
+    <w:name w:val="ListLabel 497"/>
+    <w:qFormat/>
+    <w:rPr/>
+  </w:style>
+  <w:style w:type="character" w:styleId="ListLabel498">
+    <w:name w:val="ListLabel 498"/>
+    <w:qFormat/>
+    <w:rPr>
+      <w:rFonts w:cs="OpenSymbol"/>
+    </w:rPr>
+  </w:style>
+  <w:style w:type="character" w:styleId="ListLabel499">
+    <w:name w:val="ListLabel 499"/>
+    <w:qFormat/>
+    <w:rPr>
+      <w:rFonts w:cs="OpenSymbol"/>
+    </w:rPr>
+  </w:style>
+  <w:style w:type="character" w:styleId="ListLabel500">
+    <w:name w:val="ListLabel 500"/>
+    <w:qFormat/>
+    <w:rPr>
+      <w:rFonts w:cs="OpenSymbol"/>
+    </w:rPr>
+  </w:style>
+  <w:style w:type="character" w:styleId="ListLabel501">
+    <w:name w:val="ListLabel 501"/>
+    <w:qFormat/>
+    <w:rPr>
+      <w:rFonts w:cs="OpenSymbol"/>
+    </w:rPr>
+  </w:style>
+  <w:style w:type="character" w:styleId="ListLabel502">
+    <w:name w:val="ListLabel 502"/>
+    <w:qFormat/>
+    <w:rPr>
+      <w:rFonts w:cs="OpenSymbol"/>
+    </w:rPr>
+  </w:style>
+  <w:style w:type="character" w:styleId="ListLabel503">
+    <w:name w:val="ListLabel 503"/>
+    <w:qFormat/>
+    <w:rPr>
+      <w:rFonts w:cs="OpenSymbol"/>
+    </w:rPr>
+  </w:style>
+  <w:style w:type="character" w:styleId="ListLabel504">
+    <w:name w:val="ListLabel 504"/>
+    <w:qFormat/>
+    <w:rPr>
+      <w:rFonts w:cs="OpenSymbol"/>
+    </w:rPr>
+  </w:style>
+  <w:style w:type="character" w:styleId="ListLabel505">
+    <w:name w:val="ListLabel 505"/>
+    <w:qFormat/>
+    <w:rPr>
+      <w:rFonts w:cs="OpenSymbol"/>
+    </w:rPr>
+  </w:style>
+  <w:style w:type="character" w:styleId="ListLabel506">
+    <w:name w:val="ListLabel 506"/>
+    <w:qFormat/>
+    <w:rPr>
+      <w:rFonts w:cs="OpenSymbol"/>
+    </w:rPr>
+  </w:style>
+  <w:style w:type="character" w:styleId="ListLabel507">
+    <w:name w:val="ListLabel 507"/>
+    <w:qFormat/>
+    <w:rPr>
+      <w:sz w:val="24"/>
+      <w:szCs w:val="24"/>
+    </w:rPr>
+  </w:style>
+  <w:style w:type="character" w:styleId="ListLabel508">
+    <w:name w:val="ListLabel 508"/>
+    <w:qFormat/>
+    <w:rPr>
+      <w:sz w:val="26"/>
+      <w:szCs w:val="26"/>
+    </w:rPr>
+  </w:style>
+  <w:style w:type="character" w:styleId="ListLabel509">
+    <w:name w:val="ListLabel 509"/>
+    <w:qFormat/>
+    <w:rPr/>
+  </w:style>
+  <w:style w:type="character" w:styleId="ListLabel510">
+    <w:name w:val="ListLabel 510"/>
+    <w:qFormat/>
+    <w:rPr/>
+  </w:style>
+  <w:style w:type="character" w:styleId="ListLabel511">
+    <w:name w:val="ListLabel 511"/>
+    <w:qFormat/>
+    <w:rPr>
+      <w:rFonts w:cs="OpenSymbol"/>
+    </w:rPr>
+  </w:style>
+  <w:style w:type="character" w:styleId="ListLabel512">
+    <w:name w:val="ListLabel 512"/>
+    <w:qFormat/>
+    <w:rPr>
+      <w:rFonts w:cs="OpenSymbol"/>
+    </w:rPr>
+  </w:style>
+  <w:style w:type="character" w:styleId="ListLabel513">
+    <w:name w:val="ListLabel 513"/>
+    <w:qFormat/>
+    <w:rPr>
+      <w:rFonts w:cs="OpenSymbol"/>
+    </w:rPr>
+  </w:style>
+  <w:style w:type="character" w:styleId="ListLabel514">
+    <w:name w:val="ListLabel 514"/>
+    <w:qFormat/>
+    <w:rPr>
+      <w:rFonts w:cs="OpenSymbol"/>
+    </w:rPr>
+  </w:style>
+  <w:style w:type="character" w:styleId="ListLabel515">
+    <w:name w:val="ListLabel 515"/>
+    <w:qFormat/>
+    <w:rPr>
+      <w:rFonts w:cs="OpenSymbol"/>
+    </w:rPr>
+  </w:style>
+  <w:style w:type="character" w:styleId="ListLabel516">
+    <w:name w:val="ListLabel 516"/>
+    <w:qFormat/>
+    <w:rPr>
+      <w:rFonts w:cs="OpenSymbol"/>
+    </w:rPr>
+  </w:style>
+  <w:style w:type="character" w:styleId="ListLabel517">
+    <w:name w:val="ListLabel 517"/>
+    <w:qFormat/>
+    <w:rPr>
+      <w:rFonts w:cs="OpenSymbol"/>
+    </w:rPr>
+  </w:style>
+  <w:style w:type="character" w:styleId="ListLabel518">
+    <w:name w:val="ListLabel 518"/>
+    <w:qFormat/>
+    <w:rPr>
+      <w:rFonts w:cs="OpenSymbol"/>
+    </w:rPr>
+  </w:style>
+  <w:style w:type="character" w:styleId="ListLabel519">
+    <w:name w:val="ListLabel 519"/>
+    <w:qFormat/>
+    <w:rPr>
+      <w:rFonts w:cs="OpenSymbol"/>
+    </w:rPr>
+  </w:style>
+  <w:style w:type="character" w:styleId="ListLabel520">
+    <w:name w:val="ListLabel 520"/>
+    <w:qFormat/>
+    <w:rPr>
+      <w:rFonts w:cs="OpenSymbol"/>
+    </w:rPr>
+  </w:style>
+  <w:style w:type="character" w:styleId="ListLabel521">
+    <w:name w:val="ListLabel 521"/>
+    <w:qFormat/>
+    <w:rPr>
+      <w:rFonts w:cs="OpenSymbol"/>
+    </w:rPr>
+  </w:style>
+  <w:style w:type="character" w:styleId="ListLabel522">
+    <w:name w:val="ListLabel 522"/>
+    <w:qFormat/>
+    <w:rPr>
+      <w:rFonts w:cs="OpenSymbol"/>
+    </w:rPr>
+  </w:style>
+  <w:style w:type="character" w:styleId="ListLabel523">
+    <w:name w:val="ListLabel 523"/>
+    <w:qFormat/>
+    <w:rPr>
+      <w:rFonts w:cs="OpenSymbol"/>
+    </w:rPr>
+  </w:style>
+  <w:style w:type="character" w:styleId="ListLabel524">
+    <w:name w:val="ListLabel 524"/>
+    <w:qFormat/>
+    <w:rPr>
+      <w:rFonts w:cs="OpenSymbol"/>
+    </w:rPr>
+  </w:style>
+  <w:style w:type="character" w:styleId="ListLabel525">
+    <w:name w:val="ListLabel 525"/>
+    <w:qFormat/>
+    <w:rPr>
+      <w:rFonts w:cs="OpenSymbol"/>
+    </w:rPr>
+  </w:style>
+  <w:style w:type="character" w:styleId="ListLabel526">
+    <w:name w:val="ListLabel 526"/>
+    <w:qFormat/>
+    <w:rPr>
+      <w:rFonts w:cs="OpenSymbol"/>
+    </w:rPr>
+  </w:style>
+  <w:style w:type="character" w:styleId="ListLabel527">
+    <w:name w:val="ListLabel 527"/>
+    <w:qFormat/>
+    <w:rPr>
+      <w:rFonts w:cs="OpenSymbol"/>
+    </w:rPr>
+  </w:style>
+  <w:style w:type="character" w:styleId="ListLabel528">
+    <w:name w:val="ListLabel 528"/>
+    <w:qFormat/>
+    <w:rPr>
+      <w:rFonts w:cs="OpenSymbol"/>
+    </w:rPr>
+  </w:style>
+  <w:style w:type="character" w:styleId="ListLabel529">
+    <w:name w:val="ListLabel 529"/>
+    <w:qFormat/>
+    <w:rPr>
+      <w:sz w:val="24"/>
+      <w:szCs w:val="24"/>
+    </w:rPr>
+  </w:style>
+  <w:style w:type="character" w:styleId="ListLabel530">
+    <w:name w:val="ListLabel 530"/>
+    <w:qFormat/>
+    <w:rPr>
+      <w:sz w:val="26"/>
+      <w:szCs w:val="26"/>
+    </w:rPr>
+  </w:style>
+  <w:style w:type="character" w:styleId="ListLabel531">
+    <w:name w:val="ListLabel 531"/>
+    <w:qFormat/>
+    <w:rPr/>
+  </w:style>
+  <w:style w:type="character" w:styleId="ListLabel532">
+    <w:name w:val="ListLabel 532"/>
+    <w:qFormat/>
+    <w:rPr/>
+  </w:style>
   <w:style w:type="paragraph" w:styleId="Heading">
     <w:name w:val="Heading"/>
     <w:basedOn w:val="Normal"/>

</xml_diff>

<commit_message>
changes to 6 files and one new file
</commit_message>
<xml_diff>
--- a/burgerzaken.docx
+++ b/burgerzaken.docx
@@ -145,6 +145,26 @@
           <w:sz w:val="26"/>
           <w:szCs w:val="26"/>
         </w:rPr>
+        <w:t xml:space="preserve">– </w:t>
+      </w:r>
+      <w:r>
+        <w:rPr>
+          <w:sz w:val="26"/>
+          <w:szCs w:val="26"/>
+        </w:rPr>
+        <w:t>AVG = Algemene Verordening Persoonsgegevens</w:t>
+      </w:r>
+    </w:p>
+    <w:p>
+      <w:pPr>
+        <w:pStyle w:val="Normal"/>
+        <w:rPr/>
+      </w:pPr>
+      <w:r>
+        <w:rPr>
+          <w:sz w:val="26"/>
+          <w:szCs w:val="26"/>
+        </w:rPr>
         <w:t>- CBR = Centraal Bureau Rijvaardigheidsbewijzen</w:t>
       </w:r>
     </w:p>
@@ -340,6 +360,26 @@
           <w:sz w:val="26"/>
           <w:szCs w:val="26"/>
         </w:rPr>
+        <w:t>Participatie en Stedelijke Zorg, Prestatie010</w:t>
+      </w:r>
+    </w:p>
+    <w:p>
+      <w:pPr>
+        <w:pStyle w:val="Normal"/>
+        <w:rPr/>
+      </w:pPr>
+      <w:r>
+        <w:rPr>
+          <w:sz w:val="26"/>
+          <w:szCs w:val="26"/>
+        </w:rPr>
+        <w:t xml:space="preserve">– </w:t>
+      </w:r>
+      <w:r>
+        <w:rPr>
+          <w:sz w:val="26"/>
+          <w:szCs w:val="26"/>
+        </w:rPr>
         <w:t>RPA= Raadplegen Aanslagen</w:t>
       </w:r>
     </w:p>
@@ -366,21 +406,7 @@
           <w:sz w:val="26"/>
           <w:szCs w:val="26"/>
         </w:rPr>
-        <w:t xml:space="preserve">- 010-2671625 (alternatief voor 14010, </w:t>
-      </w:r>
-      <w:r>
-        <w:rPr>
-          <w:sz w:val="26"/>
-          <w:szCs w:val="26"/>
-        </w:rPr>
-        <w:t>buitenland</w:t>
-      </w:r>
-      <w:r>
-        <w:rPr>
-          <w:sz w:val="26"/>
-          <w:szCs w:val="26"/>
-        </w:rPr>
-        <w:t>)</w:t>
+        <w:t>- 010-2671625 (alternatief voor 14010, buitenland)</w:t>
       </w:r>
     </w:p>
     <w:p>
@@ -663,21 +689,6 @@
           <w:szCs w:val="26"/>
         </w:rPr>
         <w:t>Afspraak verzetten sociaal raadslieden</w:t>
-      </w:r>
-    </w:p>
-    <w:p>
-      <w:pPr>
-        <w:pStyle w:val="Normal"/>
-        <w:rPr>
-          <w:sz w:val="26"/>
-          <w:szCs w:val="26"/>
-        </w:rPr>
-      </w:pPr>
-      <w:r>
-        <w:rPr>
-          <w:sz w:val="26"/>
-          <w:szCs w:val="26"/>
-        </w:rPr>
       </w:r>
     </w:p>
     <w:p>
@@ -955,21 +966,7 @@
           <w:sz w:val="26"/>
           <w:szCs w:val="26"/>
         </w:rPr>
-        <w:t>Apostille (</w:t>
-      </w:r>
-      <w:r>
-        <w:rPr>
-          <w:sz w:val="26"/>
-          <w:szCs w:val="26"/>
-        </w:rPr>
-        <w:t>Nederlandse documenten in buitenland:</w:t>
-      </w:r>
-      <w:r>
-        <w:rPr>
-          <w:sz w:val="26"/>
-          <w:szCs w:val="26"/>
-        </w:rPr>
-        <w:t>uittreksel aanvragen voor burgers =&gt; nederlandwereldwijd.nl) &lt;=&gt;</w:t>
+        <w:t>Apostille (Nederlandse documenten in buitenland:uittreksel aanvragen voor burgers =&gt; nederlandwereldwijd.nl) &lt;=&gt;</w:t>
       </w:r>
     </w:p>
     <w:p>
@@ -989,35 +986,7 @@
           <w:sz w:val="26"/>
           <w:szCs w:val="26"/>
         </w:rPr>
-        <w:t>(b</w:t>
-      </w:r>
-      <w:r>
-        <w:rPr>
-          <w:sz w:val="26"/>
-          <w:szCs w:val="26"/>
-        </w:rPr>
-        <w:t xml:space="preserve">uitenlandse documenten registreren (voor gebruik </w:t>
-      </w:r>
-      <w:r>
-        <w:rPr>
-          <w:sz w:val="26"/>
-          <w:szCs w:val="26"/>
-        </w:rPr>
-        <w:t xml:space="preserve">buitenlandse </w:t>
-      </w:r>
-      <w:r>
-        <w:rPr>
-          <w:sz w:val="26"/>
-          <w:szCs w:val="26"/>
-        </w:rPr>
-        <w:t>documenten in Nederland)</w:t>
-      </w:r>
-      <w:r>
-        <w:rPr>
-          <w:sz w:val="26"/>
-          <w:szCs w:val="26"/>
-        </w:rPr>
-        <w:t>)</w:t>
+        <w:t>(buitenlandse documenten registreren (voor gebruik buitenlandse documenten in Nederland))</w:t>
       </w:r>
     </w:p>
     <w:p>
@@ -1279,28 +1248,7 @@
           <w:sz w:val="24"/>
           <w:szCs w:val="24"/>
         </w:rPr>
-        <w:t xml:space="preserve">- Crediteuren </w:t>
-      </w:r>
-      <w:r>
-        <w:rPr>
-          <w:sz w:val="24"/>
-          <w:szCs w:val="24"/>
-        </w:rPr>
-        <w:t xml:space="preserve">(–) </w:t>
-      </w:r>
-      <w:r>
-        <w:rPr>
-          <w:sz w:val="24"/>
-          <w:szCs w:val="24"/>
-        </w:rPr>
-        <w:t xml:space="preserve">/Debiteuren </w:t>
-      </w:r>
-      <w:r>
-        <w:rPr>
-          <w:sz w:val="24"/>
-          <w:szCs w:val="24"/>
-        </w:rPr>
-        <w:t>(+)</w:t>
+        <w:t>- Crediteuren (–) /Debiteuren (+)</w:t>
       </w:r>
     </w:p>
     <w:p>
@@ -1363,7 +1311,7 @@
           <w:szCs w:val="24"/>
           <w:u w:val="none"/>
         </w:rPr>
-        <w:t>oudere werknemers: 56+</w:t>
+        <w:t>oudere werknemers: 56+ =&gt; telefonisch documenten</w:t>
       </w:r>
     </w:p>
     <w:p>
@@ -1437,46 +1385,52 @@
           <w:sz w:val="24"/>
           <w:szCs w:val="24"/>
         </w:rPr>
-        <w:t xml:space="preserve">Energievouchers voor ondernemers op bedrijfsterreinen &lt;=&gt; energievouchers voor huurders en eigenaren </w:t>
-      </w:r>
-      <w:r>
+        <w:t>Energievouchers voor ondernemers op bedrijfsterreinen &lt;=&gt; energievouchers voor huurders en eigenaren &lt;=&gt; scholingsvouchers</w:t>
+      </w:r>
+    </w:p>
+    <w:p>
+      <w:pPr>
+        <w:pStyle w:val="Normal"/>
         <w:rPr>
           <w:sz w:val="24"/>
           <w:szCs w:val="24"/>
         </w:rPr>
-        <w:t>&lt;=&gt; scholingsvouchers</w:t>
-      </w:r>
-    </w:p>
-    <w:p>
-      <w:pPr>
-        <w:pStyle w:val="Normal"/>
+      </w:pPr>
+      <w:r>
         <w:rPr>
           <w:sz w:val="24"/>
           <w:szCs w:val="24"/>
         </w:rPr>
-      </w:pPr>
-      <w:r>
+        <w:t>- Erfpacht (Contractbeheer en Erfpacht): 010-2673550 en erfpacht@rotterdam.nl</w:t>
+      </w:r>
+    </w:p>
+    <w:p>
+      <w:pPr>
+        <w:pStyle w:val="Normal"/>
         <w:rPr>
           <w:sz w:val="24"/>
           <w:szCs w:val="24"/>
         </w:rPr>
-        <w:t>- Erfpacht (Contractbeheer en Erfpacht): 010-2673550 en erfpacht@rotterdam.nl</w:t>
-      </w:r>
-    </w:p>
-    <w:p>
-      <w:pPr>
-        <w:pStyle w:val="Normal"/>
+      </w:pPr>
+      <w:r>
         <w:rPr>
           <w:sz w:val="24"/>
           <w:szCs w:val="24"/>
         </w:rPr>
+        <w:t>- e-suite (e-suite zaken in Mijn Loket)</w:t>
+      </w:r>
+    </w:p>
+    <w:p>
+      <w:pPr>
+        <w:pStyle w:val="Normal"/>
+        <w:rPr/>
       </w:pPr>
       <w:r>
         <w:rPr>
           <w:sz w:val="24"/>
           <w:szCs w:val="24"/>
         </w:rPr>
-        <w:t>- e-suite (e-suite zaken in Mijn Loket)</w:t>
+        <w:t>- Exceptioneel transport</w:t>
       </w:r>
     </w:p>
     <w:p>
@@ -1489,27 +1443,27 @@
           <w:sz w:val="24"/>
           <w:szCs w:val="24"/>
         </w:rPr>
-        <w:t>- Exceptioneel transport</w:t>
-      </w:r>
-    </w:p>
-    <w:p>
-      <w:pPr>
-        <w:pStyle w:val="Normal"/>
-        <w:rPr/>
-      </w:pPr>
+        <w:t xml:space="preserve">– </w:t>
+      </w:r>
       <w:r>
         <w:rPr>
           <w:sz w:val="24"/>
           <w:szCs w:val="24"/>
         </w:rPr>
-        <w:t xml:space="preserve">– </w:t>
-      </w:r>
+        <w:t>Extraatje010</w:t>
+      </w:r>
+    </w:p>
+    <w:p>
+      <w:pPr>
+        <w:pStyle w:val="Normal"/>
+        <w:rPr/>
+      </w:pPr>
       <w:r>
         <w:rPr>
           <w:sz w:val="24"/>
           <w:szCs w:val="24"/>
         </w:rPr>
-        <w:t>Extraatje010</w:t>
+        <w:t>- Wie mogen mijn gegevens in de Basisregistratie Personen (BRP) inzien? (rijksoverheid.nl)</w:t>
       </w:r>
     </w:p>
     <w:p>
@@ -1522,43 +1476,40 @@
           <w:sz w:val="24"/>
           <w:szCs w:val="24"/>
         </w:rPr>
-        <w:t>- Wie mogen mijn gegevens in de Basisregistratie Personen (BRP) inzien? (rijksoverheid.nl)</w:t>
-      </w:r>
-    </w:p>
-    <w:p>
-      <w:pPr>
-        <w:pStyle w:val="Normal"/>
-        <w:rPr/>
-      </w:pPr>
+        <w:t xml:space="preserve">– </w:t>
+      </w:r>
       <w:r>
         <w:rPr>
           <w:sz w:val="24"/>
           <w:szCs w:val="24"/>
         </w:rPr>
-        <w:t xml:space="preserve">– </w:t>
-      </w:r>
+        <w:t>Gratis OV voor kinderen/aow-gerechtigden</w:t>
+      </w:r>
+    </w:p>
+    <w:p>
+      <w:pPr>
+        <w:pStyle w:val="Normal"/>
+        <w:rPr/>
+      </w:pPr>
       <w:r>
         <w:rPr>
           <w:sz w:val="24"/>
           <w:szCs w:val="24"/>
         </w:rPr>
-        <w:t>Gratis OV voor kinderen/</w:t>
+        <w:t xml:space="preserve">– </w:t>
       </w:r>
       <w:r>
         <w:rPr>
           <w:sz w:val="24"/>
           <w:szCs w:val="24"/>
         </w:rPr>
-        <w:t>aow-gerechtigden</w:t>
-      </w:r>
-    </w:p>
-    <w:p>
-      <w:pPr>
-        <w:pStyle w:val="Normal"/>
-        <w:rPr>
-          <w:sz w:val="24"/>
-          <w:szCs w:val="24"/>
-        </w:rPr>
+        <w:t>Grond kopen, grond kopen, tuinuitbreiding, contractbeheer- en erfpacht, erfpachtgrond bij huidige woning of kantoor, grond uitbreiden of splitsen (erfpacht), Erfpachtcanon afkopen, Erfpacht omzetten naar eigendom of eeuwigdurende erfpacht.</w:t>
+      </w:r>
+    </w:p>
+    <w:p>
+      <w:pPr>
+        <w:pStyle w:val="Normal"/>
+        <w:rPr/>
       </w:pPr>
       <w:r>
         <w:rPr>
@@ -1660,11 +1611,7 @@
     <w:p>
       <w:pPr>
         <w:pStyle w:val="Normal"/>
-        <w:rPr>
-          <w:b w:val="false"/>
-          <w:b w:val="false"/>
-          <w:bCs w:val="false"/>
-        </w:rPr>
+        <w:rPr/>
       </w:pPr>
       <w:r>
         <w:rPr>
@@ -1673,7 +1620,7 @@
           <w:sz w:val="24"/>
           <w:szCs w:val="24"/>
         </w:rPr>
-        <w:t xml:space="preserve">– </w:t>
+        <w:t>–</w:t>
       </w:r>
       <w:r>
         <w:rPr>
@@ -1723,7 +1670,7 @@
           <w:szCs w:val="24"/>
           <w:u w:val="single"/>
         </w:rPr>
-        <w:t>Luisterlijn, Bedreiging, Bommelding/Wet tijdelijk huisverbod</w:t>
+        <w:t>Luisterlijn, Bedreiging, Bommelding/Wet tijdelijk huisverbod: GGD Overig</w:t>
       </w:r>
     </w:p>
     <w:p>
@@ -1827,241 +1774,203 @@
     <w:p>
       <w:pPr>
         <w:pStyle w:val="Normal"/>
-        <w:rPr/>
-      </w:pPr>
-      <w:r>
-        <w:rPr>
-          <w:sz w:val="24"/>
-          <w:szCs w:val="24"/>
-        </w:rPr>
-        <w:t>- Paspoort (blijft in Stadswinkel 3 maanden)</w:t>
-      </w:r>
-    </w:p>
-    <w:p>
-      <w:pPr>
-        <w:pStyle w:val="Normal"/>
-        <w:rPr/>
-      </w:pPr>
-      <w:r>
-        <w:rPr>
-          <w:sz w:val="24"/>
-          <w:szCs w:val="24"/>
-        </w:rPr>
-        <w:t xml:space="preserve">– </w:t>
-      </w:r>
-      <w:r>
-        <w:rPr>
-          <w:sz w:val="24"/>
-          <w:szCs w:val="24"/>
-        </w:rPr>
-        <w:t>Paspoort/identiteitskaart – niet meer ingeschreven in de BRP</w:t>
-      </w:r>
-    </w:p>
-    <w:p>
-      <w:pPr>
-        <w:pStyle w:val="Normal"/>
-        <w:rPr/>
-      </w:pPr>
-      <w:r>
-        <w:rPr>
-          <w:sz w:val="24"/>
-          <w:szCs w:val="24"/>
-        </w:rPr>
-        <w:t xml:space="preserve">- Personeelszaken Rotterdam </w:t>
-      </w:r>
-      <w:r>
-        <w:rPr>
-          <w:sz w:val="24"/>
-          <w:szCs w:val="24"/>
-        </w:rPr>
-        <w:t>=&gt; email en telefoonnummer: ook voor salarisadministratie, verzuim</w:t>
-      </w:r>
-    </w:p>
-    <w:p>
-      <w:pPr>
-        <w:pStyle w:val="Normal"/>
-        <w:rPr>
-          <w:sz w:val="24"/>
-          <w:szCs w:val="24"/>
-        </w:rPr>
-      </w:pPr>
-      <w:r>
-        <w:rPr>
-          <w:sz w:val="24"/>
-          <w:szCs w:val="24"/>
-        </w:rPr>
-        <w:t>- Persvoorlichters</w:t>
-      </w:r>
-    </w:p>
-    <w:p>
-      <w:pPr>
-        <w:pStyle w:val="Normal"/>
-        <w:rPr/>
-      </w:pPr>
-      <w:r>
-        <w:rPr>
-          <w:sz w:val="24"/>
-          <w:szCs w:val="24"/>
-        </w:rPr>
-        <w:t xml:space="preserve">– </w:t>
-      </w:r>
-      <w:r>
-        <w:rPr>
-          <w:sz w:val="24"/>
-          <w:szCs w:val="24"/>
-        </w:rPr>
-        <w:t>Overlijden/Huwelijken (piketnummer) &lt;=&gt; Ik ga trouwen. Stap 6. Spoed (zoek op terminaal)</w:t>
-      </w:r>
-    </w:p>
-    <w:p>
-      <w:pPr>
-        <w:pStyle w:val="Normal"/>
-        <w:rPr/>
-      </w:pPr>
-      <w:r>
-        <w:rPr>
-          <w:sz w:val="24"/>
-          <w:szCs w:val="24"/>
-        </w:rPr>
-        <w:t xml:space="preserve">– </w:t>
-      </w:r>
-      <w:r>
-        <w:rPr>
-          <w:sz w:val="24"/>
-          <w:szCs w:val="24"/>
-        </w:rPr>
-        <w:t xml:space="preserve">Overlijden van burger zonder nabestaanden/Participatie en Stedelijke zorg: wet op de Lijkbezorging </w:t>
-      </w:r>
-      <w:r>
-        <w:rPr>
-          <w:sz w:val="24"/>
-          <w:szCs w:val="24"/>
-        </w:rPr>
-        <w:t>(lijk)</w:t>
-      </w:r>
-    </w:p>
-    <w:p>
-      <w:pPr>
-        <w:pStyle w:val="Normal"/>
-        <w:rPr/>
-      </w:pPr>
-      <w:r>
-        <w:rPr>
-          <w:sz w:val="24"/>
-          <w:szCs w:val="24"/>
-        </w:rPr>
-        <w:t xml:space="preserve">– </w:t>
-      </w:r>
-      <w:r>
-        <w:rPr>
-          <w:sz w:val="24"/>
-          <w:szCs w:val="24"/>
-        </w:rPr>
-        <w:t>Phishing, babbeltrucs,valse mails en telefoontjes</w:t>
-      </w:r>
-    </w:p>
-    <w:p>
-      <w:pPr>
-        <w:pStyle w:val="Normal"/>
-        <w:rPr>
-          <w:sz w:val="24"/>
-          <w:szCs w:val="24"/>
-        </w:rPr>
-      </w:pPr>
-      <w:r>
-        <w:rPr>
-          <w:sz w:val="24"/>
-          <w:szCs w:val="24"/>
-        </w:rPr>
-        <w:t>- Probleem in parkeergarage van de gemeente Rotterdam</w:t>
-      </w:r>
-    </w:p>
-    <w:p>
-      <w:pPr>
-        <w:pStyle w:val="Normal"/>
-        <w:rPr>
-          <w:sz w:val="24"/>
-          <w:szCs w:val="24"/>
-        </w:rPr>
-      </w:pPr>
-      <w:r>
-        <w:rPr>
-          <w:sz w:val="24"/>
-          <w:szCs w:val="24"/>
-        </w:rPr>
-        <w:t>- Publieksreactie =&gt; Aanmelden Informatieverzoek, Melding, Overlast, Compliment en Klacht</w:t>
-      </w:r>
-    </w:p>
-    <w:p>
-      <w:pPr>
-        <w:pStyle w:val="Normal"/>
-        <w:rPr>
-          <w:sz w:val="26"/>
-          <w:szCs w:val="26"/>
-        </w:rPr>
-      </w:pPr>
-      <w:r>
-        <w:rPr>
-          <w:sz w:val="24"/>
-          <w:szCs w:val="24"/>
-        </w:rPr>
-        <w:t>- Registratie Levenloos geboren kinderen in BRP</w:t>
-      </w:r>
-    </w:p>
-    <w:p>
-      <w:pPr>
-        <w:pStyle w:val="Normal"/>
-        <w:rPr>
-          <w:sz w:val="24"/>
-          <w:szCs w:val="24"/>
-        </w:rPr>
-      </w:pPr>
-      <w:r>
-        <w:rPr>
-          <w:sz w:val="24"/>
-          <w:szCs w:val="24"/>
-        </w:rPr>
-        <w:t>- Rijbewijs is identiteitskaart</w:t>
-      </w:r>
-    </w:p>
-    <w:p>
-      <w:pPr>
-        <w:pStyle w:val="Normal"/>
-        <w:rPr>
-          <w:sz w:val="24"/>
-          <w:szCs w:val="24"/>
-        </w:rPr>
-      </w:pPr>
-      <w:r>
-        <w:rPr>
-          <w:sz w:val="24"/>
-          <w:szCs w:val="24"/>
-        </w:rPr>
-        <w:t xml:space="preserve">– </w:t>
-      </w:r>
+        <w:rPr>
+          <w:u w:val="single"/>
+        </w:rPr>
+      </w:pPr>
       <w:r>
         <w:rPr>
           <w:sz w:val="24"/>
           <w:szCs w:val="24"/>
           <w:u w:val="single"/>
         </w:rPr>
-        <w:t>Rioolaansluitvergunning &lt;=&gt; Leidingvergunning</w:t>
-      </w:r>
-    </w:p>
-    <w:p>
-      <w:pPr>
-        <w:pStyle w:val="Normal"/>
+        <w:t>- Paspoort (blijft in Stadswinkel 3 maanden), Grensgemeente in Nederland (rijksoverheid)</w:t>
+      </w:r>
+    </w:p>
+    <w:p>
+      <w:pPr>
+        <w:pStyle w:val="Normal"/>
+        <w:rPr/>
+      </w:pPr>
+      <w:r>
         <w:rPr>
           <w:sz w:val="24"/>
           <w:szCs w:val="24"/>
         </w:rPr>
-      </w:pPr>
+        <w:t xml:space="preserve">– </w:t>
+      </w:r>
       <w:r>
         <w:rPr>
           <w:sz w:val="24"/>
           <w:szCs w:val="24"/>
         </w:rPr>
-        <w:t xml:space="preserve">- </w:t>
+        <w:t>Paspoort/identiteitskaart – niet meer ingeschreven in de BRP</w:t>
+      </w:r>
+    </w:p>
+    <w:p>
+      <w:pPr>
+        <w:pStyle w:val="Normal"/>
+        <w:rPr/>
+      </w:pPr>
+      <w:r>
+        <w:rPr>
+          <w:sz w:val="24"/>
+          <w:szCs w:val="24"/>
+        </w:rPr>
+        <w:t>- Personeelszaken Rotterdam =&gt; email en telefoonnummer: ook voor salarisadministratie, verzuim</w:t>
+      </w:r>
+    </w:p>
+    <w:p>
+      <w:pPr>
+        <w:pStyle w:val="Normal"/>
+        <w:rPr>
+          <w:sz w:val="24"/>
+          <w:szCs w:val="24"/>
+        </w:rPr>
+      </w:pPr>
+      <w:r>
+        <w:rPr>
+          <w:sz w:val="24"/>
+          <w:szCs w:val="24"/>
+        </w:rPr>
+        <w:t>- Persvoorlichters</w:t>
+      </w:r>
+    </w:p>
+    <w:p>
+      <w:pPr>
+        <w:pStyle w:val="Normal"/>
+        <w:rPr/>
+      </w:pPr>
+      <w:r>
+        <w:rPr>
+          <w:sz w:val="24"/>
+          <w:szCs w:val="24"/>
+        </w:rPr>
+        <w:t xml:space="preserve">– </w:t>
+      </w:r>
+      <w:r>
+        <w:rPr>
+          <w:sz w:val="24"/>
+          <w:szCs w:val="24"/>
+        </w:rPr>
+        <w:t>Overlijden/Huwelijken (piketnummer) &lt;=&gt; Ik ga trouwen. Stap 6. Spoed (zoek op terminaal)</w:t>
+      </w:r>
+    </w:p>
+    <w:p>
+      <w:pPr>
+        <w:pStyle w:val="Normal"/>
+        <w:rPr/>
+      </w:pPr>
+      <w:r>
+        <w:rPr>
+          <w:sz w:val="24"/>
+          <w:szCs w:val="24"/>
+        </w:rPr>
+        <w:t xml:space="preserve">– </w:t>
+      </w:r>
+      <w:r>
+        <w:rPr>
+          <w:sz w:val="24"/>
+          <w:szCs w:val="24"/>
+        </w:rPr>
+        <w:t>Overlijden van burger zonder nabestaanden/Participatie en Stedelijke zorg: wet op de Lijkbezorging (lijk)</w:t>
+      </w:r>
+    </w:p>
+    <w:p>
+      <w:pPr>
+        <w:pStyle w:val="Normal"/>
+        <w:rPr/>
+      </w:pPr>
+      <w:r>
+        <w:rPr>
+          <w:sz w:val="24"/>
+          <w:szCs w:val="24"/>
+        </w:rPr>
+        <w:t xml:space="preserve">– </w:t>
+      </w:r>
+      <w:r>
+        <w:rPr>
+          <w:sz w:val="24"/>
+          <w:szCs w:val="24"/>
+        </w:rPr>
+        <w:t>Phishing, babbeltrucs,valse mails en telefoontjes</w:t>
+      </w:r>
+    </w:p>
+    <w:p>
+      <w:pPr>
+        <w:pStyle w:val="Normal"/>
+        <w:rPr>
+          <w:sz w:val="24"/>
+          <w:szCs w:val="24"/>
+        </w:rPr>
+      </w:pPr>
+      <w:r>
+        <w:rPr>
+          <w:sz w:val="24"/>
+          <w:szCs w:val="24"/>
+        </w:rPr>
+        <w:t>- Probleem in parkeergarage van de gemeente Rotterdam</w:t>
+      </w:r>
+    </w:p>
+    <w:p>
+      <w:pPr>
+        <w:pStyle w:val="Normal"/>
+        <w:rPr>
+          <w:sz w:val="24"/>
+          <w:szCs w:val="24"/>
+        </w:rPr>
+      </w:pPr>
+      <w:r>
+        <w:rPr>
+          <w:sz w:val="24"/>
+          <w:szCs w:val="24"/>
+        </w:rPr>
+        <w:t>- Publieksreactie =&gt; Aanmelden Informatieverzoek, Melding, Overlast, Compliment en Klacht</w:t>
+      </w:r>
+    </w:p>
+    <w:p>
+      <w:pPr>
+        <w:pStyle w:val="Normal"/>
+        <w:rPr>
+          <w:sz w:val="26"/>
+          <w:szCs w:val="26"/>
+        </w:rPr>
+      </w:pPr>
+      <w:r>
+        <w:rPr>
+          <w:sz w:val="24"/>
+          <w:szCs w:val="24"/>
+        </w:rPr>
+        <w:t>- Registratie Levenloos geboren kinderen in BRP</w:t>
+      </w:r>
+    </w:p>
+    <w:p>
+      <w:pPr>
+        <w:pStyle w:val="Normal"/>
+        <w:rPr>
+          <w:sz w:val="24"/>
+          <w:szCs w:val="24"/>
+        </w:rPr>
+      </w:pPr>
+      <w:r>
+        <w:rPr>
+          <w:sz w:val="24"/>
+          <w:szCs w:val="24"/>
+        </w:rPr>
+        <w:t>- Rijbewijs is identiteitskaart</w:t>
+      </w:r>
+    </w:p>
+    <w:p>
+      <w:pPr>
+        <w:pStyle w:val="Normal"/>
+        <w:rPr/>
+      </w:pPr>
+      <w:r>
+        <w:rPr>
+          <w:sz w:val="24"/>
+          <w:szCs w:val="24"/>
+        </w:rPr>
+        <w:t xml:space="preserve">– </w:t>
       </w:r>
       <w:r>
         <w:rPr>
@@ -2069,7 +1978,7 @@
           <w:szCs w:val="24"/>
           <w:u w:val="single"/>
         </w:rPr>
-        <w:t>Rotterdambericht (met kaart) =&gt; omgevingsvergunningen (rotterdam.nl)</w:t>
+        <w:t>Rioolaansluitvergunning &lt;=&gt; Leidingvergunning (let op: uitzonderingen)</w:t>
       </w:r>
     </w:p>
     <w:p>
@@ -2085,88 +1994,113 @@
           <w:sz w:val="24"/>
           <w:szCs w:val="24"/>
         </w:rPr>
-        <w:t>- SB en TH Parkeervoorzieningen</w:t>
-      </w:r>
-    </w:p>
-    <w:p>
-      <w:pPr>
-        <w:pStyle w:val="Normal"/>
-        <w:rPr/>
-      </w:pPr>
+        <w:t xml:space="preserve">- </w:t>
+      </w:r>
       <w:r>
         <w:rPr>
           <w:sz w:val="24"/>
           <w:szCs w:val="24"/>
-        </w:rPr>
-        <w:t>- Sociaal Medische Indicatie Kinderopvang &lt;=&gt; Kinderopvang Plus</w:t>
-      </w:r>
-    </w:p>
-    <w:p>
-      <w:pPr>
-        <w:pStyle w:val="Normal"/>
-        <w:rPr/>
-      </w:pPr>
-      <w:r>
+          <w:u w:val="single"/>
+        </w:rPr>
+        <w:t>Rotterdambericht (met kaart) =&gt; omgevingsvergunningen (rotterdam.nl)</w:t>
+      </w:r>
+    </w:p>
+    <w:p>
+      <w:pPr>
+        <w:pStyle w:val="Normal"/>
         <w:rPr>
           <w:sz w:val="24"/>
           <w:szCs w:val="24"/>
         </w:rPr>
-        <w:t>- Standaard mail</w:t>
-      </w:r>
-    </w:p>
-    <w:p>
-      <w:pPr>
-        <w:pStyle w:val="Normal"/>
+      </w:pPr>
+      <w:r>
         <w:rPr>
           <w:sz w:val="24"/>
           <w:szCs w:val="24"/>
         </w:rPr>
+        <w:t>- SB en TH Parkeervoorzieningen</w:t>
+      </w:r>
+    </w:p>
+    <w:p>
+      <w:pPr>
+        <w:pStyle w:val="Normal"/>
+        <w:rPr/>
       </w:pPr>
       <w:r>
         <w:rPr>
           <w:sz w:val="24"/>
           <w:szCs w:val="24"/>
         </w:rPr>
-        <w:t>- Stadsarchief</w:t>
-      </w:r>
-    </w:p>
-    <w:p>
-      <w:pPr>
-        <w:pStyle w:val="Normal"/>
+        <w:t>- Sociaal Medische Indicatie Kinderopvang &lt;=&gt; Kinderopvang Plus</w:t>
+      </w:r>
+    </w:p>
+    <w:p>
+      <w:pPr>
+        <w:pStyle w:val="Normal"/>
+        <w:rPr/>
+      </w:pPr>
+      <w:r>
         <w:rPr>
           <w:sz w:val="24"/>
           <w:szCs w:val="24"/>
         </w:rPr>
-      </w:pPr>
-      <w:r>
+        <w:t>- Standaard mail</w:t>
+      </w:r>
+    </w:p>
+    <w:p>
+      <w:pPr>
+        <w:pStyle w:val="Normal"/>
         <w:rPr>
           <w:sz w:val="24"/>
           <w:szCs w:val="24"/>
         </w:rPr>
-        <w:t xml:space="preserve">– </w:t>
-      </w:r>
+      </w:pPr>
       <w:r>
         <w:rPr>
           <w:sz w:val="24"/>
           <w:szCs w:val="24"/>
         </w:rPr>
-        <w:t>Starterslening</w:t>
-      </w:r>
-    </w:p>
-    <w:p>
-      <w:pPr>
-        <w:pStyle w:val="Normal"/>
+        <w:t>- Stadsarchief</w:t>
+      </w:r>
+    </w:p>
+    <w:p>
+      <w:pPr>
+        <w:pStyle w:val="Normal"/>
+        <w:rPr/>
+      </w:pPr>
+      <w:r>
         <w:rPr>
           <w:sz w:val="24"/>
           <w:szCs w:val="24"/>
         </w:rPr>
-      </w:pPr>
+        <w:t xml:space="preserve">– </w:t>
+      </w:r>
       <w:r>
         <w:rPr>
           <w:sz w:val="24"/>
           <w:szCs w:val="24"/>
         </w:rPr>
-        <w:t xml:space="preserve">- Status bezwaarschrift </w:t>
+        <w:t>Starterslening (woningaankoop)</w:t>
+      </w:r>
+    </w:p>
+    <w:p>
+      <w:pPr>
+        <w:pStyle w:val="Normal"/>
+        <w:rPr/>
+      </w:pPr>
+      <w:r>
+        <w:rPr>
+          <w:sz w:val="24"/>
+          <w:szCs w:val="24"/>
+        </w:rPr>
+        <w:t xml:space="preserve">– </w:t>
+      </w:r>
+      <w:r>
+        <w:rPr>
+          <w:sz w:val="24"/>
+          <w:szCs w:val="24"/>
+        </w:rPr>
+        <w:t xml:space="preserve">Status bezwaarschrift </w:t>
       </w:r>
       <w:r>
         <w:rPr>
@@ -2182,8 +2116,9 @@
       <w:pPr>
         <w:pStyle w:val="Normal"/>
         <w:rPr>
-          <w:sz w:val="24"/>
-          <w:szCs w:val="24"/>
+          <w:b w:val="false"/>
+          <w:b w:val="false"/>
+          <w:bCs w:val="false"/>
         </w:rPr>
       </w:pPr>
       <w:r>
@@ -2193,20 +2128,56 @@
           <w:sz w:val="24"/>
           <w:szCs w:val="24"/>
         </w:rPr>
-        <w:t>- Telefonisch documenten (met lijst)</w:t>
-      </w:r>
-    </w:p>
-    <w:p>
-      <w:pPr>
-        <w:pStyle w:val="Normal"/>
-        <w:rPr/>
-      </w:pPr>
-      <w:r>
-        <w:rPr>
+        <w:t xml:space="preserve">– </w:t>
+      </w:r>
+      <w:r>
+        <w:rPr>
+          <w:b w:val="false"/>
+          <w:bCs w:val="false"/>
           <w:sz w:val="24"/>
           <w:szCs w:val="24"/>
-        </w:rPr>
-        <w:t>- Vastgoed, Opvragen Vastgoed informatie, Bouwtekeningen, Bestemmingsplan</w:t>
+          <w:u w:val="single"/>
+        </w:rPr>
+        <w:t>Studietoeslag, scholingsvoucher, STAP</w:t>
+      </w:r>
+    </w:p>
+    <w:p>
+      <w:pPr>
+        <w:pStyle w:val="Normal"/>
+        <w:rPr>
+          <w:sz w:val="24"/>
+          <w:szCs w:val="24"/>
+        </w:rPr>
+      </w:pPr>
+      <w:r>
+        <w:rPr>
+          <w:b w:val="false"/>
+          <w:bCs w:val="false"/>
+          <w:sz w:val="24"/>
+          <w:szCs w:val="24"/>
+        </w:rPr>
+        <w:t>- Telefonisch documenten (met lijst)</w:t>
+      </w:r>
+    </w:p>
+    <w:p>
+      <w:pPr>
+        <w:pStyle w:val="Normal"/>
+        <w:rPr/>
+      </w:pPr>
+      <w:r>
+        <w:rPr>
+          <w:sz w:val="24"/>
+          <w:szCs w:val="24"/>
+        </w:rPr>
+        <w:t xml:space="preserve">- </w:t>
+      </w:r>
+      <w:r>
+        <w:rPr>
+          <w:sz w:val="24"/>
+          <w:szCs w:val="24"/>
+          <w:u w:val="single"/>
+        </w:rPr>
+        <w:t>Vastgoed, Opvragen Vastgoed informatie, Bouwtekeningen, Bestemmingsplan</w:t>
       </w:r>
     </w:p>
     <w:p>
@@ -2293,6 +2264,7 @@
         <w:rPr>
           <w:sz w:val="24"/>
           <w:szCs w:val="24"/>
+          <w:u w:val="none"/>
         </w:rPr>
         <w:t xml:space="preserve">- </w:t>
       </w:r>
@@ -2302,6 +2274,7 @@
             <w:rStyle w:val="InternetLink"/>
             <w:sz w:val="24"/>
             <w:szCs w:val="24"/>
+            <w:u w:val="none"/>
           </w:rPr>
           <w:t>www.werkenvoorrotterdam.nl</w:t>
         </w:r>
@@ -2374,6 +2347,22 @@
           <w:szCs w:val="24"/>
         </w:rPr>
         <w:t>- Gebruikers van de basisregistratie (rijksoverheid.nl)</w:t>
+      </w:r>
+    </w:p>
+    <w:p>
+      <w:pPr>
+        <w:pStyle w:val="Normal"/>
+        <w:rPr>
+          <w:b/>
+          <w:b/>
+          <w:bCs/>
+        </w:rPr>
+      </w:pPr>
+      <w:r>
+        <w:rPr>
+          <w:b/>
+          <w:bCs/>
+        </w:rPr>
       </w:r>
     </w:p>
     <w:p>
@@ -2491,6 +2480,22 @@
       </w:pPr>
       <w:r>
         <w:rPr/>
+      </w:r>
+    </w:p>
+    <w:p>
+      <w:pPr>
+        <w:pStyle w:val="Normal"/>
+        <w:rPr>
+          <w:b/>
+          <w:b/>
+          <w:bCs/>
+        </w:rPr>
+      </w:pPr>
+      <w:r>
+        <w:rPr>
+          <w:b/>
+          <w:bCs/>
+        </w:rPr>
       </w:r>
     </w:p>
     <w:p>
@@ -3192,14 +3197,7 @@
           <w:sz w:val="26"/>
           <w:szCs w:val="26"/>
         </w:rPr>
-        <w:t xml:space="preserve">Verhuurdersvergunning (rotterdam.nl)/ </w:t>
-      </w:r>
-      <w:r>
-        <w:rPr>
-          <w:sz w:val="26"/>
-          <w:szCs w:val="26"/>
-        </w:rPr>
-        <w:t>opkoopbescherming</w:t>
+        <w:t>Verhuurdersvergunning (rotterdam.nl)/ opkoopbescherming</w:t>
       </w:r>
     </w:p>
     <w:p>
@@ -3746,6 +3744,26 @@
     <w:p>
       <w:pPr>
         <w:pStyle w:val="Normal"/>
+        <w:rPr>
+          <w:b/>
+          <w:b/>
+          <w:bCs/>
+          <w:sz w:val="26"/>
+          <w:szCs w:val="26"/>
+        </w:rPr>
+      </w:pPr>
+      <w:r>
+        <w:rPr>
+          <w:b/>
+          <w:bCs/>
+          <w:sz w:val="26"/>
+          <w:szCs w:val="26"/>
+        </w:rPr>
+      </w:r>
+    </w:p>
+    <w:p>
+      <w:pPr>
+        <w:pStyle w:val="Normal"/>
         <w:rPr/>
       </w:pPr>
       <w:r>
@@ -4416,15 +4434,75 @@
     <w:p>
       <w:pPr>
         <w:pStyle w:val="Normal"/>
-        <w:rPr/>
-      </w:pPr>
-      <w:r>
-        <w:rPr>
+        <w:rPr>
+          <w:b/>
           <w:b/>
           <w:bCs/>
           <w:sz w:val="26"/>
           <w:szCs w:val="26"/>
         </w:rPr>
+      </w:pPr>
+      <w:r>
+        <w:rPr>
+          <w:b/>
+          <w:bCs/>
+          <w:sz w:val="26"/>
+          <w:szCs w:val="26"/>
+        </w:rPr>
+      </w:r>
+    </w:p>
+    <w:p>
+      <w:pPr>
+        <w:pStyle w:val="Normal"/>
+        <w:rPr>
+          <w:b/>
+          <w:b/>
+          <w:bCs/>
+          <w:sz w:val="26"/>
+          <w:szCs w:val="26"/>
+        </w:rPr>
+      </w:pPr>
+      <w:r>
+        <w:rPr>
+          <w:b/>
+          <w:bCs/>
+          <w:sz w:val="26"/>
+          <w:szCs w:val="26"/>
+        </w:rPr>
+      </w:r>
+    </w:p>
+    <w:p>
+      <w:pPr>
+        <w:pStyle w:val="Normal"/>
+        <w:rPr>
+          <w:b/>
+          <w:b/>
+          <w:bCs/>
+          <w:sz w:val="26"/>
+          <w:szCs w:val="26"/>
+        </w:rPr>
+      </w:pPr>
+      <w:r>
+        <w:rPr>
+          <w:b/>
+          <w:bCs/>
+          <w:sz w:val="26"/>
+          <w:szCs w:val="26"/>
+        </w:rPr>
+      </w:r>
+    </w:p>
+    <w:p>
+      <w:pPr>
+        <w:pStyle w:val="Normal"/>
+        <w:rPr/>
+      </w:pPr>
+      <w:r>
+        <w:rPr>
+          <w:b/>
+          <w:bCs/>
+          <w:sz w:val="26"/>
+          <w:szCs w:val="26"/>
+        </w:rPr>
         <w:t>Reizen met kinderen:</w:t>
       </w:r>
     </w:p>
@@ -4508,13 +4586,95 @@
     <w:p>
       <w:pPr>
         <w:pStyle w:val="Normal"/>
-        <w:rPr>
-          <w:b/>
+        <w:rPr/>
+      </w:pPr>
+      <w:r>
+        <w:rPr>
           <w:b/>
           <w:bCs/>
           <w:sz w:val="26"/>
           <w:szCs w:val="26"/>
         </w:rPr>
+        <w:t>Naamskeuze en Naamsverklaring:</w:t>
+      </w:r>
+    </w:p>
+    <w:p>
+      <w:pPr>
+        <w:pStyle w:val="Normal"/>
+        <w:rPr>
+          <w:sz w:val="26"/>
+          <w:szCs w:val="26"/>
+        </w:rPr>
+      </w:pPr>
+      <w:r>
+        <w:rPr>
+          <w:sz w:val="26"/>
+          <w:szCs w:val="26"/>
+        </w:rPr>
+        <w:t>- Naamskeuze bij geboorte</w:t>
+      </w:r>
+    </w:p>
+    <w:p>
+      <w:pPr>
+        <w:pStyle w:val="Normal"/>
+        <w:rPr/>
+      </w:pPr>
+      <w:r>
+        <w:rPr>
+          <w:sz w:val="26"/>
+          <w:szCs w:val="26"/>
+        </w:rPr>
+        <w:t>- Verklaring naamgebruik (hoe ik aangeschreven wil worden door de overheid)</w:t>
+      </w:r>
+    </w:p>
+    <w:p>
+      <w:pPr>
+        <w:pStyle w:val="Normal"/>
+        <w:rPr>
+          <w:sz w:val="26"/>
+          <w:szCs w:val="26"/>
+        </w:rPr>
+      </w:pPr>
+      <w:r>
+        <w:rPr>
+          <w:sz w:val="26"/>
+          <w:szCs w:val="26"/>
+        </w:rPr>
+        <w:t>- Naamswijziging (1400)</w:t>
+      </w:r>
+    </w:p>
+    <w:p>
+      <w:pPr>
+        <w:pStyle w:val="Normal"/>
+        <w:rPr/>
+      </w:pPr>
+      <w:r>
+        <w:rPr>
+          <w:sz w:val="26"/>
+          <w:szCs w:val="26"/>
+        </w:rPr>
+        <w:t>- BRP gegevens onjuist</w:t>
+      </w:r>
+    </w:p>
+    <w:p>
+      <w:pPr>
+        <w:pStyle w:val="Normal"/>
+        <w:rPr>
+          <w:sz w:val="26"/>
+          <w:szCs w:val="26"/>
+        </w:rPr>
+      </w:pPr>
+      <w:r>
+        <w:rPr>
+          <w:sz w:val="26"/>
+          <w:szCs w:val="26"/>
+        </w:rPr>
+      </w:r>
+    </w:p>
+    <w:p>
+      <w:pPr>
+        <w:pStyle w:val="Normal"/>
+        <w:rPr/>
       </w:pPr>
       <w:r>
         <w:rPr>
@@ -4523,255 +4683,109 @@
           <w:sz w:val="26"/>
           <w:szCs w:val="26"/>
         </w:rPr>
-      </w:r>
-    </w:p>
-    <w:p>
-      <w:pPr>
-        <w:pStyle w:val="Normal"/>
-        <w:rPr>
-          <w:b/>
+        <w:t>Huwelijk:</w:t>
+      </w:r>
+    </w:p>
+    <w:p>
+      <w:pPr>
+        <w:pStyle w:val="Normal"/>
+        <w:rPr>
+          <w:sz w:val="26"/>
+          <w:szCs w:val="26"/>
+        </w:rPr>
+      </w:pPr>
+      <w:r>
+        <w:rPr/>
+        <w:t>- Verklaring huwelijksbevoegdheid</w:t>
+      </w:r>
+    </w:p>
+    <w:p>
+      <w:pPr>
+        <w:pStyle w:val="Normal"/>
+        <w:rPr/>
+      </w:pPr>
+      <w:r>
+        <w:rPr/>
+        <w:t>- Ik ga trouwen</w:t>
+      </w:r>
+    </w:p>
+    <w:p>
+      <w:pPr>
+        <w:pStyle w:val="Normal"/>
+        <w:rPr/>
+      </w:pPr>
+      <w:r>
+        <w:rPr/>
+        <w:t xml:space="preserve">– </w:t>
+      </w:r>
+      <w:r>
+        <w:rPr/>
+        <w:t>Trouwen (rotterdam.nl)</w:t>
+      </w:r>
+    </w:p>
+    <w:p>
+      <w:pPr>
+        <w:pStyle w:val="Normal"/>
+        <w:rPr/>
+      </w:pPr>
+      <w:r>
+        <w:rPr/>
+        <w:t>- Schadelijke traditionele praktijken (rotterdam.nl)</w:t>
+      </w:r>
+    </w:p>
+    <w:p>
+      <w:pPr>
+        <w:pStyle w:val="Normal"/>
+        <w:rPr/>
+      </w:pPr>
+      <w:r>
+        <w:rPr>
+          <w:sz w:val="26"/>
+          <w:szCs w:val="26"/>
+        </w:rPr>
+        <w:t xml:space="preserve">- De trouwambtenaar (rotterdam.nl) (BABS= </w:t>
+      </w:r>
+      <w:r>
+        <w:rPr/>
+        <w:t>benoeming als onbezoldigd ambtenaar van de burgerlijke stand)</w:t>
+      </w:r>
+    </w:p>
+    <w:p>
+      <w:pPr>
+        <w:pStyle w:val="Normal"/>
+        <w:rPr/>
+      </w:pPr>
+      <w:r>
+        <w:rPr/>
+        <w:t xml:space="preserve">– </w:t>
+      </w:r>
+      <w:r>
+        <w:rPr/>
+        <w:t>Trouwen in Nederland met een buitenlandse partner: rijksoverheid.nl</w:t>
+      </w:r>
+    </w:p>
+    <w:p>
+      <w:pPr>
+        <w:pStyle w:val="Normal"/>
+        <w:rPr/>
+      </w:pPr>
+      <w:r>
+        <w:rPr/>
+      </w:r>
+    </w:p>
+    <w:p>
+      <w:pPr>
+        <w:pStyle w:val="Normal"/>
+        <w:rPr/>
+      </w:pPr>
+      <w:r>
+        <w:rPr>
           <w:b/>
           <w:bCs/>
           <w:sz w:val="26"/>
           <w:szCs w:val="26"/>
         </w:rPr>
-      </w:pPr>
-      <w:r>
-        <w:rPr>
-          <w:b/>
-          <w:bCs/>
-          <w:sz w:val="26"/>
-          <w:szCs w:val="26"/>
-        </w:rPr>
-      </w:r>
-    </w:p>
-    <w:p>
-      <w:pPr>
-        <w:pStyle w:val="Normal"/>
-        <w:rPr>
-          <w:b/>
-          <w:b/>
-          <w:bCs/>
-          <w:sz w:val="26"/>
-          <w:szCs w:val="26"/>
-        </w:rPr>
-      </w:pPr>
-      <w:r>
-        <w:rPr>
-          <w:b/>
-          <w:bCs/>
-          <w:sz w:val="26"/>
-          <w:szCs w:val="26"/>
-        </w:rPr>
-      </w:r>
-    </w:p>
-    <w:p>
-      <w:pPr>
-        <w:pStyle w:val="Normal"/>
-        <w:rPr/>
-      </w:pPr>
-      <w:r>
-        <w:rPr>
-          <w:b/>
-          <w:bCs/>
-          <w:sz w:val="26"/>
-          <w:szCs w:val="26"/>
-        </w:rPr>
-        <w:t>Naamskeuze en Naamsverklaring:</w:t>
-      </w:r>
-    </w:p>
-    <w:p>
-      <w:pPr>
-        <w:pStyle w:val="Normal"/>
-        <w:rPr>
-          <w:sz w:val="26"/>
-          <w:szCs w:val="26"/>
-        </w:rPr>
-      </w:pPr>
-      <w:r>
-        <w:rPr>
-          <w:sz w:val="26"/>
-          <w:szCs w:val="26"/>
-        </w:rPr>
-        <w:t>- Naamskeuze bij geboorte</w:t>
-      </w:r>
-    </w:p>
-    <w:p>
-      <w:pPr>
-        <w:pStyle w:val="Normal"/>
-        <w:rPr/>
-      </w:pPr>
-      <w:r>
-        <w:rPr>
-          <w:sz w:val="26"/>
-          <w:szCs w:val="26"/>
-        </w:rPr>
-        <w:t>- Verklaring naamgebruik (hoe ik aangeschreven wil worden door de overheid)</w:t>
-      </w:r>
-    </w:p>
-    <w:p>
-      <w:pPr>
-        <w:pStyle w:val="Normal"/>
-        <w:rPr>
-          <w:sz w:val="26"/>
-          <w:szCs w:val="26"/>
-        </w:rPr>
-      </w:pPr>
-      <w:r>
-        <w:rPr>
-          <w:sz w:val="26"/>
-          <w:szCs w:val="26"/>
-        </w:rPr>
-        <w:t>- Naamswijziging (1400)</w:t>
-      </w:r>
-    </w:p>
-    <w:p>
-      <w:pPr>
-        <w:pStyle w:val="Normal"/>
-        <w:rPr/>
-      </w:pPr>
-      <w:r>
-        <w:rPr>
-          <w:sz w:val="26"/>
-          <w:szCs w:val="26"/>
-        </w:rPr>
-        <w:t>- BRP gegevens onjuist</w:t>
-      </w:r>
-    </w:p>
-    <w:p>
-      <w:pPr>
-        <w:pStyle w:val="Normal"/>
-        <w:rPr>
-          <w:sz w:val="26"/>
-          <w:szCs w:val="26"/>
-        </w:rPr>
-      </w:pPr>
-      <w:r>
-        <w:rPr>
-          <w:sz w:val="26"/>
-          <w:szCs w:val="26"/>
-        </w:rPr>
-      </w:r>
-    </w:p>
-    <w:p>
-      <w:pPr>
-        <w:pStyle w:val="Normal"/>
-        <w:rPr/>
-      </w:pPr>
-      <w:r>
-        <w:rPr>
-          <w:b/>
-          <w:bCs/>
-          <w:sz w:val="26"/>
-          <w:szCs w:val="26"/>
-        </w:rPr>
-        <w:t>Huwelijk:</w:t>
-      </w:r>
-    </w:p>
-    <w:p>
-      <w:pPr>
-        <w:pStyle w:val="Normal"/>
-        <w:rPr>
-          <w:sz w:val="26"/>
-          <w:szCs w:val="26"/>
-        </w:rPr>
-      </w:pPr>
-      <w:r>
-        <w:rPr/>
-        <w:t>- Verklaring huwelijksbevoegdheid</w:t>
-      </w:r>
-    </w:p>
-    <w:p>
-      <w:pPr>
-        <w:pStyle w:val="Normal"/>
-        <w:rPr/>
-      </w:pPr>
-      <w:r>
-        <w:rPr/>
-        <w:t>- Ik ga trouwen</w:t>
-      </w:r>
-    </w:p>
-    <w:p>
-      <w:pPr>
-        <w:pStyle w:val="Normal"/>
-        <w:rPr/>
-      </w:pPr>
-      <w:r>
-        <w:rPr/>
-        <w:t xml:space="preserve">– </w:t>
-      </w:r>
-      <w:r>
-        <w:rPr/>
-        <w:t>Trouwen (rotterdam.nl)</w:t>
-      </w:r>
-    </w:p>
-    <w:p>
-      <w:pPr>
-        <w:pStyle w:val="Normal"/>
-        <w:rPr/>
-      </w:pPr>
-      <w:r>
-        <w:rPr/>
-        <w:t>- Schadelijke traditionele praktijken (rotterdam.nl)</w:t>
-      </w:r>
-    </w:p>
-    <w:p>
-      <w:pPr>
-        <w:pStyle w:val="Normal"/>
-        <w:rPr/>
-      </w:pPr>
-      <w:r>
-        <w:rPr>
-          <w:sz w:val="26"/>
-          <w:szCs w:val="26"/>
-        </w:rPr>
-        <w:t xml:space="preserve">- De trouwambtenaar (rotterdam.nl) (BABS= </w:t>
-      </w:r>
-      <w:r>
-        <w:rPr/>
-        <w:t>benoeming als onbezoldigd ambtenaar van de burgerlijke stand)</w:t>
-      </w:r>
-    </w:p>
-    <w:p>
-      <w:pPr>
-        <w:pStyle w:val="Normal"/>
-        <w:rPr/>
-      </w:pPr>
-      <w:r>
-        <w:rPr/>
-        <w:t xml:space="preserve">– </w:t>
-      </w:r>
-      <w:r>
-        <w:rPr/>
-        <w:t xml:space="preserve">Trouwen in Nederland met een buitenlandse partner: </w:t>
-      </w:r>
-      <w:r>
-        <w:rPr/>
-        <w:t>rijksoverheid.nl</w:t>
-      </w:r>
-    </w:p>
-    <w:p>
-      <w:pPr>
-        <w:pStyle w:val="Normal"/>
-        <w:rPr/>
-      </w:pPr>
-      <w:r>
-        <w:rPr/>
-      </w:r>
-    </w:p>
-    <w:p>
-      <w:pPr>
-        <w:pStyle w:val="Normal"/>
-        <w:rPr/>
-      </w:pPr>
-      <w:r>
-        <w:rPr>
-          <w:b/>
-          <w:bCs/>
-          <w:sz w:val="26"/>
-          <w:szCs w:val="26"/>
-        </w:rPr>
-        <w:t>Formulieren:</w:t>
+        <w:t>FORMULIEREN:</w:t>
       </w:r>
     </w:p>
     <w:p>
@@ -4963,160 +4977,6 @@
           <w:szCs w:val="26"/>
         </w:rPr>
         <w:t xml:space="preserve"> per post ontvangen</w:t>
-      </w:r>
-    </w:p>
-    <w:p>
-      <w:pPr>
-        <w:pStyle w:val="Normal"/>
-        <w:rPr>
-          <w:b/>
-          <w:b/>
-          <w:bCs/>
-          <w:sz w:val="26"/>
-          <w:szCs w:val="26"/>
-          <w:u w:val="single"/>
-        </w:rPr>
-      </w:pPr>
-      <w:r>
-        <w:rPr>
-          <w:b/>
-          <w:bCs/>
-          <w:sz w:val="26"/>
-          <w:szCs w:val="26"/>
-          <w:u w:val="single"/>
-        </w:rPr>
-      </w:r>
-    </w:p>
-    <w:p>
-      <w:pPr>
-        <w:pStyle w:val="Normal"/>
-        <w:rPr>
-          <w:b/>
-          <w:b/>
-          <w:bCs/>
-          <w:sz w:val="26"/>
-          <w:szCs w:val="26"/>
-          <w:u w:val="single"/>
-        </w:rPr>
-      </w:pPr>
-      <w:r>
-        <w:rPr>
-          <w:b/>
-          <w:bCs/>
-          <w:sz w:val="26"/>
-          <w:szCs w:val="26"/>
-          <w:u w:val="single"/>
-        </w:rPr>
-      </w:r>
-    </w:p>
-    <w:p>
-      <w:pPr>
-        <w:pStyle w:val="Normal"/>
-        <w:rPr>
-          <w:b/>
-          <w:b/>
-          <w:bCs/>
-          <w:sz w:val="26"/>
-          <w:szCs w:val="26"/>
-          <w:u w:val="single"/>
-        </w:rPr>
-      </w:pPr>
-      <w:r>
-        <w:rPr>
-          <w:b/>
-          <w:bCs/>
-          <w:sz w:val="26"/>
-          <w:szCs w:val="26"/>
-          <w:u w:val="single"/>
-        </w:rPr>
-      </w:r>
-    </w:p>
-    <w:p>
-      <w:pPr>
-        <w:pStyle w:val="Normal"/>
-        <w:rPr>
-          <w:b/>
-          <w:b/>
-          <w:bCs/>
-          <w:sz w:val="26"/>
-          <w:szCs w:val="26"/>
-          <w:u w:val="single"/>
-        </w:rPr>
-      </w:pPr>
-      <w:r>
-        <w:rPr>
-          <w:b/>
-          <w:bCs/>
-          <w:sz w:val="26"/>
-          <w:szCs w:val="26"/>
-          <w:u w:val="single"/>
-        </w:rPr>
-      </w:r>
-    </w:p>
-    <w:p>
-      <w:pPr>
-        <w:pStyle w:val="Normal"/>
-        <w:rPr>
-          <w:b/>
-          <w:b/>
-          <w:bCs/>
-          <w:sz w:val="26"/>
-          <w:szCs w:val="26"/>
-          <w:u w:val="single"/>
-        </w:rPr>
-      </w:pPr>
-      <w:r>
-        <w:rPr>
-          <w:b/>
-          <w:bCs/>
-          <w:sz w:val="26"/>
-          <w:szCs w:val="26"/>
-          <w:u w:val="single"/>
-        </w:rPr>
-      </w:r>
-    </w:p>
-    <w:p>
-      <w:pPr>
-        <w:pStyle w:val="Normal"/>
-        <w:rPr>
-          <w:b/>
-          <w:b/>
-          <w:bCs/>
-          <w:sz w:val="26"/>
-          <w:szCs w:val="26"/>
-          <w:u w:val="single"/>
-        </w:rPr>
-      </w:pPr>
-      <w:r>
-        <w:rPr>
-          <w:b/>
-          <w:bCs/>
-          <w:sz w:val="26"/>
-          <w:szCs w:val="26"/>
-          <w:u w:val="single"/>
-        </w:rPr>
-      </w:r>
-    </w:p>
-    <w:p>
-      <w:pPr>
-        <w:pStyle w:val="Normal"/>
-        <w:rPr>
-          <w:b/>
-          <w:b/>
-          <w:bCs/>
-          <w:sz w:val="26"/>
-          <w:szCs w:val="26"/>
-          <w:u w:val="single"/>
-        </w:rPr>
-      </w:pPr>
-      <w:r>
-        <w:rPr>
-          <w:b/>
-          <w:bCs/>
-          <w:sz w:val="26"/>
-          <w:szCs w:val="26"/>
-          <w:u w:val="single"/>
-        </w:rPr>
       </w:r>
     </w:p>
     <w:p>
@@ -10283,7 +10143,7 @@
     </w:r>
     <w:r>
       <w:rPr/>
-      <w:t>10</w:t>
+      <w:t>9</w:t>
     </w:r>
     <w:r>
       <w:rPr/>
@@ -14914,6 +14774,463 @@
     <w:qFormat/>
     <w:rPr/>
   </w:style>
+  <w:style w:type="character" w:styleId="ListLabel533">
+    <w:name w:val="ListLabel 533"/>
+    <w:qFormat/>
+    <w:rPr>
+      <w:rFonts w:cs="OpenSymbol"/>
+    </w:rPr>
+  </w:style>
+  <w:style w:type="character" w:styleId="ListLabel534">
+    <w:name w:val="ListLabel 534"/>
+    <w:qFormat/>
+    <w:rPr>
+      <w:rFonts w:cs="OpenSymbol"/>
+    </w:rPr>
+  </w:style>
+  <w:style w:type="character" w:styleId="ListLabel535">
+    <w:name w:val="ListLabel 535"/>
+    <w:qFormat/>
+    <w:rPr>
+      <w:rFonts w:cs="OpenSymbol"/>
+    </w:rPr>
+  </w:style>
+  <w:style w:type="character" w:styleId="ListLabel536">
+    <w:name w:val="ListLabel 536"/>
+    <w:qFormat/>
+    <w:rPr>
+      <w:rFonts w:cs="OpenSymbol"/>
+    </w:rPr>
+  </w:style>
+  <w:style w:type="character" w:styleId="ListLabel537">
+    <w:name w:val="ListLabel 537"/>
+    <w:qFormat/>
+    <w:rPr>
+      <w:rFonts w:cs="OpenSymbol"/>
+    </w:rPr>
+  </w:style>
+  <w:style w:type="character" w:styleId="ListLabel538">
+    <w:name w:val="ListLabel 538"/>
+    <w:qFormat/>
+    <w:rPr>
+      <w:rFonts w:cs="OpenSymbol"/>
+    </w:rPr>
+  </w:style>
+  <w:style w:type="character" w:styleId="ListLabel539">
+    <w:name w:val="ListLabel 539"/>
+    <w:qFormat/>
+    <w:rPr>
+      <w:rFonts w:cs="OpenSymbol"/>
+    </w:rPr>
+  </w:style>
+  <w:style w:type="character" w:styleId="ListLabel540">
+    <w:name w:val="ListLabel 540"/>
+    <w:qFormat/>
+    <w:rPr>
+      <w:rFonts w:cs="OpenSymbol"/>
+    </w:rPr>
+  </w:style>
+  <w:style w:type="character" w:styleId="ListLabel541">
+    <w:name w:val="ListLabel 541"/>
+    <w:qFormat/>
+    <w:rPr>
+      <w:rFonts w:cs="OpenSymbol"/>
+    </w:rPr>
+  </w:style>
+  <w:style w:type="character" w:styleId="ListLabel542">
+    <w:name w:val="ListLabel 542"/>
+    <w:qFormat/>
+    <w:rPr>
+      <w:rFonts w:cs="OpenSymbol"/>
+    </w:rPr>
+  </w:style>
+  <w:style w:type="character" w:styleId="ListLabel543">
+    <w:name w:val="ListLabel 543"/>
+    <w:qFormat/>
+    <w:rPr>
+      <w:rFonts w:cs="OpenSymbol"/>
+    </w:rPr>
+  </w:style>
+  <w:style w:type="character" w:styleId="ListLabel544">
+    <w:name w:val="ListLabel 544"/>
+    <w:qFormat/>
+    <w:rPr>
+      <w:rFonts w:cs="OpenSymbol"/>
+    </w:rPr>
+  </w:style>
+  <w:style w:type="character" w:styleId="ListLabel545">
+    <w:name w:val="ListLabel 545"/>
+    <w:qFormat/>
+    <w:rPr>
+      <w:rFonts w:cs="OpenSymbol"/>
+    </w:rPr>
+  </w:style>
+  <w:style w:type="character" w:styleId="ListLabel546">
+    <w:name w:val="ListLabel 546"/>
+    <w:qFormat/>
+    <w:rPr>
+      <w:rFonts w:cs="OpenSymbol"/>
+    </w:rPr>
+  </w:style>
+  <w:style w:type="character" w:styleId="ListLabel547">
+    <w:name w:val="ListLabel 547"/>
+    <w:qFormat/>
+    <w:rPr>
+      <w:rFonts w:cs="OpenSymbol"/>
+    </w:rPr>
+  </w:style>
+  <w:style w:type="character" w:styleId="ListLabel548">
+    <w:name w:val="ListLabel 548"/>
+    <w:qFormat/>
+    <w:rPr>
+      <w:rFonts w:cs="OpenSymbol"/>
+    </w:rPr>
+  </w:style>
+  <w:style w:type="character" w:styleId="ListLabel549">
+    <w:name w:val="ListLabel 549"/>
+    <w:qFormat/>
+    <w:rPr>
+      <w:rFonts w:cs="OpenSymbol"/>
+    </w:rPr>
+  </w:style>
+  <w:style w:type="character" w:styleId="ListLabel550">
+    <w:name w:val="ListLabel 550"/>
+    <w:qFormat/>
+    <w:rPr>
+      <w:rFonts w:cs="OpenSymbol"/>
+    </w:rPr>
+  </w:style>
+  <w:style w:type="character" w:styleId="ListLabel551">
+    <w:name w:val="ListLabel 551"/>
+    <w:qFormat/>
+    <w:rPr>
+      <w:sz w:val="24"/>
+      <w:szCs w:val="24"/>
+    </w:rPr>
+  </w:style>
+  <w:style w:type="character" w:styleId="ListLabel552">
+    <w:name w:val="ListLabel 552"/>
+    <w:qFormat/>
+    <w:rPr>
+      <w:sz w:val="26"/>
+      <w:szCs w:val="26"/>
+    </w:rPr>
+  </w:style>
+  <w:style w:type="character" w:styleId="ListLabel553">
+    <w:name w:val="ListLabel 553"/>
+    <w:qFormat/>
+    <w:rPr/>
+  </w:style>
+  <w:style w:type="character" w:styleId="ListLabel554">
+    <w:name w:val="ListLabel 554"/>
+    <w:qFormat/>
+    <w:rPr/>
+  </w:style>
+  <w:style w:type="character" w:styleId="ListLabel555">
+    <w:name w:val="ListLabel 555"/>
+    <w:qFormat/>
+    <w:rPr>
+      <w:rFonts w:cs="OpenSymbol"/>
+    </w:rPr>
+  </w:style>
+  <w:style w:type="character" w:styleId="ListLabel556">
+    <w:name w:val="ListLabel 556"/>
+    <w:qFormat/>
+    <w:rPr>
+      <w:rFonts w:cs="OpenSymbol"/>
+    </w:rPr>
+  </w:style>
+  <w:style w:type="character" w:styleId="ListLabel557">
+    <w:name w:val="ListLabel 557"/>
+    <w:qFormat/>
+    <w:rPr>
+      <w:rFonts w:cs="OpenSymbol"/>
+    </w:rPr>
+  </w:style>
+  <w:style w:type="character" w:styleId="ListLabel558">
+    <w:name w:val="ListLabel 558"/>
+    <w:qFormat/>
+    <w:rPr>
+      <w:rFonts w:cs="OpenSymbol"/>
+    </w:rPr>
+  </w:style>
+  <w:style w:type="character" w:styleId="ListLabel559">
+    <w:name w:val="ListLabel 559"/>
+    <w:qFormat/>
+    <w:rPr>
+      <w:rFonts w:cs="OpenSymbol"/>
+    </w:rPr>
+  </w:style>
+  <w:style w:type="character" w:styleId="ListLabel560">
+    <w:name w:val="ListLabel 560"/>
+    <w:qFormat/>
+    <w:rPr>
+      <w:rFonts w:cs="OpenSymbol"/>
+    </w:rPr>
+  </w:style>
+  <w:style w:type="character" w:styleId="ListLabel561">
+    <w:name w:val="ListLabel 561"/>
+    <w:qFormat/>
+    <w:rPr>
+      <w:rFonts w:cs="OpenSymbol"/>
+    </w:rPr>
+  </w:style>
+  <w:style w:type="character" w:styleId="ListLabel562">
+    <w:name w:val="ListLabel 562"/>
+    <w:qFormat/>
+    <w:rPr>
+      <w:rFonts w:cs="OpenSymbol"/>
+    </w:rPr>
+  </w:style>
+  <w:style w:type="character" w:styleId="ListLabel563">
+    <w:name w:val="ListLabel 563"/>
+    <w:qFormat/>
+    <w:rPr>
+      <w:rFonts w:cs="OpenSymbol"/>
+    </w:rPr>
+  </w:style>
+  <w:style w:type="character" w:styleId="ListLabel564">
+    <w:name w:val="ListLabel 564"/>
+    <w:qFormat/>
+    <w:rPr>
+      <w:rFonts w:cs="OpenSymbol"/>
+    </w:rPr>
+  </w:style>
+  <w:style w:type="character" w:styleId="ListLabel565">
+    <w:name w:val="ListLabel 565"/>
+    <w:qFormat/>
+    <w:rPr>
+      <w:rFonts w:cs="OpenSymbol"/>
+    </w:rPr>
+  </w:style>
+  <w:style w:type="character" w:styleId="ListLabel566">
+    <w:name w:val="ListLabel 566"/>
+    <w:qFormat/>
+    <w:rPr>
+      <w:rFonts w:cs="OpenSymbol"/>
+    </w:rPr>
+  </w:style>
+  <w:style w:type="character" w:styleId="ListLabel567">
+    <w:name w:val="ListLabel 567"/>
+    <w:qFormat/>
+    <w:rPr>
+      <w:rFonts w:cs="OpenSymbol"/>
+    </w:rPr>
+  </w:style>
+  <w:style w:type="character" w:styleId="ListLabel568">
+    <w:name w:val="ListLabel 568"/>
+    <w:qFormat/>
+    <w:rPr>
+      <w:rFonts w:cs="OpenSymbol"/>
+    </w:rPr>
+  </w:style>
+  <w:style w:type="character" w:styleId="ListLabel569">
+    <w:name w:val="ListLabel 569"/>
+    <w:qFormat/>
+    <w:rPr>
+      <w:rFonts w:cs="OpenSymbol"/>
+    </w:rPr>
+  </w:style>
+  <w:style w:type="character" w:styleId="ListLabel570">
+    <w:name w:val="ListLabel 570"/>
+    <w:qFormat/>
+    <w:rPr>
+      <w:rFonts w:cs="OpenSymbol"/>
+    </w:rPr>
+  </w:style>
+  <w:style w:type="character" w:styleId="ListLabel571">
+    <w:name w:val="ListLabel 571"/>
+    <w:qFormat/>
+    <w:rPr>
+      <w:rFonts w:cs="OpenSymbol"/>
+    </w:rPr>
+  </w:style>
+  <w:style w:type="character" w:styleId="ListLabel572">
+    <w:name w:val="ListLabel 572"/>
+    <w:qFormat/>
+    <w:rPr>
+      <w:rFonts w:cs="OpenSymbol"/>
+    </w:rPr>
+  </w:style>
+  <w:style w:type="character" w:styleId="ListLabel573">
+    <w:name w:val="ListLabel 573"/>
+    <w:qFormat/>
+    <w:rPr>
+      <w:sz w:val="24"/>
+      <w:szCs w:val="24"/>
+    </w:rPr>
+  </w:style>
+  <w:style w:type="character" w:styleId="ListLabel574">
+    <w:name w:val="ListLabel 574"/>
+    <w:qFormat/>
+    <w:rPr>
+      <w:sz w:val="26"/>
+      <w:szCs w:val="26"/>
+    </w:rPr>
+  </w:style>
+  <w:style w:type="character" w:styleId="ListLabel575">
+    <w:name w:val="ListLabel 575"/>
+    <w:qFormat/>
+    <w:rPr/>
+  </w:style>
+  <w:style w:type="character" w:styleId="ListLabel576">
+    <w:name w:val="ListLabel 576"/>
+    <w:qFormat/>
+    <w:rPr/>
+  </w:style>
+  <w:style w:type="character" w:styleId="ListLabel577">
+    <w:name w:val="ListLabel 577"/>
+    <w:qFormat/>
+    <w:rPr>
+      <w:rFonts w:cs="OpenSymbol"/>
+    </w:rPr>
+  </w:style>
+  <w:style w:type="character" w:styleId="ListLabel578">
+    <w:name w:val="ListLabel 578"/>
+    <w:qFormat/>
+    <w:rPr>
+      <w:rFonts w:cs="OpenSymbol"/>
+    </w:rPr>
+  </w:style>
+  <w:style w:type="character" w:styleId="ListLabel579">
+    <w:name w:val="ListLabel 579"/>
+    <w:qFormat/>
+    <w:rPr>
+      <w:rFonts w:cs="OpenSymbol"/>
+    </w:rPr>
+  </w:style>
+  <w:style w:type="character" w:styleId="ListLabel580">
+    <w:name w:val="ListLabel 580"/>
+    <w:qFormat/>
+    <w:rPr>
+      <w:rFonts w:cs="OpenSymbol"/>
+    </w:rPr>
+  </w:style>
+  <w:style w:type="character" w:styleId="ListLabel581">
+    <w:name w:val="ListLabel 581"/>
+    <w:qFormat/>
+    <w:rPr>
+      <w:rFonts w:cs="OpenSymbol"/>
+    </w:rPr>
+  </w:style>
+  <w:style w:type="character" w:styleId="ListLabel582">
+    <w:name w:val="ListLabel 582"/>
+    <w:qFormat/>
+    <w:rPr>
+      <w:rFonts w:cs="OpenSymbol"/>
+    </w:rPr>
+  </w:style>
+  <w:style w:type="character" w:styleId="ListLabel583">
+    <w:name w:val="ListLabel 583"/>
+    <w:qFormat/>
+    <w:rPr>
+      <w:rFonts w:cs="OpenSymbol"/>
+    </w:rPr>
+  </w:style>
+  <w:style w:type="character" w:styleId="ListLabel584">
+    <w:name w:val="ListLabel 584"/>
+    <w:qFormat/>
+    <w:rPr>
+      <w:rFonts w:cs="OpenSymbol"/>
+    </w:rPr>
+  </w:style>
+  <w:style w:type="character" w:styleId="ListLabel585">
+    <w:name w:val="ListLabel 585"/>
+    <w:qFormat/>
+    <w:rPr>
+      <w:rFonts w:cs="OpenSymbol"/>
+    </w:rPr>
+  </w:style>
+  <w:style w:type="character" w:styleId="ListLabel586">
+    <w:name w:val="ListLabel 586"/>
+    <w:qFormat/>
+    <w:rPr>
+      <w:rFonts w:cs="OpenSymbol"/>
+    </w:rPr>
+  </w:style>
+  <w:style w:type="character" w:styleId="ListLabel587">
+    <w:name w:val="ListLabel 587"/>
+    <w:qFormat/>
+    <w:rPr>
+      <w:rFonts w:cs="OpenSymbol"/>
+    </w:rPr>
+  </w:style>
+  <w:style w:type="character" w:styleId="ListLabel588">
+    <w:name w:val="ListLabel 588"/>
+    <w:qFormat/>
+    <w:rPr>
+      <w:rFonts w:cs="OpenSymbol"/>
+    </w:rPr>
+  </w:style>
+  <w:style w:type="character" w:styleId="ListLabel589">
+    <w:name w:val="ListLabel 589"/>
+    <w:qFormat/>
+    <w:rPr>
+      <w:rFonts w:cs="OpenSymbol"/>
+    </w:rPr>
+  </w:style>
+  <w:style w:type="character" w:styleId="ListLabel590">
+    <w:name w:val="ListLabel 590"/>
+    <w:qFormat/>
+    <w:rPr>
+      <w:rFonts w:cs="OpenSymbol"/>
+    </w:rPr>
+  </w:style>
+  <w:style w:type="character" w:styleId="ListLabel591">
+    <w:name w:val="ListLabel 591"/>
+    <w:qFormat/>
+    <w:rPr>
+      <w:rFonts w:cs="OpenSymbol"/>
+    </w:rPr>
+  </w:style>
+  <w:style w:type="character" w:styleId="ListLabel592">
+    <w:name w:val="ListLabel 592"/>
+    <w:qFormat/>
+    <w:rPr>
+      <w:rFonts w:cs="OpenSymbol"/>
+    </w:rPr>
+  </w:style>
+  <w:style w:type="character" w:styleId="ListLabel593">
+    <w:name w:val="ListLabel 593"/>
+    <w:qFormat/>
+    <w:rPr>
+      <w:rFonts w:cs="OpenSymbol"/>
+    </w:rPr>
+  </w:style>
+  <w:style w:type="character" w:styleId="ListLabel594">
+    <w:name w:val="ListLabel 594"/>
+    <w:qFormat/>
+    <w:rPr>
+      <w:rFonts w:cs="OpenSymbol"/>
+    </w:rPr>
+  </w:style>
+  <w:style w:type="character" w:styleId="ListLabel595">
+    <w:name w:val="ListLabel 595"/>
+    <w:qFormat/>
+    <w:rPr>
+      <w:sz w:val="24"/>
+      <w:szCs w:val="24"/>
+      <w:u w:val="none"/>
+    </w:rPr>
+  </w:style>
+  <w:style w:type="character" w:styleId="ListLabel596">
+    <w:name w:val="ListLabel 596"/>
+    <w:qFormat/>
+    <w:rPr>
+      <w:sz w:val="26"/>
+      <w:szCs w:val="26"/>
+    </w:rPr>
+  </w:style>
+  <w:style w:type="character" w:styleId="ListLabel597">
+    <w:name w:val="ListLabel 597"/>
+    <w:qFormat/>
+    <w:rPr/>
+  </w:style>
+  <w:style w:type="character" w:styleId="ListLabel598">
+    <w:name w:val="ListLabel 598"/>
+    <w:qFormat/>
+    <w:rPr/>
+  </w:style>
   <w:style w:type="paragraph" w:styleId="Heading">
     <w:name w:val="Heading"/>
     <w:basedOn w:val="Normal"/>

</xml_diff>

<commit_message>
changes to 7 files
</commit_message>
<xml_diff>
--- a/burgerzaken.docx
+++ b/burgerzaken.docx
@@ -1,6 +1,6 @@
 
 <file path=word/document.xml><?xml version="1.0" encoding="utf-8"?>
-<w:document xmlns:o="urn:schemas-microsoft-com:office:office" xmlns:r="http://schemas.openxmlformats.org/officeDocument/2006/relationships" xmlns:v="urn:schemas-microsoft-com:vml" xmlns:w="http://schemas.openxmlformats.org/wordprocessingml/2006/main" xmlns:w10="urn:schemas-microsoft-com:office:word" xmlns:wp="http://schemas.openxmlformats.org/drawingml/2006/wordprocessingDrawing" xmlns:wps="http://schemas.microsoft.com/office/word/2010/wordprocessingShape" xmlns:wpg="http://schemas.microsoft.com/office/word/2010/wordprocessingGroup" xmlns:mc="http://schemas.openxmlformats.org/markup-compatibility/2006" xmlns:wp14="http://schemas.microsoft.com/office/word/2010/wordprocessingDrawing" xmlns:w14="http://schemas.microsoft.com/office/word/2010/wordml" mc:Ignorable="w14 wp14">
+<w:document xmlns:o="urn:schemas-microsoft-com:office:office" xmlns:r="http://schemas.openxmlformats.org/officeDocument/2006/relationships" xmlns:v="urn:schemas-microsoft-com:vml" xmlns:w="http://schemas.openxmlformats.org/wordprocessingml/2006/main" xmlns:w10="urn:schemas-microsoft-com:office:word" xmlns:wp="http://schemas.openxmlformats.org/drawingml/2006/wordprocessingDrawing" xmlns:wps="http://schemas.microsoft.com/office/word/2010/wordprocessingShape" xmlns:wpg="http://schemas.microsoft.com/office/word/2010/wordprocessingGroup" xmlns:mc="http://schemas.openxmlformats.org/markup-compatibility/2006" xmlns:wp14="http://schemas.microsoft.com/office/word/2010/wordprocessingDrawing" xmlns:w14="http://schemas.microsoft.com/office/word/2010/wordml" xmlns:w15="http://schemas.microsoft.com/office/word/2012/wordml" mc:Ignorable="w14 wp14 w15">
   <w:body>
     <w:p>
       <w:pPr>
@@ -167,7 +167,14 @@
           <w:sz w:val="26"/>
           <w:szCs w:val="26"/>
         </w:rPr>
-        <w:t>- Caribisch Nederland (Bonaire, Sint Eustatius en Saba)</w:t>
+        <w:t xml:space="preserve">- Caribisch Nederland (Bonaire, Sint Eustatius en Saba) </w:t>
+      </w:r>
+      <w:r>
+        <w:rPr>
+          <w:sz w:val="26"/>
+          <w:szCs w:val="26"/>
+        </w:rPr>
+        <w:t>=&gt; bewoners zijn EU</w:t>
       </w:r>
     </w:p>
     <w:p>
@@ -423,7 +430,21 @@
           <w:sz w:val="26"/>
           <w:szCs w:val="26"/>
         </w:rPr>
-        <w:t>- WvGGZ = Wet Verplichte Geestelijke Gezondheidszorg (zelfmoord: 14010, Antes)</w:t>
+        <w:t xml:space="preserve">- WvGGZ = Wet Verplichte Geestelijke Gezondheidszorg (zelfmoord: </w:t>
+      </w:r>
+      <w:r>
+        <w:rPr>
+          <w:sz w:val="26"/>
+          <w:szCs w:val="26"/>
+        </w:rPr>
+        <w:t>113</w:t>
+      </w:r>
+      <w:r>
+        <w:rPr>
+          <w:sz w:val="26"/>
+          <w:szCs w:val="26"/>
+        </w:rPr>
+        <w:t>, Antes)</w:t>
       </w:r>
     </w:p>
     <w:p>
@@ -789,1179 +810,56 @@
         <w:pStyle w:val="Normal"/>
         <w:bidi w:val="0"/>
         <w:jc w:val="left"/>
-        <w:rPr/>
-      </w:pPr>
-      <w:r>
-        <w:rPr>
-          <w:sz w:val="26"/>
-          <w:szCs w:val="26"/>
-        </w:rPr>
-        <w:t>1. Belasting/Parkeren</w:t>
-      </w:r>
-    </w:p>
-    <w:p>
-      <w:pPr>
-        <w:pStyle w:val="Normal"/>
-        <w:bidi w:val="0"/>
-        <w:jc w:val="left"/>
-        <w:rPr/>
-      </w:pPr>
-      <w:r>
-        <w:rPr>
-          <w:sz w:val="26"/>
-          <w:szCs w:val="26"/>
-        </w:rPr>
-        <w:t>2. Bijstand/Bijzondere bijstand/Tozo</w:t>
-      </w:r>
-    </w:p>
-    <w:p>
-      <w:pPr>
-        <w:pStyle w:val="Normal"/>
-        <w:bidi w:val="0"/>
-        <w:jc w:val="left"/>
-        <w:rPr/>
-      </w:pPr>
-      <w:r>
-        <w:rPr>
-          <w:sz w:val="26"/>
-          <w:szCs w:val="26"/>
-        </w:rPr>
-        <w:t>3. MSB</w:t>
-      </w:r>
-    </w:p>
-    <w:p>
-      <w:pPr>
-        <w:pStyle w:val="Normal"/>
-        <w:bidi w:val="0"/>
-        <w:jc w:val="left"/>
-        <w:rPr/>
-      </w:pPr>
-      <w:r>
-        <w:rPr>
-          <w:sz w:val="26"/>
-          <w:szCs w:val="26"/>
-        </w:rPr>
-        <w:t>9. Overige vragen</w:t>
-      </w:r>
-    </w:p>
-    <w:p>
-      <w:pPr>
-        <w:pStyle w:val="Normal"/>
-        <w:bidi w:val="0"/>
-        <w:jc w:val="left"/>
-        <w:rPr>
-          <w:sz w:val="26"/>
-          <w:szCs w:val="26"/>
-        </w:rPr>
-      </w:pPr>
-      <w:r>
-        <w:rPr>
-          <w:sz w:val="26"/>
-          <w:szCs w:val="26"/>
-        </w:rPr>
-      </w:r>
-    </w:p>
-    <w:p>
-      <w:pPr>
-        <w:pStyle w:val="Normal"/>
-        <w:numPr>
-          <w:ilvl w:val="0"/>
-          <w:numId w:val="2"/>
-        </w:numPr>
-        <w:bidi w:val="0"/>
-        <w:jc w:val="left"/>
-        <w:rPr/>
-      </w:pPr>
-      <w:r>
-        <w:rPr>
-          <w:b/>
-          <w:bCs/>
-          <w:sz w:val="26"/>
-          <w:szCs w:val="26"/>
-        </w:rPr>
-        <w:t>Afdeling WMO info en statusvragen</w:t>
-      </w:r>
-    </w:p>
-    <w:p>
-      <w:pPr>
-        <w:pStyle w:val="Normal"/>
-        <w:numPr>
-          <w:ilvl w:val="0"/>
-          <w:numId w:val="2"/>
-        </w:numPr>
-        <w:bidi w:val="0"/>
-        <w:jc w:val="left"/>
-        <w:rPr/>
-      </w:pPr>
-      <w:r>
-        <w:rPr>
-          <w:b/>
-          <w:bCs/>
-          <w:sz w:val="26"/>
-          <w:szCs w:val="26"/>
-        </w:rPr>
-        <w:t>Vraagwijzer algemene informatie</w:t>
-      </w:r>
-    </w:p>
-    <w:p>
-      <w:pPr>
-        <w:pStyle w:val="Normal"/>
-        <w:numPr>
-          <w:ilvl w:val="0"/>
-          <w:numId w:val="2"/>
-        </w:numPr>
-        <w:bidi w:val="0"/>
-        <w:jc w:val="left"/>
-        <w:rPr/>
-      </w:pPr>
-      <w:r>
-        <w:rPr>
-          <w:b/>
-          <w:bCs/>
-          <w:sz w:val="26"/>
-          <w:szCs w:val="26"/>
-        </w:rPr>
-        <w:t>Afspraak verzetten sociaal raadslieden</w:t>
-      </w:r>
-    </w:p>
-    <w:p>
-      <w:pPr>
-        <w:pStyle w:val="Normal"/>
-        <w:bidi w:val="0"/>
-        <w:jc w:val="left"/>
-        <w:rPr/>
-      </w:pPr>
-      <w:r>
-        <w:rPr>
-          <w:b/>
-          <w:bCs/>
-        </w:rPr>
-        <w:t xml:space="preserve">– </w:t>
-      </w:r>
-      <w:r>
-        <w:rPr>
-          <w:b/>
-          <w:bCs/>
-        </w:rPr>
-        <w:t>Verkoop recreatieoord Hoek van Holland</w:t>
-      </w:r>
-    </w:p>
-    <w:p>
-      <w:pPr>
-        <w:pStyle w:val="Normal"/>
-        <w:bidi w:val="0"/>
-        <w:jc w:val="left"/>
-        <w:rPr/>
-      </w:pPr>
-      <w:r>
-        <w:rPr/>
-        <w:t>- huizen van de wijk (te vinden op rotterdam.nl)</w:t>
-      </w:r>
-    </w:p>
-    <w:p>
-      <w:pPr>
-        <w:pStyle w:val="Normal"/>
-        <w:bidi w:val="0"/>
-        <w:jc w:val="left"/>
-        <w:rPr/>
-      </w:pPr>
-      <w:r>
-        <w:rPr/>
-        <w:t>- Verkeerd verbonden</w:t>
-      </w:r>
-    </w:p>
-    <w:p>
-      <w:pPr>
-        <w:pStyle w:val="Normal"/>
-        <w:bidi w:val="0"/>
-        <w:jc w:val="left"/>
-        <w:rPr/>
-      </w:pPr>
-      <w:r>
-        <w:rPr/>
-        <w:t xml:space="preserve">– </w:t>
-      </w:r>
-      <w:r>
-        <w:rPr/>
-        <w:t>Aanvragen opruimmaterialen (knijper)</w:t>
-      </w:r>
-    </w:p>
-    <w:p>
-      <w:pPr>
-        <w:pStyle w:val="Normal"/>
-        <w:bidi w:val="0"/>
-        <w:jc w:val="left"/>
-        <w:rPr/>
-      </w:pPr>
-      <w:r>
-        <w:rPr/>
-        <w:t>- Abonnement elektrische fietsklem &lt;=&gt; toegangstag fietsenstalling Hoogvliet</w:t>
-      </w:r>
-    </w:p>
-    <w:p>
-      <w:pPr>
-        <w:pStyle w:val="Normal"/>
-        <w:bidi w:val="0"/>
-        <w:jc w:val="left"/>
-        <w:rPr/>
-      </w:pPr>
-      <w:r>
-        <w:rPr/>
-        <w:t>- Inkoop en Aanbesteden (aanbod)</w:t>
-      </w:r>
-    </w:p>
-    <w:p>
-      <w:pPr>
-        <w:pStyle w:val="Normal"/>
-        <w:bidi w:val="0"/>
-        <w:jc w:val="left"/>
-        <w:rPr/>
-      </w:pPr>
-      <w:r>
-        <w:rPr/>
-        <w:t>- Advieslijn Woonoverlast en Buurtbemiddeling Rotterdam</w:t>
-      </w:r>
-      <w:r>
-        <w:rPr>
-          <w:sz w:val="26"/>
-          <w:szCs w:val="26"/>
-        </w:rPr>
-        <w:t xml:space="preserve"> &lt;=&gt; Melding Overlast</w:t>
-      </w:r>
-    </w:p>
-    <w:p>
-      <w:pPr>
-        <w:pStyle w:val="Normal"/>
-        <w:bidi w:val="0"/>
-        <w:jc w:val="left"/>
-        <w:rPr/>
-      </w:pPr>
-      <w:r>
-        <w:rPr/>
-        <w:t>- Afspraak maken Buitenlandse Brondocumenten tonen van buiten Europa: SW Centrum.</w:t>
-      </w:r>
-    </w:p>
-    <w:p>
-      <w:pPr>
-        <w:pStyle w:val="Normal"/>
-        <w:bidi w:val="0"/>
-        <w:jc w:val="left"/>
-        <w:rPr/>
-      </w:pPr>
-      <w:r>
-        <w:rPr/>
-        <w:t>- Alert</w:t>
-      </w:r>
-    </w:p>
-    <w:p>
-      <w:pPr>
-        <w:pStyle w:val="Normal"/>
-        <w:bidi w:val="0"/>
-        <w:jc w:val="left"/>
-        <w:rPr/>
-      </w:pPr>
-      <w:r>
-        <w:rPr/>
-        <w:t>- Alleenstaande Ouder Compensatie</w:t>
-      </w:r>
-    </w:p>
-    <w:p>
-      <w:pPr>
-        <w:pStyle w:val="Normal"/>
-        <w:bidi w:val="0"/>
-        <w:jc w:val="left"/>
-        <w:rPr/>
-      </w:pPr>
-      <w:r>
-        <w:rPr>
-          <w:sz w:val="26"/>
-          <w:szCs w:val="26"/>
-        </w:rPr>
-        <w:t xml:space="preserve">– </w:t>
-      </w:r>
-      <w:r>
-        <w:rPr>
-          <w:sz w:val="26"/>
-          <w:szCs w:val="26"/>
-        </w:rPr>
-        <w:t>Apostille (Nederlandse documenten in buitenland:uittreksel aanvragen voor burgers =&gt; nederlandwereldwijd.nl) &lt;=&gt;</w:t>
-      </w:r>
-    </w:p>
-    <w:p>
-      <w:pPr>
-        <w:pStyle w:val="Normal"/>
-        <w:bidi w:val="0"/>
-        <w:jc w:val="left"/>
-        <w:rPr/>
-      </w:pPr>
-      <w:r>
-        <w:rPr>
-          <w:sz w:val="26"/>
-          <w:szCs w:val="26"/>
-        </w:rPr>
-        <w:t xml:space="preserve">  </w:t>
-      </w:r>
-      <w:r>
-        <w:rPr>
-          <w:sz w:val="26"/>
-          <w:szCs w:val="26"/>
-        </w:rPr>
-        <w:t xml:space="preserve">(buitenlandse documenten registreren (voor gebruik buitenlandse documenten in Nederland)) </w:t>
-      </w:r>
-      <w:r>
-        <w:rPr>
-          <w:b/>
-          <w:bCs/>
-          <w:sz w:val="26"/>
-          <w:szCs w:val="26"/>
-        </w:rPr>
-        <w:t>nederlandwereldwijd.nl</w:t>
-      </w:r>
-    </w:p>
-    <w:p>
-      <w:pPr>
-        <w:pStyle w:val="Normal"/>
-        <w:bidi w:val="0"/>
-        <w:jc w:val="left"/>
-        <w:rPr/>
-      </w:pPr>
-      <w:r>
-        <w:rPr>
-          <w:b/>
-          <w:bCs/>
-        </w:rPr>
-        <w:t>- BAG (</w:t>
-      </w:r>
-      <w:r>
-        <w:rPr/>
-        <w:t>Afwijking melden Basisregistratie Adressen en Gebouwen</w:t>
-      </w:r>
-    </w:p>
-    <w:p>
-      <w:pPr>
-        <w:pStyle w:val="Normal"/>
-        <w:bidi w:val="0"/>
-        <w:jc w:val="left"/>
-        <w:rPr>
-          <w:u w:val="single"/>
-        </w:rPr>
-      </w:pPr>
-      <w:r>
-        <w:rPr>
-          <w:u w:val="single"/>
-        </w:rPr>
-        <w:t>- Bedreiging aan medewerker of gebouw van de gemeente &lt;=&gt; Bedreiging in Rotterdam &lt;=&gt; Agressie van beller aan medewerker 14010</w:t>
-      </w:r>
-    </w:p>
-    <w:p>
-      <w:pPr>
-        <w:pStyle w:val="Normal"/>
-        <w:bidi w:val="0"/>
-        <w:jc w:val="left"/>
-        <w:rPr/>
-      </w:pPr>
-      <w:r>
-        <w:rPr/>
-        <w:t xml:space="preserve">- Bellen met 14010 (op Rotterdam.nl): </w:t>
-      </w:r>
-      <w:r>
-        <w:rPr>
-          <w:b/>
-          <w:bCs/>
-        </w:rPr>
-        <w:t>010-2671625 &lt;=&gt;</w:t>
-      </w:r>
-      <w:r>
-        <w:rPr/>
-        <w:t xml:space="preserve"> Postadressen gemeente Rotterdam</w:t>
-      </w:r>
-    </w:p>
-    <w:p>
-      <w:pPr>
-        <w:pStyle w:val="Normal"/>
-        <w:bidi w:val="0"/>
-        <w:jc w:val="left"/>
-        <w:rPr/>
-      </w:pPr>
-      <w:r>
-        <w:rPr>
-          <w:b/>
-          <w:bCs/>
-        </w:rPr>
-        <w:t xml:space="preserve">- </w:t>
-      </w:r>
-      <w:r>
-        <w:rPr>
-          <w:u w:val="single"/>
-        </w:rPr>
-        <w:t>Bestuurlijke informatie &lt;=&gt; Onderzoek en Business Intelligence &lt;=&gt; verzoek WOO &lt;=&gt; Digitale meningspeiling &lt;=&gt; Stedelijk referendum &lt;=&gt; Openbare informatie</w:t>
-      </w:r>
-    </w:p>
-    <w:p>
-      <w:pPr>
-        <w:pStyle w:val="Normal"/>
-        <w:bidi w:val="0"/>
-        <w:jc w:val="left"/>
-        <w:rPr>
-          <w:u w:val="single"/>
-        </w:rPr>
-      </w:pPr>
-      <w:r>
-        <w:rPr>
-          <w:u w:val="single"/>
-        </w:rPr>
-        <w:t xml:space="preserve">– </w:t>
-      </w:r>
-      <w:r>
-        <w:rPr>
-          <w:u w:val="single"/>
-        </w:rPr>
-        <w:t>Betreden afgesloten pand/Hennepkwekerij melden (veiligheidsloket)</w:t>
-      </w:r>
-    </w:p>
-    <w:p>
-      <w:pPr>
-        <w:pStyle w:val="ListParagraph"/>
+        <w:rPr>
+          <w:sz w:val="26"/>
+          <w:szCs w:val="26"/>
+        </w:rPr>
+      </w:pPr>
+      <w:r>
+        <w:rPr/>
+      </w:r>
+    </w:p>
+    <w:p>
+      <w:pPr>
+        <w:pStyle w:val="Normal"/>
+        <w:bidi w:val="0"/>
+        <w:jc w:val="left"/>
+        <w:rPr>
+          <w:sz w:val="26"/>
+          <w:szCs w:val="26"/>
+        </w:rPr>
+      </w:pPr>
+      <w:r>
+        <w:rPr>
+          <w:sz w:val="26"/>
+          <w:szCs w:val="26"/>
+        </w:rPr>
+      </w:r>
+    </w:p>
+    <w:p>
+      <w:pPr>
+        <w:pStyle w:val="Normal"/>
         <w:numPr>
           <w:ilvl w:val="0"/>
           <w:numId w:val="3"/>
         </w:numPr>
         <w:bidi w:val="0"/>
         <w:jc w:val="left"/>
-        <w:rPr>
-          <w:b/>
-          <w:b/>
-          <w:bCs/>
-          <w:u w:val="single"/>
-        </w:rPr>
-      </w:pPr>
-      <w:r>
-        <w:rPr>
-          <w:b/>
-          <w:bCs/>
-        </w:rPr>
-        <w:t>Kenniscentrum BIBOB</w:t>
-      </w:r>
-    </w:p>
-    <w:p>
-      <w:pPr>
-        <w:pStyle w:val="Normal"/>
-        <w:bidi w:val="0"/>
-        <w:jc w:val="left"/>
-        <w:rPr/>
-      </w:pPr>
-      <w:r>
-        <w:rPr/>
-        <w:t xml:space="preserve">– </w:t>
-      </w:r>
-      <w:r>
-        <w:rPr/>
-        <w:t>Bruggen en sluizen/ Wegwerkzaamheden</w:t>
-      </w:r>
-    </w:p>
-    <w:p>
-      <w:pPr>
-        <w:pStyle w:val="Normal"/>
-        <w:bidi w:val="0"/>
-        <w:jc w:val="left"/>
-        <w:rPr/>
-      </w:pPr>
-      <w:r>
-        <w:rPr/>
-        <w:t xml:space="preserve">- </w:t>
-      </w:r>
-      <w:r>
-        <w:rPr>
-          <w:u w:val="single"/>
-        </w:rPr>
-        <w:t>Burenakkoord &lt;=&gt; Omgevingsvergunning</w:t>
-      </w:r>
-    </w:p>
-    <w:p>
-      <w:pPr>
-        <w:pStyle w:val="Normal"/>
-        <w:bidi w:val="0"/>
-        <w:jc w:val="left"/>
-        <w:rPr/>
-      </w:pPr>
-      <w:r>
-        <w:rPr/>
-        <w:t>- BRP -&gt; gezag tbv reizen met minderjarigen &lt;=&gt; Op reis met een kind (onder paspoort)</w:t>
-      </w:r>
-    </w:p>
-    <w:p>
-      <w:pPr>
-        <w:pStyle w:val="Normal"/>
-        <w:bidi w:val="0"/>
-        <w:jc w:val="left"/>
-        <w:rPr/>
-      </w:pPr>
-      <w:r>
-        <w:rPr/>
-        <w:t>- Burgerinitiatief/Jongereninitiatief</w:t>
-      </w:r>
-    </w:p>
-    <w:p>
-      <w:pPr>
-        <w:pStyle w:val="Normal"/>
-        <w:bidi w:val="0"/>
-        <w:jc w:val="left"/>
-        <w:rPr/>
-      </w:pPr>
-      <w:r>
-        <w:rPr/>
-        <w:t xml:space="preserve">– </w:t>
-      </w:r>
-      <w:r>
-        <w:rPr/>
-        <w:t>Cameratoezicht publieke ruimte</w:t>
-      </w:r>
-    </w:p>
-    <w:p>
-      <w:pPr>
-        <w:pStyle w:val="Normal"/>
-        <w:bidi w:val="0"/>
-        <w:jc w:val="left"/>
-        <w:rPr/>
-      </w:pPr>
-      <w:r>
-        <w:rPr/>
-        <w:t xml:space="preserve">- Contactformulier (e-suite) en Wijzigingsformulier </w:t>
-      </w:r>
-    </w:p>
-    <w:p>
-      <w:pPr>
-        <w:pStyle w:val="Normal"/>
-        <w:bidi w:val="0"/>
-        <w:jc w:val="left"/>
-        <w:rPr/>
-      </w:pPr>
-      <w:r>
-        <w:rPr/>
-        <w:t>- Correctie Adresgegevens &lt;=&gt; BRP onjuist (let op: de laatste FAQ geeft minder info)</w:t>
-      </w:r>
-    </w:p>
-    <w:p>
-      <w:pPr>
-        <w:pStyle w:val="Normal"/>
-        <w:bidi w:val="0"/>
-        <w:jc w:val="left"/>
-        <w:rPr/>
-      </w:pPr>
-      <w:r>
-        <w:rPr/>
-        <w:t>- Crediteuren (–) /Debiteuren (+)</w:t>
-      </w:r>
-    </w:p>
-    <w:p>
-      <w:pPr>
-        <w:pStyle w:val="Normal"/>
-        <w:bidi w:val="0"/>
-        <w:jc w:val="left"/>
-        <w:rPr/>
-      </w:pPr>
-      <w:r>
-        <w:rPr/>
-        <w:t>- Deelvervoer</w:t>
-      </w:r>
-    </w:p>
-    <w:p>
-      <w:pPr>
-        <w:pStyle w:val="Normal"/>
-        <w:bidi w:val="0"/>
-        <w:jc w:val="left"/>
-        <w:rPr/>
-      </w:pPr>
-      <w:r>
-        <w:rPr/>
-        <w:t>- Deregistration/Vertrek naar buitenland/</w:t>
-      </w:r>
-    </w:p>
-    <w:p>
-      <w:pPr>
-        <w:pStyle w:val="Normal"/>
-        <w:bidi w:val="0"/>
-        <w:jc w:val="left"/>
-        <w:rPr/>
-      </w:pPr>
-      <w:r>
-        <w:rPr/>
-        <w:t>- Doelgroepenverklaring (</w:t>
-      </w:r>
-      <w:r>
-        <w:rPr>
-          <w:b/>
-          <w:bCs/>
-        </w:rPr>
-        <w:t xml:space="preserve">LKV): </w:t>
-      </w:r>
-      <w:r>
-        <w:rPr/>
-        <w:t>oudere werknemers: 56+ =&gt; telefonisch documenten</w:t>
-      </w:r>
-    </w:p>
-    <w:p>
-      <w:pPr>
-        <w:pStyle w:val="Normal"/>
-        <w:bidi w:val="0"/>
-        <w:jc w:val="left"/>
-        <w:rPr/>
-      </w:pPr>
-      <w:r>
-        <w:rPr/>
-        <w:t xml:space="preserve">– </w:t>
-      </w:r>
-      <w:r>
-        <w:rPr/>
-        <w:t>Energietoeslag (melding aanvraagformulier energietoeslag)</w:t>
-      </w:r>
-    </w:p>
-    <w:p>
-      <w:pPr>
-        <w:pStyle w:val="Normal"/>
-        <w:bidi w:val="0"/>
-        <w:jc w:val="left"/>
-        <w:rPr>
-          <w:u w:val="single"/>
-        </w:rPr>
-      </w:pPr>
-      <w:r>
-        <w:rPr/>
-        <w:t xml:space="preserve">- </w:t>
-      </w:r>
-      <w:r>
-        <w:rPr>
-          <w:u w:val="single"/>
-        </w:rPr>
-        <w:t>Dringend een woning nodig &lt;=&gt; Maatschappelijke beroepen (politie, leraar, zorgmedewerkers)</w:t>
-      </w:r>
-    </w:p>
-    <w:p>
-      <w:pPr>
-        <w:pStyle w:val="Normal"/>
-        <w:bidi w:val="0"/>
-        <w:jc w:val="left"/>
-        <w:rPr/>
-      </w:pPr>
-      <w:r>
-        <w:rPr>
-          <w:u w:val="single"/>
-        </w:rPr>
-        <w:t>- Dubbele achternaam voor kinderen</w:t>
-      </w:r>
-    </w:p>
-    <w:p>
-      <w:pPr>
-        <w:pStyle w:val="Normal"/>
-        <w:bidi w:val="0"/>
-        <w:jc w:val="left"/>
-        <w:rPr/>
-      </w:pPr>
-      <w:r>
-        <w:rPr/>
-        <w:t xml:space="preserve">– </w:t>
-      </w:r>
-      <w:r>
-        <w:rPr/>
-        <w:t>Energievouchers voor ondernemers op bedrijfsterreinen &lt;=&gt; energievouchers voor huurders en eigenaren &lt;=&gt; scholingsvouchers</w:t>
-      </w:r>
-    </w:p>
-    <w:p>
-      <w:pPr>
-        <w:pStyle w:val="Normal"/>
-        <w:bidi w:val="0"/>
-        <w:jc w:val="left"/>
-        <w:rPr/>
-      </w:pPr>
-      <w:r>
-        <w:rPr/>
-        <w:t>- Erfpacht (Contractbeheer en Erfpacht): 010-2673550 en erfpacht@rotterdam.nl</w:t>
-      </w:r>
-    </w:p>
-    <w:p>
-      <w:pPr>
-        <w:pStyle w:val="Normal"/>
-        <w:bidi w:val="0"/>
-        <w:jc w:val="left"/>
-        <w:rPr/>
-      </w:pPr>
-      <w:r>
-        <w:rPr/>
-        <w:t>- e-suite (e-suite zaken in Mijn Loket)</w:t>
-      </w:r>
-    </w:p>
-    <w:p>
-      <w:pPr>
-        <w:pStyle w:val="Normal"/>
-        <w:bidi w:val="0"/>
-        <w:jc w:val="left"/>
-        <w:rPr/>
-      </w:pPr>
-      <w:r>
-        <w:rPr/>
-        <w:t>- Exceptioneel transport</w:t>
-      </w:r>
-    </w:p>
-    <w:p>
-      <w:pPr>
-        <w:pStyle w:val="Normal"/>
-        <w:bidi w:val="0"/>
-        <w:jc w:val="left"/>
-        <w:rPr/>
-      </w:pPr>
-      <w:r>
-        <w:rPr/>
-        <w:t xml:space="preserve">– </w:t>
-      </w:r>
-      <w:r>
-        <w:rPr/>
-        <w:t>Extraatje010</w:t>
-      </w:r>
-    </w:p>
-    <w:p>
-      <w:pPr>
-        <w:pStyle w:val="Normal"/>
-        <w:bidi w:val="0"/>
-        <w:jc w:val="left"/>
-        <w:rPr/>
-      </w:pPr>
-      <w:r>
-        <w:rPr/>
-        <w:t>- Wie mogen mijn gegevens in de Basisregistratie Personen (BRP) inzien? (rijksoverheid.nl)</w:t>
-      </w:r>
-    </w:p>
-    <w:p>
-      <w:pPr>
-        <w:pStyle w:val="Normal"/>
-        <w:bidi w:val="0"/>
-        <w:jc w:val="left"/>
-        <w:rPr/>
-      </w:pPr>
-      <w:r>
-        <w:rPr/>
-        <w:t xml:space="preserve">– </w:t>
-      </w:r>
-      <w:r>
-        <w:rPr/>
-        <w:t>Gratis OV voor kinderen/aow-gerechtigden</w:t>
-      </w:r>
-    </w:p>
-    <w:p>
-      <w:pPr>
-        <w:pStyle w:val="Normal"/>
-        <w:bidi w:val="0"/>
-        <w:jc w:val="left"/>
-        <w:rPr/>
-      </w:pPr>
-      <w:r>
-        <w:rPr/>
-        <w:t xml:space="preserve">– </w:t>
-      </w:r>
-      <w:r>
-        <w:rPr/>
-        <w:t>Grond kopen, tuinuitbreiding, contractbeheer- en erfpacht, erfpachtgrond bij huidige woning of kantoor, grond uitbreiden of splitsen (erfpacht), Erfpachtcanon afkopen, Erfpacht omzetten naar eigendom of eeuwigdurende erfpacht.</w:t>
-      </w:r>
-    </w:p>
-    <w:p>
-      <w:pPr>
-        <w:pStyle w:val="Normal"/>
-        <w:bidi w:val="0"/>
-        <w:jc w:val="left"/>
-        <w:rPr/>
-      </w:pPr>
-      <w:r>
-        <w:rPr/>
-        <w:t>- IND-loket in Rotterdam (Conradstraat)</w:t>
-      </w:r>
-    </w:p>
-    <w:p>
-      <w:pPr>
-        <w:pStyle w:val="Normal"/>
-        <w:bidi w:val="0"/>
-        <w:jc w:val="left"/>
-        <w:rPr/>
-      </w:pPr>
-      <w:r>
-        <w:rPr/>
-        <w:t xml:space="preserve">– </w:t>
-      </w:r>
-      <w:r>
-        <w:rPr/>
-        <w:t>Informatie uittreksel historische adressen voor bezichtigen woning</w:t>
-      </w:r>
-    </w:p>
-    <w:p>
-      <w:pPr>
-        <w:pStyle w:val="Normal"/>
-        <w:bidi w:val="0"/>
-        <w:jc w:val="left"/>
-        <w:rPr/>
-      </w:pPr>
-      <w:r>
-        <w:rPr/>
-        <w:t xml:space="preserve">– </w:t>
-      </w:r>
-      <w:r>
-        <w:rPr/>
-        <w:t>Inlichtingen Nalatenschapsonderzoek (notaris) &lt;=&gt; (Zie Zoektocht voor andere mogelijkheden)</w:t>
-      </w:r>
-    </w:p>
-    <w:p>
-      <w:pPr>
-        <w:pStyle w:val="Normal"/>
-        <w:bidi w:val="0"/>
-        <w:jc w:val="left"/>
-        <w:rPr/>
-      </w:pPr>
-      <w:r>
-        <w:rPr/>
-        <w:t xml:space="preserve">- Intake bereikbaarheid en tijdelijke verkeersmaatregel </w:t>
-      </w:r>
-      <w:r>
-        <w:rPr>
-          <w:b/>
-          <w:bCs/>
-        </w:rPr>
-        <w:t>(TVM)</w:t>
-      </w:r>
-    </w:p>
-    <w:p>
-      <w:pPr>
-        <w:pStyle w:val="Normal"/>
-        <w:bidi w:val="0"/>
-        <w:jc w:val="left"/>
-        <w:rPr/>
-      </w:pPr>
-      <w:r>
-        <w:rPr/>
-        <w:t>- Justis/Covag voor VOG:</w:t>
-      </w:r>
-      <w:r>
-        <w:rPr>
-          <w:b/>
-          <w:bCs/>
-        </w:rPr>
-        <w:t xml:space="preserve"> (088-9982200)</w:t>
-      </w:r>
-    </w:p>
-    <w:p>
-      <w:pPr>
-        <w:pStyle w:val="Normal"/>
-        <w:bidi w:val="0"/>
-        <w:jc w:val="left"/>
-        <w:rPr>
-          <w:b w:val="false"/>
-          <w:b w:val="false"/>
-          <w:bCs w:val="false"/>
-        </w:rPr>
-      </w:pPr>
-      <w:r>
-        <w:rPr>
-          <w:b w:val="false"/>
-          <w:bCs w:val="false"/>
-        </w:rPr>
-        <w:t>Kinderopvang - Algemene info Kinderopvang</w:t>
-      </w:r>
-    </w:p>
-    <w:p>
-      <w:pPr>
-        <w:pStyle w:val="Normal"/>
-        <w:bidi w:val="0"/>
-        <w:jc w:val="left"/>
-        <w:rPr>
-          <w:b w:val="false"/>
-          <w:b w:val="false"/>
-          <w:bCs w:val="false"/>
-        </w:rPr>
-      </w:pPr>
-      <w:r>
-        <w:rPr>
-          <w:b w:val="false"/>
-          <w:bCs w:val="false"/>
-        </w:rPr>
-        <w:t>Kinderopvang - Starten kinderopvangvoorziening of gastouderbureau - Inschrijving kinderopvang of gastouderbureau aanvragen</w:t>
-      </w:r>
-    </w:p>
-    <w:p>
-      <w:pPr>
-        <w:pStyle w:val="Normal"/>
-        <w:bidi w:val="0"/>
-        <w:jc w:val="left"/>
-        <w:rPr>
-          <w:b w:val="false"/>
-          <w:b w:val="false"/>
-          <w:bCs w:val="false"/>
-        </w:rPr>
-      </w:pPr>
-      <w:r>
-        <w:rPr>
-          <w:b w:val="false"/>
-          <w:bCs w:val="false"/>
-        </w:rPr>
-        <w:t>Kinderopvang - Voor WZ met bijstandsuitkering - Kinderopvang en bijstandsuitkering</w:t>
-      </w:r>
-    </w:p>
-    <w:p>
-      <w:pPr>
-        <w:pStyle w:val="Normal"/>
-        <w:bidi w:val="0"/>
-        <w:jc w:val="left"/>
-        <w:rPr>
-          <w:b w:val="false"/>
-          <w:b w:val="false"/>
-          <w:bCs w:val="false"/>
-        </w:rPr>
-      </w:pPr>
-      <w:r>
-        <w:rPr>
-          <w:b w:val="false"/>
-          <w:bCs w:val="false"/>
-        </w:rPr>
-        <w:t>Kinderopvang - Subsidie Kinderopvang Plus - Subsidie Kinderopvang Plus aanvragen</w:t>
-      </w:r>
-    </w:p>
-    <w:p>
-      <w:pPr>
-        <w:pStyle w:val="Normal"/>
-        <w:bidi w:val="0"/>
-        <w:jc w:val="left"/>
-        <w:rPr>
-          <w:b w:val="false"/>
-          <w:b w:val="false"/>
-          <w:bCs w:val="false"/>
-        </w:rPr>
-      </w:pPr>
-      <w:r>
-        <w:rPr>
-          <w:b w:val="false"/>
-          <w:bCs w:val="false"/>
-        </w:rPr>
-        <w:t>Kinderopvang - Regels voor kinderopvang (toezicht) - Ondernemers kinderopvang</w:t>
-      </w:r>
-    </w:p>
-    <w:p>
-      <w:pPr>
-        <w:pStyle w:val="Normal"/>
-        <w:bidi w:val="0"/>
-        <w:jc w:val="left"/>
-        <w:rPr/>
-      </w:pPr>
-      <w:r>
-        <w:rPr/>
-        <w:t xml:space="preserve">– </w:t>
-      </w:r>
-      <w:r>
-        <w:rPr/>
-        <w:t>Rotterdamse Lerarenbeurs – Leraren CAO (Rotterdampas)</w:t>
-      </w:r>
-    </w:p>
-    <w:p>
-      <w:pPr>
-        <w:pStyle w:val="Normal"/>
-        <w:bidi w:val="0"/>
-        <w:jc w:val="left"/>
-        <w:rPr/>
-      </w:pPr>
-      <w:r>
-        <w:rPr/>
-        <w:t xml:space="preserve">- </w:t>
-      </w:r>
-      <w:r>
-        <w:rPr>
-          <w:u w:val="single"/>
-        </w:rPr>
-        <w:t xml:space="preserve">Meld Isolement/verwarde personen/huiselijk geweld/Schadelijke traditionele praktijken (rot.nl) </w:t>
-      </w:r>
-      <w:r>
-        <w:rPr>
-          <w:b/>
-          <w:bCs/>
-          <w:u w:val="single"/>
-        </w:rPr>
-        <w:t xml:space="preserve">(Veilig Thuis), </w:t>
-      </w:r>
-      <w:r>
-        <w:rPr>
-          <w:u w:val="single"/>
-        </w:rPr>
-        <w:t>Luisterlijn, Bedreiging, Bommelding/Wet tijdelijk huisverbod: GGD Overig</w:t>
-      </w:r>
-    </w:p>
-    <w:p>
-      <w:pPr>
-        <w:pStyle w:val="Normal"/>
-        <w:bidi w:val="0"/>
-        <w:jc w:val="left"/>
-        <w:rPr/>
-      </w:pPr>
-      <w:r>
-        <w:rPr/>
-        <w:t xml:space="preserve">– </w:t>
-      </w:r>
-      <w:r>
-        <w:rPr/>
-        <w:t>Melding Ondersteuningsvraag</w:t>
-      </w:r>
-    </w:p>
-    <w:p>
-      <w:pPr>
-        <w:pStyle w:val="Normal"/>
-        <w:bidi w:val="0"/>
-        <w:jc w:val="left"/>
-        <w:rPr>
-          <w:sz w:val="26"/>
-          <w:szCs w:val="26"/>
-        </w:rPr>
-      </w:pPr>
-      <w:r>
-        <w:rPr/>
-        <w:t>- Normbedragen bijstandsuitkering</w:t>
-      </w:r>
-    </w:p>
-    <w:p>
-      <w:pPr>
-        <w:pStyle w:val="Normal"/>
-        <w:bidi w:val="0"/>
-        <w:jc w:val="left"/>
-        <w:rPr/>
-      </w:pPr>
-      <w:r>
-        <w:rPr/>
-        <w:t>- Omwisseling rijbewijs</w:t>
-      </w:r>
-    </w:p>
-    <w:p>
-      <w:pPr>
-        <w:pStyle w:val="Normal"/>
-        <w:bidi w:val="0"/>
-        <w:jc w:val="left"/>
-        <w:rPr/>
-      </w:pPr>
-      <w:r>
-        <w:rPr/>
-        <w:t xml:space="preserve">- Ondernemers in de kinderopvang </w:t>
-      </w:r>
-      <w:r>
-        <w:rPr>
-          <w:b/>
-          <w:bCs/>
-        </w:rPr>
-        <w:t>(LRK)</w:t>
-      </w:r>
-    </w:p>
-    <w:p>
-      <w:pPr>
-        <w:pStyle w:val="Normal"/>
-        <w:bidi w:val="0"/>
-        <w:jc w:val="left"/>
-        <w:rPr/>
-      </w:pPr>
-      <w:r>
-        <w:rPr/>
-        <w:t xml:space="preserve">- </w:t>
-      </w:r>
-      <w:r>
-        <w:rPr>
-          <w:u w:val="single"/>
-        </w:rPr>
-        <w:t>Onderzoek en Business Intelligence &lt;=&gt; Bestuurlijke Informatie (zie boven)</w:t>
-      </w:r>
-    </w:p>
-    <w:p>
-      <w:pPr>
-        <w:pStyle w:val="Normal"/>
-        <w:bidi w:val="0"/>
-        <w:jc w:val="left"/>
-        <w:rPr>
-          <w:u w:val="single"/>
-        </w:rPr>
-      </w:pPr>
-      <w:r>
-        <w:rPr/>
-        <w:t xml:space="preserve">- </w:t>
-      </w:r>
-      <w:r>
-        <w:rPr>
-          <w:u w:val="single"/>
-        </w:rPr>
-        <w:t>Paspoort (blijft in Stadswinkel 3 maanden), Grensgemeente in Nederland (rijksoverheid)</w:t>
-      </w:r>
-    </w:p>
-    <w:p>
-      <w:pPr>
-        <w:pStyle w:val="Normal"/>
-        <w:bidi w:val="0"/>
-        <w:jc w:val="left"/>
-        <w:rPr/>
-      </w:pPr>
-      <w:r>
-        <w:rPr/>
-        <w:t xml:space="preserve">– </w:t>
-      </w:r>
-      <w:r>
-        <w:rPr/>
-        <w:t>Paspoort/identiteitskaart – niet meer ingeschreven in de BRP</w:t>
-      </w:r>
-    </w:p>
-    <w:p>
-      <w:pPr>
-        <w:pStyle w:val="Normal"/>
-        <w:bidi w:val="0"/>
-        <w:jc w:val="left"/>
-        <w:rPr/>
-      </w:pPr>
-      <w:r>
-        <w:rPr/>
-        <w:t>- Personeelszaken Rotterdam =&gt; email en telefoonnummer: ook voor salarisadministratie, verzuim</w:t>
-      </w:r>
-    </w:p>
-    <w:p>
-      <w:pPr>
-        <w:pStyle w:val="Normal"/>
-        <w:bidi w:val="0"/>
-        <w:jc w:val="left"/>
-        <w:rPr/>
-      </w:pPr>
-      <w:r>
-        <w:rPr/>
-        <w:t>- Persvoorlichters</w:t>
-      </w:r>
-    </w:p>
-    <w:p>
-      <w:pPr>
-        <w:pStyle w:val="Normal"/>
-        <w:bidi w:val="0"/>
-        <w:jc w:val="left"/>
-        <w:rPr/>
-      </w:pPr>
-      <w:r>
-        <w:rPr/>
-        <w:t xml:space="preserve">– </w:t>
-      </w:r>
-      <w:r>
-        <w:rPr/>
-        <w:t>Overlijden/Huwelijken (buiten openingstijden!) &lt;=&gt; Ik ga trouwen. Stap 6. Spoed (zoek op terminaal)</w:t>
-      </w:r>
-    </w:p>
-    <w:p>
-      <w:pPr>
-        <w:pStyle w:val="Normal"/>
-        <w:bidi w:val="0"/>
-        <w:jc w:val="left"/>
-        <w:rPr/>
-      </w:pPr>
-      <w:r>
-        <w:rPr/>
-        <w:t xml:space="preserve">– </w:t>
-      </w:r>
-      <w:r>
-        <w:rPr/>
-        <w:t>Overlijden van burger zonder nabestaanden/Participatie en Stedelijke zorg: wet op de Lijkbezorging (lijk)</w:t>
-      </w:r>
-    </w:p>
-    <w:p>
-      <w:pPr>
-        <w:pStyle w:val="ListParagraph"/>
+        <w:rPr/>
+      </w:pPr>
+      <w:r>
+        <w:rPr>
+          <w:b/>
+          <w:bCs/>
+          <w:sz w:val="26"/>
+          <w:szCs w:val="26"/>
+        </w:rPr>
+        <w:t>Afdeling WMO info en statusvragen</w:t>
+      </w:r>
+    </w:p>
+    <w:p>
+      <w:pPr>
+        <w:pStyle w:val="Normal"/>
         <w:numPr>
           <w:ilvl w:val="0"/>
           <w:numId w:val="3"/>
@@ -1971,8 +869,333 @@
         <w:rPr/>
       </w:pPr>
       <w:r>
-        <w:rPr/>
-        <w:t>Paspoort – afspraak maken mag, hoeft niet (reisdocument)</w:t>
+        <w:rPr>
+          <w:b/>
+          <w:bCs/>
+          <w:sz w:val="26"/>
+          <w:szCs w:val="26"/>
+        </w:rPr>
+        <w:t>Vraagwijzer algemene informatie</w:t>
+      </w:r>
+    </w:p>
+    <w:p>
+      <w:pPr>
+        <w:pStyle w:val="Normal"/>
+        <w:numPr>
+          <w:ilvl w:val="0"/>
+          <w:numId w:val="3"/>
+        </w:numPr>
+        <w:bidi w:val="0"/>
+        <w:jc w:val="left"/>
+        <w:rPr/>
+      </w:pPr>
+      <w:r>
+        <w:rPr>
+          <w:b/>
+          <w:bCs/>
+          <w:sz w:val="26"/>
+          <w:szCs w:val="26"/>
+        </w:rPr>
+        <w:t>Afspraak verzetten sociaal raadslieden</w:t>
+      </w:r>
+    </w:p>
+    <w:p>
+      <w:pPr>
+        <w:pStyle w:val="Normal"/>
+        <w:bidi w:val="0"/>
+        <w:jc w:val="left"/>
+        <w:rPr/>
+      </w:pPr>
+      <w:r>
+        <w:rPr>
+          <w:b/>
+          <w:bCs/>
+        </w:rPr>
+        <w:t xml:space="preserve">– </w:t>
+      </w:r>
+      <w:r>
+        <w:rPr>
+          <w:b/>
+          <w:bCs/>
+        </w:rPr>
+        <w:t>Verkoop recreatieoord Hoek van Holland</w:t>
+      </w:r>
+    </w:p>
+    <w:p>
+      <w:pPr>
+        <w:pStyle w:val="Normal"/>
+        <w:bidi w:val="0"/>
+        <w:jc w:val="left"/>
+        <w:rPr/>
+      </w:pPr>
+      <w:r>
+        <w:rPr/>
+        <w:t>- huizen van de wijk (te vinden op rotterdam.nl)</w:t>
+      </w:r>
+    </w:p>
+    <w:p>
+      <w:pPr>
+        <w:pStyle w:val="Normal"/>
+        <w:bidi w:val="0"/>
+        <w:jc w:val="left"/>
+        <w:rPr/>
+      </w:pPr>
+      <w:r>
+        <w:rPr/>
+        <w:t>- Verkeerd verbonden</w:t>
+      </w:r>
+    </w:p>
+    <w:p>
+      <w:pPr>
+        <w:pStyle w:val="Normal"/>
+        <w:bidi w:val="0"/>
+        <w:jc w:val="left"/>
+        <w:rPr/>
+      </w:pPr>
+      <w:r>
+        <w:rPr/>
+        <w:t xml:space="preserve">– </w:t>
+      </w:r>
+      <w:r>
+        <w:rPr/>
+        <w:t>Aanvragen opruimmaterialen (knijper)</w:t>
+      </w:r>
+    </w:p>
+    <w:p>
+      <w:pPr>
+        <w:pStyle w:val="Normal"/>
+        <w:bidi w:val="0"/>
+        <w:jc w:val="left"/>
+        <w:rPr/>
+      </w:pPr>
+      <w:r>
+        <w:rPr/>
+        <w:t>- Abonnement elektrische fietsklem &lt;=&gt; toegangstag fietsenstalling Hoogvliet</w:t>
+      </w:r>
+    </w:p>
+    <w:p>
+      <w:pPr>
+        <w:pStyle w:val="Normal"/>
+        <w:bidi w:val="0"/>
+        <w:jc w:val="left"/>
+        <w:rPr/>
+      </w:pPr>
+      <w:r>
+        <w:rPr/>
+        <w:t>- Inkoop en Aanbesteden (aanbod)</w:t>
+      </w:r>
+    </w:p>
+    <w:p>
+      <w:pPr>
+        <w:pStyle w:val="Normal"/>
+        <w:bidi w:val="0"/>
+        <w:jc w:val="left"/>
+        <w:rPr/>
+      </w:pPr>
+      <w:r>
+        <w:rPr/>
+        <w:t>- Advieslijn Woonoverlast en Buurtbemiddeling Rotterdam</w:t>
+      </w:r>
+      <w:r>
+        <w:rPr>
+          <w:sz w:val="26"/>
+          <w:szCs w:val="26"/>
+        </w:rPr>
+        <w:t xml:space="preserve"> &lt;=&gt; Melding Overlast</w:t>
+      </w:r>
+    </w:p>
+    <w:p>
+      <w:pPr>
+        <w:pStyle w:val="Normal"/>
+        <w:bidi w:val="0"/>
+        <w:jc w:val="left"/>
+        <w:rPr/>
+      </w:pPr>
+      <w:r>
+        <w:rPr/>
+        <w:t>- Afspraak maken Buitenlandse Brondocumenten tonen van buiten Europa: SW Centrum.</w:t>
+      </w:r>
+    </w:p>
+    <w:p>
+      <w:pPr>
+        <w:pStyle w:val="Normal"/>
+        <w:bidi w:val="0"/>
+        <w:jc w:val="left"/>
+        <w:rPr/>
+      </w:pPr>
+      <w:r>
+        <w:rPr/>
+        <w:t>- Alert</w:t>
+      </w:r>
+    </w:p>
+    <w:p>
+      <w:pPr>
+        <w:pStyle w:val="Normal"/>
+        <w:bidi w:val="0"/>
+        <w:jc w:val="left"/>
+        <w:rPr/>
+      </w:pPr>
+      <w:r>
+        <w:rPr/>
+        <w:t>- Alleenstaande Ouder Compensatie</w:t>
+      </w:r>
+    </w:p>
+    <w:p>
+      <w:pPr>
+        <w:pStyle w:val="Normal"/>
+        <w:bidi w:val="0"/>
+        <w:jc w:val="left"/>
+        <w:rPr/>
+      </w:pPr>
+      <w:r>
+        <w:rPr>
+          <w:sz w:val="26"/>
+          <w:szCs w:val="26"/>
+        </w:rPr>
+        <w:t xml:space="preserve">– </w:t>
+      </w:r>
+      <w:r>
+        <w:rPr>
+          <w:sz w:val="26"/>
+          <w:szCs w:val="26"/>
+        </w:rPr>
+        <w:t>Apostille (Nederlandse documenten in buitenland:uittreksel aanvragen voor burgers =&gt; nederlandwereldwijd.nl) &lt;=&gt;</w:t>
+      </w:r>
+    </w:p>
+    <w:p>
+      <w:pPr>
+        <w:pStyle w:val="Normal"/>
+        <w:bidi w:val="0"/>
+        <w:jc w:val="left"/>
+        <w:rPr/>
+      </w:pPr>
+      <w:r>
+        <w:rPr>
+          <w:sz w:val="26"/>
+          <w:szCs w:val="26"/>
+        </w:rPr>
+        <w:t xml:space="preserve">  </w:t>
+      </w:r>
+      <w:r>
+        <w:rPr>
+          <w:sz w:val="26"/>
+          <w:szCs w:val="26"/>
+        </w:rPr>
+        <w:t xml:space="preserve">(buitenlandse documenten registreren (voor gebruik buitenlandse documenten in Nederland)) </w:t>
+      </w:r>
+      <w:r>
+        <w:rPr>
+          <w:b/>
+          <w:bCs/>
+          <w:sz w:val="26"/>
+          <w:szCs w:val="26"/>
+        </w:rPr>
+        <w:t>nederlandwereldwijd.nl</w:t>
+      </w:r>
+    </w:p>
+    <w:p>
+      <w:pPr>
+        <w:pStyle w:val="Normal"/>
+        <w:bidi w:val="0"/>
+        <w:jc w:val="left"/>
+        <w:rPr/>
+      </w:pPr>
+      <w:r>
+        <w:rPr>
+          <w:b/>
+          <w:bCs/>
+        </w:rPr>
+        <w:t>- BAG (</w:t>
+      </w:r>
+      <w:r>
+        <w:rPr/>
+        <w:t>Afwijking melden Basisregistratie Adressen en Gebouwen</w:t>
+      </w:r>
+      <w:r>
+        <w:rPr/>
+        <w:t>)</w:t>
+      </w:r>
+    </w:p>
+    <w:p>
+      <w:pPr>
+        <w:pStyle w:val="Normal"/>
+        <w:bidi w:val="0"/>
+        <w:jc w:val="left"/>
+        <w:rPr>
+          <w:u w:val="single"/>
+        </w:rPr>
+      </w:pPr>
+      <w:r>
+        <w:rPr>
+          <w:u w:val="single"/>
+        </w:rPr>
+        <w:t>- Bedreiging aan medewerker of gebouw van de gemeente &lt;=&gt; Bedreiging in Rotterdam &lt;=&gt; Agressie van beller aan medewerker 14010</w:t>
+      </w:r>
+    </w:p>
+    <w:p>
+      <w:pPr>
+        <w:pStyle w:val="Normal"/>
+        <w:bidi w:val="0"/>
+        <w:jc w:val="left"/>
+        <w:rPr/>
+      </w:pPr>
+      <w:r>
+        <w:rPr/>
+        <w:t xml:space="preserve">- Bellen met 14010 (op Rotterdam.nl): </w:t>
+      </w:r>
+      <w:r>
+        <w:rPr>
+          <w:b/>
+          <w:bCs/>
+        </w:rPr>
+        <w:t>010-2671625 &lt;=&gt;</w:t>
+      </w:r>
+      <w:r>
+        <w:rPr/>
+        <w:t xml:space="preserve"> Postadressen gemeente Rotterdam</w:t>
+      </w:r>
+    </w:p>
+    <w:p>
+      <w:pPr>
+        <w:pStyle w:val="Normal"/>
+        <w:bidi w:val="0"/>
+        <w:jc w:val="left"/>
+        <w:rPr/>
+      </w:pPr>
+      <w:r>
+        <w:rPr>
+          <w:b/>
+          <w:bCs/>
+        </w:rPr>
+        <w:t xml:space="preserve">- </w:t>
+      </w:r>
+      <w:r>
+        <w:rPr>
+          <w:u w:val="single"/>
+        </w:rPr>
+        <w:t>Bestuurlijke informatie &lt;=&gt; Onderzoek en Business Intelligence &lt;=&gt; verzoek WOO &lt;=&gt; Digitale meningspeiling &lt;=&gt; Stedelijk referendum &lt;=&gt; Openbare informatie</w:t>
+      </w:r>
+    </w:p>
+    <w:p>
+      <w:pPr>
+        <w:pStyle w:val="Normal"/>
+        <w:bidi w:val="0"/>
+        <w:jc w:val="left"/>
+        <w:rPr>
+          <w:u w:val="single"/>
+        </w:rPr>
+      </w:pPr>
+      <w:r>
+        <w:rPr>
+          <w:u w:val="single"/>
+        </w:rPr>
+        <w:t xml:space="preserve">– </w:t>
+      </w:r>
+      <w:r>
+        <w:rPr>
+          <w:u w:val="single"/>
+        </w:rPr>
+        <w:t>Betreden afgesloten pand/Hennepkwekerij melden (veiligheidsloket)</w:t>
       </w:r>
     </w:p>
     <w:p>
@@ -1980,7 +1203,801 @@
         <w:pStyle w:val="ListParagraph"/>
         <w:numPr>
           <w:ilvl w:val="0"/>
-          <w:numId w:val="3"/>
+          <w:numId w:val="4"/>
+        </w:numPr>
+        <w:bidi w:val="0"/>
+        <w:jc w:val="left"/>
+        <w:rPr>
+          <w:u w:val="none"/>
+        </w:rPr>
+      </w:pPr>
+      <w:r>
+        <w:rPr>
+          <w:b/>
+          <w:bCs/>
+          <w:u w:val="none"/>
+        </w:rPr>
+        <w:t xml:space="preserve">Kenniscentrum BIBOB </w:t>
+      </w:r>
+      <w:r>
+        <w:rPr>
+          <w:b/>
+          <w:bCs/>
+          <w:u w:val="none"/>
+        </w:rPr>
+        <w:t>((Bevordering Integriteits</w:t>
+      </w:r>
+    </w:p>
+    <w:p>
+      <w:pPr>
+        <w:pStyle w:val="ListParagraph"/>
+        <w:numPr>
+          <w:ilvl w:val="0"/>
+          <w:numId w:val="4"/>
+        </w:numPr>
+        <w:bidi w:val="0"/>
+        <w:jc w:val="left"/>
+        <w:rPr>
+          <w:u w:val="none"/>
+        </w:rPr>
+      </w:pPr>
+      <w:r>
+        <w:rPr>
+          <w:b/>
+          <w:bCs/>
+          <w:u w:val="none"/>
+        </w:rPr>
+        <w:t>beoordelingen door het Openbaar Bestuur)</w:t>
+      </w:r>
+    </w:p>
+    <w:p>
+      <w:pPr>
+        <w:pStyle w:val="Normal"/>
+        <w:bidi w:val="0"/>
+        <w:jc w:val="left"/>
+        <w:rPr/>
+      </w:pPr>
+      <w:r>
+        <w:rPr/>
+        <w:t xml:space="preserve">– </w:t>
+      </w:r>
+      <w:r>
+        <w:rPr/>
+        <w:t>Bruggen en sluizen/ Wegwerkzaamheden/</w:t>
+      </w:r>
+      <w:r>
+        <w:rPr/>
+        <w:t>Oeververbindingen</w:t>
+      </w:r>
+    </w:p>
+    <w:p>
+      <w:pPr>
+        <w:pStyle w:val="Normal"/>
+        <w:bidi w:val="0"/>
+        <w:jc w:val="left"/>
+        <w:rPr/>
+      </w:pPr>
+      <w:r>
+        <w:rPr/>
+        <w:t xml:space="preserve">- </w:t>
+      </w:r>
+      <w:r>
+        <w:rPr>
+          <w:u w:val="single"/>
+        </w:rPr>
+        <w:t>Burenakkoord &lt;=&gt; Omgevingsvergunning</w:t>
+      </w:r>
+    </w:p>
+    <w:p>
+      <w:pPr>
+        <w:pStyle w:val="Normal"/>
+        <w:bidi w:val="0"/>
+        <w:jc w:val="left"/>
+        <w:rPr/>
+      </w:pPr>
+      <w:r>
+        <w:rPr/>
+        <w:t>- BRP -&gt; gezag tbv reizen met minderjarigen &lt;=&gt; Op reis met een kind (onder paspoort)</w:t>
+      </w:r>
+    </w:p>
+    <w:p>
+      <w:pPr>
+        <w:pStyle w:val="Normal"/>
+        <w:bidi w:val="0"/>
+        <w:jc w:val="left"/>
+        <w:rPr/>
+      </w:pPr>
+      <w:r>
+        <w:rPr/>
+        <w:t>- Burgerinitiatief/Jongereninitiatief</w:t>
+      </w:r>
+    </w:p>
+    <w:p>
+      <w:pPr>
+        <w:pStyle w:val="Normal"/>
+        <w:bidi w:val="0"/>
+        <w:jc w:val="left"/>
+        <w:rPr/>
+      </w:pPr>
+      <w:r>
+        <w:rPr/>
+        <w:t xml:space="preserve">– </w:t>
+      </w:r>
+      <w:r>
+        <w:rPr/>
+        <w:t>Cameratoezicht publieke ruimte</w:t>
+      </w:r>
+    </w:p>
+    <w:p>
+      <w:pPr>
+        <w:pStyle w:val="Normal"/>
+        <w:bidi w:val="0"/>
+        <w:jc w:val="left"/>
+        <w:rPr/>
+      </w:pPr>
+      <w:r>
+        <w:rPr/>
+        <w:t xml:space="preserve">- Contactformulier (e-suite) en Wijzigingsformulier </w:t>
+      </w:r>
+    </w:p>
+    <w:p>
+      <w:pPr>
+        <w:pStyle w:val="Normal"/>
+        <w:bidi w:val="0"/>
+        <w:jc w:val="left"/>
+        <w:rPr/>
+      </w:pPr>
+      <w:r>
+        <w:rPr/>
+        <w:t>- Correctie Adresgegevens &lt;=&gt; BRP onjuist (let op: de laatste FAQ geeft minder info)</w:t>
+      </w:r>
+    </w:p>
+    <w:p>
+      <w:pPr>
+        <w:pStyle w:val="Normal"/>
+        <w:bidi w:val="0"/>
+        <w:jc w:val="left"/>
+        <w:rPr/>
+      </w:pPr>
+      <w:r>
+        <w:rPr/>
+        <w:t>- Crediteuren (–) /Debiteuren (+)</w:t>
+      </w:r>
+    </w:p>
+    <w:p>
+      <w:pPr>
+        <w:pStyle w:val="Normal"/>
+        <w:bidi w:val="0"/>
+        <w:jc w:val="left"/>
+        <w:rPr/>
+      </w:pPr>
+      <w:r>
+        <w:rPr/>
+        <w:t>- Deelvervoer</w:t>
+      </w:r>
+    </w:p>
+    <w:p>
+      <w:pPr>
+        <w:pStyle w:val="Normal"/>
+        <w:bidi w:val="0"/>
+        <w:jc w:val="left"/>
+        <w:rPr/>
+      </w:pPr>
+      <w:r>
+        <w:rPr/>
+        <w:t>- Deregistration/Vertrek naar buitenland/</w:t>
+      </w:r>
+    </w:p>
+    <w:p>
+      <w:pPr>
+        <w:pStyle w:val="Normal"/>
+        <w:bidi w:val="0"/>
+        <w:jc w:val="left"/>
+        <w:rPr/>
+      </w:pPr>
+      <w:r>
+        <w:rPr/>
+        <w:t>- Doelgroepenverklaring (</w:t>
+      </w:r>
+      <w:r>
+        <w:rPr>
+          <w:b/>
+          <w:bCs/>
+        </w:rPr>
+        <w:t xml:space="preserve">LKV): </w:t>
+      </w:r>
+      <w:r>
+        <w:rPr/>
+        <w:t>oudere werknemers: 56+ =&gt; telefonisch documenten</w:t>
+      </w:r>
+    </w:p>
+    <w:p>
+      <w:pPr>
+        <w:pStyle w:val="Normal"/>
+        <w:bidi w:val="0"/>
+        <w:jc w:val="left"/>
+        <w:rPr/>
+      </w:pPr>
+      <w:r>
+        <w:rPr/>
+        <w:t xml:space="preserve">– </w:t>
+      </w:r>
+      <w:r>
+        <w:rPr/>
+        <w:t>Energietoeslag (melding aanvraagformulier energietoeslag)</w:t>
+      </w:r>
+    </w:p>
+    <w:p>
+      <w:pPr>
+        <w:pStyle w:val="Normal"/>
+        <w:bidi w:val="0"/>
+        <w:jc w:val="left"/>
+        <w:rPr>
+          <w:u w:val="single"/>
+        </w:rPr>
+      </w:pPr>
+      <w:r>
+        <w:rPr/>
+        <w:t xml:space="preserve">- </w:t>
+      </w:r>
+      <w:r>
+        <w:rPr>
+          <w:u w:val="single"/>
+        </w:rPr>
+        <w:t>Dringend een woning nodig &lt;=&gt; Maatschappelijke beroepen (politie, leraar, zorgmedewerkers)/</w:t>
+      </w:r>
+      <w:r>
+        <w:rPr>
+          <w:u w:val="single"/>
+        </w:rPr>
+        <w:t>Huurwoning</w:t>
+      </w:r>
+    </w:p>
+    <w:p>
+      <w:pPr>
+        <w:pStyle w:val="Normal"/>
+        <w:bidi w:val="0"/>
+        <w:jc w:val="left"/>
+        <w:rPr/>
+      </w:pPr>
+      <w:r>
+        <w:rPr>
+          <w:u w:val="single"/>
+        </w:rPr>
+        <w:t>- Dubbele achternaam voor kinderen</w:t>
+      </w:r>
+    </w:p>
+    <w:p>
+      <w:pPr>
+        <w:pStyle w:val="Normal"/>
+        <w:bidi w:val="0"/>
+        <w:jc w:val="left"/>
+        <w:rPr/>
+      </w:pPr>
+      <w:r>
+        <w:rPr/>
+        <w:t xml:space="preserve">– </w:t>
+      </w:r>
+      <w:r>
+        <w:rPr/>
+        <w:t>Energievouchers voor ondernemers op bedrijfsterreinen &lt;=&gt; energievouchers voor huurders en eigenaren &lt;=&gt; scholingsvouchers</w:t>
+      </w:r>
+    </w:p>
+    <w:p>
+      <w:pPr>
+        <w:pStyle w:val="Normal"/>
+        <w:bidi w:val="0"/>
+        <w:jc w:val="left"/>
+        <w:rPr/>
+      </w:pPr>
+      <w:r>
+        <w:rPr/>
+        <w:t>- Erfpacht (Contractbeheer en Erfpacht): 010-2673550 en erfpacht@rotterdam.nl</w:t>
+      </w:r>
+    </w:p>
+    <w:p>
+      <w:pPr>
+        <w:pStyle w:val="Normal"/>
+        <w:bidi w:val="0"/>
+        <w:jc w:val="left"/>
+        <w:rPr/>
+      </w:pPr>
+      <w:r>
+        <w:rPr/>
+        <w:t>- e-suite (e-suite zaken in Mijn Loket)</w:t>
+      </w:r>
+    </w:p>
+    <w:p>
+      <w:pPr>
+        <w:pStyle w:val="Normal"/>
+        <w:bidi w:val="0"/>
+        <w:jc w:val="left"/>
+        <w:rPr/>
+      </w:pPr>
+      <w:r>
+        <w:rPr/>
+        <w:t>- Exceptioneel transport</w:t>
+      </w:r>
+    </w:p>
+    <w:p>
+      <w:pPr>
+        <w:pStyle w:val="Normal"/>
+        <w:bidi w:val="0"/>
+        <w:jc w:val="left"/>
+        <w:rPr/>
+      </w:pPr>
+      <w:r>
+        <w:rPr/>
+        <w:t xml:space="preserve">– </w:t>
+      </w:r>
+      <w:r>
+        <w:rPr/>
+        <w:t>Extraatje010</w:t>
+      </w:r>
+    </w:p>
+    <w:p>
+      <w:pPr>
+        <w:pStyle w:val="Normal"/>
+        <w:bidi w:val="0"/>
+        <w:jc w:val="left"/>
+        <w:rPr/>
+      </w:pPr>
+      <w:r>
+        <w:rPr/>
+        <w:t>- Wie mogen mijn gegevens in de Basisregistratie Personen (BRP) inzien? (rijksoverheid.nl)</w:t>
+      </w:r>
+    </w:p>
+    <w:p>
+      <w:pPr>
+        <w:pStyle w:val="Normal"/>
+        <w:bidi w:val="0"/>
+        <w:jc w:val="left"/>
+        <w:rPr/>
+      </w:pPr>
+      <w:r>
+        <w:rPr/>
+        <w:t xml:space="preserve">– </w:t>
+      </w:r>
+      <w:r>
+        <w:rPr/>
+        <w:t>Gratis OV voor kinderen/aow-gerechtigden</w:t>
+      </w:r>
+    </w:p>
+    <w:p>
+      <w:pPr>
+        <w:pStyle w:val="Normal"/>
+        <w:bidi w:val="0"/>
+        <w:jc w:val="left"/>
+        <w:rPr/>
+      </w:pPr>
+      <w:r>
+        <w:rPr/>
+        <w:t xml:space="preserve">– </w:t>
+      </w:r>
+      <w:r>
+        <w:rPr/>
+        <w:t>Grond kopen, tuinuitbreiding, contractbeheer- en erfpacht, erfpachtgrond bij huidige woning of kantoor, grond uitbreiden of splitsen (erfpacht), Erfpachtcanon afkopen, Erfpacht omzetten naar eigendom of eeuwigdurende erfpacht.</w:t>
+      </w:r>
+    </w:p>
+    <w:p>
+      <w:pPr>
+        <w:pStyle w:val="Normal"/>
+        <w:bidi w:val="0"/>
+        <w:jc w:val="left"/>
+        <w:rPr/>
+      </w:pPr>
+      <w:r>
+        <w:rPr/>
+        <w:t>- IND-loket in Rotterdam (Conradstraat)</w:t>
+      </w:r>
+    </w:p>
+    <w:p>
+      <w:pPr>
+        <w:pStyle w:val="Normal"/>
+        <w:bidi w:val="0"/>
+        <w:jc w:val="left"/>
+        <w:rPr/>
+      </w:pPr>
+      <w:r>
+        <w:rPr/>
+        <w:t xml:space="preserve">– </w:t>
+      </w:r>
+      <w:r>
+        <w:rPr/>
+        <w:t>Informatie uittreksel historische adressen voor bezichtigen woning</w:t>
+      </w:r>
+    </w:p>
+    <w:p>
+      <w:pPr>
+        <w:pStyle w:val="Normal"/>
+        <w:bidi w:val="0"/>
+        <w:jc w:val="left"/>
+        <w:rPr/>
+      </w:pPr>
+      <w:r>
+        <w:rPr/>
+        <w:t xml:space="preserve">– </w:t>
+      </w:r>
+      <w:r>
+        <w:rPr/>
+        <w:t>Inlichtingen Nalatenschapsonderzoek (notaris) &lt;=&gt; (Zie Zoektocht voor andere mogelijkheden)</w:t>
+      </w:r>
+    </w:p>
+    <w:p>
+      <w:pPr>
+        <w:pStyle w:val="Normal"/>
+        <w:bidi w:val="0"/>
+        <w:jc w:val="left"/>
+        <w:rPr/>
+      </w:pPr>
+      <w:r>
+        <w:rPr/>
+        <w:t xml:space="preserve">- Intake bereikbaarheid en tijdelijke verkeersmaatregel </w:t>
+      </w:r>
+      <w:r>
+        <w:rPr>
+          <w:b/>
+          <w:bCs/>
+        </w:rPr>
+        <w:t>(TVM)</w:t>
+      </w:r>
+    </w:p>
+    <w:p>
+      <w:pPr>
+        <w:pStyle w:val="Normal"/>
+        <w:bidi w:val="0"/>
+        <w:jc w:val="left"/>
+        <w:rPr/>
+      </w:pPr>
+      <w:r>
+        <w:rPr/>
+        <w:t>- Justis/Covag voor VOG:</w:t>
+      </w:r>
+      <w:r>
+        <w:rPr>
+          <w:b/>
+          <w:bCs/>
+        </w:rPr>
+        <w:t xml:space="preserve"> (088-9982200)</w:t>
+      </w:r>
+    </w:p>
+    <w:p>
+      <w:pPr>
+        <w:pStyle w:val="Normal"/>
+        <w:bidi w:val="0"/>
+        <w:jc w:val="left"/>
+        <w:rPr>
+          <w:b w:val="false"/>
+          <w:b w:val="false"/>
+          <w:bCs w:val="false"/>
+        </w:rPr>
+      </w:pPr>
+      <w:r>
+        <w:rPr>
+          <w:b w:val="false"/>
+          <w:bCs w:val="false"/>
+        </w:rPr>
+        <w:t>Kinderopvang - Algemene info Kinderopvang</w:t>
+      </w:r>
+    </w:p>
+    <w:p>
+      <w:pPr>
+        <w:pStyle w:val="Normal"/>
+        <w:bidi w:val="0"/>
+        <w:jc w:val="left"/>
+        <w:rPr>
+          <w:b w:val="false"/>
+          <w:b w:val="false"/>
+          <w:bCs w:val="false"/>
+        </w:rPr>
+      </w:pPr>
+      <w:r>
+        <w:rPr>
+          <w:b w:val="false"/>
+          <w:bCs w:val="false"/>
+        </w:rPr>
+        <w:t>Kinderopvang - Starten kinderopvangvoorziening of gastouderbureau - Inschrijving kinderopvang of gastouderbureau aanvragen</w:t>
+      </w:r>
+    </w:p>
+    <w:p>
+      <w:pPr>
+        <w:pStyle w:val="Normal"/>
+        <w:bidi w:val="0"/>
+        <w:jc w:val="left"/>
+        <w:rPr>
+          <w:b w:val="false"/>
+          <w:b w:val="false"/>
+          <w:bCs w:val="false"/>
+        </w:rPr>
+      </w:pPr>
+      <w:r>
+        <w:rPr>
+          <w:b w:val="false"/>
+          <w:bCs w:val="false"/>
+        </w:rPr>
+        <w:t>Kinderopvang - Voor WZ met bijstandsuitkering - Kinderopvang en bijstandsuitkering</w:t>
+      </w:r>
+    </w:p>
+    <w:p>
+      <w:pPr>
+        <w:pStyle w:val="Normal"/>
+        <w:bidi w:val="0"/>
+        <w:jc w:val="left"/>
+        <w:rPr>
+          <w:b w:val="false"/>
+          <w:b w:val="false"/>
+          <w:bCs w:val="false"/>
+        </w:rPr>
+      </w:pPr>
+      <w:r>
+        <w:rPr>
+          <w:b w:val="false"/>
+          <w:bCs w:val="false"/>
+        </w:rPr>
+        <w:t>Kinderopvang - Subsidie Kinderopvang Plus - Subsidie Kinderopvang Plus aanvragen</w:t>
+      </w:r>
+    </w:p>
+    <w:p>
+      <w:pPr>
+        <w:pStyle w:val="Normal"/>
+        <w:bidi w:val="0"/>
+        <w:jc w:val="left"/>
+        <w:rPr>
+          <w:b w:val="false"/>
+          <w:b w:val="false"/>
+          <w:bCs w:val="false"/>
+        </w:rPr>
+      </w:pPr>
+      <w:r>
+        <w:rPr>
+          <w:b w:val="false"/>
+          <w:bCs w:val="false"/>
+        </w:rPr>
+        <w:t>Kinderopvang - Regels voor kinderopvang (toezicht) - Ondernemers kinderopvang</w:t>
+      </w:r>
+    </w:p>
+    <w:p>
+      <w:pPr>
+        <w:pStyle w:val="Normal"/>
+        <w:bidi w:val="0"/>
+        <w:jc w:val="left"/>
+        <w:rPr/>
+      </w:pPr>
+      <w:r>
+        <w:rPr/>
+        <w:t xml:space="preserve">– </w:t>
+      </w:r>
+      <w:r>
+        <w:rPr/>
+        <w:t>Rotterdamse Lerarenbeurs – Leraren CAO (Rotterdampas)</w:t>
+      </w:r>
+    </w:p>
+    <w:p>
+      <w:pPr>
+        <w:pStyle w:val="Normal"/>
+        <w:bidi w:val="0"/>
+        <w:jc w:val="left"/>
+        <w:rPr/>
+      </w:pPr>
+      <w:r>
+        <w:rPr/>
+        <w:t xml:space="preserve">- </w:t>
+      </w:r>
+      <w:r>
+        <w:rPr>
+          <w:u w:val="single"/>
+        </w:rPr>
+        <w:t xml:space="preserve">Meld Isolement/verwarde personen/huiselijk geweld/Schadelijke traditionele praktijken (rot.nl) </w:t>
+      </w:r>
+      <w:r>
+        <w:rPr>
+          <w:b/>
+          <w:bCs/>
+          <w:u w:val="single"/>
+        </w:rPr>
+        <w:t xml:space="preserve">(Veilig Thuis), </w:t>
+      </w:r>
+      <w:r>
+        <w:rPr>
+          <w:u w:val="single"/>
+        </w:rPr>
+        <w:t>Luisterlijn, Bedreiging, Bommelding/Wet tijdelijk huisverbod: GGD Overig</w:t>
+      </w:r>
+    </w:p>
+    <w:p>
+      <w:pPr>
+        <w:pStyle w:val="Normal"/>
+        <w:bidi w:val="0"/>
+        <w:jc w:val="left"/>
+        <w:rPr/>
+      </w:pPr>
+      <w:r>
+        <w:rPr/>
+        <w:t xml:space="preserve">– </w:t>
+      </w:r>
+      <w:r>
+        <w:rPr/>
+        <w:t>Melding Ondersteuningsvraag</w:t>
+      </w:r>
+    </w:p>
+    <w:p>
+      <w:pPr>
+        <w:pStyle w:val="Normal"/>
+        <w:bidi w:val="0"/>
+        <w:jc w:val="left"/>
+        <w:rPr>
+          <w:sz w:val="26"/>
+          <w:szCs w:val="26"/>
+        </w:rPr>
+      </w:pPr>
+      <w:r>
+        <w:rPr/>
+        <w:t>- Normbedragen bijstandsuitkering</w:t>
+      </w:r>
+    </w:p>
+    <w:p>
+      <w:pPr>
+        <w:pStyle w:val="Normal"/>
+        <w:bidi w:val="0"/>
+        <w:jc w:val="left"/>
+        <w:rPr/>
+      </w:pPr>
+      <w:r>
+        <w:rPr/>
+        <w:t>- Omwisseling rijbewijs</w:t>
+      </w:r>
+    </w:p>
+    <w:p>
+      <w:pPr>
+        <w:pStyle w:val="Normal"/>
+        <w:bidi w:val="0"/>
+        <w:jc w:val="left"/>
+        <w:rPr/>
+      </w:pPr>
+      <w:r>
+        <w:rPr/>
+        <w:t xml:space="preserve">- Ondernemers in de kinderopvang </w:t>
+      </w:r>
+      <w:r>
+        <w:rPr>
+          <w:b/>
+          <w:bCs/>
+        </w:rPr>
+        <w:t>(LRK)</w:t>
+      </w:r>
+    </w:p>
+    <w:p>
+      <w:pPr>
+        <w:pStyle w:val="Normal"/>
+        <w:bidi w:val="0"/>
+        <w:jc w:val="left"/>
+        <w:rPr/>
+      </w:pPr>
+      <w:r>
+        <w:rPr/>
+        <w:t xml:space="preserve">- </w:t>
+      </w:r>
+      <w:r>
+        <w:rPr>
+          <w:u w:val="single"/>
+        </w:rPr>
+        <w:t>Onderzoek en Business Intelligence &lt;=&gt; Bestuurlijke Informatie (zie boven)</w:t>
+      </w:r>
+    </w:p>
+    <w:p>
+      <w:pPr>
+        <w:pStyle w:val="Normal"/>
+        <w:bidi w:val="0"/>
+        <w:jc w:val="left"/>
+        <w:rPr>
+          <w:u w:val="single"/>
+        </w:rPr>
+      </w:pPr>
+      <w:r>
+        <w:rPr/>
+        <w:t xml:space="preserve">- </w:t>
+      </w:r>
+      <w:r>
+        <w:rPr>
+          <w:u w:val="single"/>
+        </w:rPr>
+        <w:t>Paspoort (blijft in Stadswinkel 3 maanden), Grensgemeente in Nederland (rijksoverheid)</w:t>
+      </w:r>
+    </w:p>
+    <w:p>
+      <w:pPr>
+        <w:pStyle w:val="Normal"/>
+        <w:bidi w:val="0"/>
+        <w:jc w:val="left"/>
+        <w:rPr/>
+      </w:pPr>
+      <w:r>
+        <w:rPr/>
+        <w:t xml:space="preserve">– </w:t>
+      </w:r>
+      <w:r>
+        <w:rPr/>
+        <w:t>Paspoort/identiteitskaart – niet meer ingeschreven in de BRP</w:t>
+      </w:r>
+    </w:p>
+    <w:p>
+      <w:pPr>
+        <w:pStyle w:val="Normal"/>
+        <w:bidi w:val="0"/>
+        <w:jc w:val="left"/>
+        <w:rPr/>
+      </w:pPr>
+      <w:r>
+        <w:rPr/>
+        <w:t>- Personeelszaken Rotterdam =&gt; email en telefoonnummer: ook voor salarisadministratie, verzuim</w:t>
+      </w:r>
+    </w:p>
+    <w:p>
+      <w:pPr>
+        <w:pStyle w:val="Normal"/>
+        <w:bidi w:val="0"/>
+        <w:jc w:val="left"/>
+        <w:rPr/>
+      </w:pPr>
+      <w:r>
+        <w:rPr/>
+        <w:t>- Persvoorlichters</w:t>
+      </w:r>
+    </w:p>
+    <w:p>
+      <w:pPr>
+        <w:pStyle w:val="Normal"/>
+        <w:bidi w:val="0"/>
+        <w:jc w:val="left"/>
+        <w:rPr/>
+      </w:pPr>
+      <w:r>
+        <w:rPr/>
+        <w:t xml:space="preserve">– </w:t>
+      </w:r>
+      <w:r>
+        <w:rPr/>
+        <w:t>Overlijden/Huwelijken (buiten openingstijden!) &lt;=&gt; Ik ga trouwen. Stap 6. Spoed (zoek op terminaal)</w:t>
+      </w:r>
+    </w:p>
+    <w:p>
+      <w:pPr>
+        <w:pStyle w:val="Normal"/>
+        <w:bidi w:val="0"/>
+        <w:jc w:val="left"/>
+        <w:rPr/>
+      </w:pPr>
+      <w:r>
+        <w:rPr/>
+        <w:t xml:space="preserve">– </w:t>
+      </w:r>
+      <w:r>
+        <w:rPr/>
+        <w:t>Overlijden van burger zonder nabestaanden/Participatie en Stedelijke zorg: wet op de Lijkbezorging (lijk)</w:t>
+      </w:r>
+    </w:p>
+    <w:p>
+      <w:pPr>
+        <w:pStyle w:val="ListParagraph"/>
+        <w:numPr>
+          <w:ilvl w:val="0"/>
+          <w:numId w:val="4"/>
+        </w:numPr>
+        <w:bidi w:val="0"/>
+        <w:jc w:val="left"/>
+        <w:rPr/>
+      </w:pPr>
+      <w:r>
+        <w:rPr/>
+        <w:t>Paspoort – afspraak maken mag, hoeft niet (reisdocument)</w:t>
+      </w:r>
+    </w:p>
+    <w:p>
+      <w:pPr>
+        <w:pStyle w:val="ListParagraph"/>
+        <w:numPr>
+          <w:ilvl w:val="0"/>
+          <w:numId w:val="4"/>
         </w:numPr>
         <w:bidi w:val="0"/>
         <w:jc w:val="left"/>
@@ -2635,8 +2652,8 @@
       <w:tblGrid>
         <w:gridCol w:w="1927"/>
         <w:gridCol w:w="1928"/>
-        <w:gridCol w:w="1908"/>
-        <w:gridCol w:w="1931"/>
+        <w:gridCol w:w="1907"/>
+        <w:gridCol w:w="1932"/>
         <w:gridCol w:w="1944"/>
       </w:tblGrid>
       <w:tr>
@@ -2691,7 +2708,7 @@
         </w:tc>
         <w:tc>
           <w:tcPr>
-            <w:tcW w:w="1908" w:type="dxa"/>
+            <w:tcW w:w="1907" w:type="dxa"/>
             <w:tcBorders>
               <w:top w:val="single" w:sz="2" w:space="0" w:color="000001"/>
               <w:left w:val="single" w:sz="2" w:space="0" w:color="000001"/>
@@ -2715,7 +2732,7 @@
         </w:tc>
         <w:tc>
           <w:tcPr>
-            <w:tcW w:w="1931" w:type="dxa"/>
+            <w:tcW w:w="1932" w:type="dxa"/>
             <w:tcBorders>
               <w:top w:val="single" w:sz="2" w:space="0" w:color="000001"/>
               <w:left w:val="single" w:sz="2" w:space="0" w:color="000001"/>
@@ -2835,7 +2852,7 @@
             </w:pPr>
             <w:r>
               <w:rPr/>
-              <w:t>Informatie en Diensten</w:t>
+              <w:t>Overzicht</w:t>
             </w:r>
           </w:p>
         </w:tc>
@@ -2859,7 +2876,7 @@
             </w:pPr>
             <w:r>
               <w:rPr/>
-              <w:t>Mijn Gegevens</w:t>
+              <w:t>Afspraken en aanvragen</w:t>
             </w:r>
           </w:p>
         </w:tc>
@@ -2884,7 +2901,11 @@
             </w:pPr>
             <w:r>
               <w:rPr/>
-              <w:t>Mijn Afspraken en Aanvragen</w:t>
+              <w:t xml:space="preserve">Mijn </w:t>
+            </w:r>
+            <w:r>
+              <w:rPr/>
+              <w:t>Gegevens</w:t>
             </w:r>
           </w:p>
         </w:tc>
@@ -3393,7 +3414,7 @@
         <w:pStyle w:val="ListParagraph"/>
         <w:numPr>
           <w:ilvl w:val="0"/>
-          <w:numId w:val="3"/>
+          <w:numId w:val="4"/>
         </w:numPr>
         <w:bidi w:val="0"/>
         <w:jc w:val="left"/>
@@ -3409,7 +3430,7 @@
         <w:pStyle w:val="ListParagraph"/>
         <w:numPr>
           <w:ilvl w:val="0"/>
-          <w:numId w:val="3"/>
+          <w:numId w:val="4"/>
         </w:numPr>
         <w:bidi w:val="0"/>
         <w:jc w:val="left"/>
@@ -4268,7 +4289,7 @@
         <w:pStyle w:val="Normal"/>
         <w:numPr>
           <w:ilvl w:val="0"/>
-          <w:numId w:val="4"/>
+          <w:numId w:val="5"/>
         </w:numPr>
         <w:bidi w:val="0"/>
         <w:jc w:val="left"/>
@@ -4283,127 +4304,6 @@
           <w:szCs w:val="26"/>
         </w:rPr>
         <w:t>Ondernemersplein</w:t>
-      </w:r>
-    </w:p>
-    <w:p>
-      <w:pPr>
-        <w:pStyle w:val="Normal"/>
-        <w:numPr>
-          <w:ilvl w:val="0"/>
-          <w:numId w:val="4"/>
-        </w:numPr>
-        <w:bidi w:val="0"/>
-        <w:jc w:val="left"/>
-        <w:rPr>
-          <w:sz w:val="26"/>
-          <w:szCs w:val="26"/>
-        </w:rPr>
-      </w:pPr>
-      <w:r>
-        <w:rPr>
-          <w:sz w:val="26"/>
-          <w:szCs w:val="26"/>
-        </w:rPr>
-        <w:t>Regionaal Bureau Zelfstandigen</w:t>
-      </w:r>
-    </w:p>
-    <w:p>
-      <w:pPr>
-        <w:pStyle w:val="Normal"/>
-        <w:numPr>
-          <w:ilvl w:val="0"/>
-          <w:numId w:val="4"/>
-        </w:numPr>
-        <w:bidi w:val="0"/>
-        <w:jc w:val="left"/>
-        <w:rPr>
-          <w:sz w:val="26"/>
-          <w:szCs w:val="26"/>
-        </w:rPr>
-      </w:pPr>
-      <w:r>
-        <w:rPr>
-          <w:sz w:val="26"/>
-          <w:szCs w:val="26"/>
-        </w:rPr>
-        <w:t>Vergunningen en overige wet- en regelgeving bij het starten van een onderneming.</w:t>
-      </w:r>
-    </w:p>
-    <w:p>
-      <w:pPr>
-        <w:pStyle w:val="Normal"/>
-        <w:numPr>
-          <w:ilvl w:val="0"/>
-          <w:numId w:val="4"/>
-        </w:numPr>
-        <w:bidi w:val="0"/>
-        <w:jc w:val="left"/>
-        <w:rPr/>
-      </w:pPr>
-      <w:r>
-        <w:rPr>
-          <w:sz w:val="26"/>
-          <w:szCs w:val="26"/>
-        </w:rPr>
-        <w:t>Ondernemers in de kinderopvang.</w:t>
-      </w:r>
-    </w:p>
-    <w:p>
-      <w:pPr>
-        <w:pStyle w:val="Normal"/>
-        <w:numPr>
-          <w:ilvl w:val="0"/>
-          <w:numId w:val="4"/>
-        </w:numPr>
-        <w:bidi w:val="0"/>
-        <w:jc w:val="left"/>
-        <w:rPr/>
-      </w:pPr>
-      <w:r>
-        <w:rPr>
-          <w:sz w:val="26"/>
-          <w:szCs w:val="26"/>
-        </w:rPr>
-        <w:t>Ondernemersbalie</w:t>
-      </w:r>
-    </w:p>
-    <w:p>
-      <w:pPr>
-        <w:pStyle w:val="Normal"/>
-        <w:bidi w:val="0"/>
-        <w:jc w:val="left"/>
-        <w:rPr>
-          <w:b/>
-          <w:b/>
-          <w:bCs/>
-          <w:sz w:val="26"/>
-          <w:szCs w:val="26"/>
-        </w:rPr>
-      </w:pPr>
-      <w:r>
-        <w:rPr>
-          <w:b/>
-          <w:bCs/>
-          <w:sz w:val="26"/>
-          <w:szCs w:val="26"/>
-        </w:rPr>
-      </w:r>
-    </w:p>
-    <w:p>
-      <w:pPr>
-        <w:pStyle w:val="Normal"/>
-        <w:bidi w:val="0"/>
-        <w:jc w:val="left"/>
-        <w:rPr/>
-      </w:pPr>
-      <w:r>
-        <w:rPr>
-          <w:b/>
-          <w:bCs/>
-          <w:sz w:val="26"/>
-          <w:szCs w:val="26"/>
-        </w:rPr>
-        <w:t>Winkeltijdenwet:</w:t>
       </w:r>
     </w:p>
     <w:p>
@@ -4415,14 +4315,17 @@
         </w:numPr>
         <w:bidi w:val="0"/>
         <w:jc w:val="left"/>
-        <w:rPr/>
-      </w:pPr>
-      <w:r>
-        <w:rPr>
-          <w:sz w:val="26"/>
-          <w:szCs w:val="26"/>
-        </w:rPr>
-        <w:t>Winkeltijdenwet Incidentele Ontheffing (inclusief verlaatje)</w:t>
+        <w:rPr>
+          <w:sz w:val="26"/>
+          <w:szCs w:val="26"/>
+        </w:rPr>
+      </w:pPr>
+      <w:r>
+        <w:rPr>
+          <w:sz w:val="26"/>
+          <w:szCs w:val="26"/>
+        </w:rPr>
+        <w:t>Regionaal Bureau Zelfstandigen</w:t>
       </w:r>
     </w:p>
     <w:p>
@@ -4434,14 +4337,17 @@
         </w:numPr>
         <w:bidi w:val="0"/>
         <w:jc w:val="left"/>
-        <w:rPr/>
-      </w:pPr>
-      <w:r>
-        <w:rPr>
-          <w:sz w:val="26"/>
-          <w:szCs w:val="26"/>
-        </w:rPr>
-        <w:t>Winkeltijdenwet Permanente Ontheffing</w:t>
+        <w:rPr>
+          <w:sz w:val="26"/>
+          <w:szCs w:val="26"/>
+        </w:rPr>
+      </w:pPr>
+      <w:r>
+        <w:rPr>
+          <w:sz w:val="26"/>
+          <w:szCs w:val="26"/>
+        </w:rPr>
+        <w:t>Vergunningen en overige wet- en regelgeving bij het starten van een onderneming.</w:t>
       </w:r>
     </w:p>
     <w:p>
@@ -4460,6 +4366,121 @@
           <w:sz w:val="26"/>
           <w:szCs w:val="26"/>
         </w:rPr>
+        <w:t>Ondernemers in de kinderopvang.</w:t>
+      </w:r>
+    </w:p>
+    <w:p>
+      <w:pPr>
+        <w:pStyle w:val="Normal"/>
+        <w:numPr>
+          <w:ilvl w:val="0"/>
+          <w:numId w:val="5"/>
+        </w:numPr>
+        <w:bidi w:val="0"/>
+        <w:jc w:val="left"/>
+        <w:rPr/>
+      </w:pPr>
+      <w:r>
+        <w:rPr>
+          <w:sz w:val="26"/>
+          <w:szCs w:val="26"/>
+        </w:rPr>
+        <w:t>Ondernemersbalie</w:t>
+      </w:r>
+    </w:p>
+    <w:p>
+      <w:pPr>
+        <w:pStyle w:val="Normal"/>
+        <w:bidi w:val="0"/>
+        <w:jc w:val="left"/>
+        <w:rPr>
+          <w:b/>
+          <w:b/>
+          <w:bCs/>
+          <w:sz w:val="26"/>
+          <w:szCs w:val="26"/>
+        </w:rPr>
+      </w:pPr>
+      <w:r>
+        <w:rPr>
+          <w:b/>
+          <w:bCs/>
+          <w:sz w:val="26"/>
+          <w:szCs w:val="26"/>
+        </w:rPr>
+      </w:r>
+    </w:p>
+    <w:p>
+      <w:pPr>
+        <w:pStyle w:val="Normal"/>
+        <w:bidi w:val="0"/>
+        <w:jc w:val="left"/>
+        <w:rPr/>
+      </w:pPr>
+      <w:r>
+        <w:rPr>
+          <w:b/>
+          <w:bCs/>
+          <w:sz w:val="26"/>
+          <w:szCs w:val="26"/>
+        </w:rPr>
+        <w:t>Winkeltijdenwet:</w:t>
+      </w:r>
+    </w:p>
+    <w:p>
+      <w:pPr>
+        <w:pStyle w:val="Normal"/>
+        <w:numPr>
+          <w:ilvl w:val="0"/>
+          <w:numId w:val="6"/>
+        </w:numPr>
+        <w:bidi w:val="0"/>
+        <w:jc w:val="left"/>
+        <w:rPr/>
+      </w:pPr>
+      <w:r>
+        <w:rPr>
+          <w:sz w:val="26"/>
+          <w:szCs w:val="26"/>
+        </w:rPr>
+        <w:t>Winkeltijdenwet Incidentele Ontheffing (inclusief verlaatje)</w:t>
+      </w:r>
+    </w:p>
+    <w:p>
+      <w:pPr>
+        <w:pStyle w:val="Normal"/>
+        <w:numPr>
+          <w:ilvl w:val="0"/>
+          <w:numId w:val="6"/>
+        </w:numPr>
+        <w:bidi w:val="0"/>
+        <w:jc w:val="left"/>
+        <w:rPr/>
+      </w:pPr>
+      <w:r>
+        <w:rPr>
+          <w:sz w:val="26"/>
+          <w:szCs w:val="26"/>
+        </w:rPr>
+        <w:t>Winkeltijdenwet Permanente Ontheffing</w:t>
+      </w:r>
+    </w:p>
+    <w:p>
+      <w:pPr>
+        <w:pStyle w:val="Normal"/>
+        <w:numPr>
+          <w:ilvl w:val="0"/>
+          <w:numId w:val="6"/>
+        </w:numPr>
+        <w:bidi w:val="0"/>
+        <w:jc w:val="left"/>
+        <w:rPr/>
+      </w:pPr>
+      <w:r>
+        <w:rPr>
+          <w:sz w:val="26"/>
+          <w:szCs w:val="26"/>
+        </w:rPr>
         <w:t xml:space="preserve">Kraskaart incidentele Ontheffing </w:t>
       </w:r>
       <w:r>
@@ -4469,25 +4490,65 @@
           <w:sz w:val="26"/>
           <w:szCs w:val="26"/>
         </w:rPr>
-        <w:t>(verlaatje, geluidje, lichtj</w:t>
-      </w:r>
-      <w:r>
+        <w:t>(verlaatje, geluidje, lichtje)</w:t>
+      </w:r>
+    </w:p>
+    <w:p>
+      <w:pPr>
+        <w:pStyle w:val="Normal"/>
+        <w:bidi w:val="0"/>
+        <w:jc w:val="left"/>
         <w:rPr>
           <w:strike w:val="false"/>
           <w:dstrike w:val="false"/>
           <w:sz w:val="26"/>
           <w:szCs w:val="26"/>
         </w:rPr>
-        <w:t>e)</w:t>
-      </w:r>
-      <w:r>
-        <w:rPr>
-          <w:b/>
-          <w:bCs/>
-          <w:sz w:val="26"/>
-          <w:szCs w:val="26"/>
-        </w:rPr>
-        <w:t>Informatie over gebouwen en het doorgeven van veranderingen:</w:t>
+      </w:pPr>
+      <w:r>
+        <w:rPr/>
+      </w:r>
+    </w:p>
+    <w:p>
+      <w:pPr>
+        <w:pStyle w:val="Normal"/>
+        <w:bidi w:val="0"/>
+        <w:jc w:val="left"/>
+        <w:rPr>
+          <w:strike w:val="false"/>
+          <w:dstrike w:val="false"/>
+          <w:sz w:val="26"/>
+          <w:szCs w:val="26"/>
+        </w:rPr>
+      </w:pPr>
+      <w:r>
+        <w:rPr/>
+      </w:r>
+    </w:p>
+    <w:p>
+      <w:pPr>
+        <w:pStyle w:val="Normal"/>
+        <w:bidi w:val="0"/>
+        <w:jc w:val="left"/>
+        <w:rPr/>
+      </w:pPr>
+      <w:r>
+        <w:rPr>
+          <w:strike w:val="false"/>
+          <w:dstrike w:val="false"/>
+          <w:sz w:val="26"/>
+          <w:szCs w:val="26"/>
+        </w:rPr>
+        <w:t>I</w:t>
+      </w:r>
+      <w:r>
+        <w:rPr>
+          <w:b/>
+          <w:bCs/>
+          <w:sz w:val="26"/>
+          <w:szCs w:val="26"/>
+        </w:rPr>
+        <w:t>nformatie over gebouwen en het doorgeven van veranderingen:</w:t>
       </w:r>
     </w:p>
     <w:p>
@@ -4854,7 +4915,7 @@
         <w:pStyle w:val="ListParagraph"/>
         <w:numPr>
           <w:ilvl w:val="0"/>
-          <w:numId w:val="6"/>
+          <w:numId w:val="7"/>
         </w:numPr>
         <w:bidi w:val="0"/>
         <w:jc w:val="left"/>
@@ -4878,7 +4939,7 @@
         <w:pStyle w:val="ListParagraph"/>
         <w:numPr>
           <w:ilvl w:val="0"/>
-          <w:numId w:val="6"/>
+          <w:numId w:val="7"/>
         </w:numPr>
         <w:bidi w:val="0"/>
         <w:jc w:val="left"/>
@@ -6169,7 +6230,7 @@
       <w:tblPr>
         <w:tblW w:w="7894" w:type="dxa"/>
         <w:jc w:val="left"/>
-        <w:tblInd w:w="-179" w:type="dxa"/>
+        <w:tblInd w:w="-180" w:type="dxa"/>
         <w:tblLayout w:type="fixed"/>
         <w:tblCellMar>
           <w:top w:w="0" w:type="dxa"/>
@@ -6181,8 +6242,8 @@
       </w:tblPr>
       <w:tblGrid>
         <w:gridCol w:w="4107"/>
-        <w:gridCol w:w="1559"/>
-        <w:gridCol w:w="1133"/>
+        <w:gridCol w:w="1560"/>
+        <w:gridCol w:w="1132"/>
         <w:gridCol w:w="1094"/>
       </w:tblGrid>
       <w:tr>
@@ -6235,7 +6296,7 @@
         </w:tc>
         <w:tc>
           <w:tcPr>
-            <w:tcW w:w="1559" w:type="dxa"/>
+            <w:tcW w:w="1560" w:type="dxa"/>
             <w:tcBorders>
               <w:top w:val="single" w:sz="8" w:space="0" w:color="00000A"/>
               <w:left w:val="single" w:sz="8" w:space="0" w:color="00000A"/>
@@ -6268,7 +6329,7 @@
         </w:tc>
         <w:tc>
           <w:tcPr>
-            <w:tcW w:w="1133" w:type="dxa"/>
+            <w:tcW w:w="1132" w:type="dxa"/>
             <w:tcBorders>
               <w:top w:val="single" w:sz="8" w:space="0" w:color="00000A"/>
               <w:left w:val="single" w:sz="8" w:space="0" w:color="00000A"/>
@@ -6370,7 +6431,7 @@
         </w:tc>
         <w:tc>
           <w:tcPr>
-            <w:tcW w:w="1559" w:type="dxa"/>
+            <w:tcW w:w="1560" w:type="dxa"/>
             <w:tcBorders>
               <w:top w:val="single" w:sz="8" w:space="0" w:color="00000A"/>
               <w:left w:val="single" w:sz="8" w:space="0" w:color="00000A"/>
@@ -6401,7 +6462,7 @@
         </w:tc>
         <w:tc>
           <w:tcPr>
-            <w:tcW w:w="1133" w:type="dxa"/>
+            <w:tcW w:w="1132" w:type="dxa"/>
             <w:tcBorders>
               <w:top w:val="single" w:sz="8" w:space="0" w:color="00000A"/>
               <w:left w:val="single" w:sz="8" w:space="0" w:color="00000A"/>
@@ -6499,7 +6560,7 @@
         </w:tc>
         <w:tc>
           <w:tcPr>
-            <w:tcW w:w="1559" w:type="dxa"/>
+            <w:tcW w:w="1560" w:type="dxa"/>
             <w:tcBorders>
               <w:top w:val="single" w:sz="8" w:space="0" w:color="00000A"/>
               <w:left w:val="single" w:sz="8" w:space="0" w:color="00000A"/>
@@ -6530,7 +6591,7 @@
         </w:tc>
         <w:tc>
           <w:tcPr>
-            <w:tcW w:w="1133" w:type="dxa"/>
+            <w:tcW w:w="1132" w:type="dxa"/>
             <w:tcBorders>
               <w:top w:val="single" w:sz="8" w:space="0" w:color="00000A"/>
               <w:left w:val="single" w:sz="8" w:space="0" w:color="00000A"/>
@@ -6637,7 +6698,7 @@
         </w:tc>
         <w:tc>
           <w:tcPr>
-            <w:tcW w:w="1559" w:type="dxa"/>
+            <w:tcW w:w="1560" w:type="dxa"/>
             <w:tcBorders>
               <w:top w:val="single" w:sz="8" w:space="0" w:color="00000A"/>
               <w:left w:val="single" w:sz="8" w:space="0" w:color="00000A"/>
@@ -6668,7 +6729,7 @@
         </w:tc>
         <w:tc>
           <w:tcPr>
-            <w:tcW w:w="1133" w:type="dxa"/>
+            <w:tcW w:w="1132" w:type="dxa"/>
             <w:tcBorders>
               <w:top w:val="single" w:sz="8" w:space="0" w:color="00000A"/>
               <w:left w:val="single" w:sz="8" w:space="0" w:color="00000A"/>
@@ -6775,7 +6836,7 @@
         </w:tc>
         <w:tc>
           <w:tcPr>
-            <w:tcW w:w="1559" w:type="dxa"/>
+            <w:tcW w:w="1560" w:type="dxa"/>
             <w:tcBorders>
               <w:top w:val="single" w:sz="8" w:space="0" w:color="00000A"/>
               <w:left w:val="single" w:sz="8" w:space="0" w:color="00000A"/>
@@ -6806,7 +6867,7 @@
         </w:tc>
         <w:tc>
           <w:tcPr>
-            <w:tcW w:w="1133" w:type="dxa"/>
+            <w:tcW w:w="1132" w:type="dxa"/>
             <w:tcBorders>
               <w:top w:val="single" w:sz="8" w:space="0" w:color="00000A"/>
               <w:left w:val="single" w:sz="8" w:space="0" w:color="00000A"/>
@@ -6904,7 +6965,7 @@
         </w:tc>
         <w:tc>
           <w:tcPr>
-            <w:tcW w:w="1559" w:type="dxa"/>
+            <w:tcW w:w="1560" w:type="dxa"/>
             <w:tcBorders>
               <w:top w:val="single" w:sz="8" w:space="0" w:color="00000A"/>
               <w:left w:val="single" w:sz="8" w:space="0" w:color="00000A"/>
@@ -6935,7 +6996,7 @@
         </w:tc>
         <w:tc>
           <w:tcPr>
-            <w:tcW w:w="1133" w:type="dxa"/>
+            <w:tcW w:w="1132" w:type="dxa"/>
             <w:tcBorders>
               <w:top w:val="single" w:sz="8" w:space="0" w:color="00000A"/>
               <w:left w:val="single" w:sz="8" w:space="0" w:color="00000A"/>
@@ -7033,7 +7094,7 @@
         </w:tc>
         <w:tc>
           <w:tcPr>
-            <w:tcW w:w="1559" w:type="dxa"/>
+            <w:tcW w:w="1560" w:type="dxa"/>
             <w:tcBorders>
               <w:top w:val="single" w:sz="8" w:space="0" w:color="00000A"/>
               <w:left w:val="single" w:sz="8" w:space="0" w:color="00000A"/>
@@ -7064,7 +7125,7 @@
         </w:tc>
         <w:tc>
           <w:tcPr>
-            <w:tcW w:w="1133" w:type="dxa"/>
+            <w:tcW w:w="1132" w:type="dxa"/>
             <w:tcBorders>
               <w:top w:val="single" w:sz="8" w:space="0" w:color="00000A"/>
               <w:left w:val="single" w:sz="8" w:space="0" w:color="00000A"/>
@@ -7162,7 +7223,7 @@
         </w:tc>
         <w:tc>
           <w:tcPr>
-            <w:tcW w:w="1559" w:type="dxa"/>
+            <w:tcW w:w="1560" w:type="dxa"/>
             <w:tcBorders>
               <w:top w:val="single" w:sz="8" w:space="0" w:color="00000A"/>
               <w:left w:val="single" w:sz="8" w:space="0" w:color="00000A"/>
@@ -7193,7 +7254,7 @@
         </w:tc>
         <w:tc>
           <w:tcPr>
-            <w:tcW w:w="1133" w:type="dxa"/>
+            <w:tcW w:w="1132" w:type="dxa"/>
             <w:tcBorders>
               <w:top w:val="single" w:sz="8" w:space="0" w:color="00000A"/>
               <w:left w:val="single" w:sz="8" w:space="0" w:color="00000A"/>
@@ -7291,7 +7352,7 @@
         </w:tc>
         <w:tc>
           <w:tcPr>
-            <w:tcW w:w="1559" w:type="dxa"/>
+            <w:tcW w:w="1560" w:type="dxa"/>
             <w:tcBorders>
               <w:top w:val="single" w:sz="8" w:space="0" w:color="00000A"/>
               <w:left w:val="single" w:sz="8" w:space="0" w:color="00000A"/>
@@ -7322,7 +7383,7 @@
         </w:tc>
         <w:tc>
           <w:tcPr>
-            <w:tcW w:w="1133" w:type="dxa"/>
+            <w:tcW w:w="1132" w:type="dxa"/>
             <w:tcBorders>
               <w:top w:val="single" w:sz="8" w:space="0" w:color="00000A"/>
               <w:left w:val="single" w:sz="8" w:space="0" w:color="00000A"/>
@@ -8164,117 +8225,240 @@
         <w:bidi w:val="0"/>
         <w:jc w:val="left"/>
         <w:rPr>
-          <w:b/>
-          <w:b/>
-          <w:bCs/>
-        </w:rPr>
-      </w:pPr>
-      <w:r>
-        <w:rPr>
-          <w:b/>
-          <w:bCs/>
-        </w:rPr>
-      </w:r>
-    </w:p>
-    <w:p>
-      <w:pPr>
-        <w:pStyle w:val="Normal"/>
-        <w:bidi w:val="0"/>
-        <w:jc w:val="left"/>
-        <w:rPr/>
-      </w:pPr>
-      <w:r>
-        <w:rPr>
-          <w:b/>
-          <w:bCs/>
-        </w:rPr>
-        <w:t>Bijstandsuitkering 18 t/m 26 jaar</w:t>
-      </w:r>
-      <w:r>
-        <w:rPr/>
-        <w:t xml:space="preserve"> =&gt; stappen op rotterdam.nl</w:t>
-      </w:r>
-    </w:p>
-    <w:p>
-      <w:pPr>
-        <w:pStyle w:val="Normal"/>
-        <w:bidi w:val="0"/>
-        <w:jc w:val="left"/>
-        <w:rPr/>
-      </w:pPr>
-      <w:r>
-        <w:rPr/>
-        <w:t>1. Meld je aan</w:t>
-      </w:r>
-    </w:p>
-    <w:p>
-      <w:pPr>
-        <w:pStyle w:val="Normal"/>
-        <w:bidi w:val="0"/>
-        <w:jc w:val="left"/>
-        <w:rPr/>
-      </w:pPr>
-      <w:r>
-        <w:rPr/>
-        <w:t>2. Maak een afspraak</w:t>
-      </w:r>
-    </w:p>
-    <w:p>
-      <w:pPr>
-        <w:pStyle w:val="Normal"/>
-        <w:bidi w:val="0"/>
-        <w:jc w:val="left"/>
-        <w:rPr/>
-      </w:pPr>
-      <w:r>
-        <w:rPr/>
-      </w:r>
-    </w:p>
-    <w:p>
-      <w:pPr>
-        <w:pStyle w:val="Normal"/>
-        <w:bidi w:val="0"/>
-        <w:jc w:val="left"/>
-        <w:rPr/>
-      </w:pPr>
-      <w:r>
-        <w:rPr>
-          <w:b/>
-          <w:bCs/>
-        </w:rPr>
-        <w:t>Verkeersmaatregelen</w:t>
-      </w:r>
-    </w:p>
-    <w:p>
-      <w:pPr>
-        <w:pStyle w:val="Normal"/>
+          <w:b w:val="false"/>
+          <w:b w:val="false"/>
+          <w:bCs w:val="false"/>
+        </w:rPr>
+      </w:pPr>
+      <w:r>
+        <w:rPr>
+          <w:b w:val="false"/>
+          <w:bCs w:val="false"/>
+        </w:rPr>
+        <w:t xml:space="preserve">- Trouwen of partnerschap met iemand uit het buitenland </w:t>
+      </w:r>
+      <w:r>
+        <w:rPr>
+          <w:b w:val="false"/>
+          <w:bCs w:val="false"/>
+        </w:rPr>
+        <w:t>(zie: amsterdam.nl)</w:t>
+      </w:r>
+    </w:p>
+    <w:p>
+      <w:pPr>
+        <w:pStyle w:val="Normal"/>
+        <w:bidi w:val="0"/>
+        <w:jc w:val="left"/>
+        <w:rPr>
+          <w:b/>
+          <w:b/>
+          <w:bCs/>
+        </w:rPr>
+      </w:pPr>
+      <w:r>
+        <w:rPr>
+          <w:b/>
+          <w:bCs/>
+        </w:rPr>
+        <w:t xml:space="preserve">- </w:t>
+      </w:r>
+      <w:bookmarkStart w:id="1" w:name="h3_5"/>
+      <w:bookmarkEnd w:id="1"/>
+      <w:r>
+        <w:rPr/>
+        <w:t>Verschil tussen verklaring van ongehuwdheid en verklaring van huwelijksbevoegdheid</w:t>
+      </w:r>
+    </w:p>
+    <w:p>
+      <w:pPr>
+        <w:pStyle w:val="TextBody"/>
+        <w:rPr>
+          <w:b/>
+          <w:b/>
+          <w:bCs/>
+        </w:rPr>
+      </w:pPr>
+      <w:r>
+        <w:rPr/>
+        <w:t xml:space="preserve">Een verklaring van ongehuwdheid is niet hetzelfde als een </w:t>
+      </w:r>
+      <w:hyperlink r:id="rId5">
+        <w:r>
+          <w:rPr>
+            <w:rStyle w:val="InternetLink"/>
+          </w:rPr>
+          <w:t>verklaring van huwelijksbevoegdheid</w:t>
+        </w:r>
+      </w:hyperlink>
+      <w:r>
+        <w:rPr/>
+        <w:t>.</w:t>
+      </w:r>
+    </w:p>
+    <w:p>
+      <w:pPr>
+        <w:pStyle w:val="TextBody"/>
         <w:numPr>
           <w:ilvl w:val="0"/>
-          <w:numId w:val="7"/>
+          <w:numId w:val="10"/>
         </w:numPr>
-        <w:bidi w:val="0"/>
-        <w:jc w:val="left"/>
-        <w:rPr/>
-      </w:pPr>
-      <w:r>
-        <w:rPr/>
-        <w:t>Vergunning inname openbare grond (reclamezuilen, plantenbakken, straatmeubilair)</w:t>
-      </w:r>
-    </w:p>
-    <w:p>
-      <w:pPr>
-        <w:pStyle w:val="Normal"/>
+        <w:tabs>
+          <w:tab w:val="clear" w:pos="709"/>
+          <w:tab w:val="left" w:pos="0" w:leader="none"/>
+        </w:tabs>
+        <w:spacing w:before="0" w:after="0"/>
+        <w:ind w:left="709" w:hanging="283"/>
+        <w:rPr>
+          <w:b/>
+          <w:b/>
+          <w:bCs/>
+        </w:rPr>
+      </w:pPr>
+      <w:r>
+        <w:rPr/>
+        <w:t xml:space="preserve">Een verklaring van ongehuwdheid geeft informatie over uw burgerlijke staat: er staat in dat u niet getrouwd bent en geen geregistreerd partnerschap hebt. U kunt deze aanvragen op </w:t>
+      </w:r>
+      <w:hyperlink r:id="rId6">
+        <w:r>
+          <w:rPr>
+            <w:rStyle w:val="InternetLink"/>
+          </w:rPr>
+          <w:t>Uittreksel aanvragen</w:t>
+        </w:r>
+      </w:hyperlink>
+      <w:r>
+        <w:rPr/>
+        <w:t xml:space="preserve">. </w:t>
+      </w:r>
+    </w:p>
+    <w:p>
+      <w:pPr>
+        <w:pStyle w:val="TextBody"/>
         <w:numPr>
           <w:ilvl w:val="0"/>
-          <w:numId w:val="7"/>
+          <w:numId w:val="10"/>
         </w:numPr>
-        <w:bidi w:val="0"/>
-        <w:jc w:val="left"/>
-        <w:rPr/>
-      </w:pPr>
-      <w:r>
-        <w:rPr/>
-        <w:t>Ontheffing parkeerverbod</w:t>
+        <w:tabs>
+          <w:tab w:val="clear" w:pos="709"/>
+          <w:tab w:val="left" w:pos="0" w:leader="none"/>
+        </w:tabs>
+        <w:ind w:left="709" w:hanging="283"/>
+        <w:rPr>
+          <w:b/>
+          <w:b/>
+          <w:bCs/>
+        </w:rPr>
+      </w:pPr>
+      <w:r>
+        <w:rPr/>
+        <w:t xml:space="preserve">Een verklaring van huwelijksbevoegdheid geeft aan dat u en uw partner volgens de Nederlandse wet met elkaar mogen trouwen. Voor de aanvraag moet u een afspraak maken. Daarbij moet u alle documenten inleveren die nodig zijn voor een huwelijk in Nederland. Op basis van die documenten controleert een medewerker van de Burgerlijke Stand of u aan de voorwaarden voldoet om in Nederland te kunnen trouwen. Zo ja, dan krijgt u een verklaring van huwelijksbevoegdheid. </w:t>
+      </w:r>
+    </w:p>
+    <w:p>
+      <w:pPr>
+        <w:pStyle w:val="Normal"/>
+        <w:bidi w:val="0"/>
+        <w:jc w:val="left"/>
+        <w:rPr>
+          <w:b w:val="false"/>
+          <w:b w:val="false"/>
+          <w:bCs w:val="false"/>
+        </w:rPr>
+      </w:pPr>
+      <w:r>
+        <w:rPr>
+          <w:b w:val="false"/>
+          <w:bCs w:val="false"/>
+        </w:rPr>
+        <w:t>(zie: amsterdam.nl: Wanneer heb ik een verklaring van ongehuwdheid nodig?)</w:t>
+      </w:r>
+    </w:p>
+    <w:p>
+      <w:pPr>
+        <w:pStyle w:val="Normal"/>
+        <w:bidi w:val="0"/>
+        <w:jc w:val="left"/>
+        <w:rPr>
+          <w:b/>
+          <w:b/>
+          <w:bCs/>
+        </w:rPr>
+      </w:pPr>
+      <w:r>
+        <w:rPr>
+          <w:b/>
+          <w:bCs/>
+        </w:rPr>
+      </w:r>
+    </w:p>
+    <w:p>
+      <w:pPr>
+        <w:pStyle w:val="Normal"/>
+        <w:bidi w:val="0"/>
+        <w:jc w:val="left"/>
+        <w:rPr/>
+      </w:pPr>
+      <w:r>
+        <w:rPr>
+          <w:b/>
+          <w:bCs/>
+        </w:rPr>
+        <w:t>Bijstandsuitkering 18 t/m 26 jaar</w:t>
+      </w:r>
+      <w:r>
+        <w:rPr/>
+        <w:t xml:space="preserve"> =&gt; stappen op rotterdam.nl</w:t>
+      </w:r>
+    </w:p>
+    <w:p>
+      <w:pPr>
+        <w:pStyle w:val="Normal"/>
+        <w:bidi w:val="0"/>
+        <w:jc w:val="left"/>
+        <w:rPr/>
+      </w:pPr>
+      <w:r>
+        <w:rPr/>
+        <w:t>1. Meld je aan</w:t>
+      </w:r>
+    </w:p>
+    <w:p>
+      <w:pPr>
+        <w:pStyle w:val="Normal"/>
+        <w:bidi w:val="0"/>
+        <w:jc w:val="left"/>
+        <w:rPr/>
+      </w:pPr>
+      <w:r>
+        <w:rPr/>
+        <w:t>2. Maak een afspraak</w:t>
+      </w:r>
+    </w:p>
+    <w:p>
+      <w:pPr>
+        <w:pStyle w:val="Normal"/>
+        <w:bidi w:val="0"/>
+        <w:jc w:val="left"/>
+        <w:rPr/>
+      </w:pPr>
+      <w:r>
+        <w:rPr/>
+      </w:r>
+    </w:p>
+    <w:p>
+      <w:pPr>
+        <w:pStyle w:val="Normal"/>
+        <w:bidi w:val="0"/>
+        <w:jc w:val="left"/>
+        <w:rPr/>
+      </w:pPr>
+      <w:r>
+        <w:rPr>
+          <w:b/>
+          <w:bCs/>
+        </w:rPr>
+        <w:t>Verkeersmaatregelen</w:t>
       </w:r>
     </w:p>
     <w:p>
@@ -8282,7 +8466,7 @@
         <w:pStyle w:val="Normal"/>
         <w:numPr>
           <w:ilvl w:val="0"/>
-          <w:numId w:val="7"/>
+          <w:numId w:val="8"/>
         </w:numPr>
         <w:bidi w:val="0"/>
         <w:jc w:val="left"/>
@@ -8290,14 +8474,7 @@
       </w:pPr>
       <w:r>
         <w:rPr/>
-        <w:t xml:space="preserve">Tijdelijke verkeersmaatregel </w:t>
-      </w:r>
-      <w:r>
-        <w:rPr>
-          <w:b/>
-          <w:bCs/>
-        </w:rPr>
-        <w:t>(TVM)</w:t>
+        <w:t>Vergunning inname openbare grond (reclamezuilen, plantenbakken, straatmeubilair)</w:t>
       </w:r>
     </w:p>
     <w:p>
@@ -8305,7 +8482,7 @@
         <w:pStyle w:val="Normal"/>
         <w:numPr>
           <w:ilvl w:val="0"/>
-          <w:numId w:val="7"/>
+          <w:numId w:val="8"/>
         </w:numPr>
         <w:bidi w:val="0"/>
         <w:jc w:val="left"/>
@@ -8313,7 +8490,7 @@
       </w:pPr>
       <w:r>
         <w:rPr/>
-        <w:t>Vergunning gebruik van de weg (bouwplaatsen, steigers, verhuisliften)</w:t>
+        <w:t>Ontheffing parkeerverbod</w:t>
       </w:r>
     </w:p>
     <w:p>
@@ -8321,22 +8498,6 @@
         <w:pStyle w:val="Normal"/>
         <w:numPr>
           <w:ilvl w:val="0"/>
-          <w:numId w:val="7"/>
-        </w:numPr>
-        <w:bidi w:val="0"/>
-        <w:jc w:val="left"/>
-        <w:rPr/>
-      </w:pPr>
-      <w:r>
-        <w:rPr/>
-        <w:t>Ontheffing verkeersmaatregelen RVV</w:t>
-      </w:r>
-    </w:p>
-    <w:p>
-      <w:pPr>
-        <w:pStyle w:val="Heading2"/>
-        <w:numPr>
-          <w:ilvl w:val="1"/>
           <w:numId w:val="8"/>
         </w:numPr>
         <w:bidi w:val="0"/>
@@ -8345,6 +8506,46 @@
       </w:pPr>
       <w:r>
         <w:rPr/>
+        <w:t xml:space="preserve">Tijdelijke verkeersmaatregel </w:t>
+      </w:r>
+      <w:r>
+        <w:rPr>
+          <w:b/>
+          <w:bCs/>
+        </w:rPr>
+        <w:t>(TVM)</w:t>
+      </w:r>
+    </w:p>
+    <w:p>
+      <w:pPr>
+        <w:pStyle w:val="Normal"/>
+        <w:numPr>
+          <w:ilvl w:val="0"/>
+          <w:numId w:val="8"/>
+        </w:numPr>
+        <w:bidi w:val="0"/>
+        <w:jc w:val="left"/>
+        <w:rPr/>
+      </w:pPr>
+      <w:r>
+        <w:rPr/>
+        <w:t>Vergunning gebruik van de weg (bouwplaatsen, steigers, verhuisliften)</w:t>
+      </w:r>
+    </w:p>
+    <w:p>
+      <w:pPr>
+        <w:pStyle w:val="Normal"/>
+        <w:numPr>
+          <w:ilvl w:val="0"/>
+          <w:numId w:val="8"/>
+        </w:numPr>
+        <w:bidi w:val="0"/>
+        <w:jc w:val="left"/>
+        <w:rPr/>
+      </w:pPr>
+      <w:r>
+        <w:rPr/>
+        <w:t>Ontheffing verkeersmaatregelen RVV</w:t>
       </w:r>
     </w:p>
     <w:p>
@@ -8360,32 +8561,6 @@
       </w:pPr>
       <w:r>
         <w:rPr/>
-      </w:r>
-    </w:p>
-    <w:p>
-      <w:pPr>
-        <w:pStyle w:val="TextBody"/>
-        <w:bidi w:val="0"/>
-        <w:jc w:val="left"/>
-        <w:rPr/>
-      </w:pPr>
-      <w:r>
-        <w:rPr/>
-      </w:r>
-    </w:p>
-    <w:p>
-      <w:pPr>
-        <w:pStyle w:val="Heading2"/>
-        <w:numPr>
-          <w:ilvl w:val="1"/>
-          <w:numId w:val="8"/>
-        </w:numPr>
-        <w:bidi w:val="0"/>
-        <w:jc w:val="left"/>
-        <w:rPr/>
-      </w:pPr>
-      <w:r>
-        <w:rPr/>
         <w:t>Rotterdampas</w:t>
       </w:r>
     </w:p>
@@ -8597,7 +8772,7 @@
         <w:rPr/>
         <w:t xml:space="preserve"> Gratis Rotterdampas met 25 Euro (mantelzorgverklaring) </w:t>
       </w:r>
-      <w:hyperlink r:id="rId5">
+      <w:hyperlink r:id="rId7">
         <w:r>
           <w:rPr>
             <w:rStyle w:val="InternetLink"/>
@@ -8755,11 +8930,9 @@
         <w:rPr/>
         <w:t xml:space="preserve">Welke gemeenten (reductie) =&gt; </w:t>
       </w:r>
-      <w:hyperlink r:id="rId6">
+      <w:hyperlink r:id="rId8">
         <w:r>
-          <w:rPr>
-            <w:rStyle w:val="ListLabel484"/>
-          </w:rPr>
+          <w:rPr/>
           <w:t>rotterdampas.nl/tarieven &amp; voorwaarden/reductietarieven (alle gemeenten met reductietarieven)</w:t>
         </w:r>
       </w:hyperlink>
@@ -10167,10 +10340,11 @@
     <w:sectPr>
       <w:type w:val="nextPage"/>
       <w:pgSz w:w="11906" w:h="16838"/>
-      <w:pgMar w:left="1134" w:right="1134" w:header="0" w:top="1134" w:footer="0" w:bottom="1134" w:gutter="0"/>
+      <w:pgMar w:left="1134" w:right="1134" w:gutter="0" w:header="0" w:top="1134" w:footer="0" w:bottom="1134"/>
       <w:pgNumType w:fmt="decimal"/>
       <w:formProt w:val="false"/>
       <w:textDirection w:val="lrTb"/>
+      <w:docGrid w:type="default" w:linePitch="100" w:charSpace="0"/>
     </w:sectPr>
   </w:body>
 </w:document>
@@ -10194,7 +10368,6 @@
     </w:lvl>
     <w:lvl w:ilvl="1">
       <w:start w:val="1"/>
-      <w:pStyle w:val="Heading2"/>
       <w:numFmt w:val="none"/>
       <w:suff w:val="nothing"/>
       <w:lvlText w:val=""/>
@@ -10205,6 +10378,128 @@
         </w:tabs>
         <w:ind w:left="0" w:hanging="0"/>
       </w:pPr>
+    </w:lvl>
+    <w:lvl w:ilvl="2">
+      <w:start w:val="1"/>
+      <w:pStyle w:val="Heading3"/>
+      <w:numFmt w:val="none"/>
+      <w:suff w:val="nothing"/>
+      <w:lvlText w:val=""/>
+      <w:lvlJc w:val="left"/>
+      <w:pPr>
+        <w:tabs>
+          <w:tab w:val="num" w:pos="0"/>
+        </w:tabs>
+        <w:ind w:left="0" w:hanging="0"/>
+      </w:pPr>
+    </w:lvl>
+    <w:lvl w:ilvl="3">
+      <w:start w:val="1"/>
+      <w:numFmt w:val="none"/>
+      <w:suff w:val="nothing"/>
+      <w:lvlText w:val=""/>
+      <w:lvlJc w:val="left"/>
+      <w:pPr>
+        <w:tabs>
+          <w:tab w:val="num" w:pos="0"/>
+        </w:tabs>
+        <w:ind w:left="0" w:hanging="0"/>
+      </w:pPr>
+    </w:lvl>
+    <w:lvl w:ilvl="4">
+      <w:start w:val="1"/>
+      <w:numFmt w:val="none"/>
+      <w:suff w:val="nothing"/>
+      <w:lvlText w:val=""/>
+      <w:lvlJc w:val="left"/>
+      <w:pPr>
+        <w:tabs>
+          <w:tab w:val="num" w:pos="0"/>
+        </w:tabs>
+        <w:ind w:left="0" w:hanging="0"/>
+      </w:pPr>
+    </w:lvl>
+    <w:lvl w:ilvl="5">
+      <w:start w:val="1"/>
+      <w:numFmt w:val="none"/>
+      <w:suff w:val="nothing"/>
+      <w:lvlText w:val=""/>
+      <w:lvlJc w:val="left"/>
+      <w:pPr>
+        <w:tabs>
+          <w:tab w:val="num" w:pos="0"/>
+        </w:tabs>
+        <w:ind w:left="0" w:hanging="0"/>
+      </w:pPr>
+    </w:lvl>
+    <w:lvl w:ilvl="6">
+      <w:start w:val="1"/>
+      <w:numFmt w:val="none"/>
+      <w:suff w:val="nothing"/>
+      <w:lvlText w:val=""/>
+      <w:lvlJc w:val="left"/>
+      <w:pPr>
+        <w:tabs>
+          <w:tab w:val="num" w:pos="0"/>
+        </w:tabs>
+        <w:ind w:left="0" w:hanging="0"/>
+      </w:pPr>
+    </w:lvl>
+    <w:lvl w:ilvl="7">
+      <w:start w:val="1"/>
+      <w:numFmt w:val="none"/>
+      <w:suff w:val="nothing"/>
+      <w:lvlText w:val=""/>
+      <w:lvlJc w:val="left"/>
+      <w:pPr>
+        <w:tabs>
+          <w:tab w:val="num" w:pos="0"/>
+        </w:tabs>
+        <w:ind w:left="0" w:hanging="0"/>
+      </w:pPr>
+    </w:lvl>
+    <w:lvl w:ilvl="8">
+      <w:start w:val="1"/>
+      <w:numFmt w:val="none"/>
+      <w:suff w:val="nothing"/>
+      <w:lvlText w:val=""/>
+      <w:lvlJc w:val="left"/>
+      <w:pPr>
+        <w:tabs>
+          <w:tab w:val="num" w:pos="0"/>
+        </w:tabs>
+        <w:ind w:left="0" w:hanging="0"/>
+      </w:pPr>
+    </w:lvl>
+  </w:abstractNum>
+  <w:abstractNum w:abstractNumId="2">
+    <w:lvl w:ilvl="0">
+      <w:start w:val="1"/>
+      <w:numFmt w:val="none"/>
+      <w:suff w:val="nothing"/>
+      <w:lvlText w:val=""/>
+      <w:lvlJc w:val="left"/>
+      <w:pPr>
+        <w:tabs>
+          <w:tab w:val="num" w:pos="0"/>
+        </w:tabs>
+        <w:ind w:left="0" w:hanging="0"/>
+      </w:pPr>
+      <w:rPr/>
+    </w:lvl>
+    <w:lvl w:ilvl="1">
+      <w:start w:val="1"/>
+      <w:numFmt w:val="none"/>
+      <w:suff w:val="nothing"/>
+      <w:lvlText w:val=""/>
+      <w:lvlJc w:val="left"/>
+      <w:pPr>
+        <w:tabs>
+          <w:tab w:val="num" w:pos="0"/>
+        </w:tabs>
+        <w:ind w:left="0" w:hanging="0"/>
+      </w:pPr>
+      <w:rPr/>
     </w:lvl>
     <w:lvl w:ilvl="2">
       <w:start w:val="1"/>
@@ -10218,6 +10513,7 @@
         </w:tabs>
         <w:ind w:left="0" w:hanging="0"/>
       </w:pPr>
+      <w:rPr/>
     </w:lvl>
     <w:lvl w:ilvl="3">
       <w:start w:val="1"/>
@@ -10231,6 +10527,7 @@
         </w:tabs>
         <w:ind w:left="0" w:hanging="0"/>
       </w:pPr>
+      <w:rPr/>
     </w:lvl>
     <w:lvl w:ilvl="4">
       <w:start w:val="1"/>
@@ -10244,6 +10541,7 @@
         </w:tabs>
         <w:ind w:left="0" w:hanging="0"/>
       </w:pPr>
+      <w:rPr/>
     </w:lvl>
     <w:lvl w:ilvl="5">
       <w:start w:val="1"/>
@@ -10257,6 +10555,7 @@
         </w:tabs>
         <w:ind w:left="0" w:hanging="0"/>
       </w:pPr>
+      <w:rPr/>
     </w:lvl>
     <w:lvl w:ilvl="6">
       <w:start w:val="1"/>
@@ -10270,6 +10569,7 @@
         </w:tabs>
         <w:ind w:left="0" w:hanging="0"/>
       </w:pPr>
+      <w:rPr/>
     </w:lvl>
     <w:lvl w:ilvl="7">
       <w:start w:val="1"/>
@@ -10283,6 +10583,7 @@
         </w:tabs>
         <w:ind w:left="0" w:hanging="0"/>
       </w:pPr>
+      <w:rPr/>
     </w:lvl>
     <w:lvl w:ilvl="8">
       <w:start w:val="1"/>
@@ -10296,9 +10597,10 @@
         </w:tabs>
         <w:ind w:left="0" w:hanging="0"/>
       </w:pPr>
+      <w:rPr/>
     </w:lvl>
   </w:abstractNum>
-  <w:abstractNum w:abstractNumId="2">
+  <w:abstractNum w:abstractNumId="3">
     <w:lvl w:ilvl="0">
       <w:start w:val="1"/>
       <w:numFmt w:val="bullet"/>
@@ -10435,7 +10737,7 @@
       </w:rPr>
     </w:lvl>
   </w:abstractNum>
-  <w:abstractNum w:abstractNumId="3">
+  <w:abstractNum w:abstractNumId="4">
     <w:lvl w:ilvl="0">
       <w:numFmt w:val="bullet"/>
       <w:lvlText w:val="-"/>
@@ -10571,7 +10873,7 @@
       </w:rPr>
     </w:lvl>
   </w:abstractNum>
-  <w:abstractNum w:abstractNumId="4">
+  <w:abstractNum w:abstractNumId="5">
     <w:lvl w:ilvl="0">
       <w:start w:val="1"/>
       <w:numFmt w:val="decimal"/>
@@ -10583,6 +10885,7 @@
         </w:tabs>
         <w:ind w:left="720" w:hanging="360"/>
       </w:pPr>
+      <w:rPr/>
     </w:lvl>
     <w:lvl w:ilvl="1">
       <w:start w:val="1"/>
@@ -10595,6 +10898,7 @@
         </w:tabs>
         <w:ind w:left="1080" w:hanging="360"/>
       </w:pPr>
+      <w:rPr/>
     </w:lvl>
     <w:lvl w:ilvl="2">
       <w:start w:val="1"/>
@@ -10607,6 +10911,7 @@
         </w:tabs>
         <w:ind w:left="1440" w:hanging="360"/>
       </w:pPr>
+      <w:rPr/>
     </w:lvl>
     <w:lvl w:ilvl="3">
       <w:start w:val="1"/>
@@ -10619,6 +10924,7 @@
         </w:tabs>
         <w:ind w:left="1800" w:hanging="360"/>
       </w:pPr>
+      <w:rPr/>
     </w:lvl>
     <w:lvl w:ilvl="4">
       <w:start w:val="1"/>
@@ -10631,6 +10937,7 @@
         </w:tabs>
         <w:ind w:left="2160" w:hanging="360"/>
       </w:pPr>
+      <w:rPr/>
     </w:lvl>
     <w:lvl w:ilvl="5">
       <w:start w:val="1"/>
@@ -10643,6 +10950,7 @@
         </w:tabs>
         <w:ind w:left="2520" w:hanging="360"/>
       </w:pPr>
+      <w:rPr/>
     </w:lvl>
     <w:lvl w:ilvl="6">
       <w:start w:val="1"/>
@@ -10655,6 +10963,7 @@
         </w:tabs>
         <w:ind w:left="2880" w:hanging="360"/>
       </w:pPr>
+      <w:rPr/>
     </w:lvl>
     <w:lvl w:ilvl="7">
       <w:start w:val="1"/>
@@ -10667,6 +10976,7 @@
         </w:tabs>
         <w:ind w:left="3240" w:hanging="360"/>
       </w:pPr>
+      <w:rPr/>
     </w:lvl>
     <w:lvl w:ilvl="8">
       <w:start w:val="1"/>
@@ -10679,9 +10989,10 @@
         </w:tabs>
         <w:ind w:left="3600" w:hanging="360"/>
       </w:pPr>
+      <w:rPr/>
     </w:lvl>
   </w:abstractNum>
-  <w:abstractNum w:abstractNumId="5">
+  <w:abstractNum w:abstractNumId="6">
     <w:lvl w:ilvl="0">
       <w:start w:val="1"/>
       <w:numFmt w:val="decimal"/>
@@ -10693,6 +11004,7 @@
         </w:tabs>
         <w:ind w:left="720" w:hanging="360"/>
       </w:pPr>
+      <w:rPr/>
     </w:lvl>
     <w:lvl w:ilvl="1">
       <w:start w:val="1"/>
@@ -10705,6 +11017,7 @@
         </w:tabs>
         <w:ind w:left="1080" w:hanging="360"/>
       </w:pPr>
+      <w:rPr/>
     </w:lvl>
     <w:lvl w:ilvl="2">
       <w:start w:val="1"/>
@@ -10717,6 +11030,7 @@
         </w:tabs>
         <w:ind w:left="1440" w:hanging="360"/>
       </w:pPr>
+      <w:rPr/>
     </w:lvl>
     <w:lvl w:ilvl="3">
       <w:start w:val="1"/>
@@ -10729,6 +11043,7 @@
         </w:tabs>
         <w:ind w:left="1800" w:hanging="360"/>
       </w:pPr>
+      <w:rPr/>
     </w:lvl>
     <w:lvl w:ilvl="4">
       <w:start w:val="1"/>
@@ -10741,6 +11056,7 @@
         </w:tabs>
         <w:ind w:left="2160" w:hanging="360"/>
       </w:pPr>
+      <w:rPr/>
     </w:lvl>
     <w:lvl w:ilvl="5">
       <w:start w:val="1"/>
@@ -10753,6 +11069,7 @@
         </w:tabs>
         <w:ind w:left="2520" w:hanging="360"/>
       </w:pPr>
+      <w:rPr/>
     </w:lvl>
     <w:lvl w:ilvl="6">
       <w:start w:val="1"/>
@@ -10765,6 +11082,7 @@
         </w:tabs>
         <w:ind w:left="2880" w:hanging="360"/>
       </w:pPr>
+      <w:rPr/>
     </w:lvl>
     <w:lvl w:ilvl="7">
       <w:start w:val="1"/>
@@ -10777,6 +11095,7 @@
         </w:tabs>
         <w:ind w:left="3240" w:hanging="360"/>
       </w:pPr>
+      <w:rPr/>
     </w:lvl>
     <w:lvl w:ilvl="8">
       <w:start w:val="1"/>
@@ -10789,9 +11108,10 @@
         </w:tabs>
         <w:ind w:left="3600" w:hanging="360"/>
       </w:pPr>
+      <w:rPr/>
     </w:lvl>
   </w:abstractNum>
-  <w:abstractNum w:abstractNumId="6">
+  <w:abstractNum w:abstractNumId="7">
     <w:lvl w:ilvl="0">
       <w:numFmt w:val="bullet"/>
       <w:lvlText w:val="-"/>
@@ -10927,7 +11247,7 @@
       </w:rPr>
     </w:lvl>
   </w:abstractNum>
-  <w:abstractNum w:abstractNumId="7">
+  <w:abstractNum w:abstractNumId="8">
     <w:lvl w:ilvl="0">
       <w:start w:val="1"/>
       <w:numFmt w:val="bullet"/>
@@ -11064,7 +11384,7 @@
       </w:rPr>
     </w:lvl>
   </w:abstractNum>
-  <w:abstractNum w:abstractNumId="8">
+  <w:abstractNum w:abstractNumId="9">
     <w:lvl w:ilvl="0">
       <w:start w:val="1"/>
       <w:numFmt w:val="none"/>
@@ -11077,6 +11397,7 @@
         </w:tabs>
         <w:ind w:left="0" w:hanging="0"/>
       </w:pPr>
+      <w:rPr/>
     </w:lvl>
     <w:lvl w:ilvl="1">
       <w:start w:val="1"/>
@@ -11090,6 +11411,7 @@
         </w:tabs>
         <w:ind w:left="0" w:hanging="0"/>
       </w:pPr>
+      <w:rPr/>
     </w:lvl>
     <w:lvl w:ilvl="2">
       <w:start w:val="1"/>
@@ -11103,6 +11425,7 @@
         </w:tabs>
         <w:ind w:left="0" w:hanging="0"/>
       </w:pPr>
+      <w:rPr/>
     </w:lvl>
     <w:lvl w:ilvl="3">
       <w:start w:val="1"/>
@@ -11116,6 +11439,7 @@
         </w:tabs>
         <w:ind w:left="0" w:hanging="0"/>
       </w:pPr>
+      <w:rPr/>
     </w:lvl>
     <w:lvl w:ilvl="4">
       <w:start w:val="1"/>
@@ -11129,6 +11453,7 @@
         </w:tabs>
         <w:ind w:left="0" w:hanging="0"/>
       </w:pPr>
+      <w:rPr/>
     </w:lvl>
     <w:lvl w:ilvl="5">
       <w:start w:val="1"/>
@@ -11142,6 +11467,7 @@
         </w:tabs>
         <w:ind w:left="0" w:hanging="0"/>
       </w:pPr>
+      <w:rPr/>
     </w:lvl>
     <w:lvl w:ilvl="6">
       <w:start w:val="1"/>
@@ -11155,6 +11481,7 @@
         </w:tabs>
         <w:ind w:left="0" w:hanging="0"/>
       </w:pPr>
+      <w:rPr/>
     </w:lvl>
     <w:lvl w:ilvl="7">
       <w:start w:val="1"/>
@@ -11168,6 +11495,7 @@
         </w:tabs>
         <w:ind w:left="0" w:hanging="0"/>
       </w:pPr>
+      <w:rPr/>
     </w:lvl>
     <w:lvl w:ilvl="8">
       <w:start w:val="1"/>
@@ -11181,125 +11509,144 @@
         </w:tabs>
         <w:ind w:left="0" w:hanging="0"/>
       </w:pPr>
+      <w:rPr/>
     </w:lvl>
   </w:abstractNum>
-  <w:abstractNum w:abstractNumId="9">
+  <w:abstractNum w:abstractNumId="10">
     <w:lvl w:ilvl="0">
       <w:start w:val="1"/>
-      <w:numFmt w:val="none"/>
-      <w:suff w:val="nothing"/>
-      <w:lvlText w:val=""/>
+      <w:numFmt w:val="bullet"/>
+      <w:lvlText w:val=""/>
       <w:lvlJc w:val="left"/>
       <w:pPr>
         <w:tabs>
-          <w:tab w:val="num" w:pos="0"/>
+          <w:tab w:val="num" w:pos="709"/>
         </w:tabs>
-        <w:ind w:left="0" w:hanging="0"/>
-      </w:pPr>
+        <w:ind w:left="709" w:hanging="283"/>
+      </w:pPr>
+      <w:rPr>
+        <w:rFonts w:ascii="Symbol" w:hAnsi="Symbol" w:cs="Symbol" w:hint="default"/>
+      </w:rPr>
     </w:lvl>
     <w:lvl w:ilvl="1">
       <w:start w:val="1"/>
-      <w:numFmt w:val="none"/>
-      <w:suff w:val="nothing"/>
-      <w:lvlText w:val=""/>
+      <w:numFmt w:val="bullet"/>
+      <w:lvlText w:val=""/>
       <w:lvlJc w:val="left"/>
       <w:pPr>
         <w:tabs>
-          <w:tab w:val="num" w:pos="0"/>
+          <w:tab w:val="num" w:pos="1418"/>
         </w:tabs>
-        <w:ind w:left="0" w:hanging="0"/>
-      </w:pPr>
+        <w:ind w:left="1418" w:hanging="283"/>
+      </w:pPr>
+      <w:rPr>
+        <w:rFonts w:ascii="Symbol" w:hAnsi="Symbol" w:cs="Symbol" w:hint="default"/>
+      </w:rPr>
     </w:lvl>
     <w:lvl w:ilvl="2">
       <w:start w:val="1"/>
-      <w:numFmt w:val="none"/>
-      <w:suff w:val="nothing"/>
-      <w:lvlText w:val=""/>
+      <w:numFmt w:val="bullet"/>
+      <w:lvlText w:val=""/>
       <w:lvlJc w:val="left"/>
       <w:pPr>
         <w:tabs>
-          <w:tab w:val="num" w:pos="0"/>
+          <w:tab w:val="num" w:pos="2127"/>
         </w:tabs>
-        <w:ind w:left="0" w:hanging="0"/>
-      </w:pPr>
+        <w:ind w:left="2127" w:hanging="283"/>
+      </w:pPr>
+      <w:rPr>
+        <w:rFonts w:ascii="Symbol" w:hAnsi="Symbol" w:cs="Symbol" w:hint="default"/>
+      </w:rPr>
     </w:lvl>
     <w:lvl w:ilvl="3">
       <w:start w:val="1"/>
-      <w:numFmt w:val="none"/>
-      <w:suff w:val="nothing"/>
-      <w:lvlText w:val=""/>
+      <w:numFmt w:val="bullet"/>
+      <w:lvlText w:val=""/>
       <w:lvlJc w:val="left"/>
       <w:pPr>
         <w:tabs>
-          <w:tab w:val="num" w:pos="0"/>
+          <w:tab w:val="num" w:pos="2836"/>
         </w:tabs>
-        <w:ind w:left="0" w:hanging="0"/>
-      </w:pPr>
+        <w:ind w:left="2836" w:hanging="283"/>
+      </w:pPr>
+      <w:rPr>
+        <w:rFonts w:ascii="Symbol" w:hAnsi="Symbol" w:cs="Symbol" w:hint="default"/>
+      </w:rPr>
     </w:lvl>
     <w:lvl w:ilvl="4">
       <w:start w:val="1"/>
-      <w:numFmt w:val="none"/>
-      <w:suff w:val="nothing"/>
-      <w:lvlText w:val=""/>
+      <w:numFmt w:val="bullet"/>
+      <w:lvlText w:val=""/>
       <w:lvlJc w:val="left"/>
       <w:pPr>
         <w:tabs>
-          <w:tab w:val="num" w:pos="0"/>
+          <w:tab w:val="num" w:pos="3545"/>
         </w:tabs>
-        <w:ind w:left="0" w:hanging="0"/>
-      </w:pPr>
+        <w:ind w:left="3545" w:hanging="283"/>
+      </w:pPr>
+      <w:rPr>
+        <w:rFonts w:ascii="Symbol" w:hAnsi="Symbol" w:cs="Symbol" w:hint="default"/>
+      </w:rPr>
     </w:lvl>
     <w:lvl w:ilvl="5">
       <w:start w:val="1"/>
-      <w:numFmt w:val="none"/>
-      <w:suff w:val="nothing"/>
-      <w:lvlText w:val=""/>
+      <w:numFmt w:val="bullet"/>
+      <w:lvlText w:val=""/>
       <w:lvlJc w:val="left"/>
       <w:pPr>
         <w:tabs>
-          <w:tab w:val="num" w:pos="0"/>
+          <w:tab w:val="num" w:pos="4254"/>
         </w:tabs>
-        <w:ind w:left="0" w:hanging="0"/>
-      </w:pPr>
+        <w:ind w:left="4254" w:hanging="283"/>
+      </w:pPr>
+      <w:rPr>
+        <w:rFonts w:ascii="Symbol" w:hAnsi="Symbol" w:cs="Symbol" w:hint="default"/>
+      </w:rPr>
     </w:lvl>
     <w:lvl w:ilvl="6">
       <w:start w:val="1"/>
-      <w:numFmt w:val="none"/>
-      <w:suff w:val="nothing"/>
-      <w:lvlText w:val=""/>
+      <w:numFmt w:val="bullet"/>
+      <w:lvlText w:val=""/>
       <w:lvlJc w:val="left"/>
       <w:pPr>
         <w:tabs>
-          <w:tab w:val="num" w:pos="0"/>
+          <w:tab w:val="num" w:pos="4963"/>
         </w:tabs>
-        <w:ind w:left="0" w:hanging="0"/>
-      </w:pPr>
+        <w:ind w:left="4963" w:hanging="283"/>
+      </w:pPr>
+      <w:rPr>
+        <w:rFonts w:ascii="Symbol" w:hAnsi="Symbol" w:cs="Symbol" w:hint="default"/>
+      </w:rPr>
     </w:lvl>
     <w:lvl w:ilvl="7">
       <w:start w:val="1"/>
-      <w:numFmt w:val="none"/>
-      <w:suff w:val="nothing"/>
-      <w:lvlText w:val=""/>
+      <w:numFmt w:val="bullet"/>
+      <w:lvlText w:val=""/>
       <w:lvlJc w:val="left"/>
       <w:pPr>
         <w:tabs>
-          <w:tab w:val="num" w:pos="0"/>
+          <w:tab w:val="num" w:pos="5672"/>
         </w:tabs>
-        <w:ind w:left="0" w:hanging="0"/>
-      </w:pPr>
+        <w:ind w:left="5672" w:hanging="283"/>
+      </w:pPr>
+      <w:rPr>
+        <w:rFonts w:ascii="Symbol" w:hAnsi="Symbol" w:cs="Symbol" w:hint="default"/>
+      </w:rPr>
     </w:lvl>
     <w:lvl w:ilvl="8">
       <w:start w:val="1"/>
-      <w:numFmt w:val="none"/>
-      <w:suff w:val="nothing"/>
-      <w:lvlText w:val=""/>
+      <w:numFmt w:val="bullet"/>
+      <w:lvlText w:val=""/>
       <w:lvlJc w:val="left"/>
       <w:pPr>
         <w:tabs>
-          <w:tab w:val="num" w:pos="0"/>
+          <w:tab w:val="num" w:pos="6381"/>
         </w:tabs>
-        <w:ind w:left="0" w:hanging="0"/>
-      </w:pPr>
+        <w:ind w:left="6381" w:hanging="283"/>
+      </w:pPr>
+      <w:rPr>
+        <w:rFonts w:ascii="Symbol" w:hAnsi="Symbol" w:cs="Symbol" w:hint="default"/>
+      </w:rPr>
     </w:lvl>
   </w:abstractNum>
   <w:num w:numId="1">
@@ -11329,6 +11676,9 @@
   <w:num w:numId="9">
     <w:abstractNumId w:val="9"/>
   </w:num>
+  <w:num w:numId="10">
+    <w:abstractNumId w:val="10"/>
+  </w:num>
 </w:numbering>
 </file>
 
@@ -11346,7 +11696,6 @@
     </w:rPrDefault>
     <w:pPrDefault>
       <w:pPr>
-        <w:widowControl/>
         <w:suppressAutoHyphens w:val="true"/>
       </w:pPr>
     </w:pPrDefault>
@@ -11356,7 +11705,10 @@
     <w:qFormat/>
     <w:pPr>
       <w:widowControl/>
+      <w:suppressAutoHyphens w:val="true"/>
       <w:bidi w:val="0"/>
+      <w:spacing w:before="0" w:after="0"/>
+      <w:jc w:val="left"/>
     </w:pPr>
     <w:rPr>
       <w:rFonts w:ascii="Liberation Serif" w:hAnsi="Liberation Serif" w:eastAsia="Noto Serif CJK SC" w:cs="Noto Sans Devanagari"/>
@@ -11375,7 +11727,7 @@
     <w:pPr>
       <w:numPr>
         <w:ilvl w:val="1"/>
-        <w:numId w:val="1"/>
+        <w:numId w:val="2"/>
       </w:numPr>
       <w:spacing w:before="200" w:after="120"/>
       <w:outlineLvl w:val="1"/>
@@ -11385,6 +11737,23 @@
       <w:bCs/>
       <w:sz w:val="32"/>
       <w:szCs w:val="32"/>
+    </w:rPr>
+  </w:style>
+  <w:style w:type="paragraph" w:styleId="Heading3">
+    <w:name w:val="Heading 3"/>
+    <w:basedOn w:val="Heading"/>
+    <w:next w:val="TextBody"/>
+    <w:qFormat/>
+    <w:pPr>
+      <w:spacing w:before="140" w:after="120"/>
+      <w:outlineLvl w:val="2"/>
+    </w:pPr>
+    <w:rPr>
+      <w:rFonts w:ascii="Liberation Serif" w:hAnsi="Liberation Serif" w:eastAsia="Noto Serif CJK SC" w:cs="FreeSans"/>
+      <w:b/>
+      <w:bCs/>
+      <w:sz w:val="28"/>
+      <w:szCs w:val="28"/>
     </w:rPr>
   </w:style>
   <w:style w:type="character" w:styleId="DefaultParagraphFont">
@@ -11406,6 +11775,13 @@
       <w:color w:val="800000"/>
       <w:u w:val="single"/>
       <w:lang w:val="zxx" w:eastAsia="zxx" w:bidi="zxx"/>
+    </w:rPr>
+  </w:style>
+  <w:style w:type="character" w:styleId="Bullets">
+    <w:name w:val="Bullets"/>
+    <w:qFormat/>
+    <w:rPr>
+      <w:rFonts w:ascii="OpenSymbol" w:hAnsi="OpenSymbol" w:eastAsia="OpenSymbol" w:cs="OpenSymbol"/>
     </w:rPr>
   </w:style>
   <w:style w:type="paragraph" w:styleId="Heading">

</xml_diff>